<commit_message>
Combat seems to be working, but no testsuite yet. Changed some design too.
</commit_message>
<xml_diff>
--- a/docs/To Tame The Void - Design.docx
+++ b/docs/To Tame The Void - Design.docx
@@ -4100,7 +4100,31 @@
         <w:pStyle w:val="Parrafonormal"/>
       </w:pPr>
       <w:r>
-        <w:t>The galaxy map is the main interface of the game, showing a graph of star systems connected through starlanes. Starlanes are the only way of traveling between stars and are strategically important, since they create chokepoints so not every star need a defending task force or risks being attacked at any time. The density of starlanes could be configurable at game start.</w:t>
+        <w:t xml:space="preserve">The galaxy map is the main interface of the game, showing a graph of star systems connected through </w:t>
+      </w:r>
+      <w:proofErr w:type="spellStart"/>
+      <w:r>
+        <w:t>starlanes</w:t>
+      </w:r>
+      <w:proofErr w:type="spellEnd"/>
+      <w:r>
+        <w:t xml:space="preserve">. </w:t>
+      </w:r>
+      <w:proofErr w:type="spellStart"/>
+      <w:r>
+        <w:t>Starlanes</w:t>
+      </w:r>
+      <w:proofErr w:type="spellEnd"/>
+      <w:r>
+        <w:t xml:space="preserve"> are the only way of traveling between stars and are strategically important, since they create chokepoints so not every star need a defending task force or risks being attacked at any time. The density of </w:t>
+      </w:r>
+      <w:proofErr w:type="spellStart"/>
+      <w:r>
+        <w:t>starlanes</w:t>
+      </w:r>
+      <w:proofErr w:type="spellEnd"/>
+      <w:r>
+        <w:t xml:space="preserve"> could be configurable at game start.</w:t>
       </w:r>
     </w:p>
     <w:p>
@@ -4526,7 +4550,15 @@
         <w:pStyle w:val="Parrafonormal"/>
       </w:pPr>
       <w:r>
-        <w:t>It is not clear which one of these is best or if it would be a good idea to force users to solve all conflicts as soon as possible (it alters what him and other players</w:t>
+        <w:t xml:space="preserve">It is not clear which one of these is best or if it would be a good idea to force users to solve all conflicts as soon as possible (it alters what </w:t>
+      </w:r>
+      <w:proofErr w:type="gramStart"/>
+      <w:r>
+        <w:t>him</w:t>
+      </w:r>
+      <w:proofErr w:type="gramEnd"/>
+      <w:r>
+        <w:t xml:space="preserve"> and other players</w:t>
       </w:r>
       <w:r>
         <w:t>, even AIs,</w:t>
@@ -4920,8 +4952,6 @@
       <w:r>
         <w:t>Clean empty fleets</w:t>
       </w:r>
-      <w:bookmarkStart w:id="7" w:name="_GoBack"/>
-      <w:bookmarkEnd w:id="7"/>
     </w:p>
     <w:p>
       <w:pPr>
@@ -4989,11 +5019,11 @@
           <w:numId w:val="2"/>
         </w:numPr>
       </w:pPr>
-      <w:bookmarkStart w:id="8" w:name="_Toc355415437"/>
+      <w:bookmarkStart w:id="7" w:name="_Toc355415437"/>
       <w:r>
         <w:t>Wining Conditions</w:t>
       </w:r>
-      <w:bookmarkEnd w:id="8"/>
+      <w:bookmarkEnd w:id="7"/>
     </w:p>
     <w:p>
       <w:pPr>
@@ -5047,19 +5077,27 @@
           <w:numId w:val="2"/>
         </w:numPr>
       </w:pPr>
-      <w:bookmarkStart w:id="9" w:name="_Toc355415438"/>
+      <w:bookmarkStart w:id="8" w:name="_Toc355415438"/>
       <w:r>
         <w:lastRenderedPageBreak/>
         <w:t>Game Modules</w:t>
       </w:r>
-      <w:bookmarkEnd w:id="9"/>
+      <w:bookmarkEnd w:id="8"/>
     </w:p>
     <w:p>
       <w:pPr>
         <w:pStyle w:val="Parrafonormal"/>
       </w:pPr>
       <w:r>
-        <w:t>The idea of the game is that it should be highly modular. This also allows for incremental implementation or future moding. The problem with this approach is that any interesting definition for the different modules will cause interdependencies. For instance, if a certain model for economic production is used, resulting on several types of resources, then any other part of the game that requires resources needs to understand it. A practical solution is to make most modules completely independent from each other, while fixing the interaction between others. Potential modules can include:</w:t>
+        <w:t xml:space="preserve">The idea of the game is that it should be highly modular. This also allows for incremental implementation or future </w:t>
+      </w:r>
+      <w:proofErr w:type="spellStart"/>
+      <w:r>
+        <w:t>moding</w:t>
+      </w:r>
+      <w:proofErr w:type="spellEnd"/>
+      <w:r>
+        <w:t>. The problem with this approach is that any interesting definition for the different modules will cause interdependencies. For instance, if a certain model for economic production is used, resulting on several types of resources, then any other part of the game that requires resources needs to understand it. A practical solution is to make most modules completely independent from each other, while fixing the interaction between others. Potential modules can include:</w:t>
       </w:r>
     </w:p>
     <w:tbl>
@@ -5296,8 +5334,13 @@
             <w:tcW w:w="5237" w:type="dxa"/>
           </w:tcPr>
           <w:p>
-            <w:r>
-              <w:t>A simple production system were an "Imperial Command" can be built on a certain star. All units are produced at such centers, to avoid micro-management of hundreds of stars.</w:t>
+            <w:proofErr w:type="gramStart"/>
+            <w:r>
+              <w:t>A simple production system were</w:t>
+            </w:r>
+            <w:proofErr w:type="gramEnd"/>
+            <w:r>
+              <w:t xml:space="preserve"> an "Imperial Command" can be built on a certain star. All units are produced at such centers, to avoid micro-management of hundreds of stars.</w:t>
             </w:r>
           </w:p>
         </w:tc>
@@ -5341,9 +5384,11 @@
             <w:tcW w:w="5237" w:type="dxa"/>
           </w:tcPr>
           <w:p>
+            <w:proofErr w:type="gramStart"/>
             <w:r>
               <w:t>A system were</w:t>
             </w:r>
+            <w:proofErr w:type="gramEnd"/>
             <w:r>
               <w:t xml:space="preserve"> a predefined set of ship models is available. Ships types are limited to a small set of attributes (damage, aim, dodge, etc.). The task force has a single "military might" status.</w:t>
             </w:r>
@@ -5387,7 +5432,15 @@
           </w:tcPr>
           <w:p>
             <w:r>
-              <w:t>Units cause damage in a fixed number of rounds before the fight is considered over (can continue next turn). No simulation is shown, just the result.</w:t>
+              <w:t xml:space="preserve">Units </w:t>
+            </w:r>
+            <w:proofErr w:type="gramStart"/>
+            <w:r>
+              <w:t>cause</w:t>
+            </w:r>
+            <w:proofErr w:type="gramEnd"/>
+            <w:r>
+              <w:t xml:space="preserve"> damage in a fixed number of rounds before the fight is considered over (can continue next turn). No simulation is shown, just the result.</w:t>
             </w:r>
           </w:p>
         </w:tc>
@@ -5435,7 +5488,15 @@
               <w:t xml:space="preserve">A single unit, "troop carrier" allows invasion of </w:t>
             </w:r>
             <w:r>
-              <w:t>outposts. A random set of infrastructure is destroyed and another conquered per carrier. If all the remaining infrastructure is conquered, the outpost switches owner.</w:t>
+              <w:t xml:space="preserve">outposts. A random set of infrastructure is destroyed and another conquered per carrier. If </w:t>
+            </w:r>
+            <w:proofErr w:type="gramStart"/>
+            <w:r>
+              <w:t>all the</w:t>
+            </w:r>
+            <w:proofErr w:type="gramEnd"/>
+            <w:r>
+              <w:t xml:space="preserve"> remaining infrastructure is conquered, the outpost switches owner.</w:t>
             </w:r>
           </w:p>
         </w:tc>
@@ -5483,7 +5544,15 @@
               <w:t>Each empire</w:t>
             </w:r>
             <w:r>
-              <w:t xml:space="preserve"> contains a specific set of multipliers, starting at 1.0 and incrementing slowly (5-10%). Production can be spend in tech in order to increment these values.</w:t>
+              <w:t xml:space="preserve"> contains a specific set of multipliers, starting at 1.0 and incrementing slowly (5-10%). Production can be </w:t>
+            </w:r>
+            <w:proofErr w:type="gramStart"/>
+            <w:r>
+              <w:t>spend</w:t>
+            </w:r>
+            <w:proofErr w:type="gramEnd"/>
+            <w:r>
+              <w:t xml:space="preserve"> in tech in order to increment these values.</w:t>
             </w:r>
           </w:p>
         </w:tc>
@@ -5497,8 +5566,13 @@
             <w:tcW w:w="2007" w:type="dxa"/>
           </w:tcPr>
           <w:p>
-            <w:r>
-              <w:t>Unlockable components</w:t>
+            <w:proofErr w:type="spellStart"/>
+            <w:r>
+              <w:t>Unlockable</w:t>
+            </w:r>
+            <w:proofErr w:type="spellEnd"/>
+            <w:r>
+              <w:t xml:space="preserve"> components</w:t>
             </w:r>
           </w:p>
         </w:tc>
@@ -5728,11 +5802,24 @@
           <w:numId w:val="2"/>
         </w:numPr>
       </w:pPr>
-      <w:bookmarkStart w:id="10" w:name="_Toc355415439"/>
+      <w:bookmarkStart w:id="9" w:name="_Toc355415439"/>
       <w:r>
         <w:lastRenderedPageBreak/>
         <w:t>Empires</w:t>
       </w:r>
+      <w:bookmarkEnd w:id="9"/>
+      <w:r>
+        <w:t xml:space="preserve"> &amp; Relations</w:t>
+      </w:r>
+    </w:p>
+    <w:p>
+      <w:pPr>
+        <w:pStyle w:val="Heading2"/>
+      </w:pPr>
+      <w:bookmarkStart w:id="10" w:name="_Toc355415463"/>
+      <w:r>
+        <w:t>The trust scale</w:t>
+      </w:r>
       <w:bookmarkEnd w:id="10"/>
     </w:p>
     <w:p>
@@ -5740,6 +5827,150 @@
         <w:pStyle w:val="Parrafonormal"/>
       </w:pPr>
       <w:r>
+        <w:t>The basic measurement of the relationship between two empires is how much they trust each other. If an enemy empire is trusted; trade and other mutual benefits are exploited more, war is less likely to happen, frontiers are more open, etc.</w:t>
+      </w:r>
+    </w:p>
+    <w:p>
+      <w:pPr>
+        <w:pStyle w:val="Heading4"/>
+        <w:numPr>
+          <w:ilvl w:val="3"/>
+          <w:numId w:val="2"/>
+        </w:numPr>
+      </w:pPr>
+      <w:r>
+        <w:t>Mechanics</w:t>
+      </w:r>
+    </w:p>
+    <w:p>
+      <w:pPr>
+        <w:pStyle w:val="Parrafonormal"/>
+      </w:pPr>
+      <w:r>
+        <w:t xml:space="preserve">For two empires A and B, A chooses how much it trusts B, B chooses how much it trusts </w:t>
+      </w:r>
+      <w:proofErr w:type="gramStart"/>
+      <w:r>
+        <w:t>A and</w:t>
+      </w:r>
+      <w:proofErr w:type="gramEnd"/>
+      <w:r>
+        <w:t xml:space="preserve"> the level of mutual trust is determined by the lesser quantity. The minimal common level of trust is then used to determine how open is the frontier between these empires and hence how easy is for influence units to enter or infiltrate the opposite empire. It is important hence to choose you allies carefully, since trust is a double edged sword. On one hand it can bring great rewards, on the other it can bring great danger.</w:t>
+      </w:r>
+    </w:p>
+    <w:p>
+      <w:pPr>
+        <w:pStyle w:val="Parrafonormal"/>
+      </w:pPr>
+      <w:r>
+        <w:t>The trust scale changes when either empire desires to change its attitude to the other, but in practice such a change in policy cannot be immediately applied across whole empires, and becomes effective only gradually. Trust being measured between 0 (no trust) and 1 (total trust), any change in policy can only shift at a rate of 0.1 per turn, so it could take to 10 turns for a shift in trust to fully affect influencers.</w:t>
+      </w:r>
+    </w:p>
+    <w:p>
+      <w:pPr>
+        <w:pStyle w:val="Heading4"/>
+        <w:numPr>
+          <w:ilvl w:val="3"/>
+          <w:numId w:val="2"/>
+        </w:numPr>
+      </w:pPr>
+      <w:r>
+        <w:t>Secondary effects</w:t>
+      </w:r>
+    </w:p>
+    <w:p>
+      <w:pPr>
+        <w:pStyle w:val="Parrafonormal"/>
+      </w:pPr>
+      <w:r>
+        <w:t>There are certain thresholds in the trust scale that unlock new options for both empires. A certain level of trust becomes tempting given the many additional benefits. These benefits, in order, are:</w:t>
+      </w:r>
+    </w:p>
+    <w:p>
+      <w:pPr>
+        <w:pStyle w:val="Lista"/>
+        <w:numPr>
+          <w:ilvl w:val="0"/>
+          <w:numId w:val="1"/>
+        </w:numPr>
+      </w:pPr>
+      <w:r>
+        <w:t>Cease Fire: fleets will not automatically engage and can coexist peacefully in unclaimed systems. Fleets that find themselves in foreign systems will retreat automatically.</w:t>
+      </w:r>
+    </w:p>
+    <w:p>
+      <w:pPr>
+        <w:pStyle w:val="Lista"/>
+        <w:numPr>
+          <w:ilvl w:val="0"/>
+          <w:numId w:val="1"/>
+        </w:numPr>
+      </w:pPr>
+      <w:r>
+        <w:t>Open Trade: trade is permitted between the empires, making traders safe to travel into the foreign empire and increasing their effectiveness.</w:t>
+      </w:r>
+    </w:p>
+    <w:p>
+      <w:pPr>
+        <w:pStyle w:val="Lista"/>
+        <w:numPr>
+          <w:ilvl w:val="0"/>
+          <w:numId w:val="1"/>
+        </w:numPr>
+      </w:pPr>
+      <w:r>
+        <w:t>Cultural Cooperation: scholars can go into the foreign empire in order to learn about their culture and technology.</w:t>
+      </w:r>
+    </w:p>
+    <w:p>
+      <w:pPr>
+        <w:pStyle w:val="Lista"/>
+        <w:numPr>
+          <w:ilvl w:val="0"/>
+          <w:numId w:val="1"/>
+        </w:numPr>
+      </w:pPr>
+      <w:r>
+        <w:t xml:space="preserve">Sanctuary: Foreign units are considered friendly and will be given assistance in frontier outposts. Friendly units can stay in orbit for long periods. </w:t>
+      </w:r>
+    </w:p>
+    <w:p>
+      <w:pPr>
+        <w:pStyle w:val="Lista"/>
+        <w:numPr>
+          <w:ilvl w:val="1"/>
+          <w:numId w:val="1"/>
+        </w:numPr>
+      </w:pPr>
+      <w:r>
+        <w:t>If a third fleet attacks the system, the sanctuary is enforced. A third empire is as such unable to attack an adversary in friendly territory without attacking both fleets.</w:t>
+      </w:r>
+    </w:p>
+    <w:p>
+      <w:pPr>
+        <w:pStyle w:val="Lista"/>
+        <w:numPr>
+          <w:ilvl w:val="1"/>
+          <w:numId w:val="1"/>
+        </w:numPr>
+      </w:pPr>
+      <w:r>
+        <w:t>Two friendly fleets that are not friends between each other can't engage while in their friend's system.</w:t>
+      </w:r>
+    </w:p>
+    <w:p>
+      <w:pPr>
+        <w:pStyle w:val="Lista"/>
+      </w:pPr>
+      <w:r>
+        <w:t>Special Resource Sharing: traders from an empire get access to important strategic resources owned by the friendly empire.</w:t>
+      </w:r>
+    </w:p>
+    <w:p>
+      <w:pPr>
+        <w:pStyle w:val="Parrafonormal"/>
+      </w:pPr>
+      <w:r>
         <w:t>Each player corresponds to a galactic empire.</w:t>
       </w:r>
     </w:p>
@@ -5764,6 +5995,7 @@
         </w:numPr>
       </w:pPr>
       <w:r>
+        <w:lastRenderedPageBreak/>
         <w:t xml:space="preserve">Technological superiority: Technology is a costly initial investment. It is slow, since it takes a few turns between investing in research and actually getting bonuses and a few more for it to be applied to outposts and units. Nevertheless, its effect can make all aspects of the empire to increase in efficiency, without any kind of underlying cost (investment in units and outposts requires maintenance). </w:t>
       </w:r>
     </w:p>
@@ -5808,7 +6040,15 @@
         <w:pStyle w:val="Parrafonormal"/>
       </w:pPr>
       <w:r>
-        <w:t xml:space="preserve">A wise emperor will use all these strategies at one moment or another, since falling to far behind in any of them might invite opponents to exploit such a weakness. </w:t>
+        <w:t xml:space="preserve">A wise emperor will use all these strategies at one moment or another, since falling </w:t>
+      </w:r>
+      <w:proofErr w:type="gramStart"/>
+      <w:r>
+        <w:t>to</w:t>
+      </w:r>
+      <w:proofErr w:type="gramEnd"/>
+      <w:r>
+        <w:t xml:space="preserve"> far behind in any of them might invite opponents to exploit such a weakness. </w:t>
       </w:r>
     </w:p>
     <w:p>
@@ -5913,7 +6153,15 @@
         <w:pStyle w:val="Parrafonormal"/>
       </w:pPr>
       <w:r>
-        <w:t>IHs are marked with their own distinctive icon on the galaxy map can be found orbiting stars along task forces, they also have their own specific interfaces.</w:t>
+        <w:t xml:space="preserve">IHs are marked with their own distinctive icon on the galaxy map can be found orbiting stars along task </w:t>
+      </w:r>
+      <w:proofErr w:type="gramStart"/>
+      <w:r>
+        <w:t>forces,</w:t>
+      </w:r>
+      <w:proofErr w:type="gramEnd"/>
+      <w:r>
+        <w:t xml:space="preserve"> they also have their own specific interfaces.</w:t>
       </w:r>
     </w:p>
     <w:p>
@@ -6177,7 +6425,15 @@
         <w:pStyle w:val="Parrafonormal"/>
       </w:pPr>
       <w:r>
-        <w:t>Task forces can be sent from one star to another by clicking on the task force icon and then on the desired destination, which should of course be connected to the current star by a starlane. As a convenient shortcut, clicking on a destination can be done while ships are in the staging area. If this is done, it will automatically create a new task force and sends it to the selected destination, but upon arrival the task force will automatically disband. These temporary task forces are useful to avoid too much micromanagement and can be used all the time without ever creating new task forces. The ability to define task forces can be convenient nevertheless to avoid having to reselect stacks of ships when more than one task force reaches the same star or other ships are already there.</w:t>
+        <w:t xml:space="preserve">Task forces can be sent from one star to another by clicking on the task force icon and then on the desired destination, which should of course be connected to the current star by a </w:t>
+      </w:r>
+      <w:proofErr w:type="spellStart"/>
+      <w:r>
+        <w:t>starlane</w:t>
+      </w:r>
+      <w:proofErr w:type="spellEnd"/>
+      <w:r>
+        <w:t>. As a convenient shortcut, clicking on a destination can be done while ships are in the staging area. If this is done, it will automatically create a new task force and sends it to the selected destination, but upon arrival the task force will automatically disband. These temporary task forces are useful to avoid too much micromanagement and can be used all the time without ever creating new task forces. The ability to define task forces can be convenient nevertheless to avoid having to reselect stacks of ships when more than one task force reaches the same star or other ships are already there.</w:t>
       </w:r>
     </w:p>
     <w:p>
@@ -6211,11 +6467,27 @@
         <w:pStyle w:val="Parrafonormal"/>
       </w:pPr>
       <w:r>
-        <w:t xml:space="preserve">The basic system of space travel involves the use of a hyperspace gate to allow movement through hyperspace along a starline/fracture. A hyperspace gate is opened by the engine and the shield guarantees that the task force can remain cohesive under the strong ripping forces of the hyperspace. The shield can encompass the same ship where it’s generated or nearby ships of the same task force. Task forces using </w:t>
+        <w:t xml:space="preserve">The basic system of space travel involves the use of a hyperspace gate to allow movement through hyperspace along a </w:t>
+      </w:r>
+      <w:proofErr w:type="spellStart"/>
+      <w:r>
+        <w:t>starline</w:t>
+      </w:r>
+      <w:proofErr w:type="spellEnd"/>
+      <w:r>
+        <w:t xml:space="preserve">/fracture. A hyperspace gate is opened by the engine and the shield guarantees that the task force can remain cohesive under the strong ripping forces of the hyperspace. The shield can encompass the same ship where it’s generated or nearby ships of the same task force. Task forces using </w:t>
       </w:r>
       <w:r>
         <w:lastRenderedPageBreak/>
-        <w:t>hyperspace shield take several turns in transit, can be reached for orders with sufficiently high technology and can be detected from the other end. Ships can retreat from combat by opening a hyperspace gate and crossing it. Hyperspace launchers can accelerate ships through hyperspace if built on the origin. Hyperspace dampeners can reduce it at destination by polluting the starlane with hyperspace noise. The ability to open a hyperspace gate and the hyperspace shield are different ship components, and only a single gate is needed for all ships. Static gates</w:t>
+        <w:t xml:space="preserve">hyperspace shield take several turns in transit, can be reached for orders with sufficiently high technology and can be detected from the other end. Ships can retreat from combat by opening a hyperspace gate and crossing it. Hyperspace launchers can accelerate ships through hyperspace if built on the origin. Hyperspace dampeners can reduce it at destination by polluting the </w:t>
+      </w:r>
+      <w:proofErr w:type="spellStart"/>
+      <w:r>
+        <w:t>starlane</w:t>
+      </w:r>
+      <w:proofErr w:type="spellEnd"/>
+      <w:r>
+        <w:t xml:space="preserve"> with hyperspace noise. The ability to open a hyperspace gate and the hyperspace shield are different ship components, and only a single gate is needed for all ships. Static gates</w:t>
       </w:r>
     </w:p>
     <w:p>
@@ -6255,7 +6527,23 @@
         <w:pStyle w:val="Parrafonormal"/>
       </w:pPr>
       <w:r>
-        <w:t>The game doesn’t automatically calculate routes between stars. This design conclusion is due to the diversity of conditions and assumption for this problem. While pathfinding using starlanes is relatively simple, the intended path will depend on enemy presence, patrolling, strategy, etc. To simplify this problem while allowing total control to the player, a series of stars can be chosen instead of a single destination. A click on a star contiguous to the last star in the path (or the starting star in case of being in orbit) will add it to the path, while a right-click on any star in the path will delete all stars from that one onwards. The path always contains all the stars that a particular task force will move to.</w:t>
+        <w:t xml:space="preserve">The game doesn’t automatically calculate routes between stars. This design conclusion is due to the diversity of conditions and assumption for this problem. While </w:t>
+      </w:r>
+      <w:proofErr w:type="spellStart"/>
+      <w:r>
+        <w:t>pathfinding</w:t>
+      </w:r>
+      <w:proofErr w:type="spellEnd"/>
+      <w:r>
+        <w:t xml:space="preserve"> using </w:t>
+      </w:r>
+      <w:proofErr w:type="spellStart"/>
+      <w:r>
+        <w:t>starlanes</w:t>
+      </w:r>
+      <w:proofErr w:type="spellEnd"/>
+      <w:r>
+        <w:t xml:space="preserve"> is relatively simple, the intended path will depend on enemy presence, patrolling, strategy, etc. To simplify this problem while allowing total control to the player, a series of stars can be chosen instead of a single destination. A click on a star contiguous to the last star in the path (or the starting star in case of being in orbit) will add it to the path, while a right-click on any star in the path will delete all stars from that one onwards. The path always contains all the stars that a particular task force will move to.</w:t>
       </w:r>
     </w:p>
     <w:p>
@@ -6340,16 +6628,28 @@
           <w:numId w:val="2"/>
         </w:numPr>
       </w:pPr>
+      <w:proofErr w:type="spellStart"/>
+      <w:proofErr w:type="gramStart"/>
       <w:r>
         <w:t>starSize</w:t>
       </w:r>
+      <w:proofErr w:type="spellEnd"/>
+      <w:proofErr w:type="gramEnd"/>
     </w:p>
     <w:p>
       <w:pPr>
         <w:pStyle w:val="Parrafonormal"/>
       </w:pPr>
       <w:r>
-        <w:t>This attribute measures the sheer size of the system. A standard system will have a size of 0.5, the maximum possible system (representing many planets for example) has a size of 1.0. A size of 0.0 indicates the absence of habitable locations.</w:t>
+        <w:t xml:space="preserve">This attribute measures the sheer size of the system. A standard system will have a size of </w:t>
+      </w:r>
+      <w:proofErr w:type="gramStart"/>
+      <w:r>
+        <w:t>0.5,</w:t>
+      </w:r>
+      <w:proofErr w:type="gramEnd"/>
+      <w:r>
+        <w:t xml:space="preserve"> the maximum possible system (representing many planets for example) has a size of 1.0. A size of 0.0 indicates the absence of habitable locations.</w:t>
       </w:r>
     </w:p>
     <w:p>
@@ -6360,17 +6660,26 @@
           <w:numId w:val="2"/>
         </w:numPr>
       </w:pPr>
+      <w:proofErr w:type="spellStart"/>
+      <w:proofErr w:type="gramStart"/>
       <w:r>
         <w:t>starConditions</w:t>
       </w:r>
+      <w:proofErr w:type="spellEnd"/>
+      <w:proofErr w:type="gramEnd"/>
     </w:p>
     <w:p>
       <w:pPr>
         <w:pStyle w:val="Parrafonormal"/>
       </w:pPr>
       <w:r>
-        <w:t>This attribute indicates the inherent difficulty of colonization for the system. It includes all imaginable aspects ranging; presence of atmospheres, corrosive elements, storms, hostile native life, gravity, temperature, etc. Conditions range from 0.0 (terrible conditions) to 1.0 (very auspicious).</w:t>
-      </w:r>
+        <w:t xml:space="preserve">This attribute indicates the inherent difficulty of colonization for the system. It includes all imaginable aspects ranging; presence of atmospheres, corrosive elements, storms, hostile native life, gravity, temperature, etc. </w:t>
+      </w:r>
+      <w:proofErr w:type="gramStart"/>
+      <w:r>
+        <w:t>Conditions range from 0.0 (terrible conditions) to 1.0 (very auspicious).</w:t>
+      </w:r>
+      <w:proofErr w:type="gramEnd"/>
     </w:p>
     <w:p>
       <w:pPr>
@@ -6380,9 +6689,13 @@
           <w:numId w:val="2"/>
         </w:numPr>
       </w:pPr>
+      <w:proofErr w:type="spellStart"/>
+      <w:proofErr w:type="gramStart"/>
       <w:r>
         <w:t>starResources</w:t>
       </w:r>
+      <w:proofErr w:type="spellEnd"/>
+      <w:proofErr w:type="gramEnd"/>
     </w:p>
     <w:p>
       <w:pPr>
@@ -6409,7 +6722,25 @@
         <w:pStyle w:val="Parrafonormal"/>
       </w:pPr>
       <w:r>
-        <w:t>To avoid making stars too generic, each one should be accompanied by a longer description and iconography, showing for example a representative landscape that varies with the presence of a outpost. Examples could include a starbase made of asteroids, a desert, a submarine dome, a jungle, etc. This iconography is shown in secondary screens that relate to the star.</w:t>
+        <w:t xml:space="preserve">To avoid making stars too generic, each one should be accompanied by a longer description and iconography, showing for example a representative landscape that varies with the presence of </w:t>
+      </w:r>
+      <w:proofErr w:type="spellStart"/>
+      <w:proofErr w:type="gramStart"/>
+      <w:r>
+        <w:t>a</w:t>
+      </w:r>
+      <w:proofErr w:type="spellEnd"/>
+      <w:proofErr w:type="gramEnd"/>
+      <w:r>
+        <w:t xml:space="preserve"> outpost. Examples could include a </w:t>
+      </w:r>
+      <w:proofErr w:type="spellStart"/>
+      <w:r>
+        <w:t>starbase</w:t>
+      </w:r>
+      <w:proofErr w:type="spellEnd"/>
+      <w:r>
+        <w:t xml:space="preserve"> made of asteroids, a desert, a submarine dome, a jungle, etc. This iconography is shown in secondary screens that relate to the star.</w:t>
       </w:r>
     </w:p>
     <w:p>
@@ -6437,7 +6768,15 @@
         <w:pStyle w:val="Parrafonormal"/>
       </w:pPr>
       <w:r>
-        <w:t>Strategic resources are rare findings that go beyond the scope of the normal standard resources that go into a outpost’s production. Strategic resources are extremely rare and influential and as such provide a galaxy-wide competitive advantage to an empire. A huge variety of resources and effects could be invented and each one should be unique galaxy-wide. Some arbitrary examples:</w:t>
+        <w:t xml:space="preserve">Strategic resources are rare findings that go beyond the scope of the normal standard resources that go into </w:t>
+      </w:r>
+      <w:proofErr w:type="gramStart"/>
+      <w:r>
+        <w:t>a</w:t>
+      </w:r>
+      <w:proofErr w:type="gramEnd"/>
+      <w:r>
+        <w:t xml:space="preserve"> outpost’s production. Strategic resources are extremely rare and influential and as such provide a galaxy-wide competitive advantage to an empire. A huge variety of resources and effects could be invented and each one should be unique galaxy-wide. Some arbitrary examples:</w:t>
       </w:r>
     </w:p>
     <w:p>
@@ -6472,9 +6811,14 @@
           <w:numId w:val="1"/>
         </w:numPr>
       </w:pPr>
+      <w:proofErr w:type="spellStart"/>
       <w:r>
         <w:lastRenderedPageBreak/>
-        <w:t>Unobtanium deposits: Incredibly hard allow that can’t be obtained anywhere else in the galaxy, increases the toughness of all our ships by 10%.</w:t>
+        <w:t>Unobtanium</w:t>
+      </w:r>
+      <w:proofErr w:type="spellEnd"/>
+      <w:r>
+        <w:t xml:space="preserve"> deposits: Incredibly hard allow that can’t be obtained anywhere else in the galaxy, increases the toughness of all our ships by 10%.</w:t>
       </w:r>
     </w:p>
     <w:p>
@@ -6486,7 +6830,15 @@
         </w:numPr>
       </w:pPr>
       <w:r>
-        <w:t>Spice Melange: drug that can heighten intelligence, improving technological efforts by 8%.</w:t>
+        <w:t xml:space="preserve">Spice </w:t>
+      </w:r>
+      <w:proofErr w:type="spellStart"/>
+      <w:r>
+        <w:t>Melange</w:t>
+      </w:r>
+      <w:proofErr w:type="spellEnd"/>
+      <w:r>
+        <w:t>: drug that can heighten intelligence, improving technological efforts by 8%.</w:t>
       </w:r>
     </w:p>
     <w:p>
@@ -6635,7 +6987,17 @@
         <w:pStyle w:val="Parrafonormal"/>
       </w:pPr>
       <w:r>
-        <w:t>Total cost to maintain the infrastructure of a outpost</w:t>
+        <w:t xml:space="preserve">Total cost to maintain the infrastructure of </w:t>
+      </w:r>
+      <w:proofErr w:type="spellStart"/>
+      <w:proofErr w:type="gramStart"/>
+      <w:r>
+        <w:t>a</w:t>
+      </w:r>
+      <w:proofErr w:type="spellEnd"/>
+      <w:proofErr w:type="gramEnd"/>
+      <w:r>
+        <w:t xml:space="preserve"> outpost</w:t>
       </w:r>
     </w:p>
     <w:p>
@@ -7093,7 +7455,15 @@
         <w:t>Instantaneous Upgrade:</w:t>
       </w:r>
       <w:r>
-        <w:t xml:space="preserve"> Variable changes are applied inmediately on a new turn, when growth and production is calculated.</w:t>
+        <w:t xml:space="preserve"> Variable changes are applied </w:t>
+      </w:r>
+      <w:proofErr w:type="spellStart"/>
+      <w:r>
+        <w:t>inmediately</w:t>
+      </w:r>
+      <w:proofErr w:type="spellEnd"/>
+      <w:r>
+        <w:t xml:space="preserve"> on a new turn, when growth and production is calculated.</w:t>
       </w:r>
     </w:p>
     <w:p>
@@ -7745,7 +8115,21 @@
         <w:rPr>
           <w:rStyle w:val="Strong"/>
         </w:rPr>
-        <w:t># of Hits:</w:t>
+        <w:t xml:space="preserve"># </w:t>
+      </w:r>
+      <w:proofErr w:type="gramStart"/>
+      <w:r>
+        <w:rPr>
+          <w:rStyle w:val="Strong"/>
+        </w:rPr>
+        <w:t>of</w:t>
+      </w:r>
+      <w:proofErr w:type="gramEnd"/>
+      <w:r>
+        <w:rPr>
+          <w:rStyle w:val="Strong"/>
+        </w:rPr>
+        <w:t xml:space="preserve"> Hits:</w:t>
       </w:r>
       <w:r>
         <w:t xml:space="preserve"> most weapons strike once, but some shot multiple projectiles or otherwise affect complete areas.</w:t>
@@ -8048,6 +8432,83 @@
         </w:numPr>
       </w:pPr>
       <w:r>
+        <w:t>Engaging the enemy</w:t>
+      </w:r>
+    </w:p>
+    <w:p>
+      <w:pPr>
+        <w:pStyle w:val="Parrafonormal"/>
+      </w:pPr>
+      <w:r>
+        <w:t xml:space="preserve">For a combat to happen, at least two </w:t>
+      </w:r>
+      <w:r>
+        <w:t>hostile</w:t>
+      </w:r>
+      <w:r>
+        <w:t xml:space="preserve"> fleets need to find themselves orbiting the same star.</w:t>
+      </w:r>
+      <w:r>
+        <w:t xml:space="preserve"> </w:t>
+      </w:r>
+      <w:r>
+        <w:t>By default</w:t>
+      </w:r>
+      <w:r>
+        <w:t xml:space="preserve"> each empire will try to control and block a star system, engaging any non-friendly fleet that comes to it.</w:t>
+      </w:r>
+      <w:r>
+        <w:t xml:space="preserve"> When this happens, a conflict will be generated, with all fleets in the system participating in it (from two or more empires).</w:t>
+      </w:r>
+      <w:r>
+        <w:t xml:space="preserve"> A simulation will be performed, either interactively or automatic, to calculate the outcome of such a conflict.</w:t>
+      </w:r>
+    </w:p>
+    <w:p>
+      <w:pPr>
+        <w:pStyle w:val="Parrafonormal"/>
+      </w:pPr>
+      <w:r>
+        <w:lastRenderedPageBreak/>
+        <w:t>During the simulation, each fleet will</w:t>
+      </w:r>
+      <w:r>
+        <w:t xml:space="preserve"> choose potential targets from all the fleets with </w:t>
+      </w:r>
+      <w:r>
+        <w:t>a tru</w:t>
+      </w:r>
+      <w:r>
+        <w:t>st level inferior to "cease fire"</w:t>
+      </w:r>
+      <w:r>
+        <w:rPr>
+          <w:rStyle w:val="FootnoteReference"/>
+        </w:rPr>
+        <w:footnoteReference w:id="2"/>
+      </w:r>
+      <w:r>
+        <w:t>.</w:t>
+      </w:r>
+      <w:r>
+        <w:t xml:space="preserve"> If there are no such targets, the simulation ends</w:t>
+      </w:r>
+      <w:r>
+        <w:t xml:space="preserve"> and the conflict is solved</w:t>
+      </w:r>
+      <w:r>
+        <w:t>.</w:t>
+      </w:r>
+    </w:p>
+    <w:p>
+      <w:pPr>
+        <w:pStyle w:val="Heading4"/>
+        <w:numPr>
+          <w:ilvl w:val="3"/>
+          <w:numId w:val="2"/>
+        </w:numPr>
+      </w:pPr>
+      <w:r>
         <w:t>The Combat Turn</w:t>
       </w:r>
     </w:p>
@@ -8072,11 +8533,15 @@
         <w:pStyle w:val="Parrafonormal"/>
       </w:pPr>
       <w:r>
-        <w:t xml:space="preserve">The battle will only last for 20 combat turns, after which the game will continue normally on the main map. This allows players to retreat, repair or reinforce, but if at the end of the game turn fleets are still in the same system, they might engage again. In a sense, small battles will probably be resolved in a </w:t>
-      </w:r>
-      <w:r>
-        <w:lastRenderedPageBreak/>
-        <w:t>single game turn, but larger conflicts will last for several turns, with opportunities for negotiation and even sabotage in between.</w:t>
+        <w:t xml:space="preserve">The battle will only last for 20 combat turns, after which the game will continue normally on the main map. This allows players to </w:t>
+      </w:r>
+      <w:proofErr w:type="gramStart"/>
+      <w:r>
+        <w:t>retreat,</w:t>
+      </w:r>
+      <w:proofErr w:type="gramEnd"/>
+      <w:r>
+        <w:t xml:space="preserve"> repair or reinforce, but if at the end of the game turn fleets are still in the same system, they might engage again. In a sense, small battles will probably be resolved in a single game turn, but larger conflicts will last for several turns, with opportunities for negotiation and even sabotage in between.</w:t>
       </w:r>
     </w:p>
     <w:p>
@@ -8228,7 +8693,19 @@
                     <w:rPr>
                       <w:rFonts w:ascii="Cambria Math" w:hAnsi="Cambria Math"/>
                     </w:rPr>
-                    <m:t>,  &amp;accuracy=0</m:t>
+                    <m:t>,  &amp;accuracy</m:t>
+                  </m:r>
+                  <m:r>
+                    <w:rPr>
+                      <w:rFonts w:ascii="Cambria Math" w:hAnsi="Cambria Math"/>
+                    </w:rPr>
+                    <m:t>&gt;</m:t>
+                  </m:r>
+                  <m:r>
+                    <w:rPr>
+                      <w:rFonts w:ascii="Cambria Math" w:hAnsi="Cambria Math"/>
+                    </w:rPr>
+                    <m:t>0</m:t>
                   </m:r>
                 </m:e>
                 <m:e>
@@ -8236,7 +8713,25 @@
                     <w:rPr>
                       <w:rFonts w:ascii="Cambria Math" w:hAnsi="Cambria Math"/>
                     </w:rPr>
-                    <m:t>1,  &amp;accuracy&gt;0</m:t>
+                    <m:t>0.75</m:t>
+                  </m:r>
+                  <m:r>
+                    <w:rPr>
+                      <w:rFonts w:ascii="Cambria Math" w:hAnsi="Cambria Math"/>
+                    </w:rPr>
+                    <m:t>,  &amp;accuracy</m:t>
+                  </m:r>
+                  <m:r>
+                    <w:rPr>
+                      <w:rFonts w:ascii="Cambria Math" w:hAnsi="Cambria Math"/>
+                    </w:rPr>
+                    <m:t>=</m:t>
+                  </m:r>
+                  <m:r>
+                    <w:rPr>
+                      <w:rFonts w:ascii="Cambria Math" w:hAnsi="Cambria Math"/>
+                    </w:rPr>
+                    <m:t>0</m:t>
                   </m:r>
                 </m:e>
               </m:eqArr>
@@ -8270,7 +8765,13 @@
             <w:rPr>
               <w:rFonts w:ascii="Cambria Math" w:hAnsi="Cambria Math"/>
             </w:rPr>
-            <m:t>TotalDamage=T*A*D</m:t>
+            <m:t>TotalDamag</m:t>
+          </m:r>
+          <m:r>
+            <w:rPr>
+              <w:rFonts w:ascii="Cambria Math" w:hAnsi="Cambria Math"/>
+            </w:rPr>
+            <m:t>e=T*A*D</m:t>
           </m:r>
         </m:oMath>
       </m:oMathPara>
@@ -8282,6 +8783,20 @@
       <w:r>
         <w:t>In essence, the weapon's efficiency will depend on how optimal is the range, how easily it can hit the target and how much it can overload the target's defenses. Note that in the case of area weapons it is considered that targets cannot evade successfully, so accuracy is not considered.</w:t>
       </w:r>
+      <w:r>
+        <w:t xml:space="preserve"> </w:t>
+      </w:r>
+      <w:bookmarkStart w:id="27" w:name="_GoBack"/>
+      <w:bookmarkEnd w:id="27"/>
+      <w:r>
+        <w:t>Nevertheless, part of the damage is bound to be dissipated in empty space</w:t>
+      </w:r>
+      <w:r>
+        <w:t>, so area weapons are not completely effective</w:t>
+      </w:r>
+      <w:r>
+        <w:t>.</w:t>
+      </w:r>
     </w:p>
     <w:p>
       <w:pPr>
@@ -8296,10 +8811,7 @@
         <w:pStyle w:val="Heading4"/>
       </w:pPr>
       <w:r>
-        <w:t xml:space="preserve">Choosing </w:t>
-      </w:r>
-      <w:r>
-        <w:t>strategies</w:t>
+        <w:t>Applying damage</w:t>
       </w:r>
     </w:p>
     <w:p>
@@ -8307,7 +8819,27 @@
         <w:pStyle w:val="Parrafonormal"/>
       </w:pPr>
       <w:r>
-        <w:t>In this simplistic combat model, the only real choice a stack has to make is how to move. How much should it advance or retreat? While advanced AI can be created, some simple options include:</w:t>
+        <w:t xml:space="preserve">One important issue when ships are aggregated together is how to measure the amount of damage the stack has received. One common approach is to model the remaining life of each independent ship, but this would not scale and thus break our design criterion. </w:t>
+      </w:r>
+    </w:p>
+    <w:p>
+      <w:pPr>
+        <w:pStyle w:val="Parrafonormal"/>
+      </w:pPr>
+      <w:r>
+        <w:t xml:space="preserve">Another alternative is to apply all damage to a single ship in the stack (done in Moo1) and when that one is destroyed start applying damage to the next. This simplifies things considerably, as it only requires storing the current level of damage for the one ship, plus the total number of remaining ships. </w:t>
+      </w:r>
+      <w:r>
+        <w:lastRenderedPageBreak/>
+        <w:t>There are a few problems with this approach. First, it is unrealistic that weapons will be able to be aimed perfectly to a single target at the time in the middle of vast clouds of ships. Not only would some ships be badly positioned to concentrate fire to such extent, but it is also to be expected that damaged ships would retreat or find cover behind their allies. The second issue has to do with gameplay; applying the damage in such an efficient way will immediately diminish the stack strength considerably, making big ships more attractive overall (since they can sustain more damage and stay operational) and thus invalidating some interesting strategic options. It also makes bigger ships more likely to survive a battle, albeit in need of some repairs. Lastly, it is not very compatible with area weapons, which by definition should attack several ships simultaneously.</w:t>
+      </w:r>
+    </w:p>
+    <w:p>
+      <w:pPr>
+        <w:pStyle w:val="Parrafonormal"/>
+      </w:pPr>
+      <w:r>
+        <w:t>Our solution is to apply different types of damage in different ways, but to do so in a framework simple enough that calculations are easy and scale without problems and realism does not suffer too much compared to the full-fledged simulation. We keep only 3 variables:</w:t>
       </w:r>
     </w:p>
     <w:p>
@@ -8319,31 +8851,7 @@
         </w:numPr>
       </w:pPr>
       <w:r>
-        <w:t>Always move forward, till the middle is reached. Easy to implement and understand.</w:t>
-      </w:r>
-    </w:p>
-    <w:p>
-      <w:pPr>
-        <w:pStyle w:val="Lista"/>
-        <w:numPr>
-          <w:ilvl w:val="1"/>
-          <w:numId w:val="1"/>
-        </w:numPr>
-      </w:pPr>
-      <w:r>
-        <w:t>Probably decent results, with initial stages of long range, followed by close range fights.</w:t>
-      </w:r>
-    </w:p>
-    <w:p>
-      <w:pPr>
-        <w:pStyle w:val="Lista"/>
-        <w:numPr>
-          <w:ilvl w:val="1"/>
-          <w:numId w:val="1"/>
-        </w:numPr>
-      </w:pPr>
-      <w:r>
-        <w:t>A good initial implementation for testing.</w:t>
+        <w:t>Number of ships</w:t>
       </w:r>
     </w:p>
     <w:p>
@@ -8355,19 +8863,7 @@
         </w:numPr>
       </w:pPr>
       <w:r>
-        <w:t xml:space="preserve">Only move forward till there is at least one target at optimum range. </w:t>
-      </w:r>
-    </w:p>
-    <w:p>
-      <w:pPr>
-        <w:pStyle w:val="Lista"/>
-        <w:numPr>
-          <w:ilvl w:val="1"/>
-          <w:numId w:val="1"/>
-        </w:numPr>
-      </w:pPr>
-      <w:r>
-        <w:t>May fire sub-optimally.</w:t>
+        <w:t>Base damage</w:t>
       </w:r>
     </w:p>
     <w:p>
@@ -8379,128 +8875,7 @@
         </w:numPr>
       </w:pPr>
       <w:r>
-        <w:t>Move the entire fleet to the maximum range of any weapon.</w:t>
-      </w:r>
-    </w:p>
-    <w:p>
-      <w:pPr>
-        <w:pStyle w:val="Lista"/>
-        <w:numPr>
-          <w:ilvl w:val="1"/>
-          <w:numId w:val="1"/>
-        </w:numPr>
-      </w:pPr>
-      <w:r>
-        <w:t>May waste important firepower.</w:t>
-      </w:r>
-    </w:p>
-    <w:p>
-      <w:pPr>
-        <w:pStyle w:val="Lista"/>
-        <w:numPr>
-          <w:ilvl w:val="0"/>
-          <w:numId w:val="1"/>
-        </w:numPr>
-      </w:pPr>
-      <w:r>
-        <w:t>Always try to move in the expectation that damage done is maximized. That is, calculate not only which stack to hit now, but also which stack would take more damage if range were ignored. Move so that that target is at optimal weapons range.</w:t>
-      </w:r>
-    </w:p>
-    <w:p>
-      <w:pPr>
-        <w:pStyle w:val="Lista"/>
-        <w:numPr>
-          <w:ilvl w:val="1"/>
-          <w:numId w:val="1"/>
-        </w:numPr>
-      </w:pPr>
-      <w:r>
-        <w:t>Of course, recalculate every turn, as the most convenient target will change.</w:t>
-      </w:r>
-    </w:p>
-    <w:p>
-      <w:pPr>
-        <w:pStyle w:val="Lista"/>
-        <w:numPr>
-          <w:ilvl w:val="1"/>
-          <w:numId w:val="1"/>
-        </w:numPr>
-      </w:pPr>
-      <w:r>
-        <w:t>This criterion is very decent. Not as aggressive as always advancing, but well-tuned for an aggressive, all-out fight were each stack behaves close to optimal.</w:t>
-      </w:r>
-    </w:p>
-    <w:p>
-      <w:pPr>
-        <w:pStyle w:val="Lista"/>
-        <w:numPr>
-          <w:ilvl w:val="0"/>
-          <w:numId w:val="1"/>
-        </w:numPr>
-      </w:pPr>
-      <w:r>
-        <w:t>As before, but consider the damage a stack would take if it closes (what enemy stacks would chose it as the enemy) versus how much it would inflict. Advance or retreat depending on this difference.</w:t>
-      </w:r>
-    </w:p>
-    <w:p>
-      <w:pPr>
-        <w:pStyle w:val="Lista"/>
-        <w:numPr>
-          <w:ilvl w:val="1"/>
-          <w:numId w:val="1"/>
-        </w:numPr>
-      </w:pPr>
-      <w:r>
-        <w:lastRenderedPageBreak/>
-        <w:t>May take vulnerable units out of the fight, saving them from destruction.</w:t>
-      </w:r>
-    </w:p>
-    <w:p>
-      <w:pPr>
-        <w:pStyle w:val="Lista"/>
-        <w:numPr>
-          <w:ilvl w:val="1"/>
-          <w:numId w:val="1"/>
-        </w:numPr>
-      </w:pPr>
-      <w:r>
-        <w:t>Retreating stacks might leave other friendly stacks to die.</w:t>
-      </w:r>
-    </w:p>
-    <w:p>
-      <w:pPr>
-        <w:pStyle w:val="Lista"/>
-        <w:numPr>
-          <w:ilvl w:val="0"/>
-          <w:numId w:val="1"/>
-        </w:numPr>
-      </w:pPr>
-      <w:r>
-        <w:t>Imagine that all stacks in each fleet move together. Sample a set of distances between them and calculate relative damage. Move units so they try to get to that distance on average.</w:t>
-      </w:r>
-    </w:p>
-    <w:p>
-      <w:pPr>
-        <w:pStyle w:val="Lista"/>
-        <w:numPr>
-          <w:ilvl w:val="1"/>
-          <w:numId w:val="1"/>
-        </w:numPr>
-      </w:pPr>
-      <w:r>
-        <w:t>Could produce funny artifacts.</w:t>
-      </w:r>
-    </w:p>
-    <w:p>
-      <w:pPr>
-        <w:pStyle w:val="Lista"/>
-        <w:numPr>
-          <w:ilvl w:val="0"/>
-          <w:numId w:val="1"/>
-        </w:numPr>
-      </w:pPr>
-      <w:r>
-        <w:t>Advance till a first round of damage is computed. If the fleet did more damage than it received, all units keep on the offensive, else retreat.</w:t>
+        <w:t>Maximum damage</w:t>
       </w:r>
     </w:p>
     <w:p>
@@ -8508,83 +8883,15 @@
         <w:pStyle w:val="Parrafonormal"/>
       </w:pPr>
       <w:r>
-        <w:t>These are only examples of possible strategies. The first and fourth strategies are probably the best ones, since any strategy that chooses to retreat a stack might be causing unpredictable consequences to other stacks. Also, any strategy that is not greedy in terms of the damage caused might be easily countered by the enemy by creating fleets that have tough, evasive units in front and light but hard-hitting units a little back. Of course, many of these strategies might be tried, or even chosen depending on fleet composition, race, etc.</w:t>
-      </w:r>
-    </w:p>
-    <w:p>
-      <w:pPr>
-        <w:pStyle w:val="Heading4"/>
-      </w:pPr>
-      <w:r>
-        <w:t>Applying damage</w:t>
-      </w:r>
-    </w:p>
-    <w:p>
-      <w:pPr>
-        <w:pStyle w:val="Parrafonormal"/>
-      </w:pPr>
-      <w:r>
-        <w:t xml:space="preserve">One important issue when ships are aggregated together is how to measure the amount of damage the stack has received. One common approach is to model the remaining life of each independent ship, but this would not scale and thus break our design criterion. </w:t>
-      </w:r>
-    </w:p>
-    <w:p>
-      <w:pPr>
-        <w:pStyle w:val="Parrafonormal"/>
-      </w:pPr>
-      <w:r>
-        <w:t>Another alternative is to apply all damage to a single ship in the stack (done in Moo1) and when that one is destroyed start applying damage to the next. This simplifies things considerably, as it only requires storing the current level of damage for the one ship, plus the total number of remaining ships. There are a few problems with this approach. First, it is unrealistic that weapons will be able to be aimed perfectly to a single target at the time in the middle of vast clouds of ships. Not only would some ships be badly positioned to concentrate fire to such extent, but it is also to be expected that damaged ships would retreat or find cover behind their allies. The second issue has to do with gameplay; applying the damage in such an efficient way will immediately diminish the stack strength considerably, making big ships more attractive overall (since they can sustain more damage and stay operational) and thus invalidating some interesting strategic options. It also makes bigger ships more likely to survive a battle, albeit in need of some repairs. Lastly, it is not very compatible with area weapons, which by definition should attack several ships simultaneously.</w:t>
-      </w:r>
-    </w:p>
-    <w:p>
-      <w:pPr>
-        <w:pStyle w:val="Parrafonormal"/>
-      </w:pPr>
-      <w:r>
-        <w:t>Our solution is to apply different types of damage in different ways, but to do so in a framework simple enough that calculations are easy and scale without problems and realism does not suffer too much compared to the full-fledged simulation. We keep only 3 variables:</w:t>
-      </w:r>
-    </w:p>
-    <w:p>
-      <w:pPr>
-        <w:pStyle w:val="Lista"/>
-        <w:numPr>
-          <w:ilvl w:val="0"/>
-          <w:numId w:val="1"/>
-        </w:numPr>
-      </w:pPr>
-      <w:r>
-        <w:t>Number of ships</w:t>
-      </w:r>
-    </w:p>
-    <w:p>
-      <w:pPr>
-        <w:pStyle w:val="Lista"/>
-        <w:numPr>
-          <w:ilvl w:val="0"/>
-          <w:numId w:val="1"/>
-        </w:numPr>
-      </w:pPr>
-      <w:r>
-        <w:t>Base damage</w:t>
-      </w:r>
-    </w:p>
-    <w:p>
-      <w:pPr>
-        <w:pStyle w:val="Lista"/>
-        <w:numPr>
-          <w:ilvl w:val="0"/>
-          <w:numId w:val="1"/>
-        </w:numPr>
-      </w:pPr>
-      <w:r>
-        <w:t>Maximum damage</w:t>
-      </w:r>
-    </w:p>
-    <w:p>
-      <w:pPr>
-        <w:pStyle w:val="Parrafonormal"/>
-      </w:pPr>
-      <w:r>
-        <w:t>The idea is to represent damage to a stack as an area. The number of surviving ships being one dimension and the damage taken by them another. The total hull of the stack is then the multiplication of both units. As an example, let's say that we have a stack with 100 ships, with 6 HP each and that it takes 400 points of damage from a single attack. Each one of the three gray regions below, all with equivalent area, could be used to represent that damage:</w:t>
+        <w:t xml:space="preserve">The idea is to represent damage to a stack as an area. The number of surviving ships being one dimension and the damage taken by them another. The total hull of the stack is then the multiplication of both units. As an example, let's say that we have a stack with 100 ships, with 6 HP each and that it takes 400 points of damage from a single attack. Each one of the three gray regions below, all with equivalent </w:t>
+      </w:r>
+      <w:proofErr w:type="gramStart"/>
+      <w:r>
+        <w:t>area,</w:t>
+      </w:r>
+      <w:proofErr w:type="gramEnd"/>
+      <w:r>
+        <w:t xml:space="preserve"> could be used to represent that damage:</w:t>
       </w:r>
     </w:p>
     <w:p>
@@ -8597,7 +8904,6 @@
         <w:rPr>
           <w:noProof/>
         </w:rPr>
-        <w:lastRenderedPageBreak/>
         <w:drawing>
           <wp:inline distT="0" distB="0" distL="0" distR="0" wp14:anchorId="060F7203" wp14:editId="19958508">
             <wp:extent cx="5957640" cy="1595880"/>
@@ -8666,7 +8972,11 @@
         <w:pStyle w:val="Parrafonormal"/>
       </w:pPr>
       <w:r>
-        <w:t>The third scenario is when focused weapons are brought to bear on a more resistant stack, were multiple hits are needed to bring down a single ship. In this case we would expect the attacker to try to focus its fire on a few targets, but we would also expect the defender to shuffle and protect his wounded. As a result, a good compromise is to decide that some ships will receive a lot of damage and others little, depending on how many are there to shuffle around. The triangle represents a linear distribution of this effect, we the less damaged ship takes no damage and it grows from there. We know that the most damaged ship would take twice the average damage, which in this case corresponds to loosing 8HP, and the maximum is updated by this much, leaving the base damage intact. In this case, we can see that 25 ships took too much damage and were destroyed, with some extra damage lost. The risk of overkill is always present when we concentrate fire.</w:t>
+        <w:t xml:space="preserve">The third scenario is when focused weapons are brought to bear on a more resistant stack, were multiple hits are needed to bring down a single ship. In this case we would expect the attacker to try to focus its fire on a few targets, but we would also expect the defender to shuffle and protect his wounded. As a result, a good compromise is to decide that some ships will receive a lot of damage and others little, depending on how many are there to shuffle around. The triangle represents a linear distribution of this </w:t>
+      </w:r>
+      <w:r>
+        <w:lastRenderedPageBreak/>
+        <w:t>effect, we the less damaged ship takes no damage and it grows from there. We know that the most damaged ship would take twice the average damage, which in this case corresponds to loosing 8HP, and the maximum is updated by this much, leaving the base damage intact. In this case, we can see that 25 ships took too much damage and were destroyed, with some extra damage lost. The risk of overkill is always present when we concentrate fire.</w:t>
       </w:r>
     </w:p>
     <w:p>
@@ -8745,8 +9055,270 @@
         <w:pStyle w:val="Parrafonormal"/>
       </w:pPr>
       <w:r>
+        <w:t>As it can be seen, all these operations are not only nice and fair representations, but also extremely simple to compute!</w:t>
+      </w:r>
+    </w:p>
+    <w:p>
+      <w:pPr>
+        <w:pStyle w:val="Heading4"/>
+        <w:numPr>
+          <w:ilvl w:val="3"/>
+          <w:numId w:val="2"/>
+        </w:numPr>
+      </w:pPr>
+      <w:r>
+        <w:t xml:space="preserve">Choosing </w:t>
+      </w:r>
+      <w:r>
+        <w:t>strategies</w:t>
+      </w:r>
+    </w:p>
+    <w:p>
+      <w:pPr>
+        <w:pStyle w:val="Parrafonormal"/>
+      </w:pPr>
+      <w:r>
+        <w:t>In this simplistic combat model, the only real choice a stack has to make is how to move. How much should it advance or retreat? While advanced AI can be created, some simple options include:</w:t>
+      </w:r>
+    </w:p>
+    <w:p>
+      <w:pPr>
+        <w:pStyle w:val="Lista"/>
+        <w:numPr>
+          <w:ilvl w:val="0"/>
+          <w:numId w:val="1"/>
+        </w:numPr>
+      </w:pPr>
+      <w:r>
+        <w:t>Always move forward, till the middle is reached. Easy to implement and understand.</w:t>
+      </w:r>
+    </w:p>
+    <w:p>
+      <w:pPr>
+        <w:pStyle w:val="Lista"/>
+        <w:numPr>
+          <w:ilvl w:val="1"/>
+          <w:numId w:val="1"/>
+        </w:numPr>
+      </w:pPr>
+      <w:r>
+        <w:t>Probably decent results, with initial stages of long range, followed by close range fights.</w:t>
+      </w:r>
+    </w:p>
+    <w:p>
+      <w:pPr>
+        <w:pStyle w:val="Lista"/>
+        <w:numPr>
+          <w:ilvl w:val="1"/>
+          <w:numId w:val="1"/>
+        </w:numPr>
+      </w:pPr>
+      <w:r>
+        <w:t>A good initial implementation for testing.</w:t>
+      </w:r>
+    </w:p>
+    <w:p>
+      <w:pPr>
+        <w:pStyle w:val="Lista"/>
+        <w:numPr>
+          <w:ilvl w:val="0"/>
+          <w:numId w:val="1"/>
+        </w:numPr>
+      </w:pPr>
+      <w:r>
+        <w:t xml:space="preserve">Only move forward till there is at least one target at optimum range. </w:t>
+      </w:r>
+    </w:p>
+    <w:p>
+      <w:pPr>
+        <w:pStyle w:val="Lista"/>
+        <w:numPr>
+          <w:ilvl w:val="1"/>
+          <w:numId w:val="1"/>
+        </w:numPr>
+      </w:pPr>
+      <w:r>
+        <w:t>May fire sub-optimally.</w:t>
+      </w:r>
+    </w:p>
+    <w:p>
+      <w:pPr>
+        <w:pStyle w:val="Lista"/>
+        <w:numPr>
+          <w:ilvl w:val="0"/>
+          <w:numId w:val="1"/>
+        </w:numPr>
+      </w:pPr>
+      <w:r>
+        <w:t>Move the entire fleet to the maximum range of any weapon.</w:t>
+      </w:r>
+    </w:p>
+    <w:p>
+      <w:pPr>
+        <w:pStyle w:val="Lista"/>
+        <w:numPr>
+          <w:ilvl w:val="1"/>
+          <w:numId w:val="1"/>
+        </w:numPr>
+      </w:pPr>
+      <w:r>
+        <w:t>May waste important firepower.</w:t>
+      </w:r>
+    </w:p>
+    <w:p>
+      <w:pPr>
+        <w:pStyle w:val="Lista"/>
+        <w:numPr>
+          <w:ilvl w:val="0"/>
+          <w:numId w:val="1"/>
+        </w:numPr>
+      </w:pPr>
+      <w:r>
+        <w:t>Always try to move in the expectation that damage done is maximized. That is, calculate not only which stack to hit now, but also which stack would take more damage if range were ignored. Move so that that target is at optimal weapons range.</w:t>
+      </w:r>
+    </w:p>
+    <w:p>
+      <w:pPr>
+        <w:pStyle w:val="Lista"/>
+        <w:numPr>
+          <w:ilvl w:val="1"/>
+          <w:numId w:val="1"/>
+        </w:numPr>
+      </w:pPr>
+      <w:r>
+        <w:t>Of course, recalculate every turn, as the most convenient target will change.</w:t>
+      </w:r>
+    </w:p>
+    <w:p>
+      <w:pPr>
+        <w:pStyle w:val="Lista"/>
+        <w:numPr>
+          <w:ilvl w:val="1"/>
+          <w:numId w:val="1"/>
+        </w:numPr>
+      </w:pPr>
+      <w:r>
+        <w:t>This criterion is very decent. Not as aggressive as always advancing, but well-tuned for an aggressive, all-out fight were each stack behaves close to optimal.</w:t>
+      </w:r>
+    </w:p>
+    <w:p>
+      <w:pPr>
+        <w:pStyle w:val="Lista"/>
+        <w:numPr>
+          <w:ilvl w:val="0"/>
+          <w:numId w:val="1"/>
+        </w:numPr>
+      </w:pPr>
+      <w:r>
         <w:lastRenderedPageBreak/>
-        <w:t>As it can be seen, all these operations are not only nice and fair representations, but also extremely simple to compute!</w:t>
+        <w:t>As before, but consider the damage a stack would take if it closes (what enemy stacks would chose it as the enemy) versus how much it would inflict. Advance or retreat depending on this difference.</w:t>
+      </w:r>
+    </w:p>
+    <w:p>
+      <w:pPr>
+        <w:pStyle w:val="Lista"/>
+        <w:numPr>
+          <w:ilvl w:val="1"/>
+          <w:numId w:val="1"/>
+        </w:numPr>
+      </w:pPr>
+      <w:r>
+        <w:t>May take vulnerable units out of the fight, saving them from destruction.</w:t>
+      </w:r>
+    </w:p>
+    <w:p>
+      <w:pPr>
+        <w:pStyle w:val="Lista"/>
+        <w:numPr>
+          <w:ilvl w:val="1"/>
+          <w:numId w:val="1"/>
+        </w:numPr>
+      </w:pPr>
+      <w:r>
+        <w:t>Retreating stacks might leave other friendly stacks to die.</w:t>
+      </w:r>
+    </w:p>
+    <w:p>
+      <w:pPr>
+        <w:pStyle w:val="Lista"/>
+        <w:numPr>
+          <w:ilvl w:val="0"/>
+          <w:numId w:val="1"/>
+        </w:numPr>
+      </w:pPr>
+      <w:r>
+        <w:t>Imagine that all stacks in each fleet move together. Sample a set of distances between them and calculate relative damage. Move units so they try to get to that distance on average.</w:t>
+      </w:r>
+    </w:p>
+    <w:p>
+      <w:pPr>
+        <w:pStyle w:val="Lista"/>
+        <w:numPr>
+          <w:ilvl w:val="1"/>
+          <w:numId w:val="1"/>
+        </w:numPr>
+      </w:pPr>
+      <w:r>
+        <w:t>Could produce funny artifacts.</w:t>
+      </w:r>
+    </w:p>
+    <w:p>
+      <w:pPr>
+        <w:pStyle w:val="Lista"/>
+        <w:numPr>
+          <w:ilvl w:val="0"/>
+          <w:numId w:val="1"/>
+        </w:numPr>
+      </w:pPr>
+      <w:r>
+        <w:t>Advance till a first round of damage is computed. If the fleet did more damage than it received, all units keep on the offensive, else retreat.</w:t>
+      </w:r>
+    </w:p>
+    <w:p>
+      <w:pPr>
+        <w:pStyle w:val="Parrafonormal"/>
+      </w:pPr>
+      <w:r>
+        <w:t>These are only examples of possible strategies. The first and fourth strategies are probably the best ones, since any strategy that chooses to retreat a stack might be causing unpredictable consequences to other stacks. Also, any strategy that is not greedy in terms of the damage caused might be easily countered by the enemy by creating fleets that have tough, evasive units in front and light but hard-hitting units a little back. Of course, many of these strategies might be tried, or even chosen depending on fleet composition, race, etc.</w:t>
+      </w:r>
+    </w:p>
+    <w:p>
+      <w:pPr>
+        <w:pStyle w:val="Heading4"/>
+        <w:numPr>
+          <w:ilvl w:val="3"/>
+          <w:numId w:val="2"/>
+        </w:numPr>
+      </w:pPr>
+      <w:r>
+        <w:t>Retreating</w:t>
+      </w:r>
+    </w:p>
+    <w:p>
+      <w:pPr>
+        <w:pStyle w:val="Parrafonormal"/>
+      </w:pPr>
+      <w:r>
+        <w:t>The adversary can choose to retreat from battle. In this case</w:t>
+      </w:r>
+      <w:r>
+        <w:t xml:space="preserve"> their ships move away from battle and escape after getting out of range of any enemy fire or after 3 rounds, whatever happens </w:t>
+      </w:r>
+      <w:proofErr w:type="gramStart"/>
+      <w:r>
+        <w:t>first.</w:t>
+      </w:r>
+      <w:proofErr w:type="gramEnd"/>
+      <w:r>
+        <w:t xml:space="preserve"> At least 1 round of combat is always performed.</w:t>
+      </w:r>
+    </w:p>
+    <w:p>
+      <w:pPr>
+        <w:pStyle w:val="Parrafonormal"/>
+      </w:pPr>
+      <w:r>
+        <w:t>Retreating ships do not attack, but they can still take damage.</w:t>
       </w:r>
     </w:p>
     <w:p>
@@ -8757,11 +9329,11 @@
           <w:numId w:val="2"/>
         </w:numPr>
       </w:pPr>
-      <w:bookmarkStart w:id="27" w:name="_Toc355415456"/>
+      <w:bookmarkStart w:id="28" w:name="_Toc355415456"/>
       <w:r>
         <w:t>Other</w:t>
       </w:r>
-      <w:bookmarkEnd w:id="27"/>
+      <w:bookmarkEnd w:id="28"/>
     </w:p>
     <w:p>
       <w:pPr>
@@ -8791,11 +9363,11 @@
           <w:numId w:val="2"/>
         </w:numPr>
       </w:pPr>
-      <w:bookmarkStart w:id="28" w:name="_Toc355415457"/>
+      <w:bookmarkStart w:id="29" w:name="_Toc355415457"/>
       <w:r>
         <w:t>Conquest</w:t>
       </w:r>
-      <w:bookmarkEnd w:id="28"/>
+      <w:bookmarkEnd w:id="29"/>
     </w:p>
     <w:p>
       <w:pPr>
@@ -8805,11 +9377,11 @@
           <w:numId w:val="2"/>
         </w:numPr>
       </w:pPr>
-      <w:bookmarkStart w:id="29" w:name="_Toc355415458"/>
+      <w:bookmarkStart w:id="30" w:name="_Toc355415458"/>
       <w:r>
         <w:t>Troops</w:t>
       </w:r>
-      <w:bookmarkEnd w:id="29"/>
+      <w:bookmarkEnd w:id="30"/>
     </w:p>
     <w:p>
       <w:pPr>
@@ -8819,11 +9391,11 @@
           <w:numId w:val="2"/>
         </w:numPr>
       </w:pPr>
-      <w:bookmarkStart w:id="30" w:name="_Toc355415459"/>
+      <w:bookmarkStart w:id="31" w:name="_Toc355415459"/>
       <w:r>
         <w:t>Invasion</w:t>
       </w:r>
-      <w:bookmarkEnd w:id="30"/>
+      <w:bookmarkEnd w:id="31"/>
     </w:p>
     <w:p>
       <w:pPr>
@@ -8855,12 +9427,12 @@
           <w:numId w:val="2"/>
         </w:numPr>
       </w:pPr>
-      <w:bookmarkStart w:id="31" w:name="_Toc355415460"/>
+      <w:bookmarkStart w:id="32" w:name="_Toc355415460"/>
       <w:r>
         <w:lastRenderedPageBreak/>
         <w:t>Secondary Modules</w:t>
       </w:r>
-      <w:bookmarkEnd w:id="31"/>
+      <w:bookmarkEnd w:id="32"/>
     </w:p>
     <w:p>
       <w:pPr>
@@ -8870,11 +9442,11 @@
           <w:numId w:val="2"/>
         </w:numPr>
       </w:pPr>
-      <w:bookmarkStart w:id="32" w:name="_Toc355415461"/>
+      <w:bookmarkStart w:id="33" w:name="_Toc355415461"/>
       <w:r>
         <w:t>Intelligence and Influence</w:t>
       </w:r>
-      <w:bookmarkEnd w:id="32"/>
+      <w:bookmarkEnd w:id="33"/>
     </w:p>
     <w:p>
       <w:pPr>
@@ -8884,11 +9456,11 @@
           <w:numId w:val="2"/>
         </w:numPr>
       </w:pPr>
-      <w:bookmarkStart w:id="33" w:name="_Toc355415462"/>
+      <w:bookmarkStart w:id="34" w:name="_Toc355415462"/>
       <w:r>
         <w:t>General Description</w:t>
       </w:r>
-      <w:bookmarkEnd w:id="33"/>
+      <w:bookmarkEnd w:id="34"/>
     </w:p>
     <w:p>
       <w:pPr>
@@ -8904,161 +9476,6 @@
       </w:pPr>
       <w:r>
         <w:t>The goal is to have influence units moving along the main map, traveling in the same way that military fleet move and being placed at specific and strategic locations. This not only enriches and deepens the influence game, but also allow for greater interaction and conflict between the use of force and the use of cunning, being both potentially equally viable strategies that can also be mixed together.</w:t>
-      </w:r>
-    </w:p>
-    <w:p>
-      <w:pPr>
-        <w:pStyle w:val="Heading3"/>
-        <w:numPr>
-          <w:ilvl w:val="2"/>
-          <w:numId w:val="2"/>
-        </w:numPr>
-      </w:pPr>
-      <w:bookmarkStart w:id="34" w:name="_Toc355415463"/>
-      <w:r>
-        <w:t>The trust scale</w:t>
-      </w:r>
-      <w:bookmarkEnd w:id="34"/>
-    </w:p>
-    <w:p>
-      <w:pPr>
-        <w:pStyle w:val="Parrafonormal"/>
-      </w:pPr>
-      <w:r>
-        <w:t>The basic measurement of the relationship between two empires is how much they trust each other. If an enemy empire is trusted; trade and other mutual benefits are exploited more, war is less likely to happen, frontiers are more open, etc.</w:t>
-      </w:r>
-    </w:p>
-    <w:p>
-      <w:pPr>
-        <w:pStyle w:val="Heading4"/>
-        <w:numPr>
-          <w:ilvl w:val="3"/>
-          <w:numId w:val="2"/>
-        </w:numPr>
-      </w:pPr>
-      <w:r>
-        <w:t>Mechanics</w:t>
-      </w:r>
-    </w:p>
-    <w:p>
-      <w:pPr>
-        <w:pStyle w:val="Parrafonormal"/>
-      </w:pPr>
-      <w:r>
-        <w:t>For two empires A and B, A chooses how much it trusts B, B chooses how much it trusts A and the level of mutual trust is determined by the lesser quantity. The minimal common level of trust is then used to determine how open is the frontier between these empires and hence how easy is for influence units to enter or infiltrate the opposite empire. It is important hence to choose you allies carefully, since trust is a double edged sword. On one hand it can bring great rewards, on the other it can bring great danger.</w:t>
-      </w:r>
-    </w:p>
-    <w:p>
-      <w:pPr>
-        <w:pStyle w:val="Parrafonormal"/>
-      </w:pPr>
-      <w:r>
-        <w:t>The trust scale changes when either empire desires to change its attitude to the other, but in practice such a change in policy cannot be immediately applied across whole empires, and becomes effective only gradually. Trust being measured between 0 (no trust) and 1 (total trust), any change in policy can only shift at a rate of 0.1 per turn, so it could take to 10 turns for a shift in trust to fully affect influencers.</w:t>
-      </w:r>
-    </w:p>
-    <w:p>
-      <w:pPr>
-        <w:pStyle w:val="Heading4"/>
-        <w:numPr>
-          <w:ilvl w:val="3"/>
-          <w:numId w:val="2"/>
-        </w:numPr>
-      </w:pPr>
-      <w:r>
-        <w:t>Secondary effects</w:t>
-      </w:r>
-    </w:p>
-    <w:p>
-      <w:pPr>
-        <w:pStyle w:val="Parrafonormal"/>
-      </w:pPr>
-      <w:r>
-        <w:t>There are certain thresholds in the trust scale that unlock new options for both empires. A certain level of trust becomes tempting given the many additional benefits. These benefits, in order, are:</w:t>
-      </w:r>
-    </w:p>
-    <w:p>
-      <w:pPr>
-        <w:pStyle w:val="Lista"/>
-        <w:numPr>
-          <w:ilvl w:val="0"/>
-          <w:numId w:val="1"/>
-        </w:numPr>
-      </w:pPr>
-      <w:r>
-        <w:t>Cease Fire: fleets will not automatically engage and can coexist peacefully in unclaimed systems. Fleets that find themselves in foreign systems will retreat automatically.</w:t>
-      </w:r>
-    </w:p>
-    <w:p>
-      <w:pPr>
-        <w:pStyle w:val="Lista"/>
-        <w:numPr>
-          <w:ilvl w:val="0"/>
-          <w:numId w:val="1"/>
-        </w:numPr>
-      </w:pPr>
-      <w:r>
-        <w:t>Open Trade: trade is permitted between the empires, making traders safe to travel into the foreign empire and increasing their effectiveness.</w:t>
-      </w:r>
-    </w:p>
-    <w:p>
-      <w:pPr>
-        <w:pStyle w:val="Lista"/>
-        <w:numPr>
-          <w:ilvl w:val="0"/>
-          <w:numId w:val="1"/>
-        </w:numPr>
-      </w:pPr>
-      <w:r>
-        <w:t>Cultural Cooperation: scholars can go into the foreign empire in order to learn about their culture and technology.</w:t>
-      </w:r>
-    </w:p>
-    <w:p>
-      <w:pPr>
-        <w:pStyle w:val="Lista"/>
-        <w:numPr>
-          <w:ilvl w:val="0"/>
-          <w:numId w:val="1"/>
-        </w:numPr>
-      </w:pPr>
-      <w:r>
-        <w:t xml:space="preserve">Sanctuary: Foreign units are considered friendly and will be given assistance in frontier outposts. Friendly units can stay in orbit for long periods. </w:t>
-      </w:r>
-    </w:p>
-    <w:p>
-      <w:pPr>
-        <w:pStyle w:val="Lista"/>
-        <w:numPr>
-          <w:ilvl w:val="1"/>
-          <w:numId w:val="1"/>
-        </w:numPr>
-      </w:pPr>
-      <w:r>
-        <w:lastRenderedPageBreak/>
-        <w:t>If a third fleet attacks the system, the sanctuary is enforced. A third empire is as such unable to attack an adversary in friendly territory without attacking both fleets.</w:t>
-      </w:r>
-    </w:p>
-    <w:p>
-      <w:pPr>
-        <w:pStyle w:val="Lista"/>
-        <w:numPr>
-          <w:ilvl w:val="1"/>
-          <w:numId w:val="1"/>
-        </w:numPr>
-      </w:pPr>
-      <w:r>
-        <w:t>Two friendly fleets that are not friends between each other can't engage while in their friend's system.</w:t>
-      </w:r>
-    </w:p>
-    <w:p>
-      <w:pPr>
-        <w:pStyle w:val="Lista"/>
-        <w:numPr>
-          <w:ilvl w:val="0"/>
-          <w:numId w:val="1"/>
-        </w:numPr>
-      </w:pPr>
-      <w:r>
-        <w:t xml:space="preserve">Special Resource Sharing: traders from an empire get access to important strategic resources owned by the friendly empire. </w:t>
       </w:r>
     </w:p>
     <w:p>
@@ -9170,7 +9587,13 @@
                 <w:rPr>
                   <w:rFonts w:ascii="Cambria Math" w:hAnsi="Cambria Math"/>
                 </w:rPr>
-                <m:t>found|troops</m:t>
+                <m:t>fou</m:t>
+              </m:r>
+              <m:r>
+                <w:rPr>
+                  <w:rFonts w:ascii="Cambria Math" w:hAnsi="Cambria Math"/>
+                </w:rPr>
+                <m:t>nd|troops</m:t>
               </m:r>
             </m:e>
           </m:d>
@@ -9288,6 +9711,7 @@
         <w:pStyle w:val="Parrafonormal"/>
       </w:pPr>
       <w:r>
+        <w:lastRenderedPageBreak/>
         <w:t>In terms of intelligence gathering infiltrators allow visibility of what happens in the outpost they infiltrate, much in the same way than having a fleet in orbit but without risking battles or damage relationships.</w:t>
       </w:r>
     </w:p>
@@ -9296,11 +9720,15 @@
         <w:pStyle w:val="Parrafonormal"/>
       </w:pPr>
       <w:r>
-        <w:t xml:space="preserve">In terms of the intelligence network infiltrators need to be connected by a single starlane to another active infiltrator, all the way to one or more of their own outposts. Other agents can only travel into foreign territory if an active cell has already been established in the desired location. This limits the </w:t>
-      </w:r>
-      <w:r>
-        <w:lastRenderedPageBreak/>
-        <w:t>expansion of agents deep into foreign territory and increases the risk of detection, making the infiltration game much more challenging and interesting.</w:t>
+        <w:t xml:space="preserve">In terms of the intelligence network infiltrators need to be connected by a single </w:t>
+      </w:r>
+      <w:proofErr w:type="spellStart"/>
+      <w:r>
+        <w:t>starlane</w:t>
+      </w:r>
+      <w:proofErr w:type="spellEnd"/>
+      <w:r>
+        <w:t xml:space="preserve"> to another active infiltrator, all the way to one or more of their own outposts. Other agents can only travel into foreign territory if an active cell has already been established in the desired location. This limits the expansion of agents deep into foreign territory and increases the risk of detection, making the infiltration game much more challenging and interesting.</w:t>
       </w:r>
     </w:p>
     <w:p>
@@ -9328,7 +9756,17 @@
         <w:pStyle w:val="Parrafonormal"/>
       </w:pPr>
       <w:r>
-        <w:t>A smuggler is a unit that specializes in intervening markets for profit. Each smuggler in an outside empire will generate 0.01 bc of production per turn from commerce with that empire, up to 20% of the current production of the system in which they are stationed.</w:t>
+        <w:t xml:space="preserve">A smuggler is a unit that specializes in intervening markets for profit. Each smuggler in an outside empire will generate 0.01 </w:t>
+      </w:r>
+      <w:proofErr w:type="spellStart"/>
+      <w:proofErr w:type="gramStart"/>
+      <w:r>
+        <w:t>bc</w:t>
+      </w:r>
+      <w:proofErr w:type="spellEnd"/>
+      <w:proofErr w:type="gramEnd"/>
+      <w:r>
+        <w:t xml:space="preserve"> of production per turn from commerce with that empire, up to 20% of the current production of the system in which they are stationed.</w:t>
       </w:r>
     </w:p>
     <w:p>
@@ -9424,7 +9862,15 @@
         <w:pStyle w:val="Parrafonormal"/>
       </w:pPr>
       <w:r>
-        <w:t>A spy can try to get the secret technologies developed by other empires. A single spy produces a base of 1 research points for each technological area, plus 2 additional research point in each area in which the foreign empire has a higher technological level. A single outpost can't produce more than a number of research points equivalent to 20% of the outputs production.</w:t>
+        <w:t xml:space="preserve">A spy can try to get the secret technologies developed by other empires. A single spy produces a base of 1 research points for each technological area, plus 2 additional research point in each area in which the foreign empire has a higher technological level. A single outpost can't produce more than a number of research </w:t>
+      </w:r>
+      <w:proofErr w:type="gramStart"/>
+      <w:r>
+        <w:t>points</w:t>
+      </w:r>
+      <w:proofErr w:type="gramEnd"/>
+      <w:r>
+        <w:t xml:space="preserve"> equivalent to 20% of the outputs production.</w:t>
       </w:r>
     </w:p>
     <w:p>
@@ -9456,6 +9902,7 @@
         </w:numPr>
       </w:pPr>
       <w:r>
+        <w:lastRenderedPageBreak/>
         <w:t>They generate half as much additional research points to the other empire as they do for their own, but adjusted according to the inverted difference between technological levels, such that a scholar always acts as a homogenization force.</w:t>
       </w:r>
     </w:p>
@@ -9480,7 +9927,6 @@
         </w:numPr>
       </w:pPr>
       <w:r>
-        <w:lastRenderedPageBreak/>
         <w:t>A scholar that has been discovered only becomes a spy again after re-entering their own territory, were they can be given new identities.</w:t>
       </w:r>
     </w:p>
@@ -9513,7 +9959,17 @@
         <w:pStyle w:val="Parrafonormal"/>
       </w:pPr>
       <w:r>
-        <w:t>The privateer (or pirate) is a unit designed to harm an enemy's economy. A privateer raids the systems were he is stationed, decreasing the system's production by 10 bc each turn. There is no real limit to the number of privateers that can be effective simultaneously, so an outpost production can be eventually brought down to zero. On the other hand, the bigger the number of privateers operating in a system the harder it becomes to hide their operations, so the probability of discovery is multiplied by half the number of privateers.</w:t>
+        <w:t xml:space="preserve">The privateer (or pirate) is a unit designed to harm an enemy's economy. A privateer raids the systems were he is stationed, decreasing the system's production by 10 </w:t>
+      </w:r>
+      <w:proofErr w:type="spellStart"/>
+      <w:proofErr w:type="gramStart"/>
+      <w:r>
+        <w:t>bc</w:t>
+      </w:r>
+      <w:proofErr w:type="spellEnd"/>
+      <w:proofErr w:type="gramEnd"/>
+      <w:r>
+        <w:t xml:space="preserve"> each turn. There is no real limit to the number of privateers that can be effective simultaneously, so an outpost production can be eventually brought down to zero. On the other hand, the bigger the number of privateers operating in a system the harder it becomes to hide their operations, so the probability of discovery is multiplied by half the number of privateers.</w:t>
       </w:r>
     </w:p>
     <w:p>
@@ -9625,6 +10081,7 @@
         </w:numPr>
       </w:pPr>
       <w:r>
+        <w:lastRenderedPageBreak/>
         <w:t>Corruptor</w:t>
       </w:r>
     </w:p>
@@ -9654,7 +10111,6 @@
       </w:pPr>
       <w:bookmarkStart w:id="37" w:name="_Toc355415466"/>
       <w:r>
-        <w:lastRenderedPageBreak/>
         <w:t>Technology</w:t>
       </w:r>
       <w:bookmarkEnd w:id="37"/>
@@ -9891,8 +10347,13 @@
         </w:numPr>
       </w:pPr>
       <w:bookmarkStart w:id="39" w:name="_Toc355415468"/>
-      <w:r>
-        <w:t>Xeno-Domination</w:t>
+      <w:proofErr w:type="spellStart"/>
+      <w:r>
+        <w:t>Xeno</w:t>
+      </w:r>
+      <w:proofErr w:type="spellEnd"/>
+      <w:r>
+        <w:t>-Domination</w:t>
       </w:r>
       <w:bookmarkEnd w:id="39"/>
     </w:p>
@@ -9941,6 +10402,7 @@
         </w:numPr>
       </w:pPr>
       <w:r>
+        <w:lastRenderedPageBreak/>
         <w:t>Unlocks</w:t>
       </w:r>
     </w:p>
@@ -10001,7 +10463,6 @@
         </w:numPr>
       </w:pPr>
       <w:r>
-        <w:lastRenderedPageBreak/>
         <w:t>Trader</w:t>
       </w:r>
     </w:p>
@@ -10514,15 +10975,6 @@
               <w:t>Static configuration</w:t>
             </w:r>
           </w:p>
-          <w:p>
-            <w:pPr>
-              <w:pStyle w:val="Lista"/>
-              <w:cnfStyle w:val="000000100000" w:firstRow="0" w:lastRow="0" w:firstColumn="0" w:lastColumn="0" w:oddVBand="0" w:evenVBand="0" w:oddHBand="1" w:evenHBand="0" w:firstRowFirstColumn="0" w:firstRowLastColumn="0" w:lastRowFirstColumn="0" w:lastRowLastColumn="0"/>
-              <w:rPr>
-                <w:rStyle w:val="Small"/>
-              </w:rPr>
-            </w:pPr>
-          </w:p>
         </w:tc>
         <w:tc>
           <w:tcPr>
@@ -10777,19 +11229,6 @@
               </w:rPr>
               <w:t>Fleet orbits</w:t>
             </w:r>
-          </w:p>
-          <w:p>
-            <w:pPr>
-              <w:pStyle w:val="Lista"/>
-              <w:numPr>
-                <w:ilvl w:val="0"/>
-                <w:numId w:val="1"/>
-              </w:numPr>
-              <w:cnfStyle w:val="000000000000" w:firstRow="0" w:lastRow="0" w:firstColumn="0" w:lastColumn="0" w:oddVBand="0" w:evenVBand="0" w:oddHBand="0" w:evenHBand="0" w:firstRowFirstColumn="0" w:firstRowLastColumn="0" w:lastRowFirstColumn="0" w:lastRowLastColumn="0"/>
-              <w:rPr>
-                <w:rStyle w:val="Small"/>
-              </w:rPr>
-            </w:pPr>
           </w:p>
         </w:tc>
         <w:tc>
@@ -11713,8 +12152,11 @@
           </w:tcPr>
           <w:p>
             <w:r>
+              <w:t xml:space="preserve">Game </w:t>
+            </w:r>
+            <w:r>
               <w:lastRenderedPageBreak/>
-              <w:t>Game Mechanics</w:t>
+              <w:t>Mechanics</w:t>
             </w:r>
           </w:p>
         </w:tc>
@@ -11734,6 +12176,7 @@
               <w:rPr>
                 <w:rStyle w:val="Small"/>
               </w:rPr>
+              <w:lastRenderedPageBreak/>
               <w:t>Turn mechanics</w:t>
             </w:r>
           </w:p>
@@ -11749,6 +12192,7 @@
               <w:rPr>
                 <w:rStyle w:val="Small"/>
               </w:rPr>
+              <w:lastRenderedPageBreak/>
               <w:t>Conflict resolution</w:t>
             </w:r>
           </w:p>
@@ -11769,6 +12213,7 @@
               <w:rPr>
                 <w:rStyle w:val="Small"/>
               </w:rPr>
+              <w:lastRenderedPageBreak/>
               <w:t>Fog of War</w:t>
             </w:r>
           </w:p>
@@ -11799,6 +12244,7 @@
           </w:tcPr>
           <w:p>
             <w:r>
+              <w:lastRenderedPageBreak/>
               <w:t>Combat</w:t>
             </w:r>
           </w:p>
@@ -11825,7 +12271,21 @@
               <w:rPr>
                 <w:rStyle w:val="Small"/>
               </w:rPr>
-              <w:t xml:space="preserve"> (mimic Vox)</w:t>
+              <w:t xml:space="preserve"> (mimic </w:t>
+            </w:r>
+            <w:proofErr w:type="spellStart"/>
+            <w:r>
+              <w:rPr>
+                <w:rStyle w:val="Small"/>
+              </w:rPr>
+              <w:t>Vox</w:t>
+            </w:r>
+            <w:proofErr w:type="spellEnd"/>
+            <w:r>
+              <w:rPr>
+                <w:rStyle w:val="Small"/>
+              </w:rPr>
+              <w:t>)</w:t>
             </w:r>
           </w:p>
         </w:tc>
@@ -12181,7 +12641,15 @@
         </w:numPr>
       </w:pPr>
       <w:r>
-        <w:t>It has little to no relation to other mechanics in the game. Even trying to tie it down to technological advance (which is by definition pretty broad) results in weird tradeoff like making an space-faring civilization have to discover “peace treaty” and basic stuff like that.</w:t>
+        <w:t xml:space="preserve">It has little to no relation to other mechanics in the game. Even trying to tie it down to technological advance (which is by definition pretty broad) results in weird tradeoff like making </w:t>
+      </w:r>
+      <w:proofErr w:type="gramStart"/>
+      <w:r>
+        <w:t>an</w:t>
+      </w:r>
+      <w:proofErr w:type="gramEnd"/>
+      <w:r>
+        <w:t xml:space="preserve"> space-faring civilization have to discover “peace treaty” and basic stuff like that.</w:t>
       </w:r>
     </w:p>
     <w:p>
@@ -12448,7 +12916,21 @@
               <w:rPr>
                 <w:rStyle w:val="Small"/>
               </w:rPr>
-              <w:t>outposts. Includes production, last turn growth, current industry, expected maximum industry, maintenance, button to overexploit. Controls growth.</w:t>
+              <w:t xml:space="preserve">outposts. Includes production, last turn growth, current industry, expected maximum industry, maintenance, </w:t>
+            </w:r>
+            <w:proofErr w:type="gramStart"/>
+            <w:r>
+              <w:rPr>
+                <w:rStyle w:val="Small"/>
+              </w:rPr>
+              <w:t>button</w:t>
+            </w:r>
+            <w:proofErr w:type="gramEnd"/>
+            <w:r>
+              <w:rPr>
+                <w:rStyle w:val="Small"/>
+              </w:rPr>
+              <w:t xml:space="preserve"> to overexploit. Controls growth.</w:t>
             </w:r>
           </w:p>
         </w:tc>
@@ -12986,7 +13468,15 @@
         <w:pStyle w:val="Parrafonormal"/>
       </w:pPr>
       <w:r>
-        <w:t>Race modifiers should not be only about bonuses or penalties, they should hopefully be about different ways to play the game. Some ideas:</w:t>
+        <w:t xml:space="preserve">Race modifiers should not be only about bonuses or </w:t>
+      </w:r>
+      <w:proofErr w:type="gramStart"/>
+      <w:r>
+        <w:t>penalties,</w:t>
+      </w:r>
+      <w:proofErr w:type="gramEnd"/>
+      <w:r>
+        <w:t xml:space="preserve"> they should hopefully be about different ways to play the game. Some ideas:</w:t>
       </w:r>
     </w:p>
     <w:p>
@@ -12997,9 +13487,11 @@
           <w:numId w:val="2"/>
         </w:numPr>
       </w:pPr>
+      <w:proofErr w:type="spellStart"/>
       <w:r>
         <w:t>Canibalization</w:t>
       </w:r>
+      <w:proofErr w:type="spellEnd"/>
     </w:p>
     <w:p>
       <w:pPr>
@@ -13069,8 +13561,13 @@
       <w:pPr>
         <w:pStyle w:val="Parrafonormal"/>
       </w:pPr>
-      <w:r>
-        <w:t>Bonus or penalty according to the abundance of space and good conditions. Good for new planets but limits the output of older outposts.</w:t>
+      <w:proofErr w:type="gramStart"/>
+      <w:r>
+        <w:t>Bonus or penalty according to the abundance of space and good conditions.</w:t>
+      </w:r>
+      <w:proofErr w:type="gramEnd"/>
+      <w:r>
+        <w:t xml:space="preserve"> Good for new planets but limits the output of older outposts.</w:t>
       </w:r>
     </w:p>
     <w:p>
@@ -13089,8 +13586,13 @@
       <w:pPr>
         <w:pStyle w:val="Parrafonormal"/>
       </w:pPr>
-      <w:r>
-        <w:t>Production penalty based on the size of the empire. This is interesting since it can put larger empires in trouble, especially since there is not much of a balancing act other ways (bigger-&gt;better).</w:t>
+      <w:proofErr w:type="gramStart"/>
+      <w:r>
+        <w:t>Production penalty based on the size of the empire.</w:t>
+      </w:r>
+      <w:proofErr w:type="gramEnd"/>
+      <w:r>
+        <w:t xml:space="preserve"> This is interesting since it can put larger empires in trouble, especially since there is not much of a balancing act other ways (bigger-&gt;better).</w:t>
       </w:r>
     </w:p>
     <w:p>
@@ -13558,7 +14060,21 @@
               <w:rPr>
                 <w:rStyle w:val="Small"/>
               </w:rPr>
-              <w:t>Speed at which ships can travel through starlanes.</w:t>
+              <w:t xml:space="preserve">Speed at which ships can travel through </w:t>
+            </w:r>
+            <w:proofErr w:type="spellStart"/>
+            <w:r>
+              <w:rPr>
+                <w:rStyle w:val="Small"/>
+              </w:rPr>
+              <w:t>starlanes</w:t>
+            </w:r>
+            <w:proofErr w:type="spellEnd"/>
+            <w:r>
+              <w:rPr>
+                <w:rStyle w:val="Small"/>
+              </w:rPr>
+              <w:t>.</w:t>
             </w:r>
           </w:p>
         </w:tc>
@@ -14956,7 +15472,15 @@
         </w:numPr>
       </w:pPr>
       <w:r>
-        <w:t>1D combat, option to choose behavior for each ship stack in realtime.</w:t>
+        <w:t xml:space="preserve">1D combat, option to choose behavior for each ship stack in </w:t>
+      </w:r>
+      <w:proofErr w:type="spellStart"/>
+      <w:r>
+        <w:t>realtime</w:t>
+      </w:r>
+      <w:proofErr w:type="spellEnd"/>
+      <w:r>
+        <w:t>.</w:t>
       </w:r>
     </w:p>
     <w:p>
@@ -15048,7 +15572,6 @@
         <w:docPartUnique/>
       </w:docPartObj>
     </w:sdtPr>
-    <w:sdtEndPr/>
     <w:sdtContent>
       <w:p>
         <w:pPr>
@@ -15136,7 +15659,7 @@
                                   <w:rStyle w:val="PageNumber"/>
                                   <w:noProof/>
                                 </w:rPr>
-                                <w:t>6</w:t>
+                                <w:t>22</w:t>
                               </w:r>
                               <w:r>
                                 <w:rPr>
@@ -15215,7 +15738,7 @@
                             <w:rStyle w:val="PageNumber"/>
                             <w:noProof/>
                           </w:rPr>
-                          <w:t>6</w:t>
+                          <w:t>22</w:t>
                         </w:r>
                         <w:r>
                           <w:rPr>
@@ -15603,6 +16126,34 @@
       </w:r>
       <w:r>
         <w:t xml:space="preserve"> As seen on MoO1</w:t>
+      </w:r>
+    </w:p>
+  </w:footnote>
+  <w:footnote w:id="2">
+    <w:p>
+      <w:pPr>
+        <w:pStyle w:val="FootnoteText"/>
+      </w:pPr>
+      <w:r>
+        <w:rPr>
+          <w:rStyle w:val="FootnoteReference"/>
+        </w:rPr>
+        <w:footnoteRef/>
+      </w:r>
+      <w:r>
+        <w:t xml:space="preserve"> An alternative was the one with less trust</w:t>
+      </w:r>
+      <w:r>
+        <w:t>. While easy to implement</w:t>
+      </w:r>
+      <w:r>
+        <w:t>, but it complicated granularity when choosing trust</w:t>
+      </w:r>
+      <w:r>
+        <w:t>, created border cases in case of ties</w:t>
+      </w:r>
+      <w:r>
+        <w:t xml:space="preserve"> and could be easily exploited to choose which fleet should receive the damage and which one could attack safely.</w:t>
       </w:r>
     </w:p>
   </w:footnote>
@@ -19792,7 +20343,7 @@
 </file>
 
 <file path=customXml/itemProps1.xml><?xml version="1.0" encoding="utf-8"?>
-<ds:datastoreItem xmlns:ds="http://schemas.openxmlformats.org/officeDocument/2006/customXml" ds:itemID="{49211782-8DFF-46F9-8817-FD053AA80327}">
+<ds:datastoreItem xmlns:ds="http://schemas.openxmlformats.org/officeDocument/2006/customXml" ds:itemID="{F4531CD1-6542-470B-9C9D-10CB9EEE19B1}">
   <ds:schemaRefs>
     <ds:schemaRef ds:uri="http://schemas.openxmlformats.org/officeDocument/2006/bibliography"/>
   </ds:schemaRefs>

</xml_diff>

<commit_message>
Testing location-based event system (potentially unstable).
</commit_message>
<xml_diff>
--- a/docs/To Tame The Void - Design.docx
+++ b/docs/To Tame The Void - Design.docx
@@ -5964,6 +5964,14 @@
       </w:pPr>
       <w:r>
         <w:t>Special Resource Sharing: traders from an empire get access to important strategic resources owned by the friendly empire.</w:t>
+      </w:r>
+    </w:p>
+    <w:p>
+      <w:pPr>
+        <w:pStyle w:val="Lista"/>
+      </w:pPr>
+      <w:r>
+        <w:t>Open Borders: friendly empires can travel between stars belonging to this empire.</w:t>
       </w:r>
     </w:p>
     <w:p>
@@ -8693,19 +8701,7 @@
                     <w:rPr>
                       <w:rFonts w:ascii="Cambria Math" w:hAnsi="Cambria Math"/>
                     </w:rPr>
-                    <m:t>,  &amp;accuracy</m:t>
-                  </m:r>
-                  <m:r>
-                    <w:rPr>
-                      <w:rFonts w:ascii="Cambria Math" w:hAnsi="Cambria Math"/>
-                    </w:rPr>
-                    <m:t>&gt;</m:t>
-                  </m:r>
-                  <m:r>
-                    <w:rPr>
-                      <w:rFonts w:ascii="Cambria Math" w:hAnsi="Cambria Math"/>
-                    </w:rPr>
-                    <m:t>0</m:t>
+                    <m:t>,  &amp;accuracy&gt;0</m:t>
                   </m:r>
                 </m:e>
                 <m:e>
@@ -8713,25 +8709,7 @@
                     <w:rPr>
                       <w:rFonts w:ascii="Cambria Math" w:hAnsi="Cambria Math"/>
                     </w:rPr>
-                    <m:t>0.75</m:t>
-                  </m:r>
-                  <m:r>
-                    <w:rPr>
-                      <w:rFonts w:ascii="Cambria Math" w:hAnsi="Cambria Math"/>
-                    </w:rPr>
-                    <m:t>,  &amp;accuracy</m:t>
-                  </m:r>
-                  <m:r>
-                    <w:rPr>
-                      <w:rFonts w:ascii="Cambria Math" w:hAnsi="Cambria Math"/>
-                    </w:rPr>
-                    <m:t>=</m:t>
-                  </m:r>
-                  <m:r>
-                    <w:rPr>
-                      <w:rFonts w:ascii="Cambria Math" w:hAnsi="Cambria Math"/>
-                    </w:rPr>
-                    <m:t>0</m:t>
+                    <m:t>0.75,  &amp;accuracy=0</m:t>
                   </m:r>
                 </m:e>
               </m:eqArr>
@@ -8765,13 +8743,7 @@
             <w:rPr>
               <w:rFonts w:ascii="Cambria Math" w:hAnsi="Cambria Math"/>
             </w:rPr>
-            <m:t>TotalDamag</m:t>
-          </m:r>
-          <m:r>
-            <w:rPr>
-              <w:rFonts w:ascii="Cambria Math" w:hAnsi="Cambria Math"/>
-            </w:rPr>
-            <m:t>e=T*A*D</m:t>
+            <m:t>TotalDamage=T*A*D</m:t>
           </m:r>
         </m:oMath>
       </m:oMathPara>
@@ -8784,12 +8756,7 @@
         <w:t>In essence, the weapon's efficiency will depend on how optimal is the range, how easily it can hit the target and how much it can overload the target's defenses. Note that in the case of area weapons it is considered that targets cannot evade successfully, so accuracy is not considered.</w:t>
       </w:r>
       <w:r>
-        <w:t xml:space="preserve"> </w:t>
-      </w:r>
-      <w:bookmarkStart w:id="27" w:name="_GoBack"/>
-      <w:bookmarkEnd w:id="27"/>
-      <w:r>
-        <w:t>Nevertheless, part of the damage is bound to be dissipated in empty space</w:t>
+        <w:t xml:space="preserve"> Nevertheless, part of the damage is bound to be dissipated in empty space</w:t>
       </w:r>
       <w:r>
         <w:t>, so area weapons are not completely effective</w:t>
@@ -9299,10 +9266,7 @@
         <w:pStyle w:val="Parrafonormal"/>
       </w:pPr>
       <w:r>
-        <w:t>The adversary can choose to retreat from battle. In this case</w:t>
-      </w:r>
-      <w:r>
-        <w:t xml:space="preserve"> their ships move away from battle and escape after getting out of range of any enemy fire or after 3 rounds, whatever happens </w:t>
+        <w:t xml:space="preserve">The adversary can choose to retreat from battle. In this case their ships move away from battle and escape after getting out of range of any enemy fire or after 3 rounds, whatever happens </w:t>
       </w:r>
       <w:proofErr w:type="gramStart"/>
       <w:r>
@@ -9329,11 +9293,11 @@
           <w:numId w:val="2"/>
         </w:numPr>
       </w:pPr>
-      <w:bookmarkStart w:id="28" w:name="_Toc355415456"/>
+      <w:bookmarkStart w:id="27" w:name="_Toc355415456"/>
       <w:r>
         <w:t>Other</w:t>
       </w:r>
-      <w:bookmarkEnd w:id="28"/>
+      <w:bookmarkEnd w:id="27"/>
     </w:p>
     <w:p>
       <w:pPr>
@@ -9357,17 +9321,34 @@
     </w:p>
     <w:p>
       <w:pPr>
+        <w:pStyle w:val="Heading4"/>
+      </w:pPr>
+      <w:r>
+        <w:t>Control</w:t>
+      </w:r>
+    </w:p>
+    <w:p>
+      <w:pPr>
+        <w:pStyle w:val="Parrafonormal"/>
+      </w:pPr>
+      <w:r>
+        <w:t xml:space="preserve">Fleets are useful to control territory. Even if they do not engage in combat and allow other fleets to orbit the same system. Fleets in a system prevent any other fleet in the same system to jump in the direction of </w:t>
+      </w:r>
+    </w:p>
+    <w:p>
+      <w:pPr>
         <w:pStyle w:val="Heading2"/>
         <w:numPr>
           <w:ilvl w:val="1"/>
           <w:numId w:val="2"/>
         </w:numPr>
       </w:pPr>
-      <w:bookmarkStart w:id="29" w:name="_Toc355415457"/>
-      <w:r>
+      <w:bookmarkStart w:id="28" w:name="_Toc355415457"/>
+      <w:r>
+        <w:lastRenderedPageBreak/>
         <w:t>Conquest</w:t>
       </w:r>
-      <w:bookmarkEnd w:id="29"/>
+      <w:bookmarkEnd w:id="28"/>
     </w:p>
     <w:p>
       <w:pPr>
@@ -9377,11 +9358,11 @@
           <w:numId w:val="2"/>
         </w:numPr>
       </w:pPr>
-      <w:bookmarkStart w:id="30" w:name="_Toc355415458"/>
+      <w:bookmarkStart w:id="29" w:name="_Toc355415458"/>
       <w:r>
         <w:t>Troops</w:t>
       </w:r>
-      <w:bookmarkEnd w:id="30"/>
+      <w:bookmarkEnd w:id="29"/>
     </w:p>
     <w:p>
       <w:pPr>
@@ -9391,11 +9372,11 @@
           <w:numId w:val="2"/>
         </w:numPr>
       </w:pPr>
-      <w:bookmarkStart w:id="31" w:name="_Toc355415459"/>
+      <w:bookmarkStart w:id="30" w:name="_Toc355415459"/>
       <w:r>
         <w:t>Invasion</w:t>
       </w:r>
-      <w:bookmarkEnd w:id="31"/>
+      <w:bookmarkEnd w:id="30"/>
     </w:p>
     <w:p>
       <w:pPr>
@@ -9427,12 +9408,12 @@
           <w:numId w:val="2"/>
         </w:numPr>
       </w:pPr>
-      <w:bookmarkStart w:id="32" w:name="_Toc355415460"/>
+      <w:bookmarkStart w:id="31" w:name="_Toc355415460"/>
       <w:r>
         <w:lastRenderedPageBreak/>
         <w:t>Secondary Modules</w:t>
       </w:r>
-      <w:bookmarkEnd w:id="32"/>
+      <w:bookmarkEnd w:id="31"/>
     </w:p>
     <w:p>
       <w:pPr>
@@ -9442,11 +9423,11 @@
           <w:numId w:val="2"/>
         </w:numPr>
       </w:pPr>
-      <w:bookmarkStart w:id="33" w:name="_Toc355415461"/>
+      <w:bookmarkStart w:id="32" w:name="_Toc355415461"/>
       <w:r>
         <w:t>Intelligence and Influence</w:t>
       </w:r>
-      <w:bookmarkEnd w:id="33"/>
+      <w:bookmarkEnd w:id="32"/>
     </w:p>
     <w:p>
       <w:pPr>
@@ -9456,11 +9437,11 @@
           <w:numId w:val="2"/>
         </w:numPr>
       </w:pPr>
-      <w:bookmarkStart w:id="34" w:name="_Toc355415462"/>
+      <w:bookmarkStart w:id="33" w:name="_Toc355415462"/>
       <w:r>
         <w:t>General Description</w:t>
       </w:r>
-      <w:bookmarkEnd w:id="34"/>
+      <w:bookmarkEnd w:id="33"/>
     </w:p>
     <w:p>
       <w:pPr>
@@ -9486,11 +9467,11 @@
           <w:numId w:val="2"/>
         </w:numPr>
       </w:pPr>
-      <w:bookmarkStart w:id="35" w:name="_Toc355415464"/>
+      <w:bookmarkStart w:id="34" w:name="_Toc355415464"/>
       <w:r>
         <w:t>In enemy territory</w:t>
       </w:r>
-      <w:bookmarkEnd w:id="35"/>
+      <w:bookmarkEnd w:id="34"/>
     </w:p>
     <w:p>
       <w:pPr>
@@ -9587,13 +9568,7 @@
                 <w:rPr>
                   <w:rFonts w:ascii="Cambria Math" w:hAnsi="Cambria Math"/>
                 </w:rPr>
-                <m:t>fou</m:t>
-              </m:r>
-              <m:r>
-                <w:rPr>
-                  <w:rFonts w:ascii="Cambria Math" w:hAnsi="Cambria Math"/>
-                </w:rPr>
-                <m:t>nd|troops</m:t>
+                <m:t>found|troops</m:t>
               </m:r>
             </m:e>
           </m:d>
@@ -9680,11 +9655,11 @@
           <w:numId w:val="2"/>
         </w:numPr>
       </w:pPr>
-      <w:bookmarkStart w:id="36" w:name="_Toc355415465"/>
+      <w:bookmarkStart w:id="35" w:name="_Toc355415465"/>
       <w:r>
         <w:t>Units</w:t>
       </w:r>
-      <w:bookmarkEnd w:id="36"/>
+      <w:bookmarkEnd w:id="35"/>
     </w:p>
     <w:p>
       <w:pPr>
@@ -10109,11 +10084,11 @@
           <w:numId w:val="2"/>
         </w:numPr>
       </w:pPr>
-      <w:bookmarkStart w:id="37" w:name="_Toc355415466"/>
+      <w:bookmarkStart w:id="36" w:name="_Toc355415466"/>
       <w:r>
         <w:t>Technology</w:t>
       </w:r>
-      <w:bookmarkEnd w:id="37"/>
+      <w:bookmarkEnd w:id="36"/>
     </w:p>
     <w:p>
       <w:pPr>
@@ -10131,11 +10106,11 @@
           <w:numId w:val="2"/>
         </w:numPr>
       </w:pPr>
-      <w:bookmarkStart w:id="38" w:name="_Toc355415467"/>
+      <w:bookmarkStart w:id="37" w:name="_Toc355415467"/>
       <w:r>
         <w:t>Space Warfare</w:t>
       </w:r>
-      <w:bookmarkEnd w:id="38"/>
+      <w:bookmarkEnd w:id="37"/>
     </w:p>
     <w:p>
       <w:pPr>
@@ -10346,7 +10321,7 @@
           <w:numId w:val="2"/>
         </w:numPr>
       </w:pPr>
-      <w:bookmarkStart w:id="39" w:name="_Toc355415468"/>
+      <w:bookmarkStart w:id="38" w:name="_Toc355415468"/>
       <w:proofErr w:type="spellStart"/>
       <w:r>
         <w:t>Xeno</w:t>
@@ -10355,7 +10330,7 @@
       <w:r>
         <w:t>-Domination</w:t>
       </w:r>
-      <w:bookmarkEnd w:id="39"/>
+      <w:bookmarkEnd w:id="38"/>
     </w:p>
     <w:p>
       <w:pPr>
@@ -10522,11 +10497,11 @@
           <w:numId w:val="2"/>
         </w:numPr>
       </w:pPr>
-      <w:bookmarkStart w:id="40" w:name="_Toc355415469"/>
+      <w:bookmarkStart w:id="39" w:name="_Toc355415469"/>
       <w:r>
         <w:t>Development</w:t>
       </w:r>
-      <w:bookmarkEnd w:id="40"/>
+      <w:bookmarkEnd w:id="39"/>
     </w:p>
     <w:p>
       <w:pPr>
@@ -10584,11 +10559,11 @@
           <w:numId w:val="2"/>
         </w:numPr>
       </w:pPr>
-      <w:bookmarkStart w:id="41" w:name="_Toc355415470"/>
+      <w:bookmarkStart w:id="40" w:name="_Toc355415470"/>
       <w:r>
         <w:t>Exploration</w:t>
       </w:r>
-      <w:bookmarkEnd w:id="41"/>
+      <w:bookmarkEnd w:id="40"/>
     </w:p>
     <w:p>
       <w:pPr>
@@ -10740,12 +10715,12 @@
           <w:numId w:val="2"/>
         </w:numPr>
       </w:pPr>
-      <w:bookmarkStart w:id="42" w:name="_Toc355415471"/>
+      <w:bookmarkStart w:id="41" w:name="_Toc355415471"/>
       <w:r>
         <w:lastRenderedPageBreak/>
         <w:t>Tertiary Modules</w:t>
       </w:r>
-      <w:bookmarkEnd w:id="42"/>
+      <w:bookmarkEnd w:id="41"/>
     </w:p>
     <w:p>
       <w:pPr>
@@ -10755,11 +10730,11 @@
           <w:numId w:val="2"/>
         </w:numPr>
       </w:pPr>
-      <w:bookmarkStart w:id="43" w:name="_Toc355415472"/>
+      <w:bookmarkStart w:id="42" w:name="_Toc355415472"/>
       <w:r>
         <w:t>Ship Design</w:t>
       </w:r>
-      <w:bookmarkEnd w:id="43"/>
+      <w:bookmarkEnd w:id="42"/>
     </w:p>
     <w:p>
       <w:pPr>
@@ -10774,11 +10749,11 @@
           <w:numId w:val="2"/>
         </w:numPr>
       </w:pPr>
-      <w:bookmarkStart w:id="44" w:name="_Toc355415473"/>
+      <w:bookmarkStart w:id="43" w:name="_Toc355415473"/>
       <w:r>
         <w:t>Graphical Space Combat</w:t>
       </w:r>
-      <w:bookmarkEnd w:id="44"/>
+      <w:bookmarkEnd w:id="43"/>
     </w:p>
     <w:p>
       <w:pPr>
@@ -10793,11 +10768,11 @@
           <w:numId w:val="2"/>
         </w:numPr>
       </w:pPr>
-      <w:bookmarkStart w:id="45" w:name="_Toc355415474"/>
+      <w:bookmarkStart w:id="44" w:name="_Toc355415474"/>
       <w:r>
         <w:t>Interactive Space Combat</w:t>
       </w:r>
-      <w:bookmarkEnd w:id="45"/>
+      <w:bookmarkEnd w:id="44"/>
     </w:p>
     <w:p>
       <w:pPr>
@@ -10812,11 +10787,11 @@
           <w:numId w:val="2"/>
         </w:numPr>
       </w:pPr>
-      <w:bookmarkStart w:id="46" w:name="_Toc355415475"/>
+      <w:bookmarkStart w:id="45" w:name="_Toc355415475"/>
       <w:r>
         <w:t>Area-Based Space Combat</w:t>
       </w:r>
-      <w:bookmarkEnd w:id="46"/>
+      <w:bookmarkEnd w:id="45"/>
     </w:p>
     <w:p>
       <w:pPr>
@@ -10836,12 +10811,12 @@
           <w:numId w:val="2"/>
         </w:numPr>
       </w:pPr>
-      <w:bookmarkStart w:id="47" w:name="_Toc355415476"/>
+      <w:bookmarkStart w:id="46" w:name="_Toc355415476"/>
       <w:r>
         <w:lastRenderedPageBreak/>
         <w:t>Roadmap</w:t>
       </w:r>
-      <w:bookmarkEnd w:id="47"/>
+      <w:bookmarkEnd w:id="46"/>
     </w:p>
     <w:tbl>
       <w:tblPr>
@@ -12462,12 +12437,394 @@
           <w:numId w:val="2"/>
         </w:numPr>
       </w:pPr>
-      <w:bookmarkStart w:id="48" w:name="_Toc355415477"/>
+      <w:bookmarkStart w:id="47" w:name="_Toc355415477"/>
+      <w:r>
+        <w:lastRenderedPageBreak/>
+        <w:t>Interfaces</w:t>
+      </w:r>
+    </w:p>
+    <w:p>
+      <w:pPr>
+        <w:pStyle w:val="Heading2"/>
+      </w:pPr>
+      <w:r>
+        <w:t>The star control</w:t>
+      </w:r>
+    </w:p>
+    <w:p>
+      <w:pPr>
+        <w:pStyle w:val="Heading3"/>
+      </w:pPr>
+      <w:r>
+        <w:t>Overview</w:t>
+      </w:r>
+    </w:p>
+    <w:p>
+      <w:pPr>
+        <w:pStyle w:val="Heading3"/>
+      </w:pPr>
+      <w:r>
+        <w:t>Actions</w:t>
+      </w:r>
+    </w:p>
+    <w:p>
+      <w:pPr>
+        <w:pStyle w:val="Parrafonormal"/>
+      </w:pPr>
+      <w:r>
+        <w:t>While most actions depend and/or require specific units to be in orbit, the options are part of the star interface.</w:t>
+      </w:r>
+    </w:p>
+    <w:p>
+      <w:pPr>
+        <w:pStyle w:val="Lista"/>
+      </w:pPr>
+      <w:r>
+        <w:t>Base</w:t>
+      </w:r>
+    </w:p>
+    <w:p>
+      <w:pPr>
+        <w:pStyle w:val="Lista"/>
+        <w:numPr>
+          <w:ilvl w:val="1"/>
+          <w:numId w:val="1"/>
+        </w:numPr>
+      </w:pPr>
+      <w:r>
+        <w:t>Colonize (</w:t>
+      </w:r>
+      <w:r>
+        <w:t>available on unclaimed stars with a colony ship present. Generates an event only on arrival</w:t>
+      </w:r>
+      <w:r>
+        <w:t>)</w:t>
+      </w:r>
+    </w:p>
+    <w:p>
+      <w:pPr>
+        <w:pStyle w:val="Lista"/>
+        <w:numPr>
+          <w:ilvl w:val="1"/>
+          <w:numId w:val="3"/>
+        </w:numPr>
+      </w:pPr>
+      <w:r>
+        <w:t xml:space="preserve">Build </w:t>
+      </w:r>
+      <w:r>
+        <w:t>(available</w:t>
+      </w:r>
+      <w:r>
+        <w:t xml:space="preserve"> on owned colonies</w:t>
+      </w:r>
+      <w:r>
+        <w:t>, but not an event)</w:t>
+      </w:r>
+    </w:p>
+    <w:p>
+      <w:pPr>
+        <w:pStyle w:val="Lista"/>
+        <w:numPr>
+          <w:ilvl w:val="2"/>
+          <w:numId w:val="3"/>
+        </w:numPr>
+      </w:pPr>
+      <w:r>
+        <w:t xml:space="preserve">IHQ </w:t>
+      </w:r>
+    </w:p>
+    <w:p>
+      <w:pPr>
+        <w:pStyle w:val="Lista"/>
+        <w:numPr>
+          <w:ilvl w:val="2"/>
+          <w:numId w:val="1"/>
+        </w:numPr>
+      </w:pPr>
+      <w:r>
+        <w:t>Hyperspace Gates</w:t>
+      </w:r>
+    </w:p>
+    <w:p>
+      <w:pPr>
+        <w:pStyle w:val="Lista"/>
+        <w:numPr>
+          <w:ilvl w:val="2"/>
+          <w:numId w:val="1"/>
+        </w:numPr>
+      </w:pPr>
+      <w:r>
+        <w:t>Hyperspace Tunnels</w:t>
+      </w:r>
+    </w:p>
+    <w:p>
+      <w:pPr>
+        <w:pStyle w:val="Lista"/>
+        <w:numPr>
+          <w:ilvl w:val="2"/>
+          <w:numId w:val="1"/>
+        </w:numPr>
+      </w:pPr>
+      <w:r>
+        <w:t>Hyperspace Scanners</w:t>
+      </w:r>
+    </w:p>
+    <w:p>
+      <w:pPr>
+        <w:pStyle w:val="Lista"/>
+        <w:numPr>
+          <w:ilvl w:val="2"/>
+          <w:numId w:val="1"/>
+        </w:numPr>
+      </w:pPr>
+      <w:r>
+        <w:t>Hyperspace Dampeners</w:t>
+      </w:r>
+    </w:p>
+    <w:p>
+      <w:pPr>
+        <w:pStyle w:val="Lista"/>
+        <w:numPr>
+          <w:ilvl w:val="2"/>
+          <w:numId w:val="1"/>
+        </w:numPr>
+      </w:pPr>
+      <w:r>
+        <w:t>Jump Gates</w:t>
+      </w:r>
+    </w:p>
+    <w:p>
+      <w:pPr>
+        <w:pStyle w:val="Lista"/>
+        <w:numPr>
+          <w:ilvl w:val="1"/>
+          <w:numId w:val="1"/>
+        </w:numPr>
+      </w:pPr>
+      <w:r>
+        <w:t>Military actions (available with the correct unit in orbit, generates events every turn)</w:t>
+      </w:r>
+    </w:p>
+    <w:p>
+      <w:pPr>
+        <w:pStyle w:val="Lista"/>
+        <w:numPr>
+          <w:ilvl w:val="2"/>
+          <w:numId w:val="3"/>
+        </w:numPr>
+      </w:pPr>
+      <w:r>
+        <w:t>Bomb</w:t>
+      </w:r>
+      <w:r>
+        <w:t xml:space="preserve"> (once per turn)</w:t>
+      </w:r>
+    </w:p>
+    <w:p>
+      <w:pPr>
+        <w:pStyle w:val="Lista"/>
+        <w:numPr>
+          <w:ilvl w:val="2"/>
+          <w:numId w:val="3"/>
+        </w:numPr>
+      </w:pPr>
+      <w:r>
+        <w:t>Invade</w:t>
+      </w:r>
+      <w:r>
+        <w:t xml:space="preserve"> </w:t>
+      </w:r>
+      <w:r>
+        <w:t>(once per turn)</w:t>
+      </w:r>
+    </w:p>
+    <w:p>
+      <w:pPr>
+        <w:pStyle w:val="Lista"/>
+        <w:numPr>
+          <w:ilvl w:val="1"/>
+          <w:numId w:val="1"/>
+        </w:numPr>
+      </w:pPr>
+      <w:r>
+        <w:t xml:space="preserve">Influence actions </w:t>
+      </w:r>
+      <w:r>
+        <w:t>(available with the correct unit in orbit)</w:t>
+      </w:r>
+    </w:p>
+    <w:p>
+      <w:pPr>
+        <w:pStyle w:val="Lista"/>
+        <w:numPr>
+          <w:ilvl w:val="2"/>
+          <w:numId w:val="3"/>
+        </w:numPr>
+      </w:pPr>
+      <w:r>
+        <w:t>Sabotage</w:t>
+      </w:r>
+      <w:r>
+        <w:t xml:space="preserve"> </w:t>
+      </w:r>
+      <w:r>
+        <w:t>(</w:t>
+      </w:r>
+      <w:r>
+        <w:t>activate manually, once per turn</w:t>
+      </w:r>
+      <w:r>
+        <w:t>)</w:t>
+      </w:r>
+    </w:p>
+    <w:p>
+      <w:pPr>
+        <w:pStyle w:val="Lista"/>
+        <w:numPr>
+          <w:ilvl w:val="2"/>
+          <w:numId w:val="3"/>
+        </w:numPr>
+      </w:pPr>
+      <w:r>
+        <w:t>Trade (toggle</w:t>
+      </w:r>
+      <w:r>
+        <w:t xml:space="preserve"> manually</w:t>
+      </w:r>
+      <w:r>
+        <w:t>)</w:t>
+      </w:r>
+    </w:p>
+    <w:p>
+      <w:pPr>
+        <w:pStyle w:val="Lista"/>
+        <w:numPr>
+          <w:ilvl w:val="2"/>
+          <w:numId w:val="3"/>
+        </w:numPr>
+      </w:pPr>
+      <w:r>
+        <w:t>Espionage (toggle</w:t>
+      </w:r>
+      <w:r>
+        <w:t xml:space="preserve"> </w:t>
+      </w:r>
+      <w:r>
+        <w:t>manually</w:t>
+      </w:r>
+      <w:r>
+        <w:t>)</w:t>
+      </w:r>
+    </w:p>
+    <w:p>
+      <w:pPr>
+        <w:pStyle w:val="Lista"/>
+        <w:numPr>
+          <w:ilvl w:val="2"/>
+          <w:numId w:val="3"/>
+        </w:numPr>
+      </w:pPr>
+      <w:r>
+        <w:t>Corruption (toggle</w:t>
+      </w:r>
+      <w:r>
+        <w:t xml:space="preserve"> </w:t>
+      </w:r>
+      <w:r>
+        <w:t>manually</w:t>
+      </w:r>
+      <w:r>
+        <w:t>)</w:t>
+      </w:r>
+    </w:p>
+    <w:p>
+      <w:pPr>
+        <w:pStyle w:val="Lista"/>
+        <w:numPr>
+          <w:ilvl w:val="0"/>
+          <w:numId w:val="0"/>
+        </w:numPr>
+      </w:pPr>
+    </w:p>
+    <w:p>
+      <w:pPr>
+        <w:pStyle w:val="Lista"/>
+        <w:numPr>
+          <w:ilvl w:val="0"/>
+          <w:numId w:val="0"/>
+        </w:numPr>
+      </w:pPr>
+      <w:r>
+        <w:t>Things to take into consideration:</w:t>
+      </w:r>
+    </w:p>
+    <w:p>
+      <w:pPr>
+        <w:pStyle w:val="Lista"/>
+      </w:pPr>
+      <w:r>
+        <w:t>Actions that last more than one turn, requiring saving state.</w:t>
+      </w:r>
+    </w:p>
+    <w:p>
+      <w:pPr>
+        <w:pStyle w:val="Lista"/>
+      </w:pPr>
+      <w:r>
+        <w:t>When do actions become available (check on click v/s check on turn)</w:t>
+      </w:r>
+    </w:p>
+    <w:p>
+      <w:pPr>
+        <w:pStyle w:val="Lista"/>
+      </w:pPr>
+      <w:r>
+        <w:t>Different actions for different empires.</w:t>
+      </w:r>
+    </w:p>
+    <w:p>
+      <w:pPr>
+        <w:pStyle w:val="Lista"/>
+        <w:numPr>
+          <w:ilvl w:val="1"/>
+          <w:numId w:val="3"/>
+        </w:numPr>
+      </w:pPr>
+      <w:r>
+        <w:t>Especially the player empire.</w:t>
+      </w:r>
+    </w:p>
+    <w:p>
+      <w:pPr>
+        <w:pStyle w:val="Heading2"/>
+      </w:pPr>
+      <w:r>
+        <w:lastRenderedPageBreak/>
+        <w:t>The fleet control</w:t>
+      </w:r>
+    </w:p>
+    <w:p>
+      <w:pPr>
+        <w:pStyle w:val="Heading2"/>
+      </w:pPr>
+      <w:r>
+        <w:t>The IHQ control</w:t>
+      </w:r>
+    </w:p>
+    <w:p>
+      <w:pPr>
+        <w:pStyle w:val="Heading1"/>
+        <w:numPr>
+          <w:ilvl w:val="0"/>
+          <w:numId w:val="2"/>
+        </w:numPr>
+      </w:pPr>
       <w:r>
         <w:lastRenderedPageBreak/>
         <w:t>Other Considerations</w:t>
       </w:r>
-      <w:bookmarkEnd w:id="48"/>
+      <w:bookmarkEnd w:id="47"/>
     </w:p>
     <w:p>
       <w:pPr>
@@ -12480,14 +12837,14 @@
           <w:rStyle w:val="Emphasis"/>
         </w:rPr>
       </w:pPr>
-      <w:bookmarkStart w:id="49" w:name="_Toc355415478"/>
+      <w:bookmarkStart w:id="48" w:name="_Toc355415478"/>
       <w:r>
         <w:rPr>
           <w:rStyle w:val="Emphasis"/>
         </w:rPr>
         <w:t>System Developments</w:t>
       </w:r>
-      <w:bookmarkEnd w:id="49"/>
+      <w:bookmarkEnd w:id="48"/>
     </w:p>
     <w:p>
       <w:pPr>
@@ -12591,14 +12948,14 @@
           <w:rStyle w:val="Emphasis"/>
         </w:rPr>
       </w:pPr>
-      <w:bookmarkStart w:id="50" w:name="_Toc355415479"/>
+      <w:bookmarkStart w:id="49" w:name="_Toc355415479"/>
       <w:r>
         <w:rPr>
           <w:rStyle w:val="Emphasis"/>
         </w:rPr>
         <w:t>Diplomacy</w:t>
       </w:r>
-      <w:bookmarkEnd w:id="50"/>
+      <w:bookmarkEnd w:id="49"/>
     </w:p>
     <w:p>
       <w:pPr>
@@ -12641,13 +12998,11 @@
         </w:numPr>
       </w:pPr>
       <w:r>
-        <w:t xml:space="preserve">It has little to no relation to other mechanics in the game. Even trying to tie it down to technological advance (which is by definition pretty broad) results in weird tradeoff like making </w:t>
-      </w:r>
-      <w:proofErr w:type="gramStart"/>
-      <w:r>
-        <w:t>an</w:t>
-      </w:r>
-      <w:proofErr w:type="gramEnd"/>
+        <w:t xml:space="preserve">It has little to no relation to other mechanics in the game. Even trying to tie it down to technological advance (which is by definition pretty broad) results </w:t>
+      </w:r>
+      <w:r>
+        <w:t>in weird tradeoff like making a</w:t>
+      </w:r>
       <w:r>
         <w:t xml:space="preserve"> space-faring civilization have to discover “peace treaty” and basic stuff like that.</w:t>
       </w:r>
@@ -12729,11 +13084,11 @@
           <w:numId w:val="2"/>
         </w:numPr>
       </w:pPr>
-      <w:bookmarkStart w:id="51" w:name="_Toc355415480"/>
+      <w:bookmarkStart w:id="50" w:name="_Toc355415480"/>
       <w:r>
         <w:t>Gameplay</w:t>
       </w:r>
-      <w:bookmarkEnd w:id="51"/>
+      <w:bookmarkEnd w:id="50"/>
     </w:p>
     <w:p>
       <w:pPr>
@@ -12755,12 +13110,12 @@
           <w:numId w:val="2"/>
         </w:numPr>
       </w:pPr>
-      <w:bookmarkStart w:id="52" w:name="_Toc355415481"/>
+      <w:bookmarkStart w:id="51" w:name="_Toc355415481"/>
       <w:r>
         <w:lastRenderedPageBreak/>
         <w:t>Sandbox</w:t>
       </w:r>
-      <w:bookmarkEnd w:id="52"/>
+      <w:bookmarkEnd w:id="51"/>
     </w:p>
     <w:p>
       <w:pPr>
@@ -12773,14 +13128,666 @@
           <w:rStyle w:val="Emphasis"/>
         </w:rPr>
       </w:pPr>
-      <w:bookmarkStart w:id="53" w:name="_Toc355415482"/>
+      <w:bookmarkStart w:id="52" w:name="_Toc355415482"/>
+      <w:r>
+        <w:rPr>
+          <w:rStyle w:val="Emphasis"/>
+        </w:rPr>
+        <w:t>Actions &amp; Events</w:t>
+      </w:r>
+    </w:p>
+    <w:p>
+      <w:pPr>
+        <w:pStyle w:val="Heading3"/>
+      </w:pPr>
+      <w:r>
+        <w:t>Context</w:t>
+      </w:r>
+    </w:p>
+    <w:p>
+      <w:pPr>
+        <w:pStyle w:val="Parrafonormal"/>
+      </w:pPr>
+      <w:r>
+        <w:t>Actions are optional commands available to a player. These actions usually depend on several factors: location, presence of units or colonies, treaties with other empires, enemy presence, actions taken last turn, etc.</w:t>
+      </w:r>
+      <w:r>
+        <w:t xml:space="preserve"> Some things occur without direct command by the player, but as automatic events instead. Actions and events are fairly similar, so it makes sense to try to address them in a single structure. Actions and events</w:t>
+      </w:r>
+      <w:r>
+        <w:t xml:space="preserve"> may depend on specific modules, making classification and implementation </w:t>
+      </w:r>
+      <w:r>
+        <w:t>particularly difficult. Some important observations include:</w:t>
+      </w:r>
+    </w:p>
+    <w:p>
+      <w:pPr>
+        <w:pStyle w:val="Lista"/>
+      </w:pPr>
+      <w:r>
+        <w:t>Access patterns probably involve location and empire.</w:t>
+      </w:r>
+    </w:p>
+    <w:p>
+      <w:pPr>
+        <w:pStyle w:val="Lista"/>
+      </w:pPr>
+      <w:r>
+        <w:t>Some actions are available by default for a specific empire, on all locations.</w:t>
+      </w:r>
+    </w:p>
+    <w:p>
+      <w:pPr>
+        <w:pStyle w:val="Lista"/>
+      </w:pPr>
+      <w:r>
+        <w:t>Some events do not refer to a location.</w:t>
+      </w:r>
+    </w:p>
+    <w:p>
+      <w:pPr>
+        <w:pStyle w:val="Lista"/>
+      </w:pPr>
+      <w:r>
+        <w:t xml:space="preserve">For those that do refer to a specific location, the UI might want to move the camera to center on that location. </w:t>
+      </w:r>
+    </w:p>
+    <w:p>
+      <w:pPr>
+        <w:pStyle w:val="Lista"/>
+      </w:pPr>
+      <w:r>
+        <w:t>Some events need to take control of rendering, input and/or camera.</w:t>
+      </w:r>
+    </w:p>
+    <w:p>
+      <w:pPr>
+        <w:pStyle w:val="Lista"/>
+      </w:pPr>
+      <w:r>
+        <w:t>Some events might block the game state till they are resolved.</w:t>
+      </w:r>
+    </w:p>
+    <w:p>
+      <w:pPr>
+        <w:pStyle w:val="Lista"/>
+      </w:pPr>
+      <w:r>
+        <w:t>Most events are a result of fleets arriving at a system or leaving it. Since the number of arrivals should be much smaller than the number of stars, it makes sense to figure out events only in these locations.</w:t>
+      </w:r>
+    </w:p>
+    <w:p>
+      <w:pPr>
+        <w:pStyle w:val="Lista"/>
+      </w:pPr>
+      <w:r>
+        <w:t>Events may last for more than one turn, and cease to be available due to other events (a fleet departing or being destroyed, etc.). Persistent events should be checked every turn.</w:t>
+      </w:r>
+    </w:p>
+    <w:p>
+      <w:pPr>
+        <w:pStyle w:val="Heading3"/>
+      </w:pPr>
+      <w:r>
+        <w:t>Proposals</w:t>
+      </w:r>
+    </w:p>
+    <w:p>
+      <w:pPr>
+        <w:pStyle w:val="Parrafonormal"/>
+      </w:pPr>
+      <w:r>
+        <w:t>Each time a turn ends, follow these steps:</w:t>
+      </w:r>
+    </w:p>
+    <w:p>
+      <w:pPr>
+        <w:pStyle w:val="Lista"/>
+      </w:pPr>
+      <w:r>
+        <w:t>Run reset/initialization turn steps</w:t>
+      </w:r>
+    </w:p>
+    <w:p>
+      <w:pPr>
+        <w:pStyle w:val="Lista"/>
+      </w:pPr>
+      <w:r>
+        <w:t>Run update steps on base objects (colonies, fleets, empires)</w:t>
+      </w:r>
+    </w:p>
+    <w:p>
+      <w:pPr>
+        <w:pStyle w:val="Lista"/>
+        <w:numPr>
+          <w:ilvl w:val="1"/>
+          <w:numId w:val="3"/>
+        </w:numPr>
+      </w:pPr>
+      <w:r>
+        <w:t>Collect locations to check for fleet arrivals</w:t>
+      </w:r>
+    </w:p>
+    <w:p>
+      <w:pPr>
+        <w:pStyle w:val="Lista"/>
+      </w:pPr>
+      <w:r>
+        <w:t>Run event checks for new arrival locations</w:t>
+      </w:r>
+    </w:p>
+    <w:p>
+      <w:pPr>
+        <w:pStyle w:val="Lista"/>
+        <w:numPr>
+          <w:ilvl w:val="1"/>
+          <w:numId w:val="3"/>
+        </w:numPr>
+      </w:pPr>
+      <w:r>
+        <w:t>Remove any persistent event from these locations.</w:t>
+      </w:r>
+    </w:p>
+    <w:p>
+      <w:pPr>
+        <w:pStyle w:val="Lista"/>
+        <w:numPr>
+          <w:ilvl w:val="1"/>
+          <w:numId w:val="3"/>
+        </w:numPr>
+      </w:pPr>
+      <w:r>
+        <w:t>Generate new set of events for these locations.</w:t>
+      </w:r>
+    </w:p>
+    <w:p>
+      <w:pPr>
+        <w:pStyle w:val="Lista"/>
+        <w:numPr>
+          <w:ilvl w:val="1"/>
+          <w:numId w:val="3"/>
+        </w:numPr>
+      </w:pPr>
+      <w:r>
+        <w:t>Apply any effects in priority order.</w:t>
+      </w:r>
+    </w:p>
+    <w:p>
+      <w:pPr>
+        <w:pStyle w:val="Lista"/>
+      </w:pPr>
+      <w:r>
+        <w:t>Check for updates on old event locations</w:t>
+      </w:r>
+    </w:p>
+    <w:p>
+      <w:pPr>
+        <w:pStyle w:val="Lista"/>
+        <w:numPr>
+          <w:ilvl w:val="1"/>
+          <w:numId w:val="3"/>
+        </w:numPr>
+      </w:pPr>
+      <w:r>
+        <w:t>Remove event no longer valid.</w:t>
+      </w:r>
+    </w:p>
+    <w:p>
+      <w:pPr>
+        <w:pStyle w:val="Lista"/>
+        <w:numPr>
+          <w:ilvl w:val="1"/>
+          <w:numId w:val="3"/>
+        </w:numPr>
+      </w:pPr>
+      <w:bookmarkStart w:id="53" w:name="_GoBack"/>
+      <w:bookmarkEnd w:id="53"/>
+      <w:r>
+        <w:lastRenderedPageBreak/>
+        <w:t>Apply any effects.</w:t>
+      </w:r>
+    </w:p>
+    <w:p>
+      <w:pPr>
+        <w:pStyle w:val="Heading3"/>
+      </w:pPr>
+      <w:r>
+        <w:t>Event list</w:t>
+      </w:r>
+    </w:p>
+    <w:p>
+      <w:pPr>
+        <w:pStyle w:val="Parrafonormal"/>
+      </w:pPr>
+      <w:r>
+        <w:t>As the game goes, there are many events going on, with very particular characteristics:</w:t>
+      </w:r>
+    </w:p>
+    <w:tbl>
+      <w:tblPr>
+        <w:tblStyle w:val="Tabla"/>
+        <w:tblW w:w="0" w:type="auto"/>
+        <w:tblInd w:w="357" w:type="dxa"/>
+        <w:tblLook w:val="04A0" w:firstRow="1" w:lastRow="0" w:firstColumn="1" w:lastColumn="0" w:noHBand="0" w:noVBand="1"/>
+      </w:tblPr>
+      <w:tblGrid>
+        <w:gridCol w:w="2165"/>
+        <w:gridCol w:w="4602"/>
+        <w:gridCol w:w="1270"/>
+        <w:gridCol w:w="1136"/>
+      </w:tblGrid>
+      <w:tr>
+        <w:trPr>
+          <w:cnfStyle w:val="100000000000" w:firstRow="1" w:lastRow="0" w:firstColumn="0" w:lastColumn="0" w:oddVBand="0" w:evenVBand="0" w:oddHBand="0" w:evenHBand="0" w:firstRowFirstColumn="0" w:firstRowLastColumn="0" w:lastRowFirstColumn="0" w:lastRowLastColumn="0"/>
+        </w:trPr>
+        <w:tc>
+          <w:tcPr>
+            <w:cnfStyle w:val="001000000000" w:firstRow="0" w:lastRow="0" w:firstColumn="1" w:lastColumn="0" w:oddVBand="0" w:evenVBand="0" w:oddHBand="0" w:evenHBand="0" w:firstRowFirstColumn="0" w:firstRowLastColumn="0" w:lastRowFirstColumn="0" w:lastRowLastColumn="0"/>
+            <w:tcW w:w="2207" w:type="dxa"/>
+          </w:tcPr>
+          <w:p>
+            <w:pPr>
+              <w:pStyle w:val="Lista"/>
+              <w:numPr>
+                <w:ilvl w:val="0"/>
+                <w:numId w:val="0"/>
+              </w:numPr>
+            </w:pPr>
+            <w:r>
+              <w:t>Event</w:t>
+            </w:r>
+          </w:p>
+        </w:tc>
+        <w:tc>
+          <w:tcPr>
+            <w:tcW w:w="4788" w:type="dxa"/>
+          </w:tcPr>
+          <w:p>
+            <w:pPr>
+              <w:pStyle w:val="Lista"/>
+              <w:numPr>
+                <w:ilvl w:val="0"/>
+                <w:numId w:val="0"/>
+              </w:numPr>
+              <w:cnfStyle w:val="100000000000" w:firstRow="1" w:lastRow="0" w:firstColumn="0" w:lastColumn="0" w:oddVBand="0" w:evenVBand="0" w:oddHBand="0" w:evenHBand="0" w:firstRowFirstColumn="0" w:firstRowLastColumn="0" w:lastRowFirstColumn="0" w:lastRowLastColumn="0"/>
+            </w:pPr>
+            <w:r>
+              <w:t>When</w:t>
+            </w:r>
+          </w:p>
+        </w:tc>
+        <w:tc>
+          <w:tcPr>
+            <w:tcW w:w="1134" w:type="dxa"/>
+          </w:tcPr>
+          <w:p>
+            <w:pPr>
+              <w:pStyle w:val="Lista"/>
+              <w:numPr>
+                <w:ilvl w:val="0"/>
+                <w:numId w:val="0"/>
+              </w:numPr>
+              <w:cnfStyle w:val="100000000000" w:firstRow="1" w:lastRow="0" w:firstColumn="0" w:lastColumn="0" w:oddVBand="0" w:evenVBand="0" w:oddHBand="0" w:evenHBand="0" w:firstRowFirstColumn="0" w:firstRowLastColumn="0" w:lastRowFirstColumn="0" w:lastRowLastColumn="0"/>
+            </w:pPr>
+            <w:r>
+              <w:t>Automatic?</w:t>
+            </w:r>
+          </w:p>
+        </w:tc>
+        <w:tc>
+          <w:tcPr>
+            <w:tcW w:w="1044" w:type="dxa"/>
+          </w:tcPr>
+          <w:p>
+            <w:pPr>
+              <w:pStyle w:val="Lista"/>
+              <w:numPr>
+                <w:ilvl w:val="0"/>
+                <w:numId w:val="0"/>
+              </w:numPr>
+              <w:cnfStyle w:val="100000000000" w:firstRow="1" w:lastRow="0" w:firstColumn="0" w:lastColumn="0" w:oddVBand="0" w:evenVBand="0" w:oddHBand="0" w:evenHBand="0" w:firstRowFirstColumn="0" w:firstRowLastColumn="0" w:lastRowFirstColumn="0" w:lastRowLastColumn="0"/>
+            </w:pPr>
+            <w:r>
+              <w:t>Location</w:t>
+            </w:r>
+          </w:p>
+        </w:tc>
+      </w:tr>
+      <w:tr>
+        <w:trPr>
+          <w:cnfStyle w:val="000000100000" w:firstRow="0" w:lastRow="0" w:firstColumn="0" w:lastColumn="0" w:oddVBand="0" w:evenVBand="0" w:oddHBand="1" w:evenHBand="0" w:firstRowFirstColumn="0" w:firstRowLastColumn="0" w:lastRowFirstColumn="0" w:lastRowLastColumn="0"/>
+        </w:trPr>
+        <w:tc>
+          <w:tcPr>
+            <w:cnfStyle w:val="001000000000" w:firstRow="0" w:lastRow="0" w:firstColumn="1" w:lastColumn="0" w:oddVBand="0" w:evenVBand="0" w:oddHBand="0" w:evenHBand="0" w:firstRowFirstColumn="0" w:firstRowLastColumn="0" w:lastRowFirstColumn="0" w:lastRowLastColumn="0"/>
+            <w:tcW w:w="2207" w:type="dxa"/>
+          </w:tcPr>
+          <w:p>
+            <w:pPr>
+              <w:pStyle w:val="Lista"/>
+              <w:numPr>
+                <w:ilvl w:val="0"/>
+                <w:numId w:val="0"/>
+              </w:numPr>
+            </w:pPr>
+            <w:r>
+              <w:t>Colonization</w:t>
+            </w:r>
+          </w:p>
+        </w:tc>
+        <w:tc>
+          <w:tcPr>
+            <w:tcW w:w="4788" w:type="dxa"/>
+          </w:tcPr>
+          <w:p>
+            <w:pPr>
+              <w:pStyle w:val="Lista"/>
+              <w:numPr>
+                <w:ilvl w:val="0"/>
+                <w:numId w:val="0"/>
+              </w:numPr>
+              <w:cnfStyle w:val="000000100000" w:firstRow="0" w:lastRow="0" w:firstColumn="0" w:lastColumn="0" w:oddVBand="0" w:evenVBand="0" w:oddHBand="1" w:evenHBand="0" w:firstRowFirstColumn="0" w:firstRowLastColumn="0" w:lastRowFirstColumn="0" w:lastRowLastColumn="0"/>
+            </w:pPr>
+            <w:r>
+              <w:t>A suitable unit arrives at an empty star.</w:t>
+            </w:r>
+          </w:p>
+        </w:tc>
+        <w:tc>
+          <w:tcPr>
+            <w:tcW w:w="1134" w:type="dxa"/>
+          </w:tcPr>
+          <w:p>
+            <w:pPr>
+              <w:pStyle w:val="Lista"/>
+              <w:numPr>
+                <w:ilvl w:val="0"/>
+                <w:numId w:val="0"/>
+              </w:numPr>
+              <w:cnfStyle w:val="000000100000" w:firstRow="0" w:lastRow="0" w:firstColumn="0" w:lastColumn="0" w:oddVBand="0" w:evenVBand="0" w:oddHBand="1" w:evenHBand="0" w:firstRowFirstColumn="0" w:firstRowLastColumn="0" w:lastRowFirstColumn="0" w:lastRowLastColumn="0"/>
+            </w:pPr>
+            <w:r>
+              <w:t>No</w:t>
+            </w:r>
+          </w:p>
+        </w:tc>
+        <w:tc>
+          <w:tcPr>
+            <w:tcW w:w="1044" w:type="dxa"/>
+          </w:tcPr>
+          <w:p>
+            <w:pPr>
+              <w:pStyle w:val="Lista"/>
+              <w:numPr>
+                <w:ilvl w:val="0"/>
+                <w:numId w:val="0"/>
+              </w:numPr>
+              <w:cnfStyle w:val="000000100000" w:firstRow="0" w:lastRow="0" w:firstColumn="0" w:lastColumn="0" w:oddVBand="0" w:evenVBand="0" w:oddHBand="1" w:evenHBand="0" w:firstRowFirstColumn="0" w:firstRowLastColumn="0" w:lastRowFirstColumn="0" w:lastRowLastColumn="0"/>
+            </w:pPr>
+            <w:r>
+              <w:t xml:space="preserve">Unclaimed </w:t>
+            </w:r>
+          </w:p>
+        </w:tc>
+      </w:tr>
+      <w:tr>
+        <w:trPr>
+          <w:cnfStyle w:val="000000100000" w:firstRow="0" w:lastRow="0" w:firstColumn="0" w:lastColumn="0" w:oddVBand="0" w:evenVBand="0" w:oddHBand="1" w:evenHBand="0" w:firstRowFirstColumn="0" w:firstRowLastColumn="0" w:lastRowFirstColumn="0" w:lastRowLastColumn="0"/>
+        </w:trPr>
+        <w:tc>
+          <w:tcPr>
+            <w:cnfStyle w:val="001000000000" w:firstRow="0" w:lastRow="0" w:firstColumn="1" w:lastColumn="0" w:oddVBand="0" w:evenVBand="0" w:oddHBand="0" w:evenHBand="0" w:firstRowFirstColumn="0" w:firstRowLastColumn="0" w:lastRowFirstColumn="0" w:lastRowLastColumn="0"/>
+            <w:tcW w:w="2207" w:type="dxa"/>
+          </w:tcPr>
+          <w:p>
+            <w:pPr>
+              <w:pStyle w:val="Lista"/>
+              <w:numPr>
+                <w:ilvl w:val="0"/>
+                <w:numId w:val="0"/>
+              </w:numPr>
+            </w:pPr>
+            <w:r>
+              <w:t>Fleet Merger</w:t>
+            </w:r>
+          </w:p>
+        </w:tc>
+        <w:tc>
+          <w:tcPr>
+            <w:tcW w:w="4788" w:type="dxa"/>
+          </w:tcPr>
+          <w:p>
+            <w:pPr>
+              <w:pStyle w:val="Lista"/>
+              <w:numPr>
+                <w:ilvl w:val="0"/>
+                <w:numId w:val="0"/>
+              </w:numPr>
+              <w:cnfStyle w:val="000000100000" w:firstRow="0" w:lastRow="0" w:firstColumn="0" w:lastColumn="0" w:oddVBand="0" w:evenVBand="0" w:oddHBand="1" w:evenHBand="0" w:firstRowFirstColumn="0" w:firstRowLastColumn="0" w:lastRowFirstColumn="0" w:lastRowLastColumn="0"/>
+            </w:pPr>
+            <w:r>
+              <w:t>A fleet arrives at a system which already has a ship of the same empire.</w:t>
+            </w:r>
+          </w:p>
+        </w:tc>
+        <w:tc>
+          <w:tcPr>
+            <w:tcW w:w="1134" w:type="dxa"/>
+          </w:tcPr>
+          <w:p>
+            <w:pPr>
+              <w:pStyle w:val="Lista"/>
+              <w:numPr>
+                <w:ilvl w:val="0"/>
+                <w:numId w:val="0"/>
+              </w:numPr>
+              <w:cnfStyle w:val="000000100000" w:firstRow="0" w:lastRow="0" w:firstColumn="0" w:lastColumn="0" w:oddVBand="0" w:evenVBand="0" w:oddHBand="1" w:evenHBand="0" w:firstRowFirstColumn="0" w:firstRowLastColumn="0" w:lastRowFirstColumn="0" w:lastRowLastColumn="0"/>
+            </w:pPr>
+            <w:r>
+              <w:t>Yes</w:t>
+            </w:r>
+          </w:p>
+        </w:tc>
+        <w:tc>
+          <w:tcPr>
+            <w:tcW w:w="1044" w:type="dxa"/>
+          </w:tcPr>
+          <w:p>
+            <w:pPr>
+              <w:pStyle w:val="Lista"/>
+              <w:numPr>
+                <w:ilvl w:val="0"/>
+                <w:numId w:val="0"/>
+              </w:numPr>
+              <w:cnfStyle w:val="000000100000" w:firstRow="0" w:lastRow="0" w:firstColumn="0" w:lastColumn="0" w:oddVBand="0" w:evenVBand="0" w:oddHBand="1" w:evenHBand="0" w:firstRowFirstColumn="0" w:firstRowLastColumn="0" w:lastRowFirstColumn="0" w:lastRowLastColumn="0"/>
+            </w:pPr>
+            <w:r>
+              <w:t xml:space="preserve">Any </w:t>
+            </w:r>
+          </w:p>
+        </w:tc>
+      </w:tr>
+      <w:tr>
+        <w:trPr>
+          <w:cnfStyle w:val="000000100000" w:firstRow="0" w:lastRow="0" w:firstColumn="0" w:lastColumn="0" w:oddVBand="0" w:evenVBand="0" w:oddHBand="1" w:evenHBand="0" w:firstRowFirstColumn="0" w:firstRowLastColumn="0" w:lastRowFirstColumn="0" w:lastRowLastColumn="0"/>
+        </w:trPr>
+        <w:tc>
+          <w:tcPr>
+            <w:cnfStyle w:val="001000000000" w:firstRow="0" w:lastRow="0" w:firstColumn="1" w:lastColumn="0" w:oddVBand="0" w:evenVBand="0" w:oddHBand="0" w:evenHBand="0" w:firstRowFirstColumn="0" w:firstRowLastColumn="0" w:lastRowFirstColumn="0" w:lastRowLastColumn="0"/>
+            <w:tcW w:w="2207" w:type="dxa"/>
+          </w:tcPr>
+          <w:p>
+            <w:pPr>
+              <w:pStyle w:val="Lista"/>
+              <w:numPr>
+                <w:ilvl w:val="0"/>
+                <w:numId w:val="0"/>
+              </w:numPr>
+            </w:pPr>
+            <w:r>
+              <w:t>Engage enemy forces</w:t>
+            </w:r>
+          </w:p>
+        </w:tc>
+        <w:tc>
+          <w:tcPr>
+            <w:tcW w:w="4788" w:type="dxa"/>
+          </w:tcPr>
+          <w:p>
+            <w:pPr>
+              <w:pStyle w:val="Lista"/>
+              <w:numPr>
+                <w:ilvl w:val="0"/>
+                <w:numId w:val="0"/>
+              </w:numPr>
+              <w:cnfStyle w:val="000000100000" w:firstRow="0" w:lastRow="0" w:firstColumn="0" w:lastColumn="0" w:oddVBand="0" w:evenVBand="0" w:oddHBand="1" w:evenHBand="0" w:firstRowFirstColumn="0" w:firstRowLastColumn="0" w:lastRowFirstColumn="0" w:lastRowLastColumn="0"/>
+            </w:pPr>
+            <w:r>
+              <w:t>A direct command on a system with at least one fleet and an enemy fleet.</w:t>
+            </w:r>
+          </w:p>
+        </w:tc>
+        <w:tc>
+          <w:tcPr>
+            <w:tcW w:w="1134" w:type="dxa"/>
+          </w:tcPr>
+          <w:p>
+            <w:pPr>
+              <w:pStyle w:val="Lista"/>
+              <w:numPr>
+                <w:ilvl w:val="0"/>
+                <w:numId w:val="0"/>
+              </w:numPr>
+              <w:cnfStyle w:val="000000100000" w:firstRow="0" w:lastRow="0" w:firstColumn="0" w:lastColumn="0" w:oddVBand="0" w:evenVBand="0" w:oddHBand="1" w:evenHBand="0" w:firstRowFirstColumn="0" w:firstRowLastColumn="0" w:lastRowFirstColumn="0" w:lastRowLastColumn="0"/>
+            </w:pPr>
+            <w:r>
+              <w:t>No</w:t>
+            </w:r>
+          </w:p>
+        </w:tc>
+        <w:tc>
+          <w:tcPr>
+            <w:tcW w:w="1044" w:type="dxa"/>
+          </w:tcPr>
+          <w:p>
+            <w:pPr>
+              <w:pStyle w:val="Lista"/>
+              <w:numPr>
+                <w:ilvl w:val="0"/>
+                <w:numId w:val="0"/>
+              </w:numPr>
+              <w:cnfStyle w:val="000000100000" w:firstRow="0" w:lastRow="0" w:firstColumn="0" w:lastColumn="0" w:oddVBand="0" w:evenVBand="0" w:oddHBand="1" w:evenHBand="0" w:firstRowFirstColumn="0" w:firstRowLastColumn="0" w:lastRowFirstColumn="0" w:lastRowLastColumn="0"/>
+            </w:pPr>
+            <w:r>
+              <w:t>Any</w:t>
+            </w:r>
+          </w:p>
+        </w:tc>
+      </w:tr>
+      <w:tr>
+        <w:tc>
+          <w:tcPr>
+            <w:cnfStyle w:val="001000000000" w:firstRow="0" w:lastRow="0" w:firstColumn="1" w:lastColumn="0" w:oddVBand="0" w:evenVBand="0" w:oddHBand="0" w:evenHBand="0" w:firstRowFirstColumn="0" w:firstRowLastColumn="0" w:lastRowFirstColumn="0" w:lastRowLastColumn="0"/>
+            <w:tcW w:w="2207" w:type="dxa"/>
+          </w:tcPr>
+          <w:p>
+            <w:pPr>
+              <w:pStyle w:val="Lista"/>
+              <w:numPr>
+                <w:ilvl w:val="0"/>
+                <w:numId w:val="0"/>
+              </w:numPr>
+            </w:pPr>
+            <w:r>
+              <w:t>System Project</w:t>
+            </w:r>
+          </w:p>
+        </w:tc>
+        <w:tc>
+          <w:tcPr>
+            <w:tcW w:w="4788" w:type="dxa"/>
+          </w:tcPr>
+          <w:p>
+            <w:pPr>
+              <w:pStyle w:val="Lista"/>
+              <w:numPr>
+                <w:ilvl w:val="0"/>
+                <w:numId w:val="0"/>
+              </w:numPr>
+              <w:cnfStyle w:val="000000000000" w:firstRow="0" w:lastRow="0" w:firstColumn="0" w:lastColumn="0" w:oddVBand="0" w:evenVBand="0" w:oddHBand="0" w:evenHBand="0" w:firstRowFirstColumn="0" w:firstRowLastColumn="0" w:lastRowFirstColumn="0" w:lastRowLastColumn="0"/>
+            </w:pPr>
+            <w:r>
+              <w:t>Available on all owned colonies.</w:t>
+            </w:r>
+          </w:p>
+        </w:tc>
+        <w:tc>
+          <w:tcPr>
+            <w:tcW w:w="1134" w:type="dxa"/>
+          </w:tcPr>
+          <w:p>
+            <w:pPr>
+              <w:pStyle w:val="Lista"/>
+              <w:numPr>
+                <w:ilvl w:val="0"/>
+                <w:numId w:val="0"/>
+              </w:numPr>
+              <w:cnfStyle w:val="000000000000" w:firstRow="0" w:lastRow="0" w:firstColumn="0" w:lastColumn="0" w:oddVBand="0" w:evenVBand="0" w:oddHBand="0" w:evenHBand="0" w:firstRowFirstColumn="0" w:firstRowLastColumn="0" w:lastRowFirstColumn="0" w:lastRowLastColumn="0"/>
+            </w:pPr>
+            <w:r>
+              <w:t>No</w:t>
+            </w:r>
+          </w:p>
+        </w:tc>
+        <w:tc>
+          <w:tcPr>
+            <w:tcW w:w="1044" w:type="dxa"/>
+          </w:tcPr>
+          <w:p>
+            <w:pPr>
+              <w:pStyle w:val="Lista"/>
+              <w:numPr>
+                <w:ilvl w:val="0"/>
+                <w:numId w:val="0"/>
+              </w:numPr>
+              <w:cnfStyle w:val="000000000000" w:firstRow="0" w:lastRow="0" w:firstColumn="0" w:lastColumn="0" w:oddVBand="0" w:evenVBand="0" w:oddHBand="0" w:evenHBand="0" w:firstRowFirstColumn="0" w:firstRowLastColumn="0" w:lastRowFirstColumn="0" w:lastRowLastColumn="0"/>
+            </w:pPr>
+            <w:r>
+              <w:t>Owned</w:t>
+            </w:r>
+          </w:p>
+        </w:tc>
+      </w:tr>
+    </w:tbl>
+    <w:p>
+      <w:pPr>
+        <w:pStyle w:val="Lista"/>
+        <w:numPr>
+          <w:ilvl w:val="0"/>
+          <w:numId w:val="0"/>
+        </w:numPr>
+        <w:ind w:left="357"/>
+      </w:pPr>
+    </w:p>
+    <w:p>
+      <w:pPr>
+        <w:pStyle w:val="Heading2"/>
+        <w:numPr>
+          <w:ilvl w:val="1"/>
+          <w:numId w:val="2"/>
+        </w:numPr>
+        <w:rPr>
+          <w:rStyle w:val="Emphasis"/>
+        </w:rPr>
+      </w:pPr>
       <w:r>
         <w:rPr>
           <w:rStyle w:val="Emphasis"/>
         </w:rPr>
         <w:t>Spending</w:t>
       </w:r>
-      <w:bookmarkEnd w:id="53"/>
+      <w:bookmarkEnd w:id="52"/>
     </w:p>
     <w:tbl>
       <w:tblPr>
@@ -13296,6 +14303,7 @@
       </w:pPr>
       <w:bookmarkStart w:id="54" w:name="_Toc355415483"/>
       <w:r>
+        <w:lastRenderedPageBreak/>
         <w:t>Localized developments</w:t>
       </w:r>
       <w:bookmarkEnd w:id="54"/>
@@ -13418,7 +14426,6 @@
       </w:pPr>
       <w:bookmarkStart w:id="55" w:name="_Toc355415484"/>
       <w:r>
-        <w:lastRenderedPageBreak/>
         <w:t>Global</w:t>
       </w:r>
       <w:bookmarkEnd w:id="55"/>
@@ -13697,6 +14704,7 @@
               <w:rPr>
                 <w:rStyle w:val="Small"/>
               </w:rPr>
+              <w:lastRenderedPageBreak/>
               <w:t>Tolerance</w:t>
             </w:r>
           </w:p>
@@ -14206,7 +15214,6 @@
               <w:rPr>
                 <w:rStyle w:val="Small"/>
               </w:rPr>
-              <w:lastRenderedPageBreak/>
               <w:t>Ground Offense</w:t>
             </w:r>
           </w:p>
@@ -15011,6 +16018,7 @@
       </w:pPr>
       <w:bookmarkStart w:id="59" w:name="_Toc355415488"/>
       <w:r>
+        <w:lastRenderedPageBreak/>
         <w:t>Policies</w:t>
       </w:r>
       <w:bookmarkEnd w:id="59"/>
@@ -15355,6 +16363,7 @@
         </w:numPr>
       </w:pPr>
       <w:r>
+        <w:lastRenderedPageBreak/>
         <w:t>Create a complex puzzle mini-game where the player has to deal with design complexity.</w:t>
       </w:r>
     </w:p>
@@ -15431,7 +16440,6 @@
         </w:numPr>
       </w:pPr>
       <w:r>
-        <w:lastRenderedPageBreak/>
         <w:t>Check the stats for resulting tonnage, crew size and production cost.</w:t>
       </w:r>
     </w:p>
@@ -15572,6 +16580,7 @@
         <w:docPartUnique/>
       </w:docPartObj>
     </w:sdtPr>
+    <w:sdtEndPr/>
     <w:sdtContent>
       <w:p>
         <w:pPr>
@@ -15659,7 +16668,7 @@
                                   <w:rStyle w:val="PageNumber"/>
                                   <w:noProof/>
                                 </w:rPr>
-                                <w:t>22</w:t>
+                                <w:t>40</w:t>
                               </w:r>
                               <w:r>
                                 <w:rPr>
@@ -15738,7 +16747,7 @@
                             <w:rStyle w:val="PageNumber"/>
                             <w:noProof/>
                           </w:rPr>
-                          <w:t>22</w:t>
+                          <w:t>40</w:t>
                         </w:r>
                         <w:r>
                           <w:rPr>
@@ -20343,7 +21352,7 @@
 </file>
 
 <file path=customXml/itemProps1.xml><?xml version="1.0" encoding="utf-8"?>
-<ds:datastoreItem xmlns:ds="http://schemas.openxmlformats.org/officeDocument/2006/customXml" ds:itemID="{F4531CD1-6542-470B-9C9D-10CB9EEE19B1}">
+<ds:datastoreItem xmlns:ds="http://schemas.openxmlformats.org/officeDocument/2006/customXml" ds:itemID="{216CAFC5-D281-4021-8FD1-FD24570B866B}">
   <ds:schemaRefs>
     <ds:schemaRef ds:uri="http://schemas.openxmlformats.org/officeDocument/2006/bibliography"/>
   </ds:schemaRefs>

</xml_diff>

<commit_message>
IHQ Being built. Missing redesign in concept of IHQ into Shipyards / Shadow Academy.
</commit_message>
<xml_diff>
--- a/docs/To Tame The Void - Design.docx
+++ b/docs/To Tame The Void - Design.docx
@@ -6174,11 +6174,63 @@
     </w:p>
     <w:p>
       <w:pPr>
-        <w:pStyle w:val="Heading4"/>
-        <w:numPr>
-          <w:ilvl w:val="3"/>
-          <w:numId w:val="2"/>
-        </w:numPr>
+        <w:pStyle w:val="Heading3"/>
+      </w:pPr>
+      <w:r>
+        <w:t>The building queue</w:t>
+      </w:r>
+    </w:p>
+    <w:p>
+      <w:pPr>
+        <w:pStyle w:val="Parrafonormal"/>
+      </w:pPr>
+      <w:r>
+        <w:t>The original idea was for each slot to be able to produce a unit of the specific type. Upgrades and construction speed would be handled at the slot type and multiple slots built independently. This ended up being not only harder to implement, but also too complex in both implementation and interface (sorting slots, empty slots, separate upgrades, etc.).</w:t>
+      </w:r>
+    </w:p>
+    <w:p>
+      <w:pPr>
+        <w:pStyle w:val="Parrafonormal"/>
+      </w:pPr>
+      <w:r>
+        <w:t xml:space="preserve"> An alternative is to decouple available types and HQ level from the slots themselves. So, a single HQ can have several types of independent upgrades:</w:t>
+      </w:r>
+    </w:p>
+    <w:p>
+      <w:pPr>
+        <w:pStyle w:val="Lista"/>
+      </w:pPr>
+      <w:r>
+        <w:t>Modules: increasing the available units on every slot.</w:t>
+      </w:r>
+    </w:p>
+    <w:p>
+      <w:pPr>
+        <w:pStyle w:val="Lista"/>
+      </w:pPr>
+      <w:r>
+        <w:t>Slots: making a new slot available, allowing production in parallel.</w:t>
+      </w:r>
+    </w:p>
+    <w:p>
+      <w:pPr>
+        <w:pStyle w:val="Lista"/>
+      </w:pPr>
+      <w:r>
+        <w:t>Level: increases total output from the HQ, to be distributed among slots.</w:t>
+      </w:r>
+    </w:p>
+    <w:p>
+      <w:pPr>
+        <w:pStyle w:val="Parrafonormal"/>
+      </w:pPr>
+      <w:r>
+        <w:t>These upgrade options, being fewer, can be better integrated with the standard project UI in each star.</w:t>
+      </w:r>
+    </w:p>
+    <w:p>
+      <w:pPr>
+        <w:pStyle w:val="Heading3"/>
       </w:pPr>
       <w:r>
         <w:t>Relocation</w:t>
@@ -6208,6 +6260,7 @@
         <w:rPr>
           <w:rStyle w:val="Emphasis"/>
         </w:rPr>
+        <w:lastRenderedPageBreak/>
         <w:t>Task Forces</w:t>
       </w:r>
       <w:bookmarkEnd w:id="13"/>
@@ -6255,7 +6308,6 @@
       </w:pPr>
       <w:bookmarkStart w:id="14" w:name="_Toc355415443"/>
       <w:r>
-        <w:lastRenderedPageBreak/>
         <w:t>Manipulation</w:t>
       </w:r>
       <w:bookmarkEnd w:id="14"/>
@@ -6413,6 +6465,7 @@
         </w:numPr>
       </w:pPr>
       <w:r>
+        <w:lastRenderedPageBreak/>
         <w:t>Scrap them, returning part of their construction cost to the reserve.</w:t>
       </w:r>
     </w:p>
@@ -6483,11 +6536,7 @@
       </w:r>
       <w:proofErr w:type="spellEnd"/>
       <w:r>
-        <w:t xml:space="preserve">/fracture. A hyperspace gate is opened by the engine and the shield guarantees that the task force can remain cohesive under the strong ripping forces of the hyperspace. The shield can encompass the same ship where it’s generated or nearby ships of the same task force. Task forces using </w:t>
-      </w:r>
-      <w:r>
-        <w:lastRenderedPageBreak/>
-        <w:t xml:space="preserve">hyperspace shield take several turns in transit, can be reached for orders with sufficiently high technology and can be detected from the other end. Ships can retreat from combat by opening a hyperspace gate and crossing it. Hyperspace launchers can accelerate ships through hyperspace if built on the origin. Hyperspace dampeners can reduce it at destination by polluting the </w:t>
+        <w:t xml:space="preserve">/fracture. A hyperspace gate is opened by the engine and the shield guarantees that the task force can remain cohesive under the strong ripping forces of the hyperspace. The shield can encompass the same ship where it’s generated or nearby ships of the same task force. Task forces using hyperspace shield take several turns in transit, can be reached for orders with sufficiently high technology and can be detected from the other end. Ships can retreat from combat by opening a hyperspace gate and crossing it. Hyperspace launchers can accelerate ships through hyperspace if built on the origin. Hyperspace dampeners can reduce it at destination by polluting the </w:t>
       </w:r>
       <w:proofErr w:type="spellStart"/>
       <w:r>
@@ -6562,79 +6611,49 @@
     <w:p>
       <w:pPr>
         <w:pStyle w:val="Heading1"/>
-        <w:numPr>
-          <w:ilvl w:val="0"/>
-          <w:numId w:val="2"/>
-        </w:numPr>
-      </w:pPr>
-      <w:bookmarkStart w:id="16" w:name="_Toc355415445"/>
+      </w:pPr>
+      <w:bookmarkStart w:id="16" w:name="_Toc355415446"/>
       <w:r>
         <w:lastRenderedPageBreak/>
-        <w:t>Minimum Modules</w:t>
+        <w:t>Resources and Production</w:t>
       </w:r>
       <w:bookmarkEnd w:id="16"/>
     </w:p>
     <w:p>
       <w:pPr>
         <w:pStyle w:val="Heading2"/>
-        <w:numPr>
-          <w:ilvl w:val="1"/>
-          <w:numId w:val="2"/>
-        </w:numPr>
-      </w:pPr>
-      <w:bookmarkStart w:id="17" w:name="_Toc355415446"/>
-      <w:r>
-        <w:t>Resources and Production</w:t>
-      </w:r>
-      <w:bookmarkEnd w:id="17"/>
-    </w:p>
-    <w:p>
-      <w:pPr>
-        <w:pStyle w:val="Heading3"/>
-        <w:numPr>
-          <w:ilvl w:val="2"/>
-          <w:numId w:val="2"/>
-        </w:numPr>
         <w:rPr>
           <w:rStyle w:val="Emphasis"/>
         </w:rPr>
       </w:pPr>
-      <w:bookmarkStart w:id="18" w:name="_Toc355415447"/>
+      <w:bookmarkStart w:id="17" w:name="_Toc355415447"/>
       <w:r>
         <w:rPr>
           <w:rStyle w:val="Emphasis"/>
         </w:rPr>
         <w:t>Stars Systems</w:t>
       </w:r>
-      <w:bookmarkEnd w:id="18"/>
+      <w:bookmarkEnd w:id="17"/>
+    </w:p>
+    <w:p>
+      <w:pPr>
+        <w:pStyle w:val="Heading3"/>
+      </w:pPr>
+      <w:r>
+        <w:t>Model</w:t>
+      </w:r>
+    </w:p>
+    <w:p>
+      <w:pPr>
+        <w:pStyle w:val="Parrafonormal"/>
+      </w:pPr>
+      <w:r>
+        <w:t xml:space="preserve">The aim of the game is to consider a star system as the basic unit, usually referred to just as a star. A star system is nevertheless a complicated concept, since the characteristics of the star itself may be very different (red giant, binary star, etc.) and the same applies to the planets, asteroids and other celestial bodies that may be present in the system. To avoid considering all possible materials, minerals, energy sources, ecosystems and so on, we simplify the model of a star to a set of three attributes: </w:t>
+      </w:r>
     </w:p>
     <w:p>
       <w:pPr>
         <w:pStyle w:val="Heading4"/>
-        <w:numPr>
-          <w:ilvl w:val="3"/>
-          <w:numId w:val="2"/>
-        </w:numPr>
-      </w:pPr>
-      <w:r>
-        <w:t>Model</w:t>
-      </w:r>
-    </w:p>
-    <w:p>
-      <w:pPr>
-        <w:pStyle w:val="Parrafonormal"/>
-      </w:pPr>
-      <w:r>
-        <w:t xml:space="preserve">The aim of the game is to consider a star system as the basic unit, usually referred to just as a star. A star system is nevertheless a complicated concept, since the characteristics of the star itself may be very different (red giant, binary star, etc.) and the same applies to the planets, asteroids and other celestial bodies that may be present in the system. To avoid considering all possible materials, minerals, energy sources, ecosystems and so on, we simplify the model of a star to a set of three attributes: </w:t>
-      </w:r>
-    </w:p>
-    <w:p>
-      <w:pPr>
-        <w:pStyle w:val="Heading5"/>
-        <w:numPr>
-          <w:ilvl w:val="4"/>
-          <w:numId w:val="2"/>
-        </w:numPr>
       </w:pPr>
       <w:proofErr w:type="spellStart"/>
       <w:proofErr w:type="gramStart"/>
@@ -6662,11 +6681,7 @@
     </w:p>
     <w:p>
       <w:pPr>
-        <w:pStyle w:val="Heading5"/>
-        <w:numPr>
-          <w:ilvl w:val="4"/>
-          <w:numId w:val="2"/>
-        </w:numPr>
+        <w:pStyle w:val="Heading4"/>
       </w:pPr>
       <w:proofErr w:type="spellStart"/>
       <w:proofErr w:type="gramStart"/>
@@ -6691,11 +6706,7 @@
     </w:p>
     <w:p>
       <w:pPr>
-        <w:pStyle w:val="Heading5"/>
-        <w:numPr>
-          <w:ilvl w:val="4"/>
-          <w:numId w:val="2"/>
-        </w:numPr>
+        <w:pStyle w:val="Heading4"/>
       </w:pPr>
       <w:proofErr w:type="spellStart"/>
       <w:proofErr w:type="gramStart"/>
@@ -6715,11 +6726,7 @@
     </w:p>
     <w:p>
       <w:pPr>
-        <w:pStyle w:val="Heading4"/>
-        <w:numPr>
-          <w:ilvl w:val="3"/>
-          <w:numId w:val="2"/>
-        </w:numPr>
+        <w:pStyle w:val="Heading3"/>
       </w:pPr>
       <w:r>
         <w:t>Description</w:t>
@@ -6753,23 +6760,19 @@
     </w:p>
     <w:p>
       <w:pPr>
-        <w:pStyle w:val="Heading3"/>
-        <w:numPr>
-          <w:ilvl w:val="2"/>
-          <w:numId w:val="2"/>
-        </w:numPr>
+        <w:pStyle w:val="Heading2"/>
         <w:rPr>
           <w:rStyle w:val="Emphasis"/>
         </w:rPr>
       </w:pPr>
-      <w:bookmarkStart w:id="19" w:name="_Toc355415448"/>
+      <w:bookmarkStart w:id="18" w:name="_Toc355415448"/>
       <w:r>
         <w:rPr>
           <w:rStyle w:val="Emphasis"/>
         </w:rPr>
         <w:t>Strategic resources</w:t>
       </w:r>
-      <w:bookmarkEnd w:id="19"/>
+      <w:bookmarkEnd w:id="18"/>
     </w:p>
     <w:p>
       <w:pPr>
@@ -6821,31 +6824,31 @@
       </w:pPr>
       <w:proofErr w:type="spellStart"/>
       <w:r>
+        <w:t>Unobtanium</w:t>
+      </w:r>
+      <w:proofErr w:type="spellEnd"/>
+      <w:r>
+        <w:t xml:space="preserve"> deposits: Incredibly hard allow that can’t be obtained anywhere else in the galaxy, increases the toughness of all our ships by 10%.</w:t>
+      </w:r>
+    </w:p>
+    <w:p>
+      <w:pPr>
+        <w:pStyle w:val="Lista"/>
+        <w:numPr>
+          <w:ilvl w:val="0"/>
+          <w:numId w:val="1"/>
+        </w:numPr>
+      </w:pPr>
+      <w:r>
         <w:lastRenderedPageBreak/>
-        <w:t>Unobtanium</w:t>
+        <w:t xml:space="preserve">Spice </w:t>
+      </w:r>
+      <w:proofErr w:type="spellStart"/>
+      <w:r>
+        <w:t>Melange</w:t>
       </w:r>
       <w:proofErr w:type="spellEnd"/>
       <w:r>
-        <w:t xml:space="preserve"> deposits: Incredibly hard allow that can’t be obtained anywhere else in the galaxy, increases the toughness of all our ships by 10%.</w:t>
-      </w:r>
-    </w:p>
-    <w:p>
-      <w:pPr>
-        <w:pStyle w:val="Lista"/>
-        <w:numPr>
-          <w:ilvl w:val="0"/>
-          <w:numId w:val="1"/>
-        </w:numPr>
-      </w:pPr>
-      <w:r>
-        <w:t xml:space="preserve">Spice </w:t>
-      </w:r>
-      <w:proofErr w:type="spellStart"/>
-      <w:r>
-        <w:t>Melange</w:t>
-      </w:r>
-      <w:proofErr w:type="spellEnd"/>
-      <w:r>
         <w:t>: drug that can heighten intelligence, improving technological efforts by 8%.</w:t>
       </w:r>
     </w:p>
@@ -6859,23 +6862,19 @@
     </w:p>
     <w:p>
       <w:pPr>
-        <w:pStyle w:val="Heading3"/>
-        <w:numPr>
-          <w:ilvl w:val="2"/>
-          <w:numId w:val="2"/>
-        </w:numPr>
+        <w:pStyle w:val="Heading2"/>
         <w:rPr>
           <w:rStyle w:val="Emphasis"/>
         </w:rPr>
       </w:pPr>
-      <w:bookmarkStart w:id="20" w:name="_Toc355415449"/>
+      <w:bookmarkStart w:id="19" w:name="_Toc355415449"/>
       <w:r>
         <w:rPr>
           <w:rStyle w:val="Emphasis"/>
         </w:rPr>
         <w:t>Outposts</w:t>
       </w:r>
-      <w:bookmarkEnd w:id="20"/>
+      <w:bookmarkEnd w:id="19"/>
     </w:p>
     <w:p>
       <w:pPr>
@@ -6887,11 +6886,7 @@
     </w:p>
     <w:p>
       <w:pPr>
-        <w:pStyle w:val="Heading4"/>
-        <w:numPr>
-          <w:ilvl w:val="3"/>
-          <w:numId w:val="2"/>
-        </w:numPr>
+        <w:pStyle w:val="Heading3"/>
       </w:pPr>
       <w:r>
         <w:t>General definitions</w:t>
@@ -6919,11 +6914,7 @@
     </w:p>
     <w:p>
       <w:pPr>
-        <w:pStyle w:val="Heading5"/>
-        <w:numPr>
-          <w:ilvl w:val="4"/>
-          <w:numId w:val="2"/>
-        </w:numPr>
+        <w:pStyle w:val="Heading4"/>
       </w:pPr>
       <w:r>
         <w:t>Infrastructure</w:t>
@@ -6939,11 +6930,7 @@
     </w:p>
     <w:p>
       <w:pPr>
-        <w:pStyle w:val="Heading5"/>
-        <w:numPr>
-          <w:ilvl w:val="4"/>
-          <w:numId w:val="2"/>
-        </w:numPr>
+        <w:pStyle w:val="Heading4"/>
       </w:pPr>
       <w:r>
         <w:t>Production</w:t>
@@ -6974,11 +6961,7 @@
     </w:p>
     <w:p>
       <w:pPr>
-        <w:pStyle w:val="Heading5"/>
-        <w:numPr>
-          <w:ilvl w:val="4"/>
-          <w:numId w:val="2"/>
-        </w:numPr>
+        <w:pStyle w:val="Heading4"/>
         <w:rPr>
           <w:rStyle w:val="Emphasis"/>
         </w:rPr>
@@ -7056,11 +7039,7 @@
     </w:p>
     <w:p>
       <w:pPr>
-        <w:pStyle w:val="Heading5"/>
-        <w:numPr>
-          <w:ilvl w:val="4"/>
-          <w:numId w:val="2"/>
-        </w:numPr>
+        <w:pStyle w:val="Heading4"/>
       </w:pPr>
       <w:r>
         <w:t>Conditions</w:t>
@@ -7133,11 +7112,7 @@
     </w:p>
     <w:p>
       <w:pPr>
-        <w:pStyle w:val="Heading5"/>
-        <w:numPr>
-          <w:ilvl w:val="4"/>
-          <w:numId w:val="2"/>
-        </w:numPr>
+        <w:pStyle w:val="Heading4"/>
       </w:pPr>
       <w:r>
         <w:t>Construction costs</w:t>
@@ -7161,7 +7136,6 @@
             <w:rPr>
               <w:rFonts w:ascii="Cambria Math" w:hAnsi="Cambria Math"/>
             </w:rPr>
-            <w:lastRenderedPageBreak/>
             <m:t>10+5/conditions</m:t>
           </m:r>
         </m:oMath>
@@ -7169,47 +7143,40 @@
     </w:p>
     <w:p>
       <w:pPr>
+        <w:pStyle w:val="Heading3"/>
+      </w:pPr>
+      <w:r>
+        <w:lastRenderedPageBreak/>
+        <w:t>Effects</w:t>
+      </w:r>
+    </w:p>
+    <w:p>
+      <w:pPr>
+        <w:pStyle w:val="Parrafonormal"/>
+      </w:pPr>
+      <w:r>
+        <w:t xml:space="preserve">The formulas described above work together to produce a simple economic model. Infrastructure gets built first on the most auspicious locations for colonization, then on the remaining locations (were conditions are worse development and maintenance costs increase). In practice, a point can be reached were the production is maximized. In this case, the best possible outpost produces around 12.6 times the production of the average outpost. Star size, conditions and resources behave similarly on all cases and can be directly compared to get an intuitive idea of the promise of a particular star for colonization. </w:t>
+      </w:r>
+    </w:p>
+    <w:p>
+      <w:pPr>
+        <w:pStyle w:val="Parrafonormal"/>
+      </w:pPr>
+      <w:r>
+        <w:t>There are, nevertheless, some practical differences between the attributes. Better conditions will mean cheaper initial development. A bigger system means more stable development, since conditions will deteriorate much slower. A richer system means more output without needing to develop a lot of infrastructure, but such a system will be easier to invade.</w:t>
+      </w:r>
+    </w:p>
+    <w:p>
+      <w:pPr>
+        <w:pStyle w:val="Parrafonormal"/>
+      </w:pPr>
+      <w:r>
+        <w:t>Note that outposts are supposed to avoid all micromanagement. There is no “buildings” or choices of any kind associated with a single star. The idea is to keep the strategy at a global level, keeping stars only as territory that produces a sort of income.</w:t>
+      </w:r>
+    </w:p>
+    <w:p>
+      <w:pPr>
         <w:pStyle w:val="Heading4"/>
-        <w:numPr>
-          <w:ilvl w:val="3"/>
-          <w:numId w:val="2"/>
-        </w:numPr>
-      </w:pPr>
-      <w:r>
-        <w:t>Effects</w:t>
-      </w:r>
-    </w:p>
-    <w:p>
-      <w:pPr>
-        <w:pStyle w:val="Parrafonormal"/>
-      </w:pPr>
-      <w:r>
-        <w:t xml:space="preserve">The formulas described above work together to produce a simple economic model. Infrastructure gets built first on the most auspicious locations for colonization, then on the remaining locations (were conditions are worse development and maintenance costs increase). In practice, a point can be reached were the production is maximized. In this case, the best possible outpost produces around 12.6 times the production of the average outpost. Star size, conditions and resources behave similarly on all cases and can be directly compared to get an intuitive idea of the promise of a particular star for colonization. </w:t>
-      </w:r>
-    </w:p>
-    <w:p>
-      <w:pPr>
-        <w:pStyle w:val="Parrafonormal"/>
-      </w:pPr>
-      <w:r>
-        <w:t>There are, nevertheless, some practical differences between the attributes. Better conditions will mean cheaper initial development. A bigger system means more stable development, since conditions will deteriorate much slower. A richer system means more output without needing to develop a lot of infrastructure, but such a system will be easier to invade.</w:t>
-      </w:r>
-    </w:p>
-    <w:p>
-      <w:pPr>
-        <w:pStyle w:val="Parrafonormal"/>
-      </w:pPr>
-      <w:r>
-        <w:t>Note that outposts are supposed to avoid all micromanagement. There is no “buildings” or choices of any kind associated with a single star. The idea is to keep the strategy at a global level, keeping stars only as territory that produces a sort of income.</w:t>
-      </w:r>
-    </w:p>
-    <w:p>
-      <w:pPr>
-        <w:pStyle w:val="Heading5"/>
-        <w:numPr>
-          <w:ilvl w:val="4"/>
-          <w:numId w:val="2"/>
-        </w:numPr>
       </w:pPr>
       <w:r>
         <w:t>Maximum Infrastructure</w:t>
@@ -7320,11 +7287,7 @@
     </w:p>
     <w:p>
       <w:pPr>
-        <w:pStyle w:val="Heading5"/>
-        <w:numPr>
-          <w:ilvl w:val="4"/>
-          <w:numId w:val="2"/>
-        </w:numPr>
+        <w:pStyle w:val="Heading4"/>
       </w:pPr>
       <w:r>
         <w:t>Maximum Production</w:t>
@@ -7346,7 +7309,6 @@
         <w:rPr>
           <w:noProof/>
         </w:rPr>
-        <w:lastRenderedPageBreak/>
         <w:drawing>
           <wp:inline distT="0" distB="0" distL="0" distR="0" wp14:anchorId="62E93288" wp14:editId="27446625">
             <wp:extent cx="5934710" cy="3044825"/>
@@ -7411,6 +7373,7 @@
         <w:rPr>
           <w:rStyle w:val="Emphasis"/>
         </w:rPr>
+        <w:lastRenderedPageBreak/>
         <w:t>Note: if the differences between systems are deemed too steep, it might be convenient to calculate the final production number as the square root (or other power function, i.e. 0.75) of the current production, making the differences more linear (3.54 times between the best possible system and the average one). Master of Orion, for comparison, has a total difference of 9x increase in production from ultra-poor to ultra-rich planets and about a 5-6x difference from planet size.</w:t>
       </w:r>
     </w:p>
@@ -7430,11 +7393,7 @@
     </w:p>
     <w:p>
       <w:pPr>
-        <w:pStyle w:val="Heading4"/>
-        <w:numPr>
-          <w:ilvl w:val="3"/>
-          <w:numId w:val="2"/>
-        </w:numPr>
+        <w:pStyle w:val="Heading3"/>
       </w:pPr>
       <w:r>
         <w:t>Upgrades</w:t>
@@ -7494,15 +7453,238 @@
     </w:p>
     <w:p>
       <w:pPr>
+        <w:pStyle w:val="Heading2"/>
+      </w:pPr>
+      <w:bookmarkStart w:id="20" w:name="_Toc355415450"/>
+      <w:r>
+        <w:t>The Reserve</w:t>
+      </w:r>
+      <w:bookmarkEnd w:id="20"/>
+    </w:p>
+    <w:p>
+      <w:pPr>
+        <w:pStyle w:val="Parrafonormal"/>
+      </w:pPr>
+      <w:r>
+        <w:t>Each empire has a global production reserve, were production from all outposts go. From this reserve are then taken all expenses, such that the reserve can either grow or shrink over time. The only exception is infrastructure growth, which is considered locally before production is moved to the reserve.</w:t>
+      </w:r>
+    </w:p>
+    <w:p>
+      <w:pPr>
+        <w:pStyle w:val="Parrafonormal"/>
+      </w:pPr>
+      <w:r>
+        <w:t>The reserve has to always be a positive number, as overspending or any other cause for lack of resources can lead to empire-wide problems. Sources of expenses can be basically classified into three categories:</w:t>
+      </w:r>
+    </w:p>
+    <w:p>
+      <w:pPr>
         <w:pStyle w:val="Heading3"/>
-        <w:numPr>
-          <w:ilvl w:val="2"/>
-          <w:numId w:val="2"/>
-        </w:numPr>
-      </w:pPr>
-      <w:bookmarkStart w:id="21" w:name="_Toc355415450"/>
-      <w:r>
-        <w:t>The Reserve</w:t>
+      </w:pPr>
+      <w:r>
+        <w:t>Empire-Level Policies</w:t>
+      </w:r>
+    </w:p>
+    <w:p>
+      <w:pPr>
+        <w:pStyle w:val="Parrafonormal"/>
+      </w:pPr>
+      <w:r>
+        <w:t>A diversity of game modules can post expenses to the reserve each turn. The expenses can be due to maintenance, growth, etc. If the reserve is empty and cannot cover these expenses, the module gets its postings rejected and handles the corresponding consequences.</w:t>
+      </w:r>
+    </w:p>
+    <w:p>
+      <w:pPr>
+        <w:pStyle w:val="Heading3"/>
+      </w:pPr>
+      <w:r>
+        <w:t>System Actions/Projects</w:t>
+      </w:r>
+    </w:p>
+    <w:p>
+      <w:pPr>
+        <w:pStyle w:val="Parrafonormal"/>
+      </w:pPr>
+      <w:r>
+        <w:t>While some modules work across all the empire without being tied to a specific location in the galaxy map, others need to be placed. In a few occasions an action can be taken at the system level that can also post a cost to the reserve (it there are sufficient funds). These actions can involve:</w:t>
+      </w:r>
+    </w:p>
+    <w:p>
+      <w:pPr>
+        <w:pStyle w:val="Lista"/>
+        <w:numPr>
+          <w:ilvl w:val="0"/>
+          <w:numId w:val="1"/>
+        </w:numPr>
+      </w:pPr>
+      <w:r>
+        <w:t>System Improvements that shape the layout of the galaxy, for example:</w:t>
+      </w:r>
+    </w:p>
+    <w:p>
+      <w:pPr>
+        <w:pStyle w:val="Lista"/>
+        <w:numPr>
+          <w:ilvl w:val="1"/>
+          <w:numId w:val="1"/>
+        </w:numPr>
+      </w:pPr>
+      <w:r>
+        <w:t>Hyperspace Gates</w:t>
+      </w:r>
+    </w:p>
+    <w:p>
+      <w:pPr>
+        <w:pStyle w:val="Lista"/>
+        <w:numPr>
+          <w:ilvl w:val="1"/>
+          <w:numId w:val="1"/>
+        </w:numPr>
+      </w:pPr>
+      <w:r>
+        <w:t>Hyperspace Tunnels</w:t>
+      </w:r>
+    </w:p>
+    <w:p>
+      <w:pPr>
+        <w:pStyle w:val="Lista"/>
+        <w:numPr>
+          <w:ilvl w:val="1"/>
+          <w:numId w:val="1"/>
+        </w:numPr>
+      </w:pPr>
+      <w:r>
+        <w:t>Hyperspace Scanners</w:t>
+      </w:r>
+    </w:p>
+    <w:p>
+      <w:pPr>
+        <w:pStyle w:val="Lista"/>
+        <w:numPr>
+          <w:ilvl w:val="1"/>
+          <w:numId w:val="1"/>
+        </w:numPr>
+      </w:pPr>
+      <w:r>
+        <w:lastRenderedPageBreak/>
+        <w:t>Hyperspace Dampeners</w:t>
+      </w:r>
+    </w:p>
+    <w:p>
+      <w:pPr>
+        <w:pStyle w:val="Lista"/>
+        <w:numPr>
+          <w:ilvl w:val="1"/>
+          <w:numId w:val="1"/>
+        </w:numPr>
+      </w:pPr>
+      <w:r>
+        <w:t>Jump Gates</w:t>
+      </w:r>
+    </w:p>
+    <w:p>
+      <w:pPr>
+        <w:pStyle w:val="Lista"/>
+        <w:numPr>
+          <w:ilvl w:val="1"/>
+          <w:numId w:val="1"/>
+        </w:numPr>
+      </w:pPr>
+      <w:r>
+        <w:t>Etc.</w:t>
+      </w:r>
+    </w:p>
+    <w:p>
+      <w:pPr>
+        <w:pStyle w:val="Lista"/>
+        <w:numPr>
+          <w:ilvl w:val="0"/>
+          <w:numId w:val="1"/>
+        </w:numPr>
+      </w:pPr>
+      <w:r>
+        <w:t>Offensive Actions in systems claimed by an enemy empire, for example:</w:t>
+      </w:r>
+    </w:p>
+    <w:p>
+      <w:pPr>
+        <w:pStyle w:val="Lista"/>
+        <w:numPr>
+          <w:ilvl w:val="1"/>
+          <w:numId w:val="1"/>
+        </w:numPr>
+      </w:pPr>
+      <w:r>
+        <w:t>Sabotage</w:t>
+      </w:r>
+    </w:p>
+    <w:p>
+      <w:pPr>
+        <w:pStyle w:val="Lista"/>
+        <w:numPr>
+          <w:ilvl w:val="1"/>
+          <w:numId w:val="1"/>
+        </w:numPr>
+      </w:pPr>
+      <w:r>
+        <w:t>Bombing</w:t>
+      </w:r>
+    </w:p>
+    <w:p>
+      <w:pPr>
+        <w:pStyle w:val="Lista"/>
+        <w:numPr>
+          <w:ilvl w:val="1"/>
+          <w:numId w:val="1"/>
+        </w:numPr>
+      </w:pPr>
+      <w:r>
+        <w:t>Invasions</w:t>
+      </w:r>
+    </w:p>
+    <w:p>
+      <w:pPr>
+        <w:pStyle w:val="Lista"/>
+        <w:numPr>
+          <w:ilvl w:val="1"/>
+          <w:numId w:val="1"/>
+        </w:numPr>
+      </w:pPr>
+      <w:r>
+        <w:t>Etc.</w:t>
+      </w:r>
+    </w:p>
+    <w:p>
+      <w:pPr>
+        <w:pStyle w:val="Parrafonormal"/>
+      </w:pPr>
+      <w:r>
+        <w:t>Note that some of these options may require the presence of specific units in the star system and might not involve a separate expense that the normal unit maintenance.</w:t>
+      </w:r>
+    </w:p>
+    <w:p>
+      <w:pPr>
+        <w:pStyle w:val="Heading3"/>
+      </w:pPr>
+      <w:r>
+        <w:t>Units</w:t>
+      </w:r>
+    </w:p>
+    <w:p>
+      <w:pPr>
+        <w:pStyle w:val="Parrafonormal"/>
+      </w:pPr>
+      <w:r>
+        <w:t>Another source of expenses corresponds to game units. Game units do not work at the empire level, nor are they fixed to a specific star system. They are separate entities that not only can be produced in quantities, but can also move around the galaxy map. Units may incur in a certain cost per turn, can enable system actions with associated costs or can even increase production (i.e. traders).</w:t>
+      </w:r>
+    </w:p>
+    <w:p>
+      <w:pPr>
+        <w:pStyle w:val="Heading2"/>
+      </w:pPr>
+      <w:bookmarkStart w:id="21" w:name="_Toc355415451"/>
+      <w:r>
+        <w:t>Growth Policies</w:t>
       </w:r>
       <w:bookmarkEnd w:id="21"/>
     </w:p>
@@ -7511,7 +7693,43 @@
         <w:pStyle w:val="Parrafonormal"/>
       </w:pPr>
       <w:r>
-        <w:t>Each empire has a global production reserve, were production from all outposts go. From this reserve are then taken all expenses, such that the reserve can either grow or shrink over time. The only exception is infrastructure growth, which is considered locally before production is moved to the reserve.</w:t>
+        <w:t>Even if infrastructure and production are independent on each system, once on the reserve it makes sense for each empire to have a common policy to determine how many resources are spend on growth and how many on other things. Avoiding too much complexity, the central growth policy depends on 3 factors:</w:t>
+      </w:r>
+    </w:p>
+    <w:p>
+      <w:pPr>
+        <w:pStyle w:val="Lista"/>
+        <w:numPr>
+          <w:ilvl w:val="0"/>
+          <w:numId w:val="1"/>
+        </w:numPr>
+      </w:pPr>
+      <w:r>
+        <w:t>P: The percentage of total empire production available for spending in further growth.</w:t>
+      </w:r>
+    </w:p>
+    <w:p>
+      <w:pPr>
+        <w:pStyle w:val="Lista"/>
+        <w:numPr>
+          <w:ilvl w:val="0"/>
+          <w:numId w:val="1"/>
+        </w:numPr>
+      </w:pPr>
+      <w:r>
+        <w:t>T: A maximum time for any new infrastructure built to pay for itself.</w:t>
+      </w:r>
+    </w:p>
+    <w:p>
+      <w:pPr>
+        <w:pStyle w:val="Lista"/>
+        <w:numPr>
+          <w:ilvl w:val="0"/>
+          <w:numId w:val="1"/>
+        </w:numPr>
+      </w:pPr>
+      <w:r>
+        <w:t>E: Permission to spend external production from the reserve to pay for new infrastructure.</w:t>
       </w:r>
     </w:p>
     <w:p>
@@ -7519,192 +7737,84 @@
         <w:pStyle w:val="Parrafonormal"/>
       </w:pPr>
       <w:r>
-        <w:t>The reserve has to always be a positive number, as overspending or any other cause for lack of resources can lead to empire-wide problems. Sources of expenses can be basically classified into three categories:</w:t>
-      </w:r>
-    </w:p>
-    <w:p>
-      <w:pPr>
-        <w:pStyle w:val="Heading4"/>
-        <w:numPr>
-          <w:ilvl w:val="3"/>
-          <w:numId w:val="2"/>
-        </w:numPr>
-      </w:pPr>
+        <w:t>When a turn is ended, the new production for each outpost is calculated (and its total). Then the growth policy is applied in three stages:</w:t>
+      </w:r>
+    </w:p>
+    <w:p>
+      <w:pPr>
+        <w:pStyle w:val="Lista"/>
+        <w:numPr>
+          <w:ilvl w:val="0"/>
+          <w:numId w:val="1"/>
+        </w:numPr>
+      </w:pPr>
+      <w:r>
+        <w:t>First, each colony spends its own production in the specified percentage P and builds new infrastructure.  The limit T is respected, potentially diminishing the expense. This pass guarantees that all colonies have an equal opportunity to grow.</w:t>
+      </w:r>
+    </w:p>
+    <w:p>
+      <w:pPr>
+        <w:pStyle w:val="Lista"/>
+        <w:numPr>
+          <w:ilvl w:val="0"/>
+          <w:numId w:val="1"/>
+        </w:numPr>
+      </w:pPr>
+      <w:r>
+        <w:t>Second, since some of the total available production might still be available, outposts get another chance to spend it, limited by their own local resources. Only outposts that have not hit the specified limits get a chance, in random order, until everyone had a chance or available production runs out.</w:t>
+      </w:r>
+    </w:p>
+    <w:p>
+      <w:pPr>
+        <w:pStyle w:val="Lista"/>
+        <w:numPr>
+          <w:ilvl w:val="0"/>
+          <w:numId w:val="1"/>
+        </w:numPr>
+      </w:pPr>
+      <w:r>
+        <w:t xml:space="preserve">Third, if there is still available production (maybe because a lot of outposts have hit the limit but produce a lot) and spending of external resources is allowed, the second phase is repeated. This time </w:t>
+      </w:r>
       <w:r>
         <w:lastRenderedPageBreak/>
-        <w:t>Empire-Level Policies</w:t>
-      </w:r>
+        <w:t>the cost of new infrastructure is doubled (due to having to ship resources to the system), but the outpost expense limit increases from its own local production to twice that much.</w:t>
+      </w:r>
+    </w:p>
+    <w:p>
+      <w:pPr>
+        <w:pStyle w:val="Heading1"/>
+      </w:pPr>
+      <w:bookmarkStart w:id="22" w:name="_Toc355415452"/>
+      <w:r>
+        <w:lastRenderedPageBreak/>
+        <w:t>Expansion and Control</w:t>
+      </w:r>
+      <w:bookmarkEnd w:id="22"/>
     </w:p>
     <w:p>
       <w:pPr>
         <w:pStyle w:val="Parrafonormal"/>
       </w:pPr>
       <w:r>
-        <w:t>A diversity of game modules can post expenses to the reserve each turn. The expenses can be due to maintenance, growth, etc. If the reserve is empty and cannot cover these expenses, the module gets its postings rejected and handles the corresponding consequences.</w:t>
-      </w:r>
-    </w:p>
-    <w:p>
-      <w:pPr>
-        <w:pStyle w:val="Heading4"/>
-        <w:numPr>
-          <w:ilvl w:val="3"/>
-          <w:numId w:val="2"/>
-        </w:numPr>
-      </w:pPr>
-      <w:r>
-        <w:t>System Actions/Projects</w:t>
-      </w:r>
+        <w:t>Expansion and control are achieved by building massive fleets, with hundreds if not thousands of ships. These fleets move between systems and clash between each other in order to gain or defend territory and the resources that come with it.</w:t>
+      </w:r>
+    </w:p>
+    <w:p>
+      <w:pPr>
+        <w:pStyle w:val="Heading2"/>
+      </w:pPr>
+      <w:bookmarkStart w:id="23" w:name="_Toc355415453"/>
+      <w:r>
+        <w:t>Design Criteria</w:t>
+      </w:r>
+      <w:bookmarkEnd w:id="23"/>
     </w:p>
     <w:p>
       <w:pPr>
         <w:pStyle w:val="Parrafonormal"/>
       </w:pPr>
       <w:r>
-        <w:t>While some modules work across all the empire without being tied to a specific location in the galaxy map, others need to be placed. In a few occasions an action can be taken at the system level that can also post a cost to the reserve (it there are sufficient funds). These actions can involve:</w:t>
-      </w:r>
-    </w:p>
-    <w:p>
-      <w:pPr>
-        <w:pStyle w:val="Lista"/>
-        <w:numPr>
-          <w:ilvl w:val="0"/>
-          <w:numId w:val="1"/>
-        </w:numPr>
-      </w:pPr>
-      <w:r>
-        <w:t>System Improvements that shape the layout of the galaxy, for example:</w:t>
-      </w:r>
-    </w:p>
-    <w:p>
-      <w:pPr>
-        <w:pStyle w:val="Lista"/>
-        <w:numPr>
-          <w:ilvl w:val="1"/>
-          <w:numId w:val="1"/>
-        </w:numPr>
-      </w:pPr>
-      <w:r>
-        <w:t>Hyperspace Gates</w:t>
-      </w:r>
-    </w:p>
-    <w:p>
-      <w:pPr>
-        <w:pStyle w:val="Lista"/>
-        <w:numPr>
-          <w:ilvl w:val="1"/>
-          <w:numId w:val="1"/>
-        </w:numPr>
-      </w:pPr>
-      <w:r>
-        <w:t>Hyperspace Tunnels</w:t>
-      </w:r>
-    </w:p>
-    <w:p>
-      <w:pPr>
-        <w:pStyle w:val="Lista"/>
-        <w:numPr>
-          <w:ilvl w:val="1"/>
-          <w:numId w:val="1"/>
-        </w:numPr>
-      </w:pPr>
-      <w:r>
-        <w:t>Hyperspace Scanners</w:t>
-      </w:r>
-    </w:p>
-    <w:p>
-      <w:pPr>
-        <w:pStyle w:val="Lista"/>
-        <w:numPr>
-          <w:ilvl w:val="1"/>
-          <w:numId w:val="1"/>
-        </w:numPr>
-      </w:pPr>
-      <w:r>
-        <w:t>Hyperspace Dampeners</w:t>
-      </w:r>
-    </w:p>
-    <w:p>
-      <w:pPr>
-        <w:pStyle w:val="Lista"/>
-        <w:numPr>
-          <w:ilvl w:val="1"/>
-          <w:numId w:val="1"/>
-        </w:numPr>
-      </w:pPr>
-      <w:r>
-        <w:t>Jump Gates</w:t>
-      </w:r>
-    </w:p>
-    <w:p>
-      <w:pPr>
-        <w:pStyle w:val="Lista"/>
-        <w:numPr>
-          <w:ilvl w:val="1"/>
-          <w:numId w:val="1"/>
-        </w:numPr>
-      </w:pPr>
-      <w:r>
-        <w:t>Etc.</w:t>
-      </w:r>
-    </w:p>
-    <w:p>
-      <w:pPr>
-        <w:pStyle w:val="Lista"/>
-        <w:numPr>
-          <w:ilvl w:val="0"/>
-          <w:numId w:val="1"/>
-        </w:numPr>
-      </w:pPr>
-      <w:r>
-        <w:t>Offensive Actions in systems claimed by an enemy empire, for example:</w:t>
-      </w:r>
-    </w:p>
-    <w:p>
-      <w:pPr>
-        <w:pStyle w:val="Lista"/>
-        <w:numPr>
-          <w:ilvl w:val="1"/>
-          <w:numId w:val="1"/>
-        </w:numPr>
-      </w:pPr>
-      <w:r>
-        <w:t>Sabotage</w:t>
-      </w:r>
-    </w:p>
-    <w:p>
-      <w:pPr>
-        <w:pStyle w:val="Lista"/>
-        <w:numPr>
-          <w:ilvl w:val="1"/>
-          <w:numId w:val="1"/>
-        </w:numPr>
-      </w:pPr>
-      <w:r>
-        <w:t>Bombing</w:t>
-      </w:r>
-    </w:p>
-    <w:p>
-      <w:pPr>
-        <w:pStyle w:val="Lista"/>
-        <w:numPr>
-          <w:ilvl w:val="1"/>
-          <w:numId w:val="1"/>
-        </w:numPr>
-      </w:pPr>
-      <w:r>
-        <w:t>Invasions</w:t>
-      </w:r>
-    </w:p>
-    <w:p>
-      <w:pPr>
-        <w:pStyle w:val="Lista"/>
-        <w:numPr>
-          <w:ilvl w:val="1"/>
-          <w:numId w:val="1"/>
-        </w:numPr>
-      </w:pPr>
-      <w:r>
-        <w:t>Etc.</w:t>
+        <w:t>Handling massive fleets is no easy task. Traditionally, it presents an administration problem, since users need to be able to build big numbers of ships and position them intuitively around the map. A second issue is combat were scaling the resolution of the simulation becomes impossible (tracking the position of every ship, shooting every individual weapon, tracking the status of every shield, etc.).</w:t>
       </w:r>
     </w:p>
     <w:p>
@@ -7712,19 +7822,7 @@
         <w:pStyle w:val="Parrafonormal"/>
       </w:pPr>
       <w:r>
-        <w:t>Note that some of these options may require the presence of specific units in the star system and might not involve a separate expense that the normal unit maintenance.</w:t>
-      </w:r>
-    </w:p>
-    <w:p>
-      <w:pPr>
-        <w:pStyle w:val="Heading4"/>
-        <w:numPr>
-          <w:ilvl w:val="3"/>
-          <w:numId w:val="2"/>
-        </w:numPr>
-      </w:pPr>
-      <w:r>
-        <w:t>Units</w:t>
+        <w:t xml:space="preserve">Most games reduce this complexity by artificially limiting the number of ships that can be included in a ship, to some very small number (less than 20 in most cases), alluding to some "logistics limit". Others allow more ships, but user interfaces become tedious and unwieldy (Moo2). On both cases, the solutions seem kind of limiting and they take some of the feeling of grandeur that comes from being the sole ruler of a massive galactic empire. </w:t>
       </w:r>
     </w:p>
     <w:p>
@@ -7732,202 +7830,30 @@
         <w:pStyle w:val="Parrafonormal"/>
       </w:pPr>
       <w:r>
-        <w:t>Another source of expenses corresponds to game units. Game units do not work at the empire level, nor are they fixed to a specific star system. They are separate entities that not only can be produced in quantities, but can also move around the galaxy map. Units may incur in a certain cost per turn, can enable system actions with associated costs or can even increase production (i.e. traders).</w:t>
-      </w:r>
+        <w:t>The oldest and best solution is to group many ships into a single unit, adding up their capabilities to bigger totals. In this way, we don't model every independent unit, but model the group itself. For instance, a group of 100 ships with 2 lasers each just fires 200 lasers as a single attack, and the effects are calculated mostly as a probabilistic distribution instead of applied to individual targets.</w:t>
+      </w:r>
+    </w:p>
+    <w:p>
+      <w:pPr>
+        <w:pStyle w:val="Parrafonormal"/>
+      </w:pPr>
+      <w:r>
+        <w:t>This stacking together of identical units and keeping global stats is the centerpiece of this design, and it influences many of the choices made in terms of how ships are modeled, how the UI is behaves to display information and handle units and how combat is simulated. Any solution in this direction will hence need to be able to work equally well for stacks consisting of a single ship, to many hundreds of them, without impact either on usability or performance.</w:t>
+      </w:r>
+    </w:p>
+    <w:p>
+      <w:pPr>
+        <w:pStyle w:val="Heading2"/>
+      </w:pPr>
+      <w:bookmarkStart w:id="24" w:name="_Toc355415454"/>
+      <w:r>
+        <w:t>Ships</w:t>
+      </w:r>
+      <w:bookmarkEnd w:id="24"/>
     </w:p>
     <w:p>
       <w:pPr>
         <w:pStyle w:val="Heading3"/>
-        <w:numPr>
-          <w:ilvl w:val="2"/>
-          <w:numId w:val="2"/>
-        </w:numPr>
-      </w:pPr>
-      <w:bookmarkStart w:id="22" w:name="_Toc355415451"/>
-      <w:r>
-        <w:t>Growth Policies</w:t>
-      </w:r>
-      <w:bookmarkEnd w:id="22"/>
-    </w:p>
-    <w:p>
-      <w:pPr>
-        <w:pStyle w:val="Parrafonormal"/>
-      </w:pPr>
-      <w:r>
-        <w:t>Even if infrastructure and production are independent on each system, once on the reserve it makes sense for each empire to have a common policy to determine how many resources are spend on growth and how many on other things. Avoiding too much complexity, the central growth policy depends on 3 factors:</w:t>
-      </w:r>
-    </w:p>
-    <w:p>
-      <w:pPr>
-        <w:pStyle w:val="Lista"/>
-        <w:numPr>
-          <w:ilvl w:val="0"/>
-          <w:numId w:val="1"/>
-        </w:numPr>
-      </w:pPr>
-      <w:r>
-        <w:t>P: The percentage of total empire production available for spending in further growth.</w:t>
-      </w:r>
-    </w:p>
-    <w:p>
-      <w:pPr>
-        <w:pStyle w:val="Lista"/>
-        <w:numPr>
-          <w:ilvl w:val="0"/>
-          <w:numId w:val="1"/>
-        </w:numPr>
-      </w:pPr>
-      <w:r>
-        <w:t>T: A maximum time for any new infrastructure built to pay for itself.</w:t>
-      </w:r>
-    </w:p>
-    <w:p>
-      <w:pPr>
-        <w:pStyle w:val="Lista"/>
-        <w:numPr>
-          <w:ilvl w:val="0"/>
-          <w:numId w:val="1"/>
-        </w:numPr>
-      </w:pPr>
-      <w:r>
-        <w:t>E: Permission to spend external production from the reserve to pay for new infrastructure.</w:t>
-      </w:r>
-    </w:p>
-    <w:p>
-      <w:pPr>
-        <w:pStyle w:val="Parrafonormal"/>
-      </w:pPr>
-      <w:r>
-        <w:lastRenderedPageBreak/>
-        <w:t>When a turn is ended, the new production for each outpost is calculated (and its total). Then the growth policy is applied in three stages:</w:t>
-      </w:r>
-    </w:p>
-    <w:p>
-      <w:pPr>
-        <w:pStyle w:val="Lista"/>
-        <w:numPr>
-          <w:ilvl w:val="0"/>
-          <w:numId w:val="1"/>
-        </w:numPr>
-      </w:pPr>
-      <w:r>
-        <w:t>First, each colony spends its own production in the specified percentage P and builds new infrastructure.  The limit T is respected, potentially diminishing the expense. This pass guarantees that all colonies have an equal opportunity to grow.</w:t>
-      </w:r>
-    </w:p>
-    <w:p>
-      <w:pPr>
-        <w:pStyle w:val="Lista"/>
-        <w:numPr>
-          <w:ilvl w:val="0"/>
-          <w:numId w:val="1"/>
-        </w:numPr>
-      </w:pPr>
-      <w:r>
-        <w:t>Second, since some of the total available production might still be available, outposts get another chance to spend it, limited by their own local resources. Only outposts that have not hit the specified limits get a chance, in random order, until everyone had a chance or available production runs out.</w:t>
-      </w:r>
-    </w:p>
-    <w:p>
-      <w:pPr>
-        <w:pStyle w:val="Lista"/>
-        <w:numPr>
-          <w:ilvl w:val="0"/>
-          <w:numId w:val="1"/>
-        </w:numPr>
-      </w:pPr>
-      <w:r>
-        <w:t>Third, if there is still available production (maybe because a lot of outposts have hit the limit but produce a lot) and spending of external resources is allowed, the second phase is repeated. This time the cost of new infrastructure is doubled (due to having to ship resources to the system), but the outpost expense limit increases from its own local production to twice that much.</w:t>
-      </w:r>
-    </w:p>
-    <w:p>
-      <w:pPr>
-        <w:pStyle w:val="Heading2"/>
-        <w:numPr>
-          <w:ilvl w:val="1"/>
-          <w:numId w:val="2"/>
-        </w:numPr>
-      </w:pPr>
-      <w:bookmarkStart w:id="23" w:name="_Toc355415452"/>
-      <w:r>
-        <w:t>Expansion and Control</w:t>
-      </w:r>
-      <w:bookmarkEnd w:id="23"/>
-    </w:p>
-    <w:p>
-      <w:pPr>
-        <w:pStyle w:val="Parrafonormal"/>
-      </w:pPr>
-      <w:r>
-        <w:t>Expansion and control are achieved by building massive fleets, with hundreds if not thousands of ships. These fleets move between systems and clash between each other in order to gain or defend territory and the resources that come with it.</w:t>
-      </w:r>
-    </w:p>
-    <w:p>
-      <w:pPr>
-        <w:pStyle w:val="Heading3"/>
-        <w:numPr>
-          <w:ilvl w:val="2"/>
-          <w:numId w:val="2"/>
-        </w:numPr>
-      </w:pPr>
-      <w:bookmarkStart w:id="24" w:name="_Toc355415453"/>
-      <w:r>
-        <w:t>Design Criteria</w:t>
-      </w:r>
-      <w:bookmarkEnd w:id="24"/>
-    </w:p>
-    <w:p>
-      <w:pPr>
-        <w:pStyle w:val="Parrafonormal"/>
-      </w:pPr>
-      <w:r>
-        <w:t>Handling massive fleets is no easy task. Traditionally, it presents an administration problem, since users need to be able to build big numbers of ships and position them intuitively around the map. A second issue is combat were scaling the resolution of the simulation becomes impossible (tracking the position of every ship, shooting every individual weapon, tracking the status of every shield, etc.).</w:t>
-      </w:r>
-    </w:p>
-    <w:p>
-      <w:pPr>
-        <w:pStyle w:val="Parrafonormal"/>
-      </w:pPr>
-      <w:r>
-        <w:t xml:space="preserve">Most games reduce this complexity by artificially limiting the number of ships that can be included in a ship, to some very small number (less than 20 in most cases), alluding to some "logistics limit". Others allow more ships, but user interfaces become tedious and unwieldy (Moo2). On both cases, the solutions seem kind of limiting and they take some of the feeling of grandeur that comes from being the sole ruler of a massive galactic empire. </w:t>
-      </w:r>
-    </w:p>
-    <w:p>
-      <w:pPr>
-        <w:pStyle w:val="Parrafonormal"/>
-      </w:pPr>
-      <w:r>
-        <w:t>The oldest and best solution is to group many ships into a single unit, adding up their capabilities to bigger totals. In this way, we don't model every independent unit, but model the group itself. For instance, a group of 100 ships with 2 lasers each just fires 200 lasers as a single attack, and the effects are calculated mostly as a probabilistic distribution instead of applied to individual targets.</w:t>
-      </w:r>
-    </w:p>
-    <w:p>
-      <w:pPr>
-        <w:pStyle w:val="Parrafonormal"/>
-      </w:pPr>
-      <w:r>
-        <w:t>This stacking together of identical units and keeping global stats is the centerpiece of this design, and it influences many of the choices made in terms of how ships are modeled, how the UI is behaves to display information and handle units and how combat is simulated. Any solution in this direction will hence need to be able to work equally well for stacks consisting of a single ship, to many hundreds of them, without impact either on usability or performance.</w:t>
-      </w:r>
-    </w:p>
-    <w:p>
-      <w:pPr>
-        <w:pStyle w:val="Heading3"/>
-        <w:numPr>
-          <w:ilvl w:val="2"/>
-          <w:numId w:val="2"/>
-        </w:numPr>
-      </w:pPr>
-      <w:bookmarkStart w:id="25" w:name="_Toc355415454"/>
-      <w:r>
-        <w:lastRenderedPageBreak/>
-        <w:t>Ships</w:t>
-      </w:r>
-      <w:bookmarkEnd w:id="25"/>
-    </w:p>
-    <w:p>
-      <w:pPr>
-        <w:pStyle w:val="Heading4"/>
-        <w:numPr>
-          <w:ilvl w:val="3"/>
-          <w:numId w:val="2"/>
-        </w:numPr>
       </w:pPr>
       <w:r>
         <w:t>Ship Attributes</w:t>
@@ -8021,13 +7947,10 @@
     </w:p>
     <w:p>
       <w:pPr>
-        <w:pStyle w:val="Heading4"/>
-        <w:numPr>
-          <w:ilvl w:val="3"/>
-          <w:numId w:val="2"/>
-        </w:numPr>
-      </w:pPr>
-      <w:r>
+        <w:pStyle w:val="Heading3"/>
+      </w:pPr>
+      <w:r>
+        <w:lastRenderedPageBreak/>
         <w:t>Weapon Attributes</w:t>
       </w:r>
     </w:p>
@@ -8211,11 +8134,7 @@
     </w:p>
     <w:p>
       <w:pPr>
-        <w:pStyle w:val="Heading4"/>
-        <w:numPr>
-          <w:ilvl w:val="3"/>
-          <w:numId w:val="2"/>
-        </w:numPr>
+        <w:pStyle w:val="Heading3"/>
       </w:pPr>
       <w:r>
         <w:t>Factory Attributes</w:t>
@@ -8226,11 +8145,7 @@
         <w:pStyle w:val="Parrafonormal"/>
       </w:pPr>
       <w:r>
-        <w:t xml:space="preserve">Each ship can contain one or more "factories". Factories produce special types of attacks that are considered more similar to ships than weapons. They usually travel at specific speeds, can be intercepted </w:t>
-      </w:r>
-      <w:r>
-        <w:lastRenderedPageBreak/>
-        <w:t>and might even switch targets or continue attacking after hitting the primary target. Examples include missiles, space troopers, assault shuttles, small fighter clouds, torpedoes, etc. Factories, apart from the attributes of the units they produce, have their own attributes:</w:t>
+        <w:t>Each ship can contain one or more "factories". Factories produce special types of attacks that are considered more similar to ships than weapons. They usually travel at specific speeds, can be intercepted and might even switch targets or continue attacking after hitting the primary target. Examples include missiles, space troopers, assault shuttles, small fighter clouds, torpedoes, etc. Factories, apart from the attributes of the units they produce, have their own attributes:</w:t>
       </w:r>
     </w:p>
     <w:p>
@@ -8271,11 +8186,7 @@
     </w:p>
     <w:p>
       <w:pPr>
-        <w:pStyle w:val="Heading4"/>
-        <w:numPr>
-          <w:ilvl w:val="3"/>
-          <w:numId w:val="2"/>
-        </w:numPr>
+        <w:pStyle w:val="Heading3"/>
       </w:pPr>
       <w:r>
         <w:t>Special Attributes</w:t>
@@ -8298,6 +8209,7 @@
         </w:numPr>
       </w:pPr>
       <w:r>
+        <w:lastRenderedPageBreak/>
         <w:t>Repair drones, which cause negative damage to your own ships.</w:t>
       </w:r>
     </w:p>
@@ -8327,11 +8239,7 @@
     </w:p>
     <w:p>
       <w:pPr>
-        <w:pStyle w:val="Heading4"/>
-        <w:numPr>
-          <w:ilvl w:val="3"/>
-          <w:numId w:val="2"/>
-        </w:numPr>
+        <w:pStyle w:val="Heading3"/>
       </w:pPr>
       <w:r>
         <w:t>Example Ships</w:t>
@@ -8419,25 +8327,17 @@
     </w:p>
     <w:p>
       <w:pPr>
+        <w:pStyle w:val="Heading2"/>
+      </w:pPr>
+      <w:bookmarkStart w:id="25" w:name="_Toc355415455"/>
+      <w:r>
+        <w:t>Space Combat</w:t>
+      </w:r>
+      <w:bookmarkEnd w:id="25"/>
+    </w:p>
+    <w:p>
+      <w:pPr>
         <w:pStyle w:val="Heading3"/>
-        <w:numPr>
-          <w:ilvl w:val="2"/>
-          <w:numId w:val="2"/>
-        </w:numPr>
-      </w:pPr>
-      <w:bookmarkStart w:id="26" w:name="_Toc355415455"/>
-      <w:r>
-        <w:t>Space Combat</w:t>
-      </w:r>
-      <w:bookmarkEnd w:id="26"/>
-    </w:p>
-    <w:p>
-      <w:pPr>
-        <w:pStyle w:val="Heading4"/>
-        <w:numPr>
-          <w:ilvl w:val="3"/>
-          <w:numId w:val="2"/>
-        </w:numPr>
       </w:pPr>
       <w:r>
         <w:t>Engaging the enemy</w:t>
@@ -8477,7 +8377,6 @@
         <w:pStyle w:val="Parrafonormal"/>
       </w:pPr>
       <w:r>
-        <w:lastRenderedPageBreak/>
         <w:t>During the simulation, each fleet will</w:t>
       </w:r>
       <w:r>
@@ -8510,11 +8409,7 @@
     </w:p>
     <w:p>
       <w:pPr>
-        <w:pStyle w:val="Heading4"/>
-        <w:numPr>
-          <w:ilvl w:val="3"/>
-          <w:numId w:val="2"/>
-        </w:numPr>
+        <w:pStyle w:val="Heading3"/>
       </w:pPr>
       <w:r>
         <w:t>The Combat Turn</w:t>
@@ -8541,6 +8436,7 @@
         <w:pStyle w:val="Parrafonormal"/>
       </w:pPr>
       <w:r>
+        <w:lastRenderedPageBreak/>
         <w:t xml:space="preserve">The battle will only last for 20 combat turns, after which the game will continue normally on the main map. This allows players to </w:t>
       </w:r>
       <w:proofErr w:type="gramStart"/>
@@ -8554,11 +8450,7 @@
     </w:p>
     <w:p>
       <w:pPr>
-        <w:pStyle w:val="Heading4"/>
-        <w:numPr>
-          <w:ilvl w:val="3"/>
-          <w:numId w:val="2"/>
-        </w:numPr>
+        <w:pStyle w:val="Heading3"/>
       </w:pPr>
       <w:r>
         <w:t>Choosing Targets</w:t>
@@ -8775,7 +8667,7 @@
     </w:p>
     <w:p>
       <w:pPr>
-        <w:pStyle w:val="Heading4"/>
+        <w:pStyle w:val="Heading3"/>
       </w:pPr>
       <w:r>
         <w:t>Applying damage</w:t>
@@ -8794,30 +8686,27 @@
         <w:pStyle w:val="Parrafonormal"/>
       </w:pPr>
       <w:r>
-        <w:t xml:space="preserve">Another alternative is to apply all damage to a single ship in the stack (done in Moo1) and when that one is destroyed start applying damage to the next. This simplifies things considerably, as it only requires storing the current level of damage for the one ship, plus the total number of remaining ships. </w:t>
-      </w:r>
+        <w:t>Another alternative is to apply all damage to a single ship in the stack (done in Moo1) and when that one is destroyed start applying damage to the next. This simplifies things considerably, as it only requires storing the current level of damage for the one ship, plus the total number of remaining ships. There are a few problems with this approach. First, it is unrealistic that weapons will be able to be aimed perfectly to a single target at the time in the middle of vast clouds of ships. Not only would some ships be badly positioned to concentrate fire to such extent, but it is also to be expected that damaged ships would retreat or find cover behind their allies. The second issue has to do with gameplay; applying the damage in such an efficient way will immediately diminish the stack strength considerably, making big ships more attractive overall (since they can sustain more damage and stay operational) and thus invalidating some interesting strategic options. It also makes bigger ships more likely to survive a battle, albeit in need of some repairs. Lastly, it is not very compatible with area weapons, which by definition should attack several ships simultaneously.</w:t>
+      </w:r>
+    </w:p>
+    <w:p>
+      <w:pPr>
+        <w:pStyle w:val="Parrafonormal"/>
+      </w:pPr>
+      <w:r>
+        <w:t>Our solution is to apply different types of damage in different ways, but to do so in a framework simple enough that calculations are easy and scale without problems and realism does not suffer too much compared to the full-fledged simulation. We keep only 3 variables:</w:t>
+      </w:r>
+    </w:p>
+    <w:p>
+      <w:pPr>
+        <w:pStyle w:val="Lista"/>
+        <w:numPr>
+          <w:ilvl w:val="0"/>
+          <w:numId w:val="1"/>
+        </w:numPr>
+      </w:pPr>
       <w:r>
         <w:lastRenderedPageBreak/>
-        <w:t>There are a few problems with this approach. First, it is unrealistic that weapons will be able to be aimed perfectly to a single target at the time in the middle of vast clouds of ships. Not only would some ships be badly positioned to concentrate fire to such extent, but it is also to be expected that damaged ships would retreat or find cover behind their allies. The second issue has to do with gameplay; applying the damage in such an efficient way will immediately diminish the stack strength considerably, making big ships more attractive overall (since they can sustain more damage and stay operational) and thus invalidating some interesting strategic options. It also makes bigger ships more likely to survive a battle, albeit in need of some repairs. Lastly, it is not very compatible with area weapons, which by definition should attack several ships simultaneously.</w:t>
-      </w:r>
-    </w:p>
-    <w:p>
-      <w:pPr>
-        <w:pStyle w:val="Parrafonormal"/>
-      </w:pPr>
-      <w:r>
-        <w:t>Our solution is to apply different types of damage in different ways, but to do so in a framework simple enough that calculations are easy and scale without problems and realism does not suffer too much compared to the full-fledged simulation. We keep only 3 variables:</w:t>
-      </w:r>
-    </w:p>
-    <w:p>
-      <w:pPr>
-        <w:pStyle w:val="Lista"/>
-        <w:numPr>
-          <w:ilvl w:val="0"/>
-          <w:numId w:val="1"/>
-        </w:numPr>
-      </w:pPr>
-      <w:r>
         <w:t>Number of ships</w:t>
       </w:r>
     </w:p>
@@ -8939,11 +8828,7 @@
         <w:pStyle w:val="Parrafonormal"/>
       </w:pPr>
       <w:r>
-        <w:t xml:space="preserve">The third scenario is when focused weapons are brought to bear on a more resistant stack, were multiple hits are needed to bring down a single ship. In this case we would expect the attacker to try to focus its fire on a few targets, but we would also expect the defender to shuffle and protect his wounded. As a result, a good compromise is to decide that some ships will receive a lot of damage and others little, depending on how many are there to shuffle around. The triangle represents a linear distribution of this </w:t>
-      </w:r>
-      <w:r>
-        <w:lastRenderedPageBreak/>
-        <w:t>effect, we the less damaged ship takes no damage and it grows from there. We know that the most damaged ship would take twice the average damage, which in this case corresponds to loosing 8HP, and the maximum is updated by this much, leaving the base damage intact. In this case, we can see that 25 ships took too much damage and were destroyed, with some extra damage lost. The risk of overkill is always present when we concentrate fire.</w:t>
+        <w:t>The third scenario is when focused weapons are brought to bear on a more resistant stack, were multiple hits are needed to bring down a single ship. In this case we would expect the attacker to try to focus its fire on a few targets, but we would also expect the defender to shuffle and protect his wounded. As a result, a good compromise is to decide that some ships will receive a lot of damage and others little, depending on how many are there to shuffle around. The triangle represents a linear distribution of this effect, we the less damaged ship takes no damage and it grows from there. We know that the most damaged ship would take twice the average damage, which in this case corresponds to loosing 8HP, and the maximum is updated by this much, leaving the base damage intact. In this case, we can see that 25 ships took too much damage and were destroyed, with some extra damage lost. The risk of overkill is always present when we concentrate fire.</w:t>
       </w:r>
     </w:p>
     <w:p>
@@ -8962,6 +8847,7 @@
         <w:rPr>
           <w:noProof/>
         </w:rPr>
+        <w:lastRenderedPageBreak/>
         <w:drawing>
           <wp:inline distT="0" distB="0" distL="0" distR="0" wp14:anchorId="181D3044" wp14:editId="32D1688F">
             <wp:extent cx="3987000" cy="1380600"/>
@@ -9027,6 +8913,268 @@
     </w:p>
     <w:p>
       <w:pPr>
+        <w:pStyle w:val="Heading3"/>
+      </w:pPr>
+      <w:r>
+        <w:t xml:space="preserve">Choosing </w:t>
+      </w:r>
+      <w:r>
+        <w:t>strategies</w:t>
+      </w:r>
+    </w:p>
+    <w:p>
+      <w:pPr>
+        <w:pStyle w:val="Parrafonormal"/>
+      </w:pPr>
+      <w:r>
+        <w:t>In this simplistic combat model, the only real choice a stack has to make is how to move. How much should it advance or retreat? While advanced AI can be created, some simple options include:</w:t>
+      </w:r>
+    </w:p>
+    <w:p>
+      <w:pPr>
+        <w:pStyle w:val="Lista"/>
+        <w:numPr>
+          <w:ilvl w:val="0"/>
+          <w:numId w:val="1"/>
+        </w:numPr>
+      </w:pPr>
+      <w:r>
+        <w:t>Always move forward, till the middle is reached. Easy to implement and understand.</w:t>
+      </w:r>
+    </w:p>
+    <w:p>
+      <w:pPr>
+        <w:pStyle w:val="Lista"/>
+        <w:numPr>
+          <w:ilvl w:val="1"/>
+          <w:numId w:val="1"/>
+        </w:numPr>
+      </w:pPr>
+      <w:r>
+        <w:t>Probably decent results, with initial stages of long range, followed by close range fights.</w:t>
+      </w:r>
+    </w:p>
+    <w:p>
+      <w:pPr>
+        <w:pStyle w:val="Lista"/>
+        <w:numPr>
+          <w:ilvl w:val="1"/>
+          <w:numId w:val="1"/>
+        </w:numPr>
+      </w:pPr>
+      <w:r>
+        <w:t>A good initial implementation for testing.</w:t>
+      </w:r>
+    </w:p>
+    <w:p>
+      <w:pPr>
+        <w:pStyle w:val="Lista"/>
+        <w:numPr>
+          <w:ilvl w:val="0"/>
+          <w:numId w:val="1"/>
+        </w:numPr>
+      </w:pPr>
+      <w:r>
+        <w:t xml:space="preserve">Only move forward till there is at least one target at optimum range. </w:t>
+      </w:r>
+    </w:p>
+    <w:p>
+      <w:pPr>
+        <w:pStyle w:val="Lista"/>
+        <w:numPr>
+          <w:ilvl w:val="1"/>
+          <w:numId w:val="1"/>
+        </w:numPr>
+      </w:pPr>
+      <w:r>
+        <w:t>May fire sub-optimally.</w:t>
+      </w:r>
+    </w:p>
+    <w:p>
+      <w:pPr>
+        <w:pStyle w:val="Lista"/>
+        <w:numPr>
+          <w:ilvl w:val="0"/>
+          <w:numId w:val="1"/>
+        </w:numPr>
+      </w:pPr>
+      <w:r>
+        <w:t>Move the entire fleet to the maximum range of any weapon.</w:t>
+      </w:r>
+    </w:p>
+    <w:p>
+      <w:pPr>
+        <w:pStyle w:val="Lista"/>
+        <w:numPr>
+          <w:ilvl w:val="1"/>
+          <w:numId w:val="1"/>
+        </w:numPr>
+      </w:pPr>
+      <w:r>
+        <w:t>May waste important firepower.</w:t>
+      </w:r>
+    </w:p>
+    <w:p>
+      <w:pPr>
+        <w:pStyle w:val="Lista"/>
+        <w:numPr>
+          <w:ilvl w:val="0"/>
+          <w:numId w:val="1"/>
+        </w:numPr>
+      </w:pPr>
+      <w:r>
+        <w:t>Always try to move in the expectation that damage done is maximized. That is, calculate not only which stack to hit now, but also which stack would take more damage if range were ignored. Move so that that target is at optimal weapons range.</w:t>
+      </w:r>
+    </w:p>
+    <w:p>
+      <w:pPr>
+        <w:pStyle w:val="Lista"/>
+        <w:numPr>
+          <w:ilvl w:val="1"/>
+          <w:numId w:val="1"/>
+        </w:numPr>
+      </w:pPr>
+      <w:r>
+        <w:t>Of course, recalculate every turn, as the most convenient target will change.</w:t>
+      </w:r>
+    </w:p>
+    <w:p>
+      <w:pPr>
+        <w:pStyle w:val="Lista"/>
+        <w:numPr>
+          <w:ilvl w:val="1"/>
+          <w:numId w:val="1"/>
+        </w:numPr>
+      </w:pPr>
+      <w:r>
+        <w:t>This criterion is very decent. Not as aggressive as always advancing, but well-tuned for an aggressive, all-out fight were each stack behaves close to optimal.</w:t>
+      </w:r>
+    </w:p>
+    <w:p>
+      <w:pPr>
+        <w:pStyle w:val="Lista"/>
+        <w:numPr>
+          <w:ilvl w:val="0"/>
+          <w:numId w:val="1"/>
+        </w:numPr>
+      </w:pPr>
+      <w:r>
+        <w:t>As before, but consider the damage a stack would take if it closes (what enemy stacks would chose it as the enemy) versus how much it would inflict. Advance or retreat depending on this difference.</w:t>
+      </w:r>
+    </w:p>
+    <w:p>
+      <w:pPr>
+        <w:pStyle w:val="Lista"/>
+        <w:numPr>
+          <w:ilvl w:val="1"/>
+          <w:numId w:val="1"/>
+        </w:numPr>
+      </w:pPr>
+      <w:r>
+        <w:t>May take vulnerable units out of the fight, saving them from destruction.</w:t>
+      </w:r>
+    </w:p>
+    <w:p>
+      <w:pPr>
+        <w:pStyle w:val="Lista"/>
+        <w:numPr>
+          <w:ilvl w:val="1"/>
+          <w:numId w:val="1"/>
+        </w:numPr>
+      </w:pPr>
+      <w:r>
+        <w:t>Retreating stacks might leave other friendly stacks to die.</w:t>
+      </w:r>
+    </w:p>
+    <w:p>
+      <w:pPr>
+        <w:pStyle w:val="Lista"/>
+        <w:numPr>
+          <w:ilvl w:val="0"/>
+          <w:numId w:val="1"/>
+        </w:numPr>
+      </w:pPr>
+      <w:r>
+        <w:lastRenderedPageBreak/>
+        <w:t>Imagine that all stacks in each fleet move together. Sample a set of distances between them and calculate relative damage. Move units so they try to get to that distance on average.</w:t>
+      </w:r>
+    </w:p>
+    <w:p>
+      <w:pPr>
+        <w:pStyle w:val="Lista"/>
+        <w:numPr>
+          <w:ilvl w:val="1"/>
+          <w:numId w:val="1"/>
+        </w:numPr>
+      </w:pPr>
+      <w:r>
+        <w:t>Could produce funny artifacts.</w:t>
+      </w:r>
+    </w:p>
+    <w:p>
+      <w:pPr>
+        <w:pStyle w:val="Lista"/>
+        <w:numPr>
+          <w:ilvl w:val="0"/>
+          <w:numId w:val="1"/>
+        </w:numPr>
+      </w:pPr>
+      <w:r>
+        <w:t>Advance till a first round of damage is computed. If the fleet did more damage than it received, all units keep on the offensive, else retreat.</w:t>
+      </w:r>
+    </w:p>
+    <w:p>
+      <w:pPr>
+        <w:pStyle w:val="Parrafonormal"/>
+      </w:pPr>
+      <w:r>
+        <w:t>These are only examples of possible strategies. The first and fourth strategies are probably the best ones, since any strategy that chooses to retreat a stack might be causing unpredictable consequences to other stacks. Also, any strategy that is not greedy in terms of the damage caused might be easily countered by the enemy by creating fleets that have tough, evasive units in front and light but hard-hitting units a little back. Of course, many of these strategies might be tried, or even chosen depending on fleet composition, race, etc.</w:t>
+      </w:r>
+    </w:p>
+    <w:p>
+      <w:pPr>
+        <w:pStyle w:val="Heading3"/>
+      </w:pPr>
+      <w:r>
+        <w:t>Retreating</w:t>
+      </w:r>
+    </w:p>
+    <w:p>
+      <w:pPr>
+        <w:pStyle w:val="Parrafonormal"/>
+      </w:pPr>
+      <w:r>
+        <w:t xml:space="preserve">The adversary can choose to retreat from battle. In this case their ships move away from battle and escape after getting out of range of any enemy fire or after 3 rounds, whatever happens </w:t>
+      </w:r>
+      <w:proofErr w:type="gramStart"/>
+      <w:r>
+        <w:t>first.</w:t>
+      </w:r>
+      <w:proofErr w:type="gramEnd"/>
+      <w:r>
+        <w:t xml:space="preserve"> At least 1 round of combat is always performed.</w:t>
+      </w:r>
+    </w:p>
+    <w:p>
+      <w:pPr>
+        <w:pStyle w:val="Parrafonormal"/>
+      </w:pPr>
+      <w:r>
+        <w:t>Retreating ships do not attack, but they can still take damage.</w:t>
+      </w:r>
+    </w:p>
+    <w:p>
+      <w:pPr>
+        <w:pStyle w:val="Heading2"/>
+      </w:pPr>
+      <w:bookmarkStart w:id="26" w:name="_Toc355415456"/>
+      <w:r>
+        <w:t>Other</w:t>
+      </w:r>
+      <w:bookmarkEnd w:id="26"/>
+    </w:p>
+    <w:p>
+      <w:pPr>
         <w:pStyle w:val="Heading4"/>
         <w:numPr>
           <w:ilvl w:val="3"/>
@@ -9034,10 +9182,7 @@
         </w:numPr>
       </w:pPr>
       <w:r>
-        <w:t xml:space="preserve">Choosing </w:t>
-      </w:r>
-      <w:r>
-        <w:t>strategies</w:t>
+        <w:t>Blockades</w:t>
       </w:r>
     </w:p>
     <w:p>
@@ -9045,209 +9190,66 @@
         <w:pStyle w:val="Parrafonormal"/>
       </w:pPr>
       <w:r>
-        <w:t>In this simplistic combat model, the only real choice a stack has to make is how to move. How much should it advance or retreat? While advanced AI can be created, some simple options include:</w:t>
-      </w:r>
-    </w:p>
-    <w:p>
-      <w:pPr>
-        <w:pStyle w:val="Lista"/>
-        <w:numPr>
-          <w:ilvl w:val="0"/>
-          <w:numId w:val="1"/>
-        </w:numPr>
-      </w:pPr>
-      <w:r>
-        <w:t>Always move forward, till the middle is reached. Easy to implement and understand.</w:t>
-      </w:r>
-    </w:p>
-    <w:p>
-      <w:pPr>
-        <w:pStyle w:val="Lista"/>
+        <w:t>If at enemy ships orbit a star system unopposed (other fleets are not present or are avoiding confrontation), the systems is blockaded. Such a system may continue to grow unimpeded, but 1% of any production that goes into the reserve will be lost for each blockading ship. Bigger ships or those with more weapons might count more in the future, but the idea is a certain number of ships to hunt commercial freighters. The Death Star, no matter its size, is probably not the best ship to create a blockade.</w:t>
+      </w:r>
+    </w:p>
+    <w:p>
+      <w:pPr>
+        <w:pStyle w:val="Heading4"/>
+      </w:pPr>
+      <w:r>
+        <w:t>Control</w:t>
+      </w:r>
+    </w:p>
+    <w:p>
+      <w:pPr>
+        <w:pStyle w:val="Parrafonormal"/>
+      </w:pPr>
+      <w:r>
+        <w:t xml:space="preserve">Fleets are useful to control territory. Even if they do not engage in combat and allow other fleets to orbit the same system. Fleets in a system prevent any other fleet in the same system to jump in the direction of </w:t>
+      </w:r>
+    </w:p>
+    <w:p>
+      <w:pPr>
+        <w:pStyle w:val="Heading2"/>
         <w:numPr>
           <w:ilvl w:val="1"/>
-          <w:numId w:val="1"/>
-        </w:numPr>
-      </w:pPr>
-      <w:r>
-        <w:t>Probably decent results, with initial stages of long range, followed by close range fights.</w:t>
-      </w:r>
-    </w:p>
-    <w:p>
-      <w:pPr>
-        <w:pStyle w:val="Lista"/>
-        <w:numPr>
-          <w:ilvl w:val="1"/>
-          <w:numId w:val="1"/>
-        </w:numPr>
-      </w:pPr>
-      <w:r>
-        <w:t>A good initial implementation for testing.</w:t>
-      </w:r>
-    </w:p>
-    <w:p>
-      <w:pPr>
-        <w:pStyle w:val="Lista"/>
-        <w:numPr>
-          <w:ilvl w:val="0"/>
-          <w:numId w:val="1"/>
-        </w:numPr>
-      </w:pPr>
-      <w:r>
-        <w:t xml:space="preserve">Only move forward till there is at least one target at optimum range. </w:t>
-      </w:r>
-    </w:p>
-    <w:p>
-      <w:pPr>
-        <w:pStyle w:val="Lista"/>
-        <w:numPr>
-          <w:ilvl w:val="1"/>
-          <w:numId w:val="1"/>
-        </w:numPr>
-      </w:pPr>
-      <w:r>
-        <w:t>May fire sub-optimally.</w:t>
-      </w:r>
-    </w:p>
-    <w:p>
-      <w:pPr>
-        <w:pStyle w:val="Lista"/>
-        <w:numPr>
-          <w:ilvl w:val="0"/>
-          <w:numId w:val="1"/>
-        </w:numPr>
-      </w:pPr>
-      <w:r>
-        <w:t>Move the entire fleet to the maximum range of any weapon.</w:t>
-      </w:r>
-    </w:p>
-    <w:p>
-      <w:pPr>
-        <w:pStyle w:val="Lista"/>
-        <w:numPr>
-          <w:ilvl w:val="1"/>
-          <w:numId w:val="1"/>
-        </w:numPr>
-      </w:pPr>
-      <w:r>
-        <w:t>May waste important firepower.</w:t>
-      </w:r>
-    </w:p>
-    <w:p>
-      <w:pPr>
-        <w:pStyle w:val="Lista"/>
-        <w:numPr>
-          <w:ilvl w:val="0"/>
-          <w:numId w:val="1"/>
-        </w:numPr>
-      </w:pPr>
-      <w:r>
-        <w:t>Always try to move in the expectation that damage done is maximized. That is, calculate not only which stack to hit now, but also which stack would take more damage if range were ignored. Move so that that target is at optimal weapons range.</w:t>
-      </w:r>
-    </w:p>
-    <w:p>
-      <w:pPr>
-        <w:pStyle w:val="Lista"/>
-        <w:numPr>
-          <w:ilvl w:val="1"/>
-          <w:numId w:val="1"/>
-        </w:numPr>
-      </w:pPr>
-      <w:r>
-        <w:t>Of course, recalculate every turn, as the most convenient target will change.</w:t>
-      </w:r>
-    </w:p>
-    <w:p>
-      <w:pPr>
-        <w:pStyle w:val="Lista"/>
-        <w:numPr>
-          <w:ilvl w:val="1"/>
-          <w:numId w:val="1"/>
-        </w:numPr>
-      </w:pPr>
-      <w:r>
-        <w:t>This criterion is very decent. Not as aggressive as always advancing, but well-tuned for an aggressive, all-out fight were each stack behaves close to optimal.</w:t>
-      </w:r>
-    </w:p>
-    <w:p>
-      <w:pPr>
-        <w:pStyle w:val="Lista"/>
-        <w:numPr>
-          <w:ilvl w:val="0"/>
-          <w:numId w:val="1"/>
-        </w:numPr>
-      </w:pPr>
-      <w:r>
-        <w:lastRenderedPageBreak/>
-        <w:t>As before, but consider the damage a stack would take if it closes (what enemy stacks would chose it as the enemy) versus how much it would inflict. Advance or retreat depending on this difference.</w:t>
-      </w:r>
-    </w:p>
-    <w:p>
-      <w:pPr>
-        <w:pStyle w:val="Lista"/>
-        <w:numPr>
-          <w:ilvl w:val="1"/>
-          <w:numId w:val="1"/>
-        </w:numPr>
-      </w:pPr>
-      <w:r>
-        <w:t>May take vulnerable units out of the fight, saving them from destruction.</w:t>
-      </w:r>
-    </w:p>
-    <w:p>
-      <w:pPr>
-        <w:pStyle w:val="Lista"/>
-        <w:numPr>
-          <w:ilvl w:val="1"/>
-          <w:numId w:val="1"/>
-        </w:numPr>
-      </w:pPr>
-      <w:r>
-        <w:t>Retreating stacks might leave other friendly stacks to die.</w:t>
-      </w:r>
-    </w:p>
-    <w:p>
-      <w:pPr>
-        <w:pStyle w:val="Lista"/>
-        <w:numPr>
-          <w:ilvl w:val="0"/>
-          <w:numId w:val="1"/>
-        </w:numPr>
-      </w:pPr>
-      <w:r>
-        <w:t>Imagine that all stacks in each fleet move together. Sample a set of distances between them and calculate relative damage. Move units so they try to get to that distance on average.</w:t>
-      </w:r>
-    </w:p>
-    <w:p>
-      <w:pPr>
-        <w:pStyle w:val="Lista"/>
-        <w:numPr>
-          <w:ilvl w:val="1"/>
-          <w:numId w:val="1"/>
-        </w:numPr>
-      </w:pPr>
-      <w:r>
-        <w:t>Could produce funny artifacts.</w:t>
-      </w:r>
-    </w:p>
-    <w:p>
-      <w:pPr>
-        <w:pStyle w:val="Lista"/>
-        <w:numPr>
-          <w:ilvl w:val="0"/>
-          <w:numId w:val="1"/>
-        </w:numPr>
-      </w:pPr>
-      <w:r>
-        <w:t>Advance till a first round of damage is computed. If the fleet did more damage than it received, all units keep on the offensive, else retreat.</w:t>
-      </w:r>
-    </w:p>
-    <w:p>
-      <w:pPr>
-        <w:pStyle w:val="Parrafonormal"/>
-      </w:pPr>
-      <w:r>
-        <w:t>These are only examples of possible strategies. The first and fourth strategies are probably the best ones, since any strategy that chooses to retreat a stack might be causing unpredictable consequences to other stacks. Also, any strategy that is not greedy in terms of the damage caused might be easily countered by the enemy by creating fleets that have tough, evasive units in front and light but hard-hitting units a little back. Of course, many of these strategies might be tried, or even chosen depending on fleet composition, race, etc.</w:t>
-      </w:r>
+          <w:numId w:val="2"/>
+        </w:numPr>
+      </w:pPr>
+      <w:bookmarkStart w:id="27" w:name="_Toc355415457"/>
+      <w:r>
+        <w:t>Conquest</w:t>
+      </w:r>
+      <w:bookmarkEnd w:id="27"/>
+    </w:p>
+    <w:p>
+      <w:pPr>
+        <w:pStyle w:val="Heading3"/>
+        <w:numPr>
+          <w:ilvl w:val="2"/>
+          <w:numId w:val="2"/>
+        </w:numPr>
+      </w:pPr>
+      <w:bookmarkStart w:id="28" w:name="_Toc355415458"/>
+      <w:r>
+        <w:t>Troops</w:t>
+      </w:r>
+      <w:bookmarkEnd w:id="28"/>
+    </w:p>
+    <w:p>
+      <w:pPr>
+        <w:pStyle w:val="Heading3"/>
+        <w:numPr>
+          <w:ilvl w:val="2"/>
+          <w:numId w:val="2"/>
+        </w:numPr>
+      </w:pPr>
+      <w:bookmarkStart w:id="29" w:name="_Toc355415459"/>
+      <w:r>
+        <w:t>Invasion</w:t>
+      </w:r>
+      <w:bookmarkEnd w:id="29"/>
     </w:p>
     <w:p>
       <w:pPr>
@@ -9258,32 +9260,29 @@
         </w:numPr>
       </w:pPr>
       <w:r>
-        <w:t>Retreating</w:t>
+        <w:t>Collateral Damage</w:t>
       </w:r>
     </w:p>
     <w:p>
       <w:pPr>
         <w:pStyle w:val="Parrafonormal"/>
       </w:pPr>
-      <w:r>
-        <w:t xml:space="preserve">The adversary can choose to retreat from battle. In this case their ships move away from battle and escape after getting out of range of any enemy fire or after 3 rounds, whatever happens </w:t>
-      </w:r>
-      <w:proofErr w:type="gramStart"/>
-      <w:r>
-        <w:t>first.</w:t>
-      </w:r>
-      <w:proofErr w:type="gramEnd"/>
-      <w:r>
-        <w:t xml:space="preserve"> At least 1 round of combat is always performed.</w:t>
-      </w:r>
     </w:p>
     <w:p>
       <w:pPr>
         <w:pStyle w:val="Parrafonormal"/>
       </w:pPr>
-      <w:r>
-        <w:t>Retreating ships do not attack, but they can still take damage.</w:t>
-      </w:r>
+    </w:p>
+    <w:p>
+      <w:pPr>
+        <w:pStyle w:val="Heading1"/>
+      </w:pPr>
+      <w:bookmarkStart w:id="30" w:name="_Toc355415461"/>
+      <w:r>
+        <w:lastRenderedPageBreak/>
+        <w:t>Intelligence and Influence</w:t>
+      </w:r>
+      <w:bookmarkEnd w:id="30"/>
     </w:p>
     <w:p>
       <w:pPr>
@@ -9293,38 +9292,18 @@
           <w:numId w:val="2"/>
         </w:numPr>
       </w:pPr>
-      <w:bookmarkStart w:id="27" w:name="_Toc355415456"/>
-      <w:r>
-        <w:t>Other</w:t>
-      </w:r>
-      <w:bookmarkEnd w:id="27"/>
-    </w:p>
-    <w:p>
-      <w:pPr>
-        <w:pStyle w:val="Heading4"/>
-        <w:numPr>
-          <w:ilvl w:val="3"/>
-          <w:numId w:val="2"/>
-        </w:numPr>
-      </w:pPr>
-      <w:r>
-        <w:t>Blockades</w:t>
-      </w:r>
+      <w:bookmarkStart w:id="31" w:name="_Toc355415462"/>
+      <w:r>
+        <w:t>General Description</w:t>
+      </w:r>
+      <w:bookmarkEnd w:id="31"/>
     </w:p>
     <w:p>
       <w:pPr>
         <w:pStyle w:val="Parrafonormal"/>
       </w:pPr>
       <w:r>
-        <w:t>If at enemy ships orbit a star system unopposed (other fleets are not present or are avoiding confrontation), the systems is blockaded. Such a system may continue to grow unimpeded, but 1% of any production that goes into the reserve will be lost for each blockading ship. Bigger ships or those with more weapons might count more in the future, but the idea is a certain number of ships to hunt commercial freighters. The Death Star, no matter its size, is probably not the best ship to create a blockade.</w:t>
-      </w:r>
-    </w:p>
-    <w:p>
-      <w:pPr>
-        <w:pStyle w:val="Heading4"/>
-      </w:pPr>
-      <w:r>
-        <w:t>Control</w:t>
+        <w:t>In most existing 4x turn-based strategy games influence, diplomacy and trade is handled completely outside of the main map. It is a separate endeavor, with little resemblance with the game mechanics present for conquest and little (if any) geographical interaction. In contrast, our approach involves using game units to handle these aspects of the game, using them in a separate but consistent way that closely resembles the way military units are handled.</w:t>
       </w:r>
     </w:p>
     <w:p>
@@ -9332,23 +9311,8 @@
         <w:pStyle w:val="Parrafonormal"/>
       </w:pPr>
       <w:r>
-        <w:t xml:space="preserve">Fleets are useful to control territory. Even if they do not engage in combat and allow other fleets to orbit the same system. Fleets in a system prevent any other fleet in the same system to jump in the direction of </w:t>
-      </w:r>
-    </w:p>
-    <w:p>
-      <w:pPr>
-        <w:pStyle w:val="Heading2"/>
-        <w:numPr>
-          <w:ilvl w:val="1"/>
-          <w:numId w:val="2"/>
-        </w:numPr>
-      </w:pPr>
-      <w:bookmarkStart w:id="28" w:name="_Toc355415457"/>
-      <w:r>
-        <w:lastRenderedPageBreak/>
-        <w:t>Conquest</w:t>
-      </w:r>
-      <w:bookmarkEnd w:id="28"/>
+        <w:t>The goal is to have influence units moving along the main map, traveling in the same way that military fleet move and being placed at specific and strategic locations. This not only enriches and deepens the influence game, but also allow for greater interaction and conflict between the use of force and the use of cunning, being both potentially equally viable strategies that can also be mixed together.</w:t>
+      </w:r>
     </w:p>
     <w:p>
       <w:pPr>
@@ -9358,120 +9322,11 @@
           <w:numId w:val="2"/>
         </w:numPr>
       </w:pPr>
-      <w:bookmarkStart w:id="29" w:name="_Toc355415458"/>
-      <w:r>
-        <w:t>Troops</w:t>
-      </w:r>
-      <w:bookmarkEnd w:id="29"/>
-    </w:p>
-    <w:p>
-      <w:pPr>
-        <w:pStyle w:val="Heading3"/>
-        <w:numPr>
-          <w:ilvl w:val="2"/>
-          <w:numId w:val="2"/>
-        </w:numPr>
-      </w:pPr>
-      <w:bookmarkStart w:id="30" w:name="_Toc355415459"/>
-      <w:r>
-        <w:t>Invasion</w:t>
-      </w:r>
-      <w:bookmarkEnd w:id="30"/>
-    </w:p>
-    <w:p>
-      <w:pPr>
-        <w:pStyle w:val="Heading4"/>
-        <w:numPr>
-          <w:ilvl w:val="3"/>
-          <w:numId w:val="2"/>
-        </w:numPr>
-      </w:pPr>
-      <w:r>
-        <w:t>Collateral Damage</w:t>
-      </w:r>
-    </w:p>
-    <w:p>
-      <w:pPr>
-        <w:pStyle w:val="Parrafonormal"/>
-      </w:pPr>
-    </w:p>
-    <w:p>
-      <w:pPr>
-        <w:pStyle w:val="Parrafonormal"/>
-      </w:pPr>
-    </w:p>
-    <w:p>
-      <w:pPr>
-        <w:pStyle w:val="Heading1"/>
-        <w:numPr>
-          <w:ilvl w:val="0"/>
-          <w:numId w:val="2"/>
-        </w:numPr>
-      </w:pPr>
-      <w:bookmarkStart w:id="31" w:name="_Toc355415460"/>
-      <w:r>
-        <w:lastRenderedPageBreak/>
-        <w:t>Secondary Modules</w:t>
-      </w:r>
-      <w:bookmarkEnd w:id="31"/>
-    </w:p>
-    <w:p>
-      <w:pPr>
-        <w:pStyle w:val="Heading2"/>
-        <w:numPr>
-          <w:ilvl w:val="1"/>
-          <w:numId w:val="2"/>
-        </w:numPr>
-      </w:pPr>
-      <w:bookmarkStart w:id="32" w:name="_Toc355415461"/>
-      <w:r>
-        <w:t>Intelligence and Influence</w:t>
+      <w:bookmarkStart w:id="32" w:name="_Toc355415464"/>
+      <w:r>
+        <w:t>In enemy territory</w:t>
       </w:r>
       <w:bookmarkEnd w:id="32"/>
-    </w:p>
-    <w:p>
-      <w:pPr>
-        <w:pStyle w:val="Heading3"/>
-        <w:numPr>
-          <w:ilvl w:val="2"/>
-          <w:numId w:val="2"/>
-        </w:numPr>
-      </w:pPr>
-      <w:bookmarkStart w:id="33" w:name="_Toc355415462"/>
-      <w:r>
-        <w:t>General Description</w:t>
-      </w:r>
-      <w:bookmarkEnd w:id="33"/>
-    </w:p>
-    <w:p>
-      <w:pPr>
-        <w:pStyle w:val="Parrafonormal"/>
-      </w:pPr>
-      <w:r>
-        <w:t>In most existing 4x turn-based strategy games influence, diplomacy and trade is handled completely outside of the main map. It is a separate endeavor, with little resemblance with the game mechanics present for conquest and little (if any) geographical interaction. In contrast, our approach involves using game units to handle these aspects of the game, using them in a separate but consistent way that closely resembles the way military units are handled.</w:t>
-      </w:r>
-    </w:p>
-    <w:p>
-      <w:pPr>
-        <w:pStyle w:val="Parrafonormal"/>
-      </w:pPr>
-      <w:r>
-        <w:t>The goal is to have influence units moving along the main map, traveling in the same way that military fleet move and being placed at specific and strategic locations. This not only enriches and deepens the influence game, but also allow for greater interaction and conflict between the use of force and the use of cunning, being both potentially equally viable strategies that can also be mixed together.</w:t>
-      </w:r>
-    </w:p>
-    <w:p>
-      <w:pPr>
-        <w:pStyle w:val="Heading3"/>
-        <w:numPr>
-          <w:ilvl w:val="2"/>
-          <w:numId w:val="2"/>
-        </w:numPr>
-      </w:pPr>
-      <w:bookmarkStart w:id="34" w:name="_Toc355415464"/>
-      <w:r>
-        <w:t>In enemy territory</w:t>
-      </w:r>
-      <w:bookmarkEnd w:id="34"/>
     </w:p>
     <w:p>
       <w:pPr>
@@ -9655,11 +9510,11 @@
           <w:numId w:val="2"/>
         </w:numPr>
       </w:pPr>
-      <w:bookmarkStart w:id="35" w:name="_Toc355415465"/>
+      <w:bookmarkStart w:id="33" w:name="_Toc355415465"/>
       <w:r>
         <w:t>Units</w:t>
       </w:r>
-      <w:bookmarkEnd w:id="35"/>
+      <w:bookmarkEnd w:id="33"/>
     </w:p>
     <w:p>
       <w:pPr>
@@ -10078,17 +9933,14 @@
     </w:p>
     <w:p>
       <w:pPr>
-        <w:pStyle w:val="Heading2"/>
-        <w:numPr>
-          <w:ilvl w:val="1"/>
-          <w:numId w:val="2"/>
-        </w:numPr>
-      </w:pPr>
-      <w:bookmarkStart w:id="36" w:name="_Toc355415466"/>
-      <w:r>
+        <w:pStyle w:val="Heading1"/>
+      </w:pPr>
+      <w:bookmarkStart w:id="34" w:name="_Toc355415466"/>
+      <w:r>
+        <w:lastRenderedPageBreak/>
         <w:t>Technology</w:t>
       </w:r>
-      <w:bookmarkEnd w:id="36"/>
+      <w:bookmarkEnd w:id="34"/>
     </w:p>
     <w:p>
       <w:pPr>
@@ -10106,11 +9958,11 @@
           <w:numId w:val="2"/>
         </w:numPr>
       </w:pPr>
-      <w:bookmarkStart w:id="37" w:name="_Toc355415467"/>
+      <w:bookmarkStart w:id="35" w:name="_Toc355415467"/>
       <w:r>
         <w:t>Space Warfare</w:t>
       </w:r>
-      <w:bookmarkEnd w:id="37"/>
+      <w:bookmarkEnd w:id="35"/>
     </w:p>
     <w:p>
       <w:pPr>
@@ -10321,7 +10173,7 @@
           <w:numId w:val="2"/>
         </w:numPr>
       </w:pPr>
-      <w:bookmarkStart w:id="38" w:name="_Toc355415468"/>
+      <w:bookmarkStart w:id="36" w:name="_Toc355415468"/>
       <w:proofErr w:type="spellStart"/>
       <w:r>
         <w:t>Xeno</w:t>
@@ -10330,7 +10182,7 @@
       <w:r>
         <w:t>-Domination</w:t>
       </w:r>
-      <w:bookmarkEnd w:id="38"/>
+      <w:bookmarkEnd w:id="36"/>
     </w:p>
     <w:p>
       <w:pPr>
@@ -10377,55 +10229,55 @@
         </w:numPr>
       </w:pPr>
       <w:r>
+        <w:t>Unlocks</w:t>
+      </w:r>
+    </w:p>
+    <w:p>
+      <w:pPr>
+        <w:pStyle w:val="Lista"/>
+        <w:numPr>
+          <w:ilvl w:val="2"/>
+          <w:numId w:val="1"/>
+        </w:numPr>
+      </w:pPr>
+      <w:r>
+        <w:t>Specials</w:t>
+      </w:r>
+    </w:p>
+    <w:p>
+      <w:pPr>
+        <w:pStyle w:val="Lista"/>
+        <w:numPr>
+          <w:ilvl w:val="2"/>
+          <w:numId w:val="1"/>
+        </w:numPr>
+      </w:pPr>
+      <w:r>
+        <w:t>Units</w:t>
+      </w:r>
+    </w:p>
+    <w:p>
+      <w:pPr>
+        <w:pStyle w:val="Lista"/>
+        <w:numPr>
+          <w:ilvl w:val="3"/>
+          <w:numId w:val="1"/>
+        </w:numPr>
+      </w:pPr>
+      <w:r>
+        <w:t>Spy</w:t>
+      </w:r>
+    </w:p>
+    <w:p>
+      <w:pPr>
+        <w:pStyle w:val="Lista"/>
+        <w:numPr>
+          <w:ilvl w:val="3"/>
+          <w:numId w:val="1"/>
+        </w:numPr>
+      </w:pPr>
+      <w:r>
         <w:lastRenderedPageBreak/>
-        <w:t>Unlocks</w:t>
-      </w:r>
-    </w:p>
-    <w:p>
-      <w:pPr>
-        <w:pStyle w:val="Lista"/>
-        <w:numPr>
-          <w:ilvl w:val="2"/>
-          <w:numId w:val="1"/>
-        </w:numPr>
-      </w:pPr>
-      <w:r>
-        <w:t>Specials</w:t>
-      </w:r>
-    </w:p>
-    <w:p>
-      <w:pPr>
-        <w:pStyle w:val="Lista"/>
-        <w:numPr>
-          <w:ilvl w:val="2"/>
-          <w:numId w:val="1"/>
-        </w:numPr>
-      </w:pPr>
-      <w:r>
-        <w:t>Units</w:t>
-      </w:r>
-    </w:p>
-    <w:p>
-      <w:pPr>
-        <w:pStyle w:val="Lista"/>
-        <w:numPr>
-          <w:ilvl w:val="3"/>
-          <w:numId w:val="1"/>
-        </w:numPr>
-      </w:pPr>
-      <w:r>
-        <w:t>Spy</w:t>
-      </w:r>
-    </w:p>
-    <w:p>
-      <w:pPr>
-        <w:pStyle w:val="Lista"/>
-        <w:numPr>
-          <w:ilvl w:val="3"/>
-          <w:numId w:val="1"/>
-        </w:numPr>
-      </w:pPr>
-      <w:r>
         <w:t>Saboteur</w:t>
       </w:r>
     </w:p>
@@ -10497,11 +10349,11 @@
           <w:numId w:val="2"/>
         </w:numPr>
       </w:pPr>
-      <w:bookmarkStart w:id="39" w:name="_Toc355415469"/>
+      <w:bookmarkStart w:id="37" w:name="_Toc355415469"/>
       <w:r>
         <w:t>Development</w:t>
       </w:r>
-      <w:bookmarkEnd w:id="39"/>
+      <w:bookmarkEnd w:id="37"/>
     </w:p>
     <w:p>
       <w:pPr>
@@ -10559,11 +10411,11 @@
           <w:numId w:val="2"/>
         </w:numPr>
       </w:pPr>
-      <w:bookmarkStart w:id="40" w:name="_Toc355415470"/>
+      <w:bookmarkStart w:id="38" w:name="_Toc355415470"/>
       <w:r>
         <w:t>Exploration</w:t>
       </w:r>
-      <w:bookmarkEnd w:id="40"/>
+      <w:bookmarkEnd w:id="38"/>
     </w:p>
     <w:p>
       <w:pPr>
@@ -10696,6 +10548,16 @@
       <w:r>
         <w:t>Omniscient scanners (discovers planets and fleets)</w:t>
       </w:r>
+    </w:p>
+    <w:p>
+      <w:pPr>
+        <w:pStyle w:val="Parrafonormal"/>
+      </w:pPr>
+    </w:p>
+    <w:p>
+      <w:pPr>
+        <w:pStyle w:val="Parrafonormal"/>
+      </w:pPr>
     </w:p>
     <w:p>
       <w:pPr>
@@ -10715,108 +10577,12 @@
           <w:numId w:val="2"/>
         </w:numPr>
       </w:pPr>
-      <w:bookmarkStart w:id="41" w:name="_Toc355415471"/>
-      <w:r>
-        <w:lastRenderedPageBreak/>
-        <w:t>Tertiary Modules</w:t>
-      </w:r>
-      <w:bookmarkEnd w:id="41"/>
-    </w:p>
-    <w:p>
-      <w:pPr>
-        <w:pStyle w:val="Heading2"/>
-        <w:numPr>
-          <w:ilvl w:val="1"/>
-          <w:numId w:val="2"/>
-        </w:numPr>
-      </w:pPr>
-      <w:bookmarkStart w:id="42" w:name="_Toc355415472"/>
-      <w:r>
-        <w:t>Ship Design</w:t>
-      </w:r>
-      <w:bookmarkEnd w:id="42"/>
-    </w:p>
-    <w:p>
-      <w:pPr>
-        <w:pStyle w:val="Parrafonormal"/>
-      </w:pPr>
-    </w:p>
-    <w:p>
-      <w:pPr>
-        <w:pStyle w:val="Heading2"/>
-        <w:numPr>
-          <w:ilvl w:val="1"/>
-          <w:numId w:val="2"/>
-        </w:numPr>
-      </w:pPr>
-      <w:bookmarkStart w:id="43" w:name="_Toc355415473"/>
-      <w:r>
-        <w:t>Graphical Space Combat</w:t>
-      </w:r>
-      <w:bookmarkEnd w:id="43"/>
-    </w:p>
-    <w:p>
-      <w:pPr>
-        <w:pStyle w:val="Parrafonormal"/>
-      </w:pPr>
-    </w:p>
-    <w:p>
-      <w:pPr>
-        <w:pStyle w:val="Heading2"/>
-        <w:numPr>
-          <w:ilvl w:val="1"/>
-          <w:numId w:val="2"/>
-        </w:numPr>
-      </w:pPr>
-      <w:bookmarkStart w:id="44" w:name="_Toc355415474"/>
-      <w:r>
-        <w:t>Interactive Space Combat</w:t>
-      </w:r>
-      <w:bookmarkEnd w:id="44"/>
-    </w:p>
-    <w:p>
-      <w:pPr>
-        <w:pStyle w:val="Parrafonormal"/>
-      </w:pPr>
-    </w:p>
-    <w:p>
-      <w:pPr>
-        <w:pStyle w:val="Heading2"/>
-        <w:numPr>
-          <w:ilvl w:val="1"/>
-          <w:numId w:val="2"/>
-        </w:numPr>
-      </w:pPr>
-      <w:bookmarkStart w:id="45" w:name="_Toc355415475"/>
-      <w:r>
-        <w:t>Area-Based Space Combat</w:t>
-      </w:r>
-      <w:bookmarkEnd w:id="45"/>
-    </w:p>
-    <w:p>
-      <w:pPr>
-        <w:pStyle w:val="Parrafonormal"/>
-      </w:pPr>
-    </w:p>
-    <w:p>
-      <w:pPr>
-        <w:pStyle w:val="Parrafonormal"/>
-      </w:pPr>
-    </w:p>
-    <w:p>
-      <w:pPr>
-        <w:pStyle w:val="Heading1"/>
-        <w:numPr>
-          <w:ilvl w:val="0"/>
-          <w:numId w:val="2"/>
-        </w:numPr>
-      </w:pPr>
-      <w:bookmarkStart w:id="46" w:name="_Toc355415476"/>
+      <w:bookmarkStart w:id="39" w:name="_Toc355415476"/>
       <w:r>
         <w:lastRenderedPageBreak/>
         <w:t>Roadmap</w:t>
       </w:r>
-      <w:bookmarkEnd w:id="46"/>
+      <w:bookmarkEnd w:id="39"/>
     </w:p>
     <w:tbl>
       <w:tblPr>
@@ -12437,7 +12203,7 @@
           <w:numId w:val="2"/>
         </w:numPr>
       </w:pPr>
-      <w:bookmarkStart w:id="47" w:name="_Toc355415477"/>
+      <w:bookmarkStart w:id="40" w:name="_Toc355415477"/>
       <w:r>
         <w:lastRenderedPageBreak/>
         <w:t>Interfaces</w:t>
@@ -12492,13 +12258,7 @@
         </w:numPr>
       </w:pPr>
       <w:r>
-        <w:t>Colonize (</w:t>
-      </w:r>
-      <w:r>
-        <w:t>available on unclaimed stars with a colony ship present. Generates an event only on arrival</w:t>
-      </w:r>
-      <w:r>
-        <w:t>)</w:t>
+        <w:t>Colonize (available on unclaimed stars with a colony ship present. Generates an event only on arrival)</w:t>
       </w:r>
     </w:p>
     <w:p>
@@ -12510,16 +12270,7 @@
         </w:numPr>
       </w:pPr>
       <w:r>
-        <w:t xml:space="preserve">Build </w:t>
-      </w:r>
-      <w:r>
-        <w:t>(available</w:t>
-      </w:r>
-      <w:r>
-        <w:t xml:space="preserve"> on owned colonies</w:t>
-      </w:r>
-      <w:r>
-        <w:t>, but not an event)</w:t>
+        <w:t>Build (available on owned colonies, but not an event)</w:t>
       </w:r>
     </w:p>
     <w:p>
@@ -12633,10 +12384,7 @@
         <w:t>Invade</w:t>
       </w:r>
       <w:r>
-        <w:t xml:space="preserve"> </w:t>
-      </w:r>
-      <w:r>
-        <w:t>(once per turn)</w:t>
+        <w:t xml:space="preserve"> (once per turn)</w:t>
       </w:r>
     </w:p>
     <w:p>
@@ -12648,10 +12396,7 @@
         </w:numPr>
       </w:pPr>
       <w:r>
-        <w:t xml:space="preserve">Influence actions </w:t>
-      </w:r>
-      <w:r>
-        <w:t>(available with the correct unit in orbit)</w:t>
+        <w:t>Influence actions (available with the correct unit in orbit)</w:t>
       </w:r>
     </w:p>
     <w:p>
@@ -12666,10 +12411,7 @@
         <w:t>Sabotage</w:t>
       </w:r>
       <w:r>
-        <w:t xml:space="preserve"> </w:t>
-      </w:r>
-      <w:r>
-        <w:t>(</w:t>
+        <w:t xml:space="preserve"> (</w:t>
       </w:r>
       <w:r>
         <w:t>activate manually, once per turn</w:t>
@@ -12708,10 +12450,7 @@
         <w:t>Espionage (toggle</w:t>
       </w:r>
       <w:r>
-        <w:t xml:space="preserve"> </w:t>
-      </w:r>
-      <w:r>
-        <w:t>manually</w:t>
+        <w:t xml:space="preserve"> manually</w:t>
       </w:r>
       <w:r>
         <w:t>)</w:t>
@@ -12729,10 +12468,7 @@
         <w:t>Corruption (toggle</w:t>
       </w:r>
       <w:r>
-        <w:t xml:space="preserve"> </w:t>
-      </w:r>
-      <w:r>
-        <w:t>manually</w:t>
+        <w:t xml:space="preserve"> manually</w:t>
       </w:r>
       <w:r>
         <w:t>)</w:t>
@@ -12814,6 +12550,11 @@
     </w:p>
     <w:p>
       <w:pPr>
+        <w:pStyle w:val="Parrafonormal"/>
+      </w:pPr>
+    </w:p>
+    <w:p>
+      <w:pPr>
         <w:pStyle w:val="Heading1"/>
         <w:numPr>
           <w:ilvl w:val="0"/>
@@ -12824,7 +12565,7 @@
         <w:lastRenderedPageBreak/>
         <w:t>Other Considerations</w:t>
       </w:r>
-      <w:bookmarkEnd w:id="47"/>
+      <w:bookmarkEnd w:id="40"/>
     </w:p>
     <w:p>
       <w:pPr>
@@ -12837,14 +12578,14 @@
           <w:rStyle w:val="Emphasis"/>
         </w:rPr>
       </w:pPr>
-      <w:bookmarkStart w:id="48" w:name="_Toc355415478"/>
+      <w:bookmarkStart w:id="41" w:name="_Toc355415478"/>
       <w:r>
         <w:rPr>
           <w:rStyle w:val="Emphasis"/>
         </w:rPr>
         <w:t>System Developments</w:t>
       </w:r>
-      <w:bookmarkEnd w:id="48"/>
+      <w:bookmarkEnd w:id="41"/>
     </w:p>
     <w:p>
       <w:pPr>
@@ -12948,14 +12689,14 @@
           <w:rStyle w:val="Emphasis"/>
         </w:rPr>
       </w:pPr>
-      <w:bookmarkStart w:id="49" w:name="_Toc355415479"/>
+      <w:bookmarkStart w:id="42" w:name="_Toc355415479"/>
       <w:r>
         <w:rPr>
           <w:rStyle w:val="Emphasis"/>
         </w:rPr>
         <w:t>Diplomacy</w:t>
       </w:r>
-      <w:bookmarkEnd w:id="49"/>
+      <w:bookmarkEnd w:id="42"/>
     </w:p>
     <w:p>
       <w:pPr>
@@ -13084,11 +12825,11 @@
           <w:numId w:val="2"/>
         </w:numPr>
       </w:pPr>
-      <w:bookmarkStart w:id="50" w:name="_Toc355415480"/>
+      <w:bookmarkStart w:id="43" w:name="_Toc355415480"/>
       <w:r>
         <w:t>Gameplay</w:t>
       </w:r>
-      <w:bookmarkEnd w:id="50"/>
+      <w:bookmarkEnd w:id="43"/>
     </w:p>
     <w:p>
       <w:pPr>
@@ -13110,12 +12851,12 @@
           <w:numId w:val="2"/>
         </w:numPr>
       </w:pPr>
-      <w:bookmarkStart w:id="51" w:name="_Toc355415481"/>
+      <w:bookmarkStart w:id="44" w:name="_Toc355415481"/>
       <w:r>
         <w:lastRenderedPageBreak/>
         <w:t>Sandbox</w:t>
       </w:r>
-      <w:bookmarkEnd w:id="51"/>
+      <w:bookmarkEnd w:id="44"/>
     </w:p>
     <w:p>
       <w:pPr>
@@ -13128,7 +12869,7 @@
           <w:rStyle w:val="Emphasis"/>
         </w:rPr>
       </w:pPr>
-      <w:bookmarkStart w:id="52" w:name="_Toc355415482"/>
+      <w:bookmarkStart w:id="45" w:name="_Toc355415482"/>
       <w:r>
         <w:rPr>
           <w:rStyle w:val="Emphasis"/>
@@ -13222,39 +12963,10 @@
         <w:pStyle w:val="Lista"/>
       </w:pPr>
       <w:r>
-        <w:t>Events may last for more than one turn, and cease to be available due to other events (a fleet departing or being destroyed, etc.). Persistent events should be checked every turn.</w:t>
-      </w:r>
-    </w:p>
-    <w:p>
-      <w:pPr>
-        <w:pStyle w:val="Heading3"/>
-      </w:pPr>
-      <w:r>
-        <w:t>Proposals</w:t>
-      </w:r>
-    </w:p>
-    <w:p>
-      <w:pPr>
-        <w:pStyle w:val="Parrafonormal"/>
-      </w:pPr>
-      <w:r>
-        <w:t>Each time a turn ends, follow these steps:</w:t>
-      </w:r>
-    </w:p>
-    <w:p>
-      <w:pPr>
-        <w:pStyle w:val="Lista"/>
-      </w:pPr>
-      <w:r>
-        <w:t>Run reset/initialization turn steps</w:t>
-      </w:r>
-    </w:p>
-    <w:p>
-      <w:pPr>
-        <w:pStyle w:val="Lista"/>
-      </w:pPr>
-      <w:r>
-        <w:t>Run update steps on base objects (colonies, fleets, empires)</w:t>
+        <w:t>Also, some actions are only needed under user interaction, which happens even les</w:t>
+      </w:r>
+      <w:r>
+        <w:t>s and outside the event loop. An example is colonization, which does not happen automatically.</w:t>
       </w:r>
     </w:p>
     <w:p>
@@ -13266,15 +12978,53 @@
         </w:numPr>
       </w:pPr>
       <w:r>
-        <w:t>Collect locations to check for fleet arrivals</w:t>
-      </w:r>
-    </w:p>
-    <w:p>
-      <w:pPr>
-        <w:pStyle w:val="Lista"/>
-      </w:pPr>
-      <w:r>
-        <w:t>Run event checks for new arrival locations</w:t>
+        <w:t>Note that AI might use global events to detect even t</w:t>
+      </w:r>
+      <w:r>
+        <w:t>he chance of doing these things, so there is something</w:t>
+      </w:r>
+      <w:r>
+        <w:t xml:space="preserve"> to say for automatic detection and caching.</w:t>
+      </w:r>
+    </w:p>
+    <w:p>
+      <w:pPr>
+        <w:pStyle w:val="Lista"/>
+      </w:pPr>
+      <w:r>
+        <w:t>Events may last for more than one turn, and cease to be available due to other events (a fleet departing or being destroyed, etc.). Persistent events should be checked every turn.</w:t>
+      </w:r>
+    </w:p>
+    <w:p>
+      <w:pPr>
+        <w:pStyle w:val="Heading3"/>
+      </w:pPr>
+      <w:r>
+        <w:t>Proposals</w:t>
+      </w:r>
+    </w:p>
+    <w:p>
+      <w:pPr>
+        <w:pStyle w:val="Parrafonormal"/>
+      </w:pPr>
+      <w:r>
+        <w:t>Each time a turn ends, follow these steps:</w:t>
+      </w:r>
+    </w:p>
+    <w:p>
+      <w:pPr>
+        <w:pStyle w:val="Lista"/>
+      </w:pPr>
+      <w:r>
+        <w:t>Run reset/initialization turn steps</w:t>
+      </w:r>
+    </w:p>
+    <w:p>
+      <w:pPr>
+        <w:pStyle w:val="Lista"/>
+      </w:pPr>
+      <w:r>
+        <w:t>Run update steps on base objects (colonies, fleets, empires)</w:t>
       </w:r>
     </w:p>
     <w:p>
@@ -13286,7 +13036,15 @@
         </w:numPr>
       </w:pPr>
       <w:r>
-        <w:t>Remove any persistent event from these locations.</w:t>
+        <w:t>Collect locations to check for fleet arrivals</w:t>
+      </w:r>
+    </w:p>
+    <w:p>
+      <w:pPr>
+        <w:pStyle w:val="Lista"/>
+      </w:pPr>
+      <w:r>
+        <w:t>Run event checks for new arrival locations</w:t>
       </w:r>
     </w:p>
     <w:p>
@@ -13298,7 +13056,7 @@
         </w:numPr>
       </w:pPr>
       <w:r>
-        <w:t>Generate new set of events for these locations.</w:t>
+        <w:t>Remove any persistent event from these locations.</w:t>
       </w:r>
     </w:p>
     <w:p>
@@ -13310,15 +13068,8 @@
         </w:numPr>
       </w:pPr>
       <w:r>
-        <w:t>Apply any effects in priority order.</w:t>
-      </w:r>
-    </w:p>
-    <w:p>
-      <w:pPr>
-        <w:pStyle w:val="Lista"/>
-      </w:pPr>
-      <w:r>
-        <w:t>Check for updates on old event locations</w:t>
+        <w:lastRenderedPageBreak/>
+        <w:t>Generate new set of events for these locations.</w:t>
       </w:r>
     </w:p>
     <w:p>
@@ -13330,7 +13081,15 @@
         </w:numPr>
       </w:pPr>
       <w:r>
-        <w:t>Remove event no longer valid.</w:t>
+        <w:t>Apply any effects in priority order.</w:t>
+      </w:r>
+    </w:p>
+    <w:p>
+      <w:pPr>
+        <w:pStyle w:val="Lista"/>
+      </w:pPr>
+      <w:r>
+        <w:t>Check for updates on old event locations</w:t>
       </w:r>
     </w:p>
     <w:p>
@@ -13341,10 +13100,19 @@
           <w:numId w:val="3"/>
         </w:numPr>
       </w:pPr>
-      <w:bookmarkStart w:id="53" w:name="_GoBack"/>
-      <w:bookmarkEnd w:id="53"/>
-      <w:r>
-        <w:lastRenderedPageBreak/>
+      <w:r>
+        <w:t>Remove event no longer valid.</w:t>
+      </w:r>
+    </w:p>
+    <w:p>
+      <w:pPr>
+        <w:pStyle w:val="Lista"/>
+        <w:numPr>
+          <w:ilvl w:val="1"/>
+          <w:numId w:val="3"/>
+        </w:numPr>
+      </w:pPr>
+      <w:r>
         <w:t>Apply any effects.</w:t>
       </w:r>
     </w:p>
@@ -13772,6 +13540,236 @@
     </w:p>
     <w:p>
       <w:pPr>
+        <w:pStyle w:val="Lista"/>
+        <w:numPr>
+          <w:ilvl w:val="0"/>
+          <w:numId w:val="0"/>
+        </w:numPr>
+        <w:ind w:left="357"/>
+      </w:pPr>
+    </w:p>
+    <w:p>
+      <w:pPr>
+        <w:pStyle w:val="Lista"/>
+        <w:numPr>
+          <w:ilvl w:val="0"/>
+          <w:numId w:val="0"/>
+        </w:numPr>
+        <w:ind w:left="357"/>
+      </w:pPr>
+      <w:r>
+        <w:t>Events</w:t>
+      </w:r>
+    </w:p>
+    <w:p>
+      <w:pPr>
+        <w:pStyle w:val="Lista"/>
+      </w:pPr>
+      <w:r>
+        <w:t>Happen at</w:t>
+      </w:r>
+    </w:p>
+    <w:p>
+      <w:pPr>
+        <w:pStyle w:val="Lista"/>
+        <w:numPr>
+          <w:ilvl w:val="1"/>
+          <w:numId w:val="3"/>
+        </w:numPr>
+      </w:pPr>
+      <w:r>
+        <w:t>Star</w:t>
+      </w:r>
+    </w:p>
+    <w:p>
+      <w:pPr>
+        <w:pStyle w:val="Lista"/>
+        <w:numPr>
+          <w:ilvl w:val="1"/>
+          <w:numId w:val="3"/>
+        </w:numPr>
+      </w:pPr>
+      <w:r>
+        <w:t>Empire</w:t>
+      </w:r>
+    </w:p>
+    <w:p>
+      <w:pPr>
+        <w:pStyle w:val="Lista"/>
+        <w:numPr>
+          <w:ilvl w:val="1"/>
+          <w:numId w:val="3"/>
+        </w:numPr>
+      </w:pPr>
+      <w:r>
+        <w:t>Galaxy</w:t>
+      </w:r>
+    </w:p>
+    <w:p>
+      <w:pPr>
+        <w:pStyle w:val="Lista"/>
+      </w:pPr>
+      <w:r>
+        <w:t>Triggered by:</w:t>
+      </w:r>
+    </w:p>
+    <w:p>
+      <w:pPr>
+        <w:pStyle w:val="Lista"/>
+        <w:numPr>
+          <w:ilvl w:val="1"/>
+          <w:numId w:val="3"/>
+        </w:numPr>
+      </w:pPr>
+      <w:r>
+        <w:t>User</w:t>
+      </w:r>
+    </w:p>
+    <w:p>
+      <w:pPr>
+        <w:pStyle w:val="Lista"/>
+        <w:numPr>
+          <w:ilvl w:val="1"/>
+          <w:numId w:val="3"/>
+        </w:numPr>
+      </w:pPr>
+      <w:r>
+        <w:t>AI</w:t>
+      </w:r>
+    </w:p>
+    <w:p>
+      <w:pPr>
+        <w:pStyle w:val="Lista"/>
+        <w:numPr>
+          <w:ilvl w:val="1"/>
+          <w:numId w:val="3"/>
+        </w:numPr>
+      </w:pPr>
+      <w:r>
+        <w:t>Turn</w:t>
+      </w:r>
+    </w:p>
+    <w:p>
+      <w:pPr>
+        <w:pStyle w:val="Lista"/>
+      </w:pPr>
+      <w:r>
+        <w:t>Then progressing</w:t>
+      </w:r>
+    </w:p>
+    <w:p>
+      <w:pPr>
+        <w:pStyle w:val="Lista"/>
+        <w:numPr>
+          <w:ilvl w:val="1"/>
+          <w:numId w:val="3"/>
+        </w:numPr>
+      </w:pPr>
+      <w:r>
+        <w:t>Instantly (taking modal control)</w:t>
+      </w:r>
+    </w:p>
+    <w:p>
+      <w:pPr>
+        <w:pStyle w:val="Lista"/>
+        <w:numPr>
+          <w:ilvl w:val="1"/>
+          <w:numId w:val="3"/>
+        </w:numPr>
+      </w:pPr>
+      <w:r>
+        <w:t>On turn</w:t>
+      </w:r>
+    </w:p>
+    <w:p>
+      <w:pPr>
+        <w:pStyle w:val="Lista"/>
+        <w:numPr>
+          <w:ilvl w:val="1"/>
+          <w:numId w:val="3"/>
+        </w:numPr>
+      </w:pPr>
+      <w:r>
+        <w:t>Over several turns</w:t>
+      </w:r>
+    </w:p>
+    <w:p>
+      <w:pPr>
+        <w:pStyle w:val="Lista"/>
+        <w:numPr>
+          <w:ilvl w:val="0"/>
+          <w:numId w:val="0"/>
+        </w:numPr>
+        <w:ind w:left="357"/>
+      </w:pPr>
+      <w:r>
+        <w:t xml:space="preserve">Note that for AI purposes, all possible actions (or most of them) will likely be generated anyway at the beginning of each turn. </w:t>
+      </w:r>
+      <w:r>
+        <w:t xml:space="preserve">AIs will not be opening interfaces. </w:t>
+      </w:r>
+      <w:bookmarkStart w:id="46" w:name="_GoBack"/>
+      <w:bookmarkEnd w:id="46"/>
+      <w:r>
+        <w:t xml:space="preserve">Also consider </w:t>
+      </w:r>
+      <w:proofErr w:type="spellStart"/>
+      <w:r>
+        <w:t>paralelism</w:t>
+      </w:r>
+      <w:proofErr w:type="spellEnd"/>
+      <w:r>
+        <w:t>.</w:t>
+      </w:r>
+    </w:p>
+    <w:p>
+      <w:pPr>
+        <w:pStyle w:val="Lista"/>
+        <w:numPr>
+          <w:ilvl w:val="0"/>
+          <w:numId w:val="0"/>
+        </w:numPr>
+        <w:ind w:left="357"/>
+      </w:pPr>
+    </w:p>
+    <w:p>
+      <w:pPr>
+        <w:pStyle w:val="Lista"/>
+        <w:numPr>
+          <w:ilvl w:val="0"/>
+          <w:numId w:val="0"/>
+        </w:numPr>
+        <w:ind w:left="357"/>
+      </w:pPr>
+      <w:r>
+        <w:lastRenderedPageBreak/>
+        <w:t xml:space="preserve">Check </w:t>
+      </w:r>
+      <w:r>
+        <w:sym w:font="Wingdings" w:char="F0E0"/>
+      </w:r>
+      <w:r>
+        <w:t xml:space="preserve"> generates action </w:t>
+      </w:r>
+      <w:r>
+        <w:sym w:font="Wingdings" w:char="F0E0"/>
+      </w:r>
+      <w:r>
+        <w:t xml:space="preserve"> event</w:t>
+      </w:r>
+    </w:p>
+    <w:p>
+      <w:pPr>
+        <w:pStyle w:val="Lista"/>
+        <w:numPr>
+          <w:ilvl w:val="0"/>
+          <w:numId w:val="0"/>
+        </w:numPr>
+        <w:ind w:left="357"/>
+      </w:pPr>
+    </w:p>
+    <w:p>
+      <w:pPr>
         <w:pStyle w:val="Heading2"/>
         <w:numPr>
           <w:ilvl w:val="1"/>
@@ -13787,7 +13785,7 @@
         </w:rPr>
         <w:t>Spending</w:t>
       </w:r>
-      <w:bookmarkEnd w:id="52"/>
+      <w:bookmarkEnd w:id="45"/>
     </w:p>
     <w:tbl>
       <w:tblPr>
@@ -14301,12 +14299,11 @@
           <w:numId w:val="2"/>
         </w:numPr>
       </w:pPr>
-      <w:bookmarkStart w:id="54" w:name="_Toc355415483"/>
-      <w:r>
-        <w:lastRenderedPageBreak/>
+      <w:bookmarkStart w:id="47" w:name="_Toc355415483"/>
+      <w:r>
         <w:t>Localized developments</w:t>
       </w:r>
-      <w:bookmarkEnd w:id="54"/>
+      <w:bookmarkEnd w:id="47"/>
     </w:p>
     <w:p>
       <w:pPr>
@@ -14424,11 +14421,12 @@
           <w:numId w:val="2"/>
         </w:numPr>
       </w:pPr>
-      <w:bookmarkStart w:id="55" w:name="_Toc355415484"/>
-      <w:r>
+      <w:bookmarkStart w:id="48" w:name="_Toc355415484"/>
+      <w:r>
+        <w:lastRenderedPageBreak/>
         <w:t>Global</w:t>
       </w:r>
-      <w:bookmarkEnd w:id="55"/>
+      <w:bookmarkEnd w:id="48"/>
     </w:p>
     <w:p>
       <w:pPr>
@@ -14450,11 +14448,11 @@
           <w:numId w:val="2"/>
         </w:numPr>
       </w:pPr>
-      <w:bookmarkStart w:id="56" w:name="_Toc355415485"/>
+      <w:bookmarkStart w:id="49" w:name="_Toc355415485"/>
       <w:r>
         <w:t>Races</w:t>
       </w:r>
-      <w:bookmarkEnd w:id="56"/>
+      <w:bookmarkEnd w:id="49"/>
     </w:p>
     <w:p>
       <w:pPr>
@@ -14464,11 +14462,11 @@
           <w:numId w:val="2"/>
         </w:numPr>
       </w:pPr>
-      <w:bookmarkStart w:id="57" w:name="_Toc355415486"/>
+      <w:bookmarkStart w:id="50" w:name="_Toc355415486"/>
       <w:r>
         <w:t>Modifiers</w:t>
       </w:r>
-      <w:bookmarkEnd w:id="57"/>
+      <w:bookmarkEnd w:id="50"/>
     </w:p>
     <w:p>
       <w:pPr>
@@ -14610,11 +14608,11 @@
           <w:numId w:val="2"/>
         </w:numPr>
       </w:pPr>
-      <w:bookmarkStart w:id="58" w:name="_Toc355415487"/>
+      <w:bookmarkStart w:id="51" w:name="_Toc355415487"/>
       <w:r>
         <w:t>Empire Attributes</w:t>
       </w:r>
-      <w:bookmarkEnd w:id="58"/>
+      <w:bookmarkEnd w:id="51"/>
     </w:p>
     <w:tbl>
       <w:tblPr>
@@ -14704,7 +14702,6 @@
               <w:rPr>
                 <w:rStyle w:val="Small"/>
               </w:rPr>
-              <w:lastRenderedPageBreak/>
               <w:t>Tolerance</w:t>
             </w:r>
           </w:p>
@@ -15214,6 +15211,7 @@
               <w:rPr>
                 <w:rStyle w:val="Small"/>
               </w:rPr>
+              <w:lastRenderedPageBreak/>
               <w:t>Ground Offense</w:t>
             </w:r>
           </w:p>
@@ -16016,12 +16014,11 @@
           <w:numId w:val="2"/>
         </w:numPr>
       </w:pPr>
-      <w:bookmarkStart w:id="59" w:name="_Toc355415488"/>
-      <w:r>
-        <w:lastRenderedPageBreak/>
+      <w:bookmarkStart w:id="52" w:name="_Toc355415488"/>
+      <w:r>
         <w:t>Policies</w:t>
       </w:r>
-      <w:bookmarkEnd w:id="59"/>
+      <w:bookmarkEnd w:id="52"/>
     </w:p>
     <w:p>
       <w:pPr>
@@ -16141,11 +16138,11 @@
           <w:numId w:val="2"/>
         </w:numPr>
       </w:pPr>
-      <w:bookmarkStart w:id="60" w:name="_Toc355415489"/>
+      <w:bookmarkStart w:id="53" w:name="_Toc355415489"/>
       <w:r>
         <w:t>Ships</w:t>
       </w:r>
-      <w:bookmarkEnd w:id="60"/>
+      <w:bookmarkEnd w:id="53"/>
     </w:p>
     <w:p>
       <w:pPr>
@@ -16308,11 +16305,11 @@
           <w:numId w:val="2"/>
         </w:numPr>
       </w:pPr>
-      <w:bookmarkStart w:id="61" w:name="_Toc355415490"/>
+      <w:bookmarkStart w:id="54" w:name="_Toc355415490"/>
       <w:r>
         <w:t>Fleet design</w:t>
       </w:r>
-      <w:bookmarkEnd w:id="61"/>
+      <w:bookmarkEnd w:id="54"/>
     </w:p>
     <w:p>
       <w:pPr>
@@ -16363,83 +16360,83 @@
         </w:numPr>
       </w:pPr>
       <w:r>
+        <w:t>Create a complex puzzle mini-game where the player has to deal with design complexity.</w:t>
+      </w:r>
+    </w:p>
+    <w:p>
+      <w:pPr>
+        <w:pStyle w:val="Lista"/>
+        <w:numPr>
+          <w:ilvl w:val="0"/>
+          <w:numId w:val="1"/>
+        </w:numPr>
+      </w:pPr>
+      <w:r>
+        <w:t>Facilitate the creation of cinematic battles knowing where the beams will be going out of a ship.</w:t>
+      </w:r>
+    </w:p>
+    <w:p>
+      <w:pPr>
+        <w:pStyle w:val="Lista"/>
+        <w:numPr>
+          <w:ilvl w:val="0"/>
+          <w:numId w:val="1"/>
+        </w:numPr>
+      </w:pPr>
+      <w:r>
+        <w:t>Just screw with the player.</w:t>
+      </w:r>
+    </w:p>
+    <w:p>
+      <w:pPr>
+        <w:pStyle w:val="Parrafonormal"/>
+      </w:pPr>
+      <w:r>
+        <w:t>Here we take the opposite approach, a player selects what he wants to get into a ship design and the cost and size is calculated from them. The idea is to reduce complexity and avoid frustrations (the new component I just unlocked doesn’t fit) while being also more realistic (I’m the emperor of a galactic empire god dammit, I should be able to get some engineers to get me the design I want). According to the resulting size, the player can choose between sets of pre-made graphical designs, scaled accordingly.</w:t>
+      </w:r>
+    </w:p>
+    <w:p>
+      <w:pPr>
+        <w:pStyle w:val="Parrafonormal"/>
+      </w:pPr>
+      <w:r>
+        <w:t>The creation process involves the following steps:</w:t>
+      </w:r>
+    </w:p>
+    <w:p>
+      <w:pPr>
+        <w:pStyle w:val="Lista"/>
+        <w:numPr>
+          <w:ilvl w:val="0"/>
+          <w:numId w:val="1"/>
+        </w:numPr>
+      </w:pPr>
+      <w:r>
+        <w:t>Selecting ship weapons/components and their quantities.</w:t>
+      </w:r>
+    </w:p>
+    <w:p>
+      <w:pPr>
+        <w:pStyle w:val="Lista"/>
+        <w:numPr>
+          <w:ilvl w:val="0"/>
+          <w:numId w:val="1"/>
+        </w:numPr>
+      </w:pPr>
+      <w:r>
+        <w:t>Select the desired speed and defenses, which costs actually depend on the estimated size.</w:t>
+      </w:r>
+    </w:p>
+    <w:p>
+      <w:pPr>
+        <w:pStyle w:val="Lista"/>
+        <w:numPr>
+          <w:ilvl w:val="0"/>
+          <w:numId w:val="1"/>
+        </w:numPr>
+      </w:pPr>
+      <w:r>
         <w:lastRenderedPageBreak/>
-        <w:t>Create a complex puzzle mini-game where the player has to deal with design complexity.</w:t>
-      </w:r>
-    </w:p>
-    <w:p>
-      <w:pPr>
-        <w:pStyle w:val="Lista"/>
-        <w:numPr>
-          <w:ilvl w:val="0"/>
-          <w:numId w:val="1"/>
-        </w:numPr>
-      </w:pPr>
-      <w:r>
-        <w:t>Facilitate the creation of cinematic battles knowing where the beams will be going out of a ship.</w:t>
-      </w:r>
-    </w:p>
-    <w:p>
-      <w:pPr>
-        <w:pStyle w:val="Lista"/>
-        <w:numPr>
-          <w:ilvl w:val="0"/>
-          <w:numId w:val="1"/>
-        </w:numPr>
-      </w:pPr>
-      <w:r>
-        <w:t>Just screw with the player.</w:t>
-      </w:r>
-    </w:p>
-    <w:p>
-      <w:pPr>
-        <w:pStyle w:val="Parrafonormal"/>
-      </w:pPr>
-      <w:r>
-        <w:t>Here we take the opposite approach, a player selects what he wants to get into a ship design and the cost and size is calculated from them. The idea is to reduce complexity and avoid frustrations (the new component I just unlocked doesn’t fit) while being also more realistic (I’m the emperor of a galactic empire god dammit, I should be able to get some engineers to get me the design I want). According to the resulting size, the player can choose between sets of pre-made graphical designs, scaled accordingly.</w:t>
-      </w:r>
-    </w:p>
-    <w:p>
-      <w:pPr>
-        <w:pStyle w:val="Parrafonormal"/>
-      </w:pPr>
-      <w:r>
-        <w:t>The creation process involves the following steps:</w:t>
-      </w:r>
-    </w:p>
-    <w:p>
-      <w:pPr>
-        <w:pStyle w:val="Lista"/>
-        <w:numPr>
-          <w:ilvl w:val="0"/>
-          <w:numId w:val="1"/>
-        </w:numPr>
-      </w:pPr>
-      <w:r>
-        <w:t>Selecting ship weapons/components and their quantities.</w:t>
-      </w:r>
-    </w:p>
-    <w:p>
-      <w:pPr>
-        <w:pStyle w:val="Lista"/>
-        <w:numPr>
-          <w:ilvl w:val="0"/>
-          <w:numId w:val="1"/>
-        </w:numPr>
-      </w:pPr>
-      <w:r>
-        <w:t>Select the desired speed and defenses, which costs actually depend on the estimated size.</w:t>
-      </w:r>
-    </w:p>
-    <w:p>
-      <w:pPr>
-        <w:pStyle w:val="Lista"/>
-        <w:numPr>
-          <w:ilvl w:val="0"/>
-          <w:numId w:val="1"/>
-        </w:numPr>
-      </w:pPr>
-      <w:r>
         <w:t>Check the stats for resulting tonnage, crew size and production cost.</w:t>
       </w:r>
     </w:p>
@@ -16462,14 +16459,14 @@
           <w:rStyle w:val="Emphasis"/>
         </w:rPr>
       </w:pPr>
-      <w:bookmarkStart w:id="62" w:name="_Toc355415491"/>
+      <w:bookmarkStart w:id="55" w:name="_Toc355415491"/>
       <w:r>
         <w:rPr>
           <w:rStyle w:val="Emphasis"/>
         </w:rPr>
         <w:t>Space Combat</w:t>
       </w:r>
-      <w:bookmarkEnd w:id="62"/>
+      <w:bookmarkEnd w:id="55"/>
     </w:p>
     <w:p>
       <w:pPr>
@@ -16514,19 +16511,90 @@
           <w:rStyle w:val="Emphasis"/>
         </w:rPr>
       </w:pPr>
-      <w:bookmarkStart w:id="63" w:name="_Toc355415492"/>
+      <w:bookmarkStart w:id="56" w:name="_Toc355415492"/>
       <w:r>
         <w:rPr>
           <w:rStyle w:val="Emphasis"/>
         </w:rPr>
         <w:t>Invasion</w:t>
       </w:r>
-      <w:bookmarkEnd w:id="63"/>
+      <w:bookmarkEnd w:id="56"/>
     </w:p>
     <w:p>
       <w:pPr>
         <w:pStyle w:val="Parrafonormal"/>
       </w:pPr>
+    </w:p>
+    <w:p>
+      <w:pPr>
+        <w:pStyle w:val="Heading2"/>
+        <w:numPr>
+          <w:ilvl w:val="1"/>
+          <w:numId w:val="2"/>
+        </w:numPr>
+      </w:pPr>
+      <w:bookmarkStart w:id="57" w:name="_Toc355415472"/>
+      <w:r>
+        <w:t>Ship Design</w:t>
+      </w:r>
+      <w:bookmarkEnd w:id="57"/>
+    </w:p>
+    <w:p>
+      <w:pPr>
+        <w:pStyle w:val="Parrafonormal"/>
+      </w:pPr>
+    </w:p>
+    <w:p>
+      <w:pPr>
+        <w:pStyle w:val="Heading2"/>
+        <w:numPr>
+          <w:ilvl w:val="1"/>
+          <w:numId w:val="2"/>
+        </w:numPr>
+      </w:pPr>
+      <w:bookmarkStart w:id="58" w:name="_Toc355415473"/>
+      <w:r>
+        <w:t>Graphical Space Combat</w:t>
+      </w:r>
+      <w:bookmarkEnd w:id="58"/>
+    </w:p>
+    <w:p>
+      <w:pPr>
+        <w:pStyle w:val="Parrafonormal"/>
+      </w:pPr>
+    </w:p>
+    <w:p>
+      <w:pPr>
+        <w:pStyle w:val="Heading2"/>
+        <w:numPr>
+          <w:ilvl w:val="1"/>
+          <w:numId w:val="2"/>
+        </w:numPr>
+      </w:pPr>
+      <w:bookmarkStart w:id="59" w:name="_Toc355415474"/>
+      <w:r>
+        <w:t>Interactive Space Combat</w:t>
+      </w:r>
+      <w:bookmarkEnd w:id="59"/>
+    </w:p>
+    <w:p>
+      <w:pPr>
+        <w:pStyle w:val="Parrafonormal"/>
+      </w:pPr>
+    </w:p>
+    <w:p>
+      <w:pPr>
+        <w:pStyle w:val="Heading2"/>
+        <w:numPr>
+          <w:ilvl w:val="1"/>
+          <w:numId w:val="2"/>
+        </w:numPr>
+      </w:pPr>
+      <w:bookmarkStart w:id="60" w:name="_Toc355415475"/>
+      <w:r>
+        <w:t>Area-Based Space Combat</w:t>
+      </w:r>
+      <w:bookmarkEnd w:id="60"/>
     </w:p>
     <w:p>
       <w:pPr>
@@ -16580,7 +16648,6 @@
         <w:docPartUnique/>
       </w:docPartObj>
     </w:sdtPr>
-    <w:sdtEndPr/>
     <w:sdtContent>
       <w:p>
         <w:pPr>
@@ -17150,19 +17217,7 @@
         <w:footnoteRef/>
       </w:r>
       <w:r>
-        <w:t xml:space="preserve"> An alternative was the one with less trust</w:t>
-      </w:r>
-      <w:r>
-        <w:t>. While easy to implement</w:t>
-      </w:r>
-      <w:r>
-        <w:t>, but it complicated granularity when choosing trust</w:t>
-      </w:r>
-      <w:r>
-        <w:t>, created border cases in case of ties</w:t>
-      </w:r>
-      <w:r>
-        <w:t xml:space="preserve"> and could be easily exploited to choose which fleet should receive the damage and which one could attack safely.</w:t>
+        <w:t xml:space="preserve"> An alternative was the one with less trust. While easy to implement, but it complicated granularity when choosing trust, created border cases in case of ties and could be easily exploited to choose which fleet should receive the damage and which one could attack safely.</w:t>
       </w:r>
     </w:p>
   </w:footnote>
@@ -21352,7 +21407,7 @@
 </file>
 
 <file path=customXml/itemProps1.xml><?xml version="1.0" encoding="utf-8"?>
-<ds:datastoreItem xmlns:ds="http://schemas.openxmlformats.org/officeDocument/2006/customXml" ds:itemID="{216CAFC5-D281-4021-8FD1-FD24570B866B}">
+<ds:datastoreItem xmlns:ds="http://schemas.openxmlformats.org/officeDocument/2006/customXml" ds:itemID="{A603E073-A3DF-46FC-9B49-5468799E653E}">
   <ds:schemaRefs>
     <ds:schemaRef ds:uri="http://schemas.openxmlformats.org/officeDocument/2006/bibliography"/>
   </ds:schemaRefs>

</xml_diff>

<commit_message>
Small refactor, HQ unit details only on hover.
</commit_message>
<xml_diff>
--- a/docs/To Tame The Void - Design.docx
+++ b/docs/To Tame The Void - Design.docx
@@ -7144,13 +7144,7 @@
                 <w:rPr>
                   <w:rFonts w:ascii="Cambria Math" w:hAnsi="Cambria Math"/>
                 </w:rPr>
-                <m:t>starCondit</m:t>
-              </m:r>
-              <m:r>
-                <w:rPr>
-                  <w:rFonts w:ascii="Cambria Math" w:hAnsi="Cambria Math"/>
-                </w:rPr>
-                <m:t>ions-</m:t>
+                <m:t>starConditions-</m:t>
               </m:r>
               <m:f>
                 <m:fPr>
@@ -8247,6 +8241,26 @@
         </w:numPr>
       </w:pPr>
       <w:r>
+        <w:t xml:space="preserve">Number of charges: how many times can new units </w:t>
+      </w:r>
+      <w:proofErr w:type="gramStart"/>
+      <w:r>
+        <w:t>be</w:t>
+      </w:r>
+      <w:proofErr w:type="gramEnd"/>
+      <w:r>
+        <w:t xml:space="preserve"> created.</w:t>
+      </w:r>
+    </w:p>
+    <w:p>
+      <w:pPr>
+        <w:pStyle w:val="Lista"/>
+        <w:numPr>
+          <w:ilvl w:val="0"/>
+          <w:numId w:val="1"/>
+        </w:numPr>
+      </w:pPr>
+      <w:r>
         <w:rPr>
           <w:rStyle w:val="Strong"/>
         </w:rPr>
@@ -8261,6 +8275,7 @@
         <w:pStyle w:val="Heading3"/>
       </w:pPr>
       <w:r>
+        <w:lastRenderedPageBreak/>
         <w:t>Special Attributes</w:t>
       </w:r>
     </w:p>
@@ -8281,131 +8296,253 @@
         </w:numPr>
       </w:pPr>
       <w:r>
+        <w:t>Repair drones, which cause negative damage to your own ships.</w:t>
+      </w:r>
+    </w:p>
+    <w:p>
+      <w:pPr>
+        <w:pStyle w:val="Lista"/>
+        <w:numPr>
+          <w:ilvl w:val="0"/>
+          <w:numId w:val="1"/>
+        </w:numPr>
+      </w:pPr>
+      <w:r>
+        <w:t>Assault shuttles, which steal some of the ships and create a new stack.</w:t>
+      </w:r>
+    </w:p>
+    <w:p>
+      <w:pPr>
+        <w:pStyle w:val="Lista"/>
+        <w:numPr>
+          <w:ilvl w:val="0"/>
+          <w:numId w:val="1"/>
+        </w:numPr>
+      </w:pPr>
+      <w:r>
+        <w:t>Etc.</w:t>
+      </w:r>
+    </w:p>
+    <w:p>
+      <w:pPr>
+        <w:pStyle w:val="Heading3"/>
+      </w:pPr>
+      <w:r>
+        <w:t>Example Ships</w:t>
+      </w:r>
+    </w:p>
+    <w:p>
+      <w:pPr>
+        <w:pStyle w:val="Parrafonormal"/>
+      </w:pPr>
+      <w:r>
+        <w:t>The options described above provide a lot of flexibility in terms of gameplay. They can easily be used in both graphical and non-graphical battle simulators or even in interactive mini-games where battles are resolved using actual tactics. They also allow for the creation and design of custom ship models, a very common feature in many 4x space games. Nevertheless, a basic implementation might include a restricted set of existing ship types, for example:</w:t>
+      </w:r>
+    </w:p>
+    <w:p>
+      <w:pPr>
+        <w:pStyle w:val="Heading4"/>
+      </w:pPr>
+      <w:r>
+        <w:t>Mechanic</w:t>
+      </w:r>
+    </w:p>
+    <w:p>
+      <w:pPr>
+        <w:pStyle w:val="Lista"/>
+        <w:numPr>
+          <w:ilvl w:val="0"/>
+          <w:numId w:val="1"/>
+        </w:numPr>
+      </w:pPr>
+      <w:r>
+        <w:t>Lancers: weak and static, but pounding large targets with powerful lasers from large distances.</w:t>
+      </w:r>
+    </w:p>
+    <w:p>
+      <w:pPr>
+        <w:pStyle w:val="Lista"/>
+        <w:numPr>
+          <w:ilvl w:val="0"/>
+          <w:numId w:val="1"/>
+        </w:numPr>
+      </w:pPr>
+      <w:r>
+        <w:t>Catapults: long range missile launchers, using deep-penetration nuclear warheads to crush large targets.</w:t>
+      </w:r>
+    </w:p>
+    <w:p>
+      <w:pPr>
+        <w:pStyle w:val="Lista"/>
+        <w:numPr>
+          <w:ilvl w:val="0"/>
+          <w:numId w:val="1"/>
+        </w:numPr>
+      </w:pPr>
+      <w:r>
+        <w:t>Pit bulls: small and tough close-range fighters, using shrapnel to cover areas with lead.</w:t>
+      </w:r>
+    </w:p>
+    <w:p>
+      <w:pPr>
+        <w:pStyle w:val="Lista"/>
+        <w:numPr>
+          <w:ilvl w:val="0"/>
+          <w:numId w:val="1"/>
+        </w:numPr>
+      </w:pPr>
+      <w:r>
+        <w:t xml:space="preserve">Carrier: </w:t>
+      </w:r>
+      <w:r>
+        <w:t>(factory), deploying huge numbers of melee robots to swarm over enemy ships.</w:t>
+      </w:r>
+    </w:p>
+    <w:p>
+      <w:pPr>
+        <w:pStyle w:val="Lista"/>
+        <w:numPr>
+          <w:ilvl w:val="0"/>
+          <w:numId w:val="1"/>
+        </w:numPr>
+      </w:pPr>
+      <w:r>
+        <w:t>Decoys: small ships that mimic other ships signatures, but can usually avoid damage.</w:t>
+      </w:r>
+    </w:p>
+    <w:p>
+      <w:pPr>
+        <w:pStyle w:val="Heading4"/>
+      </w:pPr>
+      <w:r>
+        <w:t>Crystal</w:t>
+      </w:r>
+    </w:p>
+    <w:p>
+      <w:pPr>
+        <w:pStyle w:val="Parrafonormal"/>
+      </w:pPr>
+      <w:r>
+        <w:t xml:space="preserve">Crystal ships use lasers and are immune to lasers and lightning. </w:t>
+      </w:r>
+      <w:proofErr w:type="gramStart"/>
+      <w:r>
+        <w:t>Vulnerable to concussion damage.</w:t>
+      </w:r>
+      <w:proofErr w:type="gramEnd"/>
+      <w:r>
+        <w:t xml:space="preserve"> A ship, once destroyed, fragments into a set of smaller ships, and so on until they are destroyed at a bare minimum size.</w:t>
+      </w:r>
+    </w:p>
+    <w:p>
+      <w:pPr>
+        <w:pStyle w:val="Heading4"/>
+      </w:pPr>
+      <w:r>
+        <w:t>Biological</w:t>
+      </w:r>
+    </w:p>
+    <w:p>
+      <w:pPr>
+        <w:pStyle w:val="Lista"/>
+      </w:pPr>
+      <w:r>
+        <w:t xml:space="preserve">Minion: basic melee unit (small </w:t>
+      </w:r>
+      <w:proofErr w:type="spellStart"/>
+      <w:r>
+        <w:t>figther</w:t>
+      </w:r>
+      <w:proofErr w:type="spellEnd"/>
+      <w:r>
+        <w:t>, not a buildable unit). Fast.</w:t>
+      </w:r>
+    </w:p>
+    <w:p>
+      <w:pPr>
+        <w:pStyle w:val="Lista"/>
+      </w:pPr>
+      <w:r>
+        <w:t>Hive: A carrier for minions.</w:t>
+      </w:r>
+    </w:p>
+    <w:p>
+      <w:pPr>
+        <w:pStyle w:val="Lista"/>
+      </w:pPr>
+      <w:r>
+        <w:t>Spore Hulk: A though-armored slow hulk. Its attack launches a set of explosive spore</w:t>
+      </w:r>
+      <w:r>
+        <w:t>s, similar to shrapnel. Minimal damage but over large areas. Good versus small ships.</w:t>
+      </w:r>
+    </w:p>
+    <w:p>
+      <w:pPr>
+        <w:pStyle w:val="Lista"/>
+      </w:pPr>
+      <w:r>
+        <w:t xml:space="preserve">Arachnid: </w:t>
+      </w:r>
+    </w:p>
+    <w:p>
+      <w:pPr>
+        <w:pStyle w:val="Lista"/>
+      </w:pPr>
+      <w:r>
+        <w:t xml:space="preserve">? : </w:t>
+      </w:r>
+      <w:proofErr w:type="gramStart"/>
+      <w:r>
+        <w:t>though</w:t>
+      </w:r>
+      <w:proofErr w:type="gramEnd"/>
+      <w:r>
+        <w:t xml:space="preserve"> hulk, creates an immobile cloud that disrupts aiming, brings partial evasion to any ships hiding in the cloud.</w:t>
+      </w:r>
+    </w:p>
+    <w:p>
+      <w:pPr>
+        <w:pStyle w:val="Lista"/>
+      </w:pPr>
+      <w:r>
+        <w:t xml:space="preserve">Scavengers: ships that collect biological remains from </w:t>
+      </w:r>
+      <w:bookmarkStart w:id="25" w:name="_GoBack"/>
+      <w:bookmarkEnd w:id="25"/>
+    </w:p>
+    <w:p>
+      <w:pPr>
+        <w:pStyle w:val="Heading4"/>
+      </w:pPr>
+      <w:proofErr w:type="spellStart"/>
+      <w:r>
+        <w:t>Electromagnetical</w:t>
+      </w:r>
+      <w:proofErr w:type="spellEnd"/>
+    </w:p>
+    <w:p>
+      <w:pPr>
+        <w:pStyle w:val="Lista"/>
+        <w:numPr>
+          <w:ilvl w:val="0"/>
+          <w:numId w:val="1"/>
+        </w:numPr>
+      </w:pPr>
+      <w:r>
+        <w:t>Etc.</w:t>
+      </w:r>
+    </w:p>
+    <w:p>
+      <w:pPr>
+        <w:pStyle w:val="Heading2"/>
+      </w:pPr>
+      <w:bookmarkStart w:id="26" w:name="_Toc355415455"/>
+      <w:r>
         <w:lastRenderedPageBreak/>
-        <w:t>Repair drones, which cause negative damage to your own ships.</w:t>
-      </w:r>
-    </w:p>
-    <w:p>
-      <w:pPr>
-        <w:pStyle w:val="Lista"/>
-        <w:numPr>
-          <w:ilvl w:val="0"/>
-          <w:numId w:val="1"/>
-        </w:numPr>
-      </w:pPr>
-      <w:r>
-        <w:t>Assault shuttles, which steal some of the ships and create a new stack.</w:t>
-      </w:r>
-    </w:p>
-    <w:p>
-      <w:pPr>
-        <w:pStyle w:val="Lista"/>
-        <w:numPr>
-          <w:ilvl w:val="0"/>
-          <w:numId w:val="1"/>
-        </w:numPr>
-      </w:pPr>
-      <w:r>
-        <w:t>Etc.</w:t>
-      </w:r>
-    </w:p>
-    <w:p>
-      <w:pPr>
-        <w:pStyle w:val="Heading3"/>
-      </w:pPr>
-      <w:r>
-        <w:t>Example Ships</w:t>
-      </w:r>
-    </w:p>
-    <w:p>
-      <w:pPr>
-        <w:pStyle w:val="Parrafonormal"/>
-      </w:pPr>
-      <w:r>
-        <w:t>The options described above provide a lot of flexibility in terms of gameplay. They can easily be used in both graphical and non-graphical battle simulators or even in interactive mini-games where battles are resolved using actual tactics. They also allow for the creation and design of custom ship models, a very common feature in many 4x space games. Nevertheless, a basic implementation might include a restricted set of existing ship types, for example:</w:t>
-      </w:r>
-    </w:p>
-    <w:p>
-      <w:pPr>
-        <w:pStyle w:val="Lista"/>
-        <w:numPr>
-          <w:ilvl w:val="0"/>
-          <w:numId w:val="1"/>
-        </w:numPr>
-      </w:pPr>
-      <w:r>
-        <w:t>Lancers: weak and static, but pounding large targets with powerful lasers from large distances.</w:t>
-      </w:r>
-    </w:p>
-    <w:p>
-      <w:pPr>
-        <w:pStyle w:val="Lista"/>
-        <w:numPr>
-          <w:ilvl w:val="0"/>
-          <w:numId w:val="1"/>
-        </w:numPr>
-      </w:pPr>
-      <w:r>
-        <w:t>Catapults: long range missile launchers, using deep-penetration nuclear warheads to crush large targets.</w:t>
-      </w:r>
-    </w:p>
-    <w:p>
-      <w:pPr>
-        <w:pStyle w:val="Lista"/>
-        <w:numPr>
-          <w:ilvl w:val="0"/>
-          <w:numId w:val="1"/>
-        </w:numPr>
-      </w:pPr>
-      <w:r>
-        <w:t>Pit bulls: small and tough close-range fighters, using shrapnel to cover areas with lead.</w:t>
-      </w:r>
-    </w:p>
-    <w:p>
-      <w:pPr>
-        <w:pStyle w:val="Lista"/>
-        <w:numPr>
-          <w:ilvl w:val="0"/>
-          <w:numId w:val="1"/>
-        </w:numPr>
-      </w:pPr>
-      <w:r>
-        <w:t>Ant Nest: carrier (factory), deploying huge numbers of melee robots to swarm over enemy ships.</w:t>
-      </w:r>
-    </w:p>
-    <w:p>
-      <w:pPr>
-        <w:pStyle w:val="Lista"/>
-        <w:numPr>
-          <w:ilvl w:val="0"/>
-          <w:numId w:val="1"/>
-        </w:numPr>
-      </w:pPr>
-      <w:r>
-        <w:t>Decoys: small ships that mimic other ships signatures, but can usually avoid damage.</w:t>
-      </w:r>
-    </w:p>
-    <w:p>
-      <w:pPr>
-        <w:pStyle w:val="Lista"/>
-        <w:numPr>
-          <w:ilvl w:val="0"/>
-          <w:numId w:val="1"/>
-        </w:numPr>
-      </w:pPr>
-      <w:r>
-        <w:t>Etc.</w:t>
-      </w:r>
-    </w:p>
-    <w:p>
-      <w:pPr>
-        <w:pStyle w:val="Heading2"/>
-      </w:pPr>
-      <w:bookmarkStart w:id="25" w:name="_Toc355415455"/>
-      <w:r>
         <w:t>Space Combat</w:t>
       </w:r>
-      <w:bookmarkEnd w:id="25"/>
+      <w:bookmarkEnd w:id="26"/>
     </w:p>
     <w:p>
       <w:pPr>
@@ -8508,7 +8645,6 @@
         <w:pStyle w:val="Parrafonormal"/>
       </w:pPr>
       <w:r>
-        <w:lastRenderedPageBreak/>
         <w:t xml:space="preserve">The battle will only last for 20 combat turns, after which the game will continue normally on the main map. This allows players to </w:t>
       </w:r>
       <w:proofErr w:type="gramStart"/>
@@ -8734,7 +8870,11 @@
         <w:pStyle w:val="Parrafonormal"/>
       </w:pPr>
       <w:r>
-        <w:t>On any given turn, potential damage is calculated for every weapon and target, and target chosen according to where is the maximum damage inflicted. This very simple heuristic does not consider more complex eventualities, like how killing a specific enemy first might minimize the damage to another, friendly stack of ships. These considerations might easily explode in both complexity and uncertainty, so the simplistic option is preferred. The simple approach is also more understandable for players.</w:t>
+        <w:t xml:space="preserve">On any given turn, potential damage is calculated for every weapon and target, and target chosen according to where is the maximum damage inflicted. This very simple heuristic does not consider more </w:t>
+      </w:r>
+      <w:r>
+        <w:lastRenderedPageBreak/>
+        <w:t>complex eventualities, like how killing a specific enemy first might minimize the damage to another, friendly stack of ships. These considerations might easily explode in both complexity and uncertainty, so the simplistic option is preferred. The simple approach is also more understandable for players.</w:t>
       </w:r>
     </w:p>
     <w:p>
@@ -8778,7 +8918,6 @@
         </w:numPr>
       </w:pPr>
       <w:r>
-        <w:lastRenderedPageBreak/>
         <w:t>Number of ships</w:t>
       </w:r>
     </w:p>
@@ -8892,6 +9031,7 @@
         <w:pStyle w:val="Parrafonormal"/>
       </w:pPr>
       <w:r>
+        <w:lastRenderedPageBreak/>
         <w:t>In the second representation the damage is distributed among only 50 ships, losing 8HP each. Now, since they only had 6HP to begin with, they are all destroyed, and the excess damage is lost. This is what we described before, but it matches well the case were a focused weapon of great caliber hits a small ship. We expect it to be immediately destroyed and we don't expect other ships around to be affected. So, if the damage per hit of a focused attack is higher than the HP per ship, we just diminish the size of the stack by the number of hits of the attack.</w:t>
       </w:r>
     </w:p>
@@ -8919,7 +9059,6 @@
         <w:rPr>
           <w:noProof/>
         </w:rPr>
-        <w:lastRenderedPageBreak/>
         <w:drawing>
           <wp:inline distT="0" distB="0" distL="0" distR="0" wp14:anchorId="181D3044" wp14:editId="32D1688F">
             <wp:extent cx="3987000" cy="1380600"/>
@@ -9071,6 +9210,7 @@
         </w:numPr>
       </w:pPr>
       <w:r>
+        <w:lastRenderedPageBreak/>
         <w:t>Move the entire fleet to the maximum range of any weapon.</w:t>
       </w:r>
     </w:p>
@@ -9167,7 +9307,6 @@
         </w:numPr>
       </w:pPr>
       <w:r>
-        <w:lastRenderedPageBreak/>
         <w:t>Imagine that all stacks in each fleet move together. Sample a set of distances between them and calculate relative damage. Move units so they try to get to that distance on average.</w:t>
       </w:r>
     </w:p>
@@ -9239,11 +9378,11 @@
       <w:pPr>
         <w:pStyle w:val="Heading2"/>
       </w:pPr>
-      <w:bookmarkStart w:id="26" w:name="_Toc355415456"/>
+      <w:bookmarkStart w:id="27" w:name="_Toc355415456"/>
       <w:r>
         <w:t>Other</w:t>
       </w:r>
-      <w:bookmarkEnd w:id="26"/>
+      <w:bookmarkEnd w:id="27"/>
     </w:p>
     <w:p>
       <w:pPr>
@@ -9270,6 +9409,7 @@
         <w:pStyle w:val="Heading4"/>
       </w:pPr>
       <w:r>
+        <w:lastRenderedPageBreak/>
         <w:t>Control</w:t>
       </w:r>
     </w:p>
@@ -9289,11 +9429,11 @@
           <w:numId w:val="2"/>
         </w:numPr>
       </w:pPr>
-      <w:bookmarkStart w:id="27" w:name="_Toc355415457"/>
+      <w:bookmarkStart w:id="28" w:name="_Toc355415457"/>
       <w:r>
         <w:t>Conquest</w:t>
       </w:r>
-      <w:bookmarkEnd w:id="27"/>
+      <w:bookmarkEnd w:id="28"/>
     </w:p>
     <w:p>
       <w:pPr>
@@ -9303,11 +9443,11 @@
           <w:numId w:val="2"/>
         </w:numPr>
       </w:pPr>
-      <w:bookmarkStart w:id="28" w:name="_Toc355415458"/>
+      <w:bookmarkStart w:id="29" w:name="_Toc355415458"/>
       <w:r>
         <w:t>Troops</w:t>
       </w:r>
-      <w:bookmarkEnd w:id="28"/>
+      <w:bookmarkEnd w:id="29"/>
     </w:p>
     <w:p>
       <w:pPr>
@@ -9317,11 +9457,11 @@
           <w:numId w:val="2"/>
         </w:numPr>
       </w:pPr>
-      <w:bookmarkStart w:id="29" w:name="_Toc355415459"/>
+      <w:bookmarkStart w:id="30" w:name="_Toc355415459"/>
       <w:r>
         <w:t>Invasion</w:t>
       </w:r>
-      <w:bookmarkEnd w:id="29"/>
+      <w:bookmarkEnd w:id="30"/>
     </w:p>
     <w:p>
       <w:pPr>
@@ -9349,12 +9489,12 @@
       <w:pPr>
         <w:pStyle w:val="Heading1"/>
       </w:pPr>
-      <w:bookmarkStart w:id="30" w:name="_Toc355415461"/>
+      <w:bookmarkStart w:id="31" w:name="_Toc355415461"/>
       <w:r>
         <w:lastRenderedPageBreak/>
         <w:t>Intelligence and Influence</w:t>
       </w:r>
-      <w:bookmarkEnd w:id="30"/>
+      <w:bookmarkEnd w:id="31"/>
     </w:p>
     <w:p>
       <w:pPr>
@@ -9364,11 +9504,11 @@
           <w:numId w:val="2"/>
         </w:numPr>
       </w:pPr>
-      <w:bookmarkStart w:id="31" w:name="_Toc355415462"/>
+      <w:bookmarkStart w:id="32" w:name="_Toc355415462"/>
       <w:r>
         <w:t>General Description</w:t>
       </w:r>
-      <w:bookmarkEnd w:id="31"/>
+      <w:bookmarkEnd w:id="32"/>
     </w:p>
     <w:p>
       <w:pPr>
@@ -9394,11 +9534,11 @@
           <w:numId w:val="2"/>
         </w:numPr>
       </w:pPr>
-      <w:bookmarkStart w:id="32" w:name="_Toc355415464"/>
+      <w:bookmarkStart w:id="33" w:name="_Toc355415464"/>
       <w:r>
         <w:t>In enemy territory</w:t>
       </w:r>
-      <w:bookmarkEnd w:id="32"/>
+      <w:bookmarkEnd w:id="33"/>
     </w:p>
     <w:p>
       <w:pPr>
@@ -9582,11 +9722,11 @@
           <w:numId w:val="2"/>
         </w:numPr>
       </w:pPr>
-      <w:bookmarkStart w:id="33" w:name="_Toc355415465"/>
+      <w:bookmarkStart w:id="34" w:name="_Toc355415465"/>
       <w:r>
         <w:t>Units</w:t>
       </w:r>
-      <w:bookmarkEnd w:id="33"/>
+      <w:bookmarkEnd w:id="34"/>
     </w:p>
     <w:p>
       <w:pPr>
@@ -10007,12 +10147,12 @@
       <w:pPr>
         <w:pStyle w:val="Heading1"/>
       </w:pPr>
-      <w:bookmarkStart w:id="34" w:name="_Toc355415466"/>
+      <w:bookmarkStart w:id="35" w:name="_Toc355415466"/>
       <w:r>
         <w:lastRenderedPageBreak/>
         <w:t>Technology</w:t>
       </w:r>
-      <w:bookmarkEnd w:id="34"/>
+      <w:bookmarkEnd w:id="35"/>
     </w:p>
     <w:p>
       <w:pPr>
@@ -10030,11 +10170,11 @@
           <w:numId w:val="2"/>
         </w:numPr>
       </w:pPr>
-      <w:bookmarkStart w:id="35" w:name="_Toc355415467"/>
+      <w:bookmarkStart w:id="36" w:name="_Toc355415467"/>
       <w:r>
         <w:t>Space Warfare</w:t>
       </w:r>
-      <w:bookmarkEnd w:id="35"/>
+      <w:bookmarkEnd w:id="36"/>
     </w:p>
     <w:p>
       <w:pPr>
@@ -10245,7 +10385,7 @@
           <w:numId w:val="2"/>
         </w:numPr>
       </w:pPr>
-      <w:bookmarkStart w:id="36" w:name="_Toc355415468"/>
+      <w:bookmarkStart w:id="37" w:name="_Toc355415468"/>
       <w:proofErr w:type="spellStart"/>
       <w:r>
         <w:t>Xeno</w:t>
@@ -10254,7 +10394,7 @@
       <w:r>
         <w:t>-Domination</w:t>
       </w:r>
-      <w:bookmarkEnd w:id="36"/>
+      <w:bookmarkEnd w:id="37"/>
     </w:p>
     <w:p>
       <w:pPr>
@@ -10421,11 +10561,11 @@
           <w:numId w:val="2"/>
         </w:numPr>
       </w:pPr>
-      <w:bookmarkStart w:id="37" w:name="_Toc355415469"/>
+      <w:bookmarkStart w:id="38" w:name="_Toc355415469"/>
       <w:r>
         <w:t>Development</w:t>
       </w:r>
-      <w:bookmarkEnd w:id="37"/>
+      <w:bookmarkEnd w:id="38"/>
     </w:p>
     <w:p>
       <w:pPr>
@@ -10483,11 +10623,11 @@
           <w:numId w:val="2"/>
         </w:numPr>
       </w:pPr>
-      <w:bookmarkStart w:id="38" w:name="_Toc355415470"/>
+      <w:bookmarkStart w:id="39" w:name="_Toc355415470"/>
       <w:r>
         <w:t>Exploration</w:t>
       </w:r>
-      <w:bookmarkEnd w:id="38"/>
+      <w:bookmarkEnd w:id="39"/>
     </w:p>
     <w:p>
       <w:pPr>
@@ -10649,12 +10789,12 @@
           <w:numId w:val="2"/>
         </w:numPr>
       </w:pPr>
-      <w:bookmarkStart w:id="39" w:name="_Toc355415476"/>
+      <w:bookmarkStart w:id="40" w:name="_Toc355415476"/>
       <w:r>
         <w:lastRenderedPageBreak/>
         <w:t>Roadmap</w:t>
       </w:r>
-      <w:bookmarkEnd w:id="39"/>
+      <w:bookmarkEnd w:id="40"/>
     </w:p>
     <w:tbl>
       <w:tblPr>
@@ -12275,7 +12415,7 @@
           <w:numId w:val="2"/>
         </w:numPr>
       </w:pPr>
-      <w:bookmarkStart w:id="40" w:name="_Toc355415477"/>
+      <w:bookmarkStart w:id="41" w:name="_Toc355415477"/>
       <w:r>
         <w:lastRenderedPageBreak/>
         <w:t>Interfaces</w:t>
@@ -12291,8 +12431,6 @@
       <w:r>
         <w:t xml:space="preserve"> or check the map</w:t>
       </w:r>
-      <w:bookmarkStart w:id="41" w:name="_GoBack"/>
-      <w:bookmarkEnd w:id="41"/>
       <w:r>
         <w:t xml:space="preserve"> easily.</w:t>
       </w:r>
@@ -12653,7 +12791,7 @@
         <w:lastRenderedPageBreak/>
         <w:t>Other Considerations</w:t>
       </w:r>
-      <w:bookmarkEnd w:id="40"/>
+      <w:bookmarkEnd w:id="41"/>
     </w:p>
     <w:p>
       <w:pPr>
@@ -16734,7 +16872,6 @@
         <w:docPartUnique/>
       </w:docPartObj>
     </w:sdtPr>
-    <w:sdtEndPr/>
     <w:sdtContent>
       <w:p>
         <w:pPr>
@@ -16822,7 +16959,7 @@
                                   <w:rStyle w:val="PageNumber"/>
                                   <w:noProof/>
                                 </w:rPr>
-                                <w:t>36</w:t>
+                                <w:t>23</w:t>
                               </w:r>
                               <w:r>
                                 <w:rPr>
@@ -16901,7 +17038,7 @@
                             <w:rStyle w:val="PageNumber"/>
                             <w:noProof/>
                           </w:rPr>
-                          <w:t>36</w:t>
+                          <w:t>23</w:t>
                         </w:r>
                         <w:r>
                           <w:rPr>
@@ -21494,7 +21631,7 @@
 </file>
 
 <file path=customXml/itemProps1.xml><?xml version="1.0" encoding="utf-8"?>
-<ds:datastoreItem xmlns:ds="http://schemas.openxmlformats.org/officeDocument/2006/customXml" ds:itemID="{6BCF629B-F306-404D-8E95-5529391CB6C7}">
+<ds:datastoreItem xmlns:ds="http://schemas.openxmlformats.org/officeDocument/2006/customXml" ds:itemID="{99E09C67-67FD-47AC-976E-FE2BDC5A63A0}">
   <ds:schemaRefs>
     <ds:schemaRef ds:uri="http://schemas.openxmlformats.org/officeDocument/2006/bibliography"/>
   </ds:schemaRefs>

</xml_diff>

<commit_message>
Functionality update in HQ Widget
</commit_message>
<xml_diff>
--- a/docs/To Tame The Void - Design.docx
+++ b/docs/To Tame The Void - Design.docx
@@ -6248,16 +6248,10 @@
       <w:pPr>
         <w:pStyle w:val="Parrafonormal"/>
       </w:pPr>
-      <w:r>
-        <w:t xml:space="preserve">A button allows </w:t>
-      </w:r>
-      <w:proofErr w:type="gramStart"/>
-      <w:r>
-        <w:t>to create</w:t>
-      </w:r>
-      <w:proofErr w:type="gramEnd"/>
-      <w:r>
-        <w:t xml:space="preserve"> a route to relocate for each new unit. Upon construction, the unit starts with the assigned route as order. The interface to create the route is the same as the one to determine a fleet's route.</w:t>
+      <w:bookmarkStart w:id="13" w:name="_GoBack"/>
+      <w:bookmarkEnd w:id="13"/>
+      <w:r>
+        <w:t>Upon construction, the unit starts with the assigned route as order. The interface to create the route is the same as the one to determine a fleet's route.</w:t>
       </w:r>
       <w:r>
         <w:t xml:space="preserve"> More details on how paths are created are seen in the </w:t>
@@ -6318,14 +6312,14 @@
           <w:rStyle w:val="Emphasis"/>
         </w:rPr>
       </w:pPr>
-      <w:bookmarkStart w:id="13" w:name="_Toc355415442"/>
+      <w:bookmarkStart w:id="14" w:name="_Toc355415442"/>
       <w:r>
         <w:rPr>
           <w:rStyle w:val="Emphasis"/>
         </w:rPr>
         <w:t>Task Forces</w:t>
       </w:r>
-      <w:bookmarkEnd w:id="13"/>
+      <w:bookmarkEnd w:id="14"/>
     </w:p>
     <w:p>
       <w:pPr>
@@ -6368,11 +6362,11 @@
           <w:numId w:val="2"/>
         </w:numPr>
       </w:pPr>
-      <w:bookmarkStart w:id="14" w:name="_Toc355415443"/>
+      <w:bookmarkStart w:id="15" w:name="_Toc355415443"/>
       <w:r>
         <w:t>Manipulation</w:t>
       </w:r>
-      <w:bookmarkEnd w:id="14"/>
+      <w:bookmarkEnd w:id="15"/>
     </w:p>
     <w:p>
       <w:pPr>
@@ -6567,11 +6561,11 @@
           <w:numId w:val="2"/>
         </w:numPr>
       </w:pPr>
-      <w:bookmarkStart w:id="15" w:name="_Toc355415444"/>
+      <w:bookmarkStart w:id="16" w:name="_Toc355415444"/>
       <w:r>
         <w:t>Movement</w:t>
       </w:r>
-      <w:bookmarkEnd w:id="15"/>
+      <w:bookmarkEnd w:id="16"/>
     </w:p>
     <w:p>
       <w:pPr>
@@ -6678,12 +6672,12 @@
       <w:pPr>
         <w:pStyle w:val="Heading1"/>
       </w:pPr>
-      <w:bookmarkStart w:id="16" w:name="_Toc355415446"/>
+      <w:bookmarkStart w:id="17" w:name="_Toc355415446"/>
       <w:r>
         <w:lastRenderedPageBreak/>
         <w:t>Resources and Production</w:t>
       </w:r>
-      <w:bookmarkEnd w:id="16"/>
+      <w:bookmarkEnd w:id="17"/>
     </w:p>
     <w:p>
       <w:pPr>
@@ -6692,14 +6686,14 @@
           <w:rStyle w:val="Emphasis"/>
         </w:rPr>
       </w:pPr>
-      <w:bookmarkStart w:id="17" w:name="_Toc355415447"/>
+      <w:bookmarkStart w:id="18" w:name="_Toc355415447"/>
       <w:r>
         <w:rPr>
           <w:rStyle w:val="Emphasis"/>
         </w:rPr>
         <w:t>Stars Systems</w:t>
       </w:r>
-      <w:bookmarkEnd w:id="17"/>
+      <w:bookmarkEnd w:id="18"/>
     </w:p>
     <w:p>
       <w:pPr>
@@ -6831,14 +6825,14 @@
           <w:rStyle w:val="Emphasis"/>
         </w:rPr>
       </w:pPr>
-      <w:bookmarkStart w:id="18" w:name="_Toc355415448"/>
+      <w:bookmarkStart w:id="19" w:name="_Toc355415448"/>
       <w:r>
         <w:rPr>
           <w:rStyle w:val="Emphasis"/>
         </w:rPr>
         <w:t>Strategic resources</w:t>
       </w:r>
-      <w:bookmarkEnd w:id="18"/>
+      <w:bookmarkEnd w:id="19"/>
     </w:p>
     <w:p>
       <w:pPr>
@@ -6933,14 +6927,14 @@
           <w:rStyle w:val="Emphasis"/>
         </w:rPr>
       </w:pPr>
-      <w:bookmarkStart w:id="19" w:name="_Toc355415449"/>
+      <w:bookmarkStart w:id="20" w:name="_Toc355415449"/>
       <w:r>
         <w:rPr>
           <w:rStyle w:val="Emphasis"/>
         </w:rPr>
         <w:t>Outposts</w:t>
       </w:r>
-      <w:bookmarkEnd w:id="19"/>
+      <w:bookmarkEnd w:id="20"/>
     </w:p>
     <w:p>
       <w:pPr>
@@ -7521,11 +7515,11 @@
       <w:pPr>
         <w:pStyle w:val="Heading2"/>
       </w:pPr>
-      <w:bookmarkStart w:id="20" w:name="_Toc355415450"/>
+      <w:bookmarkStart w:id="21" w:name="_Toc355415450"/>
       <w:r>
         <w:t>The Reserve</w:t>
       </w:r>
-      <w:bookmarkEnd w:id="20"/>
+      <w:bookmarkEnd w:id="21"/>
     </w:p>
     <w:p>
       <w:pPr>
@@ -7748,11 +7742,11 @@
       <w:pPr>
         <w:pStyle w:val="Heading2"/>
       </w:pPr>
-      <w:bookmarkStart w:id="21" w:name="_Toc355415451"/>
+      <w:bookmarkStart w:id="22" w:name="_Toc355415451"/>
       <w:r>
         <w:t>Growth Policies</w:t>
       </w:r>
-      <w:bookmarkEnd w:id="21"/>
+      <w:bookmarkEnd w:id="22"/>
     </w:p>
     <w:p>
       <w:pPr>
@@ -7850,12 +7844,12 @@
       <w:pPr>
         <w:pStyle w:val="Heading1"/>
       </w:pPr>
-      <w:bookmarkStart w:id="22" w:name="_Toc355415452"/>
+      <w:bookmarkStart w:id="23" w:name="_Toc355415452"/>
       <w:r>
         <w:lastRenderedPageBreak/>
         <w:t>Expansion and Control</w:t>
       </w:r>
-      <w:bookmarkEnd w:id="22"/>
+      <w:bookmarkEnd w:id="23"/>
     </w:p>
     <w:p>
       <w:pPr>
@@ -7869,11 +7863,11 @@
       <w:pPr>
         <w:pStyle w:val="Heading2"/>
       </w:pPr>
-      <w:bookmarkStart w:id="23" w:name="_Toc355415453"/>
+      <w:bookmarkStart w:id="24" w:name="_Toc355415453"/>
       <w:r>
         <w:t>Design Criteria</w:t>
       </w:r>
-      <w:bookmarkEnd w:id="23"/>
+      <w:bookmarkEnd w:id="24"/>
     </w:p>
     <w:p>
       <w:pPr>
@@ -7911,11 +7905,11 @@
       <w:pPr>
         <w:pStyle w:val="Heading2"/>
       </w:pPr>
-      <w:bookmarkStart w:id="24" w:name="_Toc355415454"/>
+      <w:bookmarkStart w:id="25" w:name="_Toc355415454"/>
       <w:r>
         <w:t>Ships</w:t>
       </w:r>
-      <w:bookmarkEnd w:id="24"/>
+      <w:bookmarkEnd w:id="25"/>
     </w:p>
     <w:p>
       <w:pPr>
@@ -8392,10 +8386,7 @@
         </w:numPr>
       </w:pPr>
       <w:r>
-        <w:t xml:space="preserve">Carrier: </w:t>
-      </w:r>
-      <w:r>
-        <w:t>(factory), deploying huge numbers of melee robots to swarm over enemy ships.</w:t>
+        <w:t>Carrier: (factory), deploying huge numbers of melee robots to swarm over enemy ships.</w:t>
       </w:r>
     </w:p>
     <w:p>
@@ -8508,8 +8499,6 @@
       <w:r>
         <w:t xml:space="preserve">Scavengers: ships that collect biological remains from </w:t>
       </w:r>
-      <w:bookmarkStart w:id="25" w:name="_GoBack"/>
-      <w:bookmarkEnd w:id="25"/>
     </w:p>
     <w:p>
       <w:pPr>
@@ -12768,10 +12757,58 @@
     </w:p>
     <w:p>
       <w:pPr>
+        <w:pStyle w:val="Lista"/>
+      </w:pPr>
+      <w:r>
+        <w:t>Buttons</w:t>
+      </w:r>
+    </w:p>
+    <w:p>
+      <w:pPr>
+        <w:pStyle w:val="Lista"/>
+        <w:numPr>
+          <w:ilvl w:val="1"/>
+          <w:numId w:val="3"/>
+        </w:numPr>
+      </w:pPr>
+      <w:r>
+        <w:t>Select All/None</w:t>
+      </w:r>
+    </w:p>
+    <w:p>
+      <w:pPr>
         <w:pStyle w:val="Heading2"/>
       </w:pPr>
       <w:r>
         <w:t>The IHQ control</w:t>
+      </w:r>
+    </w:p>
+    <w:p>
+      <w:pPr>
+        <w:pStyle w:val="Lista"/>
+      </w:pPr>
+      <w:r>
+        <w:t>Buttons</w:t>
+      </w:r>
+    </w:p>
+    <w:p>
+      <w:pPr>
+        <w:pStyle w:val="Lista"/>
+        <w:numPr>
+          <w:ilvl w:val="1"/>
+          <w:numId w:val="3"/>
+        </w:numPr>
+      </w:pPr>
+      <w:r>
+        <w:t>??</w:t>
+      </w:r>
+    </w:p>
+    <w:p>
+      <w:pPr>
+        <w:pStyle w:val="Lista"/>
+      </w:pPr>
+      <w:r>
+        <w:t>Relocation (click on star)</w:t>
       </w:r>
     </w:p>
     <w:p>
@@ -16872,6 +16909,7 @@
         <w:docPartUnique/>
       </w:docPartObj>
     </w:sdtPr>
+    <w:sdtEndPr/>
     <w:sdtContent>
       <w:p>
         <w:pPr>
@@ -16959,7 +16997,7 @@
                                   <w:rStyle w:val="PageNumber"/>
                                   <w:noProof/>
                                 </w:rPr>
-                                <w:t>23</w:t>
+                                <w:t>11</w:t>
                               </w:r>
                               <w:r>
                                 <w:rPr>
@@ -17038,7 +17076,7 @@
                             <w:rStyle w:val="PageNumber"/>
                             <w:noProof/>
                           </w:rPr>
-                          <w:t>23</w:t>
+                          <w:t>11</w:t>
                         </w:r>
                         <w:r>
                           <w:rPr>
@@ -21631,7 +21669,7 @@
 </file>
 
 <file path=customXml/itemProps1.xml><?xml version="1.0" encoding="utf-8"?>
-<ds:datastoreItem xmlns:ds="http://schemas.openxmlformats.org/officeDocument/2006/customXml" ds:itemID="{99E09C67-67FD-47AC-976E-FE2BDC5A63A0}">
+<ds:datastoreItem xmlns:ds="http://schemas.openxmlformats.org/officeDocument/2006/customXml" ds:itemID="{C59A270D-EE4F-422B-A0E2-B15FA7AC4BF2}">
   <ds:schemaRefs>
     <ds:schemaRef ds:uri="http://schemas.openxmlformats.org/officeDocument/2006/bibliography"/>
   </ds:schemaRefs>

</xml_diff>

<commit_message>
Small improvements on fleetWidget actions.
</commit_message>
<xml_diff>
--- a/docs/To Tame The Void - Design.docx
+++ b/docs/To Tame The Void - Design.docx
@@ -1,7 +1,6 @@
 
 <file path=word/document.xml><?xml version="1.0" encoding="utf-8"?>
 <w:document xmlns:wpc="http://schemas.microsoft.com/office/word/2010/wordprocessingCanvas" xmlns:mc="http://schemas.openxmlformats.org/markup-compatibility/2006" xmlns:o="urn:schemas-microsoft-com:office:office" xmlns:r="http://schemas.openxmlformats.org/officeDocument/2006/relationships" xmlns:m="http://schemas.openxmlformats.org/officeDocument/2006/math" xmlns:v="urn:schemas-microsoft-com:vml" xmlns:wp14="http://schemas.microsoft.com/office/word/2010/wordprocessingDrawing" xmlns:wp="http://schemas.openxmlformats.org/drawingml/2006/wordprocessingDrawing" xmlns:w10="urn:schemas-microsoft-com:office:word" xmlns:w="http://schemas.openxmlformats.org/wordprocessingml/2006/main" xmlns:w14="http://schemas.microsoft.com/office/word/2010/wordml" xmlns:wpg="http://schemas.microsoft.com/office/word/2010/wordprocessingGroup" xmlns:wpi="http://schemas.microsoft.com/office/word/2010/wordprocessingInk" xmlns:wne="http://schemas.microsoft.com/office/word/2006/wordml" xmlns:wps="http://schemas.microsoft.com/office/word/2010/wordprocessingShape" mc:Ignorable="w14 wp14">
-  <w:background w:color="0D0D0D" w:themeColor="text1" w:themeTint="F2"/>
   <w:body>
     <w:tbl>
       <w:tblPr>
@@ -6248,8 +6247,6 @@
       <w:pPr>
         <w:pStyle w:val="Parrafonormal"/>
       </w:pPr>
-      <w:bookmarkStart w:id="13" w:name="_GoBack"/>
-      <w:bookmarkEnd w:id="13"/>
       <w:r>
         <w:t>Upon construction, the unit starts with the assigned route as order. The interface to create the route is the same as the one to determine a fleet's route.</w:t>
       </w:r>
@@ -6312,14 +6309,14 @@
           <w:rStyle w:val="Emphasis"/>
         </w:rPr>
       </w:pPr>
-      <w:bookmarkStart w:id="14" w:name="_Toc355415442"/>
+      <w:bookmarkStart w:id="13" w:name="_Toc355415442"/>
       <w:r>
         <w:rPr>
           <w:rStyle w:val="Emphasis"/>
         </w:rPr>
         <w:t>Task Forces</w:t>
       </w:r>
-      <w:bookmarkEnd w:id="14"/>
+      <w:bookmarkEnd w:id="13"/>
     </w:p>
     <w:p>
       <w:pPr>
@@ -6362,11 +6359,11 @@
           <w:numId w:val="2"/>
         </w:numPr>
       </w:pPr>
-      <w:bookmarkStart w:id="15" w:name="_Toc355415443"/>
+      <w:bookmarkStart w:id="14" w:name="_Toc355415443"/>
       <w:r>
         <w:t>Manipulation</w:t>
       </w:r>
-      <w:bookmarkEnd w:id="15"/>
+      <w:bookmarkEnd w:id="14"/>
     </w:p>
     <w:p>
       <w:pPr>
@@ -6561,11 +6558,11 @@
           <w:numId w:val="2"/>
         </w:numPr>
       </w:pPr>
-      <w:bookmarkStart w:id="16" w:name="_Toc355415444"/>
+      <w:bookmarkStart w:id="15" w:name="_Toc355415444"/>
       <w:r>
         <w:t>Movement</w:t>
       </w:r>
-      <w:bookmarkEnd w:id="16"/>
+      <w:bookmarkEnd w:id="15"/>
     </w:p>
     <w:p>
       <w:pPr>
@@ -6672,12 +6669,12 @@
       <w:pPr>
         <w:pStyle w:val="Heading1"/>
       </w:pPr>
-      <w:bookmarkStart w:id="17" w:name="_Toc355415446"/>
+      <w:bookmarkStart w:id="16" w:name="_Toc355415446"/>
       <w:r>
         <w:lastRenderedPageBreak/>
         <w:t>Resources and Production</w:t>
       </w:r>
-      <w:bookmarkEnd w:id="17"/>
+      <w:bookmarkEnd w:id="16"/>
     </w:p>
     <w:p>
       <w:pPr>
@@ -6686,14 +6683,14 @@
           <w:rStyle w:val="Emphasis"/>
         </w:rPr>
       </w:pPr>
-      <w:bookmarkStart w:id="18" w:name="_Toc355415447"/>
+      <w:bookmarkStart w:id="17" w:name="_Toc355415447"/>
       <w:r>
         <w:rPr>
           <w:rStyle w:val="Emphasis"/>
         </w:rPr>
         <w:t>Stars Systems</w:t>
       </w:r>
-      <w:bookmarkEnd w:id="18"/>
+      <w:bookmarkEnd w:id="17"/>
     </w:p>
     <w:p>
       <w:pPr>
@@ -6825,14 +6822,14 @@
           <w:rStyle w:val="Emphasis"/>
         </w:rPr>
       </w:pPr>
-      <w:bookmarkStart w:id="19" w:name="_Toc355415448"/>
+      <w:bookmarkStart w:id="18" w:name="_Toc355415448"/>
       <w:r>
         <w:rPr>
           <w:rStyle w:val="Emphasis"/>
         </w:rPr>
         <w:t>Strategic resources</w:t>
       </w:r>
-      <w:bookmarkEnd w:id="19"/>
+      <w:bookmarkEnd w:id="18"/>
     </w:p>
     <w:p>
       <w:pPr>
@@ -6927,14 +6924,14 @@
           <w:rStyle w:val="Emphasis"/>
         </w:rPr>
       </w:pPr>
-      <w:bookmarkStart w:id="20" w:name="_Toc355415449"/>
+      <w:bookmarkStart w:id="19" w:name="_Toc355415449"/>
       <w:r>
         <w:rPr>
           <w:rStyle w:val="Emphasis"/>
         </w:rPr>
         <w:t>Outposts</w:t>
       </w:r>
-      <w:bookmarkEnd w:id="20"/>
+      <w:bookmarkEnd w:id="19"/>
     </w:p>
     <w:p>
       <w:pPr>
@@ -7370,7 +7367,7 @@
           <w:noProof/>
         </w:rPr>
         <w:drawing>
-          <wp:inline distT="0" distB="0" distL="0" distR="0" wp14:anchorId="62E93288" wp14:editId="27446625">
+          <wp:inline distT="0" distB="0" distL="0" distR="0" wp14:anchorId="5DBFC9F5" wp14:editId="21B3A654">
             <wp:extent cx="5934710" cy="3044825"/>
             <wp:effectExtent l="0" t="0" r="8890" b="3175"/>
             <wp:docPr id="2" name="Picture 2" descr="C:\Users\Daniel\Desktop\max production (matlab).png"/>
@@ -7515,11 +7512,11 @@
       <w:pPr>
         <w:pStyle w:val="Heading2"/>
       </w:pPr>
-      <w:bookmarkStart w:id="21" w:name="_Toc355415450"/>
+      <w:bookmarkStart w:id="20" w:name="_Toc355415450"/>
       <w:r>
         <w:t>The Reserve</w:t>
       </w:r>
-      <w:bookmarkEnd w:id="21"/>
+      <w:bookmarkEnd w:id="20"/>
     </w:p>
     <w:p>
       <w:pPr>
@@ -7742,11 +7739,11 @@
       <w:pPr>
         <w:pStyle w:val="Heading2"/>
       </w:pPr>
-      <w:bookmarkStart w:id="22" w:name="_Toc355415451"/>
+      <w:bookmarkStart w:id="21" w:name="_Toc355415451"/>
       <w:r>
         <w:t>Growth Policies</w:t>
       </w:r>
-      <w:bookmarkEnd w:id="22"/>
+      <w:bookmarkEnd w:id="21"/>
     </w:p>
     <w:p>
       <w:pPr>
@@ -7844,11 +7841,29 @@
       <w:pPr>
         <w:pStyle w:val="Heading1"/>
       </w:pPr>
-      <w:bookmarkStart w:id="23" w:name="_Toc355415452"/>
+      <w:bookmarkStart w:id="22" w:name="_Toc355415452"/>
       <w:r>
         <w:lastRenderedPageBreak/>
         <w:t>Expansion and Control</w:t>
       </w:r>
+      <w:bookmarkEnd w:id="22"/>
+    </w:p>
+    <w:p>
+      <w:pPr>
+        <w:pStyle w:val="Parrafonormal"/>
+      </w:pPr>
+      <w:r>
+        <w:t>Expansion and control are achieved by building massive fleets, with hundreds if not thousands of ships. These fleets move between systems and clash between each other in order to gain or defend territory and the resources that come with it.</w:t>
+      </w:r>
+    </w:p>
+    <w:p>
+      <w:pPr>
+        <w:pStyle w:val="Heading2"/>
+      </w:pPr>
+      <w:bookmarkStart w:id="23" w:name="_Toc355415453"/>
+      <w:r>
+        <w:t>Design Criteria</w:t>
+      </w:r>
       <w:bookmarkEnd w:id="23"/>
     </w:p>
     <w:p>
@@ -7856,60 +7871,42 @@
         <w:pStyle w:val="Parrafonormal"/>
       </w:pPr>
       <w:r>
-        <w:t>Expansion and control are achieved by building massive fleets, with hundreds if not thousands of ships. These fleets move between systems and clash between each other in order to gain or defend territory and the resources that come with it.</w:t>
+        <w:t>Handling massive fleets is no easy task. Traditionally, it presents an administration problem, since users need to be able to build big numbers of ships and position them intuitively around the map. A second issue is combat were scaling the resolution of the simulation becomes impossible (tracking the position of every ship, shooting every individual weapon, tracking the status of every shield, etc.).</w:t>
+      </w:r>
+    </w:p>
+    <w:p>
+      <w:pPr>
+        <w:pStyle w:val="Parrafonormal"/>
+      </w:pPr>
+      <w:r>
+        <w:t xml:space="preserve">Most games reduce this complexity by artificially limiting the number of ships that can be included in a ship, to some very small number (less than 20 in most cases), alluding to some "logistics limit". Others allow more ships, but user interfaces become tedious and unwieldy (Moo2). On both cases, the solutions seem kind of limiting and they take some of the feeling of grandeur that comes from being the sole ruler of a massive galactic empire. </w:t>
+      </w:r>
+    </w:p>
+    <w:p>
+      <w:pPr>
+        <w:pStyle w:val="Parrafonormal"/>
+      </w:pPr>
+      <w:r>
+        <w:t>The oldest and best solution is to group many ships into a single unit, adding up their capabilities to bigger totals. In this way, we don't model every independent unit, but model the group itself. For instance, a group of 100 ships with 2 lasers each just fires 200 lasers as a single attack, and the effects are calculated mostly as a probabilistic distribution instead of applied to individual targets.</w:t>
+      </w:r>
+    </w:p>
+    <w:p>
+      <w:pPr>
+        <w:pStyle w:val="Parrafonormal"/>
+      </w:pPr>
+      <w:r>
+        <w:t>This stacking together of identical units and keeping global stats is the centerpiece of this design, and it influences many of the choices made in terms of how ships are modeled, how the UI is behaves to display information and handle units and how combat is simulated. Any solution in this direction will hence need to be able to work equally well for stacks consisting of a single ship, to many hundreds of them, without impact either on usability or performance.</w:t>
       </w:r>
     </w:p>
     <w:p>
       <w:pPr>
         <w:pStyle w:val="Heading2"/>
       </w:pPr>
-      <w:bookmarkStart w:id="24" w:name="_Toc355415453"/>
-      <w:r>
-        <w:t>Design Criteria</w:t>
+      <w:bookmarkStart w:id="24" w:name="_Toc355415454"/>
+      <w:r>
+        <w:t>Ships</w:t>
       </w:r>
       <w:bookmarkEnd w:id="24"/>
-    </w:p>
-    <w:p>
-      <w:pPr>
-        <w:pStyle w:val="Parrafonormal"/>
-      </w:pPr>
-      <w:r>
-        <w:t>Handling massive fleets is no easy task. Traditionally, it presents an administration problem, since users need to be able to build big numbers of ships and position them intuitively around the map. A second issue is combat were scaling the resolution of the simulation becomes impossible (tracking the position of every ship, shooting every individual weapon, tracking the status of every shield, etc.).</w:t>
-      </w:r>
-    </w:p>
-    <w:p>
-      <w:pPr>
-        <w:pStyle w:val="Parrafonormal"/>
-      </w:pPr>
-      <w:r>
-        <w:t xml:space="preserve">Most games reduce this complexity by artificially limiting the number of ships that can be included in a ship, to some very small number (less than 20 in most cases), alluding to some "logistics limit". Others allow more ships, but user interfaces become tedious and unwieldy (Moo2). On both cases, the solutions seem kind of limiting and they take some of the feeling of grandeur that comes from being the sole ruler of a massive galactic empire. </w:t>
-      </w:r>
-    </w:p>
-    <w:p>
-      <w:pPr>
-        <w:pStyle w:val="Parrafonormal"/>
-      </w:pPr>
-      <w:r>
-        <w:t>The oldest and best solution is to group many ships into a single unit, adding up their capabilities to bigger totals. In this way, we don't model every independent unit, but model the group itself. For instance, a group of 100 ships with 2 lasers each just fires 200 lasers as a single attack, and the effects are calculated mostly as a probabilistic distribution instead of applied to individual targets.</w:t>
-      </w:r>
-    </w:p>
-    <w:p>
-      <w:pPr>
-        <w:pStyle w:val="Parrafonormal"/>
-      </w:pPr>
-      <w:r>
-        <w:t>This stacking together of identical units and keeping global stats is the centerpiece of this design, and it influences many of the choices made in terms of how ships are modeled, how the UI is behaves to display information and handle units and how combat is simulated. Any solution in this direction will hence need to be able to work equally well for stacks consisting of a single ship, to many hundreds of them, without impact either on usability or performance.</w:t>
-      </w:r>
-    </w:p>
-    <w:p>
-      <w:pPr>
-        <w:pStyle w:val="Heading2"/>
-      </w:pPr>
-      <w:bookmarkStart w:id="25" w:name="_Toc355415454"/>
-      <w:r>
-        <w:t>Ships</w:t>
-      </w:r>
-      <w:bookmarkEnd w:id="25"/>
     </w:p>
     <w:p>
       <w:pPr>
@@ -8526,12 +8523,12 @@
       <w:pPr>
         <w:pStyle w:val="Heading2"/>
       </w:pPr>
-      <w:bookmarkStart w:id="26" w:name="_Toc355415455"/>
+      <w:bookmarkStart w:id="25" w:name="_Toc355415455"/>
       <w:r>
         <w:lastRenderedPageBreak/>
         <w:t>Space Combat</w:t>
       </w:r>
-      <w:bookmarkEnd w:id="26"/>
+      <w:bookmarkEnd w:id="25"/>
     </w:p>
     <w:p>
       <w:pPr>
@@ -8961,7 +8958,7 @@
           <w:noProof/>
         </w:rPr>
         <w:drawing>
-          <wp:inline distT="0" distB="0" distL="0" distR="0" wp14:anchorId="060F7203" wp14:editId="19958508">
+          <wp:inline distT="0" distB="0" distL="0" distR="0" wp14:anchorId="0400B4B1" wp14:editId="2A20AB6A">
             <wp:extent cx="5957640" cy="1595880"/>
             <wp:effectExtent l="0" t="0" r="0" b="0"/>
             <wp:docPr id="4" name="Picture 4"/>
@@ -9049,7 +9046,7 @@
           <w:noProof/>
         </w:rPr>
         <w:drawing>
-          <wp:inline distT="0" distB="0" distL="0" distR="0" wp14:anchorId="181D3044" wp14:editId="32D1688F">
+          <wp:inline distT="0" distB="0" distL="0" distR="0" wp14:anchorId="425CD56D" wp14:editId="7E74A138">
             <wp:extent cx="3987000" cy="1380600"/>
             <wp:effectExtent l="0" t="0" r="0" b="0"/>
             <wp:docPr id="33" name="Picture 33"/>
@@ -9367,11 +9364,11 @@
       <w:pPr>
         <w:pStyle w:val="Heading2"/>
       </w:pPr>
-      <w:bookmarkStart w:id="27" w:name="_Toc355415456"/>
+      <w:bookmarkStart w:id="26" w:name="_Toc355415456"/>
       <w:r>
         <w:t>Other</w:t>
       </w:r>
-      <w:bookmarkEnd w:id="27"/>
+      <w:bookmarkEnd w:id="26"/>
     </w:p>
     <w:p>
       <w:pPr>
@@ -9418,11 +9415,11 @@
           <w:numId w:val="2"/>
         </w:numPr>
       </w:pPr>
-      <w:bookmarkStart w:id="28" w:name="_Toc355415457"/>
+      <w:bookmarkStart w:id="27" w:name="_Toc355415457"/>
       <w:r>
         <w:t>Conquest</w:t>
       </w:r>
-      <w:bookmarkEnd w:id="28"/>
+      <w:bookmarkEnd w:id="27"/>
     </w:p>
     <w:p>
       <w:pPr>
@@ -9432,11 +9429,11 @@
           <w:numId w:val="2"/>
         </w:numPr>
       </w:pPr>
-      <w:bookmarkStart w:id="29" w:name="_Toc355415458"/>
+      <w:bookmarkStart w:id="28" w:name="_Toc355415458"/>
       <w:r>
         <w:t>Troops</w:t>
       </w:r>
-      <w:bookmarkEnd w:id="29"/>
+      <w:bookmarkEnd w:id="28"/>
     </w:p>
     <w:p>
       <w:pPr>
@@ -9446,11 +9443,11 @@
           <w:numId w:val="2"/>
         </w:numPr>
       </w:pPr>
-      <w:bookmarkStart w:id="30" w:name="_Toc355415459"/>
+      <w:bookmarkStart w:id="29" w:name="_Toc355415459"/>
       <w:r>
         <w:t>Invasion</w:t>
       </w:r>
-      <w:bookmarkEnd w:id="30"/>
+      <w:bookmarkEnd w:id="29"/>
     </w:p>
     <w:p>
       <w:pPr>
@@ -9478,12 +9475,12 @@
       <w:pPr>
         <w:pStyle w:val="Heading1"/>
       </w:pPr>
-      <w:bookmarkStart w:id="31" w:name="_Toc355415461"/>
+      <w:bookmarkStart w:id="30" w:name="_Toc355415461"/>
       <w:r>
         <w:lastRenderedPageBreak/>
         <w:t>Intelligence and Influence</w:t>
       </w:r>
-      <w:bookmarkEnd w:id="31"/>
+      <w:bookmarkEnd w:id="30"/>
     </w:p>
     <w:p>
       <w:pPr>
@@ -9493,11 +9490,11 @@
           <w:numId w:val="2"/>
         </w:numPr>
       </w:pPr>
-      <w:bookmarkStart w:id="32" w:name="_Toc355415462"/>
+      <w:bookmarkStart w:id="31" w:name="_Toc355415462"/>
       <w:r>
         <w:t>General Description</w:t>
       </w:r>
-      <w:bookmarkEnd w:id="32"/>
+      <w:bookmarkEnd w:id="31"/>
     </w:p>
     <w:p>
       <w:pPr>
@@ -9523,11 +9520,11 @@
           <w:numId w:val="2"/>
         </w:numPr>
       </w:pPr>
-      <w:bookmarkStart w:id="33" w:name="_Toc355415464"/>
+      <w:bookmarkStart w:id="32" w:name="_Toc355415464"/>
       <w:r>
         <w:t>In enemy territory</w:t>
       </w:r>
-      <w:bookmarkEnd w:id="33"/>
+      <w:bookmarkEnd w:id="32"/>
     </w:p>
     <w:p>
       <w:pPr>
@@ -9711,11 +9708,11 @@
           <w:numId w:val="2"/>
         </w:numPr>
       </w:pPr>
-      <w:bookmarkStart w:id="34" w:name="_Toc355415465"/>
+      <w:bookmarkStart w:id="33" w:name="_Toc355415465"/>
       <w:r>
         <w:t>Units</w:t>
       </w:r>
-      <w:bookmarkEnd w:id="34"/>
+      <w:bookmarkEnd w:id="33"/>
     </w:p>
     <w:p>
       <w:pPr>
@@ -10136,12 +10133,12 @@
       <w:pPr>
         <w:pStyle w:val="Heading1"/>
       </w:pPr>
-      <w:bookmarkStart w:id="35" w:name="_Toc355415466"/>
+      <w:bookmarkStart w:id="34" w:name="_Toc355415466"/>
       <w:r>
         <w:lastRenderedPageBreak/>
         <w:t>Technology</w:t>
       </w:r>
-      <w:bookmarkEnd w:id="35"/>
+      <w:bookmarkEnd w:id="34"/>
     </w:p>
     <w:p>
       <w:pPr>
@@ -10159,11 +10156,11 @@
           <w:numId w:val="2"/>
         </w:numPr>
       </w:pPr>
-      <w:bookmarkStart w:id="36" w:name="_Toc355415467"/>
+      <w:bookmarkStart w:id="35" w:name="_Toc355415467"/>
       <w:r>
         <w:t>Space Warfare</w:t>
       </w:r>
-      <w:bookmarkEnd w:id="36"/>
+      <w:bookmarkEnd w:id="35"/>
     </w:p>
     <w:p>
       <w:pPr>
@@ -10374,7 +10371,7 @@
           <w:numId w:val="2"/>
         </w:numPr>
       </w:pPr>
-      <w:bookmarkStart w:id="37" w:name="_Toc355415468"/>
+      <w:bookmarkStart w:id="36" w:name="_Toc355415468"/>
       <w:proofErr w:type="spellStart"/>
       <w:r>
         <w:t>Xeno</w:t>
@@ -10383,7 +10380,7 @@
       <w:r>
         <w:t>-Domination</w:t>
       </w:r>
-      <w:bookmarkEnd w:id="37"/>
+      <w:bookmarkEnd w:id="36"/>
     </w:p>
     <w:p>
       <w:pPr>
@@ -10550,11 +10547,11 @@
           <w:numId w:val="2"/>
         </w:numPr>
       </w:pPr>
-      <w:bookmarkStart w:id="38" w:name="_Toc355415469"/>
+      <w:bookmarkStart w:id="37" w:name="_Toc355415469"/>
       <w:r>
         <w:t>Development</w:t>
       </w:r>
-      <w:bookmarkEnd w:id="38"/>
+      <w:bookmarkEnd w:id="37"/>
     </w:p>
     <w:p>
       <w:pPr>
@@ -10612,11 +10609,11 @@
           <w:numId w:val="2"/>
         </w:numPr>
       </w:pPr>
-      <w:bookmarkStart w:id="39" w:name="_Toc355415470"/>
+      <w:bookmarkStart w:id="38" w:name="_Toc355415470"/>
       <w:r>
         <w:t>Exploration</w:t>
       </w:r>
-      <w:bookmarkEnd w:id="39"/>
+      <w:bookmarkEnd w:id="38"/>
     </w:p>
     <w:p>
       <w:pPr>
@@ -10778,12 +10775,409 @@
           <w:numId w:val="2"/>
         </w:numPr>
       </w:pPr>
-      <w:bookmarkStart w:id="40" w:name="_Toc355415476"/>
+      <w:bookmarkStart w:id="39" w:name="_Toc355415476"/>
+      <w:r>
+        <w:lastRenderedPageBreak/>
+        <w:t>Story</w:t>
+      </w:r>
+    </w:p>
+    <w:p>
+      <w:pPr>
+        <w:pStyle w:val="Heading2"/>
+      </w:pPr>
+      <w:r>
+        <w:t>Race</w:t>
+      </w:r>
+    </w:p>
+    <w:p>
+      <w:pPr>
+        <w:pStyle w:val="Heading3"/>
+      </w:pPr>
+      <w:r>
+        <w:t>Concepts</w:t>
+      </w:r>
+    </w:p>
+    <w:p>
+      <w:pPr>
+        <w:pStyle w:val="Lista"/>
+      </w:pPr>
+      <w:r>
+        <w:t>It is important that language/commerce/infiltration/diplomacy seem reasonable between races.</w:t>
+      </w:r>
+    </w:p>
+    <w:p>
+      <w:pPr>
+        <w:pStyle w:val="Lista"/>
+      </w:pPr>
+      <w:r>
+        <w:t>It is important to somehow standardize on the kind of resources each race wants, as to avoid a complex structure with "per race" star definitions.</w:t>
+      </w:r>
+    </w:p>
+    <w:p>
+      <w:pPr>
+        <w:pStyle w:val="Heading3"/>
+      </w:pPr>
+      <w:r>
+        <w:t>Preliminary Ideas</w:t>
+      </w:r>
+    </w:p>
+    <w:p>
+      <w:pPr>
+        <w:pStyle w:val="Lista"/>
+      </w:pPr>
+      <w:proofErr w:type="spellStart"/>
+      <w:r>
+        <w:t>Purebreeds</w:t>
+      </w:r>
+      <w:proofErr w:type="spellEnd"/>
+      <w:r>
+        <w:t xml:space="preserve"> (standard humans)</w:t>
+      </w:r>
+      <w:r>
+        <w:t>: Focus: balanced</w:t>
+      </w:r>
+    </w:p>
+    <w:p>
+      <w:pPr>
+        <w:pStyle w:val="Lista"/>
+      </w:pPr>
+      <w:r>
+        <w:t>Androids (those who perfected mechanical forms</w:t>
+      </w:r>
+      <w:r>
+        <w:t>, beautiful, perfectionists</w:t>
+      </w:r>
+      <w:r>
+        <w:t>)</w:t>
+      </w:r>
+      <w:r>
+        <w:t xml:space="preserve">. </w:t>
+      </w:r>
+      <w:r>
+        <w:t>Focus: influence.</w:t>
+      </w:r>
+    </w:p>
+    <w:p>
+      <w:pPr>
+        <w:pStyle w:val="Lista"/>
+      </w:pPr>
+      <w:r>
+        <w:t>Cyborgs: industrialists. A race created and used on early-colonization. Centered on getting work done, survival. Focus: industry.</w:t>
+      </w:r>
+    </w:p>
+    <w:p>
+      <w:pPr>
+        <w:pStyle w:val="Lista"/>
+      </w:pPr>
+      <w:proofErr w:type="spellStart"/>
+      <w:r>
+        <w:t>Crystaloids</w:t>
+      </w:r>
+      <w:proofErr w:type="spellEnd"/>
+      <w:r>
+        <w:t xml:space="preserve"> (crystal-empathy, use crystal ships with liquid crystal compartments)</w:t>
+      </w:r>
+      <w:r>
+        <w:t>. Very adaptable. Extensive use of lasers.</w:t>
+      </w:r>
+      <w:r>
+        <w:t xml:space="preserve"> Support high </w:t>
+      </w:r>
+      <w:r>
+        <w:t>pressures</w:t>
+      </w:r>
+      <w:r>
+        <w:t>.</w:t>
+      </w:r>
+      <w:r>
+        <w:t xml:space="preserve"> Slow growth, but high adaptation.</w:t>
+      </w:r>
+      <w:r>
+        <w:t xml:space="preserve"> </w:t>
+      </w:r>
+      <w:r>
+        <w:t xml:space="preserve">Movement bonus inside empire due to resonance. </w:t>
+      </w:r>
+      <w:r>
+        <w:t>F</w:t>
+      </w:r>
+      <w:r>
+        <w:t>ocus: expansion.</w:t>
+      </w:r>
+    </w:p>
+    <w:p>
+      <w:pPr>
+        <w:pStyle w:val="Lista"/>
+      </w:pPr>
+      <w:proofErr w:type="spellStart"/>
+      <w:r>
+        <w:t>Plantoids</w:t>
+      </w:r>
+      <w:proofErr w:type="spellEnd"/>
+      <w:r>
+        <w:t>: sh</w:t>
+      </w:r>
+      <w:r>
+        <w:t>i</w:t>
+      </w:r>
+      <w:r>
+        <w:t xml:space="preserve">ps are trees. </w:t>
+      </w:r>
+      <w:r>
+        <w:t>Have a plant affinity.</w:t>
+      </w:r>
+      <w:r>
+        <w:t xml:space="preserve"> Very efficient </w:t>
+      </w:r>
+      <w:proofErr w:type="spellStart"/>
+      <w:r>
+        <w:t>photosysntesis</w:t>
+      </w:r>
+      <w:proofErr w:type="spellEnd"/>
+      <w:r>
+        <w:t xml:space="preserve"> and very </w:t>
+      </w:r>
+      <w:r>
+        <w:t>low growth requirements and maintenance costs in general.</w:t>
+      </w:r>
+      <w:r>
+        <w:t xml:space="preserve"> Generally pacifists, life lovers, nurturing planets. Focus: growth.</w:t>
+      </w:r>
+    </w:p>
+    <w:p>
+      <w:pPr>
+        <w:pStyle w:val="Lista"/>
+      </w:pPr>
+      <w:proofErr w:type="spellStart"/>
+      <w:r>
+        <w:t>Trascendents</w:t>
+      </w:r>
+      <w:proofErr w:type="spellEnd"/>
+      <w:r>
+        <w:t xml:space="preserve">: </w:t>
+      </w:r>
+      <w:proofErr w:type="spellStart"/>
+      <w:r>
+        <w:t>Psilon</w:t>
+      </w:r>
+      <w:proofErr w:type="spellEnd"/>
+      <w:r>
+        <w:t xml:space="preserve">-like </w:t>
+      </w:r>
+      <w:r>
+        <w:t xml:space="preserve">brains extended by alien drugs. </w:t>
+      </w:r>
+      <w:r>
+        <w:t>Focus: Technology.</w:t>
+      </w:r>
+    </w:p>
+    <w:p>
+      <w:pPr>
+        <w:pStyle w:val="Lista"/>
+      </w:pPr>
+      <w:r>
+        <w:t xml:space="preserve">Singers: </w:t>
+      </w:r>
+      <w:r>
+        <w:t xml:space="preserve">highly </w:t>
+      </w:r>
+      <w:proofErr w:type="spellStart"/>
+      <w:r>
+        <w:t>telapatical</w:t>
+      </w:r>
+      <w:proofErr w:type="spellEnd"/>
+      <w:r>
+        <w:t xml:space="preserve"> </w:t>
+      </w:r>
+      <w:r>
+        <w:t xml:space="preserve">race of nomads. Almost </w:t>
+      </w:r>
+      <w:proofErr w:type="spellStart"/>
+      <w:r>
+        <w:t>ommniscient</w:t>
+      </w:r>
+      <w:proofErr w:type="spellEnd"/>
+      <w:r>
+        <w:t xml:space="preserve"> understanding of the cosmos.</w:t>
+      </w:r>
+      <w:r>
+        <w:t xml:space="preserve"> Traders.</w:t>
+      </w:r>
+      <w:r>
+        <w:t xml:space="preserve"> Many living inside hyperspace itself. Very small colonies and production.</w:t>
+      </w:r>
+      <w:r>
+        <w:t xml:space="preserve"> Religious searching for the "song of the cosmos".</w:t>
+      </w:r>
+      <w:r>
+        <w:t xml:space="preserve"> Focus: mobility, trade, hit and run.</w:t>
+      </w:r>
+    </w:p>
+    <w:p>
+      <w:pPr>
+        <w:pStyle w:val="Lista"/>
+      </w:pPr>
+      <w:r>
+        <w:t xml:space="preserve">Reapers: </w:t>
+      </w:r>
+      <w:proofErr w:type="spellStart"/>
+      <w:r>
+        <w:t>zerg</w:t>
+      </w:r>
+      <w:proofErr w:type="spellEnd"/>
+      <w:r>
+        <w:t>-like humans, beyond all empathy.</w:t>
+      </w:r>
+      <w:r>
+        <w:t xml:space="preserve"> Focus: </w:t>
+      </w:r>
+      <w:proofErr w:type="spellStart"/>
+      <w:r>
+        <w:t>extermiantion</w:t>
+      </w:r>
+      <w:proofErr w:type="spellEnd"/>
+      <w:r>
+        <w:t>, overconsumption.</w:t>
+      </w:r>
+    </w:p>
+    <w:p>
+      <w:pPr>
+        <w:pStyle w:val="Lista"/>
+      </w:pPr>
+      <w:r>
+        <w:t xml:space="preserve">Moles: product of a </w:t>
+      </w:r>
+      <w:r>
+        <w:t>tragic</w:t>
+      </w:r>
+      <w:r>
+        <w:t xml:space="preserve"> history of survival on a high-G rock planet. These humans are </w:t>
+      </w:r>
+      <w:r>
+        <w:t>small and inhabit deep underground complexes. They resent ships so usually retrofit big asteroids for travel. Slow but tough.</w:t>
+      </w:r>
+      <w:r>
+        <w:t xml:space="preserve"> Focus: invasion.</w:t>
+      </w:r>
+    </w:p>
+    <w:p>
+      <w:pPr>
+        <w:pStyle w:val="Heading2"/>
+      </w:pPr>
+      <w:r>
+        <w:t>Storyline</w:t>
+      </w:r>
+    </w:p>
+    <w:p>
+      <w:pPr>
+        <w:pStyle w:val="Lista"/>
+      </w:pPr>
+      <w:r>
+        <w:t>Ma</w:t>
+      </w:r>
+      <w:r>
+        <w:t xml:space="preserve">nkind explored space for centuries and as it did it adapted and mutated in different ways. </w:t>
+      </w:r>
+    </w:p>
+    <w:p>
+      <w:pPr>
+        <w:pStyle w:val="Lista"/>
+      </w:pPr>
+      <w:r>
+        <w:t xml:space="preserve">Other sentient life was found, and a wave of </w:t>
+      </w:r>
+      <w:proofErr w:type="spellStart"/>
+      <w:r>
+        <w:t>xeno</w:t>
+      </w:r>
+      <w:proofErr w:type="spellEnd"/>
+      <w:r>
+        <w:t xml:space="preserve"> </w:t>
+      </w:r>
+      <w:proofErr w:type="spellStart"/>
+      <w:r>
+        <w:t>atraction</w:t>
+      </w:r>
+      <w:proofErr w:type="spellEnd"/>
+      <w:r>
+        <w:t>, plus the discovery of empathic links allowed humans and other species to interbreed. Several sub-races were thus born.</w:t>
+      </w:r>
+    </w:p>
+    <w:p>
+      <w:pPr>
+        <w:pStyle w:val="Lista"/>
+      </w:pPr>
+      <w:r>
+        <w:lastRenderedPageBreak/>
+        <w:t xml:space="preserve">But deep down humanity, while diverse, remained the same. </w:t>
+      </w:r>
+      <w:proofErr w:type="gramStart"/>
+      <w:r>
+        <w:t>The was</w:t>
+      </w:r>
+      <w:proofErr w:type="gramEnd"/>
+      <w:r>
+        <w:t xml:space="preserve"> war, there was peace, there way joy and sadness.</w:t>
+      </w:r>
+    </w:p>
+    <w:p>
+      <w:pPr>
+        <w:pStyle w:val="Lista"/>
+      </w:pPr>
+      <w:r>
+        <w:t>Till one new sentient being was empathized with… and the reapers were born. Only war was available then.</w:t>
+      </w:r>
+    </w:p>
+    <w:p>
+      <w:pPr>
+        <w:pStyle w:val="Lista"/>
+      </w:pPr>
+      <w:r>
+        <w:t xml:space="preserve">The reapers consumed and expanded like a virus, leaving nothing behind but desolation. There was no stopping them. </w:t>
+      </w:r>
+    </w:p>
+    <w:p>
+      <w:pPr>
+        <w:pStyle w:val="Lista"/>
+      </w:pPr>
+      <w:r>
+        <w:t>The variants were thus unified by need, and they pooled their resources to be able to flee. On a huge experiment that caused a supernova, space and time was bent so a few arcs could flee to another galaxy, a new galaxy.</w:t>
+      </w:r>
+    </w:p>
+    <w:p>
+      <w:pPr>
+        <w:pStyle w:val="Lista"/>
+      </w:pPr>
+      <w:r>
+        <w:t xml:space="preserve">… </w:t>
+      </w:r>
+      <w:proofErr w:type="gramStart"/>
+      <w:r>
+        <w:t>but</w:t>
+      </w:r>
+      <w:proofErr w:type="gramEnd"/>
+      <w:r>
+        <w:t xml:space="preserve"> the reapers followed.</w:t>
+      </w:r>
+    </w:p>
+    <w:p>
+      <w:pPr>
+        <w:pStyle w:val="Parrafonormal"/>
+      </w:pPr>
+    </w:p>
+    <w:p>
+      <w:pPr>
+        <w:pStyle w:val="Heading1"/>
+        <w:numPr>
+          <w:ilvl w:val="0"/>
+          <w:numId w:val="2"/>
+        </w:numPr>
+      </w:pPr>
       <w:r>
         <w:lastRenderedPageBreak/>
         <w:t>Roadmap</w:t>
       </w:r>
-      <w:bookmarkEnd w:id="40"/>
+      <w:bookmarkEnd w:id="39"/>
     </w:p>
     <w:tbl>
       <w:tblPr>
@@ -11979,6 +12373,12 @@
                 <w:rStyle w:val="Small"/>
               </w:rPr>
             </w:pPr>
+            <w:r>
+              <w:rPr>
+                <w:rStyle w:val="Small"/>
+              </w:rPr>
+              <w:t>Some basic AI to play against.</w:t>
+            </w:r>
           </w:p>
         </w:tc>
         <w:tc>
@@ -12041,14 +12441,9 @@
               <w:rPr>
                 <w:rStyle w:val="Small"/>
               </w:rPr>
-              <w:t>No audio</w:t>
-            </w:r>
-          </w:p>
-        </w:tc>
-        <w:tc>
-          <w:tcPr>
-            <w:tcW w:w="2765" w:type="dxa"/>
-          </w:tcPr>
+              <w:t>Basic Music</w:t>
+            </w:r>
+          </w:p>
           <w:p>
             <w:pPr>
               <w:pStyle w:val="Lista"/>
@@ -12061,13 +12456,13 @@
               <w:rPr>
                 <w:rStyle w:val="Small"/>
               </w:rPr>
-              <w:t>Music</w:t>
-            </w:r>
-          </w:p>
-        </w:tc>
-        <w:tc>
-          <w:tcPr>
-            <w:tcW w:w="2766" w:type="dxa"/>
+              <w:t>Basic click sounds</w:t>
+            </w:r>
+          </w:p>
+        </w:tc>
+        <w:tc>
+          <w:tcPr>
+            <w:tcW w:w="2765" w:type="dxa"/>
           </w:tcPr>
           <w:p>
             <w:pPr>
@@ -12081,6 +12476,26 @@
               <w:rPr>
                 <w:rStyle w:val="Small"/>
               </w:rPr>
+              <w:t>Music</w:t>
+            </w:r>
+          </w:p>
+        </w:tc>
+        <w:tc>
+          <w:tcPr>
+            <w:tcW w:w="2766" w:type="dxa"/>
+          </w:tcPr>
+          <w:p>
+            <w:pPr>
+              <w:pStyle w:val="Lista"/>
+              <w:cnfStyle w:val="000000100000" w:firstRow="0" w:lastRow="0" w:firstColumn="0" w:lastColumn="0" w:oddVBand="0" w:evenVBand="0" w:oddHBand="1" w:evenHBand="0" w:firstRowFirstColumn="0" w:firstRowLastColumn="0" w:lastRowFirstColumn="0" w:lastRowLastColumn="0"/>
+              <w:rPr>
+                <w:rStyle w:val="Small"/>
+              </w:rPr>
+            </w:pPr>
+            <w:r>
+              <w:rPr>
+                <w:rStyle w:val="Small"/>
+              </w:rPr>
               <w:t>Music and Sounds</w:t>
             </w:r>
           </w:p>
@@ -12094,11 +12509,8 @@
           </w:tcPr>
           <w:p>
             <w:r>
-              <w:t xml:space="preserve">Game </w:t>
-            </w:r>
-            <w:r>
               <w:lastRenderedPageBreak/>
-              <w:t>Mechanics</w:t>
+              <w:t>Game Mechanics</w:t>
             </w:r>
           </w:p>
         </w:tc>
@@ -12118,7 +12530,6 @@
               <w:rPr>
                 <w:rStyle w:val="Small"/>
               </w:rPr>
-              <w:lastRenderedPageBreak/>
               <w:t>Turn mechanics</w:t>
             </w:r>
           </w:p>
@@ -12134,7 +12545,6 @@
               <w:rPr>
                 <w:rStyle w:val="Small"/>
               </w:rPr>
-              <w:lastRenderedPageBreak/>
               <w:t>Conflict resolution</w:t>
             </w:r>
           </w:p>
@@ -12155,7 +12565,6 @@
               <w:rPr>
                 <w:rStyle w:val="Small"/>
               </w:rPr>
-              <w:lastRenderedPageBreak/>
               <w:t>Fog of War</w:t>
             </w:r>
           </w:p>
@@ -12186,7 +12595,6 @@
           </w:tcPr>
           <w:p>
             <w:r>
-              <w:lastRenderedPageBreak/>
               <w:t>Combat</w:t>
             </w:r>
           </w:p>
@@ -12404,7 +12812,7 @@
           <w:numId w:val="2"/>
         </w:numPr>
       </w:pPr>
-      <w:bookmarkStart w:id="41" w:name="_Toc355415477"/>
+      <w:bookmarkStart w:id="40" w:name="_Toc355415477"/>
       <w:r>
         <w:lastRenderedPageBreak/>
         <w:t>Interfaces</w:t>
@@ -12689,23 +13097,8 @@
         <w:t>)</w:t>
       </w:r>
     </w:p>
-    <w:p>
-      <w:pPr>
-        <w:pStyle w:val="Lista"/>
-        <w:numPr>
-          <w:ilvl w:val="0"/>
-          <w:numId w:val="0"/>
-        </w:numPr>
-      </w:pPr>
-    </w:p>
-    <w:p>
-      <w:pPr>
-        <w:pStyle w:val="Lista"/>
-        <w:numPr>
-          <w:ilvl w:val="0"/>
-          <w:numId w:val="0"/>
-        </w:numPr>
-      </w:pPr>
+    <w:p/>
+    <w:p>
       <w:r>
         <w:t>Things to take into consideration:</w:t>
       </w:r>
@@ -12772,23 +13165,13 @@
         </w:numPr>
       </w:pPr>
       <w:r>
-        <w:t>Select All/None</w:t>
-      </w:r>
-    </w:p>
-    <w:p>
-      <w:pPr>
-        <w:pStyle w:val="Heading2"/>
-      </w:pPr>
-      <w:r>
-        <w:t>The IHQ control</w:t>
-      </w:r>
-    </w:p>
-    <w:p>
-      <w:pPr>
-        <w:pStyle w:val="Lista"/>
-      </w:pPr>
-      <w:r>
-        <w:t>Buttons</w:t>
+        <w:t>Toggle</w:t>
+      </w:r>
+      <w:r>
+        <w:t xml:space="preserve"> All</w:t>
+      </w:r>
+      <w:r>
+        <w:t xml:space="preserve"> / None</w:t>
       </w:r>
     </w:p>
     <w:p>
@@ -12800,7 +13183,109 @@
         </w:numPr>
       </w:pPr>
       <w:r>
-        <w:t>??</w:t>
+        <w:t>Invert selection</w:t>
+      </w:r>
+    </w:p>
+    <w:p>
+      <w:pPr>
+        <w:pStyle w:val="Lista"/>
+        <w:numPr>
+          <w:ilvl w:val="1"/>
+          <w:numId w:val="3"/>
+        </w:numPr>
+      </w:pPr>
+      <w:r>
+        <w:t>Disband selection</w:t>
+      </w:r>
+    </w:p>
+    <w:p>
+      <w:pPr>
+        <w:pStyle w:val="Lista"/>
+        <w:numPr>
+          <w:ilvl w:val="1"/>
+          <w:numId w:val="3"/>
+        </w:numPr>
+      </w:pPr>
+      <w:r>
+        <w:t>Leave in orbit</w:t>
+      </w:r>
+    </w:p>
+    <w:p>
+      <w:pPr>
+        <w:pStyle w:val="Lista"/>
+        <w:numPr>
+          <w:ilvl w:val="1"/>
+          <w:numId w:val="3"/>
+        </w:numPr>
+      </w:pPr>
+      <w:r>
+        <w:t>Toggle auto-merge for selected fleet</w:t>
+      </w:r>
+    </w:p>
+    <w:p>
+      <w:pPr>
+        <w:pStyle w:val="Lista"/>
+        <w:numPr>
+          <w:ilvl w:val="2"/>
+          <w:numId w:val="3"/>
+        </w:numPr>
+      </w:pPr>
+      <w:r>
+        <w:t>Confirmation dialog.</w:t>
+      </w:r>
+    </w:p>
+    <w:p>
+      <w:pPr>
+        <w:pStyle w:val="Lista"/>
+        <w:numPr>
+          <w:ilvl w:val="2"/>
+          <w:numId w:val="3"/>
+        </w:numPr>
+      </w:pPr>
+      <w:r>
+        <w:t>If set to auto-merge, this happens instantly.</w:t>
+      </w:r>
+    </w:p>
+    <w:p>
+      <w:pPr>
+        <w:pStyle w:val="Heading2"/>
+      </w:pPr>
+      <w:bookmarkStart w:id="41" w:name="_GoBack"/>
+      <w:bookmarkEnd w:id="41"/>
+      <w:r>
+        <w:t>The IHQ control</w:t>
+      </w:r>
+    </w:p>
+    <w:p>
+      <w:pPr>
+        <w:pStyle w:val="Lista"/>
+      </w:pPr>
+      <w:r>
+        <w:t>Buttons</w:t>
+      </w:r>
+    </w:p>
+    <w:p>
+      <w:pPr>
+        <w:pStyle w:val="Lista"/>
+        <w:numPr>
+          <w:ilvl w:val="1"/>
+          <w:numId w:val="3"/>
+        </w:numPr>
+      </w:pPr>
+      <w:r>
+        <w:t>Toggle full output / half / none</w:t>
+      </w:r>
+    </w:p>
+    <w:p>
+      <w:pPr>
+        <w:pStyle w:val="Lista"/>
+        <w:numPr>
+          <w:ilvl w:val="1"/>
+          <w:numId w:val="3"/>
+        </w:numPr>
+      </w:pPr>
+      <w:r>
+        <w:t>Clear queue</w:t>
       </w:r>
     </w:p>
     <w:p>
@@ -12828,7 +13313,7 @@
         <w:lastRenderedPageBreak/>
         <w:t>Other Considerations</w:t>
       </w:r>
-      <w:bookmarkEnd w:id="41"/>
+      <w:bookmarkEnd w:id="40"/>
     </w:p>
     <w:p>
       <w:pPr>
@@ -13418,29 +13903,17 @@
             <w:tcW w:w="2207" w:type="dxa"/>
           </w:tcPr>
           <w:p>
+            <w:r>
+              <w:t>Event</w:t>
+            </w:r>
+          </w:p>
+        </w:tc>
+        <w:tc>
+          <w:tcPr>
+            <w:tcW w:w="4788" w:type="dxa"/>
+          </w:tcPr>
+          <w:p>
             <w:pPr>
-              <w:pStyle w:val="Lista"/>
-              <w:numPr>
-                <w:ilvl w:val="0"/>
-                <w:numId w:val="0"/>
-              </w:numPr>
-            </w:pPr>
-            <w:r>
-              <w:t>Event</w:t>
-            </w:r>
-          </w:p>
-        </w:tc>
-        <w:tc>
-          <w:tcPr>
-            <w:tcW w:w="4788" w:type="dxa"/>
-          </w:tcPr>
-          <w:p>
-            <w:pPr>
-              <w:pStyle w:val="Lista"/>
-              <w:numPr>
-                <w:ilvl w:val="0"/>
-                <w:numId w:val="0"/>
-              </w:numPr>
               <w:cnfStyle w:val="100000000000" w:firstRow="1" w:lastRow="0" w:firstColumn="0" w:lastColumn="0" w:oddVBand="0" w:evenVBand="0" w:oddHBand="0" w:evenHBand="0" w:firstRowFirstColumn="0" w:firstRowLastColumn="0" w:lastRowFirstColumn="0" w:lastRowLastColumn="0"/>
             </w:pPr>
             <w:r>
@@ -13454,11 +13927,6 @@
           </w:tcPr>
           <w:p>
             <w:pPr>
-              <w:pStyle w:val="Lista"/>
-              <w:numPr>
-                <w:ilvl w:val="0"/>
-                <w:numId w:val="0"/>
-              </w:numPr>
               <w:cnfStyle w:val="100000000000" w:firstRow="1" w:lastRow="0" w:firstColumn="0" w:lastColumn="0" w:oddVBand="0" w:evenVBand="0" w:oddHBand="0" w:evenHBand="0" w:firstRowFirstColumn="0" w:firstRowLastColumn="0" w:lastRowFirstColumn="0" w:lastRowLastColumn="0"/>
             </w:pPr>
             <w:r>
@@ -13472,11 +13940,6 @@
           </w:tcPr>
           <w:p>
             <w:pPr>
-              <w:pStyle w:val="Lista"/>
-              <w:numPr>
-                <w:ilvl w:val="0"/>
-                <w:numId w:val="0"/>
-              </w:numPr>
               <w:cnfStyle w:val="100000000000" w:firstRow="1" w:lastRow="0" w:firstColumn="0" w:lastColumn="0" w:oddVBand="0" w:evenVBand="0" w:oddHBand="0" w:evenHBand="0" w:firstRowFirstColumn="0" w:firstRowLastColumn="0" w:lastRowFirstColumn="0" w:lastRowLastColumn="0"/>
             </w:pPr>
             <w:r>
@@ -13495,29 +13958,17 @@
             <w:tcW w:w="2207" w:type="dxa"/>
           </w:tcPr>
           <w:p>
+            <w:r>
+              <w:t>Colonization</w:t>
+            </w:r>
+          </w:p>
+        </w:tc>
+        <w:tc>
+          <w:tcPr>
+            <w:tcW w:w="4788" w:type="dxa"/>
+          </w:tcPr>
+          <w:p>
             <w:pPr>
-              <w:pStyle w:val="Lista"/>
-              <w:numPr>
-                <w:ilvl w:val="0"/>
-                <w:numId w:val="0"/>
-              </w:numPr>
-            </w:pPr>
-            <w:r>
-              <w:t>Colonization</w:t>
-            </w:r>
-          </w:p>
-        </w:tc>
-        <w:tc>
-          <w:tcPr>
-            <w:tcW w:w="4788" w:type="dxa"/>
-          </w:tcPr>
-          <w:p>
-            <w:pPr>
-              <w:pStyle w:val="Lista"/>
-              <w:numPr>
-                <w:ilvl w:val="0"/>
-                <w:numId w:val="0"/>
-              </w:numPr>
               <w:cnfStyle w:val="000000100000" w:firstRow="0" w:lastRow="0" w:firstColumn="0" w:lastColumn="0" w:oddVBand="0" w:evenVBand="0" w:oddHBand="1" w:evenHBand="0" w:firstRowFirstColumn="0" w:firstRowLastColumn="0" w:lastRowFirstColumn="0" w:lastRowLastColumn="0"/>
             </w:pPr>
             <w:r>
@@ -13531,11 +13982,6 @@
           </w:tcPr>
           <w:p>
             <w:pPr>
-              <w:pStyle w:val="Lista"/>
-              <w:numPr>
-                <w:ilvl w:val="0"/>
-                <w:numId w:val="0"/>
-              </w:numPr>
               <w:cnfStyle w:val="000000100000" w:firstRow="0" w:lastRow="0" w:firstColumn="0" w:lastColumn="0" w:oddVBand="0" w:evenVBand="0" w:oddHBand="1" w:evenHBand="0" w:firstRowFirstColumn="0" w:firstRowLastColumn="0" w:lastRowFirstColumn="0" w:lastRowLastColumn="0"/>
             </w:pPr>
             <w:r>
@@ -13549,11 +13995,6 @@
           </w:tcPr>
           <w:p>
             <w:pPr>
-              <w:pStyle w:val="Lista"/>
-              <w:numPr>
-                <w:ilvl w:val="0"/>
-                <w:numId w:val="0"/>
-              </w:numPr>
               <w:cnfStyle w:val="000000100000" w:firstRow="0" w:lastRow="0" w:firstColumn="0" w:lastColumn="0" w:oddVBand="0" w:evenVBand="0" w:oddHBand="1" w:evenHBand="0" w:firstRowFirstColumn="0" w:firstRowLastColumn="0" w:lastRowFirstColumn="0" w:lastRowLastColumn="0"/>
             </w:pPr>
             <w:r>
@@ -13572,29 +14013,17 @@
             <w:tcW w:w="2207" w:type="dxa"/>
           </w:tcPr>
           <w:p>
+            <w:r>
+              <w:t>Fleet Merger</w:t>
+            </w:r>
+          </w:p>
+        </w:tc>
+        <w:tc>
+          <w:tcPr>
+            <w:tcW w:w="4788" w:type="dxa"/>
+          </w:tcPr>
+          <w:p>
             <w:pPr>
-              <w:pStyle w:val="Lista"/>
-              <w:numPr>
-                <w:ilvl w:val="0"/>
-                <w:numId w:val="0"/>
-              </w:numPr>
-            </w:pPr>
-            <w:r>
-              <w:t>Fleet Merger</w:t>
-            </w:r>
-          </w:p>
-        </w:tc>
-        <w:tc>
-          <w:tcPr>
-            <w:tcW w:w="4788" w:type="dxa"/>
-          </w:tcPr>
-          <w:p>
-            <w:pPr>
-              <w:pStyle w:val="Lista"/>
-              <w:numPr>
-                <w:ilvl w:val="0"/>
-                <w:numId w:val="0"/>
-              </w:numPr>
               <w:cnfStyle w:val="000000100000" w:firstRow="0" w:lastRow="0" w:firstColumn="0" w:lastColumn="0" w:oddVBand="0" w:evenVBand="0" w:oddHBand="1" w:evenHBand="0" w:firstRowFirstColumn="0" w:firstRowLastColumn="0" w:lastRowFirstColumn="0" w:lastRowLastColumn="0"/>
             </w:pPr>
             <w:r>
@@ -13608,11 +14037,6 @@
           </w:tcPr>
           <w:p>
             <w:pPr>
-              <w:pStyle w:val="Lista"/>
-              <w:numPr>
-                <w:ilvl w:val="0"/>
-                <w:numId w:val="0"/>
-              </w:numPr>
               <w:cnfStyle w:val="000000100000" w:firstRow="0" w:lastRow="0" w:firstColumn="0" w:lastColumn="0" w:oddVBand="0" w:evenVBand="0" w:oddHBand="1" w:evenHBand="0" w:firstRowFirstColumn="0" w:firstRowLastColumn="0" w:lastRowFirstColumn="0" w:lastRowLastColumn="0"/>
             </w:pPr>
             <w:r>
@@ -13626,11 +14050,6 @@
           </w:tcPr>
           <w:p>
             <w:pPr>
-              <w:pStyle w:val="Lista"/>
-              <w:numPr>
-                <w:ilvl w:val="0"/>
-                <w:numId w:val="0"/>
-              </w:numPr>
               <w:cnfStyle w:val="000000100000" w:firstRow="0" w:lastRow="0" w:firstColumn="0" w:lastColumn="0" w:oddVBand="0" w:evenVBand="0" w:oddHBand="1" w:evenHBand="0" w:firstRowFirstColumn="0" w:firstRowLastColumn="0" w:lastRowFirstColumn="0" w:lastRowLastColumn="0"/>
             </w:pPr>
             <w:r>
@@ -13649,29 +14068,17 @@
             <w:tcW w:w="2207" w:type="dxa"/>
           </w:tcPr>
           <w:p>
+            <w:r>
+              <w:t>Engage enemy forces</w:t>
+            </w:r>
+          </w:p>
+        </w:tc>
+        <w:tc>
+          <w:tcPr>
+            <w:tcW w:w="4788" w:type="dxa"/>
+          </w:tcPr>
+          <w:p>
             <w:pPr>
-              <w:pStyle w:val="Lista"/>
-              <w:numPr>
-                <w:ilvl w:val="0"/>
-                <w:numId w:val="0"/>
-              </w:numPr>
-            </w:pPr>
-            <w:r>
-              <w:t>Engage enemy forces</w:t>
-            </w:r>
-          </w:p>
-        </w:tc>
-        <w:tc>
-          <w:tcPr>
-            <w:tcW w:w="4788" w:type="dxa"/>
-          </w:tcPr>
-          <w:p>
-            <w:pPr>
-              <w:pStyle w:val="Lista"/>
-              <w:numPr>
-                <w:ilvl w:val="0"/>
-                <w:numId w:val="0"/>
-              </w:numPr>
               <w:cnfStyle w:val="000000100000" w:firstRow="0" w:lastRow="0" w:firstColumn="0" w:lastColumn="0" w:oddVBand="0" w:evenVBand="0" w:oddHBand="1" w:evenHBand="0" w:firstRowFirstColumn="0" w:firstRowLastColumn="0" w:lastRowFirstColumn="0" w:lastRowLastColumn="0"/>
             </w:pPr>
             <w:r>
@@ -13685,11 +14092,6 @@
           </w:tcPr>
           <w:p>
             <w:pPr>
-              <w:pStyle w:val="Lista"/>
-              <w:numPr>
-                <w:ilvl w:val="0"/>
-                <w:numId w:val="0"/>
-              </w:numPr>
               <w:cnfStyle w:val="000000100000" w:firstRow="0" w:lastRow="0" w:firstColumn="0" w:lastColumn="0" w:oddVBand="0" w:evenVBand="0" w:oddHBand="1" w:evenHBand="0" w:firstRowFirstColumn="0" w:firstRowLastColumn="0" w:lastRowFirstColumn="0" w:lastRowLastColumn="0"/>
             </w:pPr>
             <w:r>
@@ -13703,11 +14105,6 @@
           </w:tcPr>
           <w:p>
             <w:pPr>
-              <w:pStyle w:val="Lista"/>
-              <w:numPr>
-                <w:ilvl w:val="0"/>
-                <w:numId w:val="0"/>
-              </w:numPr>
               <w:cnfStyle w:val="000000100000" w:firstRow="0" w:lastRow="0" w:firstColumn="0" w:lastColumn="0" w:oddVBand="0" w:evenVBand="0" w:oddHBand="1" w:evenHBand="0" w:firstRowFirstColumn="0" w:firstRowLastColumn="0" w:lastRowFirstColumn="0" w:lastRowLastColumn="0"/>
             </w:pPr>
             <w:r>
@@ -13723,29 +14120,17 @@
             <w:tcW w:w="2207" w:type="dxa"/>
           </w:tcPr>
           <w:p>
+            <w:r>
+              <w:t>System Project</w:t>
+            </w:r>
+          </w:p>
+        </w:tc>
+        <w:tc>
+          <w:tcPr>
+            <w:tcW w:w="4788" w:type="dxa"/>
+          </w:tcPr>
+          <w:p>
             <w:pPr>
-              <w:pStyle w:val="Lista"/>
-              <w:numPr>
-                <w:ilvl w:val="0"/>
-                <w:numId w:val="0"/>
-              </w:numPr>
-            </w:pPr>
-            <w:r>
-              <w:t>System Project</w:t>
-            </w:r>
-          </w:p>
-        </w:tc>
-        <w:tc>
-          <w:tcPr>
-            <w:tcW w:w="4788" w:type="dxa"/>
-          </w:tcPr>
-          <w:p>
-            <w:pPr>
-              <w:pStyle w:val="Lista"/>
-              <w:numPr>
-                <w:ilvl w:val="0"/>
-                <w:numId w:val="0"/>
-              </w:numPr>
               <w:cnfStyle w:val="000000000000" w:firstRow="0" w:lastRow="0" w:firstColumn="0" w:lastColumn="0" w:oddVBand="0" w:evenVBand="0" w:oddHBand="0" w:evenHBand="0" w:firstRowFirstColumn="0" w:firstRowLastColumn="0" w:lastRowFirstColumn="0" w:lastRowLastColumn="0"/>
             </w:pPr>
             <w:r>
@@ -13759,11 +14144,6 @@
           </w:tcPr>
           <w:p>
             <w:pPr>
-              <w:pStyle w:val="Lista"/>
-              <w:numPr>
-                <w:ilvl w:val="0"/>
-                <w:numId w:val="0"/>
-              </w:numPr>
               <w:cnfStyle w:val="000000000000" w:firstRow="0" w:lastRow="0" w:firstColumn="0" w:lastColumn="0" w:oddVBand="0" w:evenVBand="0" w:oddHBand="0" w:evenHBand="0" w:firstRowFirstColumn="0" w:firstRowLastColumn="0" w:lastRowFirstColumn="0" w:lastRowLastColumn="0"/>
             </w:pPr>
             <w:r>
@@ -13777,11 +14157,6 @@
           </w:tcPr>
           <w:p>
             <w:pPr>
-              <w:pStyle w:val="Lista"/>
-              <w:numPr>
-                <w:ilvl w:val="0"/>
-                <w:numId w:val="0"/>
-              </w:numPr>
               <w:cnfStyle w:val="000000000000" w:firstRow="0" w:lastRow="0" w:firstColumn="0" w:lastColumn="0" w:oddVBand="0" w:evenVBand="0" w:oddHBand="0" w:evenHBand="0" w:firstRowFirstColumn="0" w:firstRowLastColumn="0" w:lastRowFirstColumn="0" w:lastRowLastColumn="0"/>
             </w:pPr>
             <w:r>
@@ -13791,35 +14166,9 @@
         </w:tc>
       </w:tr>
     </w:tbl>
-    <w:p>
-      <w:pPr>
-        <w:pStyle w:val="Lista"/>
-        <w:numPr>
-          <w:ilvl w:val="0"/>
-          <w:numId w:val="0"/>
-        </w:numPr>
-        <w:ind w:left="357"/>
-      </w:pPr>
-    </w:p>
-    <w:p>
-      <w:pPr>
-        <w:pStyle w:val="Lista"/>
-        <w:numPr>
-          <w:ilvl w:val="0"/>
-          <w:numId w:val="0"/>
-        </w:numPr>
-        <w:ind w:left="357"/>
-      </w:pPr>
-    </w:p>
-    <w:p>
-      <w:pPr>
-        <w:pStyle w:val="Lista"/>
-        <w:numPr>
-          <w:ilvl w:val="0"/>
-          <w:numId w:val="0"/>
-        </w:numPr>
-        <w:ind w:left="357"/>
-      </w:pPr>
+    <w:p/>
+    <w:p/>
+    <w:p>
       <w:r>
         <w:t>Events</w:t>
       </w:r>
@@ -13857,6 +14206,19 @@
       </w:r>
     </w:p>
     <w:p>
+      <w:r>
+        <w:t>Galaxy</w:t>
+      </w:r>
+    </w:p>
+    <w:p>
+      <w:pPr>
+        <w:pStyle w:val="Lista"/>
+      </w:pPr>
+      <w:r>
+        <w:t>Triggered by:</w:t>
+      </w:r>
+    </w:p>
+    <w:p>
       <w:pPr>
         <w:pStyle w:val="Lista"/>
         <w:numPr>
@@ -13865,15 +14227,7 @@
         </w:numPr>
       </w:pPr>
       <w:r>
-        <w:t>Galaxy</w:t>
-      </w:r>
-    </w:p>
-    <w:p>
-      <w:pPr>
-        <w:pStyle w:val="Lista"/>
-      </w:pPr>
-      <w:r>
-        <w:t>Triggered by:</w:t>
+        <w:t>User</w:t>
       </w:r>
     </w:p>
     <w:p>
@@ -13885,7 +14239,7 @@
         </w:numPr>
       </w:pPr>
       <w:r>
-        <w:t>User</w:t>
+        <w:t>AI</w:t>
       </w:r>
     </w:p>
     <w:p>
@@ -13897,7 +14251,15 @@
         </w:numPr>
       </w:pPr>
       <w:r>
-        <w:t>AI</w:t>
+        <w:t>Turn</w:t>
+      </w:r>
+    </w:p>
+    <w:p>
+      <w:pPr>
+        <w:pStyle w:val="Lista"/>
+      </w:pPr>
+      <w:r>
+        <w:t>Then progressing</w:t>
       </w:r>
     </w:p>
     <w:p>
@@ -13909,15 +14271,7 @@
         </w:numPr>
       </w:pPr>
       <w:r>
-        <w:t>Turn</w:t>
-      </w:r>
-    </w:p>
-    <w:p>
-      <w:pPr>
-        <w:pStyle w:val="Lista"/>
-      </w:pPr>
-      <w:r>
-        <w:t>Then progressing</w:t>
+        <w:t>Instantly (taking modal control)</w:t>
       </w:r>
     </w:p>
     <w:p>
@@ -13929,7 +14283,7 @@
         </w:numPr>
       </w:pPr>
       <w:r>
-        <w:t>Instantly (taking modal control)</w:t>
+        <w:t>On turn</w:t>
       </w:r>
     </w:p>
     <w:p>
@@ -13941,30 +14295,10 @@
         </w:numPr>
       </w:pPr>
       <w:r>
-        <w:t>On turn</w:t>
-      </w:r>
-    </w:p>
-    <w:p>
-      <w:pPr>
-        <w:pStyle w:val="Lista"/>
-        <w:numPr>
-          <w:ilvl w:val="1"/>
-          <w:numId w:val="3"/>
-        </w:numPr>
-      </w:pPr>
-      <w:r>
         <w:t>Over several turns</w:t>
       </w:r>
     </w:p>
     <w:p>
-      <w:pPr>
-        <w:pStyle w:val="Lista"/>
-        <w:numPr>
-          <w:ilvl w:val="0"/>
-          <w:numId w:val="0"/>
-        </w:numPr>
-        <w:ind w:left="357"/>
-      </w:pPr>
       <w:r>
         <w:t xml:space="preserve">Note that for AI purposes, all possible actions (or most of them) will likely be generated anyway at the beginning of each turn. </w:t>
       </w:r>
@@ -13983,27 +14317,9 @@
         <w:t>.</w:t>
       </w:r>
     </w:p>
-    <w:p>
-      <w:pPr>
-        <w:pStyle w:val="Lista"/>
-        <w:numPr>
-          <w:ilvl w:val="0"/>
-          <w:numId w:val="0"/>
-        </w:numPr>
-        <w:ind w:left="357"/>
-      </w:pPr>
-    </w:p>
-    <w:p>
-      <w:pPr>
-        <w:pStyle w:val="Lista"/>
-        <w:numPr>
-          <w:ilvl w:val="0"/>
-          <w:numId w:val="0"/>
-        </w:numPr>
-        <w:ind w:left="357"/>
-      </w:pPr>
-      <w:r>
-        <w:lastRenderedPageBreak/>
+    <w:p/>
+    <w:p>
+      <w:r>
         <w:t xml:space="preserve">Check </w:t>
       </w:r>
       <w:r>
@@ -14019,16 +14335,7 @@
         <w:t xml:space="preserve"> event</w:t>
       </w:r>
     </w:p>
-    <w:p>
-      <w:pPr>
-        <w:pStyle w:val="Lista"/>
-        <w:numPr>
-          <w:ilvl w:val="0"/>
-          <w:numId w:val="0"/>
-        </w:numPr>
-        <w:ind w:left="357"/>
-      </w:pPr>
-    </w:p>
+    <w:p/>
     <w:p>
       <w:pPr>
         <w:pStyle w:val="Heading2"/>
@@ -14044,6 +14351,7 @@
         <w:rPr>
           <w:rStyle w:val="Emphasis"/>
         </w:rPr>
+        <w:lastRenderedPageBreak/>
         <w:t>Spending</w:t>
       </w:r>
       <w:bookmarkEnd w:id="46"/>
@@ -14684,7 +14992,6 @@
       </w:pPr>
       <w:bookmarkStart w:id="48" w:name="_Toc355415484"/>
       <w:r>
-        <w:lastRenderedPageBreak/>
         <w:t>Global</w:t>
       </w:r>
       <w:bookmarkEnd w:id="48"/>
@@ -14711,6 +15018,7 @@
       </w:pPr>
       <w:bookmarkStart w:id="49" w:name="_Toc355415485"/>
       <w:r>
+        <w:lastRenderedPageBreak/>
         <w:t>Races</w:t>
       </w:r>
       <w:bookmarkEnd w:id="49"/>
@@ -15472,7 +15780,6 @@
               <w:rPr>
                 <w:rStyle w:val="Small"/>
               </w:rPr>
-              <w:lastRenderedPageBreak/>
               <w:t>Ground Offense</w:t>
             </w:r>
           </w:p>
@@ -15667,6 +15974,7 @@
               <w:rPr>
                 <w:rStyle w:val="Small"/>
               </w:rPr>
+              <w:lastRenderedPageBreak/>
               <w:t>Morale</w:t>
             </w:r>
           </w:p>
@@ -16401,6 +16709,7 @@
       </w:pPr>
       <w:bookmarkStart w:id="53" w:name="_Toc355415489"/>
       <w:r>
+        <w:lastRenderedPageBreak/>
         <w:t>Ships</w:t>
       </w:r>
       <w:bookmarkEnd w:id="53"/>
@@ -16697,15 +17006,15 @@
         </w:numPr>
       </w:pPr>
       <w:r>
+        <w:t>Check the stats for resulting tonnage, crew size and production cost.</w:t>
+      </w:r>
+    </w:p>
+    <w:p>
+      <w:pPr>
+        <w:pStyle w:val="Parrafonormal"/>
+      </w:pPr>
+      <w:r>
         <w:lastRenderedPageBreak/>
-        <w:t>Check the stats for resulting tonnage, crew size and production cost.</w:t>
-      </w:r>
-    </w:p>
-    <w:p>
-      <w:pPr>
-        <w:pStyle w:val="Parrafonormal"/>
-      </w:pPr>
-      <w:r>
         <w:t>It would be easy for players to try to add more and more stuff, so the idea is to update the final stats automatically on each selection and also provide some feedback as to the expected number of turns (in color) that would take to produce the design given the current military spending and the capacity of his existing shipyards. This feedback should allow the player to decide on the best strategy, but also allow him to create the Death Star if he wants to.</w:t>
       </w:r>
     </w:p>
@@ -16912,9 +17221,6 @@
     <w:sdtEndPr/>
     <w:sdtContent>
       <w:p>
-        <w:pPr>
-          <w:pStyle w:val="Footer"/>
-        </w:pPr>
         <w:r>
           <w:rPr>
             <w:noProof/>
@@ -16922,7 +17228,7 @@
           <mc:AlternateContent>
             <mc:Choice Requires="wps">
               <w:drawing>
-                <wp:anchor distT="0" distB="0" distL="114300" distR="114300" simplePos="0" relativeHeight="251662336" behindDoc="0" locked="0" layoutInCell="1" allowOverlap="1" wp14:anchorId="5E239991" wp14:editId="16C731FC">
+                <wp:anchor distT="0" distB="0" distL="114300" distR="114300" simplePos="0" relativeHeight="251662336" behindDoc="0" locked="0" layoutInCell="1" allowOverlap="1" wp14:anchorId="5776E028" wp14:editId="06823BF8">
                   <wp:simplePos x="0" y="0"/>
                   <wp:positionH relativeFrom="margin">
                     <wp:align>center</wp:align>
@@ -16997,7 +17303,7 @@
                                   <w:rStyle w:val="PageNumber"/>
                                   <w:noProof/>
                                 </w:rPr>
-                                <w:t>11</w:t>
+                                <w:t>40</w:t>
                               </w:r>
                               <w:r>
                                 <w:rPr>
@@ -17076,7 +17382,7 @@
                             <w:rStyle w:val="PageNumber"/>
                             <w:noProof/>
                           </w:rPr>
-                          <w:t>11</w:t>
+                          <w:t>40</w:t>
                         </w:r>
                         <w:r>
                           <w:rPr>
@@ -17100,7 +17406,7 @@
           <mc:AlternateContent>
             <mc:Choice Requires="wps">
               <w:drawing>
-                <wp:anchor distT="0" distB="0" distL="114300" distR="114300" simplePos="0" relativeHeight="251661312" behindDoc="0" locked="0" layoutInCell="1" allowOverlap="1" wp14:anchorId="72D55002" wp14:editId="7C6B5728">
+                <wp:anchor distT="0" distB="0" distL="114300" distR="114300" simplePos="0" relativeHeight="251661312" behindDoc="0" locked="0" layoutInCell="1" allowOverlap="1" wp14:anchorId="4D435FFA" wp14:editId="2CC5CD38">
                   <wp:simplePos x="0" y="0"/>
                   <wp:positionH relativeFrom="margin">
                     <wp:align>center</wp:align>
@@ -17202,7 +17508,7 @@
       <mc:AlternateContent>
         <mc:Choice Requires="wps">
           <w:drawing>
-            <wp:anchor distT="0" distB="0" distL="114300" distR="114300" simplePos="0" relativeHeight="251659264" behindDoc="0" locked="0" layoutInCell="1" allowOverlap="1" wp14:anchorId="0FA60CC8" wp14:editId="7044FF10">
+            <wp:anchor distT="0" distB="0" distL="114300" distR="114300" simplePos="0" relativeHeight="251659264" behindDoc="0" locked="0" layoutInCell="1" allowOverlap="1" wp14:anchorId="10F27678" wp14:editId="40B799E2">
               <wp:simplePos x="0" y="0"/>
               <mc:AlternateContent>
                 <mc:Choice Requires="wp14">
@@ -17421,11 +17727,7 @@
       </mc:AlternateContent>
     </w:r>
   </w:p>
-  <w:p>
-    <w:pPr>
-      <w:pStyle w:val="Footer"/>
-    </w:pPr>
-  </w:p>
+  <w:p/>
 </w:ftr>
 </file>
 
@@ -18042,7 +18344,7 @@
   <w:style w:type="paragraph" w:default="1" w:styleId="Normal">
     <w:name w:val="Normal"/>
     <w:qFormat/>
-    <w:rsid w:val="000676CA"/>
+    <w:rsid w:val="00293BE4"/>
     <w:pPr>
       <w:spacing w:after="200" w:line="276" w:lineRule="auto"/>
       <w:contextualSpacing/>
@@ -18663,33 +18965,6 @@
       <w:lang w:val="en-US" w:eastAsia="en-US"/>
     </w:rPr>
   </w:style>
-  <w:style w:type="paragraph" w:styleId="Header">
-    <w:name w:val="header"/>
-    <w:basedOn w:val="Normal"/>
-    <w:link w:val="HeaderChar"/>
-    <w:uiPriority w:val="99"/>
-    <w:rsid w:val="00C71BEC"/>
-    <w:pPr>
-      <w:tabs>
-        <w:tab w:val="center" w:pos="4252"/>
-        <w:tab w:val="right" w:pos="8504"/>
-      </w:tabs>
-      <w:spacing w:after="0" w:line="240" w:lineRule="auto"/>
-    </w:pPr>
-  </w:style>
-  <w:style w:type="character" w:customStyle="1" w:styleId="HeaderChar">
-    <w:name w:val="Header Char"/>
-    <w:link w:val="Header"/>
-    <w:uiPriority w:val="99"/>
-    <w:locked/>
-    <w:rsid w:val="00C71BEC"/>
-    <w:rPr>
-      <w:rFonts w:ascii="Times New Roman" w:eastAsiaTheme="minorEastAsia" w:hAnsi="Times New Roman"/>
-      <w:sz w:val="22"/>
-      <w:szCs w:val="22"/>
-      <w:lang w:val="en-US" w:eastAsia="en-US"/>
-    </w:rPr>
-  </w:style>
   <w:style w:type="table" w:styleId="TableGrid">
     <w:name w:val="Table Grid"/>
     <w:basedOn w:val="TableNormal"/>
@@ -18748,34 +19023,6 @@
       <w:ind w:left="357" w:hanging="357"/>
       <w:contextualSpacing w:val="0"/>
     </w:pPr>
-  </w:style>
-  <w:style w:type="paragraph" w:styleId="Footer">
-    <w:name w:val="footer"/>
-    <w:basedOn w:val="Normal"/>
-    <w:link w:val="FooterChar"/>
-    <w:uiPriority w:val="99"/>
-    <w:rsid w:val="00C71BEC"/>
-    <w:pPr>
-      <w:tabs>
-        <w:tab w:val="center" w:pos="4252"/>
-        <w:tab w:val="right" w:pos="8504"/>
-      </w:tabs>
-      <w:spacing w:after="0" w:line="240" w:lineRule="auto"/>
-    </w:pPr>
-  </w:style>
-  <w:style w:type="character" w:customStyle="1" w:styleId="FooterChar">
-    <w:name w:val="Footer Char"/>
-    <w:link w:val="Footer"/>
-    <w:uiPriority w:val="99"/>
-    <w:semiHidden/>
-    <w:locked/>
-    <w:rsid w:val="00C71BEC"/>
-    <w:rPr>
-      <w:rFonts w:ascii="Times New Roman" w:eastAsiaTheme="minorEastAsia" w:hAnsi="Times New Roman"/>
-      <w:sz w:val="22"/>
-      <w:szCs w:val="22"/>
-      <w:lang w:val="en-US" w:eastAsia="en-US"/>
-    </w:rPr>
   </w:style>
   <w:style w:type="character" w:customStyle="1" w:styleId="ListaChar">
     <w:name w:val="Lista Char"/>
@@ -19467,16 +19714,6 @@
       <w:lang w:eastAsia="ja-JP"/>
     </w:rPr>
   </w:style>
-  <w:style w:type="paragraph" w:styleId="NormalWeb">
-    <w:name w:val="Normal (Web)"/>
-    <w:basedOn w:val="Normal"/>
-    <w:locked/>
-    <w:rsid w:val="00C71BEC"/>
-    <w:rPr>
-      <w:sz w:val="24"/>
-      <w:szCs w:val="24"/>
-    </w:rPr>
-  </w:style>
   <w:style w:type="character" w:styleId="PlaceholderText">
     <w:name w:val="Placeholder Text"/>
     <w:basedOn w:val="DefaultParagraphFont"/>
@@ -19852,7 +20089,7 @@
   <w:style w:type="paragraph" w:default="1" w:styleId="Normal">
     <w:name w:val="Normal"/>
     <w:qFormat/>
-    <w:rsid w:val="000676CA"/>
+    <w:rsid w:val="00293BE4"/>
     <w:pPr>
       <w:spacing w:after="200" w:line="276" w:lineRule="auto"/>
       <w:contextualSpacing/>
@@ -20473,33 +20710,6 @@
       <w:lang w:val="en-US" w:eastAsia="en-US"/>
     </w:rPr>
   </w:style>
-  <w:style w:type="paragraph" w:styleId="Header">
-    <w:name w:val="header"/>
-    <w:basedOn w:val="Normal"/>
-    <w:link w:val="HeaderChar"/>
-    <w:uiPriority w:val="99"/>
-    <w:rsid w:val="00C71BEC"/>
-    <w:pPr>
-      <w:tabs>
-        <w:tab w:val="center" w:pos="4252"/>
-        <w:tab w:val="right" w:pos="8504"/>
-      </w:tabs>
-      <w:spacing w:after="0" w:line="240" w:lineRule="auto"/>
-    </w:pPr>
-  </w:style>
-  <w:style w:type="character" w:customStyle="1" w:styleId="HeaderChar">
-    <w:name w:val="Header Char"/>
-    <w:link w:val="Header"/>
-    <w:uiPriority w:val="99"/>
-    <w:locked/>
-    <w:rsid w:val="00C71BEC"/>
-    <w:rPr>
-      <w:rFonts w:ascii="Times New Roman" w:eastAsiaTheme="minorEastAsia" w:hAnsi="Times New Roman"/>
-      <w:sz w:val="22"/>
-      <w:szCs w:val="22"/>
-      <w:lang w:val="en-US" w:eastAsia="en-US"/>
-    </w:rPr>
-  </w:style>
   <w:style w:type="table" w:styleId="TableGrid">
     <w:name w:val="Table Grid"/>
     <w:basedOn w:val="TableNormal"/>
@@ -20558,34 +20768,6 @@
       <w:ind w:left="357" w:hanging="357"/>
       <w:contextualSpacing w:val="0"/>
     </w:pPr>
-  </w:style>
-  <w:style w:type="paragraph" w:styleId="Footer">
-    <w:name w:val="footer"/>
-    <w:basedOn w:val="Normal"/>
-    <w:link w:val="FooterChar"/>
-    <w:uiPriority w:val="99"/>
-    <w:rsid w:val="00C71BEC"/>
-    <w:pPr>
-      <w:tabs>
-        <w:tab w:val="center" w:pos="4252"/>
-        <w:tab w:val="right" w:pos="8504"/>
-      </w:tabs>
-      <w:spacing w:after="0" w:line="240" w:lineRule="auto"/>
-    </w:pPr>
-  </w:style>
-  <w:style w:type="character" w:customStyle="1" w:styleId="FooterChar">
-    <w:name w:val="Footer Char"/>
-    <w:link w:val="Footer"/>
-    <w:uiPriority w:val="99"/>
-    <w:semiHidden/>
-    <w:locked/>
-    <w:rsid w:val="00C71BEC"/>
-    <w:rPr>
-      <w:rFonts w:ascii="Times New Roman" w:eastAsiaTheme="minorEastAsia" w:hAnsi="Times New Roman"/>
-      <w:sz w:val="22"/>
-      <w:szCs w:val="22"/>
-      <w:lang w:val="en-US" w:eastAsia="en-US"/>
-    </w:rPr>
   </w:style>
   <w:style w:type="character" w:customStyle="1" w:styleId="ListaChar">
     <w:name w:val="Lista Char"/>
@@ -21277,16 +21459,6 @@
       <w:lang w:eastAsia="ja-JP"/>
     </w:rPr>
   </w:style>
-  <w:style w:type="paragraph" w:styleId="NormalWeb">
-    <w:name w:val="Normal (Web)"/>
-    <w:basedOn w:val="Normal"/>
-    <w:locked/>
-    <w:rsid w:val="00C71BEC"/>
-    <w:rPr>
-      <w:sz w:val="24"/>
-      <w:szCs w:val="24"/>
-    </w:rPr>
-  </w:style>
   <w:style w:type="character" w:styleId="PlaceholderText">
     <w:name w:val="Placeholder Text"/>
     <w:basedOn w:val="DefaultParagraphFont"/>
@@ -21669,7 +21841,7 @@
 </file>
 
 <file path=customXml/itemProps1.xml><?xml version="1.0" encoding="utf-8"?>
-<ds:datastoreItem xmlns:ds="http://schemas.openxmlformats.org/officeDocument/2006/customXml" ds:itemID="{C59A270D-EE4F-422B-A0E2-B15FA7AC4BF2}">
+<ds:datastoreItem xmlns:ds="http://schemas.openxmlformats.org/officeDocument/2006/customXml" ds:itemID="{8CDA97C1-D3FC-4A8A-9A74-8C6C9863A523}">
   <ds:schemaRefs>
     <ds:schemaRef ds:uri="http://schemas.openxmlformats.org/officeDocument/2006/bibliography"/>
   </ds:schemaRefs>

</xml_diff>

<commit_message>
Mayor refactor in the way to get fog of war / visibility per empire.
</commit_message>
<xml_diff>
--- a/docs/To Tame The Void - Design.docx
+++ b/docs/To Tame The Void - Design.docx
@@ -5042,8 +5042,6 @@
       <w:r>
         <w:t xml:space="preserve"> (including repairs)</w:t>
       </w:r>
-      <w:bookmarkStart w:id="8" w:name="_GoBack"/>
-      <w:bookmarkEnd w:id="8"/>
       <w:r>
         <w:t xml:space="preserve"> in frontier outposts. Friendly units can stay in orbit for long periods. </w:t>
       </w:r>
@@ -5099,7 +5097,7 @@
           <w:rStyle w:val="Emphasis"/>
         </w:rPr>
       </w:pPr>
-      <w:bookmarkStart w:id="9" w:name="_Toc355415479"/>
+      <w:bookmarkStart w:id="8" w:name="_Toc355415479"/>
       <w:r>
         <w:rPr>
           <w:rStyle w:val="Emphasis"/>
@@ -5107,7 +5105,7 @@
         <w:lastRenderedPageBreak/>
         <w:t>Diplomacy</w:t>
       </w:r>
-      <w:bookmarkEnd w:id="9"/>
+      <w:bookmarkEnd w:id="8"/>
     </w:p>
     <w:p>
       <w:pPr>
@@ -5248,7 +5246,7 @@
           <w:numId w:val="2"/>
         </w:numPr>
       </w:pPr>
-      <w:bookmarkStart w:id="10" w:name="_Toc355415440"/>
+      <w:bookmarkStart w:id="9" w:name="_Toc355415440"/>
       <w:r>
         <w:lastRenderedPageBreak/>
         <w:t>In-Map</w:t>
@@ -5256,7 +5254,7 @@
       <w:r>
         <w:t xml:space="preserve"> Units</w:t>
       </w:r>
-      <w:bookmarkEnd w:id="10"/>
+      <w:bookmarkEnd w:id="9"/>
     </w:p>
     <w:p>
       <w:pPr>
@@ -5266,11 +5264,11 @@
           <w:numId w:val="2"/>
         </w:numPr>
       </w:pPr>
-      <w:bookmarkStart w:id="11" w:name="_Toc355415441"/>
+      <w:bookmarkStart w:id="10" w:name="_Toc355415441"/>
       <w:r>
         <w:t>Imperial Headquarters (IH)</w:t>
       </w:r>
-      <w:bookmarkEnd w:id="11"/>
+      <w:bookmarkEnd w:id="10"/>
     </w:p>
     <w:p>
       <w:pPr>
@@ -5470,14 +5468,14 @@
           <w:rStyle w:val="Emphasis"/>
         </w:rPr>
       </w:pPr>
-      <w:bookmarkStart w:id="12" w:name="_Toc355415442"/>
+      <w:bookmarkStart w:id="11" w:name="_Toc355415442"/>
       <w:r>
         <w:rPr>
           <w:rStyle w:val="Emphasis"/>
         </w:rPr>
         <w:t>Task Forces</w:t>
       </w:r>
-      <w:bookmarkEnd w:id="12"/>
+      <w:bookmarkEnd w:id="11"/>
     </w:p>
     <w:p>
       <w:pPr>
@@ -5520,11 +5518,11 @@
           <w:numId w:val="2"/>
         </w:numPr>
       </w:pPr>
-      <w:bookmarkStart w:id="13" w:name="_Toc355415443"/>
+      <w:bookmarkStart w:id="12" w:name="_Toc355415443"/>
       <w:r>
         <w:t>Manipulation</w:t>
       </w:r>
-      <w:bookmarkEnd w:id="13"/>
+      <w:bookmarkEnd w:id="12"/>
     </w:p>
     <w:p>
       <w:pPr>
@@ -5623,7 +5621,6 @@
         </w:numPr>
       </w:pPr>
       <w:r>
-        <w:lastRenderedPageBreak/>
         <w:t>A special button is also available to toggle between all or none of the units across all stacks.</w:t>
       </w:r>
     </w:p>
@@ -5636,6 +5633,7 @@
         </w:numPr>
       </w:pPr>
       <w:r>
+        <w:lastRenderedPageBreak/>
         <w:t>Options</w:t>
       </w:r>
     </w:p>
@@ -5711,11 +5709,11 @@
           <w:numId w:val="2"/>
         </w:numPr>
       </w:pPr>
-      <w:bookmarkStart w:id="14" w:name="_Toc355415444"/>
+      <w:bookmarkStart w:id="13" w:name="_Toc355415444"/>
       <w:r>
         <w:t>Movement</w:t>
       </w:r>
-      <w:bookmarkEnd w:id="14"/>
+      <w:bookmarkEnd w:id="13"/>
     </w:p>
     <w:p>
       <w:pPr>
@@ -5766,33 +5764,36 @@
         </w:numPr>
       </w:pPr>
       <w:r>
+        <w:t>Other issues</w:t>
+      </w:r>
+    </w:p>
+    <w:p>
+      <w:pPr>
+        <w:pStyle w:val="Parrafonormal"/>
+      </w:pPr>
+      <w:r>
+        <w:t xml:space="preserve">The game doesn’t automatically calculate routes between stars. This design conclusion is due to the diversity of conditions and assumption for this problem. While pathfinding using starlanes is relatively </w:t>
+      </w:r>
+      <w:r>
         <w:lastRenderedPageBreak/>
-        <w:t>Other issues</w:t>
+        <w:t>simple, the intended path will depend on enemy presence, patrolling, strategy, etc. To simplify this problem while allowing total control to the player, a series of stars can be chosen instead of a single destination. A click on a star contiguous to the last star in the path (or the starting star in case of being in orbit) will add it to the path, while a right-click on any star in the path will delete all stars from that one onwards. The path always contains all the stars that a particular task force will move to.</w:t>
       </w:r>
     </w:p>
     <w:p>
       <w:pPr>
         <w:pStyle w:val="Parrafonormal"/>
       </w:pPr>
-      <w:r>
-        <w:t>The game doesn’t automatically calculate routes between stars. This design conclusion is due to the diversity of conditions and assumption for this problem. While pathfinding using starlanes is relatively simple, the intended path will depend on enemy presence, patrolling, strategy, etc. To simplify this problem while allowing total control to the player, a series of stars can be chosen instead of a single destination. A click on a star contiguous to the last star in the path (or the starting star in case of being in orbit) will add it to the path, while a right-click on any star in the path will delete all stars from that one onwards. The path always contains all the stars that a particular task force will move to.</w:t>
-      </w:r>
-    </w:p>
-    <w:p>
-      <w:pPr>
-        <w:pStyle w:val="Parrafonormal"/>
-      </w:pPr>
     </w:p>
     <w:p>
       <w:pPr>
         <w:pStyle w:val="Heading1"/>
       </w:pPr>
-      <w:bookmarkStart w:id="15" w:name="_Toc355415446"/>
+      <w:bookmarkStart w:id="14" w:name="_Toc355415446"/>
       <w:r>
         <w:lastRenderedPageBreak/>
         <w:t>Resources and Production</w:t>
       </w:r>
-      <w:bookmarkEnd w:id="15"/>
+      <w:bookmarkEnd w:id="14"/>
     </w:p>
     <w:p>
       <w:pPr>
@@ -5801,14 +5802,14 @@
           <w:rStyle w:val="Emphasis"/>
         </w:rPr>
       </w:pPr>
-      <w:bookmarkStart w:id="16" w:name="_Toc355415447"/>
+      <w:bookmarkStart w:id="15" w:name="_Toc355415447"/>
       <w:r>
         <w:rPr>
           <w:rStyle w:val="Emphasis"/>
         </w:rPr>
         <w:t>Stars Systems</w:t>
       </w:r>
-      <w:bookmarkEnd w:id="16"/>
+      <w:bookmarkEnd w:id="15"/>
     </w:p>
     <w:p>
       <w:pPr>
@@ -5897,14 +5898,14 @@
           <w:rStyle w:val="Emphasis"/>
         </w:rPr>
       </w:pPr>
-      <w:bookmarkStart w:id="17" w:name="_Toc355415448"/>
+      <w:bookmarkStart w:id="16" w:name="_Toc355415448"/>
       <w:r>
         <w:rPr>
           <w:rStyle w:val="Emphasis"/>
         </w:rPr>
         <w:t>Strategic resources</w:t>
       </w:r>
-      <w:bookmarkEnd w:id="17"/>
+      <w:bookmarkEnd w:id="16"/>
     </w:p>
     <w:p>
       <w:pPr>
@@ -5978,14 +5979,14 @@
           <w:rStyle w:val="Emphasis"/>
         </w:rPr>
       </w:pPr>
-      <w:bookmarkStart w:id="18" w:name="_Toc355415449"/>
+      <w:bookmarkStart w:id="17" w:name="_Toc355415449"/>
       <w:r>
         <w:rPr>
           <w:rStyle w:val="Emphasis"/>
         </w:rPr>
         <w:t>Outposts</w:t>
       </w:r>
-      <w:bookmarkEnd w:id="18"/>
+      <w:bookmarkEnd w:id="17"/>
     </w:p>
     <w:p>
       <w:pPr>
@@ -6548,11 +6549,11 @@
       <w:pPr>
         <w:pStyle w:val="Heading2"/>
       </w:pPr>
-      <w:bookmarkStart w:id="19" w:name="_Toc355415450"/>
+      <w:bookmarkStart w:id="18" w:name="_Toc355415450"/>
       <w:r>
         <w:t>The Reserve</w:t>
       </w:r>
-      <w:bookmarkEnd w:id="19"/>
+      <w:bookmarkEnd w:id="18"/>
     </w:p>
     <w:p>
       <w:pPr>
@@ -6775,11 +6776,11 @@
       <w:pPr>
         <w:pStyle w:val="Heading2"/>
       </w:pPr>
-      <w:bookmarkStart w:id="20" w:name="_Toc355415451"/>
+      <w:bookmarkStart w:id="19" w:name="_Toc355415451"/>
       <w:r>
         <w:t>Growth Policies</w:t>
       </w:r>
-      <w:bookmarkEnd w:id="20"/>
+      <w:bookmarkEnd w:id="19"/>
     </w:p>
     <w:p>
       <w:pPr>
@@ -6877,11 +6878,29 @@
       <w:pPr>
         <w:pStyle w:val="Heading1"/>
       </w:pPr>
-      <w:bookmarkStart w:id="21" w:name="_Toc355415452"/>
+      <w:bookmarkStart w:id="20" w:name="_Toc355415452"/>
       <w:r>
         <w:lastRenderedPageBreak/>
         <w:t>Expansion and Control</w:t>
       </w:r>
+      <w:bookmarkEnd w:id="20"/>
+    </w:p>
+    <w:p>
+      <w:pPr>
+        <w:pStyle w:val="Parrafonormal"/>
+      </w:pPr>
+      <w:r>
+        <w:t>Expansion and control are achieved by building massive fleets, with hundreds if not thousands of ships. These fleets move between systems and clash between each other in order to gain or defend territory and the resources that come with it.</w:t>
+      </w:r>
+    </w:p>
+    <w:p>
+      <w:pPr>
+        <w:pStyle w:val="Heading2"/>
+      </w:pPr>
+      <w:bookmarkStart w:id="21" w:name="_Toc355415453"/>
+      <w:r>
+        <w:t>Design Criteria</w:t>
+      </w:r>
       <w:bookmarkEnd w:id="21"/>
     </w:p>
     <w:p>
@@ -6889,60 +6908,56 @@
         <w:pStyle w:val="Parrafonormal"/>
       </w:pPr>
       <w:r>
-        <w:t>Expansion and control are achieved by building massive fleets, with hundreds if not thousands of ships. These fleets move between systems and clash between each other in order to gain or defend territory and the resources that come with it.</w:t>
+        <w:t>Handling massive fleets is no easy task. Traditionally, it presents an administration problem, since users need to be able to build big numbers of ships and position them intuitively around the map. A second issue is combat were scaling the resolution of the simulation becomes impossible (tracking the position of every ship, shooting every individual weapon, tracking the status of every shield, etc.).</w:t>
+      </w:r>
+    </w:p>
+    <w:p>
+      <w:pPr>
+        <w:pStyle w:val="Parrafonormal"/>
+      </w:pPr>
+      <w:r>
+        <w:t xml:space="preserve">Most games reduce this complexity by artificially limiting the number of ships that can be included in a ship, to some very small number (less than 20 in most cases), alluding to some "logistics limit". Others allow more ships, but user interfaces become tedious and unwieldy (Moo2). On both cases, the solutions seem kind of limiting and they take some of the feeling of grandeur that comes from being the sole ruler of a massive galactic empire. </w:t>
+      </w:r>
+    </w:p>
+    <w:p>
+      <w:pPr>
+        <w:pStyle w:val="Parrafonormal"/>
+      </w:pPr>
+      <w:r>
+        <w:t>The oldest and best solution is to group many ships into a single unit, adding up their capabilities to bigger totals. In this way, we don't model every independent unit, but model the group itself. For instance, a group of 100 ships with 2 lasers each just fires 200 lasers as a single attack, and the effects are calculated mostly as a probabilistic distribution instead of applied to individual targets.</w:t>
+      </w:r>
+    </w:p>
+    <w:p>
+      <w:pPr>
+        <w:pStyle w:val="Parrafonormal"/>
+      </w:pPr>
+      <w:r>
+        <w:t>This stacking together of identical units and keeping global stats is the centerpiece of this design, and it influences many of the choices made in terms of how ships are modeled, how the UI is behaves to display information and handle units and how combat is simulated. Any solution in this direction will hence need to be able to work equally well for stacks consisting of a single ship, to many hundreds of them, without impact either on usability or performance.</w:t>
       </w:r>
     </w:p>
     <w:p>
       <w:pPr>
         <w:pStyle w:val="Heading2"/>
       </w:pPr>
-      <w:bookmarkStart w:id="22" w:name="_Toc355415453"/>
-      <w:r>
-        <w:t>Design Criteria</w:t>
+      <w:bookmarkStart w:id="22" w:name="_Toc355415454"/>
+      <w:r>
+        <w:t xml:space="preserve">Basic </w:t>
       </w:r>
       <w:bookmarkEnd w:id="22"/>
+      <w:r>
+        <w:t>Combat</w:t>
+      </w:r>
+      <w:r>
+        <w:t xml:space="preserve"> - Minimum Viable Game</w:t>
+      </w:r>
     </w:p>
     <w:p>
       <w:pPr>
         <w:pStyle w:val="Parrafonormal"/>
       </w:pPr>
       <w:r>
-        <w:t>Handling massive fleets is no easy task. Traditionally, it presents an administration problem, since users need to be able to build big numbers of ships and position them intuitively around the map. A second issue is combat were scaling the resolution of the simulation becomes impossible (tracking the position of every ship, shooting every individual weapon, tracking the status of every shield, etc.).</w:t>
-      </w:r>
-    </w:p>
-    <w:p>
-      <w:pPr>
-        <w:pStyle w:val="Parrafonormal"/>
-      </w:pPr>
-      <w:r>
-        <w:t xml:space="preserve">Most games reduce this complexity by artificially limiting the number of ships that can be included in a ship, to some very small number (less than 20 in most cases), alluding to some "logistics limit". Others allow more ships, but user interfaces become tedious and unwieldy (Moo2). On both cases, the solutions seem kind of limiting and they take some of the feeling of grandeur that comes from being the sole ruler of a massive galactic empire. </w:t>
-      </w:r>
-    </w:p>
-    <w:p>
-      <w:pPr>
-        <w:pStyle w:val="Parrafonormal"/>
-      </w:pPr>
-      <w:r>
-        <w:t>The oldest and best solution is to group many ships into a single unit, adding up their capabilities to bigger totals. In this way, we don't model every independent unit, but model the group itself. For instance, a group of 100 ships with 2 lasers each just fires 200 lasers as a single attack, and the effects are calculated mostly as a probabilistic distribution instead of applied to individual targets.</w:t>
-      </w:r>
-    </w:p>
-    <w:p>
-      <w:pPr>
-        <w:pStyle w:val="Parrafonormal"/>
-      </w:pPr>
-      <w:r>
-        <w:t>This stacking together of identical units and keeping global stats is the centerpiece of this design, and it influences many of the choices made in terms of how ships are modeled, how the UI is behaves to display information and handle units and how combat is simulated. Any solution in this direction will hence need to be able to work equally well for stacks consisting of a single ship, to many hundreds of them, without impact either on usability or performance.</w:t>
-      </w:r>
-    </w:p>
-    <w:p>
-      <w:pPr>
-        <w:pStyle w:val="Heading2"/>
-      </w:pPr>
-      <w:bookmarkStart w:id="23" w:name="_Toc355415454"/>
-      <w:r>
-        <w:t>Ships</w:t>
-      </w:r>
-      <w:bookmarkEnd w:id="23"/>
+        <w:t xml:space="preserve">There are many ways to represent ships in combat, and they can get fairly complex to implement. Complexity can come from different ways to model units, different ways to calculate combat resolutions and the amount of interactivity and interfaces developed to support both. The next is a very minimal version, such that the game can be released and played. Ideally, further development would enable to customize and configure deeper ways to play the game. </w:t>
+      </w:r>
     </w:p>
     <w:p>
       <w:pPr>
@@ -6950,14 +6965,6 @@
       </w:pPr>
       <w:r>
         <w:t>Ship Attributes</w:t>
-      </w:r>
-    </w:p>
-    <w:p>
-      <w:pPr>
-        <w:pStyle w:val="Parrafonormal"/>
-      </w:pPr>
-      <w:r>
-        <w:t>Each ship includes a fixed set of attributes, which varies from one model to another.</w:t>
       </w:r>
     </w:p>
     <w:p>
@@ -6990,7 +6997,7 @@
         <w:rPr>
           <w:rStyle w:val="Strong"/>
         </w:rPr>
-        <w:t>Absorption</w:t>
+        <w:t>Attack</w:t>
       </w:r>
       <w:r>
         <w:rPr>
@@ -6999,6 +7006,328 @@
         <w:t>:</w:t>
       </w:r>
       <w:r>
+        <w:t xml:space="preserve"> A number that determined how hard </w:t>
+      </w:r>
+      <w:r>
+        <w:t>a ship strikes an opponent</w:t>
+      </w:r>
+      <w:r>
+        <w:t>, it is directly subtracted form the hull value of an opponent.</w:t>
+      </w:r>
+    </w:p>
+    <w:p>
+      <w:pPr>
+        <w:pStyle w:val="Lista"/>
+        <w:numPr>
+          <w:ilvl w:val="0"/>
+          <w:numId w:val="1"/>
+        </w:numPr>
+      </w:pPr>
+      <w:r>
+        <w:rPr>
+          <w:rStyle w:val="Strong"/>
+        </w:rPr>
+        <w:t># of Hits:</w:t>
+      </w:r>
+      <w:r>
+        <w:t xml:space="preserve"> most ships strike once, but some shot multiple projectiles or otherwise affect complete areas.</w:t>
+      </w:r>
+    </w:p>
+    <w:p>
+      <w:pPr>
+        <w:pStyle w:val="Lista"/>
+        <w:numPr>
+          <w:ilvl w:val="0"/>
+          <w:numId w:val="1"/>
+        </w:numPr>
+      </w:pPr>
+      <w:r>
+        <w:rPr>
+          <w:rStyle w:val="Strong"/>
+        </w:rPr>
+        <w:t>Initiative:</w:t>
+      </w:r>
+      <w:r>
+        <w:t xml:space="preserve"> Initiative dete</w:t>
+      </w:r>
+      <w:r>
+        <w:t>rmines which ships strike first.</w:t>
+      </w:r>
+    </w:p>
+    <w:p>
+      <w:pPr>
+        <w:pStyle w:val="Heading3"/>
+      </w:pPr>
+      <w:r>
+        <w:lastRenderedPageBreak/>
+        <w:t>Combat</w:t>
+      </w:r>
+    </w:p>
+    <w:p>
+      <w:pPr>
+        <w:pStyle w:val="Parrafonormal"/>
+      </w:pPr>
+      <w:r>
+        <w:t xml:space="preserve">Stacks are ordered by initiative. </w:t>
+      </w:r>
+      <w:r>
+        <w:t>In order, each stack chooses a target from the opponent fleet and attacks it, causing damage.</w:t>
+      </w:r>
+      <w:r>
+        <w:t xml:space="preserve"> Once all stacks have attacked, a new turn begins in the same order. The combat begins when no ships are left. At the </w:t>
+      </w:r>
+      <w:r>
+        <w:t>beginning</w:t>
+      </w:r>
+      <w:r>
+        <w:t xml:space="preserve"> of each turn, each </w:t>
+      </w:r>
+      <w:r>
+        <w:t xml:space="preserve">player is given the choice to retreat from combat. </w:t>
+      </w:r>
+      <w:r>
+        <w:t>If this option is taken, ships will leave instantaneously instead of attacking, whenever is their turn to take an action.</w:t>
+      </w:r>
+    </w:p>
+    <w:p>
+      <w:pPr>
+        <w:pStyle w:val="Heading3"/>
+      </w:pPr>
+      <w:r>
+        <w:t>Available Ships</w:t>
+      </w:r>
+    </w:p>
+    <w:p>
+      <w:pPr>
+        <w:pStyle w:val="Lista"/>
+      </w:pPr>
+      <w:r>
+        <w:t>Star Fig</w:t>
+      </w:r>
+      <w:r>
+        <w:t>h</w:t>
+      </w:r>
+      <w:r>
+        <w:t>t</w:t>
+      </w:r>
+      <w:r>
+        <w:t>er: basic small ship, inexpensive, single hit, decent initiative.</w:t>
+      </w:r>
+      <w:r>
+        <w:t xml:space="preserve"> </w:t>
+      </w:r>
+      <w:r>
+        <w:t>Good against other fight</w:t>
+      </w:r>
+      <w:r>
+        <w:t>ers, lancers.</w:t>
+      </w:r>
+    </w:p>
+    <w:p>
+      <w:pPr>
+        <w:pStyle w:val="Lista"/>
+        <w:numPr>
+          <w:ilvl w:val="0"/>
+          <w:numId w:val="1"/>
+        </w:numPr>
+      </w:pPr>
+      <w:r>
+        <w:t>Lancers: weak</w:t>
+      </w:r>
+      <w:r>
+        <w:t>, best initiative, hard hitting, p</w:t>
+      </w:r>
+      <w:r>
+        <w:t>ounding large targets with powerful lasers from large distances.</w:t>
+      </w:r>
+      <w:r>
+        <w:t xml:space="preserve"> Good against </w:t>
+      </w:r>
+      <w:r>
+        <w:t>Battle Cruisers.</w:t>
+      </w:r>
+    </w:p>
+    <w:p>
+      <w:pPr>
+        <w:pStyle w:val="Lista"/>
+        <w:numPr>
+          <w:ilvl w:val="0"/>
+          <w:numId w:val="1"/>
+        </w:numPr>
+      </w:pPr>
+      <w:r>
+        <w:t>Battle Cruisers: huge, though ships.</w:t>
+      </w:r>
+      <w:r>
+        <w:t xml:space="preserve"> Average initiative.</w:t>
+      </w:r>
+      <w:r>
+        <w:t xml:space="preserve"> Have multiple medium cannons. Good against pit-</w:t>
+      </w:r>
+      <w:r>
+        <w:t>bulls.</w:t>
+      </w:r>
+    </w:p>
+    <w:p>
+      <w:pPr>
+        <w:pStyle w:val="Lista"/>
+        <w:numPr>
+          <w:ilvl w:val="0"/>
+          <w:numId w:val="1"/>
+        </w:numPr>
+      </w:pPr>
+      <w:r>
+        <w:t>Pit-</w:t>
+      </w:r>
+      <w:r>
+        <w:t xml:space="preserve">bulls: </w:t>
+      </w:r>
+      <w:r>
+        <w:t>medium</w:t>
+      </w:r>
+      <w:r>
+        <w:t xml:space="preserve"> and tough close-range fighters, using shrapnel to cover areas with lead.</w:t>
+      </w:r>
+      <w:r>
+        <w:t xml:space="preserve"> Low damage, but multiple attacks, very poor initiative. Good against </w:t>
+      </w:r>
+      <w:r>
+        <w:t>fighters</w:t>
+      </w:r>
+      <w:r>
+        <w:t>.</w:t>
+      </w:r>
+    </w:p>
+    <w:p>
+      <w:pPr>
+        <w:pStyle w:val="Lista"/>
+        <w:numPr>
+          <w:ilvl w:val="0"/>
+          <w:numId w:val="1"/>
+        </w:numPr>
+      </w:pPr>
+      <w:r>
+        <w:t>Colony Ship: does not attack, can colonize new systems.</w:t>
+      </w:r>
+    </w:p>
+    <w:p>
+      <w:pPr>
+        <w:pStyle w:val="Lista"/>
+        <w:numPr>
+          <w:ilvl w:val="0"/>
+          <w:numId w:val="1"/>
+        </w:numPr>
+      </w:pPr>
+      <w:r>
+        <w:t xml:space="preserve">Ground Troopers: Assault ships, for landing troops on enemy planets. Capable of </w:t>
+      </w:r>
+      <w:r>
+        <w:t>invading a system.</w:t>
+      </w:r>
+    </w:p>
+    <w:p>
+      <w:pPr>
+        <w:pStyle w:val="Lista"/>
+        <w:numPr>
+          <w:ilvl w:val="0"/>
+          <w:numId w:val="1"/>
+        </w:numPr>
+      </w:pPr>
+      <w:r>
+        <w:t>Bomber: terrible initiative, weak but pack a punch. Not partic</w:t>
+      </w:r>
+      <w:r>
+        <w:t xml:space="preserve">ularly effective in ship combat, but extremely so when bombarding systems. </w:t>
+      </w:r>
+      <w:r>
+        <w:t>Specialized bombers do twice as much damage as any other ship, and also provide a much better tactical bonus to assault troops.</w:t>
+      </w:r>
+    </w:p>
+    <w:p>
+      <w:pPr>
+        <w:pStyle w:val="Lista"/>
+        <w:numPr>
+          <w:ilvl w:val="0"/>
+          <w:numId w:val="1"/>
+        </w:numPr>
+      </w:pPr>
+      <w:r>
+        <w:t>Defense</w:t>
+      </w:r>
+      <w:r>
+        <w:t xml:space="preserve"> Crew</w:t>
+      </w:r>
+      <w:r>
+        <w:t>: a crew of tactical engineers and demolition mans that lay mines, deviates asteroids and creates automated defenses. Powerful when defending, but poor attackers. Good against all types of attackers.</w:t>
+      </w:r>
+    </w:p>
+    <w:p>
+      <w:pPr>
+        <w:pStyle w:val="Heading2"/>
+        <w:numPr>
+          <w:ilvl w:val="1"/>
+          <w:numId w:val="2"/>
+        </w:numPr>
+      </w:pPr>
+      <w:r>
+        <w:t>Advanced Ships - Long Term Development</w:t>
+      </w:r>
+    </w:p>
+    <w:p>
+      <w:pPr>
+        <w:pStyle w:val="Heading3"/>
+      </w:pPr>
+      <w:r>
+        <w:t>Ship Attributes</w:t>
+      </w:r>
+    </w:p>
+    <w:p>
+      <w:pPr>
+        <w:pStyle w:val="Parrafonormal"/>
+      </w:pPr>
+      <w:r>
+        <w:t>Each ship includes a fixed set of attributes, which varies from one model to another.</w:t>
+      </w:r>
+    </w:p>
+    <w:p>
+      <w:pPr>
+        <w:pStyle w:val="Lista"/>
+        <w:numPr>
+          <w:ilvl w:val="0"/>
+          <w:numId w:val="1"/>
+        </w:numPr>
+      </w:pPr>
+      <w:r>
+        <w:rPr>
+          <w:rStyle w:val="Strong"/>
+        </w:rPr>
+        <w:t>Hull:</w:t>
+      </w:r>
+      <w:r>
+        <w:t xml:space="preserve"> a number that identifies the amount of damage that can be taken from an individual ship. In general bigger ships can tolerate more damage, but some small models can be heavily reinforced.</w:t>
+      </w:r>
+    </w:p>
+    <w:p>
+      <w:pPr>
+        <w:pStyle w:val="Lista"/>
+        <w:numPr>
+          <w:ilvl w:val="0"/>
+          <w:numId w:val="1"/>
+        </w:numPr>
+      </w:pPr>
+      <w:r>
+        <w:rPr>
+          <w:rStyle w:val="Strong"/>
+        </w:rPr>
+        <w:t>Absorption</w:t>
+      </w:r>
+      <w:r>
+        <w:rPr>
+          <w:rStyle w:val="Strong"/>
+        </w:rPr>
+        <w:t>:</w:t>
+      </w:r>
+      <w:r>
         <w:t xml:space="preserve"> a number that directly reduces any damage taken by that amount, it summarizes any kind of defensive countermeasures, including shields.</w:t>
       </w:r>
     </w:p>
@@ -7032,6 +7361,7 @@
         <w:rPr>
           <w:rStyle w:val="Strong"/>
         </w:rPr>
+        <w:lastRenderedPageBreak/>
         <w:t>Evasion:</w:t>
       </w:r>
       <w:r>
@@ -7043,7 +7373,6 @@
         <w:pStyle w:val="Heading3"/>
       </w:pPr>
       <w:r>
-        <w:lastRenderedPageBreak/>
         <w:t>Weapon Attributes</w:t>
       </w:r>
     </w:p>
@@ -7254,7 +7583,13 @@
         </w:numPr>
       </w:pPr>
       <w:r>
-        <w:t>Number of charges: how many times can new units be created.</w:t>
+        <w:rPr>
+          <w:rStyle w:val="Strong"/>
+        </w:rPr>
+        <w:t>Number of charges:</w:t>
+      </w:r>
+      <w:r>
+        <w:t xml:space="preserve"> how many times can new units be created.</w:t>
       </w:r>
     </w:p>
     <w:p>
@@ -7277,19 +7612,242 @@
     </w:p>
     <w:p>
       <w:pPr>
+        <w:pStyle w:val="Parrafonormal"/>
+      </w:pPr>
+      <w:r>
+        <w:lastRenderedPageBreak/>
+        <w:t xml:space="preserve">Factories are particularly slow for direct attack operations, as they have to slowly deploy ships. Factories are best used for defense, as they can have units deployed on patrol for quick interception. </w:t>
+      </w:r>
+      <w:r>
+        <w:t>In combat terms, factories can have a certain number of groups pre-deployed at the beginning of the combat, but only for a star at which they arrived on a previous turn.</w:t>
+      </w:r>
+    </w:p>
+    <w:p>
+      <w:pPr>
         <w:pStyle w:val="Heading3"/>
       </w:pPr>
       <w:r>
+        <w:t>Special Attributes</w:t>
+      </w:r>
+    </w:p>
+    <w:p>
+      <w:pPr>
+        <w:pStyle w:val="Parrafonormal"/>
+      </w:pPr>
+      <w:r>
+        <w:t>There are some other effects that might need to be considered that differ from simply passing damage. Some weapons or units might write their own routines to calculate the damage taken and the damage caused, so that more complex behaviors are taken into consideration. Some examples include:</w:t>
+      </w:r>
+    </w:p>
+    <w:p>
+      <w:pPr>
+        <w:pStyle w:val="Lista"/>
+        <w:numPr>
+          <w:ilvl w:val="0"/>
+          <w:numId w:val="1"/>
+        </w:numPr>
+      </w:pPr>
+      <w:r>
+        <w:t>Repair drones, which cause negative damage to your own ships.</w:t>
+      </w:r>
+    </w:p>
+    <w:p>
+      <w:pPr>
+        <w:pStyle w:val="Lista"/>
+        <w:numPr>
+          <w:ilvl w:val="0"/>
+          <w:numId w:val="1"/>
+        </w:numPr>
+      </w:pPr>
+      <w:r>
+        <w:t>Assault shuttles, which steal some of the ships and create a new stack.</w:t>
+      </w:r>
+    </w:p>
+    <w:p>
+      <w:pPr>
+        <w:pStyle w:val="Lista"/>
+        <w:numPr>
+          <w:ilvl w:val="0"/>
+          <w:numId w:val="1"/>
+        </w:numPr>
+      </w:pPr>
+      <w:r>
+        <w:t>Etc.</w:t>
+      </w:r>
+    </w:p>
+    <w:p>
+      <w:pPr>
+        <w:pStyle w:val="Heading3"/>
+      </w:pPr>
+      <w:r>
+        <w:t>Example Ships</w:t>
+      </w:r>
+    </w:p>
+    <w:p>
+      <w:pPr>
+        <w:pStyle w:val="Parrafonormal"/>
+      </w:pPr>
+      <w:r>
+        <w:t>The options described above provide a lot of flexibility in terms of gameplay. They can easily be used in both graphical and non-graphical battle simulators or even in interactive mini-games where battles are resolved using actual tactics. They also allow for the creation and design of custom ship models, a very common feature in many 4x space games. Nevertheless, a basic implementation might include a restricted set of existing ship types, for example:</w:t>
+      </w:r>
+    </w:p>
+    <w:p>
+      <w:pPr>
+        <w:pStyle w:val="Heading4"/>
+      </w:pPr>
+      <w:r>
+        <w:t>Mechanic</w:t>
+      </w:r>
+    </w:p>
+    <w:p>
+      <w:pPr>
+        <w:pStyle w:val="Lista"/>
+        <w:numPr>
+          <w:ilvl w:val="0"/>
+          <w:numId w:val="1"/>
+        </w:numPr>
+      </w:pPr>
+      <w:r>
+        <w:t>Lancers: weak and static, but pounding large targets with powerful lasers from large distances.</w:t>
+      </w:r>
+    </w:p>
+    <w:p>
+      <w:pPr>
+        <w:pStyle w:val="Lista"/>
+        <w:numPr>
+          <w:ilvl w:val="0"/>
+          <w:numId w:val="1"/>
+        </w:numPr>
+      </w:pPr>
+      <w:r>
+        <w:t>Catapults: long range missile launchers, using deep-penetration nuclear warheads to crush large targets.</w:t>
+      </w:r>
+    </w:p>
+    <w:p>
+      <w:pPr>
+        <w:pStyle w:val="Lista"/>
+        <w:numPr>
+          <w:ilvl w:val="0"/>
+          <w:numId w:val="1"/>
+        </w:numPr>
+      </w:pPr>
+      <w:r>
+        <w:t>Pit bulls: small and tough close-range fighters, using shrapnel to cover areas with lead.</w:t>
+      </w:r>
+    </w:p>
+    <w:p>
+      <w:pPr>
+        <w:pStyle w:val="Lista"/>
+        <w:numPr>
+          <w:ilvl w:val="0"/>
+          <w:numId w:val="1"/>
+        </w:numPr>
+      </w:pPr>
+      <w:r>
+        <w:t>Carrier: (factory), deploying huge numbers of melee robots to swarm over enemy ships.</w:t>
+      </w:r>
+    </w:p>
+    <w:p>
+      <w:pPr>
+        <w:pStyle w:val="Lista"/>
+        <w:numPr>
+          <w:ilvl w:val="0"/>
+          <w:numId w:val="1"/>
+        </w:numPr>
+      </w:pPr>
+      <w:r>
+        <w:t>Decoys: small ships that mimic other ships signatures, but can usually avoid damage.</w:t>
+      </w:r>
+    </w:p>
+    <w:p>
+      <w:pPr>
+        <w:pStyle w:val="Heading4"/>
+      </w:pPr>
+      <w:r>
+        <w:t>Crystal</w:t>
+      </w:r>
+    </w:p>
+    <w:p>
+      <w:pPr>
+        <w:pStyle w:val="Parrafonormal"/>
+      </w:pPr>
+      <w:r>
+        <w:t>Crystal ships use lasers and are immune to lasers and lightning. Vulnerable to concussion damage. A ship, once destroyed, fragments into a set of smaller ships, and so on until they are destroyed at a bare minimum size.</w:t>
+      </w:r>
+    </w:p>
+    <w:p>
+      <w:pPr>
+        <w:pStyle w:val="Heading4"/>
+      </w:pPr>
+      <w:r>
+        <w:t>Biological</w:t>
+      </w:r>
+    </w:p>
+    <w:p>
+      <w:pPr>
+        <w:pStyle w:val="Lista"/>
+      </w:pPr>
+      <w:r>
+        <w:t>Minion: basic melee unit (small figther, not a buildable unit). Fast.</w:t>
+      </w:r>
+    </w:p>
+    <w:p>
+      <w:pPr>
+        <w:pStyle w:val="Lista"/>
+      </w:pPr>
+      <w:r>
+        <w:t>Hive: A carrier for minions.</w:t>
+      </w:r>
+    </w:p>
+    <w:p>
+      <w:pPr>
+        <w:pStyle w:val="Lista"/>
+      </w:pPr>
+      <w:r>
+        <w:t>Spore Hulk: A though-armored slow hulk. Its attack launches a set of explosive spore</w:t>
+      </w:r>
+      <w:r>
+        <w:t>s, similar to shrapnel. Minimal damage but over large areas. Good versus small ships.</w:t>
+      </w:r>
+    </w:p>
+    <w:p>
+      <w:pPr>
+        <w:pStyle w:val="Lista"/>
+      </w:pPr>
+      <w:r>
+        <w:t xml:space="preserve">Arachnid: </w:t>
+      </w:r>
+    </w:p>
+    <w:p>
+      <w:pPr>
+        <w:pStyle w:val="Lista"/>
+      </w:pPr>
+      <w:r>
+        <w:t>? : though hulk, creates an immobile cloud that disrupts aiming, brings partial evasion to any ships hiding in the cloud.</w:t>
+      </w:r>
+    </w:p>
+    <w:p>
+      <w:pPr>
+        <w:pStyle w:val="Lista"/>
+      </w:pPr>
+      <w:r>
         <w:lastRenderedPageBreak/>
-        <w:t>Special Attributes</w:t>
-      </w:r>
-    </w:p>
-    <w:p>
-      <w:pPr>
-        <w:pStyle w:val="Parrafonormal"/>
-      </w:pPr>
-      <w:r>
-        <w:t>There are some other effects that might need to be considered that differ from simply passing damage. Some weapons or units might write their own routines to calculate the damage taken and the damage caused, so that more complex behaviors are taken into consideration. Some examples include:</w:t>
+        <w:t xml:space="preserve">Scavengers: ships that collect biological remains from </w:t>
+      </w:r>
+    </w:p>
+    <w:p>
+      <w:pPr>
+        <w:pStyle w:val="Lista"/>
+      </w:pPr>
+      <w:r>
+        <w:t xml:space="preserve">Seed Tree: great for defense, terrible attacker. Deploys enormous amounts of explosive seeds in the system, which lay dormant till a threat is detected. </w:t>
+      </w:r>
+    </w:p>
+    <w:p>
+      <w:pPr>
+        <w:pStyle w:val="Heading4"/>
+      </w:pPr>
+      <w:r>
+        <w:t>Electromagnetical</w:t>
       </w:r>
     </w:p>
     <w:p>
@@ -7301,222 +7859,18 @@
         </w:numPr>
       </w:pPr>
       <w:r>
-        <w:t>Repair drones, which cause negative damage to your own ships.</w:t>
-      </w:r>
-    </w:p>
-    <w:p>
-      <w:pPr>
-        <w:pStyle w:val="Lista"/>
-        <w:numPr>
-          <w:ilvl w:val="0"/>
-          <w:numId w:val="1"/>
-        </w:numPr>
-      </w:pPr>
-      <w:r>
-        <w:t>Assault shuttles, which steal some of the ships and create a new stack.</w:t>
-      </w:r>
-    </w:p>
-    <w:p>
-      <w:pPr>
-        <w:pStyle w:val="Lista"/>
-        <w:numPr>
-          <w:ilvl w:val="0"/>
-          <w:numId w:val="1"/>
-        </w:numPr>
-      </w:pPr>
-      <w:r>
         <w:t>Etc.</w:t>
       </w:r>
     </w:p>
     <w:p>
       <w:pPr>
-        <w:pStyle w:val="Heading3"/>
-      </w:pPr>
-      <w:r>
-        <w:t>Example Ships</w:t>
-      </w:r>
-    </w:p>
-    <w:p>
-      <w:pPr>
-        <w:pStyle w:val="Parrafonormal"/>
-      </w:pPr>
-      <w:r>
-        <w:t>The options described above provide a lot of flexibility in terms of gameplay. They can easily be used in both graphical and non-graphical battle simulators or even in interactive mini-games where battles are resolved using actual tactics. They also allow for the creation and design of custom ship models, a very common feature in many 4x space games. Nevertheless, a basic implementation might include a restricted set of existing ship types, for example:</w:t>
-      </w:r>
-    </w:p>
-    <w:p>
-      <w:pPr>
-        <w:pStyle w:val="Heading4"/>
-      </w:pPr>
-      <w:r>
-        <w:t>Mechanic</w:t>
-      </w:r>
-    </w:p>
-    <w:p>
-      <w:pPr>
-        <w:pStyle w:val="Lista"/>
-        <w:numPr>
-          <w:ilvl w:val="0"/>
-          <w:numId w:val="1"/>
-        </w:numPr>
-      </w:pPr>
-      <w:r>
-        <w:t>Lancers: weak and static, but pounding large targets with powerful lasers from large distances.</w:t>
-      </w:r>
-    </w:p>
-    <w:p>
-      <w:pPr>
-        <w:pStyle w:val="Lista"/>
-        <w:numPr>
-          <w:ilvl w:val="0"/>
-          <w:numId w:val="1"/>
-        </w:numPr>
-      </w:pPr>
-      <w:r>
-        <w:t>Catapults: long range missile launchers, using deep-penetration nuclear warheads to crush large targets.</w:t>
-      </w:r>
-    </w:p>
-    <w:p>
-      <w:pPr>
-        <w:pStyle w:val="Lista"/>
-        <w:numPr>
-          <w:ilvl w:val="0"/>
-          <w:numId w:val="1"/>
-        </w:numPr>
-      </w:pPr>
-      <w:r>
-        <w:t>Pit bulls: small and tough close-range fighters, using shrapnel to cover areas with lead.</w:t>
-      </w:r>
-    </w:p>
-    <w:p>
-      <w:pPr>
-        <w:pStyle w:val="Lista"/>
-        <w:numPr>
-          <w:ilvl w:val="0"/>
-          <w:numId w:val="1"/>
-        </w:numPr>
-      </w:pPr>
-      <w:r>
-        <w:t>Carrier: (factory), deploying huge numbers of melee robots to swarm over enemy ships.</w:t>
-      </w:r>
-    </w:p>
-    <w:p>
-      <w:pPr>
-        <w:pStyle w:val="Lista"/>
-        <w:numPr>
-          <w:ilvl w:val="0"/>
-          <w:numId w:val="1"/>
-        </w:numPr>
-      </w:pPr>
-      <w:r>
-        <w:t>Decoys: small ships that mimic other ships signatures, but can usually avoid damage.</w:t>
-      </w:r>
-    </w:p>
-    <w:p>
-      <w:pPr>
-        <w:pStyle w:val="Heading4"/>
-      </w:pPr>
-      <w:r>
-        <w:t>Crystal</w:t>
-      </w:r>
-    </w:p>
-    <w:p>
-      <w:pPr>
-        <w:pStyle w:val="Parrafonormal"/>
-      </w:pPr>
-      <w:r>
-        <w:t>Crystal ships use lasers and are immune to lasers and lightning. Vulnerable to concussion damage. A ship, once destroyed, fragments into a set of smaller ships, and so on until they are destroyed at a bare minimum size.</w:t>
-      </w:r>
-    </w:p>
-    <w:p>
-      <w:pPr>
-        <w:pStyle w:val="Heading4"/>
-      </w:pPr>
-      <w:r>
-        <w:t>Biological</w:t>
-      </w:r>
-    </w:p>
-    <w:p>
-      <w:pPr>
-        <w:pStyle w:val="Lista"/>
-      </w:pPr>
-      <w:r>
-        <w:t>Minion: basic melee unit (small figther, not a buildable unit). Fast.</w:t>
-      </w:r>
-    </w:p>
-    <w:p>
-      <w:pPr>
-        <w:pStyle w:val="Lista"/>
-      </w:pPr>
-      <w:r>
-        <w:t>Hive: A carrier for minions.</w:t>
-      </w:r>
-    </w:p>
-    <w:p>
-      <w:pPr>
-        <w:pStyle w:val="Lista"/>
-      </w:pPr>
-      <w:r>
-        <w:t>Spore Hulk: A though-armored slow hulk. Its attack launches a set of explosive spore</w:t>
-      </w:r>
-      <w:r>
-        <w:t>s, similar to shrapnel. Minimal damage but over large areas. Good versus small ships.</w:t>
-      </w:r>
-    </w:p>
-    <w:p>
-      <w:pPr>
-        <w:pStyle w:val="Lista"/>
-      </w:pPr>
-      <w:r>
-        <w:t xml:space="preserve">Arachnid: </w:t>
-      </w:r>
-    </w:p>
-    <w:p>
-      <w:pPr>
-        <w:pStyle w:val="Lista"/>
-      </w:pPr>
-      <w:r>
-        <w:t>? : though hulk, creates an immobile cloud that disrupts aiming, brings partial evasion to any ships hiding in the cloud.</w:t>
-      </w:r>
-    </w:p>
-    <w:p>
-      <w:pPr>
-        <w:pStyle w:val="Lista"/>
-      </w:pPr>
-      <w:r>
-        <w:t xml:space="preserve">Scavengers: ships that collect biological remains from </w:t>
-      </w:r>
-    </w:p>
-    <w:p>
-      <w:pPr>
-        <w:pStyle w:val="Heading4"/>
-      </w:pPr>
-      <w:r>
-        <w:t>Electromagnetical</w:t>
-      </w:r>
-    </w:p>
-    <w:p>
-      <w:pPr>
-        <w:pStyle w:val="Lista"/>
-        <w:numPr>
-          <w:ilvl w:val="0"/>
-          <w:numId w:val="1"/>
-        </w:numPr>
-      </w:pPr>
-      <w:r>
-        <w:t>Etc.</w:t>
-      </w:r>
-    </w:p>
-    <w:p>
-      <w:pPr>
         <w:pStyle w:val="Heading2"/>
       </w:pPr>
-      <w:bookmarkStart w:id="24" w:name="_Toc355415455"/>
-      <w:r>
-        <w:lastRenderedPageBreak/>
+      <w:bookmarkStart w:id="23" w:name="_Toc355415455"/>
+      <w:r>
         <w:t>Space Combat</w:t>
       </w:r>
-      <w:bookmarkEnd w:id="24"/>
+      <w:bookmarkEnd w:id="23"/>
     </w:p>
     <w:p>
       <w:pPr>
@@ -7809,6 +8163,7 @@
             <w:rPr>
               <w:rFonts w:ascii="Cambria Math" w:hAnsi="Cambria Math"/>
             </w:rPr>
+            <w:lastRenderedPageBreak/>
             <m:t>TotalDamage=T*A*D</m:t>
           </m:r>
         </m:oMath>
@@ -7836,11 +8191,7 @@
         <w:pStyle w:val="Parrafonormal"/>
       </w:pPr>
       <w:r>
-        <w:t xml:space="preserve">On any given turn, potential damage is calculated for every weapon and target, and target chosen according to where is the maximum damage inflicted. This very simple heuristic does not consider more </w:t>
-      </w:r>
-      <w:r>
-        <w:lastRenderedPageBreak/>
-        <w:t>complex eventualities, like how killing a specific enemy first might minimize the damage to another, friendly stack of ships. These considerations might easily explode in both complexity and uncertainty, so the simplistic option is preferred. The simple approach is also more understandable for players.</w:t>
+        <w:t>On any given turn, potential damage is calculated for every weapon and target, and target chosen according to where is the maximum damage inflicted. This very simple heuristic does not consider more complex eventualities, like how killing a specific enemy first might minimize the damage to another, friendly stack of ships. These considerations might easily explode in both complexity and uncertainty, so the simplistic option is preferred. The simple approach is also more understandable for players.</w:t>
       </w:r>
     </w:p>
     <w:p>
@@ -7929,6 +8280,7 @@
         <w:rPr>
           <w:noProof/>
         </w:rPr>
+        <w:lastRenderedPageBreak/>
         <w:drawing>
           <wp:inline distT="0" distB="0" distL="0" distR="0" wp14:anchorId="0400B4B1" wp14:editId="2A20AB6A">
             <wp:extent cx="5957640" cy="1595880"/>
@@ -7989,7 +8341,6 @@
         <w:pStyle w:val="Parrafonormal"/>
       </w:pPr>
       <w:r>
-        <w:lastRenderedPageBreak/>
         <w:t>In the second representation the damage is distributed among only 50 ships, losing 8HP each. Now, since they only had 6HP to begin with, they are all destroyed, and the excess damage is lost. This is what we described before, but it matches well the case were a focused weapon of great caliber hits a small ship. We expect it to be immediately destroyed and we don't expect other ships around to be affected. So, if the damage per hit of a focused attack is higher than the HP per ship, we just diminish the size of the stack by the number of hits of the attack.</w:t>
       </w:r>
     </w:p>
@@ -8077,6 +8428,7 @@
         <w:pStyle w:val="Parrafonormal"/>
       </w:pPr>
       <w:r>
+        <w:lastRenderedPageBreak/>
         <w:t>As it can be seen, all these operations are not only nice and fair representations, but also extremely simple to compute!</w:t>
       </w:r>
     </w:p>
@@ -8168,128 +8520,144 @@
         </w:numPr>
       </w:pPr>
       <w:r>
+        <w:t>Move the entire fleet to the maximum range of any weapon.</w:t>
+      </w:r>
+    </w:p>
+    <w:p>
+      <w:pPr>
+        <w:pStyle w:val="Lista"/>
+        <w:numPr>
+          <w:ilvl w:val="1"/>
+          <w:numId w:val="1"/>
+        </w:numPr>
+      </w:pPr>
+      <w:r>
+        <w:t>May waste important firepower.</w:t>
+      </w:r>
+    </w:p>
+    <w:p>
+      <w:pPr>
+        <w:pStyle w:val="Lista"/>
+        <w:numPr>
+          <w:ilvl w:val="0"/>
+          <w:numId w:val="1"/>
+        </w:numPr>
+      </w:pPr>
+      <w:r>
+        <w:t>Always try to move in the expectation that damage done is maximized. That is, calculate not only which stack to hit now, but also which stack would take more damage if range were ignored. Move so that that target is at optimal weapons range.</w:t>
+      </w:r>
+    </w:p>
+    <w:p>
+      <w:pPr>
+        <w:pStyle w:val="Lista"/>
+        <w:numPr>
+          <w:ilvl w:val="1"/>
+          <w:numId w:val="1"/>
+        </w:numPr>
+      </w:pPr>
+      <w:r>
+        <w:t>Of course, recalculate every turn, as the most convenient target will change.</w:t>
+      </w:r>
+    </w:p>
+    <w:p>
+      <w:pPr>
+        <w:pStyle w:val="Lista"/>
+        <w:numPr>
+          <w:ilvl w:val="1"/>
+          <w:numId w:val="1"/>
+        </w:numPr>
+      </w:pPr>
+      <w:r>
+        <w:t>This criterion is very decent. Not as aggressive as always advancing, but well-tuned for an aggressive, all-out fight were each stack behaves close to optimal.</w:t>
+      </w:r>
+    </w:p>
+    <w:p>
+      <w:pPr>
+        <w:pStyle w:val="Lista"/>
+        <w:numPr>
+          <w:ilvl w:val="0"/>
+          <w:numId w:val="1"/>
+        </w:numPr>
+      </w:pPr>
+      <w:r>
+        <w:t>As before, but consider the damage a stack would take if it closes (what enemy stacks would chose it as the enemy) versus how much it would inflict. Advance or retreat depending on this difference.</w:t>
+      </w:r>
+    </w:p>
+    <w:p>
+      <w:pPr>
+        <w:pStyle w:val="Lista"/>
+        <w:numPr>
+          <w:ilvl w:val="1"/>
+          <w:numId w:val="1"/>
+        </w:numPr>
+      </w:pPr>
+      <w:r>
+        <w:t>May take vulnerable units out of the fight, saving them from destruction.</w:t>
+      </w:r>
+    </w:p>
+    <w:p>
+      <w:pPr>
+        <w:pStyle w:val="Lista"/>
+        <w:numPr>
+          <w:ilvl w:val="1"/>
+          <w:numId w:val="1"/>
+        </w:numPr>
+      </w:pPr>
+      <w:r>
+        <w:t>Retreating stacks might leave other friendly stacks to die.</w:t>
+      </w:r>
+    </w:p>
+    <w:p>
+      <w:pPr>
+        <w:pStyle w:val="Lista"/>
+        <w:numPr>
+          <w:ilvl w:val="0"/>
+          <w:numId w:val="1"/>
+        </w:numPr>
+      </w:pPr>
+      <w:r>
+        <w:t>Imagine that all stacks in each fleet move together. Sample a set of distances between them and calculate relative damage. Move units so they try to get to that distance on average.</w:t>
+      </w:r>
+    </w:p>
+    <w:p>
+      <w:pPr>
+        <w:pStyle w:val="Lista"/>
+        <w:numPr>
+          <w:ilvl w:val="1"/>
+          <w:numId w:val="1"/>
+        </w:numPr>
+      </w:pPr>
+      <w:r>
+        <w:t>Could produce funny artifacts.</w:t>
+      </w:r>
+    </w:p>
+    <w:p>
+      <w:pPr>
+        <w:pStyle w:val="Lista"/>
+        <w:numPr>
+          <w:ilvl w:val="0"/>
+          <w:numId w:val="1"/>
+        </w:numPr>
+      </w:pPr>
+      <w:r>
+        <w:t>Advance till a first round of damage is computed. If the fleet did more damage than it received, all units keep on the offensive, else retreat.</w:t>
+      </w:r>
+    </w:p>
+    <w:p>
+      <w:pPr>
+        <w:pStyle w:val="Parrafonormal"/>
+      </w:pPr>
+      <w:r>
+        <w:t>These are only examples of possible strategies. The first and fourth strategies are probably the best ones, since any strategy that chooses to retreat a stack might be causing unpredictable consequences to other stacks. Also, any strategy that is not greedy in terms of the damage caused might be easily countered by the enemy by creating fleets that have tough, evasive units in front and light but hard-hitting units a little back. Of course, many of these strategies might be tried, or even chosen depending on fleet composition, race, etc.</w:t>
+      </w:r>
+    </w:p>
+    <w:p>
+      <w:pPr>
+        <w:pStyle w:val="Heading3"/>
+      </w:pPr>
+      <w:r>
         <w:lastRenderedPageBreak/>
-        <w:t>Move the entire fleet to the maximum range of any weapon.</w:t>
-      </w:r>
-    </w:p>
-    <w:p>
-      <w:pPr>
-        <w:pStyle w:val="Lista"/>
-        <w:numPr>
-          <w:ilvl w:val="1"/>
-          <w:numId w:val="1"/>
-        </w:numPr>
-      </w:pPr>
-      <w:r>
-        <w:t>May waste important firepower.</w:t>
-      </w:r>
-    </w:p>
-    <w:p>
-      <w:pPr>
-        <w:pStyle w:val="Lista"/>
-        <w:numPr>
-          <w:ilvl w:val="0"/>
-          <w:numId w:val="1"/>
-        </w:numPr>
-      </w:pPr>
-      <w:r>
-        <w:t>Always try to move in the expectation that damage done is maximized. That is, calculate not only which stack to hit now, but also which stack would take more damage if range were ignored. Move so that that target is at optimal weapons range.</w:t>
-      </w:r>
-    </w:p>
-    <w:p>
-      <w:pPr>
-        <w:pStyle w:val="Lista"/>
-        <w:numPr>
-          <w:ilvl w:val="1"/>
-          <w:numId w:val="1"/>
-        </w:numPr>
-      </w:pPr>
-      <w:r>
-        <w:t>Of course, recalculate every turn, as the most convenient target will change.</w:t>
-      </w:r>
-    </w:p>
-    <w:p>
-      <w:pPr>
-        <w:pStyle w:val="Lista"/>
-        <w:numPr>
-          <w:ilvl w:val="1"/>
-          <w:numId w:val="1"/>
-        </w:numPr>
-      </w:pPr>
-      <w:r>
-        <w:t>This criterion is very decent. Not as aggressive as always advancing, but well-tuned for an aggressive, all-out fight were each stack behaves close to optimal.</w:t>
-      </w:r>
-    </w:p>
-    <w:p>
-      <w:pPr>
-        <w:pStyle w:val="Lista"/>
-        <w:numPr>
-          <w:ilvl w:val="0"/>
-          <w:numId w:val="1"/>
-        </w:numPr>
-      </w:pPr>
-      <w:r>
-        <w:t>As before, but consider the damage a stack would take if it closes (what enemy stacks would chose it as the enemy) versus how much it would inflict. Advance or retreat depending on this difference.</w:t>
-      </w:r>
-    </w:p>
-    <w:p>
-      <w:pPr>
-        <w:pStyle w:val="Lista"/>
-        <w:numPr>
-          <w:ilvl w:val="1"/>
-          <w:numId w:val="1"/>
-        </w:numPr>
-      </w:pPr>
-      <w:r>
-        <w:t>May take vulnerable units out of the fight, saving them from destruction.</w:t>
-      </w:r>
-    </w:p>
-    <w:p>
-      <w:pPr>
-        <w:pStyle w:val="Lista"/>
-        <w:numPr>
-          <w:ilvl w:val="1"/>
-          <w:numId w:val="1"/>
-        </w:numPr>
-      </w:pPr>
-      <w:r>
-        <w:t>Retreating stacks might leave other friendly stacks to die.</w:t>
-      </w:r>
-    </w:p>
-    <w:p>
-      <w:pPr>
-        <w:pStyle w:val="Lista"/>
-        <w:numPr>
-          <w:ilvl w:val="0"/>
-          <w:numId w:val="1"/>
-        </w:numPr>
-      </w:pPr>
-      <w:r>
-        <w:t>Imagine that all stacks in each fleet move together. Sample a set of distances between them and calculate relative damage. Move units so they try to get to that distance on average.</w:t>
-      </w:r>
-    </w:p>
-    <w:p>
-      <w:pPr>
-        <w:pStyle w:val="Lista"/>
-        <w:numPr>
-          <w:ilvl w:val="1"/>
-          <w:numId w:val="1"/>
-        </w:numPr>
-      </w:pPr>
-      <w:r>
-        <w:t>Could produce funny artifacts.</w:t>
-      </w:r>
-    </w:p>
-    <w:p>
-      <w:pPr>
-        <w:pStyle w:val="Lista"/>
-        <w:numPr>
-          <w:ilvl w:val="0"/>
-          <w:numId w:val="1"/>
-        </w:numPr>
-      </w:pPr>
-      <w:r>
-        <w:t>Advance till a first round of damage is computed. If the fleet did more damage than it received, all units keep on the offensive, else retreat.</w:t>
+        <w:t>Retreating</w:t>
       </w:r>
     </w:p>
     <w:p>
@@ -8297,15 +8665,7 @@
         <w:pStyle w:val="Parrafonormal"/>
       </w:pPr>
       <w:r>
-        <w:t>These are only examples of possible strategies. The first and fourth strategies are probably the best ones, since any strategy that chooses to retreat a stack might be causing unpredictable consequences to other stacks. Also, any strategy that is not greedy in terms of the damage caused might be easily countered by the enemy by creating fleets that have tough, evasive units in front and light but hard-hitting units a little back. Of course, many of these strategies might be tried, or even chosen depending on fleet composition, race, etc.</w:t>
-      </w:r>
-    </w:p>
-    <w:p>
-      <w:pPr>
-        <w:pStyle w:val="Heading3"/>
-      </w:pPr>
-      <w:r>
-        <w:t>Retreating</w:t>
+        <w:t>The adversary can choose to retreat from battle. In this case their ships move away from battle and escape after getting out of range of any enemy fire or after 3 rounds, whatever happens first. At least 1 round of combat is always performed.</w:t>
       </w:r>
     </w:p>
     <w:p>
@@ -8313,14 +8673,6 @@
         <w:pStyle w:val="Parrafonormal"/>
       </w:pPr>
       <w:r>
-        <w:t>The adversary can choose to retreat from battle. In this case their ships move away from battle and escape after getting out of range of any enemy fire or after 3 rounds, whatever happens first. At least 1 round of combat is always performed.</w:t>
-      </w:r>
-    </w:p>
-    <w:p>
-      <w:pPr>
-        <w:pStyle w:val="Parrafonormal"/>
-      </w:pPr>
-      <w:r>
         <w:t>Retreating ships do not attack, but they can still take damage.</w:t>
       </w:r>
     </w:p>
@@ -8328,11 +8680,11 @@
       <w:pPr>
         <w:pStyle w:val="Heading2"/>
       </w:pPr>
-      <w:bookmarkStart w:id="25" w:name="_Toc355415456"/>
+      <w:bookmarkStart w:id="24" w:name="_Toc355415456"/>
       <w:r>
         <w:t>Other</w:t>
       </w:r>
-      <w:bookmarkEnd w:id="25"/>
+      <w:bookmarkEnd w:id="24"/>
     </w:p>
     <w:p>
       <w:pPr>
@@ -8359,7 +8711,6 @@
         <w:pStyle w:val="Heading4"/>
       </w:pPr>
       <w:r>
-        <w:lastRenderedPageBreak/>
         <w:t>Control</w:t>
       </w:r>
     </w:p>
@@ -8369,6 +8720,9 @@
       </w:pPr>
       <w:r>
         <w:t xml:space="preserve">Fleets are useful to control territory. Even if they do not engage in combat and allow other fleets to orbit the same system. Fleets in a system prevent any other fleet in the same system to jump in the direction of </w:t>
+      </w:r>
+      <w:r>
+        <w:t>TODO???</w:t>
       </w:r>
     </w:p>
     <w:p>
@@ -8379,11 +8733,11 @@
           <w:numId w:val="2"/>
         </w:numPr>
       </w:pPr>
-      <w:bookmarkStart w:id="26" w:name="_Toc355415457"/>
+      <w:bookmarkStart w:id="25" w:name="_Toc355415457"/>
       <w:r>
         <w:t>Conquest</w:t>
       </w:r>
-      <w:bookmarkEnd w:id="26"/>
+      <w:bookmarkEnd w:id="25"/>
     </w:p>
     <w:p>
       <w:pPr>
@@ -8393,11 +8747,11 @@
           <w:numId w:val="2"/>
         </w:numPr>
       </w:pPr>
-      <w:bookmarkStart w:id="27" w:name="_Toc355415458"/>
+      <w:bookmarkStart w:id="26" w:name="_Toc355415458"/>
       <w:r>
         <w:t>Troops</w:t>
       </w:r>
-      <w:bookmarkEnd w:id="27"/>
+      <w:bookmarkEnd w:id="26"/>
     </w:p>
     <w:p>
       <w:pPr>
@@ -8407,11 +8761,11 @@
           <w:numId w:val="2"/>
         </w:numPr>
       </w:pPr>
-      <w:bookmarkStart w:id="28" w:name="_Toc355415459"/>
+      <w:bookmarkStart w:id="27" w:name="_Toc355415459"/>
       <w:r>
         <w:t>Invasion</w:t>
       </w:r>
-      <w:bookmarkEnd w:id="28"/>
+      <w:bookmarkEnd w:id="27"/>
     </w:p>
     <w:p>
       <w:pPr>
@@ -8439,12 +8793,12 @@
       <w:pPr>
         <w:pStyle w:val="Heading1"/>
       </w:pPr>
-      <w:bookmarkStart w:id="29" w:name="_Toc355415461"/>
+      <w:bookmarkStart w:id="28" w:name="_Toc355415461"/>
       <w:r>
         <w:lastRenderedPageBreak/>
         <w:t>Intelligence and Influence</w:t>
       </w:r>
-      <w:bookmarkEnd w:id="29"/>
+      <w:bookmarkEnd w:id="28"/>
     </w:p>
     <w:p>
       <w:pPr>
@@ -8454,11 +8808,11 @@
           <w:numId w:val="2"/>
         </w:numPr>
       </w:pPr>
-      <w:bookmarkStart w:id="30" w:name="_Toc355415462"/>
+      <w:bookmarkStart w:id="29" w:name="_Toc355415462"/>
       <w:r>
         <w:t>General Description</w:t>
       </w:r>
-      <w:bookmarkEnd w:id="30"/>
+      <w:bookmarkEnd w:id="29"/>
     </w:p>
     <w:p>
       <w:pPr>
@@ -8484,11 +8838,11 @@
           <w:numId w:val="2"/>
         </w:numPr>
       </w:pPr>
-      <w:bookmarkStart w:id="31" w:name="_Toc355415464"/>
+      <w:bookmarkStart w:id="30" w:name="_Toc355415464"/>
       <w:r>
         <w:t>In enemy territory</w:t>
       </w:r>
-      <w:bookmarkEnd w:id="31"/>
+      <w:bookmarkEnd w:id="30"/>
     </w:p>
     <w:p>
       <w:pPr>
@@ -8585,13 +8939,7 @@
                 <w:rPr>
                   <w:rFonts w:ascii="Cambria Math" w:hAnsi="Cambria Math"/>
                 </w:rPr>
-                <m:t>fou</m:t>
-              </m:r>
-              <m:r>
-                <w:rPr>
-                  <w:rFonts w:ascii="Cambria Math" w:hAnsi="Cambria Math"/>
-                </w:rPr>
-                <m:t>nd|troops</m:t>
+                <m:t>found|troops</m:t>
               </m:r>
             </m:e>
           </m:d>
@@ -8678,11 +9026,11 @@
           <w:numId w:val="2"/>
         </w:numPr>
       </w:pPr>
-      <w:bookmarkStart w:id="32" w:name="_Toc355415465"/>
+      <w:bookmarkStart w:id="31" w:name="_Toc355415465"/>
       <w:r>
         <w:t>Units</w:t>
       </w:r>
-      <w:bookmarkEnd w:id="32"/>
+      <w:bookmarkEnd w:id="31"/>
     </w:p>
     <w:p>
       <w:pPr>
@@ -9100,12 +9448,12 @@
       <w:pPr>
         <w:pStyle w:val="Heading1"/>
       </w:pPr>
-      <w:bookmarkStart w:id="33" w:name="_Toc355415466"/>
+      <w:bookmarkStart w:id="32" w:name="_Toc355415466"/>
       <w:r>
         <w:lastRenderedPageBreak/>
         <w:t>Technology</w:t>
       </w:r>
-      <w:bookmarkEnd w:id="33"/>
+      <w:bookmarkEnd w:id="32"/>
       <w:r>
         <w:t xml:space="preserve"> (TODO)</w:t>
       </w:r>
@@ -9126,11 +9474,11 @@
           <w:numId w:val="2"/>
         </w:numPr>
       </w:pPr>
-      <w:bookmarkStart w:id="34" w:name="_Toc355415467"/>
+      <w:bookmarkStart w:id="33" w:name="_Toc355415467"/>
       <w:r>
         <w:t>Space Warfare</w:t>
       </w:r>
-      <w:bookmarkEnd w:id="34"/>
+      <w:bookmarkEnd w:id="33"/>
     </w:p>
     <w:p>
       <w:pPr>
@@ -9341,11 +9689,11 @@
           <w:numId w:val="2"/>
         </w:numPr>
       </w:pPr>
-      <w:bookmarkStart w:id="35" w:name="_Toc355415468"/>
+      <w:bookmarkStart w:id="34" w:name="_Toc355415468"/>
       <w:r>
         <w:t>Xeno-Domination</w:t>
       </w:r>
-      <w:bookmarkEnd w:id="35"/>
+      <w:bookmarkEnd w:id="34"/>
     </w:p>
     <w:p>
       <w:pPr>
@@ -9512,11 +9860,11 @@
           <w:numId w:val="2"/>
         </w:numPr>
       </w:pPr>
-      <w:bookmarkStart w:id="36" w:name="_Toc355415469"/>
+      <w:bookmarkStart w:id="35" w:name="_Toc355415469"/>
       <w:r>
         <w:t>Development</w:t>
       </w:r>
-      <w:bookmarkEnd w:id="36"/>
+      <w:bookmarkEnd w:id="35"/>
     </w:p>
     <w:p>
       <w:pPr>
@@ -9574,11 +9922,11 @@
           <w:numId w:val="2"/>
         </w:numPr>
       </w:pPr>
-      <w:bookmarkStart w:id="37" w:name="_Toc355415470"/>
+      <w:bookmarkStart w:id="36" w:name="_Toc355415470"/>
       <w:r>
         <w:t>Exploration</w:t>
       </w:r>
-      <w:bookmarkEnd w:id="37"/>
+      <w:bookmarkEnd w:id="36"/>
     </w:p>
     <w:p>
       <w:pPr>
@@ -9740,7 +10088,7 @@
           <w:numId w:val="2"/>
         </w:numPr>
       </w:pPr>
-      <w:bookmarkStart w:id="38" w:name="_Toc355415476"/>
+      <w:bookmarkStart w:id="37" w:name="_Toc355415476"/>
       <w:r>
         <w:lastRenderedPageBreak/>
         <w:t>Story</w:t>
@@ -10051,7 +10399,7 @@
         <w:lastRenderedPageBreak/>
         <w:t>Roadmap</w:t>
       </w:r>
-      <w:bookmarkEnd w:id="38"/>
+      <w:bookmarkEnd w:id="37"/>
     </w:p>
     <w:tbl>
       <w:tblPr>
@@ -11672,10 +12020,19 @@
           <w:numId w:val="2"/>
         </w:numPr>
       </w:pPr>
-      <w:bookmarkStart w:id="39" w:name="_Toc355415477"/>
+      <w:bookmarkStart w:id="38" w:name="_Toc355415477"/>
       <w:r>
         <w:lastRenderedPageBreak/>
-        <w:t>Event Processing</w:t>
+        <w:t>Turn &amp;</w:t>
+      </w:r>
+      <w:r>
+        <w:t xml:space="preserve"> </w:t>
+      </w:r>
+      <w:r>
+        <w:t>Event</w:t>
+      </w:r>
+      <w:r>
+        <w:t xml:space="preserve"> Processing</w:t>
       </w:r>
     </w:p>
     <w:p>
@@ -11686,11 +12043,291 @@
           <w:numId w:val="2"/>
         </w:numPr>
       </w:pPr>
-      <w:bookmarkStart w:id="40" w:name="_Toc355415434"/>
+      <w:bookmarkStart w:id="39" w:name="_Toc355415434"/>
+      <w:r>
+        <w:t>State</w:t>
+      </w:r>
+    </w:p>
+    <w:p>
+      <w:pPr>
+        <w:pStyle w:val="Heading3"/>
+      </w:pPr>
+      <w:r>
+        <w:t>Concepts</w:t>
+      </w:r>
+    </w:p>
+    <w:p>
+      <w:pPr>
+        <w:pStyle w:val="Heading4"/>
+      </w:pPr>
+      <w:r>
+        <w:t>The true state</w:t>
+      </w:r>
+    </w:p>
+    <w:p>
+      <w:pPr>
+        <w:pStyle w:val="Parrafonormal"/>
+      </w:pPr>
+      <w:r>
+        <w:t xml:space="preserve">This can be considered the shared, true state. </w:t>
+      </w:r>
+      <w:r>
+        <w:t>It includes everything going on in the galaxy.</w:t>
+      </w:r>
+    </w:p>
+    <w:p>
+      <w:pPr>
+        <w:pStyle w:val="Heading4"/>
+      </w:pPr>
+      <w:r>
+        <w:t>Visibility</w:t>
+      </w:r>
+    </w:p>
+    <w:p>
+      <w:pPr>
+        <w:pStyle w:val="Parrafonormal"/>
+      </w:pPr>
+      <w:r>
+        <w:t>Visibility corresponds to one or more locations on the true state, visible to a given empire. Locations correspond to stars and lanes. Visibility is limited to those</w:t>
+      </w:r>
+      <w:r>
+        <w:t xml:space="preserve"> the current location (lane or star) and if orbiting a star also those lanes who reach it. </w:t>
+      </w:r>
+      <w:r>
+        <w:t xml:space="preserve">This is a good and practical </w:t>
+      </w:r>
+      <w:r>
+        <w:t>tradeoff, which</w:t>
+      </w:r>
+      <w:r>
+        <w:t xml:space="preserve"> also plays well with the fact that we want hidden agents to play an important role. </w:t>
+      </w:r>
+      <w:r>
+        <w:t>N</w:t>
+      </w:r>
+      <w:r>
+        <w:t>o such thing as sensors capable to detect things several light-years away</w:t>
+      </w:r>
+      <w:r>
+        <w:t xml:space="preserve"> exist, which is also more realistic</w:t>
+      </w:r>
+      <w:r>
+        <w:t>.</w:t>
+      </w:r>
+    </w:p>
+    <w:p>
+      <w:pPr>
+        <w:pStyle w:val="Heading4"/>
+      </w:pPr>
+      <w:r>
+        <w:t>Perceived State</w:t>
+      </w:r>
+    </w:p>
+    <w:p>
+      <w:pPr>
+        <w:pStyle w:val="Parrafonormal"/>
+      </w:pPr>
+      <w:r>
+        <w:t>This is the state of things as perceived by a single player/empire. The perceived state is a mix of the things that were visible, some of which can be remembered, the things that are currently visible and new actions taken by the player this turn.</w:t>
+      </w:r>
+    </w:p>
+    <w:p>
+      <w:pPr>
+        <w:pStyle w:val="Heading3"/>
+      </w:pPr>
+      <w:r>
+        <w:t>Procedure</w:t>
+      </w:r>
+    </w:p>
+    <w:p>
+      <w:pPr>
+        <w:pStyle w:val="Lista"/>
+      </w:pPr>
+      <w:r>
+        <w:t>Pre-turn phase</w:t>
+      </w:r>
+    </w:p>
+    <w:p>
+      <w:pPr>
+        <w:pStyle w:val="Lista"/>
+        <w:numPr>
+          <w:ilvl w:val="1"/>
+          <w:numId w:val="3"/>
+        </w:numPr>
+      </w:pPr>
+      <w:r>
+        <w:t>The true state is updated (time passes, production occurs, fleets move, etc</w:t>
+      </w:r>
+      <w:r>
+        <w:t>.</w:t>
+      </w:r>
+      <w:r>
+        <w:t>)</w:t>
+      </w:r>
+    </w:p>
+    <w:p>
+      <w:pPr>
+        <w:pStyle w:val="Lista"/>
+        <w:numPr>
+          <w:ilvl w:val="1"/>
+          <w:numId w:val="3"/>
+        </w:numPr>
+      </w:pPr>
+      <w:r>
+        <w:t>Events are computed</w:t>
+      </w:r>
+    </w:p>
+    <w:p>
+      <w:pPr>
+        <w:pStyle w:val="Lista"/>
+        <w:numPr>
+          <w:ilvl w:val="1"/>
+          <w:numId w:val="3"/>
+        </w:numPr>
+      </w:pPr>
+      <w:r>
+        <w:t>Events are resolved</w:t>
+      </w:r>
+    </w:p>
+    <w:p>
+      <w:pPr>
+        <w:pStyle w:val="Lista"/>
+        <w:numPr>
+          <w:ilvl w:val="1"/>
+          <w:numId w:val="3"/>
+        </w:numPr>
+      </w:pPr>
+      <w:r>
+        <w:t>Visibility is recalculated for all empires</w:t>
+      </w:r>
+    </w:p>
+    <w:p>
+      <w:pPr>
+        <w:pStyle w:val="Lista"/>
+        <w:numPr>
+          <w:ilvl w:val="1"/>
+          <w:numId w:val="3"/>
+        </w:numPr>
+      </w:pPr>
+      <w:r>
+        <w:t>Perceived state is recalculated for all empires</w:t>
+      </w:r>
+      <w:r>
+        <w:t>, by updating the remembered state with the visible locations.</w:t>
+      </w:r>
+    </w:p>
+    <w:p>
+      <w:pPr>
+        <w:pStyle w:val="Lista"/>
+        <w:numPr>
+          <w:ilvl w:val="1"/>
+          <w:numId w:val="3"/>
+        </w:numPr>
+      </w:pPr>
+      <w:r>
+        <w:t>All transient things (fleets) on the remembered state are removed from non-visible locations.</w:t>
+      </w:r>
+    </w:p>
+    <w:p>
+      <w:pPr>
+        <w:pStyle w:val="Lista"/>
+      </w:pPr>
+      <w:r>
+        <w:t>Turn phase</w:t>
+      </w:r>
+    </w:p>
+    <w:p>
+      <w:pPr>
+        <w:pStyle w:val="Lista"/>
+        <w:numPr>
+          <w:ilvl w:val="1"/>
+          <w:numId w:val="3"/>
+        </w:numPr>
+      </w:pPr>
+      <w:r>
+        <w:t>The player or AI observes the perceived state and takes actions</w:t>
+      </w:r>
+    </w:p>
+    <w:p>
+      <w:pPr>
+        <w:pStyle w:val="Lista"/>
+        <w:numPr>
+          <w:ilvl w:val="1"/>
+          <w:numId w:val="3"/>
+        </w:numPr>
+      </w:pPr>
+      <w:r>
+        <w:t>Actions change the perceived state only</w:t>
+      </w:r>
+      <w:r>
+        <w:t xml:space="preserve"> (fleets created or disbanded, routes modified, etc).</w:t>
+      </w:r>
+    </w:p>
+    <w:p>
+      <w:pPr>
+        <w:pStyle w:val="Lista"/>
+      </w:pPr>
+      <w:r>
+        <w:t>Post-turn phase</w:t>
+      </w:r>
+    </w:p>
+    <w:p>
+      <w:pPr>
+        <w:pStyle w:val="Lista"/>
+        <w:numPr>
+          <w:ilvl w:val="1"/>
+          <w:numId w:val="3"/>
+        </w:numPr>
+      </w:pPr>
+      <w:r>
+        <w:t xml:space="preserve">The changes made by each player in their own perceived state are applied to the </w:t>
+      </w:r>
+      <w:r>
+        <w:t>true st</w:t>
+      </w:r>
+      <w:r>
+        <w:t>ate, one location at the time.</w:t>
+      </w:r>
+      <w:bookmarkStart w:id="40" w:name="_GoBack"/>
+      <w:bookmarkEnd w:id="40"/>
+    </w:p>
+    <w:p>
+      <w:pPr>
+        <w:pStyle w:val="Parrafonormal"/>
+      </w:pPr>
+    </w:p>
+    <w:p>
+      <w:pPr>
+        <w:pStyle w:val="Parrafonormal"/>
+      </w:pPr>
+    </w:p>
+    <w:p>
+      <w:pPr>
+        <w:pStyle w:val="Parrafonormal"/>
+      </w:pPr>
+    </w:p>
+    <w:p>
+      <w:pPr>
+        <w:pStyle w:val="Parrafonormal"/>
+      </w:pPr>
+    </w:p>
+    <w:p>
+      <w:pPr>
+        <w:pStyle w:val="Lista"/>
+      </w:pPr>
+    </w:p>
+    <w:p>
+      <w:pPr>
+        <w:pStyle w:val="Heading2"/>
+        <w:numPr>
+          <w:ilvl w:val="1"/>
+          <w:numId w:val="2"/>
+        </w:numPr>
+      </w:pPr>
       <w:r>
         <w:t>Turns</w:t>
       </w:r>
-      <w:bookmarkEnd w:id="40"/>
+      <w:bookmarkEnd w:id="39"/>
     </w:p>
     <w:p>
       <w:pPr>
@@ -12087,6 +12724,7 @@
         </w:numPr>
       </w:pPr>
       <w:r>
+        <w:lastRenderedPageBreak/>
         <w:t>Clean up from last turn</w:t>
       </w:r>
     </w:p>
@@ -12099,352 +12737,355 @@
         </w:numPr>
       </w:pPr>
       <w:r>
+        <w:t>Reset counts</w:t>
+      </w:r>
+    </w:p>
+    <w:p>
+      <w:pPr>
+        <w:pStyle w:val="Lista"/>
+        <w:numPr>
+          <w:ilvl w:val="2"/>
+          <w:numId w:val="1"/>
+        </w:numPr>
+      </w:pPr>
+      <w:r>
+        <w:t>Reset statistics</w:t>
+      </w:r>
+    </w:p>
+    <w:p>
+      <w:pPr>
+        <w:pStyle w:val="Lista"/>
+        <w:numPr>
+          <w:ilvl w:val="1"/>
+          <w:numId w:val="1"/>
+        </w:numPr>
+      </w:pPr>
+      <w:r>
+        <w:t>Update all fleets (of any type)</w:t>
+      </w:r>
+    </w:p>
+    <w:p>
+      <w:pPr>
+        <w:pStyle w:val="Lista"/>
+        <w:numPr>
+          <w:ilvl w:val="2"/>
+          <w:numId w:val="1"/>
+        </w:numPr>
+      </w:pPr>
+      <w:r>
+        <w:t>Movements</w:t>
+      </w:r>
+    </w:p>
+    <w:p>
+      <w:pPr>
+        <w:pStyle w:val="Lista"/>
+        <w:numPr>
+          <w:ilvl w:val="2"/>
+          <w:numId w:val="1"/>
+        </w:numPr>
+      </w:pPr>
+      <w:r>
+        <w:t>Expenses</w:t>
+      </w:r>
+    </w:p>
+    <w:p>
+      <w:pPr>
+        <w:pStyle w:val="Lista"/>
+        <w:numPr>
+          <w:ilvl w:val="2"/>
+          <w:numId w:val="1"/>
+        </w:numPr>
+      </w:pPr>
+      <w:r>
+        <w:t>Post Statistics</w:t>
+      </w:r>
+    </w:p>
+    <w:p>
+      <w:pPr>
+        <w:pStyle w:val="Lista"/>
+        <w:numPr>
+          <w:ilvl w:val="1"/>
+          <w:numId w:val="1"/>
+        </w:numPr>
+      </w:pPr>
+      <w:r>
+        <w:t>Update technology</w:t>
+      </w:r>
+    </w:p>
+    <w:p>
+      <w:pPr>
+        <w:pStyle w:val="Lista"/>
+        <w:numPr>
+          <w:ilvl w:val="2"/>
+          <w:numId w:val="1"/>
+        </w:numPr>
+      </w:pPr>
+      <w:r>
+        <w:t>Status</w:t>
+      </w:r>
+    </w:p>
+    <w:p>
+      <w:pPr>
+        <w:pStyle w:val="Lista"/>
+        <w:numPr>
+          <w:ilvl w:val="2"/>
+          <w:numId w:val="1"/>
+        </w:numPr>
+      </w:pPr>
+      <w:r>
+        <w:t>Expenses</w:t>
+      </w:r>
+    </w:p>
+    <w:p>
+      <w:pPr>
+        <w:pStyle w:val="Lista"/>
+        <w:numPr>
+          <w:ilvl w:val="2"/>
+          <w:numId w:val="1"/>
+        </w:numPr>
+      </w:pPr>
+      <w:r>
+        <w:t>Post Statistics</w:t>
+      </w:r>
+    </w:p>
+    <w:p>
+      <w:pPr>
+        <w:pStyle w:val="Lista"/>
+        <w:numPr>
+          <w:ilvl w:val="1"/>
+          <w:numId w:val="1"/>
+        </w:numPr>
+      </w:pPr>
+      <w:r>
+        <w:t>Update shipyards</w:t>
+      </w:r>
+    </w:p>
+    <w:p>
+      <w:pPr>
+        <w:pStyle w:val="Lista"/>
+        <w:numPr>
+          <w:ilvl w:val="2"/>
+          <w:numId w:val="1"/>
+        </w:numPr>
+      </w:pPr>
+      <w:r>
+        <w:t>Production</w:t>
+      </w:r>
+    </w:p>
+    <w:p>
+      <w:pPr>
+        <w:pStyle w:val="Lista"/>
+        <w:numPr>
+          <w:ilvl w:val="2"/>
+          <w:numId w:val="1"/>
+        </w:numPr>
+      </w:pPr>
+      <w:r>
+        <w:t>Expenses</w:t>
+      </w:r>
+    </w:p>
+    <w:p>
+      <w:pPr>
+        <w:pStyle w:val="Lista"/>
+        <w:numPr>
+          <w:ilvl w:val="2"/>
+          <w:numId w:val="1"/>
+        </w:numPr>
+      </w:pPr>
+      <w:r>
+        <w:t>Post Statistics</w:t>
+      </w:r>
+    </w:p>
+    <w:p>
+      <w:pPr>
+        <w:pStyle w:val="Lista"/>
+        <w:numPr>
+          <w:ilvl w:val="1"/>
+          <w:numId w:val="1"/>
+        </w:numPr>
+      </w:pPr>
+      <w:r>
+        <w:t>Update all colonies</w:t>
+      </w:r>
+    </w:p>
+    <w:p>
+      <w:pPr>
+        <w:pStyle w:val="Lista"/>
+        <w:numPr>
+          <w:ilvl w:val="2"/>
+          <w:numId w:val="1"/>
+        </w:numPr>
+      </w:pPr>
+      <w:r>
+        <w:t>Production</w:t>
+      </w:r>
+    </w:p>
+    <w:p>
+      <w:pPr>
+        <w:pStyle w:val="Lista"/>
+        <w:numPr>
+          <w:ilvl w:val="2"/>
+          <w:numId w:val="1"/>
+        </w:numPr>
+      </w:pPr>
+      <w:r>
+        <w:t>Expenses</w:t>
+      </w:r>
+    </w:p>
+    <w:p>
+      <w:pPr>
+        <w:pStyle w:val="Lista"/>
+        <w:numPr>
+          <w:ilvl w:val="2"/>
+          <w:numId w:val="1"/>
+        </w:numPr>
+      </w:pPr>
+      <w:r>
+        <w:t>Growth</w:t>
+      </w:r>
+    </w:p>
+    <w:p>
+      <w:pPr>
+        <w:pStyle w:val="Lista"/>
+        <w:numPr>
+          <w:ilvl w:val="2"/>
+          <w:numId w:val="1"/>
+        </w:numPr>
+      </w:pPr>
+      <w:r>
+        <w:t>Post Statistics</w:t>
+      </w:r>
+    </w:p>
+    <w:p>
+      <w:pPr>
+        <w:pStyle w:val="Lista"/>
+        <w:numPr>
+          <w:ilvl w:val="0"/>
+          <w:numId w:val="1"/>
+        </w:numPr>
+      </w:pPr>
+      <w:r>
+        <w:t>Conflicts (discovered by location)</w:t>
+      </w:r>
+    </w:p>
+    <w:p>
+      <w:pPr>
+        <w:pStyle w:val="Lista"/>
+        <w:numPr>
+          <w:ilvl w:val="1"/>
+          <w:numId w:val="1"/>
+        </w:numPr>
+      </w:pPr>
+      <w:r>
+        <w:t>Merge fleets if needed</w:t>
+      </w:r>
+    </w:p>
+    <w:p>
+      <w:pPr>
+        <w:pStyle w:val="Lista"/>
+        <w:numPr>
+          <w:ilvl w:val="1"/>
+          <w:numId w:val="1"/>
+        </w:numPr>
+      </w:pPr>
+      <w:r>
+        <w:t>Check for sabotage</w:t>
+      </w:r>
+    </w:p>
+    <w:p>
+      <w:pPr>
+        <w:pStyle w:val="Lista"/>
+        <w:numPr>
+          <w:ilvl w:val="1"/>
+          <w:numId w:val="1"/>
+        </w:numPr>
+      </w:pPr>
+      <w:r>
+        <w:t>Check for space combat</w:t>
+      </w:r>
+    </w:p>
+    <w:p>
+      <w:pPr>
+        <w:pStyle w:val="Lista"/>
+        <w:numPr>
+          <w:ilvl w:val="1"/>
+          <w:numId w:val="1"/>
+        </w:numPr>
+      </w:pPr>
+      <w:r>
+        <w:t>Check for bombing</w:t>
+      </w:r>
+    </w:p>
+    <w:p>
+      <w:pPr>
+        <w:pStyle w:val="Lista"/>
+        <w:numPr>
+          <w:ilvl w:val="1"/>
+          <w:numId w:val="1"/>
+        </w:numPr>
+      </w:pPr>
+      <w:r>
+        <w:t>Check for invasions</w:t>
+      </w:r>
+    </w:p>
+    <w:p>
+      <w:pPr>
+        <w:pStyle w:val="Lista"/>
+        <w:numPr>
+          <w:ilvl w:val="1"/>
+          <w:numId w:val="1"/>
+        </w:numPr>
+      </w:pPr>
+      <w:r>
+        <w:t>Clean empty fleets</w:t>
+      </w:r>
+    </w:p>
+    <w:p>
+      <w:pPr>
+        <w:pStyle w:val="Lista"/>
+        <w:numPr>
+          <w:ilvl w:val="0"/>
+          <w:numId w:val="1"/>
+        </w:numPr>
+      </w:pPr>
+      <w:r>
+        <w:t>Orders</w:t>
+      </w:r>
+    </w:p>
+    <w:p>
+      <w:pPr>
+        <w:pStyle w:val="Lista"/>
+        <w:numPr>
+          <w:ilvl w:val="1"/>
+          <w:numId w:val="1"/>
+        </w:numPr>
+      </w:pPr>
+      <w:r>
+        <w:t>Launch AIs</w:t>
+      </w:r>
+    </w:p>
+    <w:p>
+      <w:pPr>
+        <w:pStyle w:val="Lista"/>
+        <w:numPr>
+          <w:ilvl w:val="1"/>
+          <w:numId w:val="1"/>
+        </w:numPr>
+      </w:pPr>
+      <w:r>
+        <w:t>Open the turn for player input and instructions</w:t>
+      </w:r>
+    </w:p>
+    <w:p>
+      <w:pPr>
+        <w:pStyle w:val="Parrafonormal"/>
+      </w:pPr>
+      <w:r>
+        <w:t xml:space="preserve">As many of the items as possible are solved automatically, asking for user input only if necessary. At any point in time, only a single event is active, and they are processed in order. If an active call detects that the current item is solved, it moves to the next item currently in the list or to the next location. If the </w:t>
+      </w:r>
+      <w:r>
         <w:lastRenderedPageBreak/>
-        <w:t>Reset counts</w:t>
-      </w:r>
-    </w:p>
-    <w:p>
-      <w:pPr>
-        <w:pStyle w:val="Lista"/>
-        <w:numPr>
-          <w:ilvl w:val="2"/>
-          <w:numId w:val="1"/>
-        </w:numPr>
-      </w:pPr>
-      <w:r>
-        <w:t>Reset statistics</w:t>
-      </w:r>
-    </w:p>
-    <w:p>
-      <w:pPr>
-        <w:pStyle w:val="Lista"/>
-        <w:numPr>
-          <w:ilvl w:val="1"/>
-          <w:numId w:val="1"/>
-        </w:numPr>
-      </w:pPr>
-      <w:r>
-        <w:t>Update all fleets (of any type)</w:t>
-      </w:r>
-    </w:p>
-    <w:p>
-      <w:pPr>
-        <w:pStyle w:val="Lista"/>
-        <w:numPr>
-          <w:ilvl w:val="2"/>
-          <w:numId w:val="1"/>
-        </w:numPr>
-      </w:pPr>
-      <w:r>
-        <w:t>Movements</w:t>
-      </w:r>
-    </w:p>
-    <w:p>
-      <w:pPr>
-        <w:pStyle w:val="Lista"/>
-        <w:numPr>
-          <w:ilvl w:val="2"/>
-          <w:numId w:val="1"/>
-        </w:numPr>
-      </w:pPr>
-      <w:r>
-        <w:t>Expenses</w:t>
-      </w:r>
-    </w:p>
-    <w:p>
-      <w:pPr>
-        <w:pStyle w:val="Lista"/>
-        <w:numPr>
-          <w:ilvl w:val="2"/>
-          <w:numId w:val="1"/>
-        </w:numPr>
-      </w:pPr>
-      <w:r>
-        <w:t>Post Statistics</w:t>
-      </w:r>
-    </w:p>
-    <w:p>
-      <w:pPr>
-        <w:pStyle w:val="Lista"/>
-        <w:numPr>
-          <w:ilvl w:val="1"/>
-          <w:numId w:val="1"/>
-        </w:numPr>
-      </w:pPr>
-      <w:r>
-        <w:t>Update technology</w:t>
-      </w:r>
-    </w:p>
-    <w:p>
-      <w:pPr>
-        <w:pStyle w:val="Lista"/>
-        <w:numPr>
-          <w:ilvl w:val="2"/>
-          <w:numId w:val="1"/>
-        </w:numPr>
-      </w:pPr>
-      <w:r>
-        <w:t>Status</w:t>
-      </w:r>
-    </w:p>
-    <w:p>
-      <w:pPr>
-        <w:pStyle w:val="Lista"/>
-        <w:numPr>
-          <w:ilvl w:val="2"/>
-          <w:numId w:val="1"/>
-        </w:numPr>
-      </w:pPr>
-      <w:r>
-        <w:t>Expenses</w:t>
-      </w:r>
-    </w:p>
-    <w:p>
-      <w:pPr>
-        <w:pStyle w:val="Lista"/>
-        <w:numPr>
-          <w:ilvl w:val="2"/>
-          <w:numId w:val="1"/>
-        </w:numPr>
-      </w:pPr>
-      <w:r>
-        <w:t>Post Statistics</w:t>
-      </w:r>
-    </w:p>
-    <w:p>
-      <w:pPr>
-        <w:pStyle w:val="Lista"/>
-        <w:numPr>
-          <w:ilvl w:val="1"/>
-          <w:numId w:val="1"/>
-        </w:numPr>
-      </w:pPr>
-      <w:r>
-        <w:t>Update shipyards</w:t>
-      </w:r>
-    </w:p>
-    <w:p>
-      <w:pPr>
-        <w:pStyle w:val="Lista"/>
-        <w:numPr>
-          <w:ilvl w:val="2"/>
-          <w:numId w:val="1"/>
-        </w:numPr>
-      </w:pPr>
-      <w:r>
-        <w:t>Production</w:t>
-      </w:r>
-    </w:p>
-    <w:p>
-      <w:pPr>
-        <w:pStyle w:val="Lista"/>
-        <w:numPr>
-          <w:ilvl w:val="2"/>
-          <w:numId w:val="1"/>
-        </w:numPr>
-      </w:pPr>
-      <w:r>
-        <w:t>Expenses</w:t>
-      </w:r>
-    </w:p>
-    <w:p>
-      <w:pPr>
-        <w:pStyle w:val="Lista"/>
-        <w:numPr>
-          <w:ilvl w:val="2"/>
-          <w:numId w:val="1"/>
-        </w:numPr>
-      </w:pPr>
-      <w:r>
-        <w:t>Post Statistics</w:t>
-      </w:r>
-    </w:p>
-    <w:p>
-      <w:pPr>
-        <w:pStyle w:val="Lista"/>
-        <w:numPr>
-          <w:ilvl w:val="1"/>
-          <w:numId w:val="1"/>
-        </w:numPr>
-      </w:pPr>
-      <w:r>
-        <w:t>Update all colonies</w:t>
-      </w:r>
-    </w:p>
-    <w:p>
-      <w:pPr>
-        <w:pStyle w:val="Lista"/>
-        <w:numPr>
-          <w:ilvl w:val="2"/>
-          <w:numId w:val="1"/>
-        </w:numPr>
-      </w:pPr>
-      <w:r>
-        <w:t>Production</w:t>
-      </w:r>
-    </w:p>
-    <w:p>
-      <w:pPr>
-        <w:pStyle w:val="Lista"/>
-        <w:numPr>
-          <w:ilvl w:val="2"/>
-          <w:numId w:val="1"/>
-        </w:numPr>
-      </w:pPr>
-      <w:r>
-        <w:t>Expenses</w:t>
-      </w:r>
-    </w:p>
-    <w:p>
-      <w:pPr>
-        <w:pStyle w:val="Lista"/>
-        <w:numPr>
-          <w:ilvl w:val="2"/>
-          <w:numId w:val="1"/>
-        </w:numPr>
-      </w:pPr>
-      <w:r>
-        <w:t>Growth</w:t>
-      </w:r>
-    </w:p>
-    <w:p>
-      <w:pPr>
-        <w:pStyle w:val="Lista"/>
-        <w:numPr>
-          <w:ilvl w:val="2"/>
-          <w:numId w:val="1"/>
-        </w:numPr>
-      </w:pPr>
-      <w:r>
-        <w:t>Post Statistics</w:t>
-      </w:r>
-    </w:p>
-    <w:p>
-      <w:pPr>
-        <w:pStyle w:val="Lista"/>
-        <w:numPr>
-          <w:ilvl w:val="0"/>
-          <w:numId w:val="1"/>
-        </w:numPr>
-      </w:pPr>
-      <w:r>
-        <w:t>Conflicts (discovered by location)</w:t>
-      </w:r>
-    </w:p>
-    <w:p>
-      <w:pPr>
-        <w:pStyle w:val="Lista"/>
-        <w:numPr>
-          <w:ilvl w:val="1"/>
-          <w:numId w:val="1"/>
-        </w:numPr>
-      </w:pPr>
-      <w:r>
-        <w:t>Merge fleets if needed</w:t>
-      </w:r>
-    </w:p>
-    <w:p>
-      <w:pPr>
-        <w:pStyle w:val="Lista"/>
-        <w:numPr>
-          <w:ilvl w:val="1"/>
-          <w:numId w:val="1"/>
-        </w:numPr>
-      </w:pPr>
-      <w:r>
-        <w:t>Check for sabotage</w:t>
-      </w:r>
-    </w:p>
-    <w:p>
-      <w:pPr>
-        <w:pStyle w:val="Lista"/>
-        <w:numPr>
-          <w:ilvl w:val="1"/>
-          <w:numId w:val="1"/>
-        </w:numPr>
-      </w:pPr>
-      <w:r>
-        <w:t>Check for space combat</w:t>
-      </w:r>
-    </w:p>
-    <w:p>
-      <w:pPr>
-        <w:pStyle w:val="Lista"/>
-        <w:numPr>
-          <w:ilvl w:val="1"/>
-          <w:numId w:val="1"/>
-        </w:numPr>
-      </w:pPr>
-      <w:r>
-        <w:t>Check for bombing</w:t>
-      </w:r>
-    </w:p>
-    <w:p>
-      <w:pPr>
-        <w:pStyle w:val="Lista"/>
-        <w:numPr>
-          <w:ilvl w:val="1"/>
-          <w:numId w:val="1"/>
-        </w:numPr>
-      </w:pPr>
-      <w:r>
-        <w:t>Check for invasions</w:t>
-      </w:r>
-    </w:p>
-    <w:p>
-      <w:pPr>
-        <w:pStyle w:val="Lista"/>
-        <w:numPr>
-          <w:ilvl w:val="1"/>
-          <w:numId w:val="1"/>
-        </w:numPr>
-      </w:pPr>
-      <w:r>
-        <w:t>Clean empty fleets</w:t>
-      </w:r>
-    </w:p>
-    <w:p>
-      <w:pPr>
-        <w:pStyle w:val="Lista"/>
-        <w:numPr>
-          <w:ilvl w:val="0"/>
-          <w:numId w:val="1"/>
-        </w:numPr>
-      </w:pPr>
-      <w:r>
-        <w:t>Orders</w:t>
-      </w:r>
-    </w:p>
-    <w:p>
-      <w:pPr>
-        <w:pStyle w:val="Lista"/>
-        <w:numPr>
-          <w:ilvl w:val="1"/>
-          <w:numId w:val="1"/>
-        </w:numPr>
-      </w:pPr>
-      <w:r>
-        <w:t>Launch AIs</w:t>
-      </w:r>
-    </w:p>
-    <w:p>
-      <w:pPr>
-        <w:pStyle w:val="Lista"/>
-        <w:numPr>
-          <w:ilvl w:val="1"/>
-          <w:numId w:val="1"/>
-        </w:numPr>
-      </w:pPr>
-      <w:r>
-        <w:t>Open the turn for player input and instructions</w:t>
-      </w:r>
-    </w:p>
-    <w:p>
-      <w:pPr>
-        <w:pStyle w:val="Parrafonormal"/>
-      </w:pPr>
-      <w:r>
-        <w:t>As many of the items as possible are solved automatically, asking for user input only if necessary. At any point in time, only a single event is active, and they are processed in order. If an active call detects that the current item is solved, it moves to the next item currently in the list or to the next location. If the item is marked as requiring user input, then the loop is stopped until the event is again marked as complete.</w:t>
+        <w:t>item is marked as requiring user input, then the loop is stopped until the event is again marked as complete.</w:t>
       </w:r>
     </w:p>
     <w:p>
@@ -12462,7 +13103,6 @@
         <w:rPr>
           <w:rStyle w:val="Emphasis"/>
         </w:rPr>
-        <w:lastRenderedPageBreak/>
         <w:t>Actions &amp; Events</w:t>
       </w:r>
     </w:p>
@@ -12695,6 +13335,7 @@
         </w:numPr>
       </w:pPr>
       <w:r>
+        <w:lastRenderedPageBreak/>
         <w:t>Generate new set of events for these locations.</w:t>
       </w:r>
     </w:p>
@@ -12719,7 +13360,6 @@
         </w:numPr>
       </w:pPr>
       <w:r>
-        <w:lastRenderedPageBreak/>
         <w:t>Check for updates on old event locations</w:t>
       </w:r>
     </w:p>
@@ -13756,6 +14396,36 @@
         <w:pStyle w:val="Heading2"/>
       </w:pPr>
       <w:r>
+        <w:t>Pre-requirements</w:t>
+      </w:r>
+    </w:p>
+    <w:p>
+      <w:pPr>
+        <w:pStyle w:val="Lista"/>
+      </w:pPr>
+      <w:r>
+        <w:t xml:space="preserve">Path and distance calculations: There needs to be an easy way to map a task against </w:t>
+      </w:r>
+      <w:r>
+        <w:t>a fleet or object to execute it. Distance is important to determine the best object to execute the task.</w:t>
+      </w:r>
+    </w:p>
+    <w:p>
+      <w:pPr>
+        <w:pStyle w:val="Lista"/>
+      </w:pPr>
+      <w:r>
+        <w:t>Visibility: tasks cannot be created in cases where empires are not aware of them. The AI needs to be able to quickly evaluate the visibility of stars and fleets.</w:t>
+      </w:r>
+      <w:r>
+        <w:t xml:space="preserve"> Visibility may involve remembering something seen in the past.</w:t>
+      </w:r>
+    </w:p>
+    <w:p>
+      <w:pPr>
+        <w:pStyle w:val="Heading2"/>
+      </w:pPr>
+      <w:r>
         <w:t xml:space="preserve">Strategic objectives </w:t>
       </w:r>
     </w:p>
@@ -13879,13 +14549,7 @@
         </w:numPr>
       </w:pPr>
       <w:r>
-        <w:t xml:space="preserve">Update </w:t>
-      </w:r>
-      <w:r>
-        <w:t xml:space="preserve">empire </w:t>
-      </w:r>
-      <w:r>
-        <w:t>relationships</w:t>
+        <w:t>Update empire relationships</w:t>
       </w:r>
       <w:r>
         <w:t>.</w:t>
@@ -13995,6 +14659,7 @@
         </w:numPr>
       </w:pPr>
       <w:r>
+        <w:lastRenderedPageBreak/>
         <w:t>Number of planets</w:t>
       </w:r>
     </w:p>
@@ -14075,16 +14740,26 @@
         <w:pStyle w:val="Heading2"/>
       </w:pPr>
       <w:r>
-        <w:lastRenderedPageBreak/>
-        <w:t>Tactical Objectives</w:t>
-      </w:r>
-    </w:p>
-    <w:p>
-      <w:pPr>
-        <w:pStyle w:val="Lista"/>
-      </w:pPr>
-      <w:r>
-        <w:t>Unit Actions</w:t>
+        <w:t>Object Classifications</w:t>
+      </w:r>
+    </w:p>
+    <w:p>
+      <w:pPr>
+        <w:pStyle w:val="Parrafonormal"/>
+      </w:pPr>
+      <w:r>
+        <w:t>For the purpose of a single empire, stars and fleets are classified as follows:</w:t>
+      </w:r>
+    </w:p>
+    <w:p>
+      <w:pPr>
+        <w:pStyle w:val="Lista"/>
+      </w:pPr>
+      <w:r>
+        <w:t>Ownership</w:t>
+      </w:r>
+      <w:r>
+        <w:t xml:space="preserve"> &amp; Visibility</w:t>
       </w:r>
     </w:p>
     <w:p>
@@ -14096,6 +14771,103 @@
         </w:numPr>
       </w:pPr>
       <w:r>
+        <w:t>Unknown: stars not visited, but assumed to exist at the end of existing lanes.</w:t>
+      </w:r>
+    </w:p>
+    <w:p>
+      <w:pPr>
+        <w:pStyle w:val="Lista"/>
+        <w:numPr>
+          <w:ilvl w:val="1"/>
+          <w:numId w:val="3"/>
+        </w:numPr>
+      </w:pPr>
+      <w:r>
+        <w:t>Unclaimed: stars not owned by any empire.</w:t>
+      </w:r>
+    </w:p>
+    <w:p>
+      <w:pPr>
+        <w:pStyle w:val="Lista"/>
+        <w:numPr>
+          <w:ilvl w:val="1"/>
+          <w:numId w:val="3"/>
+        </w:numPr>
+      </w:pPr>
+      <w:r>
+        <w:t xml:space="preserve">Owned: stars </w:t>
+      </w:r>
+      <w:r>
+        <w:t xml:space="preserve">or fleets owned </w:t>
+      </w:r>
+      <w:r>
+        <w:t>by the empire.</w:t>
+      </w:r>
+    </w:p>
+    <w:p>
+      <w:pPr>
+        <w:pStyle w:val="Lista"/>
+        <w:numPr>
+          <w:ilvl w:val="1"/>
+          <w:numId w:val="3"/>
+        </w:numPr>
+      </w:pPr>
+      <w:r>
+        <w:t>Friendly: stars or fleets owned by empires with Brotherhood status.</w:t>
+      </w:r>
+    </w:p>
+    <w:p>
+      <w:pPr>
+        <w:pStyle w:val="Lista"/>
+        <w:numPr>
+          <w:ilvl w:val="1"/>
+          <w:numId w:val="3"/>
+        </w:numPr>
+      </w:pPr>
+      <w:r>
+        <w:t>Unfriendly: stars or fleets owned by any other empire.</w:t>
+      </w:r>
+    </w:p>
+    <w:p>
+      <w:pPr>
+        <w:pStyle w:val="Lista"/>
+        <w:numPr>
+          <w:ilvl w:val="0"/>
+          <w:numId w:val="0"/>
+        </w:numPr>
+        <w:ind w:left="357" w:hanging="357"/>
+      </w:pPr>
+    </w:p>
+    <w:p>
+      <w:pPr>
+        <w:pStyle w:val="Parrafonormal"/>
+      </w:pPr>
+    </w:p>
+    <w:p>
+      <w:pPr>
+        <w:pStyle w:val="Heading2"/>
+      </w:pPr>
+      <w:r>
+        <w:t>Tactical Objectives</w:t>
+      </w:r>
+    </w:p>
+    <w:p>
+      <w:pPr>
+        <w:pStyle w:val="Lista"/>
+      </w:pPr>
+      <w:r>
+        <w:t>Unit Actions</w:t>
+      </w:r>
+    </w:p>
+    <w:p>
+      <w:pPr>
+        <w:pStyle w:val="Lista"/>
+        <w:numPr>
+          <w:ilvl w:val="1"/>
+          <w:numId w:val="3"/>
+        </w:numPr>
+      </w:pPr>
+      <w:r>
         <w:t>Generate list of tasks</w:t>
       </w:r>
       <w:r>
@@ -14240,6 +15012,7 @@
         </w:numPr>
       </w:pPr>
       <w:r>
+        <w:lastRenderedPageBreak/>
         <w:t>Use relationships to weight them (defend, attack)</w:t>
       </w:r>
       <w:r>
@@ -14446,7 +15219,6 @@
         </w:numPr>
       </w:pPr>
       <w:r>
-        <w:lastRenderedPageBreak/>
         <w:t>Use race/AI tendencies to weight them.</w:t>
       </w:r>
     </w:p>
@@ -14582,7 +15354,7 @@
         </w:numPr>
       </w:pPr>
       <w:bookmarkStart w:id="43" w:name="_Toc355415481"/>
-      <w:bookmarkEnd w:id="39"/>
+      <w:bookmarkEnd w:id="38"/>
       <w:r>
         <w:lastRenderedPageBreak/>
         <w:t>Sandbox</w:t>
@@ -17205,7 +17977,7 @@
                                   <w:rStyle w:val="PageNumber"/>
                                   <w:noProof/>
                                 </w:rPr>
-                                <w:t>7</w:t>
+                                <w:t>38</w:t>
                               </w:r>
                               <w:r>
                                 <w:rPr>
@@ -17284,7 +18056,7 @@
                             <w:rStyle w:val="PageNumber"/>
                             <w:noProof/>
                           </w:rPr>
-                          <w:t>7</w:t>
+                          <w:t>38</w:t>
                         </w:r>
                         <w:r>
                           <w:rPr>
@@ -18513,6 +19285,7 @@
   <w:style w:type="character" w:default="1" w:styleId="DefaultParagraphFont">
     <w:name w:val="Default Paragraph Font"/>
     <w:uiPriority w:val="1"/>
+    <w:semiHidden/>
     <w:unhideWhenUsed/>
   </w:style>
   <w:style w:type="table" w:default="1" w:styleId="TableNormal">
@@ -20257,6 +21030,7 @@
   <w:style w:type="character" w:default="1" w:styleId="DefaultParagraphFont">
     <w:name w:val="Default Paragraph Font"/>
     <w:uiPriority w:val="1"/>
+    <w:semiHidden/>
     <w:unhideWhenUsed/>
   </w:style>
   <w:style w:type="table" w:default="1" w:styleId="TableNormal">
@@ -21741,7 +22515,7 @@
 </file>
 
 <file path=customXml/itemProps1.xml><?xml version="1.0" encoding="utf-8"?>
-<ds:datastoreItem xmlns:ds="http://schemas.openxmlformats.org/officeDocument/2006/customXml" ds:itemID="{B1091654-5ADD-4D80-8A24-1A025DDC4DC2}">
+<ds:datastoreItem xmlns:ds="http://schemas.openxmlformats.org/officeDocument/2006/customXml" ds:itemID="{6CDEC302-CD57-4966-9B44-247DAB3E7EB0}">
   <ds:schemaRefs>
     <ds:schemaRef ds:uri="http://schemas.openxmlformats.org/officeDocument/2006/bibliography"/>
   </ds:schemaRefs>

</xml_diff>

<commit_message>
Tentative steps - not working
</commit_message>
<xml_diff>
--- a/docs/To Tame The Void - Design.docx
+++ b/docs/To Tame The Void - Design.docx
@@ -4099,7 +4099,31 @@
         <w:pStyle w:val="Parrafonormal"/>
       </w:pPr>
       <w:r>
-        <w:t>The galaxy map is the main interface of the game, showing a graph of star systems connected through starlanes. Starlanes are the only way of traveling between stars and are strategically important, since they create chokepoints so not every star need a defending task force or risks being attacked at any time. The density of starlanes could be configurable at game start.</w:t>
+        <w:t xml:space="preserve">The galaxy map is the main interface of the game, showing a graph of star systems connected through </w:t>
+      </w:r>
+      <w:proofErr w:type="spellStart"/>
+      <w:r>
+        <w:t>starlanes</w:t>
+      </w:r>
+      <w:proofErr w:type="spellEnd"/>
+      <w:r>
+        <w:t xml:space="preserve">. </w:t>
+      </w:r>
+      <w:proofErr w:type="spellStart"/>
+      <w:r>
+        <w:t>Starlanes</w:t>
+      </w:r>
+      <w:proofErr w:type="spellEnd"/>
+      <w:r>
+        <w:t xml:space="preserve"> are the only way of traveling between stars and are strategically important, since they create chokepoints so not every star need a defending task force or risks being attacked at any time. The density of </w:t>
+      </w:r>
+      <w:proofErr w:type="spellStart"/>
+      <w:r>
+        <w:t>starlanes</w:t>
+      </w:r>
+      <w:proofErr w:type="spellEnd"/>
+      <w:r>
+        <w:t xml:space="preserve"> could be configurable at game start.</w:t>
       </w:r>
     </w:p>
     <w:p>
@@ -4247,7 +4271,15 @@
         <w:pStyle w:val="Parrafonormal"/>
       </w:pPr>
       <w:r>
-        <w:t>The idea of the game is that it should be highly modular. This also allows for incremental implementation or future moding. The problem with this approach is that any interesting definition for the different modules will cause interdependencies. For instance, if a certain model for economic production is used, resulting on several types of resources, then any other part of the game that requires resources needs to understand it. A practical solution is to make most modules completely independent from each other, while fixing the interaction between others. Potential modules can include:</w:t>
+        <w:t xml:space="preserve">The idea of the game is that it should be highly modular. This also allows for incremental implementation or future </w:t>
+      </w:r>
+      <w:proofErr w:type="spellStart"/>
+      <w:r>
+        <w:t>moding</w:t>
+      </w:r>
+      <w:proofErr w:type="spellEnd"/>
+      <w:r>
+        <w:t>. The problem with this approach is that any interesting definition for the different modules will cause interdependencies. For instance, if a certain model for economic production is used, resulting on several types of resources, then any other part of the game that requires resources needs to understand it. A practical solution is to make most modules completely independent from each other, while fixing the interaction between others. Potential modules can include:</w:t>
       </w:r>
     </w:p>
     <w:tbl>
@@ -4484,8 +4516,13 @@
             <w:tcW w:w="5237" w:type="dxa"/>
           </w:tcPr>
           <w:p>
-            <w:r>
-              <w:t>A simple production system were an "Imperial Command" can be built on a certain star. All units are produced at such centers, to avoid micro-management of hundreds of stars.</w:t>
+            <w:proofErr w:type="gramStart"/>
+            <w:r>
+              <w:t>A simple production system were</w:t>
+            </w:r>
+            <w:proofErr w:type="gramEnd"/>
+            <w:r>
+              <w:t xml:space="preserve"> an "Imperial Command" can be built on a certain star. All units are produced at such centers, to avoid micro-management of hundreds of stars.</w:t>
             </w:r>
           </w:p>
         </w:tc>
@@ -4529,9 +4566,11 @@
             <w:tcW w:w="5237" w:type="dxa"/>
           </w:tcPr>
           <w:p>
+            <w:proofErr w:type="gramStart"/>
             <w:r>
               <w:t>A system were</w:t>
             </w:r>
+            <w:proofErr w:type="gramEnd"/>
             <w:r>
               <w:t xml:space="preserve"> a predefined set of ship models is available. Ships types are limited to a small set of attributes (damage, aim, dodge, etc.). The task force has a single "military might" status.</w:t>
             </w:r>
@@ -4575,7 +4614,15 @@
           </w:tcPr>
           <w:p>
             <w:r>
-              <w:t>Units cause damage in a fixed number of rounds before the fight is considered over (can continue next turn). No simulation is shown, just the result.</w:t>
+              <w:t xml:space="preserve">Units </w:t>
+            </w:r>
+            <w:proofErr w:type="gramStart"/>
+            <w:r>
+              <w:t>cause</w:t>
+            </w:r>
+            <w:proofErr w:type="gramEnd"/>
+            <w:r>
+              <w:t xml:space="preserve"> damage in a fixed number of rounds before the fight is considered over (can continue next turn). No simulation is shown, just the result.</w:t>
             </w:r>
           </w:p>
         </w:tc>
@@ -4623,7 +4670,15 @@
               <w:t xml:space="preserve">A single unit, "troop carrier" allows invasion of </w:t>
             </w:r>
             <w:r>
-              <w:t>outposts. A random set of infrastructure is destroyed and another conquered per carrier. If all the remaining infrastructure is conquered, the outpost switches owner.</w:t>
+              <w:t xml:space="preserve">outposts. A random set of infrastructure is destroyed and another conquered per carrier. If </w:t>
+            </w:r>
+            <w:proofErr w:type="gramStart"/>
+            <w:r>
+              <w:t>all the</w:t>
+            </w:r>
+            <w:proofErr w:type="gramEnd"/>
+            <w:r>
+              <w:t xml:space="preserve"> remaining infrastructure is conquered, the outpost switches owner.</w:t>
             </w:r>
           </w:p>
         </w:tc>
@@ -4671,7 +4726,15 @@
               <w:t>Each empire</w:t>
             </w:r>
             <w:r>
-              <w:t xml:space="preserve"> contains a specific set of multipliers, starting at 1.0 and incrementing slowly (5-10%). Production can be spend in tech in order to increment these values.</w:t>
+              <w:t xml:space="preserve"> contains a specific set of multipliers, starting at 1.0 and incrementing slowly (5-10%). Production can be </w:t>
+            </w:r>
+            <w:proofErr w:type="gramStart"/>
+            <w:r>
+              <w:t>spend</w:t>
+            </w:r>
+            <w:proofErr w:type="gramEnd"/>
+            <w:r>
+              <w:t xml:space="preserve"> in tech in order to increment these values.</w:t>
             </w:r>
           </w:p>
         </w:tc>
@@ -4685,8 +4748,13 @@
             <w:tcW w:w="2007" w:type="dxa"/>
           </w:tcPr>
           <w:p>
-            <w:r>
-              <w:t>Unlockable components</w:t>
+            <w:proofErr w:type="spellStart"/>
+            <w:r>
+              <w:t>Unlockable</w:t>
+            </w:r>
+            <w:proofErr w:type="spellEnd"/>
+            <w:r>
+              <w:t xml:space="preserve"> components</w:t>
             </w:r>
           </w:p>
         </w:tc>
@@ -4961,7 +5029,15 @@
         <w:pStyle w:val="Parrafonormal"/>
       </w:pPr>
       <w:r>
-        <w:t>For two empires A and B, A chooses how much it trusts B, B chooses how much it trusts A and the level of mutual trust is determined by the lesser quantity. The minimal common level of trust is then used to determine how open is the frontier between these empires and hence how easy is for influence units to enter or infiltrate the opposite empire. It is important hence to choose you allies carefully, since trust is a double edged sword. On one hand it can bring great rewards, on the other it can bring great danger.</w:t>
+        <w:t xml:space="preserve">For two empires A and B, A chooses how much it trusts B, B chooses how much it trusts </w:t>
+      </w:r>
+      <w:proofErr w:type="gramStart"/>
+      <w:r>
+        <w:t>A and</w:t>
+      </w:r>
+      <w:proofErr w:type="gramEnd"/>
+      <w:r>
+        <w:t xml:space="preserve"> the level of mutual trust is determined by the lesser quantity. The minimal common level of trust is then used to determine how open is the frontier between these empires and hence how easy is for influence units to enter or infiltrate the opposite empire. It is important hence to choose you allies carefully, since trust is a double edged sword. On one hand it can bring great rewards, on the other it can bring great danger.</w:t>
       </w:r>
     </w:p>
     <w:p>
@@ -5343,7 +5419,15 @@
         <w:pStyle w:val="Parrafonormal"/>
       </w:pPr>
       <w:r>
-        <w:t>IHs are marked with their own distinctive icon on the galaxy map can be found orbiting stars along task forces, they also have their own specific interfaces.</w:t>
+        <w:t xml:space="preserve">IHs are marked with their own distinctive icon on the galaxy map can be found orbiting stars along task </w:t>
+      </w:r>
+      <w:proofErr w:type="gramStart"/>
+      <w:r>
+        <w:t>forces,</w:t>
+      </w:r>
+      <w:proofErr w:type="gramEnd"/>
+      <w:r>
+        <w:t xml:space="preserve"> they also have their own specific interfaces.</w:t>
       </w:r>
     </w:p>
     <w:p>
@@ -5449,7 +5533,23 @@
         <w:pStyle w:val="Parrafonormal"/>
       </w:pPr>
       <w:r>
-        <w:t>A button allows to toggle the current output of the HQ. By default each HQ builds unit at the maximum possible speed, as long as there are enough resources to do so. This option allows to halve or halt construction in order to save resources. HQ Maintenance though still exists.</w:t>
+        <w:t xml:space="preserve">A button allows </w:t>
+      </w:r>
+      <w:proofErr w:type="gramStart"/>
+      <w:r>
+        <w:t>to toggle</w:t>
+      </w:r>
+      <w:proofErr w:type="gramEnd"/>
+      <w:r>
+        <w:t xml:space="preserve"> the current output of the HQ. By default each HQ builds unit at the maximum possible speed, as long as there are enough resources to do so. This option allows </w:t>
+      </w:r>
+      <w:proofErr w:type="gramStart"/>
+      <w:r>
+        <w:t>to halve or halt</w:t>
+      </w:r>
+      <w:proofErr w:type="gramEnd"/>
+      <w:r>
+        <w:t xml:space="preserve"> construction in order to save resources. HQ Maintenance though still exists.</w:t>
       </w:r>
     </w:p>
     <w:p>
@@ -5698,7 +5798,15 @@
         <w:pStyle w:val="Parrafonormal"/>
       </w:pPr>
       <w:r>
-        <w:t>Task forces can be sent from one star to another by clicking on the task force icon and then on the desired destination, which should of course be connected to the current star by a starlane. As a convenient shortcut, clicking on a destination can be done while ships are in the staging area. If this is done, it will automatically create a new task force and sends it to the selected destination, but upon arrival the task force will automatically disband. These temporary task forces are useful to avoid too much micromanagement and can be used all the time without ever creating new task forces. The ability to define task forces can be convenient nevertheless to avoid having to reselect stacks of ships when more than one task force reaches the same star or other ships are already there.</w:t>
+        <w:t xml:space="preserve">Task forces can be sent from one star to another by clicking on the task force icon and then on the desired destination, which should of course be connected to the current star by a </w:t>
+      </w:r>
+      <w:proofErr w:type="spellStart"/>
+      <w:r>
+        <w:t>starlane</w:t>
+      </w:r>
+      <w:proofErr w:type="spellEnd"/>
+      <w:r>
+        <w:t>. As a convenient shortcut, clicking on a destination can be done while ships are in the staging area. If this is done, it will automatically create a new task force and sends it to the selected destination, but upon arrival the task force will automatically disband. These temporary task forces are useful to avoid too much micromanagement and can be used all the time without ever creating new task forces. The ability to define task forces can be convenient nevertheless to avoid having to reselect stacks of ships when more than one task force reaches the same star or other ships are already there.</w:t>
       </w:r>
     </w:p>
     <w:p>
@@ -5732,7 +5840,23 @@
         <w:pStyle w:val="Parrafonormal"/>
       </w:pPr>
       <w:r>
-        <w:t>The basic system of space travel involves the use of a hyperspace gate to allow movement through hyperspace along a starline/fracture. A hyperspace gate is opened by the engine and the shield guarantees that the task force can remain cohesive under the strong ripping forces of the hyperspace. The shield can encompass the same ship where it’s generated or nearby ships of the same task force. Task forces using hyperspace shield take several turns in transit, can be reached for orders with sufficiently high technology and can be detected from the other end. Ships can retreat from combat by opening a hyperspace gate and crossing it. Hyperspace launchers can accelerate ships through hyperspace if built on the origin. Hyperspace dampeners can reduce it at destination by polluting the starlane with hyperspace noise. The ability to open a hyperspace gate and the hyperspace shield are different ship components, and only a single gate is needed for all ships. Static gates</w:t>
+        <w:t xml:space="preserve">The basic system of space travel involves the use of a hyperspace gate to allow movement through hyperspace along a </w:t>
+      </w:r>
+      <w:proofErr w:type="spellStart"/>
+      <w:r>
+        <w:t>starline</w:t>
+      </w:r>
+      <w:proofErr w:type="spellEnd"/>
+      <w:r>
+        <w:t xml:space="preserve">/fracture. A hyperspace gate is opened by the engine and the shield guarantees that the task force can remain cohesive under the strong ripping forces of the hyperspace. The shield can encompass the same ship where it’s generated or nearby ships of the same task force. Task forces using hyperspace shield take several turns in transit, can be reached for orders with sufficiently high technology and can be detected from the other end. Ships can retreat from combat by opening a hyperspace gate and crossing it. Hyperspace launchers can accelerate ships through hyperspace if built on the origin. Hyperspace dampeners can reduce it at destination by polluting the </w:t>
+      </w:r>
+      <w:proofErr w:type="spellStart"/>
+      <w:r>
+        <w:t>starlane</w:t>
+      </w:r>
+      <w:proofErr w:type="spellEnd"/>
+      <w:r>
+        <w:t xml:space="preserve"> with hyperspace noise. The ability to open a hyperspace gate and the hyperspace shield are different ship components, and only a single gate is needed for all ships. Static gates</w:t>
       </w:r>
     </w:p>
     <w:p>
@@ -5772,7 +5896,23 @@
         <w:pStyle w:val="Parrafonormal"/>
       </w:pPr>
       <w:r>
-        <w:t xml:space="preserve">The game doesn’t automatically calculate routes between stars. This design conclusion is due to the diversity of conditions and assumption for this problem. While pathfinding using starlanes is relatively </w:t>
+        <w:t xml:space="preserve">The game doesn’t automatically calculate routes between stars. This design conclusion is due to the diversity of conditions and assumption for this problem. While </w:t>
+      </w:r>
+      <w:proofErr w:type="spellStart"/>
+      <w:r>
+        <w:t>pathfinding</w:t>
+      </w:r>
+      <w:proofErr w:type="spellEnd"/>
+      <w:r>
+        <w:t xml:space="preserve"> using </w:t>
+      </w:r>
+      <w:proofErr w:type="spellStart"/>
+      <w:r>
+        <w:t>starlanes</w:t>
+      </w:r>
+      <w:proofErr w:type="spellEnd"/>
+      <w:r>
+        <w:t xml:space="preserve"> is relatively </w:t>
       </w:r>
       <w:r>
         <w:lastRenderedPageBreak/>
@@ -5831,41 +5971,66 @@
       <w:pPr>
         <w:pStyle w:val="Heading4"/>
       </w:pPr>
+      <w:proofErr w:type="spellStart"/>
+      <w:proofErr w:type="gramStart"/>
       <w:r>
         <w:t>starSize</w:t>
       </w:r>
+      <w:proofErr w:type="spellEnd"/>
+      <w:proofErr w:type="gramEnd"/>
     </w:p>
     <w:p>
       <w:pPr>
         <w:pStyle w:val="Parrafonormal"/>
       </w:pPr>
       <w:r>
-        <w:t>This attribute measures the sheer size of the system. A standard system will have a size of 0.5, the maximum possible system (representing many planets for example) has a size of 1.0. A size of 0.0 indicates the absence of habitable locations.</w:t>
+        <w:t xml:space="preserve">This attribute measures the sheer size of the system. A standard system will have a size of </w:t>
+      </w:r>
+      <w:proofErr w:type="gramStart"/>
+      <w:r>
+        <w:t>0.5,</w:t>
+      </w:r>
+      <w:proofErr w:type="gramEnd"/>
+      <w:r>
+        <w:t xml:space="preserve"> the maximum possible system (representing many planets for example) has a size of 1.0. A size of 0.0 indicates the absence of habitable locations.</w:t>
       </w:r>
     </w:p>
     <w:p>
       <w:pPr>
         <w:pStyle w:val="Heading4"/>
       </w:pPr>
+      <w:proofErr w:type="spellStart"/>
+      <w:proofErr w:type="gramStart"/>
       <w:r>
         <w:t>starConditions</w:t>
       </w:r>
+      <w:proofErr w:type="spellEnd"/>
+      <w:proofErr w:type="gramEnd"/>
     </w:p>
     <w:p>
       <w:pPr>
         <w:pStyle w:val="Parrafonormal"/>
       </w:pPr>
       <w:r>
-        <w:t>This attribute indicates the inherent difficulty of colonization for the system. It includes all imaginable aspects ranging; presence of atmospheres, corrosive elements, storms, hostile native life, gravity, temperature, etc. Conditions range from 0.0 (terrible conditions) to 1.0 (very auspicious).</w:t>
-      </w:r>
+        <w:t xml:space="preserve">This attribute indicates the inherent difficulty of colonization for the system. It includes all imaginable aspects ranging; presence of atmospheres, corrosive elements, storms, hostile native life, gravity, temperature, etc. </w:t>
+      </w:r>
+      <w:proofErr w:type="gramStart"/>
+      <w:r>
+        <w:t>Conditions range from 0.0 (terrible conditions) to 1.0 (very auspicious).</w:t>
+      </w:r>
+      <w:proofErr w:type="gramEnd"/>
     </w:p>
     <w:p>
       <w:pPr>
         <w:pStyle w:val="Heading4"/>
       </w:pPr>
+      <w:proofErr w:type="spellStart"/>
+      <w:proofErr w:type="gramStart"/>
       <w:r>
         <w:t>starResources</w:t>
       </w:r>
+      <w:proofErr w:type="spellEnd"/>
+      <w:proofErr w:type="gramEnd"/>
     </w:p>
     <w:p>
       <w:pPr>
@@ -5888,7 +6053,25 @@
         <w:pStyle w:val="Parrafonormal"/>
       </w:pPr>
       <w:r>
-        <w:t>To avoid making stars too generic, each one should be accompanied by a longer description and iconography, showing for example a representative landscape that varies with the presence of a outpost. Examples could include a starbase made of asteroids, a desert, a submarine dome, a jungle, etc. This iconography is shown in secondary screens that relate to the star.</w:t>
+        <w:t xml:space="preserve">To avoid making stars too generic, each one should be accompanied by a longer description and iconography, showing for example a representative landscape that varies with the presence of </w:t>
+      </w:r>
+      <w:proofErr w:type="spellStart"/>
+      <w:proofErr w:type="gramStart"/>
+      <w:r>
+        <w:t>a</w:t>
+      </w:r>
+      <w:proofErr w:type="spellEnd"/>
+      <w:proofErr w:type="gramEnd"/>
+      <w:r>
+        <w:t xml:space="preserve"> outpost. Examples could include a </w:t>
+      </w:r>
+      <w:proofErr w:type="spellStart"/>
+      <w:r>
+        <w:t>starbase</w:t>
+      </w:r>
+      <w:proofErr w:type="spellEnd"/>
+      <w:r>
+        <w:t xml:space="preserve"> made of asteroids, a desert, a submarine dome, a jungle, etc. This iconography is shown in secondary screens that relate to the star.</w:t>
       </w:r>
     </w:p>
     <w:p>
@@ -5912,7 +6095,15 @@
         <w:pStyle w:val="Parrafonormal"/>
       </w:pPr>
       <w:r>
-        <w:t>Strategic resources are rare findings that go beyond the scope of the normal standard resources that go into a outpost’s production. Strategic resources are extremely rare and influential and as such provide a galaxy-wide competitive advantage to an empire. A huge variety of resources and effects could be invented and each one should be unique galaxy-wide. Some arbitrary examples:</w:t>
+        <w:t xml:space="preserve">Strategic resources are rare findings that go beyond the scope of the normal standard resources that go into </w:t>
+      </w:r>
+      <w:proofErr w:type="gramStart"/>
+      <w:r>
+        <w:t>a</w:t>
+      </w:r>
+      <w:proofErr w:type="gramEnd"/>
+      <w:r>
+        <w:t xml:space="preserve"> outpost’s production. Strategic resources are extremely rare and influential and as such provide a galaxy-wide competitive advantage to an empire. A huge variety of resources and effects could be invented and each one should be unique galaxy-wide. Some arbitrary examples:</w:t>
       </w:r>
     </w:p>
     <w:p>
@@ -5947,8 +6138,13 @@
           <w:numId w:val="1"/>
         </w:numPr>
       </w:pPr>
-      <w:r>
-        <w:t>Unobtanium deposits: Incredibly hard allow that can’t be obtained anywhere else in the galaxy, increases the toughness of all our ships by 10%.</w:t>
+      <w:proofErr w:type="spellStart"/>
+      <w:r>
+        <w:t>Unobtanium</w:t>
+      </w:r>
+      <w:proofErr w:type="spellEnd"/>
+      <w:r>
+        <w:t xml:space="preserve"> deposits: Incredibly hard allow that can’t be obtained anywhere else in the galaxy, increases the toughness of all our ships by 10%.</w:t>
       </w:r>
     </w:p>
     <w:p>
@@ -5961,7 +6157,15 @@
       </w:pPr>
       <w:r>
         <w:lastRenderedPageBreak/>
-        <w:t>Spice Melange: drug that can heighten intelligence, improving technological efforts by 8%.</w:t>
+        <w:t xml:space="preserve">Spice </w:t>
+      </w:r>
+      <w:proofErr w:type="spellStart"/>
+      <w:r>
+        <w:t>Melange</w:t>
+      </w:r>
+      <w:proofErr w:type="spellEnd"/>
+      <w:r>
+        <w:t>: drug that can heighten intelligence, improving technological efforts by 8%.</w:t>
       </w:r>
     </w:p>
     <w:p>
@@ -6090,7 +6294,17 @@
         <w:pStyle w:val="Parrafonormal"/>
       </w:pPr>
       <w:r>
-        <w:t>Total cost to maintain the infrastructure of a outpost</w:t>
+        <w:t xml:space="preserve">Total cost to maintain the infrastructure of </w:t>
+      </w:r>
+      <w:proofErr w:type="spellStart"/>
+      <w:proofErr w:type="gramStart"/>
+      <w:r>
+        <w:t>a</w:t>
+      </w:r>
+      <w:proofErr w:type="spellEnd"/>
+      <w:proofErr w:type="gramEnd"/>
+      <w:r>
+        <w:t xml:space="preserve"> outpost</w:t>
       </w:r>
     </w:p>
     <w:p>
@@ -6524,7 +6738,15 @@
         <w:t>Instantaneous Upgrade:</w:t>
       </w:r>
       <w:r>
-        <w:t xml:space="preserve"> Variable changes are applied inmediately on a new turn, when growth and production is calculated.</w:t>
+        <w:t xml:space="preserve"> Variable changes are applied </w:t>
+      </w:r>
+      <w:proofErr w:type="spellStart"/>
+      <w:r>
+        <w:t>inmediately</w:t>
+      </w:r>
+      <w:proofErr w:type="spellEnd"/>
+      <w:r>
+        <w:t xml:space="preserve"> on a new turn, when growth and production is calculated.</w:t>
       </w:r>
     </w:p>
     <w:p>
@@ -7009,10 +7231,26 @@
         <w:t xml:space="preserve"> A number that determined how hard </w:t>
       </w:r>
       <w:r>
-        <w:t>a ship strikes an opponent</w:t>
-      </w:r>
-      <w:r>
-        <w:t>, it is directly subtracted form the hull value of an opponent.</w:t>
+        <w:t xml:space="preserve">a ship strikes an </w:t>
+      </w:r>
+      <w:proofErr w:type="gramStart"/>
+      <w:r>
+        <w:t>opponent</w:t>
+      </w:r>
+      <w:r>
+        <w:t>,</w:t>
+      </w:r>
+      <w:proofErr w:type="gramEnd"/>
+      <w:r>
+        <w:t xml:space="preserve"> it is directly subtracted </w:t>
+      </w:r>
+      <w:proofErr w:type="spellStart"/>
+      <w:r>
+        <w:t>form</w:t>
+      </w:r>
+      <w:proofErr w:type="spellEnd"/>
+      <w:r>
+        <w:t xml:space="preserve"> the hull value of an opponent.</w:t>
       </w:r>
     </w:p>
     <w:p>
@@ -7027,7 +7265,21 @@
         <w:rPr>
           <w:rStyle w:val="Strong"/>
         </w:rPr>
-        <w:t># of Hits:</w:t>
+        <w:t xml:space="preserve"># </w:t>
+      </w:r>
+      <w:proofErr w:type="gramStart"/>
+      <w:r>
+        <w:rPr>
+          <w:rStyle w:val="Strong"/>
+        </w:rPr>
+        <w:t>of</w:t>
+      </w:r>
+      <w:proofErr w:type="gramEnd"/>
+      <w:r>
+        <w:rPr>
+          <w:rStyle w:val="Strong"/>
+        </w:rPr>
+        <w:t xml:space="preserve"> Hits:</w:t>
       </w:r>
       <w:r>
         <w:t xml:space="preserve"> most ships strike once, but some shot multiple projectiles or otherwise affect complete areas.</w:t>
@@ -7240,7 +7492,15 @@
         <w:t xml:space="preserve">ularly effective in ship combat, but extremely so when bombarding systems. </w:t>
       </w:r>
       <w:r>
-        <w:t>Specialized bombers do twice as much damage as any other ship, and also provide a much better tactical bonus to assault troops.</w:t>
+        <w:t xml:space="preserve">Specialized bombers do </w:t>
+      </w:r>
+      <w:proofErr w:type="gramStart"/>
+      <w:r>
+        <w:t>twice as much damage</w:t>
+      </w:r>
+      <w:proofErr w:type="gramEnd"/>
+      <w:r>
+        <w:t xml:space="preserve"> as any other ship, and also provide a much better tactical bonus to assault troops.</w:t>
       </w:r>
     </w:p>
     <w:p>
@@ -7468,7 +7728,21 @@
         <w:rPr>
           <w:rStyle w:val="Strong"/>
         </w:rPr>
-        <w:t># of Hits:</w:t>
+        <w:t xml:space="preserve"># </w:t>
+      </w:r>
+      <w:proofErr w:type="gramStart"/>
+      <w:r>
+        <w:rPr>
+          <w:rStyle w:val="Strong"/>
+        </w:rPr>
+        <w:t>of</w:t>
+      </w:r>
+      <w:proofErr w:type="gramEnd"/>
+      <w:r>
+        <w:rPr>
+          <w:rStyle w:val="Strong"/>
+        </w:rPr>
+        <w:t xml:space="preserve"> Hits:</w:t>
       </w:r>
       <w:r>
         <w:t xml:space="preserve"> most weapons strike once, but some shot multiple projectiles or otherwise affect complete areas.</w:t>
@@ -7589,7 +7863,15 @@
         <w:t>Number of charges:</w:t>
       </w:r>
       <w:r>
-        <w:t xml:space="preserve"> how many times can new units be created.</w:t>
+        <w:t xml:space="preserve"> how many times can new units </w:t>
+      </w:r>
+      <w:proofErr w:type="gramStart"/>
+      <w:r>
+        <w:t>be</w:t>
+      </w:r>
+      <w:proofErr w:type="gramEnd"/>
+      <w:r>
+        <w:t xml:space="preserve"> created.</w:t>
       </w:r>
     </w:p>
     <w:p>
@@ -7771,7 +8053,15 @@
         <w:pStyle w:val="Parrafonormal"/>
       </w:pPr>
       <w:r>
-        <w:t>Crystal ships use lasers and are immune to lasers and lightning. Vulnerable to concussion damage. A ship, once destroyed, fragments into a set of smaller ships, and so on until they are destroyed at a bare minimum size.</w:t>
+        <w:t xml:space="preserve">Crystal ships use lasers and are immune to lasers and lightning. </w:t>
+      </w:r>
+      <w:proofErr w:type="gramStart"/>
+      <w:r>
+        <w:t>Vulnerable to concussion damage.</w:t>
+      </w:r>
+      <w:proofErr w:type="gramEnd"/>
+      <w:r>
+        <w:t xml:space="preserve"> A ship, once destroyed, fragments into a set of smaller ships, and so on until they are destroyed at a bare minimum size.</w:t>
       </w:r>
     </w:p>
     <w:p>
@@ -7787,7 +8077,15 @@
         <w:pStyle w:val="Lista"/>
       </w:pPr>
       <w:r>
-        <w:t>Minion: basic melee unit (small figther, not a buildable unit). Fast.</w:t>
+        <w:t xml:space="preserve">Minion: basic melee unit (small </w:t>
+      </w:r>
+      <w:proofErr w:type="spellStart"/>
+      <w:r>
+        <w:t>figther</w:t>
+      </w:r>
+      <w:proofErr w:type="spellEnd"/>
+      <w:r>
+        <w:t>, not a buildable unit). Fast.</w:t>
       </w:r>
     </w:p>
     <w:p>
@@ -7822,7 +8120,15 @@
         <w:pStyle w:val="Lista"/>
       </w:pPr>
       <w:r>
-        <w:t>? : though hulk, creates an immobile cloud that disrupts aiming, brings partial evasion to any ships hiding in the cloud.</w:t>
+        <w:t xml:space="preserve">? : </w:t>
+      </w:r>
+      <w:proofErr w:type="gramStart"/>
+      <w:r>
+        <w:t>though</w:t>
+      </w:r>
+      <w:proofErr w:type="gramEnd"/>
+      <w:r>
+        <w:t xml:space="preserve"> hulk, creates an immobile cloud that disrupts aiming, brings partial evasion to any ships hiding in the cloud.</w:t>
       </w:r>
     </w:p>
     <w:p>
@@ -7846,9 +8152,11 @@
       <w:pPr>
         <w:pStyle w:val="Heading4"/>
       </w:pPr>
+      <w:proofErr w:type="spellStart"/>
       <w:r>
         <w:t>Electromagnetical</w:t>
       </w:r>
+      <w:proofErr w:type="spellEnd"/>
     </w:p>
     <w:p>
       <w:pPr>
@@ -7973,7 +8281,15 @@
         <w:pStyle w:val="Parrafonormal"/>
       </w:pPr>
       <w:r>
-        <w:t>The battle will only last for 20 combat turns, after which the game will continue normally on the main map. This allows players to retreat, repair or reinforce, but if at the end of the game turn fleets are still in the same system, they might engage again. In a sense, small battles will probably be resolved in a single game turn, but larger conflicts will last for several turns, with opportunities for negotiation and even sabotage in between.</w:t>
+        <w:t xml:space="preserve">The battle will only last for 20 combat turns, after which the game will continue normally on the main map. This allows players to </w:t>
+      </w:r>
+      <w:proofErr w:type="gramStart"/>
+      <w:r>
+        <w:t>retreat,</w:t>
+      </w:r>
+      <w:proofErr w:type="gramEnd"/>
+      <w:r>
+        <w:t xml:space="preserve"> repair or reinforce, but if at the end of the game turn fleets are still in the same system, they might engage again. In a sense, small battles will probably be resolved in a single game turn, but larger conflicts will last for several turns, with opportunities for negotiation and even sabotage in between.</w:t>
       </w:r>
     </w:p>
     <w:p>
@@ -8267,7 +8583,15 @@
         <w:pStyle w:val="Parrafonormal"/>
       </w:pPr>
       <w:r>
-        <w:t>The idea is to represent damage to a stack as an area. The number of surviving ships being one dimension and the damage taken by them another. The total hull of the stack is then the multiplication of both units. As an example, let's say that we have a stack with 100 ships, with 6 HP each and that it takes 400 points of damage from a single attack. Each one of the three gray regions below, all with equivalent area, could be used to represent that damage:</w:t>
+        <w:t xml:space="preserve">The idea is to represent damage to a stack as an area. The number of surviving ships being one dimension and the damage taken by them another. The total hull of the stack is then the multiplication of both units. As an example, let's say that we have a stack with 100 ships, with 6 HP each and that it takes 400 points of damage from a single attack. Each one of the three gray regions below, all with equivalent </w:t>
+      </w:r>
+      <w:proofErr w:type="gramStart"/>
+      <w:r>
+        <w:t>area,</w:t>
+      </w:r>
+      <w:proofErr w:type="gramEnd"/>
+      <w:r>
+        <w:t xml:space="preserve"> could be used to represent that damage:</w:t>
       </w:r>
     </w:p>
     <w:p>
@@ -8665,7 +8989,15 @@
         <w:pStyle w:val="Parrafonormal"/>
       </w:pPr>
       <w:r>
-        <w:t>The adversary can choose to retreat from battle. In this case their ships move away from battle and escape after getting out of range of any enemy fire or after 3 rounds, whatever happens first. At least 1 round of combat is always performed.</w:t>
+        <w:t xml:space="preserve">The adversary can choose to retreat from battle. In this case their ships move away from battle and escape after getting out of range of any enemy fire or after 3 rounds, whatever happens </w:t>
+      </w:r>
+      <w:proofErr w:type="gramStart"/>
+      <w:r>
+        <w:t>first.</w:t>
+      </w:r>
+      <w:proofErr w:type="gramEnd"/>
+      <w:r>
+        <w:t xml:space="preserve"> At least 1 round of combat is always performed.</w:t>
       </w:r>
     </w:p>
     <w:p>
@@ -9066,7 +9398,15 @@
         <w:pStyle w:val="Parrafonormal"/>
       </w:pPr>
       <w:r>
-        <w:t>In terms of the intelligence network infiltrators need to be connected by a single starlane to another active infiltrator, all the way to one or more of their own outposts. Other agents can only travel into foreign territory if an active cell has already been established in the desired location. This limits the expansion of agents deep into foreign territory and increases the risk of detection, making the infiltration game much more challenging and interesting.</w:t>
+        <w:t xml:space="preserve">In terms of the intelligence network infiltrators need to be connected by a single </w:t>
+      </w:r>
+      <w:proofErr w:type="spellStart"/>
+      <w:r>
+        <w:t>starlane</w:t>
+      </w:r>
+      <w:proofErr w:type="spellEnd"/>
+      <w:r>
+        <w:t xml:space="preserve"> to another active infiltrator, all the way to one or more of their own outposts. Other agents can only travel into foreign territory if an active cell has already been established in the desired location. This limits the expansion of agents deep into foreign territory and increases the risk of detection, making the infiltration game much more challenging and interesting.</w:t>
       </w:r>
     </w:p>
     <w:p>
@@ -9094,7 +9434,17 @@
         <w:pStyle w:val="Parrafonormal"/>
       </w:pPr>
       <w:r>
-        <w:t>A smuggler is a unit that specializes in intervening markets for profit. Each smuggler in an outside empire will generate 0.01 bc of production per turn from commerce with that empire, up to 20% of the current production of the system in which they are stationed.</w:t>
+        <w:t xml:space="preserve">A smuggler is a unit that specializes in intervening markets for profit. Each smuggler in an outside empire will generate 0.01 </w:t>
+      </w:r>
+      <w:proofErr w:type="spellStart"/>
+      <w:proofErr w:type="gramStart"/>
+      <w:r>
+        <w:t>bc</w:t>
+      </w:r>
+      <w:proofErr w:type="spellEnd"/>
+      <w:proofErr w:type="gramEnd"/>
+      <w:r>
+        <w:t xml:space="preserve"> of production per turn from commerce with that empire, up to 20% of the current production of the system in which they are stationed.</w:t>
       </w:r>
     </w:p>
     <w:p>
@@ -9190,7 +9540,15 @@
         <w:pStyle w:val="Parrafonormal"/>
       </w:pPr>
       <w:r>
-        <w:t>A spy can try to get the secret technologies developed by other empires. A single spy produces a base of 1 research points for each technological area, plus 2 additional research point in each area in which the foreign empire has a higher technological level. A single outpost can't produce more than a number of research points equivalent to 20% of the outputs production.</w:t>
+        <w:t xml:space="preserve">A spy can try to get the secret technologies developed by other empires. A single spy produces a base of 1 research points for each technological area, plus 2 additional research point in each area in which the foreign empire has a higher technological level. A single outpost can't produce more than a number of research </w:t>
+      </w:r>
+      <w:proofErr w:type="gramStart"/>
+      <w:r>
+        <w:t>points</w:t>
+      </w:r>
+      <w:proofErr w:type="gramEnd"/>
+      <w:r>
+        <w:t xml:space="preserve"> equivalent to 20% of the outputs production.</w:t>
       </w:r>
     </w:p>
     <w:p>
@@ -9279,7 +9637,17 @@
         <w:pStyle w:val="Parrafonormal"/>
       </w:pPr>
       <w:r>
-        <w:t>The privateer (or pirate) is a unit designed to harm an enemy's economy. A privateer raids the systems were he is stationed, decreasing the system's production by 10 bc each turn. There is no real limit to the number of privateers that can be effective simultaneously, so an outpost production can be eventually brought down to zero. On the other hand, the bigger the number of privateers operating in a system the harder it becomes to hide their operations, so the probability of discovery is multiplied by half the number of privateers.</w:t>
+        <w:t xml:space="preserve">The privateer (or pirate) is a unit designed to harm an enemy's economy. A privateer raids the systems were he is stationed, decreasing the system's production by 10 </w:t>
+      </w:r>
+      <w:proofErr w:type="spellStart"/>
+      <w:proofErr w:type="gramStart"/>
+      <w:r>
+        <w:t>bc</w:t>
+      </w:r>
+      <w:proofErr w:type="spellEnd"/>
+      <w:proofErr w:type="gramEnd"/>
+      <w:r>
+        <w:t xml:space="preserve"> each turn. There is no real limit to the number of privateers that can be effective simultaneously, so an outpost production can be eventually brought down to zero. On the other hand, the bigger the number of privateers operating in a system the harder it becomes to hide their operations, so the probability of discovery is multiplied by half the number of privateers.</w:t>
       </w:r>
     </w:p>
     <w:p>
@@ -9690,8 +10058,13 @@
         </w:numPr>
       </w:pPr>
       <w:bookmarkStart w:id="34" w:name="_Toc355415468"/>
-      <w:r>
-        <w:t>Xeno-Domination</w:t>
+      <w:proofErr w:type="spellStart"/>
+      <w:r>
+        <w:t>Xeno</w:t>
+      </w:r>
+      <w:proofErr w:type="spellEnd"/>
+      <w:r>
+        <w:t>-Domination</w:t>
       </w:r>
       <w:bookmarkEnd w:id="34"/>
     </w:p>
@@ -10141,8 +10514,13 @@
       <w:pPr>
         <w:pStyle w:val="Lista"/>
       </w:pPr>
-      <w:r>
-        <w:t>Purebreeds (standard humans)</w:t>
+      <w:proofErr w:type="spellStart"/>
+      <w:r>
+        <w:t>Purebreeds</w:t>
+      </w:r>
+      <w:proofErr w:type="spellEnd"/>
+      <w:r>
+        <w:t xml:space="preserve"> (standard humans)</w:t>
       </w:r>
       <w:r>
         <w:t>: Focus: balanced</w:t>
@@ -10180,9 +10558,11 @@
       <w:pPr>
         <w:pStyle w:val="Lista"/>
       </w:pPr>
+      <w:proofErr w:type="spellStart"/>
       <w:r>
         <w:t>Crystaloids</w:t>
       </w:r>
+      <w:proofErr w:type="spellEnd"/>
       <w:r>
         <w:t xml:space="preserve"> (crystal-empathy, use crystal ships with liquid crystal compartments)</w:t>
       </w:r>
@@ -10218,8 +10598,13 @@
       <w:pPr>
         <w:pStyle w:val="Lista"/>
       </w:pPr>
-      <w:r>
-        <w:t>Plantoids: sh</w:t>
+      <w:proofErr w:type="spellStart"/>
+      <w:r>
+        <w:t>Plantoids</w:t>
+      </w:r>
+      <w:proofErr w:type="spellEnd"/>
+      <w:r>
+        <w:t>: sh</w:t>
       </w:r>
       <w:r>
         <w:t>i</w:t>
@@ -10231,7 +10616,15 @@
         <w:t>Have a plant affinity.</w:t>
       </w:r>
       <w:r>
-        <w:t xml:space="preserve"> Very efficient photosysntesis and very </w:t>
+        <w:t xml:space="preserve"> Very efficient </w:t>
+      </w:r>
+      <w:proofErr w:type="spellStart"/>
+      <w:r>
+        <w:t>photosysntesis</w:t>
+      </w:r>
+      <w:proofErr w:type="spellEnd"/>
+      <w:r>
+        <w:t xml:space="preserve"> and very </w:t>
       </w:r>
       <w:r>
         <w:t>low growth requirements and maintenance costs in general.</w:t>
@@ -10244,11 +10637,21 @@
       <w:pPr>
         <w:pStyle w:val="Lista"/>
       </w:pPr>
-      <w:r>
-        <w:t xml:space="preserve">Trascendents: </w:t>
-      </w:r>
-      <w:r>
-        <w:t xml:space="preserve">Psilon-like </w:t>
+      <w:proofErr w:type="spellStart"/>
+      <w:r>
+        <w:t>Trascendents</w:t>
+      </w:r>
+      <w:proofErr w:type="spellEnd"/>
+      <w:r>
+        <w:t xml:space="preserve">: </w:t>
+      </w:r>
+      <w:proofErr w:type="spellStart"/>
+      <w:r>
+        <w:t>Psilon</w:t>
+      </w:r>
+      <w:proofErr w:type="spellEnd"/>
+      <w:r>
+        <w:t xml:space="preserve">-like </w:t>
       </w:r>
       <w:r>
         <w:t xml:space="preserve">brains extended by alien drugs. </w:t>
@@ -10265,10 +10668,26 @@
         <w:t xml:space="preserve">Singers: </w:t>
       </w:r>
       <w:r>
-        <w:t xml:space="preserve">highly telapatical </w:t>
-      </w:r>
-      <w:r>
-        <w:t>race of nomads. Almost ommniscient understanding of the cosmos.</w:t>
+        <w:t xml:space="preserve">highly </w:t>
+      </w:r>
+      <w:proofErr w:type="spellStart"/>
+      <w:r>
+        <w:t>telapatical</w:t>
+      </w:r>
+      <w:proofErr w:type="spellEnd"/>
+      <w:r>
+        <w:t xml:space="preserve"> </w:t>
+      </w:r>
+      <w:r>
+        <w:t xml:space="preserve">race of nomads. Almost </w:t>
+      </w:r>
+      <w:proofErr w:type="spellStart"/>
+      <w:r>
+        <w:t>ommniscient</w:t>
+      </w:r>
+      <w:proofErr w:type="spellEnd"/>
+      <w:r>
+        <w:t xml:space="preserve"> understanding of the cosmos.</w:t>
       </w:r>
       <w:r>
         <w:t xml:space="preserve"> Traders.</w:t>
@@ -10288,10 +10707,26 @@
         <w:pStyle w:val="Lista"/>
       </w:pPr>
       <w:r>
-        <w:t>Reapers: zerg-like humans, beyond all empathy.</w:t>
-      </w:r>
-      <w:r>
-        <w:t xml:space="preserve"> Focus: extermiantion, overconsumption.</w:t>
+        <w:t xml:space="preserve">Reapers: </w:t>
+      </w:r>
+      <w:proofErr w:type="spellStart"/>
+      <w:r>
+        <w:t>zerg</w:t>
+      </w:r>
+      <w:proofErr w:type="spellEnd"/>
+      <w:r>
+        <w:t>-like humans, beyond all empathy.</w:t>
+      </w:r>
+      <w:r>
+        <w:t xml:space="preserve"> Focus: </w:t>
+      </w:r>
+      <w:proofErr w:type="spellStart"/>
+      <w:r>
+        <w:t>extermiantion</w:t>
+      </w:r>
+      <w:proofErr w:type="spellEnd"/>
+      <w:r>
+        <w:t>, overconsumption.</w:t>
       </w:r>
     </w:p>
     <w:p>
@@ -10338,7 +10773,23 @@
         <w:pStyle w:val="Lista"/>
       </w:pPr>
       <w:r>
-        <w:t>Other sentient life was found, and a wave of xeno atraction, plus the discovery of empathic links allowed humans and other species to interbreed. Several sub-races were thus born.</w:t>
+        <w:t xml:space="preserve">Other sentient life was found, and a wave of </w:t>
+      </w:r>
+      <w:proofErr w:type="spellStart"/>
+      <w:r>
+        <w:t>xeno</w:t>
+      </w:r>
+      <w:proofErr w:type="spellEnd"/>
+      <w:r>
+        <w:t xml:space="preserve"> </w:t>
+      </w:r>
+      <w:proofErr w:type="spellStart"/>
+      <w:r>
+        <w:t>atraction</w:t>
+      </w:r>
+      <w:proofErr w:type="spellEnd"/>
+      <w:r>
+        <w:t>, plus the discovery of empathic links allowed humans and other species to interbreed. Several sub-races were thus born.</w:t>
       </w:r>
     </w:p>
     <w:p>
@@ -10347,7 +10798,15 @@
       </w:pPr>
       <w:r>
         <w:lastRenderedPageBreak/>
-        <w:t>But deep down humanity, while diverse, remained the same. The was war, there was peace, there way joy and sadness.</w:t>
+        <w:t xml:space="preserve">But deep down humanity, while diverse, remained the same. </w:t>
+      </w:r>
+      <w:proofErr w:type="gramStart"/>
+      <w:r>
+        <w:t>The was</w:t>
+      </w:r>
+      <w:proofErr w:type="gramEnd"/>
+      <w:r>
+        <w:t xml:space="preserve"> war, there was peace, there way joy and sadness.</w:t>
       </w:r>
     </w:p>
     <w:p>
@@ -10379,7 +10838,15 @@
         <w:pStyle w:val="Lista"/>
       </w:pPr>
       <w:r>
-        <w:t>… but the reapers followed.</w:t>
+        <w:t xml:space="preserve">… </w:t>
+      </w:r>
+      <w:proofErr w:type="gramStart"/>
+      <w:r>
+        <w:t>but</w:t>
+      </w:r>
+      <w:proofErr w:type="gramEnd"/>
+      <w:r>
+        <w:t xml:space="preserve"> the reapers followed.</w:t>
       </w:r>
     </w:p>
     <w:p>
@@ -11843,7 +12310,21 @@
               <w:rPr>
                 <w:rStyle w:val="Small"/>
               </w:rPr>
-              <w:t xml:space="preserve"> (mimic Vox)</w:t>
+              <w:t xml:space="preserve"> (mimic </w:t>
+            </w:r>
+            <w:proofErr w:type="spellStart"/>
+            <w:r>
+              <w:rPr>
+                <w:rStyle w:val="Small"/>
+              </w:rPr>
+              <w:t>Vox</w:t>
+            </w:r>
+            <w:proofErr w:type="spellEnd"/>
+            <w:r>
+              <w:rPr>
+                <w:rStyle w:val="Small"/>
+              </w:rPr>
+              <w:t>)</w:t>
             </w:r>
           </w:p>
         </w:tc>
@@ -12247,6 +12728,11 @@
       <w:r>
         <w:t>The player or AI observes the perceived state and takes actions</w:t>
       </w:r>
+      <w:r>
+        <w:t>.</w:t>
+      </w:r>
+      <w:bookmarkStart w:id="40" w:name="_GoBack"/>
+      <w:bookmarkEnd w:id="40"/>
     </w:p>
     <w:p>
       <w:pPr>
@@ -12260,7 +12746,15 @@
         <w:t>Actions change the perceived state only</w:t>
       </w:r>
       <w:r>
-        <w:t xml:space="preserve"> (fleets created or disbanded, routes modified, etc).</w:t>
+        <w:t xml:space="preserve"> (fleets created or disbanded, routes modified, </w:t>
+      </w:r>
+      <w:proofErr w:type="spellStart"/>
+      <w:r>
+        <w:t>etc</w:t>
+      </w:r>
+      <w:proofErr w:type="spellEnd"/>
+      <w:r>
+        <w:t>).</w:t>
       </w:r>
     </w:p>
     <w:p>
@@ -12288,8 +12782,6 @@
       <w:r>
         <w:t>ate, one location at the time.</w:t>
       </w:r>
-      <w:bookmarkStart w:id="40" w:name="_GoBack"/>
-      <w:bookmarkEnd w:id="40"/>
     </w:p>
     <w:p>
       <w:pPr>
@@ -12678,7 +13170,15 @@
         <w:pStyle w:val="Parrafonormal"/>
       </w:pPr>
       <w:r>
-        <w:t>It is not clear which one of these is best or if it would be a good idea to force users to solve all conflicts as soon as possible (it alters what him and other players, even AIs, see as the turn's reality). For simplicity and fairness and to avoid exploits, the first option seems like a good initial alternative, although some exploration is possible.</w:t>
+        <w:t xml:space="preserve">It is not clear which one of these is best or if it would be a good idea to force users to solve all conflicts as soon as possible (it alters what </w:t>
+      </w:r>
+      <w:proofErr w:type="gramStart"/>
+      <w:r>
+        <w:t>him</w:t>
+      </w:r>
+      <w:proofErr w:type="gramEnd"/>
+      <w:r>
+        <w:t xml:space="preserve"> and other players, even AIs, see as the turn's reality). For simplicity and fairness and to avoid exploits, the first option seems like a good initial alternative, although some exploration is possible.</w:t>
       </w:r>
     </w:p>
     <w:p>
@@ -13839,7 +14339,15 @@
     </w:p>
     <w:p>
       <w:r>
-        <w:t>Note that for AI purposes, all possible actions (or most of them) will likely be generated anyway at the beginning of each turn. AIs will not be opening interfaces. Also consider paralelism.</w:t>
+        <w:t xml:space="preserve">Note that for AI purposes, all possible actions (or most of them) will likely be generated anyway at the beginning of each turn. AIs will not be opening interfaces. Also consider </w:t>
+      </w:r>
+      <w:proofErr w:type="spellStart"/>
+      <w:r>
+        <w:t>paralelism</w:t>
+      </w:r>
+      <w:proofErr w:type="spellEnd"/>
+      <w:r>
+        <w:t>.</w:t>
       </w:r>
     </w:p>
     <w:p/>
@@ -14830,6 +15338,585 @@
     </w:p>
     <w:p>
       <w:pPr>
+        <w:pStyle w:val="Heading2"/>
+      </w:pPr>
+      <w:r>
+        <w:t>Tactical Objectives</w:t>
+      </w:r>
+    </w:p>
+    <w:p>
+      <w:pPr>
+        <w:pStyle w:val="Lista"/>
+      </w:pPr>
+      <w:r>
+        <w:t>Unit Actions</w:t>
+      </w:r>
+    </w:p>
+    <w:p>
+      <w:pPr>
+        <w:pStyle w:val="Lista"/>
+        <w:numPr>
+          <w:ilvl w:val="1"/>
+          <w:numId w:val="3"/>
+        </w:numPr>
+      </w:pPr>
+      <w:r>
+        <w:t>Generate list of tasks</w:t>
+      </w:r>
+      <w:r>
+        <w:t xml:space="preserve"> for existing units</w:t>
+      </w:r>
+    </w:p>
+    <w:p>
+      <w:pPr>
+        <w:pStyle w:val="Lista"/>
+        <w:numPr>
+          <w:ilvl w:val="2"/>
+          <w:numId w:val="3"/>
+        </w:numPr>
+      </w:pPr>
+      <w:r>
+        <w:t xml:space="preserve">Military </w:t>
+      </w:r>
+      <w:r>
+        <w:t>Defen</w:t>
+      </w:r>
+      <w:r>
+        <w:t>se</w:t>
+      </w:r>
+    </w:p>
+    <w:p>
+      <w:pPr>
+        <w:pStyle w:val="Lista"/>
+        <w:numPr>
+          <w:ilvl w:val="2"/>
+          <w:numId w:val="3"/>
+        </w:numPr>
+      </w:pPr>
+      <w:r>
+        <w:t>Influence Defense</w:t>
+      </w:r>
+    </w:p>
+    <w:p>
+      <w:pPr>
+        <w:pStyle w:val="Lista"/>
+        <w:numPr>
+          <w:ilvl w:val="2"/>
+          <w:numId w:val="3"/>
+        </w:numPr>
+      </w:pPr>
+      <w:r>
+        <w:t xml:space="preserve">Military </w:t>
+      </w:r>
+      <w:r>
+        <w:t>Conquer</w:t>
+      </w:r>
+    </w:p>
+    <w:p>
+      <w:pPr>
+        <w:pStyle w:val="Lista"/>
+        <w:numPr>
+          <w:ilvl w:val="2"/>
+          <w:numId w:val="3"/>
+        </w:numPr>
+      </w:pPr>
+      <w:r>
+        <w:t>Influence Conquer</w:t>
+      </w:r>
+    </w:p>
+    <w:p>
+      <w:pPr>
+        <w:pStyle w:val="Lista"/>
+        <w:numPr>
+          <w:ilvl w:val="2"/>
+          <w:numId w:val="3"/>
+        </w:numPr>
+      </w:pPr>
+      <w:r>
+        <w:t>Expand</w:t>
+      </w:r>
+    </w:p>
+    <w:p>
+      <w:pPr>
+        <w:pStyle w:val="Lista"/>
+        <w:numPr>
+          <w:ilvl w:val="2"/>
+          <w:numId w:val="3"/>
+        </w:numPr>
+      </w:pPr>
+      <w:r>
+        <w:t>Trade</w:t>
+      </w:r>
+    </w:p>
+    <w:p>
+      <w:pPr>
+        <w:pStyle w:val="Lista"/>
+        <w:numPr>
+          <w:ilvl w:val="2"/>
+          <w:numId w:val="3"/>
+        </w:numPr>
+      </w:pPr>
+      <w:r>
+        <w:t>Repair</w:t>
+      </w:r>
+    </w:p>
+    <w:p>
+      <w:pPr>
+        <w:pStyle w:val="Lista"/>
+        <w:numPr>
+          <w:ilvl w:val="2"/>
+          <w:numId w:val="3"/>
+        </w:numPr>
+      </w:pPr>
+      <w:r>
+        <w:t>Explore</w:t>
+      </w:r>
+    </w:p>
+    <w:p>
+      <w:pPr>
+        <w:pStyle w:val="Lista"/>
+        <w:numPr>
+          <w:ilvl w:val="1"/>
+          <w:numId w:val="3"/>
+        </w:numPr>
+      </w:pPr>
+      <w:r>
+        <w:t>Compute optimal units to assign to each task</w:t>
+      </w:r>
+    </w:p>
+    <w:p>
+      <w:pPr>
+        <w:pStyle w:val="Lista"/>
+        <w:numPr>
+          <w:ilvl w:val="2"/>
+          <w:numId w:val="3"/>
+        </w:numPr>
+      </w:pPr>
+      <w:r>
+        <w:t>Use distance as an important metric</w:t>
+      </w:r>
+    </w:p>
+    <w:p>
+      <w:pPr>
+        <w:pStyle w:val="Lista"/>
+        <w:numPr>
+          <w:ilvl w:val="2"/>
+          <w:numId w:val="3"/>
+        </w:numPr>
+      </w:pPr>
+      <w:r>
+        <w:t>Use relationships to weight them (defend, attack)</w:t>
+      </w:r>
+      <w:r>
+        <w:t>.</w:t>
+      </w:r>
+    </w:p>
+    <w:p>
+      <w:pPr>
+        <w:pStyle w:val="Lista"/>
+        <w:numPr>
+          <w:ilvl w:val="2"/>
+          <w:numId w:val="3"/>
+        </w:numPr>
+      </w:pPr>
+      <w:r>
+        <w:t>Use race/AI tendencies to weight them.</w:t>
+      </w:r>
+    </w:p>
+    <w:p>
+      <w:pPr>
+        <w:pStyle w:val="Lista"/>
+        <w:numPr>
+          <w:ilvl w:val="1"/>
+          <w:numId w:val="3"/>
+        </w:numPr>
+      </w:pPr>
+      <w:r>
+        <w:lastRenderedPageBreak/>
+        <w:t>Aggregate the total satisfaction score for each action category.</w:t>
+      </w:r>
+    </w:p>
+    <w:p>
+      <w:pPr>
+        <w:pStyle w:val="Lista"/>
+      </w:pPr>
+      <w:r>
+        <w:t>Global actions</w:t>
+      </w:r>
+    </w:p>
+    <w:p>
+      <w:pPr>
+        <w:pStyle w:val="Lista"/>
+        <w:numPr>
+          <w:ilvl w:val="1"/>
+          <w:numId w:val="3"/>
+        </w:numPr>
+      </w:pPr>
+      <w:r>
+        <w:t>Generate list of global tasks</w:t>
+      </w:r>
+    </w:p>
+    <w:p>
+      <w:pPr>
+        <w:pStyle w:val="Lista"/>
+        <w:numPr>
+          <w:ilvl w:val="2"/>
+          <w:numId w:val="3"/>
+        </w:numPr>
+      </w:pPr>
+      <w:r>
+        <w:t>Build more units</w:t>
+      </w:r>
+    </w:p>
+    <w:p>
+      <w:pPr>
+        <w:pStyle w:val="Lista"/>
+        <w:numPr>
+          <w:ilvl w:val="3"/>
+          <w:numId w:val="3"/>
+        </w:numPr>
+      </w:pPr>
+      <w:r>
+        <w:t>Evaluate independently for each unit (especially important for influencers)</w:t>
+      </w:r>
+    </w:p>
+    <w:p>
+      <w:pPr>
+        <w:pStyle w:val="Lista"/>
+        <w:numPr>
+          <w:ilvl w:val="2"/>
+          <w:numId w:val="3"/>
+        </w:numPr>
+      </w:pPr>
+      <w:r>
+        <w:t>Improve technology</w:t>
+      </w:r>
+    </w:p>
+    <w:p>
+      <w:pPr>
+        <w:pStyle w:val="Lista"/>
+        <w:numPr>
+          <w:ilvl w:val="3"/>
+          <w:numId w:val="3"/>
+        </w:numPr>
+      </w:pPr>
+      <w:r>
+        <w:t>Evaluate independently for each tech type</w:t>
+      </w:r>
+    </w:p>
+    <w:p>
+      <w:pPr>
+        <w:pStyle w:val="Lista"/>
+        <w:numPr>
+          <w:ilvl w:val="2"/>
+          <w:numId w:val="3"/>
+        </w:numPr>
+      </w:pPr>
+      <w:r>
+        <w:t>Colony growth</w:t>
+      </w:r>
+    </w:p>
+    <w:p>
+      <w:pPr>
+        <w:pStyle w:val="Lista"/>
+        <w:numPr>
+          <w:ilvl w:val="3"/>
+          <w:numId w:val="3"/>
+        </w:numPr>
+      </w:pPr>
+      <w:r>
+        <w:t>Score based on ROIs</w:t>
+      </w:r>
+    </w:p>
+    <w:p>
+      <w:pPr>
+        <w:pStyle w:val="Lista"/>
+        <w:numPr>
+          <w:ilvl w:val="3"/>
+          <w:numId w:val="3"/>
+        </w:numPr>
+      </w:pPr>
+      <w:r>
+        <w:t>Score based on maintenance versus production</w:t>
+      </w:r>
+    </w:p>
+    <w:p>
+      <w:pPr>
+        <w:pStyle w:val="Lista"/>
+        <w:numPr>
+          <w:ilvl w:val="2"/>
+          <w:numId w:val="3"/>
+        </w:numPr>
+      </w:pPr>
+      <w:r>
+        <w:t>Improve relations</w:t>
+      </w:r>
+    </w:p>
+    <w:p>
+      <w:pPr>
+        <w:pStyle w:val="Lista"/>
+        <w:numPr>
+          <w:ilvl w:val="2"/>
+          <w:numId w:val="3"/>
+        </w:numPr>
+      </w:pPr>
+      <w:r>
+        <w:t>Planetary improvements</w:t>
+      </w:r>
+    </w:p>
+    <w:p>
+      <w:pPr>
+        <w:pStyle w:val="Lista"/>
+        <w:numPr>
+          <w:ilvl w:val="3"/>
+          <w:numId w:val="3"/>
+        </w:numPr>
+      </w:pPr>
+      <w:r>
+        <w:t>More/Bigger HQ needed</w:t>
+      </w:r>
+      <w:r>
+        <w:t xml:space="preserve"> (determine by queue size, distance to frontlines)</w:t>
+      </w:r>
+    </w:p>
+    <w:p>
+      <w:pPr>
+        <w:pStyle w:val="Lista"/>
+        <w:numPr>
+          <w:ilvl w:val="2"/>
+          <w:numId w:val="3"/>
+        </w:numPr>
+      </w:pPr>
+      <w:r>
+        <w:t>Save money</w:t>
+      </w:r>
+    </w:p>
+    <w:p>
+      <w:pPr>
+        <w:pStyle w:val="Lista"/>
+        <w:numPr>
+          <w:ilvl w:val="3"/>
+          <w:numId w:val="3"/>
+        </w:numPr>
+      </w:pPr>
+      <w:r>
+        <w:t>This should be a fixed, kind of low score, so it would only take meaningful priority if all other tasks become low priority themselves (peace, abundance, no un-colonized planets, etc.).</w:t>
+      </w:r>
+    </w:p>
+    <w:p>
+      <w:pPr>
+        <w:pStyle w:val="Lista"/>
+        <w:numPr>
+          <w:ilvl w:val="1"/>
+          <w:numId w:val="1"/>
+        </w:numPr>
+      </w:pPr>
+      <w:r>
+        <w:t>Use race/AI tendencies to weight them.</w:t>
+      </w:r>
+    </w:p>
+    <w:p>
+      <w:pPr>
+        <w:pStyle w:val="Lista"/>
+        <w:numPr>
+          <w:ilvl w:val="1"/>
+          <w:numId w:val="3"/>
+        </w:numPr>
+      </w:pPr>
+      <w:r>
+        <w:t>Merge with</w:t>
+      </w:r>
+      <w:r>
+        <w:t xml:space="preserve"> </w:t>
+      </w:r>
+      <w:r>
+        <w:t xml:space="preserve">satisfaction aggregates to </w:t>
+      </w:r>
+      <w:r>
+        <w:t>balance against building new units</w:t>
+      </w:r>
+      <w:r>
+        <w:t>.</w:t>
+      </w:r>
+    </w:p>
+    <w:p>
+      <w:pPr>
+        <w:pStyle w:val="Lista"/>
+        <w:numPr>
+          <w:ilvl w:val="1"/>
+          <w:numId w:val="3"/>
+        </w:numPr>
+      </w:pPr>
+      <w:r>
+        <w:t>Combine with cross-empire matrix to weight universal needs</w:t>
+      </w:r>
+    </w:p>
+    <w:p>
+      <w:pPr>
+        <w:pStyle w:val="Lista"/>
+        <w:numPr>
+          <w:ilvl w:val="1"/>
+          <w:numId w:val="3"/>
+        </w:numPr>
+      </w:pPr>
+      <w:r>
+        <w:t>Distribute wealth accordingly to each category</w:t>
+      </w:r>
+    </w:p>
+    <w:p>
+      <w:pPr>
+        <w:pStyle w:val="Lista"/>
+        <w:numPr>
+          <w:ilvl w:val="2"/>
+          <w:numId w:val="3"/>
+        </w:numPr>
+      </w:pPr>
+      <w:r>
+        <w:t xml:space="preserve">Apply </w:t>
+      </w:r>
+      <w:r>
+        <w:t>money directly to global efforts</w:t>
+      </w:r>
+      <w:r>
+        <w:t>.</w:t>
+      </w:r>
+    </w:p>
+    <w:p>
+      <w:pPr>
+        <w:pStyle w:val="Lista"/>
+        <w:numPr>
+          <w:ilvl w:val="2"/>
+          <w:numId w:val="3"/>
+        </w:numPr>
+      </w:pPr>
+      <w:r>
+        <w:t>U</w:t>
+      </w:r>
+      <w:r>
+        <w:t>se original unsatisfied n</w:t>
+      </w:r>
+      <w:r>
+        <w:t>eeds to determine what to build and where.</w:t>
+      </w:r>
+    </w:p>
+    <w:p>
+      <w:pPr>
+        <w:pStyle w:val="Lista"/>
+        <w:numPr>
+          <w:ilvl w:val="3"/>
+          <w:numId w:val="3"/>
+        </w:numPr>
+      </w:pPr>
+      <w:r>
+        <w:t xml:space="preserve">Don't create queues more than </w:t>
+      </w:r>
+      <w:r>
+        <w:t>10</w:t>
+      </w:r>
+      <w:r>
+        <w:t xml:space="preserve"> turns long.</w:t>
+      </w:r>
+    </w:p>
+    <w:p>
+      <w:pPr>
+        <w:pStyle w:val="Lista"/>
+        <w:numPr>
+          <w:ilvl w:val="3"/>
+          <w:numId w:val="3"/>
+        </w:numPr>
+      </w:pPr>
+      <w:r>
+        <w:t xml:space="preserve">If extra credits are left, save for HQ investments. This should work for when there are no HQ left and also, provide a nice gradient between a slight need for an HQ </w:t>
+      </w:r>
+      <w:r>
+        <w:t xml:space="preserve">over many turns </w:t>
+      </w:r>
+      <w:r>
+        <w:t xml:space="preserve">versus </w:t>
+      </w:r>
+      <w:r>
+        <w:t>an urgent need.</w:t>
+      </w:r>
+    </w:p>
+    <w:p>
+      <w:pPr>
+        <w:pStyle w:val="Heading2"/>
+      </w:pPr>
+      <w:r>
+        <w:t>Accumulators (code)</w:t>
+      </w:r>
+    </w:p>
+    <w:p>
+      <w:pPr>
+        <w:pStyle w:val="Lista"/>
+      </w:pPr>
+      <w:r>
+        <w:t xml:space="preserve">Empire </w:t>
+      </w:r>
+    </w:p>
+    <w:p>
+      <w:pPr>
+        <w:pStyle w:val="Lista"/>
+        <w:numPr>
+          <w:ilvl w:val="1"/>
+          <w:numId w:val="3"/>
+        </w:numPr>
+      </w:pPr>
+      <w:r>
+        <w:t>All colonies</w:t>
+      </w:r>
+    </w:p>
+    <w:p>
+      <w:pPr>
+        <w:pStyle w:val="Lista"/>
+        <w:numPr>
+          <w:ilvl w:val="2"/>
+          <w:numId w:val="3"/>
+        </w:numPr>
+      </w:pPr>
+      <w:r>
+        <w:t>Economy</w:t>
+      </w:r>
+    </w:p>
+    <w:p>
+      <w:pPr>
+        <w:pStyle w:val="Lista"/>
+        <w:numPr>
+          <w:ilvl w:val="2"/>
+          <w:numId w:val="3"/>
+        </w:numPr>
+      </w:pPr>
+      <w:r>
+        <w:lastRenderedPageBreak/>
+        <w:t>Defense</w:t>
+      </w:r>
+    </w:p>
+    <w:p>
+      <w:pPr>
+        <w:pStyle w:val="Lista"/>
+        <w:numPr>
+          <w:ilvl w:val="1"/>
+          <w:numId w:val="3"/>
+        </w:numPr>
+      </w:pPr>
+      <w:r>
+        <w:t>Empty stars</w:t>
+      </w:r>
+    </w:p>
+    <w:p>
+      <w:pPr>
+        <w:pStyle w:val="Lista"/>
+        <w:numPr>
+          <w:ilvl w:val="2"/>
+          <w:numId w:val="3"/>
+        </w:numPr>
+      </w:pPr>
+      <w:r>
+        <w:t>Colonization</w:t>
+      </w:r>
+    </w:p>
+    <w:p>
+      <w:pPr>
         <w:pStyle w:val="Lista"/>
         <w:numPr>
           <w:ilvl w:val="0"/>
@@ -14840,23 +15927,16 @@
     </w:p>
     <w:p>
       <w:pPr>
-        <w:pStyle w:val="Parrafonormal"/>
-      </w:pPr>
-    </w:p>
-    <w:p>
-      <w:pPr>
-        <w:pStyle w:val="Heading2"/>
-      </w:pPr>
-      <w:r>
-        <w:t>Tactical Objectives</w:t>
-      </w:r>
-    </w:p>
-    <w:p>
-      <w:pPr>
-        <w:pStyle w:val="Lista"/>
-      </w:pPr>
-      <w:r>
-        <w:t>Unit Actions</w:t>
+        <w:pStyle w:val="Lista"/>
+      </w:pPr>
+      <w:r>
+        <w:t xml:space="preserve">Calculate visibility </w:t>
+      </w:r>
+      <w:r>
+        <w:sym w:font="Wingdings" w:char="F0E0"/>
+      </w:r>
+      <w:r>
+        <w:t xml:space="preserve"> signal</w:t>
       </w:r>
     </w:p>
     <w:p>
@@ -14868,10 +15948,7 @@
         </w:numPr>
       </w:pPr>
       <w:r>
-        <w:t>Generate list of tasks</w:t>
-      </w:r>
-      <w:r>
-        <w:t xml:space="preserve"> for existing units</w:t>
+        <w:t>Create perceived state</w:t>
       </w:r>
     </w:p>
     <w:p>
@@ -14883,13 +15960,22 @@
         </w:numPr>
       </w:pPr>
       <w:r>
-        <w:t xml:space="preserve">Military </w:t>
-      </w:r>
-      <w:r>
-        <w:t>Defen</w:t>
-      </w:r>
-      <w:r>
-        <w:t>se</w:t>
+        <w:t>No need for classification</w:t>
+      </w:r>
+      <w:r>
+        <w:t xml:space="preserve"> (here)</w:t>
+      </w:r>
+    </w:p>
+    <w:p>
+      <w:pPr>
+        <w:pStyle w:val="Lista"/>
+        <w:numPr>
+          <w:ilvl w:val="1"/>
+          <w:numId w:val="3"/>
+        </w:numPr>
+      </w:pPr>
+      <w:r>
+        <w:t>Create AI tasks</w:t>
       </w:r>
     </w:p>
     <w:p>
@@ -14901,7 +15987,22 @@
         </w:numPr>
       </w:pPr>
       <w:r>
-        <w:t>Influence Defense</w:t>
+        <w:t>Tasks on remembered state?</w:t>
+      </w:r>
+    </w:p>
+    <w:p>
+      <w:pPr>
+        <w:pStyle w:val="Lista"/>
+        <w:numPr>
+          <w:ilvl w:val="3"/>
+          <w:numId w:val="3"/>
+        </w:numPr>
+      </w:pPr>
+      <w:r>
+        <w:t>N</w:t>
+      </w:r>
+      <w:r>
+        <w:t>eed to store other state.</w:t>
       </w:r>
     </w:p>
     <w:p>
@@ -14913,436 +16014,7 @@
         </w:numPr>
       </w:pPr>
       <w:r>
-        <w:t xml:space="preserve">Military </w:t>
-      </w:r>
-      <w:r>
-        <w:t>Conquer</w:t>
-      </w:r>
-    </w:p>
-    <w:p>
-      <w:pPr>
-        <w:pStyle w:val="Lista"/>
-        <w:numPr>
-          <w:ilvl w:val="2"/>
-          <w:numId w:val="3"/>
-        </w:numPr>
-      </w:pPr>
-      <w:r>
-        <w:t>Influence Conquer</w:t>
-      </w:r>
-    </w:p>
-    <w:p>
-      <w:pPr>
-        <w:pStyle w:val="Lista"/>
-        <w:numPr>
-          <w:ilvl w:val="2"/>
-          <w:numId w:val="3"/>
-        </w:numPr>
-      </w:pPr>
-      <w:r>
-        <w:t>Expand</w:t>
-      </w:r>
-    </w:p>
-    <w:p>
-      <w:pPr>
-        <w:pStyle w:val="Lista"/>
-        <w:numPr>
-          <w:ilvl w:val="2"/>
-          <w:numId w:val="3"/>
-        </w:numPr>
-      </w:pPr>
-      <w:r>
-        <w:t>Trade</w:t>
-      </w:r>
-    </w:p>
-    <w:p>
-      <w:pPr>
-        <w:pStyle w:val="Lista"/>
-        <w:numPr>
-          <w:ilvl w:val="2"/>
-          <w:numId w:val="3"/>
-        </w:numPr>
-      </w:pPr>
-      <w:r>
-        <w:t>Repair</w:t>
-      </w:r>
-    </w:p>
-    <w:p>
-      <w:pPr>
-        <w:pStyle w:val="Lista"/>
-        <w:numPr>
-          <w:ilvl w:val="2"/>
-          <w:numId w:val="3"/>
-        </w:numPr>
-      </w:pPr>
-      <w:r>
-        <w:t>Explore</w:t>
-      </w:r>
-    </w:p>
-    <w:p>
-      <w:pPr>
-        <w:pStyle w:val="Lista"/>
-        <w:numPr>
-          <w:ilvl w:val="1"/>
-          <w:numId w:val="3"/>
-        </w:numPr>
-      </w:pPr>
-      <w:r>
-        <w:t>Compute optimal units to assign to each task</w:t>
-      </w:r>
-    </w:p>
-    <w:p>
-      <w:pPr>
-        <w:pStyle w:val="Lista"/>
-        <w:numPr>
-          <w:ilvl w:val="2"/>
-          <w:numId w:val="3"/>
-        </w:numPr>
-      </w:pPr>
-      <w:r>
-        <w:t>Use distance as an important metric</w:t>
-      </w:r>
-    </w:p>
-    <w:p>
-      <w:pPr>
-        <w:pStyle w:val="Lista"/>
-        <w:numPr>
-          <w:ilvl w:val="2"/>
-          <w:numId w:val="3"/>
-        </w:numPr>
-      </w:pPr>
-      <w:r>
-        <w:lastRenderedPageBreak/>
-        <w:t>Use relationships to weight them (defend, attack)</w:t>
-      </w:r>
-      <w:r>
-        <w:t>.</w:t>
-      </w:r>
-    </w:p>
-    <w:p>
-      <w:pPr>
-        <w:pStyle w:val="Lista"/>
-        <w:numPr>
-          <w:ilvl w:val="2"/>
-          <w:numId w:val="3"/>
-        </w:numPr>
-      </w:pPr>
-      <w:r>
-        <w:t>Use race/AI tendencies to weight them.</w:t>
-      </w:r>
-    </w:p>
-    <w:p>
-      <w:pPr>
-        <w:pStyle w:val="Lista"/>
-        <w:numPr>
-          <w:ilvl w:val="1"/>
-          <w:numId w:val="3"/>
-        </w:numPr>
-      </w:pPr>
-      <w:r>
-        <w:t>Aggregate the total satisfaction score for each action category.</w:t>
-      </w:r>
-    </w:p>
-    <w:p>
-      <w:pPr>
-        <w:pStyle w:val="Lista"/>
-      </w:pPr>
-      <w:r>
-        <w:t>Global actions</w:t>
-      </w:r>
-    </w:p>
-    <w:p>
-      <w:pPr>
-        <w:pStyle w:val="Lista"/>
-        <w:numPr>
-          <w:ilvl w:val="1"/>
-          <w:numId w:val="3"/>
-        </w:numPr>
-      </w:pPr>
-      <w:r>
-        <w:t>Generate list of global tasks</w:t>
-      </w:r>
-    </w:p>
-    <w:p>
-      <w:pPr>
-        <w:pStyle w:val="Lista"/>
-        <w:numPr>
-          <w:ilvl w:val="2"/>
-          <w:numId w:val="3"/>
-        </w:numPr>
-      </w:pPr>
-      <w:r>
-        <w:t>Build more units</w:t>
-      </w:r>
-    </w:p>
-    <w:p>
-      <w:pPr>
-        <w:pStyle w:val="Lista"/>
-        <w:numPr>
-          <w:ilvl w:val="3"/>
-          <w:numId w:val="3"/>
-        </w:numPr>
-      </w:pPr>
-      <w:r>
-        <w:t>Evaluate independently for each unit (especially important for influencers)</w:t>
-      </w:r>
-    </w:p>
-    <w:p>
-      <w:pPr>
-        <w:pStyle w:val="Lista"/>
-        <w:numPr>
-          <w:ilvl w:val="2"/>
-          <w:numId w:val="3"/>
-        </w:numPr>
-      </w:pPr>
-      <w:r>
-        <w:t>Improve technology</w:t>
-      </w:r>
-    </w:p>
-    <w:p>
-      <w:pPr>
-        <w:pStyle w:val="Lista"/>
-        <w:numPr>
-          <w:ilvl w:val="3"/>
-          <w:numId w:val="3"/>
-        </w:numPr>
-      </w:pPr>
-      <w:r>
-        <w:t>Evaluate independently for each tech type</w:t>
-      </w:r>
-    </w:p>
-    <w:p>
-      <w:pPr>
-        <w:pStyle w:val="Lista"/>
-        <w:numPr>
-          <w:ilvl w:val="2"/>
-          <w:numId w:val="3"/>
-        </w:numPr>
-      </w:pPr>
-      <w:r>
-        <w:t>Colony growth</w:t>
-      </w:r>
-    </w:p>
-    <w:p>
-      <w:pPr>
-        <w:pStyle w:val="Lista"/>
-        <w:numPr>
-          <w:ilvl w:val="3"/>
-          <w:numId w:val="3"/>
-        </w:numPr>
-      </w:pPr>
-      <w:r>
-        <w:t>Score based on ROIs</w:t>
-      </w:r>
-    </w:p>
-    <w:p>
-      <w:pPr>
-        <w:pStyle w:val="Lista"/>
-        <w:numPr>
-          <w:ilvl w:val="3"/>
-          <w:numId w:val="3"/>
-        </w:numPr>
-      </w:pPr>
-      <w:r>
-        <w:t>Score based on maintenance versus production</w:t>
-      </w:r>
-    </w:p>
-    <w:p>
-      <w:pPr>
-        <w:pStyle w:val="Lista"/>
-        <w:numPr>
-          <w:ilvl w:val="2"/>
-          <w:numId w:val="3"/>
-        </w:numPr>
-      </w:pPr>
-      <w:r>
-        <w:t>Improve relations</w:t>
-      </w:r>
-    </w:p>
-    <w:p>
-      <w:pPr>
-        <w:pStyle w:val="Lista"/>
-        <w:numPr>
-          <w:ilvl w:val="2"/>
-          <w:numId w:val="3"/>
-        </w:numPr>
-      </w:pPr>
-      <w:r>
-        <w:t>Planetary improvements</w:t>
-      </w:r>
-    </w:p>
-    <w:p>
-      <w:pPr>
-        <w:pStyle w:val="Lista"/>
-        <w:numPr>
-          <w:ilvl w:val="3"/>
-          <w:numId w:val="3"/>
-        </w:numPr>
-      </w:pPr>
-      <w:r>
-        <w:t>More/Bigger HQ needed</w:t>
-      </w:r>
-      <w:r>
-        <w:t xml:space="preserve"> (determine by queue size, distance to frontlines)</w:t>
-      </w:r>
-    </w:p>
-    <w:p>
-      <w:pPr>
-        <w:pStyle w:val="Lista"/>
-        <w:numPr>
-          <w:ilvl w:val="2"/>
-          <w:numId w:val="3"/>
-        </w:numPr>
-      </w:pPr>
-      <w:r>
-        <w:t>Save money</w:t>
-      </w:r>
-    </w:p>
-    <w:p>
-      <w:pPr>
-        <w:pStyle w:val="Lista"/>
-        <w:numPr>
-          <w:ilvl w:val="3"/>
-          <w:numId w:val="3"/>
-        </w:numPr>
-      </w:pPr>
-      <w:r>
-        <w:t>This should be a fixed, kind of low score, so it would only take meaningful priority if all other tasks become low priority themselves (peace, abundance, no un-colonized planets, etc.).</w:t>
-      </w:r>
-    </w:p>
-    <w:p>
-      <w:pPr>
-        <w:pStyle w:val="Lista"/>
-        <w:numPr>
-          <w:ilvl w:val="1"/>
-          <w:numId w:val="1"/>
-        </w:numPr>
-      </w:pPr>
-      <w:r>
-        <w:t>Use race/AI tendencies to weight them.</w:t>
-      </w:r>
-    </w:p>
-    <w:p>
-      <w:pPr>
-        <w:pStyle w:val="Lista"/>
-        <w:numPr>
-          <w:ilvl w:val="1"/>
-          <w:numId w:val="3"/>
-        </w:numPr>
-      </w:pPr>
-      <w:r>
-        <w:t>Merge with</w:t>
-      </w:r>
-      <w:r>
-        <w:t xml:space="preserve"> </w:t>
-      </w:r>
-      <w:r>
-        <w:t xml:space="preserve">satisfaction aggregates to </w:t>
-      </w:r>
-      <w:r>
-        <w:t>balance against building new units</w:t>
-      </w:r>
-      <w:r>
-        <w:t>.</w:t>
-      </w:r>
-    </w:p>
-    <w:p>
-      <w:pPr>
-        <w:pStyle w:val="Lista"/>
-        <w:numPr>
-          <w:ilvl w:val="1"/>
-          <w:numId w:val="3"/>
-        </w:numPr>
-      </w:pPr>
-      <w:r>
-        <w:t>Combine with cross-empire matrix to weight universal needs</w:t>
-      </w:r>
-    </w:p>
-    <w:p>
-      <w:pPr>
-        <w:pStyle w:val="Lista"/>
-        <w:numPr>
-          <w:ilvl w:val="1"/>
-          <w:numId w:val="3"/>
-        </w:numPr>
-      </w:pPr>
-      <w:r>
-        <w:t>Distribute wealth accordingly to each category</w:t>
-      </w:r>
-    </w:p>
-    <w:p>
-      <w:pPr>
-        <w:pStyle w:val="Lista"/>
-        <w:numPr>
-          <w:ilvl w:val="2"/>
-          <w:numId w:val="3"/>
-        </w:numPr>
-      </w:pPr>
-      <w:r>
-        <w:t xml:space="preserve">Apply </w:t>
-      </w:r>
-      <w:r>
-        <w:t>money directly to global efforts</w:t>
-      </w:r>
-      <w:r>
-        <w:t>.</w:t>
-      </w:r>
-    </w:p>
-    <w:p>
-      <w:pPr>
-        <w:pStyle w:val="Lista"/>
-        <w:numPr>
-          <w:ilvl w:val="2"/>
-          <w:numId w:val="3"/>
-        </w:numPr>
-      </w:pPr>
-      <w:r>
-        <w:t>U</w:t>
-      </w:r>
-      <w:r>
-        <w:t>se original unsatisfied n</w:t>
-      </w:r>
-      <w:r>
-        <w:t>eeds to determine what to build and where.</w:t>
-      </w:r>
-    </w:p>
-    <w:p>
-      <w:pPr>
-        <w:pStyle w:val="Lista"/>
-        <w:numPr>
-          <w:ilvl w:val="3"/>
-          <w:numId w:val="3"/>
-        </w:numPr>
-      </w:pPr>
-      <w:r>
-        <w:t xml:space="preserve">Don't create queues more than </w:t>
-      </w:r>
-      <w:r>
-        <w:t>10</w:t>
-      </w:r>
-      <w:r>
-        <w:t xml:space="preserve"> turns long.</w:t>
-      </w:r>
-    </w:p>
-    <w:p>
-      <w:pPr>
-        <w:pStyle w:val="Lista"/>
-        <w:numPr>
-          <w:ilvl w:val="3"/>
-          <w:numId w:val="3"/>
-        </w:numPr>
-      </w:pPr>
-      <w:r>
-        <w:t xml:space="preserve">If extra credits are left, save for HQ investments. This should work for when there are no HQ left and also, provide a nice gradient between a slight need for an HQ </w:t>
-      </w:r>
-      <w:r>
-        <w:t xml:space="preserve">over many turns </w:t>
-      </w:r>
-      <w:r>
-        <w:t xml:space="preserve">versus </w:t>
-      </w:r>
-      <w:r>
-        <w:t>an urgent need.</w:t>
+        <w:t>Classification required.</w:t>
       </w:r>
     </w:p>
     <w:p>
@@ -15633,7 +16305,21 @@
               <w:rPr>
                 <w:rStyle w:val="Small"/>
               </w:rPr>
-              <w:t>outposts. Includes production, last turn growth, current industry, expected maximum industry, maintenance, button to overexploit. Controls growth.</w:t>
+              <w:t xml:space="preserve">outposts. Includes production, last turn growth, current industry, expected maximum industry, maintenance, </w:t>
+            </w:r>
+            <w:proofErr w:type="gramStart"/>
+            <w:r>
+              <w:rPr>
+                <w:rStyle w:val="Small"/>
+              </w:rPr>
+              <w:t>button</w:t>
+            </w:r>
+            <w:proofErr w:type="gramEnd"/>
+            <w:r>
+              <w:rPr>
+                <w:rStyle w:val="Small"/>
+              </w:rPr>
+              <w:t xml:space="preserve"> to overexploit. Controls growth.</w:t>
             </w:r>
           </w:p>
         </w:tc>
@@ -16152,7 +16838,15 @@
         <w:pStyle w:val="Parrafonormal"/>
       </w:pPr>
       <w:r>
-        <w:t>Race modifiers should not be only about bonuses or penalties, they should hopefully be about different ways to play the game. Some ideas:</w:t>
+        <w:t xml:space="preserve">Race modifiers should not be only about bonuses or </w:t>
+      </w:r>
+      <w:proofErr w:type="gramStart"/>
+      <w:r>
+        <w:t>penalties,</w:t>
+      </w:r>
+      <w:proofErr w:type="gramEnd"/>
+      <w:r>
+        <w:t xml:space="preserve"> they should hopefully be about different ways to play the game. Some ideas:</w:t>
       </w:r>
     </w:p>
     <w:p>
@@ -16163,9 +16857,11 @@
           <w:numId w:val="2"/>
         </w:numPr>
       </w:pPr>
+      <w:proofErr w:type="spellStart"/>
       <w:r>
         <w:t>Canibalization</w:t>
       </w:r>
+      <w:proofErr w:type="spellEnd"/>
     </w:p>
     <w:p>
       <w:pPr>
@@ -16235,8 +16931,13 @@
       <w:pPr>
         <w:pStyle w:val="Parrafonormal"/>
       </w:pPr>
-      <w:r>
-        <w:t>Bonus or penalty according to the abundance of space and good conditions. Good for new planets but limits the output of older outposts.</w:t>
+      <w:proofErr w:type="gramStart"/>
+      <w:r>
+        <w:t>Bonus or penalty according to the abundance of space and good conditions.</w:t>
+      </w:r>
+      <w:proofErr w:type="gramEnd"/>
+      <w:r>
+        <w:t xml:space="preserve"> Good for new planets but limits the output of older outposts.</w:t>
       </w:r>
     </w:p>
     <w:p>
@@ -16256,8 +16957,13 @@
       <w:pPr>
         <w:pStyle w:val="Parrafonormal"/>
       </w:pPr>
-      <w:r>
-        <w:t>Production penalty based on the size of the empire. This is interesting since it can put larger empires in trouble, especially since there is not much of a balancing act other ways (bigger-&gt;better).</w:t>
+      <w:proofErr w:type="gramStart"/>
+      <w:r>
+        <w:t>Production penalty based on the size of the empire.</w:t>
+      </w:r>
+      <w:proofErr w:type="gramEnd"/>
+      <w:r>
+        <w:t xml:space="preserve"> This is interesting since it can put larger empires in trouble, especially since there is not much of a balancing act other ways (bigger-&gt;better).</w:t>
       </w:r>
     </w:p>
     <w:p>
@@ -16725,7 +17431,21 @@
               <w:rPr>
                 <w:rStyle w:val="Small"/>
               </w:rPr>
-              <w:t>Speed at which ships can travel through starlanes.</w:t>
+              <w:t xml:space="preserve">Speed at which ships can travel through </w:t>
+            </w:r>
+            <w:proofErr w:type="spellStart"/>
+            <w:r>
+              <w:rPr>
+                <w:rStyle w:val="Small"/>
+              </w:rPr>
+              <w:t>starlanes</w:t>
+            </w:r>
+            <w:proofErr w:type="spellEnd"/>
+            <w:r>
+              <w:rPr>
+                <w:rStyle w:val="Small"/>
+              </w:rPr>
+              <w:t>.</w:t>
             </w:r>
           </w:p>
         </w:tc>
@@ -17831,7 +18551,15 @@
         </w:numPr>
       </w:pPr>
       <w:r>
-        <w:t>1D combat, option to choose behavior for each ship stack in realtime.</w:t>
+        <w:t xml:space="preserve">1D combat, option to choose behavior for each ship stack in </w:t>
+      </w:r>
+      <w:proofErr w:type="spellStart"/>
+      <w:r>
+        <w:t>realtime</w:t>
+      </w:r>
+      <w:proofErr w:type="spellEnd"/>
+      <w:r>
+        <w:t>.</w:t>
       </w:r>
     </w:p>
     <w:p>
@@ -17893,6 +18621,7 @@
         <w:docPartUnique/>
       </w:docPartObj>
     </w:sdtPr>
+    <w:sdtEndPr/>
     <w:sdtContent>
       <w:p>
         <w:r>
@@ -17977,7 +18706,7 @@
                                   <w:rStyle w:val="PageNumber"/>
                                   <w:noProof/>
                                 </w:rPr>
-                                <w:t>38</w:t>
+                                <w:t>42</w:t>
                               </w:r>
                               <w:r>
                                 <w:rPr>
@@ -18056,7 +18785,7 @@
                             <w:rStyle w:val="PageNumber"/>
                             <w:noProof/>
                           </w:rPr>
-                          <w:t>38</w:t>
+                          <w:t>42</w:t>
                         </w:r>
                         <w:r>
                           <w:rPr>
@@ -22515,7 +23244,7 @@
 </file>
 
 <file path=customXml/itemProps1.xml><?xml version="1.0" encoding="utf-8"?>
-<ds:datastoreItem xmlns:ds="http://schemas.openxmlformats.org/officeDocument/2006/customXml" ds:itemID="{6CDEC302-CD57-4966-9B44-247DAB3E7EB0}">
+<ds:datastoreItem xmlns:ds="http://schemas.openxmlformats.org/officeDocument/2006/customXml" ds:itemID="{5400ED4A-B2B6-4B8C-BF6A-4E4AB287BA8D}">
   <ds:schemaRefs>
     <ds:schemaRef ds:uri="http://schemas.openxmlformats.org/officeDocument/2006/bibliography"/>
   </ds:schemaRefs>

</xml_diff>

<commit_message>
Added some description of fog of war.
</commit_message>
<xml_diff>
--- a/docs/To Tame The Void - Design.docx
+++ b/docs/To Tame The Void - Design.docx
@@ -1,6 +1,6 @@
 
 <file path=word/document.xml><?xml version="1.0" encoding="utf-8"?>
-<w:document xmlns:wpc="http://schemas.microsoft.com/office/word/2010/wordprocessingCanvas" xmlns:mc="http://schemas.openxmlformats.org/markup-compatibility/2006" xmlns:o="urn:schemas-microsoft-com:office:office" xmlns:r="http://schemas.openxmlformats.org/officeDocument/2006/relationships" xmlns:m="http://schemas.openxmlformats.org/officeDocument/2006/math" xmlns:v="urn:schemas-microsoft-com:vml" xmlns:wp14="http://schemas.microsoft.com/office/word/2010/wordprocessingDrawing" xmlns:wp="http://schemas.openxmlformats.org/drawingml/2006/wordprocessingDrawing" xmlns:w10="urn:schemas-microsoft-com:office:word" xmlns:w="http://schemas.openxmlformats.org/wordprocessingml/2006/main" xmlns:w14="http://schemas.microsoft.com/office/word/2010/wordml" xmlns:wpg="http://schemas.microsoft.com/office/word/2010/wordprocessingGroup" xmlns:wpi="http://schemas.microsoft.com/office/word/2010/wordprocessingInk" xmlns:wne="http://schemas.microsoft.com/office/word/2006/wordml" xmlns:wps="http://schemas.microsoft.com/office/word/2010/wordprocessingShape" mc:Ignorable="w14 wp14">
+<w:document xmlns:wpc="http://schemas.microsoft.com/office/word/2010/wordprocessingCanvas" xmlns:mc="http://schemas.openxmlformats.org/markup-compatibility/2006" xmlns:o="urn:schemas-microsoft-com:office:office" xmlns:r="http://schemas.openxmlformats.org/officeDocument/2006/relationships" xmlns:m="http://schemas.openxmlformats.org/officeDocument/2006/math" xmlns:v="urn:schemas-microsoft-com:vml" xmlns:wp14="http://schemas.microsoft.com/office/word/2010/wordprocessingDrawing" xmlns:wp="http://schemas.openxmlformats.org/drawingml/2006/wordprocessingDrawing" xmlns:w10="urn:schemas-microsoft-com:office:word" xmlns:w="http://schemas.openxmlformats.org/wordprocessingml/2006/main" xmlns:w14="http://schemas.microsoft.com/office/word/2010/wordml" xmlns:w15="http://schemas.microsoft.com/office/word/2012/wordml" xmlns:wpg="http://schemas.microsoft.com/office/word/2010/wordprocessingGroup" xmlns:wpi="http://schemas.microsoft.com/office/word/2010/wordprocessingInk" xmlns:wne="http://schemas.microsoft.com/office/word/2006/wordml" xmlns:wps="http://schemas.microsoft.com/office/word/2010/wordprocessingShape" mc:Ignorable="w14 w15 wp14">
   <w:body>
     <w:tbl>
       <w:tblPr>
@@ -211,7 +211,7 @@
     <w:p>
       <w:pPr>
         <w:sectPr>
-          <w:footerReference w:type="default" r:id="rId9"/>
+          <w:footerReference w:type="default" r:id="rId8"/>
           <w:type w:val="continuous"/>
           <w:pgSz w:w="12240" w:h="15840" w:code="1"/>
           <w:pgMar w:top="720" w:right="720" w:bottom="720" w:left="720" w:header="706" w:footer="706" w:gutter="0"/>
@@ -4099,31 +4099,7 @@
         <w:pStyle w:val="Parrafonormal"/>
       </w:pPr>
       <w:r>
-        <w:t xml:space="preserve">The galaxy map is the main interface of the game, showing a graph of star systems connected through </w:t>
-      </w:r>
-      <w:proofErr w:type="spellStart"/>
-      <w:r>
-        <w:t>starlanes</w:t>
-      </w:r>
-      <w:proofErr w:type="spellEnd"/>
-      <w:r>
-        <w:t xml:space="preserve">. </w:t>
-      </w:r>
-      <w:proofErr w:type="spellStart"/>
-      <w:r>
-        <w:t>Starlanes</w:t>
-      </w:r>
-      <w:proofErr w:type="spellEnd"/>
-      <w:r>
-        <w:t xml:space="preserve"> are the only way of traveling between stars and are strategically important, since they create chokepoints so not every star need a defending task force or risks being attacked at any time. The density of </w:t>
-      </w:r>
-      <w:proofErr w:type="spellStart"/>
-      <w:r>
-        <w:t>starlanes</w:t>
-      </w:r>
-      <w:proofErr w:type="spellEnd"/>
-      <w:r>
-        <w:t xml:space="preserve"> could be configurable at game start.</w:t>
+        <w:t>The galaxy map is the main interface of the game, showing a graph of star systems connected through starlanes. Starlanes are the only way of traveling between stars and are strategically important, since they create chokepoints so not every star need a defending task force or risks being attacked at any time. The density of starlanes could be configurable at game start.</w:t>
       </w:r>
     </w:p>
     <w:p>
@@ -4271,15 +4247,7 @@
         <w:pStyle w:val="Parrafonormal"/>
       </w:pPr>
       <w:r>
-        <w:t xml:space="preserve">The idea of the game is that it should be highly modular. This also allows for incremental implementation or future </w:t>
-      </w:r>
-      <w:proofErr w:type="spellStart"/>
-      <w:r>
-        <w:t>moding</w:t>
-      </w:r>
-      <w:proofErr w:type="spellEnd"/>
-      <w:r>
-        <w:t>. The problem with this approach is that any interesting definition for the different modules will cause interdependencies. For instance, if a certain model for economic production is used, resulting on several types of resources, then any other part of the game that requires resources needs to understand it. A practical solution is to make most modules completely independent from each other, while fixing the interaction between others. Potential modules can include:</w:t>
+        <w:t>The idea of the game is that it should be highly modular. This also allows for incremental implementation or future moding. The problem with this approach is that any interesting definition for the different modules will cause interdependencies. For instance, if a certain model for economic production is used, resulting on several types of resources, then any other part of the game that requires resources needs to understand it. A practical solution is to make most modules completely independent from each other, while fixing the interaction between others. Potential modules can include:</w:t>
       </w:r>
     </w:p>
     <w:tbl>
@@ -4516,13 +4484,8 @@
             <w:tcW w:w="5237" w:type="dxa"/>
           </w:tcPr>
           <w:p>
-            <w:proofErr w:type="gramStart"/>
-            <w:r>
-              <w:t>A simple production system were</w:t>
-            </w:r>
-            <w:proofErr w:type="gramEnd"/>
-            <w:r>
-              <w:t xml:space="preserve"> an "Imperial Command" can be built on a certain star. All units are produced at such centers, to avoid micro-management of hundreds of stars.</w:t>
+            <w:r>
+              <w:t>A simple production system were an "Imperial Command" can be built on a certain star. All units are produced at such centers, to avoid micro-management of hundreds of stars.</w:t>
             </w:r>
           </w:p>
         </w:tc>
@@ -4566,11 +4529,9 @@
             <w:tcW w:w="5237" w:type="dxa"/>
           </w:tcPr>
           <w:p>
-            <w:proofErr w:type="gramStart"/>
             <w:r>
               <w:t>A system were</w:t>
             </w:r>
-            <w:proofErr w:type="gramEnd"/>
             <w:r>
               <w:t xml:space="preserve"> a predefined set of ship models is available. Ships types are limited to a small set of attributes (damage, aim, dodge, etc.). The task force has a single "military might" status.</w:t>
             </w:r>
@@ -4614,15 +4575,7 @@
           </w:tcPr>
           <w:p>
             <w:r>
-              <w:t xml:space="preserve">Units </w:t>
-            </w:r>
-            <w:proofErr w:type="gramStart"/>
-            <w:r>
-              <w:t>cause</w:t>
-            </w:r>
-            <w:proofErr w:type="gramEnd"/>
-            <w:r>
-              <w:t xml:space="preserve"> damage in a fixed number of rounds before the fight is considered over (can continue next turn). No simulation is shown, just the result.</w:t>
+              <w:t>Units cause damage in a fixed number of rounds before the fight is considered over (can continue next turn). No simulation is shown, just the result.</w:t>
             </w:r>
           </w:p>
         </w:tc>
@@ -4670,15 +4623,7 @@
               <w:t xml:space="preserve">A single unit, "troop carrier" allows invasion of </w:t>
             </w:r>
             <w:r>
-              <w:t xml:space="preserve">outposts. A random set of infrastructure is destroyed and another conquered per carrier. If </w:t>
-            </w:r>
-            <w:proofErr w:type="gramStart"/>
-            <w:r>
-              <w:t>all the</w:t>
-            </w:r>
-            <w:proofErr w:type="gramEnd"/>
-            <w:r>
-              <w:t xml:space="preserve"> remaining infrastructure is conquered, the outpost switches owner.</w:t>
+              <w:t>outposts. A random set of infrastructure is destroyed and another conquered per carrier. If all the remaining infrastructure is conquered, the outpost switches owner.</w:t>
             </w:r>
           </w:p>
         </w:tc>
@@ -4726,15 +4671,7 @@
               <w:t>Each empire</w:t>
             </w:r>
             <w:r>
-              <w:t xml:space="preserve"> contains a specific set of multipliers, starting at 1.0 and incrementing slowly (5-10%). Production can be </w:t>
-            </w:r>
-            <w:proofErr w:type="gramStart"/>
-            <w:r>
-              <w:t>spend</w:t>
-            </w:r>
-            <w:proofErr w:type="gramEnd"/>
-            <w:r>
-              <w:t xml:space="preserve"> in tech in order to increment these values.</w:t>
+              <w:t xml:space="preserve"> contains a specific set of multipliers, starting at 1.0 and incrementing slowly (5-10%). Production can be spend in tech in order to increment these values.</w:t>
             </w:r>
           </w:p>
         </w:tc>
@@ -4748,13 +4685,8 @@
             <w:tcW w:w="2007" w:type="dxa"/>
           </w:tcPr>
           <w:p>
-            <w:proofErr w:type="spellStart"/>
-            <w:r>
-              <w:t>Unlockable</w:t>
-            </w:r>
-            <w:proofErr w:type="spellEnd"/>
-            <w:r>
-              <w:t xml:space="preserve"> components</w:t>
+            <w:r>
+              <w:t>Unlockable components</w:t>
             </w:r>
           </w:p>
         </w:tc>
@@ -5029,15 +4961,7 @@
         <w:pStyle w:val="Parrafonormal"/>
       </w:pPr>
       <w:r>
-        <w:t xml:space="preserve">For two empires A and B, A chooses how much it trusts B, B chooses how much it trusts </w:t>
-      </w:r>
-      <w:proofErr w:type="gramStart"/>
-      <w:r>
-        <w:t>A and</w:t>
-      </w:r>
-      <w:proofErr w:type="gramEnd"/>
-      <w:r>
-        <w:t xml:space="preserve"> the level of mutual trust is determined by the lesser quantity. The minimal common level of trust is then used to determine how open is the frontier between these empires and hence how easy is for influence units to enter or infiltrate the opposite empire. It is important hence to choose you allies carefully, since trust is a double edged sword. On one hand it can bring great rewards, on the other it can bring great danger.</w:t>
+        <w:t>For two empires A and B, A chooses how much it trusts B, B chooses how much it trusts A and the level of mutual trust is determined by the lesser quantity. The minimal common level of trust is then used to determine how open is the frontier between these empires and hence how easy is for influence units to enter or infiltrate the opposite empire. It is important hence to choose you allies carefully, since trust is a double edged sword. On one hand it can bring great rewards, on the other it can bring great danger.</w:t>
       </w:r>
     </w:p>
     <w:p>
@@ -5419,15 +5343,7 @@
         <w:pStyle w:val="Parrafonormal"/>
       </w:pPr>
       <w:r>
-        <w:t xml:space="preserve">IHs are marked with their own distinctive icon on the galaxy map can be found orbiting stars along task </w:t>
-      </w:r>
-      <w:proofErr w:type="gramStart"/>
-      <w:r>
-        <w:t>forces,</w:t>
-      </w:r>
-      <w:proofErr w:type="gramEnd"/>
-      <w:r>
-        <w:t xml:space="preserve"> they also have their own specific interfaces.</w:t>
+        <w:t>IHs are marked with their own distinctive icon on the galaxy map can be found orbiting stars along task forces, they also have their own specific interfaces.</w:t>
       </w:r>
     </w:p>
     <w:p>
@@ -5533,23 +5449,7 @@
         <w:pStyle w:val="Parrafonormal"/>
       </w:pPr>
       <w:r>
-        <w:t xml:space="preserve">A button allows </w:t>
-      </w:r>
-      <w:proofErr w:type="gramStart"/>
-      <w:r>
-        <w:t>to toggle</w:t>
-      </w:r>
-      <w:proofErr w:type="gramEnd"/>
-      <w:r>
-        <w:t xml:space="preserve"> the current output of the HQ. By default each HQ builds unit at the maximum possible speed, as long as there are enough resources to do so. This option allows </w:t>
-      </w:r>
-      <w:proofErr w:type="gramStart"/>
-      <w:r>
-        <w:t>to halve or halt</w:t>
-      </w:r>
-      <w:proofErr w:type="gramEnd"/>
-      <w:r>
-        <w:t xml:space="preserve"> construction in order to save resources. HQ Maintenance though still exists.</w:t>
+        <w:t>A button allows to toggle the current output of the HQ. By default each HQ builds unit at the maximum possible speed, as long as there are enough resources to do so. This option allows to halve or halt construction in order to save resources. HQ Maintenance though still exists.</w:t>
       </w:r>
     </w:p>
     <w:p>
@@ -5798,15 +5698,7 @@
         <w:pStyle w:val="Parrafonormal"/>
       </w:pPr>
       <w:r>
-        <w:t xml:space="preserve">Task forces can be sent from one star to another by clicking on the task force icon and then on the desired destination, which should of course be connected to the current star by a </w:t>
-      </w:r>
-      <w:proofErr w:type="spellStart"/>
-      <w:r>
-        <w:t>starlane</w:t>
-      </w:r>
-      <w:proofErr w:type="spellEnd"/>
-      <w:r>
-        <w:t>. As a convenient shortcut, clicking on a destination can be done while ships are in the staging area. If this is done, it will automatically create a new task force and sends it to the selected destination, but upon arrival the task force will automatically disband. These temporary task forces are useful to avoid too much micromanagement and can be used all the time without ever creating new task forces. The ability to define task forces can be convenient nevertheless to avoid having to reselect stacks of ships when more than one task force reaches the same star or other ships are already there.</w:t>
+        <w:t>Task forces can be sent from one star to another by clicking on the task force icon and then on the desired destination, which should of course be connected to the current star by a starlane. As a convenient shortcut, clicking on a destination can be done while ships are in the staging area. If this is done, it will automatically create a new task force and sends it to the selected destination, but upon arrival the task force will automatically disband. These temporary task forces are useful to avoid too much micromanagement and can be used all the time without ever creating new task forces. The ability to define task forces can be convenient nevertheless to avoid having to reselect stacks of ships when more than one task force reaches the same star or other ships are already there.</w:t>
       </w:r>
     </w:p>
     <w:p>
@@ -5840,23 +5732,7 @@
         <w:pStyle w:val="Parrafonormal"/>
       </w:pPr>
       <w:r>
-        <w:t xml:space="preserve">The basic system of space travel involves the use of a hyperspace gate to allow movement through hyperspace along a </w:t>
-      </w:r>
-      <w:proofErr w:type="spellStart"/>
-      <w:r>
-        <w:t>starline</w:t>
-      </w:r>
-      <w:proofErr w:type="spellEnd"/>
-      <w:r>
-        <w:t xml:space="preserve">/fracture. A hyperspace gate is opened by the engine and the shield guarantees that the task force can remain cohesive under the strong ripping forces of the hyperspace. The shield can encompass the same ship where it’s generated or nearby ships of the same task force. Task forces using hyperspace shield take several turns in transit, can be reached for orders with sufficiently high technology and can be detected from the other end. Ships can retreat from combat by opening a hyperspace gate and crossing it. Hyperspace launchers can accelerate ships through hyperspace if built on the origin. Hyperspace dampeners can reduce it at destination by polluting the </w:t>
-      </w:r>
-      <w:proofErr w:type="spellStart"/>
-      <w:r>
-        <w:t>starlane</w:t>
-      </w:r>
-      <w:proofErr w:type="spellEnd"/>
-      <w:r>
-        <w:t xml:space="preserve"> with hyperspace noise. The ability to open a hyperspace gate and the hyperspace shield are different ship components, and only a single gate is needed for all ships. Static gates</w:t>
+        <w:t>The basic system of space travel involves the use of a hyperspace gate to allow movement through hyperspace along a starline/fracture. A hyperspace gate is opened by the engine and the shield guarantees that the task force can remain cohesive under the strong ripping forces of the hyperspace. The shield can encompass the same ship where it’s generated or nearby ships of the same task force. Task forces using hyperspace shield take several turns in transit, can be reached for orders with sufficiently high technology and can be detected from the other end. Ships can retreat from combat by opening a hyperspace gate and crossing it. Hyperspace launchers can accelerate ships through hyperspace if built on the origin. Hyperspace dampeners can reduce it at destination by polluting the starlane with hyperspace noise. The ability to open a hyperspace gate and the hyperspace shield are different ship components, and only a single gate is needed for all ships. Static gates</w:t>
       </w:r>
     </w:p>
     <w:p>
@@ -5896,23 +5772,7 @@
         <w:pStyle w:val="Parrafonormal"/>
       </w:pPr>
       <w:r>
-        <w:t xml:space="preserve">The game doesn’t automatically calculate routes between stars. This design conclusion is due to the diversity of conditions and assumption for this problem. While </w:t>
-      </w:r>
-      <w:proofErr w:type="spellStart"/>
-      <w:r>
-        <w:t>pathfinding</w:t>
-      </w:r>
-      <w:proofErr w:type="spellEnd"/>
-      <w:r>
-        <w:t xml:space="preserve"> using </w:t>
-      </w:r>
-      <w:proofErr w:type="spellStart"/>
-      <w:r>
-        <w:t>starlanes</w:t>
-      </w:r>
-      <w:proofErr w:type="spellEnd"/>
-      <w:r>
-        <w:t xml:space="preserve"> is relatively </w:t>
+        <w:t xml:space="preserve">The game doesn’t automatically calculate routes between stars. This design conclusion is due to the diversity of conditions and assumption for this problem. While pathfinding using starlanes is relatively </w:t>
       </w:r>
       <w:r>
         <w:lastRenderedPageBreak/>
@@ -5971,66 +5831,41 @@
       <w:pPr>
         <w:pStyle w:val="Heading4"/>
       </w:pPr>
-      <w:proofErr w:type="spellStart"/>
-      <w:proofErr w:type="gramStart"/>
       <w:r>
         <w:t>starSize</w:t>
       </w:r>
-      <w:proofErr w:type="spellEnd"/>
-      <w:proofErr w:type="gramEnd"/>
     </w:p>
     <w:p>
       <w:pPr>
         <w:pStyle w:val="Parrafonormal"/>
       </w:pPr>
       <w:r>
-        <w:t xml:space="preserve">This attribute measures the sheer size of the system. A standard system will have a size of </w:t>
-      </w:r>
-      <w:proofErr w:type="gramStart"/>
-      <w:r>
-        <w:t>0.5,</w:t>
-      </w:r>
-      <w:proofErr w:type="gramEnd"/>
-      <w:r>
-        <w:t xml:space="preserve"> the maximum possible system (representing many planets for example) has a size of 1.0. A size of 0.0 indicates the absence of habitable locations.</w:t>
+        <w:t>This attribute measures the sheer size of the system. A standard system will have a size of 0.5, the maximum possible system (representing many planets for example) has a size of 1.0. A size of 0.0 indicates the absence of habitable locations.</w:t>
       </w:r>
     </w:p>
     <w:p>
       <w:pPr>
         <w:pStyle w:val="Heading4"/>
       </w:pPr>
-      <w:proofErr w:type="spellStart"/>
-      <w:proofErr w:type="gramStart"/>
       <w:r>
         <w:t>starConditions</w:t>
       </w:r>
-      <w:proofErr w:type="spellEnd"/>
-      <w:proofErr w:type="gramEnd"/>
     </w:p>
     <w:p>
       <w:pPr>
         <w:pStyle w:val="Parrafonormal"/>
       </w:pPr>
       <w:r>
-        <w:t xml:space="preserve">This attribute indicates the inherent difficulty of colonization for the system. It includes all imaginable aspects ranging; presence of atmospheres, corrosive elements, storms, hostile native life, gravity, temperature, etc. </w:t>
-      </w:r>
-      <w:proofErr w:type="gramStart"/>
-      <w:r>
-        <w:t>Conditions range from 0.0 (terrible conditions) to 1.0 (very auspicious).</w:t>
-      </w:r>
-      <w:proofErr w:type="gramEnd"/>
+        <w:t>This attribute indicates the inherent difficulty of colonization for the system. It includes all imaginable aspects ranging; presence of atmospheres, corrosive elements, storms, hostile native life, gravity, temperature, etc. Conditions range from 0.0 (terrible conditions) to 1.0 (very auspicious).</w:t>
+      </w:r>
     </w:p>
     <w:p>
       <w:pPr>
         <w:pStyle w:val="Heading4"/>
       </w:pPr>
-      <w:proofErr w:type="spellStart"/>
-      <w:proofErr w:type="gramStart"/>
       <w:r>
         <w:t>starResources</w:t>
       </w:r>
-      <w:proofErr w:type="spellEnd"/>
-      <w:proofErr w:type="gramEnd"/>
     </w:p>
     <w:p>
       <w:pPr>
@@ -6053,25 +5888,7 @@
         <w:pStyle w:val="Parrafonormal"/>
       </w:pPr>
       <w:r>
-        <w:t xml:space="preserve">To avoid making stars too generic, each one should be accompanied by a longer description and iconography, showing for example a representative landscape that varies with the presence of </w:t>
-      </w:r>
-      <w:proofErr w:type="spellStart"/>
-      <w:proofErr w:type="gramStart"/>
-      <w:r>
-        <w:t>a</w:t>
-      </w:r>
-      <w:proofErr w:type="spellEnd"/>
-      <w:proofErr w:type="gramEnd"/>
-      <w:r>
-        <w:t xml:space="preserve"> outpost. Examples could include a </w:t>
-      </w:r>
-      <w:proofErr w:type="spellStart"/>
-      <w:r>
-        <w:t>starbase</w:t>
-      </w:r>
-      <w:proofErr w:type="spellEnd"/>
-      <w:r>
-        <w:t xml:space="preserve"> made of asteroids, a desert, a submarine dome, a jungle, etc. This iconography is shown in secondary screens that relate to the star.</w:t>
+        <w:t>To avoid making stars too generic, each one should be accompanied by a longer description and iconography, showing for example a representative landscape that varies with the presence of a outpost. Examples could include a starbase made of asteroids, a desert, a submarine dome, a jungle, etc. This iconography is shown in secondary screens that relate to the star.</w:t>
       </w:r>
     </w:p>
     <w:p>
@@ -6095,15 +5912,7 @@
         <w:pStyle w:val="Parrafonormal"/>
       </w:pPr>
       <w:r>
-        <w:t xml:space="preserve">Strategic resources are rare findings that go beyond the scope of the normal standard resources that go into </w:t>
-      </w:r>
-      <w:proofErr w:type="gramStart"/>
-      <w:r>
-        <w:t>a</w:t>
-      </w:r>
-      <w:proofErr w:type="gramEnd"/>
-      <w:r>
-        <w:t xml:space="preserve"> outpost’s production. Strategic resources are extremely rare and influential and as such provide a galaxy-wide competitive advantage to an empire. A huge variety of resources and effects could be invented and each one should be unique galaxy-wide. Some arbitrary examples:</w:t>
+        <w:t>Strategic resources are rare findings that go beyond the scope of the normal standard resources that go into a outpost’s production. Strategic resources are extremely rare and influential and as such provide a galaxy-wide competitive advantage to an empire. A huge variety of resources and effects could be invented and each one should be unique galaxy-wide. Some arbitrary examples:</w:t>
       </w:r>
     </w:p>
     <w:p>
@@ -6138,13 +5947,8 @@
           <w:numId w:val="1"/>
         </w:numPr>
       </w:pPr>
-      <w:proofErr w:type="spellStart"/>
-      <w:r>
-        <w:t>Unobtanium</w:t>
-      </w:r>
-      <w:proofErr w:type="spellEnd"/>
-      <w:r>
-        <w:t xml:space="preserve"> deposits: Incredibly hard allow that can’t be obtained anywhere else in the galaxy, increases the toughness of all our ships by 10%.</w:t>
+      <w:r>
+        <w:t>Unobtanium deposits: Incredibly hard allow that can’t be obtained anywhere else in the galaxy, increases the toughness of all our ships by 10%.</w:t>
       </w:r>
     </w:p>
     <w:p>
@@ -6157,15 +5961,7 @@
       </w:pPr>
       <w:r>
         <w:lastRenderedPageBreak/>
-        <w:t xml:space="preserve">Spice </w:t>
-      </w:r>
-      <w:proofErr w:type="spellStart"/>
-      <w:r>
-        <w:t>Melange</w:t>
-      </w:r>
-      <w:proofErr w:type="spellEnd"/>
-      <w:r>
-        <w:t>: drug that can heighten intelligence, improving technological efforts by 8%.</w:t>
+        <w:t>Spice Melange: drug that can heighten intelligence, improving technological efforts by 8%.</w:t>
       </w:r>
     </w:p>
     <w:p>
@@ -6294,17 +6090,7 @@
         <w:pStyle w:val="Parrafonormal"/>
       </w:pPr>
       <w:r>
-        <w:t xml:space="preserve">Total cost to maintain the infrastructure of </w:t>
-      </w:r>
-      <w:proofErr w:type="spellStart"/>
-      <w:proofErr w:type="gramStart"/>
-      <w:r>
-        <w:t>a</w:t>
-      </w:r>
-      <w:proofErr w:type="spellEnd"/>
-      <w:proofErr w:type="gramEnd"/>
-      <w:r>
-        <w:t xml:space="preserve"> outpost</w:t>
+        <w:t>Total cost to maintain the infrastructure of a outpost</w:t>
       </w:r>
     </w:p>
     <w:p>
@@ -6643,7 +6429,7 @@
                     </pic:cNvPicPr>
                   </pic:nvPicPr>
                   <pic:blipFill>
-                    <a:blip r:embed="rId10">
+                    <a:blip r:embed="rId9">
                       <a:extLst>
                         <a:ext uri="{28A0092B-C50C-407E-A947-70E740481C1C}">
                           <a14:useLocalDpi xmlns:a14="http://schemas.microsoft.com/office/drawing/2010/main" val="0"/>
@@ -6738,15 +6524,7 @@
         <w:t>Instantaneous Upgrade:</w:t>
       </w:r>
       <w:r>
-        <w:t xml:space="preserve"> Variable changes are applied </w:t>
-      </w:r>
-      <w:proofErr w:type="spellStart"/>
-      <w:r>
-        <w:t>inmediately</w:t>
-      </w:r>
-      <w:proofErr w:type="spellEnd"/>
-      <w:r>
-        <w:t xml:space="preserve"> on a new turn, when growth and production is calculated.</w:t>
+        <w:t xml:space="preserve"> Variable changes are applied inmediately on a new turn, when growth and production is calculated.</w:t>
       </w:r>
     </w:p>
     <w:p>
@@ -7231,26 +7009,10 @@
         <w:t xml:space="preserve"> A number that determined how hard </w:t>
       </w:r>
       <w:r>
-        <w:t xml:space="preserve">a ship strikes an </w:t>
-      </w:r>
-      <w:proofErr w:type="gramStart"/>
-      <w:r>
-        <w:t>opponent</w:t>
-      </w:r>
-      <w:r>
-        <w:t>,</w:t>
-      </w:r>
-      <w:proofErr w:type="gramEnd"/>
-      <w:r>
-        <w:t xml:space="preserve"> it is directly subtracted </w:t>
-      </w:r>
-      <w:proofErr w:type="spellStart"/>
-      <w:r>
-        <w:t>form</w:t>
-      </w:r>
-      <w:proofErr w:type="spellEnd"/>
-      <w:r>
-        <w:t xml:space="preserve"> the hull value of an opponent.</w:t>
+        <w:t>a ship strikes an opponent</w:t>
+      </w:r>
+      <w:r>
+        <w:t>, it is directly subtracted form the hull value of an opponent.</w:t>
       </w:r>
     </w:p>
     <w:p>
@@ -7265,21 +7027,7 @@
         <w:rPr>
           <w:rStyle w:val="Strong"/>
         </w:rPr>
-        <w:t xml:space="preserve"># </w:t>
-      </w:r>
-      <w:proofErr w:type="gramStart"/>
-      <w:r>
-        <w:rPr>
-          <w:rStyle w:val="Strong"/>
-        </w:rPr>
-        <w:t>of</w:t>
-      </w:r>
-      <w:proofErr w:type="gramEnd"/>
-      <w:r>
-        <w:rPr>
-          <w:rStyle w:val="Strong"/>
-        </w:rPr>
-        <w:t xml:space="preserve"> Hits:</w:t>
+        <w:t># of Hits:</w:t>
       </w:r>
       <w:r>
         <w:t xml:space="preserve"> most ships strike once, but some shot multiple projectiles or otherwise affect complete areas.</w:t>
@@ -7492,15 +7240,7 @@
         <w:t xml:space="preserve">ularly effective in ship combat, but extremely so when bombarding systems. </w:t>
       </w:r>
       <w:r>
-        <w:t xml:space="preserve">Specialized bombers do </w:t>
-      </w:r>
-      <w:proofErr w:type="gramStart"/>
-      <w:r>
-        <w:t>twice as much damage</w:t>
-      </w:r>
-      <w:proofErr w:type="gramEnd"/>
-      <w:r>
-        <w:t xml:space="preserve"> as any other ship, and also provide a much better tactical bonus to assault troops.</w:t>
+        <w:t>Specialized bombers do twice as much damage as any other ship, and also provide a much better tactical bonus to assault troops.</w:t>
       </w:r>
     </w:p>
     <w:p>
@@ -7728,21 +7468,7 @@
         <w:rPr>
           <w:rStyle w:val="Strong"/>
         </w:rPr>
-        <w:t xml:space="preserve"># </w:t>
-      </w:r>
-      <w:proofErr w:type="gramStart"/>
-      <w:r>
-        <w:rPr>
-          <w:rStyle w:val="Strong"/>
-        </w:rPr>
-        <w:t>of</w:t>
-      </w:r>
-      <w:proofErr w:type="gramEnd"/>
-      <w:r>
-        <w:rPr>
-          <w:rStyle w:val="Strong"/>
-        </w:rPr>
-        <w:t xml:space="preserve"> Hits:</w:t>
+        <w:t># of Hits:</w:t>
       </w:r>
       <w:r>
         <w:t xml:space="preserve"> most weapons strike once, but some shot multiple projectiles or otherwise affect complete areas.</w:t>
@@ -7863,15 +7589,7 @@
         <w:t>Number of charges:</w:t>
       </w:r>
       <w:r>
-        <w:t xml:space="preserve"> how many times can new units </w:t>
-      </w:r>
-      <w:proofErr w:type="gramStart"/>
-      <w:r>
-        <w:t>be</w:t>
-      </w:r>
-      <w:proofErr w:type="gramEnd"/>
-      <w:r>
-        <w:t xml:space="preserve"> created.</w:t>
+        <w:t xml:space="preserve"> how many times can new units be created.</w:t>
       </w:r>
     </w:p>
     <w:p>
@@ -8053,15 +7771,7 @@
         <w:pStyle w:val="Parrafonormal"/>
       </w:pPr>
       <w:r>
-        <w:t xml:space="preserve">Crystal ships use lasers and are immune to lasers and lightning. </w:t>
-      </w:r>
-      <w:proofErr w:type="gramStart"/>
-      <w:r>
-        <w:t>Vulnerable to concussion damage.</w:t>
-      </w:r>
-      <w:proofErr w:type="gramEnd"/>
-      <w:r>
-        <w:t xml:space="preserve"> A ship, once destroyed, fragments into a set of smaller ships, and so on until they are destroyed at a bare minimum size.</w:t>
+        <w:t>Crystal ships use lasers and are immune to lasers and lightning. Vulnerable to concussion damage. A ship, once destroyed, fragments into a set of smaller ships, and so on until they are destroyed at a bare minimum size.</w:t>
       </w:r>
     </w:p>
     <w:p>
@@ -8077,15 +7787,7 @@
         <w:pStyle w:val="Lista"/>
       </w:pPr>
       <w:r>
-        <w:t xml:space="preserve">Minion: basic melee unit (small </w:t>
-      </w:r>
-      <w:proofErr w:type="spellStart"/>
-      <w:r>
-        <w:t>figther</w:t>
-      </w:r>
-      <w:proofErr w:type="spellEnd"/>
-      <w:r>
-        <w:t>, not a buildable unit). Fast.</w:t>
+        <w:t>Minion: basic melee unit (small figther, not a buildable unit). Fast.</w:t>
       </w:r>
     </w:p>
     <w:p>
@@ -8120,15 +7822,7 @@
         <w:pStyle w:val="Lista"/>
       </w:pPr>
       <w:r>
-        <w:t xml:space="preserve">? : </w:t>
-      </w:r>
-      <w:proofErr w:type="gramStart"/>
-      <w:r>
-        <w:t>though</w:t>
-      </w:r>
-      <w:proofErr w:type="gramEnd"/>
-      <w:r>
-        <w:t xml:space="preserve"> hulk, creates an immobile cloud that disrupts aiming, brings partial evasion to any ships hiding in the cloud.</w:t>
+        <w:t>? : though hulk, creates an immobile cloud that disrupts aiming, brings partial evasion to any ships hiding in the cloud.</w:t>
       </w:r>
     </w:p>
     <w:p>
@@ -8152,11 +7846,9 @@
       <w:pPr>
         <w:pStyle w:val="Heading4"/>
       </w:pPr>
-      <w:proofErr w:type="spellStart"/>
       <w:r>
         <w:t>Electromagnetical</w:t>
       </w:r>
-      <w:proofErr w:type="spellEnd"/>
     </w:p>
     <w:p>
       <w:pPr>
@@ -8281,15 +7973,7 @@
         <w:pStyle w:val="Parrafonormal"/>
       </w:pPr>
       <w:r>
-        <w:t xml:space="preserve">The battle will only last for 20 combat turns, after which the game will continue normally on the main map. This allows players to </w:t>
-      </w:r>
-      <w:proofErr w:type="gramStart"/>
-      <w:r>
-        <w:t>retreat,</w:t>
-      </w:r>
-      <w:proofErr w:type="gramEnd"/>
-      <w:r>
-        <w:t xml:space="preserve"> repair or reinforce, but if at the end of the game turn fleets are still in the same system, they might engage again. In a sense, small battles will probably be resolved in a single game turn, but larger conflicts will last for several turns, with opportunities for negotiation and even sabotage in between.</w:t>
+        <w:t>The battle will only last for 20 combat turns, after which the game will continue normally on the main map. This allows players to retreat, repair or reinforce, but if at the end of the game turn fleets are still in the same system, they might engage again. In a sense, small battles will probably be resolved in a single game turn, but larger conflicts will last for several turns, with opportunities for negotiation and even sabotage in between.</w:t>
       </w:r>
     </w:p>
     <w:p>
@@ -8583,15 +8267,7 @@
         <w:pStyle w:val="Parrafonormal"/>
       </w:pPr>
       <w:r>
-        <w:t xml:space="preserve">The idea is to represent damage to a stack as an area. The number of surviving ships being one dimension and the damage taken by them another. The total hull of the stack is then the multiplication of both units. As an example, let's say that we have a stack with 100 ships, with 6 HP each and that it takes 400 points of damage from a single attack. Each one of the three gray regions below, all with equivalent </w:t>
-      </w:r>
-      <w:proofErr w:type="gramStart"/>
-      <w:r>
-        <w:t>area,</w:t>
-      </w:r>
-      <w:proofErr w:type="gramEnd"/>
-      <w:r>
-        <w:t xml:space="preserve"> could be used to represent that damage:</w:t>
+        <w:t>The idea is to represent damage to a stack as an area. The number of surviving ships being one dimension and the damage taken by them another. The total hull of the stack is then the multiplication of both units. As an example, let's say that we have a stack with 100 ships, with 6 HP each and that it takes 400 points of damage from a single attack. Each one of the three gray regions below, all with equivalent area, could be used to represent that damage:</w:t>
       </w:r>
     </w:p>
     <w:p>
@@ -8623,7 +8299,7 @@
                     </pic:cNvPicPr>
                   </pic:nvPicPr>
                   <pic:blipFill>
-                    <a:blip r:embed="rId11">
+                    <a:blip r:embed="rId10">
                       <a:extLst>
                         <a:ext uri="{28A0092B-C50C-407E-A947-70E740481C1C}">
                           <a14:useLocalDpi xmlns:a14="http://schemas.microsoft.com/office/drawing/2010/main" val="0"/>
@@ -8710,7 +8386,7 @@
                     </pic:cNvPicPr>
                   </pic:nvPicPr>
                   <pic:blipFill>
-                    <a:blip r:embed="rId12">
+                    <a:blip r:embed="rId11">
                       <a:extLst>
                         <a:ext uri="{28A0092B-C50C-407E-A947-70E740481C1C}">
                           <a14:useLocalDpi xmlns:a14="http://schemas.microsoft.com/office/drawing/2010/main" val="0"/>
@@ -8989,15 +8665,7 @@
         <w:pStyle w:val="Parrafonormal"/>
       </w:pPr>
       <w:r>
-        <w:t xml:space="preserve">The adversary can choose to retreat from battle. In this case their ships move away from battle and escape after getting out of range of any enemy fire or after 3 rounds, whatever happens </w:t>
-      </w:r>
-      <w:proofErr w:type="gramStart"/>
-      <w:r>
-        <w:t>first.</w:t>
-      </w:r>
-      <w:proofErr w:type="gramEnd"/>
-      <w:r>
-        <w:t xml:space="preserve"> At least 1 round of combat is always performed.</w:t>
+        <w:t>The adversary can choose to retreat from battle. In this case their ships move away from battle and escape after getting out of range of any enemy fire or after 3 rounds, whatever happens first. At least 1 round of combat is always performed.</w:t>
       </w:r>
     </w:p>
     <w:p>
@@ -9398,15 +9066,7 @@
         <w:pStyle w:val="Parrafonormal"/>
       </w:pPr>
       <w:r>
-        <w:t xml:space="preserve">In terms of the intelligence network infiltrators need to be connected by a single </w:t>
-      </w:r>
-      <w:proofErr w:type="spellStart"/>
-      <w:r>
-        <w:t>starlane</w:t>
-      </w:r>
-      <w:proofErr w:type="spellEnd"/>
-      <w:r>
-        <w:t xml:space="preserve"> to another active infiltrator, all the way to one or more of their own outposts. Other agents can only travel into foreign territory if an active cell has already been established in the desired location. This limits the expansion of agents deep into foreign territory and increases the risk of detection, making the infiltration game much more challenging and interesting.</w:t>
+        <w:t>In terms of the intelligence network infiltrators need to be connected by a single starlane to another active infiltrator, all the way to one or more of their own outposts. Other agents can only travel into foreign territory if an active cell has already been established in the desired location. This limits the expansion of agents deep into foreign territory and increases the risk of detection, making the infiltration game much more challenging and interesting.</w:t>
       </w:r>
     </w:p>
     <w:p>
@@ -9434,17 +9094,7 @@
         <w:pStyle w:val="Parrafonormal"/>
       </w:pPr>
       <w:r>
-        <w:t xml:space="preserve">A smuggler is a unit that specializes in intervening markets for profit. Each smuggler in an outside empire will generate 0.01 </w:t>
-      </w:r>
-      <w:proofErr w:type="spellStart"/>
-      <w:proofErr w:type="gramStart"/>
-      <w:r>
-        <w:t>bc</w:t>
-      </w:r>
-      <w:proofErr w:type="spellEnd"/>
-      <w:proofErr w:type="gramEnd"/>
-      <w:r>
-        <w:t xml:space="preserve"> of production per turn from commerce with that empire, up to 20% of the current production of the system in which they are stationed.</w:t>
+        <w:t>A smuggler is a unit that specializes in intervening markets for profit. Each smuggler in an outside empire will generate 0.01 bc of production per turn from commerce with that empire, up to 20% of the current production of the system in which they are stationed.</w:t>
       </w:r>
     </w:p>
     <w:p>
@@ -9540,15 +9190,7 @@
         <w:pStyle w:val="Parrafonormal"/>
       </w:pPr>
       <w:r>
-        <w:t xml:space="preserve">A spy can try to get the secret technologies developed by other empires. A single spy produces a base of 1 research points for each technological area, plus 2 additional research point in each area in which the foreign empire has a higher technological level. A single outpost can't produce more than a number of research </w:t>
-      </w:r>
-      <w:proofErr w:type="gramStart"/>
-      <w:r>
-        <w:t>points</w:t>
-      </w:r>
-      <w:proofErr w:type="gramEnd"/>
-      <w:r>
-        <w:t xml:space="preserve"> equivalent to 20% of the outputs production.</w:t>
+        <w:t>A spy can try to get the secret technologies developed by other empires. A single spy produces a base of 1 research points for each technological area, plus 2 additional research point in each area in which the foreign empire has a higher technological level. A single outpost can't produce more than a number of research points equivalent to 20% of the outputs production.</w:t>
       </w:r>
     </w:p>
     <w:p>
@@ -9637,17 +9279,7 @@
         <w:pStyle w:val="Parrafonormal"/>
       </w:pPr>
       <w:r>
-        <w:t xml:space="preserve">The privateer (or pirate) is a unit designed to harm an enemy's economy. A privateer raids the systems were he is stationed, decreasing the system's production by 10 </w:t>
-      </w:r>
-      <w:proofErr w:type="spellStart"/>
-      <w:proofErr w:type="gramStart"/>
-      <w:r>
-        <w:t>bc</w:t>
-      </w:r>
-      <w:proofErr w:type="spellEnd"/>
-      <w:proofErr w:type="gramEnd"/>
-      <w:r>
-        <w:t xml:space="preserve"> each turn. There is no real limit to the number of privateers that can be effective simultaneously, so an outpost production can be eventually brought down to zero. On the other hand, the bigger the number of privateers operating in a system the harder it becomes to hide their operations, so the probability of discovery is multiplied by half the number of privateers.</w:t>
+        <w:t>The privateer (or pirate) is a unit designed to harm an enemy's economy. A privateer raids the systems were he is stationed, decreasing the system's production by 10 bc each turn. There is no real limit to the number of privateers that can be effective simultaneously, so an outpost production can be eventually brought down to zero. On the other hand, the bigger the number of privateers operating in a system the harder it becomes to hide their operations, so the probability of discovery is multiplied by half the number of privateers.</w:t>
       </w:r>
     </w:p>
     <w:p>
@@ -9819,6 +9451,375 @@
       <w:bookmarkStart w:id="32" w:name="_Toc355415466"/>
       <w:r>
         <w:lastRenderedPageBreak/>
+        <w:t>Fog of War</w:t>
+      </w:r>
+    </w:p>
+    <w:p>
+      <w:pPr>
+        <w:pStyle w:val="Heading2"/>
+      </w:pPr>
+      <w:r>
+        <w:t>Concepts</w:t>
+      </w:r>
+    </w:p>
+    <w:p>
+      <w:pPr>
+        <w:pStyle w:val="Heading4"/>
+        <w:numPr>
+          <w:ilvl w:val="3"/>
+          <w:numId w:val="2"/>
+        </w:numPr>
+      </w:pPr>
+      <w:r>
+        <w:t>The true state</w:t>
+      </w:r>
+    </w:p>
+    <w:p>
+      <w:pPr>
+        <w:pStyle w:val="Parrafonormal"/>
+      </w:pPr>
+      <w:r>
+        <w:t>This can be considered the shared, true state. It includes everything going on in the galaxy.</w:t>
+      </w:r>
+    </w:p>
+    <w:p>
+      <w:pPr>
+        <w:pStyle w:val="Heading4"/>
+        <w:numPr>
+          <w:ilvl w:val="3"/>
+          <w:numId w:val="2"/>
+        </w:numPr>
+      </w:pPr>
+      <w:r>
+        <w:t>Perceived State</w:t>
+      </w:r>
+    </w:p>
+    <w:p>
+      <w:pPr>
+        <w:pStyle w:val="Parrafonormal"/>
+      </w:pPr>
+      <w:r>
+        <w:t>This is the state of things as perceived by a single player/empire. The perceived state is a mix of the things that were visible, some of which can be remembered, the things that are currently visible and new actions taken by the player this turn.</w:t>
+      </w:r>
+    </w:p>
+    <w:p>
+      <w:pPr>
+        <w:pStyle w:val="Heading2"/>
+      </w:pPr>
+      <w:r>
+        <w:t>Visibility</w:t>
+      </w:r>
+    </w:p>
+    <w:p>
+      <w:pPr>
+        <w:pStyle w:val="Parrafonormal"/>
+      </w:pPr>
+      <w:r>
+        <w:t>Visibility corresponds to one or more locations on the true state, visible to a given empire. Locations correspond to stars and lanes. Visibility is limited to those the current location (lane or star) and if orbiting a star also those lanes who reach it. This is a good and practical tradeoff, which also plays well with the fact that we want hidden agents to play an important role. No such thing as sensors capable to detect things several light-years away exist, which is also more realistic.</w:t>
+      </w:r>
+    </w:p>
+    <w:p>
+      <w:pPr>
+        <w:pStyle w:val="Heading2"/>
+      </w:pPr>
+      <w:r>
+        <w:t>Perceived State Overview</w:t>
+      </w:r>
+    </w:p>
+    <w:p>
+      <w:pPr>
+        <w:pStyle w:val="Heading3"/>
+      </w:pPr>
+      <w:r>
+        <w:t>Rules</w:t>
+      </w:r>
+    </w:p>
+    <w:p>
+      <w:pPr>
+        <w:pStyle w:val="Lista"/>
+      </w:pPr>
+      <w:r>
+        <w:t>A star is visible if it has a unit in orbit.</w:t>
+      </w:r>
+    </w:p>
+    <w:p>
+      <w:pPr>
+        <w:pStyle w:val="Lista"/>
+      </w:pPr>
+      <w:r>
+        <w:t>A star is remembered if it was visible before, but not visible.</w:t>
+      </w:r>
+    </w:p>
+    <w:p>
+      <w:pPr>
+        <w:pStyle w:val="Lista"/>
+        <w:numPr>
+          <w:ilvl w:val="1"/>
+          <w:numId w:val="3"/>
+        </w:numPr>
+      </w:pPr>
+      <w:r>
+        <w:t xml:space="preserve">Some placeables should also be remembered: colony (owner), strategic resources, </w:t>
+      </w:r>
+      <w:r>
+        <w:t>HQs</w:t>
+      </w:r>
+      <w:r>
+        <w:t>.</w:t>
+      </w:r>
+    </w:p>
+    <w:p>
+      <w:pPr>
+        <w:pStyle w:val="Lista"/>
+        <w:numPr>
+          <w:ilvl w:val="0"/>
+          <w:numId w:val="1"/>
+        </w:numPr>
+      </w:pPr>
+      <w:r>
+        <w:t>A star is unknown</w:t>
+      </w:r>
+      <w:r>
+        <w:t xml:space="preserve"> if it connects with a visible or remembered star, but has never been visited.</w:t>
+      </w:r>
+    </w:p>
+    <w:p>
+      <w:pPr>
+        <w:pStyle w:val="Lista"/>
+      </w:pPr>
+      <w:r>
+        <w:t>A lane is visible if it touches a visible star.</w:t>
+      </w:r>
+    </w:p>
+    <w:p>
+      <w:pPr>
+        <w:pStyle w:val="Lista"/>
+      </w:pPr>
+      <w:r>
+        <w:t>A lane is visible if there is a fleet traveling through it.</w:t>
+      </w:r>
+    </w:p>
+    <w:p>
+      <w:pPr>
+        <w:pStyle w:val="Lista"/>
+      </w:pPr>
+      <w:r>
+        <w:t xml:space="preserve">A lane is remembered </w:t>
+      </w:r>
+      <w:r>
+        <w:t>if it touches a remembered star.</w:t>
+      </w:r>
+    </w:p>
+    <w:p>
+      <w:pPr>
+        <w:pStyle w:val="Lista"/>
+      </w:pPr>
+      <w:r>
+        <w:t>A placeable (fleets, etc) is visible if it is in a visible place.</w:t>
+      </w:r>
+    </w:p>
+    <w:p>
+      <w:pPr>
+        <w:pStyle w:val="Lista"/>
+      </w:pPr>
+      <w:r>
+        <w:t>Invisible units are visible or not depending on the scale of agent power on a star, and their visible effects on other empires.</w:t>
+      </w:r>
+    </w:p>
+    <w:p>
+      <w:pPr>
+        <w:pStyle w:val="Lista"/>
+      </w:pPr>
+      <w:r>
+        <w:t>Invisible units are never visible in transit.</w:t>
+      </w:r>
+    </w:p>
+    <w:p>
+      <w:pPr>
+        <w:pStyle w:val="Heading3"/>
+      </w:pPr>
+      <w:r>
+        <w:t>Computation</w:t>
+      </w:r>
+    </w:p>
+    <w:p>
+      <w:pPr>
+        <w:pStyle w:val="Lista"/>
+      </w:pPr>
+      <w:r>
+        <w:t>On turn</w:t>
+      </w:r>
+    </w:p>
+    <w:p>
+      <w:pPr>
+        <w:pStyle w:val="Lista"/>
+        <w:numPr>
+          <w:ilvl w:val="1"/>
+          <w:numId w:val="3"/>
+        </w:numPr>
+      </w:pPr>
+      <w:r>
+        <w:t>Clear visible list for all empires</w:t>
+      </w:r>
+    </w:p>
+    <w:p>
+      <w:pPr>
+        <w:pStyle w:val="Lista"/>
+        <w:numPr>
+          <w:ilvl w:val="1"/>
+          <w:numId w:val="3"/>
+        </w:numPr>
+      </w:pPr>
+      <w:r>
+        <w:lastRenderedPageBreak/>
+        <w:t>Traverse all stars</w:t>
+      </w:r>
+    </w:p>
+    <w:p>
+      <w:pPr>
+        <w:pStyle w:val="Lista"/>
+        <w:numPr>
+          <w:ilvl w:val="1"/>
+          <w:numId w:val="3"/>
+        </w:numPr>
+      </w:pPr>
+      <w:r>
+        <w:t>Determine the list of empires who see it</w:t>
+      </w:r>
+    </w:p>
+    <w:p>
+      <w:pPr>
+        <w:pStyle w:val="Lista"/>
+        <w:numPr>
+          <w:ilvl w:val="1"/>
+          <w:numId w:val="3"/>
+        </w:numPr>
+      </w:pPr>
+      <w:r>
+        <w:t>Add star to visible list for those empires</w:t>
+      </w:r>
+    </w:p>
+    <w:p>
+      <w:pPr>
+        <w:pStyle w:val="Lista"/>
+        <w:numPr>
+          <w:ilvl w:val="1"/>
+          <w:numId w:val="3"/>
+        </w:numPr>
+      </w:pPr>
+      <w:r>
+        <w:t>Add star to list of remembered stars for those empires</w:t>
+      </w:r>
+    </w:p>
+    <w:p>
+      <w:pPr>
+        <w:pStyle w:val="Lista"/>
+        <w:numPr>
+          <w:ilvl w:val="2"/>
+          <w:numId w:val="3"/>
+        </w:numPr>
+      </w:pPr>
+      <w:r>
+        <w:t>Update remembered placeable list</w:t>
+      </w:r>
+    </w:p>
+    <w:p>
+      <w:pPr>
+        <w:pStyle w:val="Lista"/>
+        <w:numPr>
+          <w:ilvl w:val="1"/>
+          <w:numId w:val="3"/>
+        </w:numPr>
+      </w:pPr>
+      <w:r>
+        <w:t>Traverse all lanes</w:t>
+      </w:r>
+    </w:p>
+    <w:p>
+      <w:pPr>
+        <w:pStyle w:val="Lista"/>
+        <w:numPr>
+          <w:ilvl w:val="1"/>
+          <w:numId w:val="3"/>
+        </w:numPr>
+      </w:pPr>
+      <w:r>
+        <w:t xml:space="preserve">Also add to visible and remembered lists, as </w:t>
+      </w:r>
+      <w:r>
+        <w:t>appropriate</w:t>
+      </w:r>
+      <w:r>
+        <w:t>.</w:t>
+      </w:r>
+    </w:p>
+    <w:p>
+      <w:pPr>
+        <w:pStyle w:val="Lista"/>
+      </w:pPr>
+      <w:r>
+        <w:t>On render</w:t>
+      </w:r>
+    </w:p>
+    <w:p>
+      <w:pPr>
+        <w:pStyle w:val="Lista"/>
+        <w:numPr>
+          <w:ilvl w:val="1"/>
+          <w:numId w:val="3"/>
+        </w:numPr>
+      </w:pPr>
+      <w:r>
+        <w:t>Traverse visible locations</w:t>
+      </w:r>
+    </w:p>
+    <w:p>
+      <w:pPr>
+        <w:pStyle w:val="Lista"/>
+        <w:numPr>
+          <w:ilvl w:val="1"/>
+          <w:numId w:val="3"/>
+        </w:numPr>
+      </w:pPr>
+      <w:r>
+        <w:t>Draw them and their placeables</w:t>
+      </w:r>
+    </w:p>
+    <w:p>
+      <w:pPr>
+        <w:pStyle w:val="Lista"/>
+        <w:numPr>
+          <w:ilvl w:val="1"/>
+          <w:numId w:val="3"/>
+        </w:numPr>
+      </w:pPr>
+      <w:r>
+        <w:t>Traverse all remembered locations</w:t>
+      </w:r>
+    </w:p>
+    <w:p>
+      <w:pPr>
+        <w:pStyle w:val="Lista"/>
+        <w:numPr>
+          <w:ilvl w:val="1"/>
+          <w:numId w:val="3"/>
+        </w:numPr>
+      </w:pPr>
+      <w:r>
+        <w:t>Draw them if not also on the visible list</w:t>
+      </w:r>
+    </w:p>
+    <w:p>
+      <w:pPr>
+        <w:pStyle w:val="Parrafonormal"/>
+      </w:pPr>
+    </w:p>
+    <w:p>
+      <w:pPr>
+        <w:pStyle w:val="Heading1"/>
+      </w:pPr>
+      <w:r>
+        <w:lastRenderedPageBreak/>
         <w:t>Technology</w:t>
       </w:r>
       <w:bookmarkEnd w:id="32"/>
@@ -10058,13 +10059,8 @@
         </w:numPr>
       </w:pPr>
       <w:bookmarkStart w:id="34" w:name="_Toc355415468"/>
-      <w:proofErr w:type="spellStart"/>
-      <w:r>
-        <w:t>Xeno</w:t>
-      </w:r>
-      <w:proofErr w:type="spellEnd"/>
-      <w:r>
-        <w:t>-Domination</w:t>
+      <w:r>
+        <w:t>Xeno-Domination</w:t>
       </w:r>
       <w:bookmarkEnd w:id="34"/>
     </w:p>
@@ -10514,13 +10510,8 @@
       <w:pPr>
         <w:pStyle w:val="Lista"/>
       </w:pPr>
-      <w:proofErr w:type="spellStart"/>
-      <w:r>
-        <w:t>Purebreeds</w:t>
-      </w:r>
-      <w:proofErr w:type="spellEnd"/>
-      <w:r>
-        <w:t xml:space="preserve"> (standard humans)</w:t>
+      <w:r>
+        <w:t>Purebreeds (standard humans)</w:t>
       </w:r>
       <w:r>
         <w:t>: Focus: balanced</w:t>
@@ -10558,11 +10549,9 @@
       <w:pPr>
         <w:pStyle w:val="Lista"/>
       </w:pPr>
-      <w:proofErr w:type="spellStart"/>
       <w:r>
         <w:t>Crystaloids</w:t>
       </w:r>
-      <w:proofErr w:type="spellEnd"/>
       <w:r>
         <w:t xml:space="preserve"> (crystal-empathy, use crystal ships with liquid crystal compartments)</w:t>
       </w:r>
@@ -10598,13 +10587,8 @@
       <w:pPr>
         <w:pStyle w:val="Lista"/>
       </w:pPr>
-      <w:proofErr w:type="spellStart"/>
-      <w:r>
-        <w:t>Plantoids</w:t>
-      </w:r>
-      <w:proofErr w:type="spellEnd"/>
-      <w:r>
-        <w:t>: sh</w:t>
+      <w:r>
+        <w:t>Plantoids: sh</w:t>
       </w:r>
       <w:r>
         <w:t>i</w:t>
@@ -10616,15 +10600,7 @@
         <w:t>Have a plant affinity.</w:t>
       </w:r>
       <w:r>
-        <w:t xml:space="preserve"> Very efficient </w:t>
-      </w:r>
-      <w:proofErr w:type="spellStart"/>
-      <w:r>
-        <w:t>photosysntesis</w:t>
-      </w:r>
-      <w:proofErr w:type="spellEnd"/>
-      <w:r>
-        <w:t xml:space="preserve"> and very </w:t>
+        <w:t xml:space="preserve"> Very efficient photosysntesis and very </w:t>
       </w:r>
       <w:r>
         <w:t>low growth requirements and maintenance costs in general.</w:t>
@@ -10637,21 +10613,11 @@
       <w:pPr>
         <w:pStyle w:val="Lista"/>
       </w:pPr>
-      <w:proofErr w:type="spellStart"/>
-      <w:r>
-        <w:t>Trascendents</w:t>
-      </w:r>
-      <w:proofErr w:type="spellEnd"/>
-      <w:r>
-        <w:t xml:space="preserve">: </w:t>
-      </w:r>
-      <w:proofErr w:type="spellStart"/>
-      <w:r>
-        <w:t>Psilon</w:t>
-      </w:r>
-      <w:proofErr w:type="spellEnd"/>
-      <w:r>
-        <w:t xml:space="preserve">-like </w:t>
+      <w:r>
+        <w:t xml:space="preserve">Trascendents: </w:t>
+      </w:r>
+      <w:r>
+        <w:t xml:space="preserve">Psilon-like </w:t>
       </w:r>
       <w:r>
         <w:t xml:space="preserve">brains extended by alien drugs. </w:t>
@@ -10668,26 +10634,10 @@
         <w:t xml:space="preserve">Singers: </w:t>
       </w:r>
       <w:r>
-        <w:t xml:space="preserve">highly </w:t>
-      </w:r>
-      <w:proofErr w:type="spellStart"/>
-      <w:r>
-        <w:t>telapatical</w:t>
-      </w:r>
-      <w:proofErr w:type="spellEnd"/>
-      <w:r>
-        <w:t xml:space="preserve"> </w:t>
-      </w:r>
-      <w:r>
-        <w:t xml:space="preserve">race of nomads. Almost </w:t>
-      </w:r>
-      <w:proofErr w:type="spellStart"/>
-      <w:r>
-        <w:t>ommniscient</w:t>
-      </w:r>
-      <w:proofErr w:type="spellEnd"/>
-      <w:r>
-        <w:t xml:space="preserve"> understanding of the cosmos.</w:t>
+        <w:t xml:space="preserve">highly telapatical </w:t>
+      </w:r>
+      <w:r>
+        <w:t>race of nomads. Almost ommniscient understanding of the cosmos.</w:t>
       </w:r>
       <w:r>
         <w:t xml:space="preserve"> Traders.</w:t>
@@ -10707,26 +10657,10 @@
         <w:pStyle w:val="Lista"/>
       </w:pPr>
       <w:r>
-        <w:t xml:space="preserve">Reapers: </w:t>
-      </w:r>
-      <w:proofErr w:type="spellStart"/>
-      <w:r>
-        <w:t>zerg</w:t>
-      </w:r>
-      <w:proofErr w:type="spellEnd"/>
-      <w:r>
-        <w:t>-like humans, beyond all empathy.</w:t>
-      </w:r>
-      <w:r>
-        <w:t xml:space="preserve"> Focus: </w:t>
-      </w:r>
-      <w:proofErr w:type="spellStart"/>
-      <w:r>
-        <w:t>extermiantion</w:t>
-      </w:r>
-      <w:proofErr w:type="spellEnd"/>
-      <w:r>
-        <w:t>, overconsumption.</w:t>
+        <w:t>Reapers: zerg-like humans, beyond all empathy.</w:t>
+      </w:r>
+      <w:r>
+        <w:t xml:space="preserve"> Focus: extermiantion, overconsumption.</w:t>
       </w:r>
     </w:p>
     <w:p>
@@ -10773,23 +10707,7 @@
         <w:pStyle w:val="Lista"/>
       </w:pPr>
       <w:r>
-        <w:t xml:space="preserve">Other sentient life was found, and a wave of </w:t>
-      </w:r>
-      <w:proofErr w:type="spellStart"/>
-      <w:r>
-        <w:t>xeno</w:t>
-      </w:r>
-      <w:proofErr w:type="spellEnd"/>
-      <w:r>
-        <w:t xml:space="preserve"> </w:t>
-      </w:r>
-      <w:proofErr w:type="spellStart"/>
-      <w:r>
-        <w:t>atraction</w:t>
-      </w:r>
-      <w:proofErr w:type="spellEnd"/>
-      <w:r>
-        <w:t>, plus the discovery of empathic links allowed humans and other species to interbreed. Several sub-races were thus born.</w:t>
+        <w:t>Other sentient life was found, and a wave of xeno atraction, plus the discovery of empathic links allowed humans and other species to interbreed. Several sub-races were thus born.</w:t>
       </w:r>
     </w:p>
     <w:p>
@@ -10798,15 +10716,7 @@
       </w:pPr>
       <w:r>
         <w:lastRenderedPageBreak/>
-        <w:t xml:space="preserve">But deep down humanity, while diverse, remained the same. </w:t>
-      </w:r>
-      <w:proofErr w:type="gramStart"/>
-      <w:r>
-        <w:t>The was</w:t>
-      </w:r>
-      <w:proofErr w:type="gramEnd"/>
-      <w:r>
-        <w:t xml:space="preserve"> war, there was peace, there way joy and sadness.</w:t>
+        <w:t>But deep down humanity, while diverse, remained the same. The was war, there was peace, there way joy and sadness.</w:t>
       </w:r>
     </w:p>
     <w:p>
@@ -10838,15 +10748,7 @@
         <w:pStyle w:val="Lista"/>
       </w:pPr>
       <w:r>
-        <w:t xml:space="preserve">… </w:t>
-      </w:r>
-      <w:proofErr w:type="gramStart"/>
-      <w:r>
-        <w:t>but</w:t>
-      </w:r>
-      <w:proofErr w:type="gramEnd"/>
-      <w:r>
-        <w:t xml:space="preserve"> the reapers followed.</w:t>
+        <w:t>… but the reapers followed.</w:t>
       </w:r>
     </w:p>
     <w:p>
@@ -12310,21 +12212,7 @@
               <w:rPr>
                 <w:rStyle w:val="Small"/>
               </w:rPr>
-              <w:t xml:space="preserve"> (mimic </w:t>
-            </w:r>
-            <w:proofErr w:type="spellStart"/>
-            <w:r>
-              <w:rPr>
-                <w:rStyle w:val="Small"/>
-              </w:rPr>
-              <w:t>Vox</w:t>
-            </w:r>
-            <w:proofErr w:type="spellEnd"/>
-            <w:r>
-              <w:rPr>
-                <w:rStyle w:val="Small"/>
-              </w:rPr>
-              <w:t>)</w:t>
+              <w:t xml:space="preserve"> (mimic Vox)</w:t>
             </w:r>
           </w:p>
         </w:tc>
@@ -12731,36 +12619,40 @@
       <w:r>
         <w:t>.</w:t>
       </w:r>
+    </w:p>
+    <w:p>
+      <w:pPr>
+        <w:pStyle w:val="Lista"/>
+        <w:numPr>
+          <w:ilvl w:val="1"/>
+          <w:numId w:val="3"/>
+        </w:numPr>
+      </w:pPr>
+      <w:r>
+        <w:t>Actions</w:t>
+      </w:r>
+      <w:r>
+        <w:t xml:space="preserve"> are lists of replacements and instructions</w:t>
+      </w:r>
+    </w:p>
+    <w:p>
+      <w:pPr>
+        <w:pStyle w:val="Lista"/>
+        <w:numPr>
+          <w:ilvl w:val="1"/>
+          <w:numId w:val="3"/>
+        </w:numPr>
+      </w:pPr>
+      <w:r>
+        <w:t>Actions are applied only when a new turn starts.</w:t>
+      </w:r>
+    </w:p>
+    <w:p>
+      <w:pPr>
+        <w:pStyle w:val="Lista"/>
+      </w:pPr>
       <w:bookmarkStart w:id="40" w:name="_GoBack"/>
       <w:bookmarkEnd w:id="40"/>
-    </w:p>
-    <w:p>
-      <w:pPr>
-        <w:pStyle w:val="Lista"/>
-        <w:numPr>
-          <w:ilvl w:val="1"/>
-          <w:numId w:val="3"/>
-        </w:numPr>
-      </w:pPr>
-      <w:r>
-        <w:t>Actions change the perceived state only</w:t>
-      </w:r>
-      <w:r>
-        <w:t xml:space="preserve"> (fleets created or disbanded, routes modified, </w:t>
-      </w:r>
-      <w:proofErr w:type="spellStart"/>
-      <w:r>
-        <w:t>etc</w:t>
-      </w:r>
-      <w:proofErr w:type="spellEnd"/>
-      <w:r>
-        <w:t>).</w:t>
-      </w:r>
-    </w:p>
-    <w:p>
-      <w:pPr>
-        <w:pStyle w:val="Lista"/>
-      </w:pPr>
       <w:r>
         <w:t>Post-turn phase</w:t>
       </w:r>
@@ -13170,15 +13062,7 @@
         <w:pStyle w:val="Parrafonormal"/>
       </w:pPr>
       <w:r>
-        <w:t xml:space="preserve">It is not clear which one of these is best or if it would be a good idea to force users to solve all conflicts as soon as possible (it alters what </w:t>
-      </w:r>
-      <w:proofErr w:type="gramStart"/>
-      <w:r>
-        <w:t>him</w:t>
-      </w:r>
-      <w:proofErr w:type="gramEnd"/>
-      <w:r>
-        <w:t xml:space="preserve"> and other players, even AIs, see as the turn's reality). For simplicity and fairness and to avoid exploits, the first option seems like a good initial alternative, although some exploration is possible.</w:t>
+        <w:t>It is not clear which one of these is best or if it would be a good idea to force users to solve all conflicts as soon as possible (it alters what him and other players, even AIs, see as the turn's reality). For simplicity and fairness and to avoid exploits, the first option seems like a good initial alternative, although some exploration is possible.</w:t>
       </w:r>
     </w:p>
     <w:p>
@@ -13212,6 +13096,7 @@
         </w:numPr>
       </w:pPr>
       <w:r>
+        <w:lastRenderedPageBreak/>
         <w:t>Update</w:t>
       </w:r>
     </w:p>
@@ -13224,368 +13109,367 @@
         </w:numPr>
       </w:pPr>
       <w:r>
+        <w:t>Clean up from last turn</w:t>
+      </w:r>
+    </w:p>
+    <w:p>
+      <w:pPr>
+        <w:pStyle w:val="Lista"/>
+        <w:numPr>
+          <w:ilvl w:val="2"/>
+          <w:numId w:val="1"/>
+        </w:numPr>
+      </w:pPr>
+      <w:r>
+        <w:t>Reset counts</w:t>
+      </w:r>
+    </w:p>
+    <w:p>
+      <w:pPr>
+        <w:pStyle w:val="Lista"/>
+        <w:numPr>
+          <w:ilvl w:val="2"/>
+          <w:numId w:val="1"/>
+        </w:numPr>
+      </w:pPr>
+      <w:r>
+        <w:t>Reset statistics</w:t>
+      </w:r>
+    </w:p>
+    <w:p>
+      <w:pPr>
+        <w:pStyle w:val="Lista"/>
+        <w:numPr>
+          <w:ilvl w:val="1"/>
+          <w:numId w:val="1"/>
+        </w:numPr>
+      </w:pPr>
+      <w:r>
+        <w:t>Update all fleets (of any type)</w:t>
+      </w:r>
+    </w:p>
+    <w:p>
+      <w:pPr>
+        <w:pStyle w:val="Lista"/>
+        <w:numPr>
+          <w:ilvl w:val="2"/>
+          <w:numId w:val="1"/>
+        </w:numPr>
+      </w:pPr>
+      <w:r>
+        <w:t>Movements</w:t>
+      </w:r>
+    </w:p>
+    <w:p>
+      <w:pPr>
+        <w:pStyle w:val="Lista"/>
+        <w:numPr>
+          <w:ilvl w:val="2"/>
+          <w:numId w:val="1"/>
+        </w:numPr>
+      </w:pPr>
+      <w:r>
+        <w:t>Expenses</w:t>
+      </w:r>
+    </w:p>
+    <w:p>
+      <w:pPr>
+        <w:pStyle w:val="Lista"/>
+        <w:numPr>
+          <w:ilvl w:val="2"/>
+          <w:numId w:val="1"/>
+        </w:numPr>
+      </w:pPr>
+      <w:r>
+        <w:t>Post Statistics</w:t>
+      </w:r>
+    </w:p>
+    <w:p>
+      <w:pPr>
+        <w:pStyle w:val="Lista"/>
+        <w:numPr>
+          <w:ilvl w:val="1"/>
+          <w:numId w:val="1"/>
+        </w:numPr>
+      </w:pPr>
+      <w:r>
+        <w:t>Update technology</w:t>
+      </w:r>
+    </w:p>
+    <w:p>
+      <w:pPr>
+        <w:pStyle w:val="Lista"/>
+        <w:numPr>
+          <w:ilvl w:val="2"/>
+          <w:numId w:val="1"/>
+        </w:numPr>
+      </w:pPr>
+      <w:r>
+        <w:t>Status</w:t>
+      </w:r>
+    </w:p>
+    <w:p>
+      <w:pPr>
+        <w:pStyle w:val="Lista"/>
+        <w:numPr>
+          <w:ilvl w:val="2"/>
+          <w:numId w:val="1"/>
+        </w:numPr>
+      </w:pPr>
+      <w:r>
+        <w:t>Expenses</w:t>
+      </w:r>
+    </w:p>
+    <w:p>
+      <w:pPr>
+        <w:pStyle w:val="Lista"/>
+        <w:numPr>
+          <w:ilvl w:val="2"/>
+          <w:numId w:val="1"/>
+        </w:numPr>
+      </w:pPr>
+      <w:r>
+        <w:t>Post Statistics</w:t>
+      </w:r>
+    </w:p>
+    <w:p>
+      <w:pPr>
+        <w:pStyle w:val="Lista"/>
+        <w:numPr>
+          <w:ilvl w:val="1"/>
+          <w:numId w:val="1"/>
+        </w:numPr>
+      </w:pPr>
+      <w:r>
+        <w:t>Update shipyards</w:t>
+      </w:r>
+    </w:p>
+    <w:p>
+      <w:pPr>
+        <w:pStyle w:val="Lista"/>
+        <w:numPr>
+          <w:ilvl w:val="2"/>
+          <w:numId w:val="1"/>
+        </w:numPr>
+      </w:pPr>
+      <w:r>
+        <w:t>Production</w:t>
+      </w:r>
+    </w:p>
+    <w:p>
+      <w:pPr>
+        <w:pStyle w:val="Lista"/>
+        <w:numPr>
+          <w:ilvl w:val="2"/>
+          <w:numId w:val="1"/>
+        </w:numPr>
+      </w:pPr>
+      <w:r>
+        <w:t>Expenses</w:t>
+      </w:r>
+    </w:p>
+    <w:p>
+      <w:pPr>
+        <w:pStyle w:val="Lista"/>
+        <w:numPr>
+          <w:ilvl w:val="2"/>
+          <w:numId w:val="1"/>
+        </w:numPr>
+      </w:pPr>
+      <w:r>
+        <w:t>Post Statistics</w:t>
+      </w:r>
+    </w:p>
+    <w:p>
+      <w:pPr>
+        <w:pStyle w:val="Lista"/>
+        <w:numPr>
+          <w:ilvl w:val="1"/>
+          <w:numId w:val="1"/>
+        </w:numPr>
+      </w:pPr>
+      <w:r>
+        <w:t>Update all colonies</w:t>
+      </w:r>
+    </w:p>
+    <w:p>
+      <w:pPr>
+        <w:pStyle w:val="Lista"/>
+        <w:numPr>
+          <w:ilvl w:val="2"/>
+          <w:numId w:val="1"/>
+        </w:numPr>
+      </w:pPr>
+      <w:r>
+        <w:t>Production</w:t>
+      </w:r>
+    </w:p>
+    <w:p>
+      <w:pPr>
+        <w:pStyle w:val="Lista"/>
+        <w:numPr>
+          <w:ilvl w:val="2"/>
+          <w:numId w:val="1"/>
+        </w:numPr>
+      </w:pPr>
+      <w:r>
+        <w:t>Expenses</w:t>
+      </w:r>
+    </w:p>
+    <w:p>
+      <w:pPr>
+        <w:pStyle w:val="Lista"/>
+        <w:numPr>
+          <w:ilvl w:val="2"/>
+          <w:numId w:val="1"/>
+        </w:numPr>
+      </w:pPr>
+      <w:r>
+        <w:t>Growth</w:t>
+      </w:r>
+    </w:p>
+    <w:p>
+      <w:pPr>
+        <w:pStyle w:val="Lista"/>
+        <w:numPr>
+          <w:ilvl w:val="2"/>
+          <w:numId w:val="1"/>
+        </w:numPr>
+      </w:pPr>
+      <w:r>
+        <w:t>Post Statistics</w:t>
+      </w:r>
+    </w:p>
+    <w:p>
+      <w:pPr>
+        <w:pStyle w:val="Lista"/>
+        <w:numPr>
+          <w:ilvl w:val="0"/>
+          <w:numId w:val="1"/>
+        </w:numPr>
+      </w:pPr>
+      <w:r>
+        <w:t>Conflicts (discovered by location)</w:t>
+      </w:r>
+    </w:p>
+    <w:p>
+      <w:pPr>
+        <w:pStyle w:val="Lista"/>
+        <w:numPr>
+          <w:ilvl w:val="1"/>
+          <w:numId w:val="1"/>
+        </w:numPr>
+      </w:pPr>
+      <w:r>
+        <w:t>Merge fleets if needed</w:t>
+      </w:r>
+    </w:p>
+    <w:p>
+      <w:pPr>
+        <w:pStyle w:val="Lista"/>
+        <w:numPr>
+          <w:ilvl w:val="1"/>
+          <w:numId w:val="1"/>
+        </w:numPr>
+      </w:pPr>
+      <w:r>
+        <w:t>Check for sabotage</w:t>
+      </w:r>
+    </w:p>
+    <w:p>
+      <w:pPr>
+        <w:pStyle w:val="Lista"/>
+        <w:numPr>
+          <w:ilvl w:val="1"/>
+          <w:numId w:val="1"/>
+        </w:numPr>
+      </w:pPr>
+      <w:r>
+        <w:t>Check for space combat</w:t>
+      </w:r>
+    </w:p>
+    <w:p>
+      <w:pPr>
+        <w:pStyle w:val="Lista"/>
+        <w:numPr>
+          <w:ilvl w:val="1"/>
+          <w:numId w:val="1"/>
+        </w:numPr>
+      </w:pPr>
+      <w:r>
+        <w:t>Check for bombing</w:t>
+      </w:r>
+    </w:p>
+    <w:p>
+      <w:pPr>
+        <w:pStyle w:val="Lista"/>
+        <w:numPr>
+          <w:ilvl w:val="1"/>
+          <w:numId w:val="1"/>
+        </w:numPr>
+      </w:pPr>
+      <w:r>
+        <w:t>Check for invasions</w:t>
+      </w:r>
+    </w:p>
+    <w:p>
+      <w:pPr>
+        <w:pStyle w:val="Lista"/>
+        <w:numPr>
+          <w:ilvl w:val="1"/>
+          <w:numId w:val="1"/>
+        </w:numPr>
+      </w:pPr>
+      <w:r>
+        <w:t>Clean empty fleets</w:t>
+      </w:r>
+    </w:p>
+    <w:p>
+      <w:pPr>
+        <w:pStyle w:val="Lista"/>
+        <w:numPr>
+          <w:ilvl w:val="0"/>
+          <w:numId w:val="1"/>
+        </w:numPr>
+      </w:pPr>
+      <w:r>
+        <w:t>Orders</w:t>
+      </w:r>
+    </w:p>
+    <w:p>
+      <w:pPr>
+        <w:pStyle w:val="Lista"/>
+        <w:numPr>
+          <w:ilvl w:val="1"/>
+          <w:numId w:val="1"/>
+        </w:numPr>
+      </w:pPr>
+      <w:r>
+        <w:t>Launch AIs</w:t>
+      </w:r>
+    </w:p>
+    <w:p>
+      <w:pPr>
+        <w:pStyle w:val="Lista"/>
+        <w:numPr>
+          <w:ilvl w:val="1"/>
+          <w:numId w:val="1"/>
+        </w:numPr>
+      </w:pPr>
+      <w:r>
+        <w:t>Open the turn for player input and instructions</w:t>
+      </w:r>
+    </w:p>
+    <w:p>
+      <w:pPr>
+        <w:pStyle w:val="Parrafonormal"/>
+      </w:pPr>
+      <w:r>
+        <w:t xml:space="preserve">As many of the items as possible are solved automatically, asking for user input only if necessary. At any point in time, only a single event is active, and they are processed in order. If an active call detects </w:t>
+      </w:r>
+      <w:r>
         <w:lastRenderedPageBreak/>
-        <w:t>Clean up from last turn</w:t>
-      </w:r>
-    </w:p>
-    <w:p>
-      <w:pPr>
-        <w:pStyle w:val="Lista"/>
-        <w:numPr>
-          <w:ilvl w:val="2"/>
-          <w:numId w:val="1"/>
-        </w:numPr>
-      </w:pPr>
-      <w:r>
-        <w:t>Reset counts</w:t>
-      </w:r>
-    </w:p>
-    <w:p>
-      <w:pPr>
-        <w:pStyle w:val="Lista"/>
-        <w:numPr>
-          <w:ilvl w:val="2"/>
-          <w:numId w:val="1"/>
-        </w:numPr>
-      </w:pPr>
-      <w:r>
-        <w:t>Reset statistics</w:t>
-      </w:r>
-    </w:p>
-    <w:p>
-      <w:pPr>
-        <w:pStyle w:val="Lista"/>
-        <w:numPr>
-          <w:ilvl w:val="1"/>
-          <w:numId w:val="1"/>
-        </w:numPr>
-      </w:pPr>
-      <w:r>
-        <w:t>Update all fleets (of any type)</w:t>
-      </w:r>
-    </w:p>
-    <w:p>
-      <w:pPr>
-        <w:pStyle w:val="Lista"/>
-        <w:numPr>
-          <w:ilvl w:val="2"/>
-          <w:numId w:val="1"/>
-        </w:numPr>
-      </w:pPr>
-      <w:r>
-        <w:t>Movements</w:t>
-      </w:r>
-    </w:p>
-    <w:p>
-      <w:pPr>
-        <w:pStyle w:val="Lista"/>
-        <w:numPr>
-          <w:ilvl w:val="2"/>
-          <w:numId w:val="1"/>
-        </w:numPr>
-      </w:pPr>
-      <w:r>
-        <w:t>Expenses</w:t>
-      </w:r>
-    </w:p>
-    <w:p>
-      <w:pPr>
-        <w:pStyle w:val="Lista"/>
-        <w:numPr>
-          <w:ilvl w:val="2"/>
-          <w:numId w:val="1"/>
-        </w:numPr>
-      </w:pPr>
-      <w:r>
-        <w:t>Post Statistics</w:t>
-      </w:r>
-    </w:p>
-    <w:p>
-      <w:pPr>
-        <w:pStyle w:val="Lista"/>
-        <w:numPr>
-          <w:ilvl w:val="1"/>
-          <w:numId w:val="1"/>
-        </w:numPr>
-      </w:pPr>
-      <w:r>
-        <w:t>Update technology</w:t>
-      </w:r>
-    </w:p>
-    <w:p>
-      <w:pPr>
-        <w:pStyle w:val="Lista"/>
-        <w:numPr>
-          <w:ilvl w:val="2"/>
-          <w:numId w:val="1"/>
-        </w:numPr>
-      </w:pPr>
-      <w:r>
-        <w:t>Status</w:t>
-      </w:r>
-    </w:p>
-    <w:p>
-      <w:pPr>
-        <w:pStyle w:val="Lista"/>
-        <w:numPr>
-          <w:ilvl w:val="2"/>
-          <w:numId w:val="1"/>
-        </w:numPr>
-      </w:pPr>
-      <w:r>
-        <w:t>Expenses</w:t>
-      </w:r>
-    </w:p>
-    <w:p>
-      <w:pPr>
-        <w:pStyle w:val="Lista"/>
-        <w:numPr>
-          <w:ilvl w:val="2"/>
-          <w:numId w:val="1"/>
-        </w:numPr>
-      </w:pPr>
-      <w:r>
-        <w:t>Post Statistics</w:t>
-      </w:r>
-    </w:p>
-    <w:p>
-      <w:pPr>
-        <w:pStyle w:val="Lista"/>
-        <w:numPr>
-          <w:ilvl w:val="1"/>
-          <w:numId w:val="1"/>
-        </w:numPr>
-      </w:pPr>
-      <w:r>
-        <w:t>Update shipyards</w:t>
-      </w:r>
-    </w:p>
-    <w:p>
-      <w:pPr>
-        <w:pStyle w:val="Lista"/>
-        <w:numPr>
-          <w:ilvl w:val="2"/>
-          <w:numId w:val="1"/>
-        </w:numPr>
-      </w:pPr>
-      <w:r>
-        <w:t>Production</w:t>
-      </w:r>
-    </w:p>
-    <w:p>
-      <w:pPr>
-        <w:pStyle w:val="Lista"/>
-        <w:numPr>
-          <w:ilvl w:val="2"/>
-          <w:numId w:val="1"/>
-        </w:numPr>
-      </w:pPr>
-      <w:r>
-        <w:t>Expenses</w:t>
-      </w:r>
-    </w:p>
-    <w:p>
-      <w:pPr>
-        <w:pStyle w:val="Lista"/>
-        <w:numPr>
-          <w:ilvl w:val="2"/>
-          <w:numId w:val="1"/>
-        </w:numPr>
-      </w:pPr>
-      <w:r>
-        <w:t>Post Statistics</w:t>
-      </w:r>
-    </w:p>
-    <w:p>
-      <w:pPr>
-        <w:pStyle w:val="Lista"/>
-        <w:numPr>
-          <w:ilvl w:val="1"/>
-          <w:numId w:val="1"/>
-        </w:numPr>
-      </w:pPr>
-      <w:r>
-        <w:t>Update all colonies</w:t>
-      </w:r>
-    </w:p>
-    <w:p>
-      <w:pPr>
-        <w:pStyle w:val="Lista"/>
-        <w:numPr>
-          <w:ilvl w:val="2"/>
-          <w:numId w:val="1"/>
-        </w:numPr>
-      </w:pPr>
-      <w:r>
-        <w:t>Production</w:t>
-      </w:r>
-    </w:p>
-    <w:p>
-      <w:pPr>
-        <w:pStyle w:val="Lista"/>
-        <w:numPr>
-          <w:ilvl w:val="2"/>
-          <w:numId w:val="1"/>
-        </w:numPr>
-      </w:pPr>
-      <w:r>
-        <w:t>Expenses</w:t>
-      </w:r>
-    </w:p>
-    <w:p>
-      <w:pPr>
-        <w:pStyle w:val="Lista"/>
-        <w:numPr>
-          <w:ilvl w:val="2"/>
-          <w:numId w:val="1"/>
-        </w:numPr>
-      </w:pPr>
-      <w:r>
-        <w:t>Growth</w:t>
-      </w:r>
-    </w:p>
-    <w:p>
-      <w:pPr>
-        <w:pStyle w:val="Lista"/>
-        <w:numPr>
-          <w:ilvl w:val="2"/>
-          <w:numId w:val="1"/>
-        </w:numPr>
-      </w:pPr>
-      <w:r>
-        <w:t>Post Statistics</w:t>
-      </w:r>
-    </w:p>
-    <w:p>
-      <w:pPr>
-        <w:pStyle w:val="Lista"/>
-        <w:numPr>
-          <w:ilvl w:val="0"/>
-          <w:numId w:val="1"/>
-        </w:numPr>
-      </w:pPr>
-      <w:r>
-        <w:t>Conflicts (discovered by location)</w:t>
-      </w:r>
-    </w:p>
-    <w:p>
-      <w:pPr>
-        <w:pStyle w:val="Lista"/>
-        <w:numPr>
-          <w:ilvl w:val="1"/>
-          <w:numId w:val="1"/>
-        </w:numPr>
-      </w:pPr>
-      <w:r>
-        <w:t>Merge fleets if needed</w:t>
-      </w:r>
-    </w:p>
-    <w:p>
-      <w:pPr>
-        <w:pStyle w:val="Lista"/>
-        <w:numPr>
-          <w:ilvl w:val="1"/>
-          <w:numId w:val="1"/>
-        </w:numPr>
-      </w:pPr>
-      <w:r>
-        <w:t>Check for sabotage</w:t>
-      </w:r>
-    </w:p>
-    <w:p>
-      <w:pPr>
-        <w:pStyle w:val="Lista"/>
-        <w:numPr>
-          <w:ilvl w:val="1"/>
-          <w:numId w:val="1"/>
-        </w:numPr>
-      </w:pPr>
-      <w:r>
-        <w:t>Check for space combat</w:t>
-      </w:r>
-    </w:p>
-    <w:p>
-      <w:pPr>
-        <w:pStyle w:val="Lista"/>
-        <w:numPr>
-          <w:ilvl w:val="1"/>
-          <w:numId w:val="1"/>
-        </w:numPr>
-      </w:pPr>
-      <w:r>
-        <w:t>Check for bombing</w:t>
-      </w:r>
-    </w:p>
-    <w:p>
-      <w:pPr>
-        <w:pStyle w:val="Lista"/>
-        <w:numPr>
-          <w:ilvl w:val="1"/>
-          <w:numId w:val="1"/>
-        </w:numPr>
-      </w:pPr>
-      <w:r>
-        <w:t>Check for invasions</w:t>
-      </w:r>
-    </w:p>
-    <w:p>
-      <w:pPr>
-        <w:pStyle w:val="Lista"/>
-        <w:numPr>
-          <w:ilvl w:val="1"/>
-          <w:numId w:val="1"/>
-        </w:numPr>
-      </w:pPr>
-      <w:r>
-        <w:t>Clean empty fleets</w:t>
-      </w:r>
-    </w:p>
-    <w:p>
-      <w:pPr>
-        <w:pStyle w:val="Lista"/>
-        <w:numPr>
-          <w:ilvl w:val="0"/>
-          <w:numId w:val="1"/>
-        </w:numPr>
-      </w:pPr>
-      <w:r>
-        <w:t>Orders</w:t>
-      </w:r>
-    </w:p>
-    <w:p>
-      <w:pPr>
-        <w:pStyle w:val="Lista"/>
-        <w:numPr>
-          <w:ilvl w:val="1"/>
-          <w:numId w:val="1"/>
-        </w:numPr>
-      </w:pPr>
-      <w:r>
-        <w:t>Launch AIs</w:t>
-      </w:r>
-    </w:p>
-    <w:p>
-      <w:pPr>
-        <w:pStyle w:val="Lista"/>
-        <w:numPr>
-          <w:ilvl w:val="1"/>
-          <w:numId w:val="1"/>
-        </w:numPr>
-      </w:pPr>
-      <w:r>
-        <w:t>Open the turn for player input and instructions</w:t>
-      </w:r>
-    </w:p>
-    <w:p>
-      <w:pPr>
-        <w:pStyle w:val="Parrafonormal"/>
-      </w:pPr>
-      <w:r>
-        <w:t xml:space="preserve">As many of the items as possible are solved automatically, asking for user input only if necessary. At any point in time, only a single event is active, and they are processed in order. If an active call detects that the current item is solved, it moves to the next item currently in the list or to the next location. If the </w:t>
-      </w:r>
-      <w:r>
-        <w:lastRenderedPageBreak/>
-        <w:t>item is marked as requiring user input, then the loop is stopped until the event is again marked as complete.</w:t>
+        <w:t>that the current item is solved, it moves to the next item currently in the list or to the next location. If the item is marked as requiring user input, then the loop is stopped until the event is again marked as complete.</w:t>
       </w:r>
     </w:p>
     <w:p>
@@ -13823,6 +13707,7 @@
         </w:numPr>
       </w:pPr>
       <w:r>
+        <w:lastRenderedPageBreak/>
         <w:t>Remove any persistent event from these locations.</w:t>
       </w:r>
     </w:p>
@@ -13835,7 +13720,6 @@
         </w:numPr>
       </w:pPr>
       <w:r>
-        <w:lastRenderedPageBreak/>
         <w:t>Generate new set of events for these locations.</w:t>
       </w:r>
     </w:p>
@@ -13911,7 +13795,6 @@
       <w:tblPr>
         <w:tblStyle w:val="Tabla"/>
         <w:tblW w:w="0" w:type="auto"/>
-        <w:tblInd w:w="357" w:type="dxa"/>
         <w:tblLook w:val="04A0" w:firstRow="1" w:lastRow="0" w:firstColumn="1" w:lastColumn="0" w:noHBand="0" w:noVBand="1"/>
       </w:tblPr>
       <w:tblGrid>
@@ -14339,15 +14222,7 @@
     </w:p>
     <w:p>
       <w:r>
-        <w:t xml:space="preserve">Note that for AI purposes, all possible actions (or most of them) will likely be generated anyway at the beginning of each turn. AIs will not be opening interfaces. Also consider </w:t>
-      </w:r>
-      <w:proofErr w:type="spellStart"/>
-      <w:r>
-        <w:t>paralelism</w:t>
-      </w:r>
-      <w:proofErr w:type="spellEnd"/>
-      <w:r>
-        <w:t>.</w:t>
+        <w:t>Note that for AI purposes, all possible actions (or most of them) will likely be generated anyway at the beginning of each turn. AIs will not be opening interfaces. Also consider paralelism.</w:t>
       </w:r>
     </w:p>
     <w:p/>
@@ -14884,7 +14759,7 @@
         </w:rPr>
         <w:t xml:space="preserve">Note: Inspired in no small part by the design presented here: </w:t>
       </w:r>
-      <w:hyperlink r:id="rId13" w:history="1">
+      <w:hyperlink r:id="rId12" w:history="1">
         <w:r>
           <w:rPr>
             <w:rStyle w:val="Emphasis"/>
@@ -16305,21 +16180,7 @@
               <w:rPr>
                 <w:rStyle w:val="Small"/>
               </w:rPr>
-              <w:t xml:space="preserve">outposts. Includes production, last turn growth, current industry, expected maximum industry, maintenance, </w:t>
-            </w:r>
-            <w:proofErr w:type="gramStart"/>
-            <w:r>
-              <w:rPr>
-                <w:rStyle w:val="Small"/>
-              </w:rPr>
-              <w:t>button</w:t>
-            </w:r>
-            <w:proofErr w:type="gramEnd"/>
-            <w:r>
-              <w:rPr>
-                <w:rStyle w:val="Small"/>
-              </w:rPr>
-              <w:t xml:space="preserve"> to overexploit. Controls growth.</w:t>
+              <w:t>outposts. Includes production, last turn growth, current industry, expected maximum industry, maintenance, button to overexploit. Controls growth.</w:t>
             </w:r>
           </w:p>
         </w:tc>
@@ -16838,15 +16699,7 @@
         <w:pStyle w:val="Parrafonormal"/>
       </w:pPr>
       <w:r>
-        <w:t xml:space="preserve">Race modifiers should not be only about bonuses or </w:t>
-      </w:r>
-      <w:proofErr w:type="gramStart"/>
-      <w:r>
-        <w:t>penalties,</w:t>
-      </w:r>
-      <w:proofErr w:type="gramEnd"/>
-      <w:r>
-        <w:t xml:space="preserve"> they should hopefully be about different ways to play the game. Some ideas:</w:t>
+        <w:t>Race modifiers should not be only about bonuses or penalties, they should hopefully be about different ways to play the game. Some ideas:</w:t>
       </w:r>
     </w:p>
     <w:p>
@@ -16857,11 +16710,9 @@
           <w:numId w:val="2"/>
         </w:numPr>
       </w:pPr>
-      <w:proofErr w:type="spellStart"/>
       <w:r>
         <w:t>Canibalization</w:t>
       </w:r>
-      <w:proofErr w:type="spellEnd"/>
     </w:p>
     <w:p>
       <w:pPr>
@@ -16931,13 +16782,8 @@
       <w:pPr>
         <w:pStyle w:val="Parrafonormal"/>
       </w:pPr>
-      <w:proofErr w:type="gramStart"/>
-      <w:r>
-        <w:t>Bonus or penalty according to the abundance of space and good conditions.</w:t>
-      </w:r>
-      <w:proofErr w:type="gramEnd"/>
-      <w:r>
-        <w:t xml:space="preserve"> Good for new planets but limits the output of older outposts.</w:t>
+      <w:r>
+        <w:t>Bonus or penalty according to the abundance of space and good conditions. Good for new planets but limits the output of older outposts.</w:t>
       </w:r>
     </w:p>
     <w:p>
@@ -16957,13 +16803,8 @@
       <w:pPr>
         <w:pStyle w:val="Parrafonormal"/>
       </w:pPr>
-      <w:proofErr w:type="gramStart"/>
-      <w:r>
-        <w:t>Production penalty based on the size of the empire.</w:t>
-      </w:r>
-      <w:proofErr w:type="gramEnd"/>
-      <w:r>
-        <w:t xml:space="preserve"> This is interesting since it can put larger empires in trouble, especially since there is not much of a balancing act other ways (bigger-&gt;better).</w:t>
+      <w:r>
+        <w:t>Production penalty based on the size of the empire. This is interesting since it can put larger empires in trouble, especially since there is not much of a balancing act other ways (bigger-&gt;better).</w:t>
       </w:r>
     </w:p>
     <w:p>
@@ -17431,21 +17272,7 @@
               <w:rPr>
                 <w:rStyle w:val="Small"/>
               </w:rPr>
-              <w:t xml:space="preserve">Speed at which ships can travel through </w:t>
-            </w:r>
-            <w:proofErr w:type="spellStart"/>
-            <w:r>
-              <w:rPr>
-                <w:rStyle w:val="Small"/>
-              </w:rPr>
-              <w:t>starlanes</w:t>
-            </w:r>
-            <w:proofErr w:type="spellEnd"/>
-            <w:r>
-              <w:rPr>
-                <w:rStyle w:val="Small"/>
-              </w:rPr>
-              <w:t>.</w:t>
+              <w:t>Speed at which ships can travel through starlanes.</w:t>
             </w:r>
           </w:p>
         </w:tc>
@@ -18551,15 +18378,7 @@
         </w:numPr>
       </w:pPr>
       <w:r>
-        <w:t xml:space="preserve">1D combat, option to choose behavior for each ship stack in </w:t>
-      </w:r>
-      <w:proofErr w:type="spellStart"/>
-      <w:r>
-        <w:t>realtime</w:t>
-      </w:r>
-      <w:proofErr w:type="spellEnd"/>
-      <w:r>
-        <w:t>.</w:t>
+        <w:t>1D combat, option to choose behavior for each ship stack in realtime.</w:t>
       </w:r>
     </w:p>
     <w:p>
@@ -18575,7 +18394,7 @@
       </w:r>
     </w:p>
     <w:sectPr>
-      <w:footerReference w:type="first" r:id="rId14"/>
+      <w:footerReference w:type="first" r:id="rId13"/>
       <w:pgSz w:w="12240" w:h="15840" w:code="1"/>
       <w:pgMar w:top="1440" w:right="1440" w:bottom="1440" w:left="1440" w:header="708" w:footer="708" w:gutter="0"/>
       <w:cols w:space="708"/>
@@ -18587,7 +18406,7 @@
 </file>
 
 <file path=word/endnotes.xml><?xml version="1.0" encoding="utf-8"?>
-<w:endnotes xmlns:wpc="http://schemas.microsoft.com/office/word/2010/wordprocessingCanvas" xmlns:mc="http://schemas.openxmlformats.org/markup-compatibility/2006" xmlns:o="urn:schemas-microsoft-com:office:office" xmlns:r="http://schemas.openxmlformats.org/officeDocument/2006/relationships" xmlns:m="http://schemas.openxmlformats.org/officeDocument/2006/math" xmlns:v="urn:schemas-microsoft-com:vml" xmlns:wp14="http://schemas.microsoft.com/office/word/2010/wordprocessingDrawing" xmlns:wp="http://schemas.openxmlformats.org/drawingml/2006/wordprocessingDrawing" xmlns:w10="urn:schemas-microsoft-com:office:word" xmlns:w="http://schemas.openxmlformats.org/wordprocessingml/2006/main" xmlns:w14="http://schemas.microsoft.com/office/word/2010/wordml" xmlns:wpg="http://schemas.microsoft.com/office/word/2010/wordprocessingGroup" xmlns:wpi="http://schemas.microsoft.com/office/word/2010/wordprocessingInk" xmlns:wne="http://schemas.microsoft.com/office/word/2006/wordml" xmlns:wps="http://schemas.microsoft.com/office/word/2010/wordprocessingShape" mc:Ignorable="w14 wp14">
+<w:endnotes xmlns:wpc="http://schemas.microsoft.com/office/word/2010/wordprocessingCanvas" xmlns:mc="http://schemas.openxmlformats.org/markup-compatibility/2006" xmlns:o="urn:schemas-microsoft-com:office:office" xmlns:r="http://schemas.openxmlformats.org/officeDocument/2006/relationships" xmlns:m="http://schemas.openxmlformats.org/officeDocument/2006/math" xmlns:v="urn:schemas-microsoft-com:vml" xmlns:wp14="http://schemas.microsoft.com/office/word/2010/wordprocessingDrawing" xmlns:wp="http://schemas.openxmlformats.org/drawingml/2006/wordprocessingDrawing" xmlns:w10="urn:schemas-microsoft-com:office:word" xmlns:w="http://schemas.openxmlformats.org/wordprocessingml/2006/main" xmlns:w14="http://schemas.microsoft.com/office/word/2010/wordml" xmlns:w15="http://schemas.microsoft.com/office/word/2012/wordml" xmlns:wpg="http://schemas.microsoft.com/office/word/2010/wordprocessingGroup" xmlns:wpi="http://schemas.microsoft.com/office/word/2010/wordprocessingInk" xmlns:wne="http://schemas.microsoft.com/office/word/2006/wordml" xmlns:wps="http://schemas.microsoft.com/office/word/2010/wordprocessingShape" mc:Ignorable="w14 w15 wp14">
   <w:endnote w:type="separator" w:id="-1">
     <w:p>
       <w:pPr>
@@ -18612,7 +18431,7 @@
 </file>
 
 <file path=word/footer1.xml><?xml version="1.0" encoding="utf-8"?>
-<w:ftr xmlns:wpc="http://schemas.microsoft.com/office/word/2010/wordprocessingCanvas" xmlns:mc="http://schemas.openxmlformats.org/markup-compatibility/2006" xmlns:o="urn:schemas-microsoft-com:office:office" xmlns:r="http://schemas.openxmlformats.org/officeDocument/2006/relationships" xmlns:m="http://schemas.openxmlformats.org/officeDocument/2006/math" xmlns:v="urn:schemas-microsoft-com:vml" xmlns:wp14="http://schemas.microsoft.com/office/word/2010/wordprocessingDrawing" xmlns:wp="http://schemas.openxmlformats.org/drawingml/2006/wordprocessingDrawing" xmlns:w10="urn:schemas-microsoft-com:office:word" xmlns:w="http://schemas.openxmlformats.org/wordprocessingml/2006/main" xmlns:w14="http://schemas.microsoft.com/office/word/2010/wordml" xmlns:wpg="http://schemas.microsoft.com/office/word/2010/wordprocessingGroup" xmlns:wpi="http://schemas.microsoft.com/office/word/2010/wordprocessingInk" xmlns:wne="http://schemas.microsoft.com/office/word/2006/wordml" xmlns:wps="http://schemas.microsoft.com/office/word/2010/wordprocessingShape" mc:Ignorable="w14 wp14">
+<w:ftr xmlns:wpc="http://schemas.microsoft.com/office/word/2010/wordprocessingCanvas" xmlns:mc="http://schemas.openxmlformats.org/markup-compatibility/2006" xmlns:o="urn:schemas-microsoft-com:office:office" xmlns:r="http://schemas.openxmlformats.org/officeDocument/2006/relationships" xmlns:m="http://schemas.openxmlformats.org/officeDocument/2006/math" xmlns:v="urn:schemas-microsoft-com:vml" xmlns:wp14="http://schemas.microsoft.com/office/word/2010/wordprocessingDrawing" xmlns:wp="http://schemas.openxmlformats.org/drawingml/2006/wordprocessingDrawing" xmlns:w10="urn:schemas-microsoft-com:office:word" xmlns:w="http://schemas.openxmlformats.org/wordprocessingml/2006/main" xmlns:w14="http://schemas.microsoft.com/office/word/2010/wordml" xmlns:w15="http://schemas.microsoft.com/office/word/2012/wordml" xmlns:wpg="http://schemas.microsoft.com/office/word/2010/wordprocessingGroup" xmlns:wpi="http://schemas.microsoft.com/office/word/2010/wordprocessingInk" xmlns:wne="http://schemas.microsoft.com/office/word/2006/wordml" xmlns:wps="http://schemas.microsoft.com/office/word/2010/wordprocessingShape" mc:Ignorable="w14 w15 wp14">
   <w:sdt>
     <w:sdtPr>
       <w:id w:val="475037282"/>
@@ -18706,7 +18525,7 @@
                                   <w:rStyle w:val="PageNumber"/>
                                   <w:noProof/>
                                 </w:rPr>
-                                <w:t>42</w:t>
+                                <w:t>50</w:t>
                               </w:r>
                               <w:r>
                                 <w:rPr>
@@ -18734,7 +18553,7 @@
             </mc:Choice>
             <mc:Fallback>
               <w:pict>
-                <v:shapetype id="_x0000_t185" coordsize="21600,21600" o:spt="185" adj="3600" path="m@0,nfqx0@0l0@2qy@0,21600em@1,nfqx21600@0l21600@2qy@1,21600em@0,nsqx0@0l0@2qy@0,21600l@1,21600qx21600@2l21600@0qy@1,xe" filled="f">
+                <v:shapetype w14:anchorId="5776E028" id="_x0000_t185" coordsize="21600,21600" o:spt="185" adj="3600" path="m@0,nfqx0@0l0@2qy@0,21600em@1,nfqx21600@0l21600@2qy@1,21600em@0,nsqx0@0l0@2qy@0,21600l@1,21600qx21600@2l21600@0qy@1,xe" filled="f">
                   <v:formulas>
                     <v:f eqn="val #0"/>
                     <v:f eqn="sum width 0 #0"/>
@@ -18785,7 +18604,7 @@
                             <w:rStyle w:val="PageNumber"/>
                             <w:noProof/>
                           </w:rPr>
-                          <w:t>42</w:t>
+                          <w:t>50</w:t>
                         </w:r>
                         <w:r>
                           <w:rPr>
@@ -18873,7 +18692,7 @@
             </mc:Choice>
             <mc:Fallback>
               <w:pict>
-                <v:shapetype id="_x0000_t32" coordsize="21600,21600" o:spt="32" o:oned="t" path="m,l21600,21600e" filled="f">
+                <v:shapetype w14:anchorId="62AAA66A" id="_x0000_t32" coordsize="21600,21600" o:spt="32" o:oned="t" path="m,l21600,21600e" filled="f">
                   <v:path arrowok="t" fillok="f" o:connecttype="none"/>
                   <o:lock v:ext="edit" shapetype="t"/>
                 </v:shapetype>
@@ -18891,7 +18710,7 @@
 </file>
 
 <file path=word/footer2.xml><?xml version="1.0" encoding="utf-8"?>
-<w:ftr xmlns:wpc="http://schemas.microsoft.com/office/word/2010/wordprocessingCanvas" xmlns:mc="http://schemas.openxmlformats.org/markup-compatibility/2006" xmlns:o="urn:schemas-microsoft-com:office:office" xmlns:r="http://schemas.openxmlformats.org/officeDocument/2006/relationships" xmlns:m="http://schemas.openxmlformats.org/officeDocument/2006/math" xmlns:v="urn:schemas-microsoft-com:vml" xmlns:wp14="http://schemas.microsoft.com/office/word/2010/wordprocessingDrawing" xmlns:wp="http://schemas.openxmlformats.org/drawingml/2006/wordprocessingDrawing" xmlns:w10="urn:schemas-microsoft-com:office:word" xmlns:w="http://schemas.openxmlformats.org/wordprocessingml/2006/main" xmlns:w14="http://schemas.microsoft.com/office/word/2010/wordml" xmlns:wpg="http://schemas.microsoft.com/office/word/2010/wordprocessingGroup" xmlns:wpi="http://schemas.microsoft.com/office/word/2010/wordprocessingInk" xmlns:wne="http://schemas.microsoft.com/office/word/2006/wordml" xmlns:wps="http://schemas.microsoft.com/office/word/2010/wordprocessingShape" mc:Ignorable="w14 wp14">
+<w:ftr xmlns:wpc="http://schemas.microsoft.com/office/word/2010/wordprocessingCanvas" xmlns:mc="http://schemas.openxmlformats.org/markup-compatibility/2006" xmlns:o="urn:schemas-microsoft-com:office:office" xmlns:r="http://schemas.openxmlformats.org/officeDocument/2006/relationships" xmlns:m="http://schemas.openxmlformats.org/officeDocument/2006/math" xmlns:v="urn:schemas-microsoft-com:vml" xmlns:wp14="http://schemas.microsoft.com/office/word/2010/wordprocessingDrawing" xmlns:wp="http://schemas.openxmlformats.org/drawingml/2006/wordprocessingDrawing" xmlns:w10="urn:schemas-microsoft-com:office:word" xmlns:w="http://schemas.openxmlformats.org/wordprocessingml/2006/main" xmlns:w14="http://schemas.microsoft.com/office/word/2010/wordml" xmlns:w15="http://schemas.microsoft.com/office/word/2012/wordml" xmlns:wpg="http://schemas.microsoft.com/office/word/2010/wordprocessingGroup" xmlns:wpi="http://schemas.microsoft.com/office/word/2010/wordprocessingInk" xmlns:wne="http://schemas.microsoft.com/office/word/2006/wordml" xmlns:wps="http://schemas.microsoft.com/office/word/2010/wordprocessingShape" mc:Ignorable="w14 w15 wp14">
   <w:p>
     <w:pPr>
       <w:ind w:right="260"/>
@@ -19057,7 +18876,7 @@
         </mc:Choice>
         <mc:Fallback>
           <w:pict>
-            <v:shapetype id="_x0000_t202" coordsize="21600,21600" o:spt="202" path="m,l,21600r21600,l21600,xe">
+            <v:shapetype w14:anchorId="5B9A155D" id="_x0000_t202" coordsize="21600,21600" o:spt="202" path="m,l,21600r21600,l21600,xe">
               <v:stroke joinstyle="miter"/>
               <v:path gradientshapeok="t" o:connecttype="rect"/>
             </v:shapetype>
@@ -19135,7 +18954,7 @@
 </file>
 
 <file path=word/footnotes.xml><?xml version="1.0" encoding="utf-8"?>
-<w:footnotes xmlns:wpc="http://schemas.microsoft.com/office/word/2010/wordprocessingCanvas" xmlns:mc="http://schemas.openxmlformats.org/markup-compatibility/2006" xmlns:o="urn:schemas-microsoft-com:office:office" xmlns:r="http://schemas.openxmlformats.org/officeDocument/2006/relationships" xmlns:m="http://schemas.openxmlformats.org/officeDocument/2006/math" xmlns:v="urn:schemas-microsoft-com:vml" xmlns:wp14="http://schemas.microsoft.com/office/word/2010/wordprocessingDrawing" xmlns:wp="http://schemas.openxmlformats.org/drawingml/2006/wordprocessingDrawing" xmlns:w10="urn:schemas-microsoft-com:office:word" xmlns:w="http://schemas.openxmlformats.org/wordprocessingml/2006/main" xmlns:w14="http://schemas.microsoft.com/office/word/2010/wordml" xmlns:wpg="http://schemas.microsoft.com/office/word/2010/wordprocessingGroup" xmlns:wpi="http://schemas.microsoft.com/office/word/2010/wordprocessingInk" xmlns:wne="http://schemas.microsoft.com/office/word/2006/wordml" xmlns:wps="http://schemas.microsoft.com/office/word/2010/wordprocessingShape" mc:Ignorable="w14 wp14">
+<w:footnotes xmlns:wpc="http://schemas.microsoft.com/office/word/2010/wordprocessingCanvas" xmlns:mc="http://schemas.openxmlformats.org/markup-compatibility/2006" xmlns:o="urn:schemas-microsoft-com:office:office" xmlns:r="http://schemas.openxmlformats.org/officeDocument/2006/relationships" xmlns:m="http://schemas.openxmlformats.org/officeDocument/2006/math" xmlns:v="urn:schemas-microsoft-com:vml" xmlns:wp14="http://schemas.microsoft.com/office/word/2010/wordprocessingDrawing" xmlns:wp="http://schemas.openxmlformats.org/drawingml/2006/wordprocessingDrawing" xmlns:w10="urn:schemas-microsoft-com:office:word" xmlns:w="http://schemas.openxmlformats.org/wordprocessingml/2006/main" xmlns:w14="http://schemas.microsoft.com/office/word/2010/wordml" xmlns:w15="http://schemas.microsoft.com/office/word/2012/wordml" xmlns:wpg="http://schemas.microsoft.com/office/word/2010/wordprocessingGroup" xmlns:wpi="http://schemas.microsoft.com/office/word/2010/wordprocessingInk" xmlns:wne="http://schemas.microsoft.com/office/word/2006/wordml" xmlns:wps="http://schemas.microsoft.com/office/word/2010/wordprocessingShape" mc:Ignorable="w14 w15 wp14">
   <w:footnote w:type="separator" w:id="-1">
     <w:p>
       <w:pPr>
@@ -19192,7 +19011,7 @@
 </file>
 
 <file path=word/numbering.xml><?xml version="1.0" encoding="utf-8"?>
-<w:numbering xmlns:wpc="http://schemas.microsoft.com/office/word/2010/wordprocessingCanvas" xmlns:mc="http://schemas.openxmlformats.org/markup-compatibility/2006" xmlns:o="urn:schemas-microsoft-com:office:office" xmlns:r="http://schemas.openxmlformats.org/officeDocument/2006/relationships" xmlns:m="http://schemas.openxmlformats.org/officeDocument/2006/math" xmlns:v="urn:schemas-microsoft-com:vml" xmlns:wp14="http://schemas.microsoft.com/office/word/2010/wordprocessingDrawing" xmlns:wp="http://schemas.openxmlformats.org/drawingml/2006/wordprocessingDrawing" xmlns:w10="urn:schemas-microsoft-com:office:word" xmlns:w="http://schemas.openxmlformats.org/wordprocessingml/2006/main" xmlns:w14="http://schemas.microsoft.com/office/word/2010/wordml" xmlns:wpg="http://schemas.microsoft.com/office/word/2010/wordprocessingGroup" xmlns:wpi="http://schemas.microsoft.com/office/word/2010/wordprocessingInk" xmlns:wne="http://schemas.microsoft.com/office/word/2006/wordml" xmlns:wps="http://schemas.microsoft.com/office/word/2010/wordprocessingShape" mc:Ignorable="w14 wp14">
+<w:numbering xmlns:wpc="http://schemas.microsoft.com/office/word/2010/wordprocessingCanvas" xmlns:mc="http://schemas.openxmlformats.org/markup-compatibility/2006" xmlns:o="urn:schemas-microsoft-com:office:office" xmlns:r="http://schemas.openxmlformats.org/officeDocument/2006/relationships" xmlns:m="http://schemas.openxmlformats.org/officeDocument/2006/math" xmlns:v="urn:schemas-microsoft-com:vml" xmlns:wp14="http://schemas.microsoft.com/office/word/2010/wordprocessingDrawing" xmlns:wp="http://schemas.openxmlformats.org/drawingml/2006/wordprocessingDrawing" xmlns:w10="urn:schemas-microsoft-com:office:word" xmlns:w="http://schemas.openxmlformats.org/wordprocessingml/2006/main" xmlns:w14="http://schemas.microsoft.com/office/word/2010/wordml" xmlns:w15="http://schemas.microsoft.com/office/word/2012/wordml" xmlns:wpg="http://schemas.microsoft.com/office/word/2010/wordprocessingGroup" xmlns:wpi="http://schemas.microsoft.com/office/word/2010/wordprocessingInk" xmlns:wne="http://schemas.microsoft.com/office/word/2006/wordml" xmlns:wps="http://schemas.microsoft.com/office/word/2010/wordprocessingShape" mc:Ignorable="w14 w15 wp14">
   <w:abstractNum w:abstractNumId="0">
     <w:nsid w:val="007A7BA2"/>
     <w:multiLevelType w:val="multilevel"/>
@@ -19467,7 +19286,7 @@
 </file>
 
 <file path=word/styles.xml><?xml version="1.0" encoding="utf-8"?>
-<w:styles xmlns:mc="http://schemas.openxmlformats.org/markup-compatibility/2006" xmlns:r="http://schemas.openxmlformats.org/officeDocument/2006/relationships" xmlns:w="http://schemas.openxmlformats.org/wordprocessingml/2006/main" xmlns:w14="http://schemas.microsoft.com/office/word/2010/wordml" mc:Ignorable="w14">
+<w:styles xmlns:mc="http://schemas.openxmlformats.org/markup-compatibility/2006" xmlns:r="http://schemas.openxmlformats.org/officeDocument/2006/relationships" xmlns:w="http://schemas.openxmlformats.org/wordprocessingml/2006/main" xmlns:w14="http://schemas.microsoft.com/office/word/2010/wordml" xmlns:w15="http://schemas.microsoft.com/office/word/2012/wordml" mc:Ignorable="w14 w15">
   <w:docDefaults>
     <w:rPrDefault>
       <w:rPr>
@@ -19477,7 +19296,7 @@
     </w:rPrDefault>
     <w:pPrDefault/>
   </w:docDefaults>
-  <w:latentStyles w:defLockedState="0" w:defUIPriority="99" w:defSemiHidden="0" w:defUnhideWhenUsed="0" w:defQFormat="0" w:count="267">
+  <w:latentStyles w:defLockedState="0" w:defUIPriority="99" w:defSemiHidden="0" w:defUnhideWhenUsed="0" w:defQFormat="0" w:count="371">
     <w:lsdException w:name="Normal" w:uiPriority="0" w:qFormat="1"/>
     <w:lsdException w:name="heading 1" w:qFormat="1"/>
     <w:lsdException w:name="heading 2" w:qFormat="1"/>
@@ -19485,9 +19304,9 @@
     <w:lsdException w:name="heading 4" w:qFormat="1"/>
     <w:lsdException w:name="heading 5" w:qFormat="1"/>
     <w:lsdException w:name="heading 6" w:qFormat="1"/>
-    <w:lsdException w:name="heading 7" w:qFormat="1"/>
-    <w:lsdException w:name="heading 8" w:qFormat="1"/>
-    <w:lsdException w:name="heading 9" w:qFormat="1"/>
+    <w:lsdException w:name="heading 7" w:semiHidden="1" w:unhideWhenUsed="1" w:qFormat="1"/>
+    <w:lsdException w:name="heading 8" w:semiHidden="1" w:unhideWhenUsed="1" w:qFormat="1"/>
+    <w:lsdException w:name="heading 9" w:semiHidden="1" w:unhideWhenUsed="1" w:qFormat="1"/>
     <w:lsdException w:name="index 1" w:semiHidden="1" w:unhideWhenUsed="1"/>
     <w:lsdException w:name="index 2" w:semiHidden="1" w:unhideWhenUsed="1"/>
     <w:lsdException w:name="index 3" w:semiHidden="1" w:unhideWhenUsed="1"/>
@@ -19508,7 +19327,7 @@
     <w:lsdException w:name="toc 9" w:semiHidden="1" w:unhideWhenUsed="1"/>
     <w:lsdException w:name="Normal Indent" w:semiHidden="1" w:unhideWhenUsed="1"/>
     <w:lsdException w:name="footnote text" w:semiHidden="1" w:unhideWhenUsed="1"/>
-    <w:lsdException w:name="annotation text" w:locked="1"/>
+    <w:lsdException w:name="annotation text" w:locked="1" w:semiHidden="1" w:unhideWhenUsed="1"/>
     <w:lsdException w:name="header" w:semiHidden="1" w:unhideWhenUsed="1"/>
     <w:lsdException w:name="footer" w:semiHidden="1" w:unhideWhenUsed="1"/>
     <w:lsdException w:name="index heading" w:semiHidden="1" w:unhideWhenUsed="1"/>
@@ -19517,7 +19336,7 @@
     <w:lsdException w:name="envelope address" w:semiHidden="1" w:unhideWhenUsed="1"/>
     <w:lsdException w:name="envelope return" w:semiHidden="1" w:unhideWhenUsed="1"/>
     <w:lsdException w:name="footnote reference" w:semiHidden="1" w:unhideWhenUsed="1"/>
-    <w:lsdException w:name="annotation reference" w:locked="1"/>
+    <w:lsdException w:name="annotation reference" w:locked="1" w:semiHidden="1" w:unhideWhenUsed="1"/>
     <w:lsdException w:name="line number" w:semiHidden="1" w:unhideWhenUsed="1"/>
     <w:lsdException w:name="page number" w:semiHidden="1" w:unhideWhenUsed="1"/>
     <w:lsdException w:name="endnote reference" w:semiHidden="1" w:unhideWhenUsed="1"/>
@@ -19541,11 +19360,11 @@
     <w:lsdException w:name="List Number 4" w:semiHidden="1" w:unhideWhenUsed="1"/>
     <w:lsdException w:name="List Number 5" w:semiHidden="1" w:unhideWhenUsed="1"/>
     <w:lsdException w:name="Title" w:uiPriority="98" w:qFormat="1"/>
-    <w:lsdException w:name="Closing" w:locked="1" w:uiPriority="0"/>
+    <w:lsdException w:name="Closing" w:locked="1" w:semiHidden="1" w:uiPriority="0" w:unhideWhenUsed="1"/>
     <w:lsdException w:name="Signature" w:semiHidden="1" w:unhideWhenUsed="1"/>
     <w:lsdException w:name="Default Paragraph Font" w:semiHidden="1" w:uiPriority="1" w:unhideWhenUsed="1"/>
-    <w:lsdException w:name="Body Text" w:locked="1" w:uiPriority="0"/>
-    <w:lsdException w:name="Body Text Indent" w:locked="1" w:uiPriority="0"/>
+    <w:lsdException w:name="Body Text" w:locked="1" w:semiHidden="1" w:uiPriority="0" w:unhideWhenUsed="1"/>
+    <w:lsdException w:name="Body Text Indent" w:locked="1" w:semiHidden="1" w:uiPriority="0" w:unhideWhenUsed="1"/>
     <w:lsdException w:name="List Continue" w:semiHidden="1" w:unhideWhenUsed="1"/>
     <w:lsdException w:name="List Continue 2" w:semiHidden="1" w:unhideWhenUsed="1"/>
     <w:lsdException w:name="List Continue 3" w:semiHidden="1" w:unhideWhenUsed="1"/>
@@ -19556,13 +19375,13 @@
     <w:lsdException w:name="Salutation" w:semiHidden="1" w:unhideWhenUsed="1"/>
     <w:lsdException w:name="Date" w:locked="1" w:uiPriority="0"/>
     <w:lsdException w:name="Body Text First Indent" w:locked="1" w:uiPriority="0"/>
-    <w:lsdException w:name="Body Text First Indent 2" w:locked="1" w:uiPriority="0"/>
+    <w:lsdException w:name="Body Text First Indent 2" w:locked="1" w:semiHidden="1" w:uiPriority="0" w:unhideWhenUsed="1"/>
     <w:lsdException w:name="Note Heading" w:semiHidden="1" w:unhideWhenUsed="1"/>
-    <w:lsdException w:name="Body Text 2" w:locked="1" w:uiPriority="0"/>
-    <w:lsdException w:name="Body Text 3" w:locked="1" w:uiPriority="0"/>
-    <w:lsdException w:name="Body Text Indent 2" w:locked="1" w:uiPriority="0"/>
-    <w:lsdException w:name="Body Text Indent 3" w:locked="1" w:uiPriority="0"/>
-    <w:lsdException w:name="Block Text" w:locked="1" w:uiPriority="0"/>
+    <w:lsdException w:name="Body Text 2" w:locked="1" w:semiHidden="1" w:uiPriority="0" w:unhideWhenUsed="1"/>
+    <w:lsdException w:name="Body Text 3" w:locked="1" w:semiHidden="1" w:uiPriority="0" w:unhideWhenUsed="1"/>
+    <w:lsdException w:name="Body Text Indent 2" w:locked="1" w:semiHidden="1" w:uiPriority="0" w:unhideWhenUsed="1"/>
+    <w:lsdException w:name="Body Text Indent 3" w:locked="1" w:semiHidden="1" w:uiPriority="0" w:unhideWhenUsed="1"/>
+    <w:lsdException w:name="Block Text" w:locked="1" w:semiHidden="1" w:uiPriority="0" w:unhideWhenUsed="1"/>
     <w:lsdException w:name="Hyperlink" w:semiHidden="1" w:unhideWhenUsed="1"/>
     <w:lsdException w:name="FollowedHyperlink" w:semiHidden="1" w:unhideWhenUsed="1"/>
     <w:lsdException w:name="Strong" w:uiPriority="22" w:qFormat="1"/>
@@ -19572,67 +19391,67 @@
     <w:lsdException w:name="E-mail Signature" w:semiHidden="1" w:unhideWhenUsed="1"/>
     <w:lsdException w:name="HTML Top of Form" w:semiHidden="1" w:unhideWhenUsed="1"/>
     <w:lsdException w:name="HTML Bottom of Form" w:semiHidden="1" w:unhideWhenUsed="1"/>
-    <w:lsdException w:name="Normal (Web)" w:locked="1" w:uiPriority="0"/>
-    <w:lsdException w:name="HTML Acronym" w:locked="1" w:uiPriority="0"/>
-    <w:lsdException w:name="HTML Address" w:locked="1" w:uiPriority="0"/>
-    <w:lsdException w:name="HTML Cite" w:locked="1" w:uiPriority="0"/>
-    <w:lsdException w:name="HTML Code" w:locked="1" w:uiPriority="0"/>
-    <w:lsdException w:name="HTML Definition" w:locked="1" w:uiPriority="0"/>
-    <w:lsdException w:name="HTML Keyboard" w:locked="1" w:uiPriority="0"/>
-    <w:lsdException w:name="HTML Preformatted" w:locked="1" w:uiPriority="0"/>
-    <w:lsdException w:name="HTML Sample" w:locked="1" w:uiPriority="0"/>
-    <w:lsdException w:name="HTML Typewriter" w:locked="1" w:uiPriority="0"/>
-    <w:lsdException w:name="HTML Variable" w:locked="1" w:uiPriority="0"/>
+    <w:lsdException w:name="Normal (Web)" w:locked="1" w:semiHidden="1" w:uiPriority="0" w:unhideWhenUsed="1"/>
+    <w:lsdException w:name="HTML Acronym" w:locked="1" w:semiHidden="1" w:uiPriority="0" w:unhideWhenUsed="1"/>
+    <w:lsdException w:name="HTML Address" w:locked="1" w:semiHidden="1" w:uiPriority="0" w:unhideWhenUsed="1"/>
+    <w:lsdException w:name="HTML Cite" w:locked="1" w:semiHidden="1" w:uiPriority="0" w:unhideWhenUsed="1"/>
+    <w:lsdException w:name="HTML Code" w:locked="1" w:semiHidden="1" w:uiPriority="0" w:unhideWhenUsed="1"/>
+    <w:lsdException w:name="HTML Definition" w:locked="1" w:semiHidden="1" w:uiPriority="0" w:unhideWhenUsed="1"/>
+    <w:lsdException w:name="HTML Keyboard" w:locked="1" w:semiHidden="1" w:uiPriority="0" w:unhideWhenUsed="1"/>
+    <w:lsdException w:name="HTML Preformatted" w:locked="1" w:semiHidden="1" w:uiPriority="0" w:unhideWhenUsed="1"/>
+    <w:lsdException w:name="HTML Sample" w:locked="1" w:semiHidden="1" w:uiPriority="0" w:unhideWhenUsed="1"/>
+    <w:lsdException w:name="HTML Typewriter" w:locked="1" w:semiHidden="1" w:uiPriority="0" w:unhideWhenUsed="1"/>
+    <w:lsdException w:name="HTML Variable" w:locked="1" w:semiHidden="1" w:uiPriority="0" w:unhideWhenUsed="1"/>
     <w:lsdException w:name="Normal Table" w:semiHidden="1" w:unhideWhenUsed="1"/>
-    <w:lsdException w:name="annotation subject" w:locked="1"/>
+    <w:lsdException w:name="annotation subject" w:locked="1" w:semiHidden="1" w:unhideWhenUsed="1"/>
     <w:lsdException w:name="No List" w:semiHidden="1" w:unhideWhenUsed="1"/>
     <w:lsdException w:name="Outline List 1" w:semiHidden="1" w:unhideWhenUsed="1"/>
     <w:lsdException w:name="Outline List 2" w:semiHidden="1" w:unhideWhenUsed="1"/>
     <w:lsdException w:name="Outline List 3" w:semiHidden="1" w:unhideWhenUsed="1"/>
-    <w:lsdException w:name="Table Simple 1" w:locked="1" w:uiPriority="0"/>
-    <w:lsdException w:name="Table Simple 2" w:locked="1" w:uiPriority="0"/>
-    <w:lsdException w:name="Table Simple 3" w:locked="1" w:uiPriority="0"/>
-    <w:lsdException w:name="Table Classic 1" w:locked="1" w:uiPriority="0"/>
-    <w:lsdException w:name="Table Classic 2" w:locked="1" w:uiPriority="0"/>
-    <w:lsdException w:name="Table Classic 3" w:locked="1" w:uiPriority="0"/>
-    <w:lsdException w:name="Table Classic 4" w:locked="1" w:uiPriority="0"/>
-    <w:lsdException w:name="Table Colorful 1" w:locked="1" w:uiPriority="0"/>
-    <w:lsdException w:name="Table Colorful 2" w:locked="1" w:uiPriority="0"/>
-    <w:lsdException w:name="Table Colorful 3" w:locked="1" w:uiPriority="0"/>
-    <w:lsdException w:name="Table Columns 1" w:locked="1" w:uiPriority="0"/>
-    <w:lsdException w:name="Table Columns 2" w:locked="1" w:uiPriority="0"/>
-    <w:lsdException w:name="Table Columns 3" w:locked="1" w:uiPriority="0"/>
-    <w:lsdException w:name="Table Columns 4" w:locked="1" w:uiPriority="0"/>
-    <w:lsdException w:name="Table Columns 5" w:locked="1" w:uiPriority="0"/>
-    <w:lsdException w:name="Table Grid 1" w:locked="1" w:uiPriority="0"/>
-    <w:lsdException w:name="Table Grid 2" w:locked="1" w:uiPriority="0"/>
-    <w:lsdException w:name="Table Grid 3" w:locked="1" w:uiPriority="0"/>
-    <w:lsdException w:name="Table Grid 4" w:locked="1" w:uiPriority="0"/>
-    <w:lsdException w:name="Table Grid 5" w:locked="1" w:uiPriority="0"/>
-    <w:lsdException w:name="Table Grid 6" w:locked="1" w:uiPriority="0"/>
-    <w:lsdException w:name="Table Grid 7" w:locked="1" w:uiPriority="0"/>
-    <w:lsdException w:name="Table Grid 8" w:locked="1" w:uiPriority="0"/>
-    <w:lsdException w:name="Table List 1" w:locked="1" w:uiPriority="0"/>
-    <w:lsdException w:name="Table List 2" w:locked="1" w:uiPriority="0"/>
-    <w:lsdException w:name="Table List 3" w:locked="1" w:uiPriority="0"/>
-    <w:lsdException w:name="Table List 4" w:locked="1" w:uiPriority="0"/>
-    <w:lsdException w:name="Table List 5" w:locked="1" w:uiPriority="0"/>
-    <w:lsdException w:name="Table List 6" w:locked="1" w:uiPriority="0"/>
-    <w:lsdException w:name="Table List 7" w:locked="1" w:uiPriority="0"/>
-    <w:lsdException w:name="Table List 8" w:locked="1" w:uiPriority="0"/>
-    <w:lsdException w:name="Table 3D effects 1" w:locked="1" w:uiPriority="0"/>
-    <w:lsdException w:name="Table 3D effects 2" w:locked="1" w:uiPriority="0"/>
-    <w:lsdException w:name="Table 3D effects 3" w:locked="1" w:uiPriority="0"/>
-    <w:lsdException w:name="Table Contemporary" w:locked="1" w:uiPriority="0"/>
-    <w:lsdException w:name="Table Elegant" w:locked="1" w:uiPriority="0"/>
+    <w:lsdException w:name="Table Simple 1" w:locked="1" w:semiHidden="1" w:uiPriority="0" w:unhideWhenUsed="1"/>
+    <w:lsdException w:name="Table Simple 2" w:locked="1" w:semiHidden="1" w:uiPriority="0" w:unhideWhenUsed="1"/>
+    <w:lsdException w:name="Table Simple 3" w:locked="1" w:semiHidden="1" w:uiPriority="0" w:unhideWhenUsed="1"/>
+    <w:lsdException w:name="Table Classic 1" w:locked="1" w:semiHidden="1" w:uiPriority="0" w:unhideWhenUsed="1"/>
+    <w:lsdException w:name="Table Classic 2" w:locked="1" w:semiHidden="1" w:uiPriority="0" w:unhideWhenUsed="1"/>
+    <w:lsdException w:name="Table Classic 3" w:locked="1" w:semiHidden="1" w:uiPriority="0" w:unhideWhenUsed="1"/>
+    <w:lsdException w:name="Table Classic 4" w:locked="1" w:semiHidden="1" w:uiPriority="0" w:unhideWhenUsed="1"/>
+    <w:lsdException w:name="Table Colorful 1" w:locked="1" w:semiHidden="1" w:uiPriority="0" w:unhideWhenUsed="1"/>
+    <w:lsdException w:name="Table Colorful 2" w:locked="1" w:semiHidden="1" w:uiPriority="0" w:unhideWhenUsed="1"/>
+    <w:lsdException w:name="Table Colorful 3" w:locked="1" w:semiHidden="1" w:uiPriority="0" w:unhideWhenUsed="1"/>
+    <w:lsdException w:name="Table Columns 1" w:locked="1" w:semiHidden="1" w:uiPriority="0" w:unhideWhenUsed="1"/>
+    <w:lsdException w:name="Table Columns 2" w:locked="1" w:semiHidden="1" w:uiPriority="0" w:unhideWhenUsed="1"/>
+    <w:lsdException w:name="Table Columns 3" w:locked="1" w:semiHidden="1" w:uiPriority="0" w:unhideWhenUsed="1"/>
+    <w:lsdException w:name="Table Columns 4" w:locked="1" w:semiHidden="1" w:uiPriority="0" w:unhideWhenUsed="1"/>
+    <w:lsdException w:name="Table Columns 5" w:locked="1" w:semiHidden="1" w:uiPriority="0" w:unhideWhenUsed="1"/>
+    <w:lsdException w:name="Table Grid 1" w:locked="1" w:semiHidden="1" w:uiPriority="0" w:unhideWhenUsed="1"/>
+    <w:lsdException w:name="Table Grid 2" w:locked="1" w:semiHidden="1" w:uiPriority="0" w:unhideWhenUsed="1"/>
+    <w:lsdException w:name="Table Grid 3" w:locked="1" w:semiHidden="1" w:uiPriority="0" w:unhideWhenUsed="1"/>
+    <w:lsdException w:name="Table Grid 4" w:locked="1" w:semiHidden="1" w:uiPriority="0" w:unhideWhenUsed="1"/>
+    <w:lsdException w:name="Table Grid 5" w:locked="1" w:semiHidden="1" w:uiPriority="0" w:unhideWhenUsed="1"/>
+    <w:lsdException w:name="Table Grid 6" w:locked="1" w:semiHidden="1" w:uiPriority="0" w:unhideWhenUsed="1"/>
+    <w:lsdException w:name="Table Grid 7" w:locked="1" w:semiHidden="1" w:uiPriority="0" w:unhideWhenUsed="1"/>
+    <w:lsdException w:name="Table Grid 8" w:locked="1" w:semiHidden="1" w:uiPriority="0" w:unhideWhenUsed="1"/>
+    <w:lsdException w:name="Table List 1" w:locked="1" w:semiHidden="1" w:uiPriority="0" w:unhideWhenUsed="1"/>
+    <w:lsdException w:name="Table List 2" w:locked="1" w:semiHidden="1" w:uiPriority="0" w:unhideWhenUsed="1"/>
+    <w:lsdException w:name="Table List 3" w:locked="1" w:semiHidden="1" w:uiPriority="0" w:unhideWhenUsed="1"/>
+    <w:lsdException w:name="Table List 4" w:locked="1" w:semiHidden="1" w:uiPriority="0" w:unhideWhenUsed="1"/>
+    <w:lsdException w:name="Table List 5" w:locked="1" w:semiHidden="1" w:uiPriority="0" w:unhideWhenUsed="1"/>
+    <w:lsdException w:name="Table List 6" w:locked="1" w:semiHidden="1" w:uiPriority="0" w:unhideWhenUsed="1"/>
+    <w:lsdException w:name="Table List 7" w:locked="1" w:semiHidden="1" w:uiPriority="0" w:unhideWhenUsed="1"/>
+    <w:lsdException w:name="Table List 8" w:locked="1" w:semiHidden="1" w:uiPriority="0" w:unhideWhenUsed="1"/>
+    <w:lsdException w:name="Table 3D effects 1" w:locked="1" w:semiHidden="1" w:uiPriority="0" w:unhideWhenUsed="1"/>
+    <w:lsdException w:name="Table 3D effects 2" w:locked="1" w:semiHidden="1" w:uiPriority="0" w:unhideWhenUsed="1"/>
+    <w:lsdException w:name="Table 3D effects 3" w:locked="1" w:semiHidden="1" w:uiPriority="0" w:unhideWhenUsed="1"/>
+    <w:lsdException w:name="Table Contemporary" w:locked="1" w:semiHidden="1" w:uiPriority="0" w:unhideWhenUsed="1"/>
+    <w:lsdException w:name="Table Elegant" w:locked="1" w:semiHidden="1" w:uiPriority="0" w:unhideWhenUsed="1"/>
     <w:lsdException w:name="Table Professional" w:semiHidden="1" w:unhideWhenUsed="1"/>
-    <w:lsdException w:name="Table Subtle 1" w:locked="1" w:uiPriority="0"/>
-    <w:lsdException w:name="Table Subtle 2" w:locked="1" w:uiPriority="0"/>
-    <w:lsdException w:name="Table Web 1" w:locked="1" w:uiPriority="0"/>
-    <w:lsdException w:name="Table Web 2" w:locked="1" w:uiPriority="0"/>
-    <w:lsdException w:name="Table Web 3" w:locked="1" w:uiPriority="0"/>
-    <w:lsdException w:name="Balloon Text" w:locked="1"/>
-    <w:lsdException w:name="Table Theme" w:locked="1" w:uiPriority="0"/>
+    <w:lsdException w:name="Table Subtle 1" w:locked="1" w:semiHidden="1" w:uiPriority="0" w:unhideWhenUsed="1"/>
+    <w:lsdException w:name="Table Subtle 2" w:locked="1" w:semiHidden="1" w:uiPriority="0" w:unhideWhenUsed="1"/>
+    <w:lsdException w:name="Table Web 1" w:locked="1" w:semiHidden="1" w:uiPriority="0" w:unhideWhenUsed="1"/>
+    <w:lsdException w:name="Table Web 2" w:locked="1" w:semiHidden="1" w:uiPriority="0" w:unhideWhenUsed="1"/>
+    <w:lsdException w:name="Table Web 3" w:locked="1" w:semiHidden="1" w:uiPriority="0" w:unhideWhenUsed="1"/>
+    <w:lsdException w:name="Balloon Text" w:locked="1" w:semiHidden="1" w:unhideWhenUsed="1"/>
+    <w:lsdException w:name="Table Theme" w:locked="1" w:semiHidden="1" w:uiPriority="0" w:unhideWhenUsed="1"/>
     <w:lsdException w:name="Placeholder Text" w:semiHidden="1"/>
     <w:lsdException w:name="No Spacing" w:qFormat="1"/>
     <w:lsdException w:name="Light Shading" w:uiPriority="60"/>
@@ -19724,6 +19543,7 @@
     <w:lsdException w:name="Colorful List Accent 5" w:uiPriority="72"/>
     <w:lsdException w:name="Colorful Grid Accent 5" w:uiPriority="73"/>
     <w:lsdException w:name="Light Shading Accent 6" w:uiPriority="60"/>
+    <w:lsdException w:name="Light List Accent 6"/>
     <w:lsdException w:name="Light Grid Accent 6" w:uiPriority="62"/>
     <w:lsdException w:name="Medium Shading 1 Accent 6" w:uiPriority="63"/>
     <w:lsdException w:name="Medium Shading 2 Accent 6" w:uiPriority="64"/>
@@ -19743,6 +19563,110 @@
     <w:lsdException w:name="Book Title" w:uiPriority="33" w:qFormat="1"/>
     <w:lsdException w:name="Bibliography" w:semiHidden="1" w:uiPriority="37" w:unhideWhenUsed="1"/>
     <w:lsdException w:name="TOC Heading" w:semiHidden="1" w:uiPriority="39" w:unhideWhenUsed="1" w:qFormat="1"/>
+    <w:lsdException w:name="Plain Table 1" w:uiPriority="41"/>
+    <w:lsdException w:name="Plain Table 2" w:uiPriority="42"/>
+    <w:lsdException w:name="Plain Table 3" w:uiPriority="43"/>
+    <w:lsdException w:name="Plain Table 4" w:uiPriority="44"/>
+    <w:lsdException w:name="Plain Table 5" w:uiPriority="45"/>
+    <w:lsdException w:name="Grid Table Light" w:uiPriority="40"/>
+    <w:lsdException w:name="Grid Table 1 Light" w:uiPriority="46"/>
+    <w:lsdException w:name="Grid Table 2" w:uiPriority="47"/>
+    <w:lsdException w:name="Grid Table 3" w:uiPriority="48"/>
+    <w:lsdException w:name="Grid Table 4" w:uiPriority="49"/>
+    <w:lsdException w:name="Grid Table 5 Dark" w:uiPriority="50"/>
+    <w:lsdException w:name="Grid Table 6 Colorful" w:uiPriority="51"/>
+    <w:lsdException w:name="Grid Table 7 Colorful" w:uiPriority="52"/>
+    <w:lsdException w:name="Grid Table 1 Light Accent 1" w:uiPriority="46"/>
+    <w:lsdException w:name="Grid Table 2 Accent 1" w:uiPriority="47"/>
+    <w:lsdException w:name="Grid Table 3 Accent 1" w:uiPriority="48"/>
+    <w:lsdException w:name="Grid Table 4 Accent 1" w:uiPriority="49"/>
+    <w:lsdException w:name="Grid Table 5 Dark Accent 1" w:uiPriority="50"/>
+    <w:lsdException w:name="Grid Table 6 Colorful Accent 1" w:uiPriority="51"/>
+    <w:lsdException w:name="Grid Table 7 Colorful Accent 1" w:uiPriority="52"/>
+    <w:lsdException w:name="Grid Table 1 Light Accent 2" w:uiPriority="46"/>
+    <w:lsdException w:name="Grid Table 2 Accent 2" w:uiPriority="47"/>
+    <w:lsdException w:name="Grid Table 3 Accent 2" w:uiPriority="48"/>
+    <w:lsdException w:name="Grid Table 4 Accent 2" w:uiPriority="49"/>
+    <w:lsdException w:name="Grid Table 5 Dark Accent 2" w:uiPriority="50"/>
+    <w:lsdException w:name="Grid Table 6 Colorful Accent 2" w:uiPriority="51"/>
+    <w:lsdException w:name="Grid Table 7 Colorful Accent 2" w:uiPriority="52"/>
+    <w:lsdException w:name="Grid Table 1 Light Accent 3" w:uiPriority="46"/>
+    <w:lsdException w:name="Grid Table 2 Accent 3" w:uiPriority="47"/>
+    <w:lsdException w:name="Grid Table 3 Accent 3" w:uiPriority="48"/>
+    <w:lsdException w:name="Grid Table 4 Accent 3" w:uiPriority="49"/>
+    <w:lsdException w:name="Grid Table 5 Dark Accent 3" w:uiPriority="50"/>
+    <w:lsdException w:name="Grid Table 6 Colorful Accent 3" w:uiPriority="51"/>
+    <w:lsdException w:name="Grid Table 7 Colorful Accent 3" w:uiPriority="52"/>
+    <w:lsdException w:name="Grid Table 1 Light Accent 4" w:uiPriority="46"/>
+    <w:lsdException w:name="Grid Table 2 Accent 4" w:uiPriority="47"/>
+    <w:lsdException w:name="Grid Table 3 Accent 4" w:uiPriority="48"/>
+    <w:lsdException w:name="Grid Table 4 Accent 4" w:uiPriority="49"/>
+    <w:lsdException w:name="Grid Table 5 Dark Accent 4" w:uiPriority="50"/>
+    <w:lsdException w:name="Grid Table 6 Colorful Accent 4" w:uiPriority="51"/>
+    <w:lsdException w:name="Grid Table 7 Colorful Accent 4" w:uiPriority="52"/>
+    <w:lsdException w:name="Grid Table 1 Light Accent 5" w:uiPriority="46"/>
+    <w:lsdException w:name="Grid Table 2 Accent 5" w:uiPriority="47"/>
+    <w:lsdException w:name="Grid Table 3 Accent 5" w:uiPriority="48"/>
+    <w:lsdException w:name="Grid Table 4 Accent 5" w:uiPriority="49"/>
+    <w:lsdException w:name="Grid Table 5 Dark Accent 5" w:uiPriority="50"/>
+    <w:lsdException w:name="Grid Table 6 Colorful Accent 5" w:uiPriority="51"/>
+    <w:lsdException w:name="Grid Table 7 Colorful Accent 5" w:uiPriority="52"/>
+    <w:lsdException w:name="Grid Table 1 Light Accent 6" w:uiPriority="46"/>
+    <w:lsdException w:name="Grid Table 2 Accent 6" w:uiPriority="47"/>
+    <w:lsdException w:name="Grid Table 3 Accent 6" w:uiPriority="48"/>
+    <w:lsdException w:name="Grid Table 4 Accent 6" w:uiPriority="49"/>
+    <w:lsdException w:name="Grid Table 5 Dark Accent 6" w:uiPriority="50"/>
+    <w:lsdException w:name="Grid Table 6 Colorful Accent 6" w:uiPriority="51"/>
+    <w:lsdException w:name="Grid Table 7 Colorful Accent 6" w:uiPriority="52"/>
+    <w:lsdException w:name="List Table 1 Light" w:uiPriority="46"/>
+    <w:lsdException w:name="List Table 2" w:uiPriority="47"/>
+    <w:lsdException w:name="List Table 3" w:uiPriority="48"/>
+    <w:lsdException w:name="List Table 4" w:uiPriority="49"/>
+    <w:lsdException w:name="List Table 5 Dark" w:uiPriority="50"/>
+    <w:lsdException w:name="List Table 6 Colorful" w:uiPriority="51"/>
+    <w:lsdException w:name="List Table 7 Colorful" w:uiPriority="52"/>
+    <w:lsdException w:name="List Table 1 Light Accent 1" w:uiPriority="46"/>
+    <w:lsdException w:name="List Table 2 Accent 1" w:uiPriority="47"/>
+    <w:lsdException w:name="List Table 3 Accent 1" w:uiPriority="48"/>
+    <w:lsdException w:name="List Table 4 Accent 1" w:uiPriority="49"/>
+    <w:lsdException w:name="List Table 5 Dark Accent 1" w:uiPriority="50"/>
+    <w:lsdException w:name="List Table 6 Colorful Accent 1" w:uiPriority="51"/>
+    <w:lsdException w:name="List Table 7 Colorful Accent 1" w:uiPriority="52"/>
+    <w:lsdException w:name="List Table 1 Light Accent 2" w:uiPriority="46"/>
+    <w:lsdException w:name="List Table 2 Accent 2" w:uiPriority="47"/>
+    <w:lsdException w:name="List Table 3 Accent 2" w:uiPriority="48"/>
+    <w:lsdException w:name="List Table 4 Accent 2" w:uiPriority="49"/>
+    <w:lsdException w:name="List Table 5 Dark Accent 2" w:uiPriority="50"/>
+    <w:lsdException w:name="List Table 6 Colorful Accent 2" w:uiPriority="51"/>
+    <w:lsdException w:name="List Table 7 Colorful Accent 2" w:uiPriority="52"/>
+    <w:lsdException w:name="List Table 1 Light Accent 3" w:uiPriority="46"/>
+    <w:lsdException w:name="List Table 2 Accent 3" w:uiPriority="47"/>
+    <w:lsdException w:name="List Table 3 Accent 3" w:uiPriority="48"/>
+    <w:lsdException w:name="List Table 4 Accent 3" w:uiPriority="49"/>
+    <w:lsdException w:name="List Table 5 Dark Accent 3" w:uiPriority="50"/>
+    <w:lsdException w:name="List Table 6 Colorful Accent 3" w:uiPriority="51"/>
+    <w:lsdException w:name="List Table 7 Colorful Accent 3" w:uiPriority="52"/>
+    <w:lsdException w:name="List Table 1 Light Accent 4" w:uiPriority="46"/>
+    <w:lsdException w:name="List Table 2 Accent 4" w:uiPriority="47"/>
+    <w:lsdException w:name="List Table 3 Accent 4" w:uiPriority="48"/>
+    <w:lsdException w:name="List Table 4 Accent 4" w:uiPriority="49"/>
+    <w:lsdException w:name="List Table 5 Dark Accent 4" w:uiPriority="50"/>
+    <w:lsdException w:name="List Table 6 Colorful Accent 4" w:uiPriority="51"/>
+    <w:lsdException w:name="List Table 7 Colorful Accent 4" w:uiPriority="52"/>
+    <w:lsdException w:name="List Table 1 Light Accent 5" w:uiPriority="46"/>
+    <w:lsdException w:name="List Table 2 Accent 5" w:uiPriority="47"/>
+    <w:lsdException w:name="List Table 3 Accent 5" w:uiPriority="48"/>
+    <w:lsdException w:name="List Table 4 Accent 5" w:uiPriority="49"/>
+    <w:lsdException w:name="List Table 5 Dark Accent 5" w:uiPriority="50"/>
+    <w:lsdException w:name="List Table 6 Colorful Accent 5" w:uiPriority="51"/>
+    <w:lsdException w:name="List Table 7 Colorful Accent 5" w:uiPriority="52"/>
+    <w:lsdException w:name="List Table 1 Light Accent 6" w:uiPriority="46"/>
+    <w:lsdException w:name="List Table 2 Accent 6" w:uiPriority="47"/>
+    <w:lsdException w:name="List Table 3 Accent 6" w:uiPriority="48"/>
+    <w:lsdException w:name="List Table 4 Accent 6" w:uiPriority="49"/>
+    <w:lsdException w:name="List Table 5 Dark Accent 6" w:uiPriority="50"/>
+    <w:lsdException w:name="List Table 6 Colorful Accent 6" w:uiPriority="51"/>
+    <w:lsdException w:name="List Table 7 Colorful Accent 6" w:uiPriority="52"/>
   </w:latentStyles>
   <w:style w:type="paragraph" w:default="1" w:styleId="Normal">
     <w:name w:val="Normal"/>
@@ -21211,1751 +21135,6 @@
 </w:styles>
 </file>
 
-<file path=word/stylesWithEffects.xml><?xml version="1.0" encoding="utf-8"?>
-<w:styles xmlns:wpc="http://schemas.microsoft.com/office/word/2010/wordprocessingCanvas" xmlns:mc="http://schemas.openxmlformats.org/markup-compatibility/2006" xmlns:o="urn:schemas-microsoft-com:office:office" xmlns:r="http://schemas.openxmlformats.org/officeDocument/2006/relationships" xmlns:m="http://schemas.openxmlformats.org/officeDocument/2006/math" xmlns:v="urn:schemas-microsoft-com:vml" xmlns:wp14="http://schemas.microsoft.com/office/word/2010/wordprocessingDrawing" xmlns:wp="http://schemas.openxmlformats.org/drawingml/2006/wordprocessingDrawing" xmlns:w10="urn:schemas-microsoft-com:office:word" xmlns:w="http://schemas.openxmlformats.org/wordprocessingml/2006/main" xmlns:w14="http://schemas.microsoft.com/office/word/2010/wordml" xmlns:wpg="http://schemas.microsoft.com/office/word/2010/wordprocessingGroup" xmlns:wpi="http://schemas.microsoft.com/office/word/2010/wordprocessingInk" xmlns:wne="http://schemas.microsoft.com/office/word/2006/wordml" xmlns:wps="http://schemas.microsoft.com/office/word/2010/wordprocessingShape" mc:Ignorable="w14 wp14">
-  <w:docDefaults>
-    <w:rPrDefault>
-      <w:rPr>
-        <w:rFonts w:ascii="Calibri" w:eastAsia="Calibri" w:hAnsi="Calibri" w:cs="Times New Roman"/>
-        <w:lang w:val="es-CL" w:eastAsia="es-CL" w:bidi="ar-SA"/>
-      </w:rPr>
-    </w:rPrDefault>
-    <w:pPrDefault/>
-  </w:docDefaults>
-  <w:latentStyles w:defLockedState="0" w:defUIPriority="99" w:defSemiHidden="0" w:defUnhideWhenUsed="0" w:defQFormat="0" w:count="267">
-    <w:lsdException w:name="Normal" w:uiPriority="0" w:qFormat="1"/>
-    <w:lsdException w:name="heading 1" w:qFormat="1"/>
-    <w:lsdException w:name="heading 2" w:qFormat="1"/>
-    <w:lsdException w:name="heading 3" w:qFormat="1"/>
-    <w:lsdException w:name="heading 4" w:qFormat="1"/>
-    <w:lsdException w:name="heading 5" w:qFormat="1"/>
-    <w:lsdException w:name="heading 6" w:qFormat="1"/>
-    <w:lsdException w:name="heading 7" w:qFormat="1"/>
-    <w:lsdException w:name="heading 8" w:qFormat="1"/>
-    <w:lsdException w:name="heading 9" w:qFormat="1"/>
-    <w:lsdException w:name="index 1" w:semiHidden="1" w:unhideWhenUsed="1"/>
-    <w:lsdException w:name="index 2" w:semiHidden="1" w:unhideWhenUsed="1"/>
-    <w:lsdException w:name="index 3" w:semiHidden="1" w:unhideWhenUsed="1"/>
-    <w:lsdException w:name="index 4" w:semiHidden="1" w:unhideWhenUsed="1"/>
-    <w:lsdException w:name="index 5" w:semiHidden="1" w:unhideWhenUsed="1"/>
-    <w:lsdException w:name="index 6" w:semiHidden="1" w:unhideWhenUsed="1"/>
-    <w:lsdException w:name="index 7" w:semiHidden="1" w:unhideWhenUsed="1"/>
-    <w:lsdException w:name="index 8" w:semiHidden="1" w:unhideWhenUsed="1"/>
-    <w:lsdException w:name="index 9" w:semiHidden="1" w:unhideWhenUsed="1"/>
-    <w:lsdException w:name="toc 1" w:semiHidden="1" w:uiPriority="39" w:unhideWhenUsed="1" w:qFormat="1"/>
-    <w:lsdException w:name="toc 2" w:semiHidden="1" w:uiPriority="39" w:unhideWhenUsed="1" w:qFormat="1"/>
-    <w:lsdException w:name="toc 3" w:semiHidden="1" w:uiPriority="39" w:unhideWhenUsed="1" w:qFormat="1"/>
-    <w:lsdException w:name="toc 4" w:semiHidden="1" w:unhideWhenUsed="1"/>
-    <w:lsdException w:name="toc 5" w:semiHidden="1" w:unhideWhenUsed="1"/>
-    <w:lsdException w:name="toc 6" w:semiHidden="1" w:unhideWhenUsed="1"/>
-    <w:lsdException w:name="toc 7" w:semiHidden="1" w:unhideWhenUsed="1"/>
-    <w:lsdException w:name="toc 8" w:semiHidden="1" w:unhideWhenUsed="1"/>
-    <w:lsdException w:name="toc 9" w:semiHidden="1" w:unhideWhenUsed="1"/>
-    <w:lsdException w:name="Normal Indent" w:semiHidden="1" w:unhideWhenUsed="1"/>
-    <w:lsdException w:name="footnote text" w:semiHidden="1" w:unhideWhenUsed="1"/>
-    <w:lsdException w:name="annotation text" w:locked="1"/>
-    <w:lsdException w:name="header" w:semiHidden="1" w:unhideWhenUsed="1"/>
-    <w:lsdException w:name="footer" w:semiHidden="1" w:unhideWhenUsed="1"/>
-    <w:lsdException w:name="index heading" w:semiHidden="1" w:unhideWhenUsed="1"/>
-    <w:lsdException w:name="caption" w:semiHidden="1" w:uiPriority="35" w:unhideWhenUsed="1" w:qFormat="1"/>
-    <w:lsdException w:name="table of figures" w:semiHidden="1" w:unhideWhenUsed="1"/>
-    <w:lsdException w:name="envelope address" w:semiHidden="1" w:unhideWhenUsed="1"/>
-    <w:lsdException w:name="envelope return" w:semiHidden="1" w:unhideWhenUsed="1"/>
-    <w:lsdException w:name="footnote reference" w:semiHidden="1" w:unhideWhenUsed="1"/>
-    <w:lsdException w:name="annotation reference" w:locked="1"/>
-    <w:lsdException w:name="line number" w:semiHidden="1" w:unhideWhenUsed="1"/>
-    <w:lsdException w:name="page number" w:semiHidden="1" w:unhideWhenUsed="1"/>
-    <w:lsdException w:name="endnote reference" w:semiHidden="1" w:unhideWhenUsed="1"/>
-    <w:lsdException w:name="endnote text" w:semiHidden="1" w:unhideWhenUsed="1"/>
-    <w:lsdException w:name="table of authorities" w:semiHidden="1" w:unhideWhenUsed="1"/>
-    <w:lsdException w:name="macro" w:semiHidden="1" w:unhideWhenUsed="1"/>
-    <w:lsdException w:name="toa heading" w:semiHidden="1" w:unhideWhenUsed="1"/>
-    <w:lsdException w:name="List" w:semiHidden="1" w:unhideWhenUsed="1"/>
-    <w:lsdException w:name="List Bullet" w:semiHidden="1" w:unhideWhenUsed="1"/>
-    <w:lsdException w:name="List Number" w:semiHidden="1" w:unhideWhenUsed="1"/>
-    <w:lsdException w:name="List 2" w:semiHidden="1" w:unhideWhenUsed="1"/>
-    <w:lsdException w:name="List 3" w:semiHidden="1" w:unhideWhenUsed="1"/>
-    <w:lsdException w:name="List 4" w:semiHidden="1" w:unhideWhenUsed="1"/>
-    <w:lsdException w:name="List 5" w:semiHidden="1" w:unhideWhenUsed="1"/>
-    <w:lsdException w:name="List Bullet 2" w:semiHidden="1" w:unhideWhenUsed="1"/>
-    <w:lsdException w:name="List Bullet 3" w:semiHidden="1" w:unhideWhenUsed="1"/>
-    <w:lsdException w:name="List Bullet 4" w:semiHidden="1" w:unhideWhenUsed="1"/>
-    <w:lsdException w:name="List Bullet 5" w:semiHidden="1" w:unhideWhenUsed="1"/>
-    <w:lsdException w:name="List Number 2" w:semiHidden="1" w:unhideWhenUsed="1"/>
-    <w:lsdException w:name="List Number 3" w:semiHidden="1" w:unhideWhenUsed="1"/>
-    <w:lsdException w:name="List Number 4" w:semiHidden="1" w:unhideWhenUsed="1"/>
-    <w:lsdException w:name="List Number 5" w:semiHidden="1" w:unhideWhenUsed="1"/>
-    <w:lsdException w:name="Title" w:uiPriority="98" w:qFormat="1"/>
-    <w:lsdException w:name="Closing" w:locked="1" w:uiPriority="0"/>
-    <w:lsdException w:name="Signature" w:semiHidden="1" w:unhideWhenUsed="1"/>
-    <w:lsdException w:name="Default Paragraph Font" w:semiHidden="1" w:uiPriority="1" w:unhideWhenUsed="1"/>
-    <w:lsdException w:name="Body Text" w:locked="1" w:uiPriority="0"/>
-    <w:lsdException w:name="Body Text Indent" w:locked="1" w:uiPriority="0"/>
-    <w:lsdException w:name="List Continue" w:semiHidden="1" w:unhideWhenUsed="1"/>
-    <w:lsdException w:name="List Continue 2" w:semiHidden="1" w:unhideWhenUsed="1"/>
-    <w:lsdException w:name="List Continue 3" w:semiHidden="1" w:unhideWhenUsed="1"/>
-    <w:lsdException w:name="List Continue 4" w:semiHidden="1" w:unhideWhenUsed="1"/>
-    <w:lsdException w:name="List Continue 5" w:semiHidden="1" w:unhideWhenUsed="1"/>
-    <w:lsdException w:name="Message Header" w:semiHidden="1" w:unhideWhenUsed="1"/>
-    <w:lsdException w:name="Subtitle" w:uiPriority="98" w:qFormat="1"/>
-    <w:lsdException w:name="Salutation" w:semiHidden="1" w:unhideWhenUsed="1"/>
-    <w:lsdException w:name="Date" w:locked="1" w:uiPriority="0"/>
-    <w:lsdException w:name="Body Text First Indent" w:locked="1" w:uiPriority="0"/>
-    <w:lsdException w:name="Body Text First Indent 2" w:locked="1" w:uiPriority="0"/>
-    <w:lsdException w:name="Note Heading" w:semiHidden="1" w:unhideWhenUsed="1"/>
-    <w:lsdException w:name="Body Text 2" w:locked="1" w:uiPriority="0"/>
-    <w:lsdException w:name="Body Text 3" w:locked="1" w:uiPriority="0"/>
-    <w:lsdException w:name="Body Text Indent 2" w:locked="1" w:uiPriority="0"/>
-    <w:lsdException w:name="Body Text Indent 3" w:locked="1" w:uiPriority="0"/>
-    <w:lsdException w:name="Block Text" w:locked="1" w:uiPriority="0"/>
-    <w:lsdException w:name="Hyperlink" w:semiHidden="1" w:unhideWhenUsed="1"/>
-    <w:lsdException w:name="FollowedHyperlink" w:semiHidden="1" w:unhideWhenUsed="1"/>
-    <w:lsdException w:name="Strong" w:uiPriority="22" w:qFormat="1"/>
-    <w:lsdException w:name="Emphasis" w:qFormat="1"/>
-    <w:lsdException w:name="Document Map" w:semiHidden="1" w:unhideWhenUsed="1"/>
-    <w:lsdException w:name="Plain Text" w:semiHidden="1" w:unhideWhenUsed="1"/>
-    <w:lsdException w:name="E-mail Signature" w:semiHidden="1" w:unhideWhenUsed="1"/>
-    <w:lsdException w:name="HTML Top of Form" w:semiHidden="1" w:unhideWhenUsed="1"/>
-    <w:lsdException w:name="HTML Bottom of Form" w:semiHidden="1" w:unhideWhenUsed="1"/>
-    <w:lsdException w:name="Normal (Web)" w:locked="1" w:uiPriority="0"/>
-    <w:lsdException w:name="HTML Acronym" w:locked="1" w:uiPriority="0"/>
-    <w:lsdException w:name="HTML Address" w:locked="1" w:uiPriority="0"/>
-    <w:lsdException w:name="HTML Cite" w:locked="1" w:uiPriority="0"/>
-    <w:lsdException w:name="HTML Code" w:locked="1" w:uiPriority="0"/>
-    <w:lsdException w:name="HTML Definition" w:locked="1" w:uiPriority="0"/>
-    <w:lsdException w:name="HTML Keyboard" w:locked="1" w:uiPriority="0"/>
-    <w:lsdException w:name="HTML Preformatted" w:locked="1" w:uiPriority="0"/>
-    <w:lsdException w:name="HTML Sample" w:locked="1" w:uiPriority="0"/>
-    <w:lsdException w:name="HTML Typewriter" w:locked="1" w:uiPriority="0"/>
-    <w:lsdException w:name="HTML Variable" w:locked="1" w:uiPriority="0"/>
-    <w:lsdException w:name="Normal Table" w:semiHidden="1" w:unhideWhenUsed="1"/>
-    <w:lsdException w:name="annotation subject" w:locked="1"/>
-    <w:lsdException w:name="No List" w:semiHidden="1" w:unhideWhenUsed="1"/>
-    <w:lsdException w:name="Outline List 1" w:semiHidden="1" w:unhideWhenUsed="1"/>
-    <w:lsdException w:name="Outline List 2" w:semiHidden="1" w:unhideWhenUsed="1"/>
-    <w:lsdException w:name="Outline List 3" w:semiHidden="1" w:unhideWhenUsed="1"/>
-    <w:lsdException w:name="Table Simple 1" w:locked="1" w:uiPriority="0"/>
-    <w:lsdException w:name="Table Simple 2" w:locked="1" w:uiPriority="0"/>
-    <w:lsdException w:name="Table Simple 3" w:locked="1" w:uiPriority="0"/>
-    <w:lsdException w:name="Table Classic 1" w:locked="1" w:uiPriority="0"/>
-    <w:lsdException w:name="Table Classic 2" w:locked="1" w:uiPriority="0"/>
-    <w:lsdException w:name="Table Classic 3" w:locked="1" w:uiPriority="0"/>
-    <w:lsdException w:name="Table Classic 4" w:locked="1" w:uiPriority="0"/>
-    <w:lsdException w:name="Table Colorful 1" w:locked="1" w:uiPriority="0"/>
-    <w:lsdException w:name="Table Colorful 2" w:locked="1" w:uiPriority="0"/>
-    <w:lsdException w:name="Table Colorful 3" w:locked="1" w:uiPriority="0"/>
-    <w:lsdException w:name="Table Columns 1" w:locked="1" w:uiPriority="0"/>
-    <w:lsdException w:name="Table Columns 2" w:locked="1" w:uiPriority="0"/>
-    <w:lsdException w:name="Table Columns 3" w:locked="1" w:uiPriority="0"/>
-    <w:lsdException w:name="Table Columns 4" w:locked="1" w:uiPriority="0"/>
-    <w:lsdException w:name="Table Columns 5" w:locked="1" w:uiPriority="0"/>
-    <w:lsdException w:name="Table Grid 1" w:locked="1" w:uiPriority="0"/>
-    <w:lsdException w:name="Table Grid 2" w:locked="1" w:uiPriority="0"/>
-    <w:lsdException w:name="Table Grid 3" w:locked="1" w:uiPriority="0"/>
-    <w:lsdException w:name="Table Grid 4" w:locked="1" w:uiPriority="0"/>
-    <w:lsdException w:name="Table Grid 5" w:locked="1" w:uiPriority="0"/>
-    <w:lsdException w:name="Table Grid 6" w:locked="1" w:uiPriority="0"/>
-    <w:lsdException w:name="Table Grid 7" w:locked="1" w:uiPriority="0"/>
-    <w:lsdException w:name="Table Grid 8" w:locked="1" w:uiPriority="0"/>
-    <w:lsdException w:name="Table List 1" w:locked="1" w:uiPriority="0"/>
-    <w:lsdException w:name="Table List 2" w:locked="1" w:uiPriority="0"/>
-    <w:lsdException w:name="Table List 3" w:locked="1" w:uiPriority="0"/>
-    <w:lsdException w:name="Table List 4" w:locked="1" w:uiPriority="0"/>
-    <w:lsdException w:name="Table List 5" w:locked="1" w:uiPriority="0"/>
-    <w:lsdException w:name="Table List 6" w:locked="1" w:uiPriority="0"/>
-    <w:lsdException w:name="Table List 7" w:locked="1" w:uiPriority="0"/>
-    <w:lsdException w:name="Table List 8" w:locked="1" w:uiPriority="0"/>
-    <w:lsdException w:name="Table 3D effects 1" w:locked="1" w:uiPriority="0"/>
-    <w:lsdException w:name="Table 3D effects 2" w:locked="1" w:uiPriority="0"/>
-    <w:lsdException w:name="Table 3D effects 3" w:locked="1" w:uiPriority="0"/>
-    <w:lsdException w:name="Table Contemporary" w:locked="1" w:uiPriority="0"/>
-    <w:lsdException w:name="Table Elegant" w:locked="1" w:uiPriority="0"/>
-    <w:lsdException w:name="Table Professional" w:semiHidden="1" w:unhideWhenUsed="1"/>
-    <w:lsdException w:name="Table Subtle 1" w:locked="1" w:uiPriority="0"/>
-    <w:lsdException w:name="Table Subtle 2" w:locked="1" w:uiPriority="0"/>
-    <w:lsdException w:name="Table Web 1" w:locked="1" w:uiPriority="0"/>
-    <w:lsdException w:name="Table Web 2" w:locked="1" w:uiPriority="0"/>
-    <w:lsdException w:name="Table Web 3" w:locked="1" w:uiPriority="0"/>
-    <w:lsdException w:name="Balloon Text" w:locked="1"/>
-    <w:lsdException w:name="Table Theme" w:locked="1" w:uiPriority="0"/>
-    <w:lsdException w:name="Placeholder Text" w:semiHidden="1"/>
-    <w:lsdException w:name="No Spacing" w:qFormat="1"/>
-    <w:lsdException w:name="Light Shading" w:uiPriority="60"/>
-    <w:lsdException w:name="Light List" w:uiPriority="61"/>
-    <w:lsdException w:name="Light Grid" w:uiPriority="62"/>
-    <w:lsdException w:name="Medium Shading 1" w:uiPriority="63"/>
-    <w:lsdException w:name="Medium Shading 2" w:uiPriority="64"/>
-    <w:lsdException w:name="Medium List 1" w:uiPriority="65"/>
-    <w:lsdException w:name="Medium List 2" w:uiPriority="66"/>
-    <w:lsdException w:name="Medium Grid 1" w:uiPriority="67"/>
-    <w:lsdException w:name="Medium Grid 2" w:uiPriority="68"/>
-    <w:lsdException w:name="Medium Grid 3" w:uiPriority="69"/>
-    <w:lsdException w:name="Dark List" w:uiPriority="70"/>
-    <w:lsdException w:name="Colorful Shading" w:uiPriority="71"/>
-    <w:lsdException w:name="Colorful List" w:uiPriority="72"/>
-    <w:lsdException w:name="Colorful Grid" w:uiPriority="73"/>
-    <w:lsdException w:name="Light Shading Accent 1" w:uiPriority="60"/>
-    <w:lsdException w:name="Light List Accent 1" w:uiPriority="61"/>
-    <w:lsdException w:name="Light Grid Accent 1" w:uiPriority="62"/>
-    <w:lsdException w:name="Medium Shading 1 Accent 1" w:uiPriority="63"/>
-    <w:lsdException w:name="Medium Shading 2 Accent 1" w:uiPriority="64"/>
-    <w:lsdException w:name="Medium List 1 Accent 1" w:uiPriority="65"/>
-    <w:lsdException w:name="Revision" w:semiHidden="1"/>
-    <w:lsdException w:name="List Paragraph" w:qFormat="1"/>
-    <w:lsdException w:name="Quote" w:uiPriority="29" w:qFormat="1"/>
-    <w:lsdException w:name="Intense Quote" w:uiPriority="30" w:qFormat="1"/>
-    <w:lsdException w:name="Medium List 2 Accent 1" w:uiPriority="66"/>
-    <w:lsdException w:name="Medium Grid 1 Accent 1" w:uiPriority="67"/>
-    <w:lsdException w:name="Medium Grid 2 Accent 1" w:uiPriority="68"/>
-    <w:lsdException w:name="Medium Grid 3 Accent 1" w:uiPriority="69"/>
-    <w:lsdException w:name="Dark List Accent 1" w:uiPriority="70"/>
-    <w:lsdException w:name="Colorful Shading Accent 1" w:uiPriority="71"/>
-    <w:lsdException w:name="Colorful List Accent 1" w:uiPriority="72"/>
-    <w:lsdException w:name="Colorful Grid Accent 1" w:uiPriority="73"/>
-    <w:lsdException w:name="Light Shading Accent 2" w:uiPriority="60"/>
-    <w:lsdException w:name="Light List Accent 2" w:uiPriority="61"/>
-    <w:lsdException w:name="Light Grid Accent 2" w:uiPriority="62"/>
-    <w:lsdException w:name="Medium Shading 1 Accent 2" w:uiPriority="63"/>
-    <w:lsdException w:name="Medium Shading 2 Accent 2" w:uiPriority="64"/>
-    <w:lsdException w:name="Medium List 1 Accent 2" w:uiPriority="65"/>
-    <w:lsdException w:name="Medium List 2 Accent 2" w:uiPriority="66"/>
-    <w:lsdException w:name="Medium Grid 1 Accent 2" w:uiPriority="67"/>
-    <w:lsdException w:name="Medium Grid 2 Accent 2" w:uiPriority="68"/>
-    <w:lsdException w:name="Medium Grid 3 Accent 2" w:uiPriority="69"/>
-    <w:lsdException w:name="Dark List Accent 2" w:uiPriority="70"/>
-    <w:lsdException w:name="Colorful Shading Accent 2" w:uiPriority="71"/>
-    <w:lsdException w:name="Colorful List Accent 2" w:uiPriority="72"/>
-    <w:lsdException w:name="Colorful Grid Accent 2" w:uiPriority="73"/>
-    <w:lsdException w:name="Light Shading Accent 3" w:uiPriority="60"/>
-    <w:lsdException w:name="Light List Accent 3" w:uiPriority="61"/>
-    <w:lsdException w:name="Light Grid Accent 3" w:uiPriority="62"/>
-    <w:lsdException w:name="Medium Shading 1 Accent 3" w:uiPriority="63"/>
-    <w:lsdException w:name="Medium Shading 2 Accent 3" w:uiPriority="64"/>
-    <w:lsdException w:name="Medium List 1 Accent 3" w:uiPriority="65"/>
-    <w:lsdException w:name="Medium List 2 Accent 3" w:uiPriority="66"/>
-    <w:lsdException w:name="Medium Grid 1 Accent 3" w:uiPriority="67"/>
-    <w:lsdException w:name="Medium Grid 2 Accent 3" w:uiPriority="68"/>
-    <w:lsdException w:name="Medium Grid 3 Accent 3" w:uiPriority="69"/>
-    <w:lsdException w:name="Dark List Accent 3" w:uiPriority="70"/>
-    <w:lsdException w:name="Colorful Shading Accent 3" w:uiPriority="71"/>
-    <w:lsdException w:name="Colorful List Accent 3" w:uiPriority="72"/>
-    <w:lsdException w:name="Colorful Grid Accent 3" w:uiPriority="73"/>
-    <w:lsdException w:name="Light Shading Accent 4" w:uiPriority="60"/>
-    <w:lsdException w:name="Light List Accent 4" w:uiPriority="61"/>
-    <w:lsdException w:name="Light Grid Accent 4" w:uiPriority="62"/>
-    <w:lsdException w:name="Medium Shading 1 Accent 4" w:uiPriority="63"/>
-    <w:lsdException w:name="Medium Shading 2 Accent 4" w:uiPriority="64"/>
-    <w:lsdException w:name="Medium List 1 Accent 4" w:uiPriority="65"/>
-    <w:lsdException w:name="Medium List 2 Accent 4" w:uiPriority="66"/>
-    <w:lsdException w:name="Medium Grid 1 Accent 4" w:uiPriority="67"/>
-    <w:lsdException w:name="Medium Grid 2 Accent 4" w:uiPriority="68"/>
-    <w:lsdException w:name="Medium Grid 3 Accent 4" w:uiPriority="69"/>
-    <w:lsdException w:name="Dark List Accent 4" w:uiPriority="70"/>
-    <w:lsdException w:name="Colorful Shading Accent 4" w:uiPriority="71"/>
-    <w:lsdException w:name="Colorful List Accent 4" w:uiPriority="72"/>
-    <w:lsdException w:name="Colorful Grid Accent 4" w:uiPriority="73"/>
-    <w:lsdException w:name="Light Shading Accent 5" w:uiPriority="60"/>
-    <w:lsdException w:name="Light List Accent 5" w:uiPriority="61"/>
-    <w:lsdException w:name="Light Grid Accent 5" w:uiPriority="62"/>
-    <w:lsdException w:name="Medium Shading 1 Accent 5" w:uiPriority="63"/>
-    <w:lsdException w:name="Medium Shading 2 Accent 5" w:uiPriority="64"/>
-    <w:lsdException w:name="Medium List 1 Accent 5" w:uiPriority="65"/>
-    <w:lsdException w:name="Medium List 2 Accent 5" w:uiPriority="66"/>
-    <w:lsdException w:name="Medium Grid 1 Accent 5" w:uiPriority="67"/>
-    <w:lsdException w:name="Medium Grid 2 Accent 5" w:uiPriority="68"/>
-    <w:lsdException w:name="Medium Grid 3 Accent 5" w:uiPriority="69"/>
-    <w:lsdException w:name="Dark List Accent 5" w:uiPriority="70"/>
-    <w:lsdException w:name="Colorful Shading Accent 5" w:uiPriority="71"/>
-    <w:lsdException w:name="Colorful List Accent 5" w:uiPriority="72"/>
-    <w:lsdException w:name="Colorful Grid Accent 5" w:uiPriority="73"/>
-    <w:lsdException w:name="Light Shading Accent 6" w:uiPriority="60"/>
-    <w:lsdException w:name="Light Grid Accent 6" w:uiPriority="62"/>
-    <w:lsdException w:name="Medium Shading 1 Accent 6" w:uiPriority="63"/>
-    <w:lsdException w:name="Medium Shading 2 Accent 6" w:uiPriority="64"/>
-    <w:lsdException w:name="Medium List 1 Accent 6" w:uiPriority="65"/>
-    <w:lsdException w:name="Medium List 2 Accent 6" w:uiPriority="66"/>
-    <w:lsdException w:name="Medium Grid 1 Accent 6" w:uiPriority="67"/>
-    <w:lsdException w:name="Medium Grid 2 Accent 6" w:uiPriority="68"/>
-    <w:lsdException w:name="Medium Grid 3 Accent 6" w:uiPriority="69"/>
-    <w:lsdException w:name="Dark List Accent 6" w:uiPriority="70"/>
-    <w:lsdException w:name="Colorful Shading Accent 6" w:uiPriority="71"/>
-    <w:lsdException w:name="Colorful List Accent 6" w:uiPriority="72"/>
-    <w:lsdException w:name="Colorful Grid Accent 6" w:uiPriority="73"/>
-    <w:lsdException w:name="Subtle Emphasis" w:qFormat="1"/>
-    <w:lsdException w:name="Intense Emphasis" w:uiPriority="21" w:qFormat="1"/>
-    <w:lsdException w:name="Subtle Reference" w:uiPriority="31" w:qFormat="1"/>
-    <w:lsdException w:name="Intense Reference" w:uiPriority="32" w:qFormat="1"/>
-    <w:lsdException w:name="Book Title" w:uiPriority="33" w:qFormat="1"/>
-    <w:lsdException w:name="Bibliography" w:semiHidden="1" w:uiPriority="37" w:unhideWhenUsed="1"/>
-    <w:lsdException w:name="TOC Heading" w:semiHidden="1" w:uiPriority="39" w:unhideWhenUsed="1" w:qFormat="1"/>
-  </w:latentStyles>
-  <w:style w:type="paragraph" w:default="1" w:styleId="Normal">
-    <w:name w:val="Normal"/>
-    <w:qFormat/>
-    <w:rsid w:val="00293BE4"/>
-    <w:pPr>
-      <w:spacing w:after="200" w:line="276" w:lineRule="auto"/>
-      <w:contextualSpacing/>
-    </w:pPr>
-    <w:rPr>
-      <w:rFonts w:ascii="Times New Roman" w:eastAsiaTheme="minorEastAsia" w:hAnsi="Times New Roman"/>
-      <w:sz w:val="22"/>
-      <w:szCs w:val="22"/>
-      <w:lang w:val="en-US" w:eastAsia="en-US"/>
-    </w:rPr>
-  </w:style>
-  <w:style w:type="paragraph" w:styleId="Heading1">
-    <w:name w:val="heading 1"/>
-    <w:basedOn w:val="Normal"/>
-    <w:next w:val="Parrafonormal"/>
-    <w:link w:val="Heading1Char"/>
-    <w:uiPriority w:val="99"/>
-    <w:qFormat/>
-    <w:rsid w:val="00C71BEC"/>
-    <w:pPr>
-      <w:keepNext/>
-      <w:pageBreakBefore/>
-      <w:numPr>
-        <w:numId w:val="4"/>
-      </w:numPr>
-      <w:pBdr>
-        <w:top w:val="single" w:sz="4" w:space="1" w:color="auto"/>
-        <w:left w:val="single" w:sz="4" w:space="4" w:color="auto"/>
-        <w:bottom w:val="single" w:sz="4" w:space="1" w:color="auto"/>
-        <w:right w:val="single" w:sz="4" w:space="4" w:color="auto"/>
-      </w:pBdr>
-      <w:shd w:val="clear" w:color="auto" w:fill="990000"/>
-      <w:spacing w:after="360" w:line="240" w:lineRule="auto"/>
-      <w:jc w:val="center"/>
-      <w:outlineLvl w:val="0"/>
-    </w:pPr>
-    <w:rPr>
-      <w:rFonts w:ascii="Cambria" w:eastAsia="Times New Roman" w:hAnsi="Cambria"/>
-      <w:b/>
-      <w:bCs/>
-      <w:smallCaps/>
-      <w:color w:val="FFFFFF" w:themeColor="background1"/>
-      <w:sz w:val="32"/>
-      <w:szCs w:val="26"/>
-    </w:rPr>
-  </w:style>
-  <w:style w:type="paragraph" w:styleId="Heading2">
-    <w:name w:val="heading 2"/>
-    <w:next w:val="Parrafonormal"/>
-    <w:link w:val="Heading2Char"/>
-    <w:uiPriority w:val="99"/>
-    <w:qFormat/>
-    <w:rsid w:val="00C71BEC"/>
-    <w:pPr>
-      <w:keepNext/>
-      <w:keepLines/>
-      <w:numPr>
-        <w:ilvl w:val="1"/>
-        <w:numId w:val="4"/>
-      </w:numPr>
-      <w:pBdr>
-        <w:bottom w:val="single" w:sz="4" w:space="1" w:color="990000"/>
-      </w:pBdr>
-      <w:spacing w:before="360" w:after="240"/>
-      <w:outlineLvl w:val="1"/>
-    </w:pPr>
-    <w:rPr>
-      <w:rFonts w:ascii="Cambria" w:eastAsia="Times New Roman" w:hAnsi="Cambria"/>
-      <w:bCs/>
-      <w:i/>
-      <w:smallCaps/>
-      <w:sz w:val="26"/>
-      <w:szCs w:val="26"/>
-      <w:lang w:val="en-US" w:eastAsia="en-US"/>
-    </w:rPr>
-  </w:style>
-  <w:style w:type="paragraph" w:styleId="Heading3">
-    <w:name w:val="heading 3"/>
-    <w:next w:val="Parrafonormal"/>
-    <w:link w:val="Heading3Char"/>
-    <w:uiPriority w:val="99"/>
-    <w:qFormat/>
-    <w:rsid w:val="00C71BEC"/>
-    <w:pPr>
-      <w:keepNext/>
-      <w:keepLines/>
-      <w:numPr>
-        <w:ilvl w:val="2"/>
-        <w:numId w:val="4"/>
-      </w:numPr>
-      <w:spacing w:before="240" w:after="200"/>
-      <w:outlineLvl w:val="2"/>
-    </w:pPr>
-    <w:rPr>
-      <w:rFonts w:ascii="Cambria" w:eastAsia="Times New Roman" w:hAnsi="Cambria"/>
-      <w:bCs/>
-      <w:i/>
-      <w:sz w:val="24"/>
-      <w:szCs w:val="22"/>
-      <w:lang w:val="en-US" w:eastAsia="en-US"/>
-    </w:rPr>
-  </w:style>
-  <w:style w:type="paragraph" w:styleId="Heading4">
-    <w:name w:val="heading 4"/>
-    <w:next w:val="Parrafonormal"/>
-    <w:link w:val="Heading4Char"/>
-    <w:uiPriority w:val="99"/>
-    <w:qFormat/>
-    <w:rsid w:val="00C71BEC"/>
-    <w:pPr>
-      <w:keepNext/>
-      <w:keepLines/>
-      <w:numPr>
-        <w:ilvl w:val="3"/>
-        <w:numId w:val="4"/>
-      </w:numPr>
-      <w:outlineLvl w:val="3"/>
-    </w:pPr>
-    <w:rPr>
-      <w:rFonts w:ascii="Cambria" w:eastAsia="Times New Roman" w:hAnsi="Cambria"/>
-      <w:bCs/>
-      <w:i/>
-      <w:iCs/>
-      <w:color w:val="990000"/>
-      <w:sz w:val="22"/>
-      <w:szCs w:val="22"/>
-      <w:lang w:val="en-US" w:eastAsia="en-US"/>
-    </w:rPr>
-  </w:style>
-  <w:style w:type="paragraph" w:styleId="Heading5">
-    <w:name w:val="heading 5"/>
-    <w:basedOn w:val="Normal"/>
-    <w:next w:val="Parrafonormal"/>
-    <w:link w:val="Heading5Char"/>
-    <w:uiPriority w:val="99"/>
-    <w:qFormat/>
-    <w:rsid w:val="00C71BEC"/>
-    <w:pPr>
-      <w:keepNext/>
-      <w:keepLines/>
-      <w:numPr>
-        <w:ilvl w:val="4"/>
-        <w:numId w:val="4"/>
-      </w:numPr>
-      <w:spacing w:before="200" w:after="0"/>
-      <w:outlineLvl w:val="4"/>
-    </w:pPr>
-    <w:rPr>
-      <w:rFonts w:ascii="Cambria" w:eastAsia="Times New Roman" w:hAnsi="Cambria"/>
-      <w:sz w:val="20"/>
-      <w:szCs w:val="20"/>
-    </w:rPr>
-  </w:style>
-  <w:style w:type="paragraph" w:styleId="Heading6">
-    <w:name w:val="heading 6"/>
-    <w:basedOn w:val="Normal"/>
-    <w:next w:val="Normal"/>
-    <w:link w:val="Heading6Char"/>
-    <w:uiPriority w:val="99"/>
-    <w:semiHidden/>
-    <w:qFormat/>
-    <w:rsid w:val="00C71BEC"/>
-    <w:pPr>
-      <w:keepNext/>
-      <w:keepLines/>
-      <w:numPr>
-        <w:ilvl w:val="5"/>
-        <w:numId w:val="4"/>
-      </w:numPr>
-      <w:spacing w:before="200" w:after="0"/>
-      <w:outlineLvl w:val="5"/>
-    </w:pPr>
-    <w:rPr>
-      <w:rFonts w:ascii="Cambria" w:eastAsia="Times New Roman" w:hAnsi="Cambria"/>
-      <w:i/>
-      <w:iCs/>
-      <w:color w:val="243F60"/>
-      <w:sz w:val="20"/>
-      <w:szCs w:val="20"/>
-    </w:rPr>
-  </w:style>
-  <w:style w:type="paragraph" w:styleId="Heading7">
-    <w:name w:val="heading 7"/>
-    <w:basedOn w:val="Normal"/>
-    <w:next w:val="Normal"/>
-    <w:link w:val="Heading7Char"/>
-    <w:uiPriority w:val="99"/>
-    <w:semiHidden/>
-    <w:qFormat/>
-    <w:rsid w:val="00C71BEC"/>
-    <w:pPr>
-      <w:keepNext/>
-      <w:keepLines/>
-      <w:numPr>
-        <w:ilvl w:val="6"/>
-        <w:numId w:val="4"/>
-      </w:numPr>
-      <w:spacing w:before="200" w:after="0"/>
-      <w:outlineLvl w:val="6"/>
-    </w:pPr>
-    <w:rPr>
-      <w:rFonts w:ascii="Cambria" w:eastAsia="Times New Roman" w:hAnsi="Cambria"/>
-      <w:i/>
-      <w:iCs/>
-      <w:color w:val="404040"/>
-      <w:sz w:val="20"/>
-      <w:szCs w:val="20"/>
-    </w:rPr>
-  </w:style>
-  <w:style w:type="paragraph" w:styleId="Heading8">
-    <w:name w:val="heading 8"/>
-    <w:basedOn w:val="Normal"/>
-    <w:next w:val="Normal"/>
-    <w:link w:val="Heading8Char"/>
-    <w:uiPriority w:val="99"/>
-    <w:semiHidden/>
-    <w:qFormat/>
-    <w:rsid w:val="00C71BEC"/>
-    <w:pPr>
-      <w:keepNext/>
-      <w:keepLines/>
-      <w:numPr>
-        <w:ilvl w:val="7"/>
-        <w:numId w:val="4"/>
-      </w:numPr>
-      <w:spacing w:before="200" w:after="0"/>
-      <w:outlineLvl w:val="7"/>
-    </w:pPr>
-    <w:rPr>
-      <w:rFonts w:ascii="Cambria" w:eastAsia="Times New Roman" w:hAnsi="Cambria"/>
-      <w:color w:val="404040"/>
-      <w:sz w:val="20"/>
-      <w:szCs w:val="20"/>
-    </w:rPr>
-  </w:style>
-  <w:style w:type="paragraph" w:styleId="Heading9">
-    <w:name w:val="heading 9"/>
-    <w:basedOn w:val="Normal"/>
-    <w:next w:val="Normal"/>
-    <w:link w:val="Heading9Char"/>
-    <w:uiPriority w:val="99"/>
-    <w:semiHidden/>
-    <w:qFormat/>
-    <w:rsid w:val="00C71BEC"/>
-    <w:pPr>
-      <w:keepNext/>
-      <w:keepLines/>
-      <w:numPr>
-        <w:ilvl w:val="8"/>
-        <w:numId w:val="4"/>
-      </w:numPr>
-      <w:spacing w:before="200" w:after="0"/>
-      <w:outlineLvl w:val="8"/>
-    </w:pPr>
-    <w:rPr>
-      <w:rFonts w:ascii="Cambria" w:eastAsia="Times New Roman" w:hAnsi="Cambria"/>
-      <w:i/>
-      <w:iCs/>
-      <w:color w:val="404040"/>
-      <w:sz w:val="20"/>
-      <w:szCs w:val="20"/>
-    </w:rPr>
-  </w:style>
-  <w:style w:type="character" w:default="1" w:styleId="DefaultParagraphFont">
-    <w:name w:val="Default Paragraph Font"/>
-    <w:uiPriority w:val="1"/>
-    <w:semiHidden/>
-    <w:unhideWhenUsed/>
-  </w:style>
-  <w:style w:type="table" w:default="1" w:styleId="TableNormal">
-    <w:name w:val="Normal Table"/>
-    <w:uiPriority w:val="99"/>
-    <w:semiHidden/>
-    <w:unhideWhenUsed/>
-    <w:tblPr>
-      <w:tblInd w:w="0" w:type="dxa"/>
-      <w:tblCellMar>
-        <w:top w:w="0" w:type="dxa"/>
-        <w:left w:w="108" w:type="dxa"/>
-        <w:bottom w:w="0" w:type="dxa"/>
-        <w:right w:w="108" w:type="dxa"/>
-      </w:tblCellMar>
-    </w:tblPr>
-  </w:style>
-  <w:style w:type="numbering" w:default="1" w:styleId="NoList">
-    <w:name w:val="No List"/>
-    <w:uiPriority w:val="99"/>
-    <w:semiHidden/>
-    <w:unhideWhenUsed/>
-  </w:style>
-  <w:style w:type="character" w:customStyle="1" w:styleId="Heading1Char">
-    <w:name w:val="Heading 1 Char"/>
-    <w:link w:val="Heading1"/>
-    <w:uiPriority w:val="99"/>
-    <w:locked/>
-    <w:rsid w:val="00C71BEC"/>
-    <w:rPr>
-      <w:rFonts w:ascii="Cambria" w:eastAsia="Times New Roman" w:hAnsi="Cambria"/>
-      <w:b/>
-      <w:bCs/>
-      <w:smallCaps/>
-      <w:color w:val="FFFFFF" w:themeColor="background1"/>
-      <w:sz w:val="32"/>
-      <w:szCs w:val="26"/>
-      <w:shd w:val="clear" w:color="auto" w:fill="990000"/>
-      <w:lang w:val="en-US" w:eastAsia="en-US"/>
-    </w:rPr>
-  </w:style>
-  <w:style w:type="character" w:customStyle="1" w:styleId="Heading2Char">
-    <w:name w:val="Heading 2 Char"/>
-    <w:link w:val="Heading2"/>
-    <w:uiPriority w:val="99"/>
-    <w:locked/>
-    <w:rsid w:val="00C71BEC"/>
-    <w:rPr>
-      <w:rFonts w:ascii="Cambria" w:eastAsia="Times New Roman" w:hAnsi="Cambria"/>
-      <w:bCs/>
-      <w:i/>
-      <w:smallCaps/>
-      <w:sz w:val="26"/>
-      <w:szCs w:val="26"/>
-      <w:lang w:val="en-US" w:eastAsia="en-US"/>
-    </w:rPr>
-  </w:style>
-  <w:style w:type="character" w:customStyle="1" w:styleId="Heading3Char">
-    <w:name w:val="Heading 3 Char"/>
-    <w:link w:val="Heading3"/>
-    <w:uiPriority w:val="99"/>
-    <w:locked/>
-    <w:rsid w:val="00C71BEC"/>
-    <w:rPr>
-      <w:rFonts w:ascii="Cambria" w:eastAsia="Times New Roman" w:hAnsi="Cambria"/>
-      <w:bCs/>
-      <w:i/>
-      <w:sz w:val="24"/>
-      <w:szCs w:val="22"/>
-      <w:lang w:val="en-US" w:eastAsia="en-US"/>
-    </w:rPr>
-  </w:style>
-  <w:style w:type="character" w:customStyle="1" w:styleId="Heading4Char">
-    <w:name w:val="Heading 4 Char"/>
-    <w:link w:val="Heading4"/>
-    <w:uiPriority w:val="99"/>
-    <w:locked/>
-    <w:rsid w:val="00C71BEC"/>
-    <w:rPr>
-      <w:rFonts w:ascii="Cambria" w:eastAsia="Times New Roman" w:hAnsi="Cambria"/>
-      <w:bCs/>
-      <w:i/>
-      <w:iCs/>
-      <w:color w:val="990000"/>
-      <w:sz w:val="22"/>
-      <w:szCs w:val="22"/>
-      <w:lang w:val="en-US" w:eastAsia="en-US"/>
-    </w:rPr>
-  </w:style>
-  <w:style w:type="character" w:customStyle="1" w:styleId="Heading5Char">
-    <w:name w:val="Heading 5 Char"/>
-    <w:link w:val="Heading5"/>
-    <w:uiPriority w:val="99"/>
-    <w:locked/>
-    <w:rsid w:val="00C71BEC"/>
-    <w:rPr>
-      <w:rFonts w:ascii="Cambria" w:eastAsia="Times New Roman" w:hAnsi="Cambria"/>
-      <w:lang w:val="en-US" w:eastAsia="en-US"/>
-    </w:rPr>
-  </w:style>
-  <w:style w:type="character" w:customStyle="1" w:styleId="Heading6Char">
-    <w:name w:val="Heading 6 Char"/>
-    <w:link w:val="Heading6"/>
-    <w:uiPriority w:val="99"/>
-    <w:semiHidden/>
-    <w:locked/>
-    <w:rsid w:val="00C71BEC"/>
-    <w:rPr>
-      <w:rFonts w:ascii="Cambria" w:eastAsia="Times New Roman" w:hAnsi="Cambria"/>
-      <w:i/>
-      <w:iCs/>
-      <w:color w:val="243F60"/>
-      <w:lang w:val="en-US" w:eastAsia="en-US"/>
-    </w:rPr>
-  </w:style>
-  <w:style w:type="character" w:customStyle="1" w:styleId="Heading7Char">
-    <w:name w:val="Heading 7 Char"/>
-    <w:link w:val="Heading7"/>
-    <w:uiPriority w:val="99"/>
-    <w:semiHidden/>
-    <w:locked/>
-    <w:rsid w:val="00C71BEC"/>
-    <w:rPr>
-      <w:rFonts w:ascii="Cambria" w:eastAsia="Times New Roman" w:hAnsi="Cambria"/>
-      <w:i/>
-      <w:iCs/>
-      <w:color w:val="404040"/>
-      <w:lang w:val="en-US" w:eastAsia="en-US"/>
-    </w:rPr>
-  </w:style>
-  <w:style w:type="character" w:customStyle="1" w:styleId="Heading8Char">
-    <w:name w:val="Heading 8 Char"/>
-    <w:link w:val="Heading8"/>
-    <w:uiPriority w:val="99"/>
-    <w:semiHidden/>
-    <w:locked/>
-    <w:rsid w:val="00C71BEC"/>
-    <w:rPr>
-      <w:rFonts w:ascii="Cambria" w:eastAsia="Times New Roman" w:hAnsi="Cambria"/>
-      <w:color w:val="404040"/>
-      <w:lang w:val="en-US" w:eastAsia="en-US"/>
-    </w:rPr>
-  </w:style>
-  <w:style w:type="character" w:customStyle="1" w:styleId="Heading9Char">
-    <w:name w:val="Heading 9 Char"/>
-    <w:link w:val="Heading9"/>
-    <w:uiPriority w:val="99"/>
-    <w:semiHidden/>
-    <w:locked/>
-    <w:rsid w:val="00C71BEC"/>
-    <w:rPr>
-      <w:rFonts w:ascii="Cambria" w:eastAsia="Times New Roman" w:hAnsi="Cambria"/>
-      <w:i/>
-      <w:iCs/>
-      <w:color w:val="404040"/>
-      <w:lang w:val="en-US" w:eastAsia="en-US"/>
-    </w:rPr>
-  </w:style>
-  <w:style w:type="paragraph" w:styleId="DocumentMap">
-    <w:name w:val="Document Map"/>
-    <w:basedOn w:val="Normal"/>
-    <w:link w:val="DocumentMapChar"/>
-    <w:uiPriority w:val="99"/>
-    <w:semiHidden/>
-    <w:rsid w:val="00C71BEC"/>
-    <w:pPr>
-      <w:spacing w:after="0" w:line="240" w:lineRule="auto"/>
-    </w:pPr>
-    <w:rPr>
-      <w:rFonts w:ascii="Tahoma" w:hAnsi="Tahoma"/>
-      <w:sz w:val="16"/>
-      <w:szCs w:val="16"/>
-    </w:rPr>
-  </w:style>
-  <w:style w:type="character" w:customStyle="1" w:styleId="DocumentMapChar">
-    <w:name w:val="Document Map Char"/>
-    <w:link w:val="DocumentMap"/>
-    <w:uiPriority w:val="99"/>
-    <w:semiHidden/>
-    <w:locked/>
-    <w:rsid w:val="00C71BEC"/>
-    <w:rPr>
-      <w:rFonts w:ascii="Tahoma" w:eastAsiaTheme="minorEastAsia" w:hAnsi="Tahoma"/>
-      <w:sz w:val="16"/>
-      <w:szCs w:val="16"/>
-      <w:lang w:val="en-US" w:eastAsia="en-US"/>
-    </w:rPr>
-  </w:style>
-  <w:style w:type="paragraph" w:styleId="Title">
-    <w:name w:val="Title"/>
-    <w:aliases w:val="Title 1"/>
-    <w:basedOn w:val="Normal"/>
-    <w:next w:val="Normal"/>
-    <w:link w:val="TitleChar"/>
-    <w:uiPriority w:val="98"/>
-    <w:qFormat/>
-    <w:rsid w:val="00C71BEC"/>
-    <w:pPr>
-      <w:spacing w:after="120" w:line="240" w:lineRule="auto"/>
-      <w:jc w:val="right"/>
-    </w:pPr>
-    <w:rPr>
-      <w:rFonts w:ascii="Cambria" w:eastAsia="Times New Roman" w:hAnsi="Cambria"/>
-      <w:smallCaps/>
-      <w:color w:val="990000"/>
-      <w:spacing w:val="5"/>
-      <w:kern w:val="28"/>
-      <w:sz w:val="40"/>
-      <w:szCs w:val="52"/>
-    </w:rPr>
-  </w:style>
-  <w:style w:type="character" w:customStyle="1" w:styleId="TitleChar">
-    <w:name w:val="Title Char"/>
-    <w:aliases w:val="Title 1 Char"/>
-    <w:link w:val="Title"/>
-    <w:uiPriority w:val="99"/>
-    <w:locked/>
-    <w:rsid w:val="00C71BEC"/>
-    <w:rPr>
-      <w:rFonts w:ascii="Cambria" w:eastAsia="Times New Roman" w:hAnsi="Cambria"/>
-      <w:smallCaps/>
-      <w:color w:val="990000"/>
-      <w:spacing w:val="5"/>
-      <w:kern w:val="28"/>
-      <w:sz w:val="40"/>
-      <w:szCs w:val="52"/>
-      <w:lang w:val="en-US" w:eastAsia="en-US"/>
-    </w:rPr>
-  </w:style>
-  <w:style w:type="paragraph" w:styleId="Subtitle">
-    <w:name w:val="Subtitle"/>
-    <w:aliases w:val="Title 2"/>
-    <w:basedOn w:val="Normal"/>
-    <w:next w:val="Normal"/>
-    <w:link w:val="SubtitleChar"/>
-    <w:uiPriority w:val="98"/>
-    <w:qFormat/>
-    <w:rsid w:val="00C71BEC"/>
-    <w:pPr>
-      <w:numPr>
-        <w:ilvl w:val="1"/>
-      </w:numPr>
-      <w:jc w:val="right"/>
-    </w:pPr>
-    <w:rPr>
-      <w:rFonts w:ascii="Cambria" w:eastAsia="Times New Roman" w:hAnsi="Cambria"/>
-      <w:i/>
-      <w:iCs/>
-      <w:smallCaps/>
-      <w:spacing w:val="15"/>
-      <w:sz w:val="32"/>
-      <w:szCs w:val="24"/>
-    </w:rPr>
-  </w:style>
-  <w:style w:type="character" w:customStyle="1" w:styleId="SubtitleChar">
-    <w:name w:val="Subtitle Char"/>
-    <w:aliases w:val="Title 2 Char"/>
-    <w:link w:val="Subtitle"/>
-    <w:uiPriority w:val="99"/>
-    <w:locked/>
-    <w:rsid w:val="00C71BEC"/>
-    <w:rPr>
-      <w:rFonts w:ascii="Cambria" w:eastAsia="Times New Roman" w:hAnsi="Cambria"/>
-      <w:i/>
-      <w:iCs/>
-      <w:smallCaps/>
-      <w:spacing w:val="15"/>
-      <w:sz w:val="32"/>
-      <w:szCs w:val="24"/>
-      <w:lang w:val="en-US" w:eastAsia="en-US"/>
-    </w:rPr>
-  </w:style>
-  <w:style w:type="paragraph" w:styleId="TOC7">
-    <w:name w:val="toc 7"/>
-    <w:basedOn w:val="Normal"/>
-    <w:next w:val="Normal"/>
-    <w:autoRedefine/>
-    <w:uiPriority w:val="99"/>
-    <w:semiHidden/>
-    <w:rsid w:val="00C71BEC"/>
-    <w:pPr>
-      <w:spacing w:after="0"/>
-      <w:ind w:left="1320"/>
-    </w:pPr>
-    <w:rPr>
-      <w:sz w:val="20"/>
-      <w:szCs w:val="20"/>
-    </w:rPr>
-  </w:style>
-  <w:style w:type="character" w:styleId="Emphasis">
-    <w:name w:val="Emphasis"/>
-    <w:uiPriority w:val="99"/>
-    <w:qFormat/>
-    <w:rsid w:val="00C71BEC"/>
-    <w:rPr>
-      <w:rFonts w:cs="Times New Roman"/>
-      <w:i/>
-    </w:rPr>
-  </w:style>
-  <w:style w:type="paragraph" w:styleId="BalloonText">
-    <w:name w:val="Balloon Text"/>
-    <w:basedOn w:val="Normal"/>
-    <w:link w:val="BalloonTextChar"/>
-    <w:uiPriority w:val="99"/>
-    <w:semiHidden/>
-    <w:locked/>
-    <w:rsid w:val="00C71BEC"/>
-    <w:pPr>
-      <w:spacing w:after="0" w:line="240" w:lineRule="auto"/>
-    </w:pPr>
-    <w:rPr>
-      <w:rFonts w:ascii="Tahoma" w:hAnsi="Tahoma"/>
-      <w:sz w:val="16"/>
-      <w:szCs w:val="16"/>
-    </w:rPr>
-  </w:style>
-  <w:style w:type="character" w:customStyle="1" w:styleId="BalloonTextChar">
-    <w:name w:val="Balloon Text Char"/>
-    <w:link w:val="BalloonText"/>
-    <w:uiPriority w:val="99"/>
-    <w:semiHidden/>
-    <w:locked/>
-    <w:rsid w:val="00C71BEC"/>
-    <w:rPr>
-      <w:rFonts w:ascii="Tahoma" w:eastAsiaTheme="minorEastAsia" w:hAnsi="Tahoma"/>
-      <w:sz w:val="16"/>
-      <w:szCs w:val="16"/>
-      <w:lang w:val="en-US" w:eastAsia="en-US"/>
-    </w:rPr>
-  </w:style>
-  <w:style w:type="paragraph" w:customStyle="1" w:styleId="Parrafonormal">
-    <w:name w:val="Parrafo normal"/>
-    <w:basedOn w:val="Normal"/>
-    <w:uiPriority w:val="99"/>
-    <w:rsid w:val="00C71BEC"/>
-    <w:pPr>
-      <w:spacing w:before="120" w:after="120" w:line="240" w:lineRule="auto"/>
-      <w:ind w:firstLine="576"/>
-      <w:contextualSpacing w:val="0"/>
-      <w:jc w:val="both"/>
-    </w:pPr>
-  </w:style>
-  <w:style w:type="character" w:customStyle="1" w:styleId="Title3Char">
-    <w:name w:val="Title 3 Char"/>
-    <w:basedOn w:val="DefaultParagraphFont"/>
-    <w:link w:val="Title3"/>
-    <w:rsid w:val="00C71BEC"/>
-    <w:rPr>
-      <w:rFonts w:ascii="BauerBodni BT" w:eastAsia="Times New Roman" w:hAnsi="BauerBodni BT"/>
-      <w:sz w:val="96"/>
-      <w:lang w:val="en-US" w:eastAsia="en-US"/>
-    </w:rPr>
-  </w:style>
-  <w:style w:type="table" w:styleId="TableGrid">
-    <w:name w:val="Table Grid"/>
-    <w:basedOn w:val="TableNormal"/>
-    <w:uiPriority w:val="99"/>
-    <w:rsid w:val="00C71BEC"/>
-    <w:rPr>
-      <w:rFonts w:eastAsiaTheme="minorEastAsia"/>
-    </w:rPr>
-    <w:tblPr>
-      <w:tblInd w:w="0" w:type="dxa"/>
-      <w:tblBorders>
-        <w:top w:val="single" w:sz="4" w:space="0" w:color="000000"/>
-        <w:left w:val="single" w:sz="4" w:space="0" w:color="000000"/>
-        <w:bottom w:val="single" w:sz="4" w:space="0" w:color="000000"/>
-        <w:right w:val="single" w:sz="4" w:space="0" w:color="000000"/>
-        <w:insideH w:val="single" w:sz="4" w:space="0" w:color="000000"/>
-        <w:insideV w:val="single" w:sz="4" w:space="0" w:color="000000"/>
-      </w:tblBorders>
-      <w:tblCellMar>
-        <w:top w:w="0" w:type="dxa"/>
-        <w:left w:w="108" w:type="dxa"/>
-        <w:bottom w:w="0" w:type="dxa"/>
-        <w:right w:w="108" w:type="dxa"/>
-      </w:tblCellMar>
-    </w:tblPr>
-  </w:style>
-  <w:style w:type="table" w:customStyle="1" w:styleId="TablaLimpia">
-    <w:name w:val="Tabla Limpia"/>
-    <w:uiPriority w:val="99"/>
-    <w:rsid w:val="00C71BEC"/>
-    <w:rPr>
-      <w:rFonts w:eastAsiaTheme="minorEastAsia"/>
-      <w:lang w:val="en-US" w:eastAsia="en-US"/>
-    </w:rPr>
-    <w:tblPr>
-      <w:tblInd w:w="0" w:type="dxa"/>
-      <w:tblCellMar>
-        <w:top w:w="0" w:type="dxa"/>
-        <w:left w:w="108" w:type="dxa"/>
-        <w:bottom w:w="0" w:type="dxa"/>
-        <w:right w:w="108" w:type="dxa"/>
-      </w:tblCellMar>
-    </w:tblPr>
-  </w:style>
-  <w:style w:type="paragraph" w:customStyle="1" w:styleId="Lista">
-    <w:name w:val="Lista"/>
-    <w:basedOn w:val="Normal"/>
-    <w:link w:val="ListaChar"/>
-    <w:uiPriority w:val="99"/>
-    <w:rsid w:val="007C4971"/>
-    <w:pPr>
-      <w:numPr>
-        <w:numId w:val="3"/>
-      </w:numPr>
-      <w:spacing w:after="0" w:line="360" w:lineRule="auto"/>
-      <w:ind w:left="357" w:hanging="357"/>
-      <w:contextualSpacing w:val="0"/>
-    </w:pPr>
-  </w:style>
-  <w:style w:type="character" w:customStyle="1" w:styleId="ListaChar">
-    <w:name w:val="Lista Char"/>
-    <w:link w:val="Lista"/>
-    <w:uiPriority w:val="99"/>
-    <w:locked/>
-    <w:rsid w:val="007C4971"/>
-    <w:rPr>
-      <w:rFonts w:ascii="Times New Roman" w:eastAsiaTheme="minorEastAsia" w:hAnsi="Times New Roman"/>
-      <w:sz w:val="22"/>
-      <w:szCs w:val="22"/>
-      <w:lang w:val="en-US" w:eastAsia="en-US"/>
-    </w:rPr>
-  </w:style>
-  <w:style w:type="character" w:styleId="PageNumber">
-    <w:name w:val="page number"/>
-    <w:uiPriority w:val="99"/>
-    <w:rsid w:val="00C71BEC"/>
-    <w:rPr>
-      <w:rFonts w:ascii="Times New Roman" w:hAnsi="Times New Roman" w:cs="Times New Roman"/>
-      <w:color w:val="C00000"/>
-      <w:sz w:val="28"/>
-    </w:rPr>
-  </w:style>
-  <w:style w:type="paragraph" w:styleId="TOC4">
-    <w:name w:val="toc 4"/>
-    <w:basedOn w:val="Normal"/>
-    <w:next w:val="Normal"/>
-    <w:autoRedefine/>
-    <w:uiPriority w:val="99"/>
-    <w:semiHidden/>
-    <w:rsid w:val="00C71BEC"/>
-    <w:pPr>
-      <w:spacing w:after="0"/>
-      <w:ind w:left="660"/>
-    </w:pPr>
-    <w:rPr>
-      <w:sz w:val="20"/>
-      <w:szCs w:val="20"/>
-    </w:rPr>
-  </w:style>
-  <w:style w:type="paragraph" w:styleId="TOC5">
-    <w:name w:val="toc 5"/>
-    <w:basedOn w:val="Normal"/>
-    <w:next w:val="Normal"/>
-    <w:autoRedefine/>
-    <w:uiPriority w:val="99"/>
-    <w:semiHidden/>
-    <w:rsid w:val="00C71BEC"/>
-    <w:pPr>
-      <w:spacing w:after="0"/>
-      <w:ind w:left="880"/>
-    </w:pPr>
-    <w:rPr>
-      <w:sz w:val="20"/>
-      <w:szCs w:val="20"/>
-    </w:rPr>
-  </w:style>
-  <w:style w:type="paragraph" w:styleId="TOC6">
-    <w:name w:val="toc 6"/>
-    <w:basedOn w:val="Normal"/>
-    <w:next w:val="Normal"/>
-    <w:autoRedefine/>
-    <w:uiPriority w:val="99"/>
-    <w:semiHidden/>
-    <w:rsid w:val="00C71BEC"/>
-    <w:pPr>
-      <w:spacing w:after="0"/>
-      <w:ind w:left="1100"/>
-    </w:pPr>
-    <w:rPr>
-      <w:sz w:val="20"/>
-      <w:szCs w:val="20"/>
-    </w:rPr>
-  </w:style>
-  <w:style w:type="paragraph" w:styleId="TOC8">
-    <w:name w:val="toc 8"/>
-    <w:basedOn w:val="Normal"/>
-    <w:next w:val="Normal"/>
-    <w:autoRedefine/>
-    <w:uiPriority w:val="99"/>
-    <w:semiHidden/>
-    <w:rsid w:val="00C71BEC"/>
-    <w:pPr>
-      <w:spacing w:after="0"/>
-      <w:ind w:left="1540"/>
-    </w:pPr>
-    <w:rPr>
-      <w:sz w:val="20"/>
-      <w:szCs w:val="20"/>
-    </w:rPr>
-  </w:style>
-  <w:style w:type="paragraph" w:styleId="TOC9">
-    <w:name w:val="toc 9"/>
-    <w:basedOn w:val="Normal"/>
-    <w:next w:val="Normal"/>
-    <w:autoRedefine/>
-    <w:uiPriority w:val="99"/>
-    <w:semiHidden/>
-    <w:rsid w:val="00C71BEC"/>
-    <w:pPr>
-      <w:spacing w:after="0"/>
-      <w:ind w:left="1760"/>
-    </w:pPr>
-    <w:rPr>
-      <w:sz w:val="20"/>
-      <w:szCs w:val="20"/>
-    </w:rPr>
-  </w:style>
-  <w:style w:type="character" w:styleId="Strong">
-    <w:name w:val="Strong"/>
-    <w:uiPriority w:val="22"/>
-    <w:qFormat/>
-    <w:rsid w:val="00C71BEC"/>
-    <w:rPr>
-      <w:rFonts w:cs="Times New Roman"/>
-      <w:b/>
-    </w:rPr>
-  </w:style>
-  <w:style w:type="character" w:styleId="SubtleEmphasis">
-    <w:name w:val="Subtle Emphasis"/>
-    <w:uiPriority w:val="99"/>
-    <w:qFormat/>
-    <w:locked/>
-    <w:rsid w:val="00C71BEC"/>
-    <w:rPr>
-      <w:i/>
-      <w:color w:val="808080"/>
-    </w:rPr>
-  </w:style>
-  <w:style w:type="paragraph" w:styleId="CommentText">
-    <w:name w:val="annotation text"/>
-    <w:basedOn w:val="Normal"/>
-    <w:link w:val="CommentTextChar"/>
-    <w:uiPriority w:val="99"/>
-    <w:semiHidden/>
-    <w:locked/>
-    <w:rsid w:val="00C71BEC"/>
-    <w:pPr>
-      <w:spacing w:line="240" w:lineRule="auto"/>
-    </w:pPr>
-    <w:rPr>
-      <w:sz w:val="20"/>
-      <w:szCs w:val="20"/>
-    </w:rPr>
-  </w:style>
-  <w:style w:type="character" w:customStyle="1" w:styleId="CommentTextChar">
-    <w:name w:val="Comment Text Char"/>
-    <w:link w:val="CommentText"/>
-    <w:uiPriority w:val="99"/>
-    <w:semiHidden/>
-    <w:locked/>
-    <w:rsid w:val="00C71BEC"/>
-    <w:rPr>
-      <w:rFonts w:ascii="Times New Roman" w:eastAsiaTheme="minorEastAsia" w:hAnsi="Times New Roman"/>
-      <w:lang w:val="en-US" w:eastAsia="en-US"/>
-    </w:rPr>
-  </w:style>
-  <w:style w:type="paragraph" w:styleId="CommentSubject">
-    <w:name w:val="annotation subject"/>
-    <w:basedOn w:val="CommentText"/>
-    <w:next w:val="CommentText"/>
-    <w:link w:val="CommentSubjectChar"/>
-    <w:uiPriority w:val="99"/>
-    <w:semiHidden/>
-    <w:locked/>
-    <w:rsid w:val="00C71BEC"/>
-    <w:rPr>
-      <w:b/>
-      <w:bCs/>
-    </w:rPr>
-  </w:style>
-  <w:style w:type="character" w:customStyle="1" w:styleId="CommentSubjectChar">
-    <w:name w:val="Comment Subject Char"/>
-    <w:link w:val="CommentSubject"/>
-    <w:uiPriority w:val="99"/>
-    <w:semiHidden/>
-    <w:locked/>
-    <w:rsid w:val="00C71BEC"/>
-    <w:rPr>
-      <w:rFonts w:ascii="Times New Roman" w:eastAsiaTheme="minorEastAsia" w:hAnsi="Times New Roman"/>
-      <w:b/>
-      <w:bCs/>
-      <w:lang w:val="en-US" w:eastAsia="en-US"/>
-    </w:rPr>
-  </w:style>
-  <w:style w:type="character" w:styleId="CommentReference">
-    <w:name w:val="annotation reference"/>
-    <w:uiPriority w:val="99"/>
-    <w:semiHidden/>
-    <w:locked/>
-    <w:rsid w:val="00C71BEC"/>
-    <w:rPr>
-      <w:rFonts w:cs="Times New Roman"/>
-      <w:sz w:val="16"/>
-    </w:rPr>
-  </w:style>
-  <w:style w:type="paragraph" w:styleId="Revision">
-    <w:name w:val="Revision"/>
-    <w:hidden/>
-    <w:uiPriority w:val="99"/>
-    <w:semiHidden/>
-    <w:rsid w:val="003A1906"/>
-    <w:rPr>
-      <w:sz w:val="22"/>
-      <w:szCs w:val="22"/>
-      <w:lang w:val="es-ES_tradnl" w:eastAsia="en-US"/>
-    </w:rPr>
-  </w:style>
-  <w:style w:type="paragraph" w:customStyle="1" w:styleId="Codigo">
-    <w:name w:val="Codigo"/>
-    <w:basedOn w:val="Normal"/>
-    <w:uiPriority w:val="99"/>
-    <w:rsid w:val="00C71BEC"/>
-    <w:pPr>
-      <w:pBdr>
-        <w:top w:val="dashed" w:sz="4" w:space="1" w:color="990000"/>
-        <w:left w:val="dashed" w:sz="4" w:space="4" w:color="990000"/>
-        <w:bottom w:val="dashed" w:sz="4" w:space="1" w:color="990000"/>
-        <w:right w:val="dashed" w:sz="4" w:space="4" w:color="990000"/>
-      </w:pBdr>
-      <w:tabs>
-        <w:tab w:val="left" w:pos="284"/>
-        <w:tab w:val="left" w:pos="567"/>
-        <w:tab w:val="left" w:pos="851"/>
-        <w:tab w:val="left" w:pos="1134"/>
-        <w:tab w:val="left" w:pos="1418"/>
-        <w:tab w:val="left" w:pos="1701"/>
-        <w:tab w:val="left" w:pos="1985"/>
-      </w:tabs>
-    </w:pPr>
-    <w:rPr>
-      <w:rFonts w:ascii="Courier New" w:hAnsi="Courier New"/>
-      <w:sz w:val="18"/>
-    </w:rPr>
-  </w:style>
-  <w:style w:type="character" w:styleId="FollowedHyperlink">
-    <w:name w:val="FollowedHyperlink"/>
-    <w:uiPriority w:val="99"/>
-    <w:semiHidden/>
-    <w:rsid w:val="00C71BEC"/>
-    <w:rPr>
-      <w:rFonts w:cs="Times New Roman"/>
-      <w:color w:val="800080"/>
-      <w:u w:val="single"/>
-    </w:rPr>
-  </w:style>
-  <w:style w:type="table" w:styleId="LightList-Accent6">
-    <w:name w:val="Light List Accent 6"/>
-    <w:basedOn w:val="TableNormal"/>
-    <w:uiPriority w:val="99"/>
-    <w:locked/>
-    <w:rsid w:val="00C71BEC"/>
-    <w:rPr>
-      <w:rFonts w:eastAsiaTheme="minorEastAsia"/>
-    </w:rPr>
-    <w:tblPr>
-      <w:tblStyleRowBandSize w:val="1"/>
-      <w:tblStyleColBandSize w:val="1"/>
-      <w:tblInd w:w="0" w:type="dxa"/>
-      <w:tblBorders>
-        <w:top w:val="single" w:sz="8" w:space="0" w:color="F79646"/>
-        <w:left w:val="single" w:sz="8" w:space="0" w:color="F79646"/>
-        <w:bottom w:val="single" w:sz="8" w:space="0" w:color="F79646"/>
-        <w:right w:val="single" w:sz="8" w:space="0" w:color="F79646"/>
-      </w:tblBorders>
-      <w:tblCellMar>
-        <w:top w:w="0" w:type="dxa"/>
-        <w:left w:w="108" w:type="dxa"/>
-        <w:bottom w:w="0" w:type="dxa"/>
-        <w:right w:w="108" w:type="dxa"/>
-      </w:tblCellMar>
-    </w:tblPr>
-    <w:tblStylePr w:type="firstRow">
-      <w:pPr>
-        <w:spacing w:before="0" w:after="0"/>
-      </w:pPr>
-      <w:rPr>
-        <w:rFonts w:cs="Times New Roman"/>
-        <w:b/>
-        <w:bCs/>
-        <w:color w:val="FFFFFF"/>
-      </w:rPr>
-      <w:tblPr/>
-      <w:tcPr>
-        <w:shd w:val="clear" w:color="auto" w:fill="F79646"/>
-      </w:tcPr>
-    </w:tblStylePr>
-    <w:tblStylePr w:type="lastRow">
-      <w:pPr>
-        <w:spacing w:before="0" w:after="0"/>
-      </w:pPr>
-      <w:rPr>
-        <w:rFonts w:cs="Times New Roman"/>
-        <w:b/>
-        <w:bCs/>
-      </w:rPr>
-      <w:tblPr/>
-      <w:tcPr>
-        <w:tcBorders>
-          <w:top w:val="double" w:sz="6" w:space="0" w:color="F79646"/>
-          <w:left w:val="single" w:sz="8" w:space="0" w:color="F79646"/>
-          <w:bottom w:val="single" w:sz="8" w:space="0" w:color="F79646"/>
-          <w:right w:val="single" w:sz="8" w:space="0" w:color="F79646"/>
-        </w:tcBorders>
-      </w:tcPr>
-    </w:tblStylePr>
-    <w:tblStylePr w:type="firstCol">
-      <w:rPr>
-        <w:rFonts w:cs="Times New Roman"/>
-        <w:b/>
-        <w:bCs/>
-      </w:rPr>
-    </w:tblStylePr>
-    <w:tblStylePr w:type="lastCol">
-      <w:rPr>
-        <w:rFonts w:cs="Times New Roman"/>
-        <w:b/>
-        <w:bCs/>
-      </w:rPr>
-    </w:tblStylePr>
-    <w:tblStylePr w:type="band1Vert">
-      <w:rPr>
-        <w:rFonts w:cs="Times New Roman"/>
-      </w:rPr>
-      <w:tblPr/>
-      <w:tcPr>
-        <w:tcBorders>
-          <w:top w:val="single" w:sz="8" w:space="0" w:color="F79646"/>
-          <w:left w:val="single" w:sz="8" w:space="0" w:color="F79646"/>
-          <w:bottom w:val="single" w:sz="8" w:space="0" w:color="F79646"/>
-          <w:right w:val="single" w:sz="8" w:space="0" w:color="F79646"/>
-        </w:tcBorders>
-      </w:tcPr>
-    </w:tblStylePr>
-    <w:tblStylePr w:type="band1Horz">
-      <w:rPr>
-        <w:rFonts w:cs="Times New Roman"/>
-      </w:rPr>
-      <w:tblPr/>
-      <w:tcPr>
-        <w:tcBorders>
-          <w:top w:val="single" w:sz="8" w:space="0" w:color="F79646"/>
-          <w:left w:val="single" w:sz="8" w:space="0" w:color="F79646"/>
-          <w:bottom w:val="single" w:sz="8" w:space="0" w:color="F79646"/>
-          <w:right w:val="single" w:sz="8" w:space="0" w:color="F79646"/>
-        </w:tcBorders>
-      </w:tcPr>
-    </w:tblStylePr>
-  </w:style>
-  <w:style w:type="paragraph" w:styleId="ListParagraph">
-    <w:name w:val="List Paragraph"/>
-    <w:basedOn w:val="Normal"/>
-    <w:uiPriority w:val="99"/>
-    <w:semiHidden/>
-    <w:qFormat/>
-    <w:rsid w:val="00C71BEC"/>
-    <w:pPr>
-      <w:ind w:left="720"/>
-    </w:pPr>
-  </w:style>
-  <w:style w:type="paragraph" w:styleId="NoSpacing">
-    <w:name w:val="No Spacing"/>
-    <w:uiPriority w:val="99"/>
-    <w:semiHidden/>
-    <w:qFormat/>
-    <w:rsid w:val="00C71BEC"/>
-    <w:pPr>
-      <w:contextualSpacing/>
-    </w:pPr>
-    <w:rPr>
-      <w:rFonts w:eastAsiaTheme="minorEastAsia"/>
-      <w:sz w:val="22"/>
-      <w:szCs w:val="22"/>
-      <w:lang w:val="es-ES_tradnl" w:eastAsia="en-US"/>
-    </w:rPr>
-  </w:style>
-  <w:style w:type="character" w:customStyle="1" w:styleId="Small">
-    <w:name w:val="Small"/>
-    <w:uiPriority w:val="99"/>
-    <w:rsid w:val="00C71BEC"/>
-    <w:rPr>
-      <w:rFonts w:ascii="Arial" w:hAnsi="Arial" w:cs="Times New Roman"/>
-      <w:sz w:val="18"/>
-    </w:rPr>
-  </w:style>
-  <w:style w:type="numbering" w:customStyle="1" w:styleId="Punteo">
-    <w:name w:val="Punteo"/>
-    <w:rsid w:val="00C71BEC"/>
-    <w:pPr>
-      <w:numPr>
-        <w:numId w:val="1"/>
-      </w:numPr>
-    </w:pPr>
-  </w:style>
-  <w:style w:type="paragraph" w:customStyle="1" w:styleId="Title3">
-    <w:name w:val="Title 3"/>
-    <w:basedOn w:val="Normal"/>
-    <w:next w:val="Normal"/>
-    <w:link w:val="Title3Char"/>
-    <w:uiPriority w:val="98"/>
-    <w:rsid w:val="00C71BEC"/>
-    <w:pPr>
-      <w:spacing w:after="0" w:line="240" w:lineRule="auto"/>
-    </w:pPr>
-    <w:rPr>
-      <w:rFonts w:ascii="BauerBodni BT" w:eastAsia="Times New Roman" w:hAnsi="BauerBodni BT"/>
-      <w:sz w:val="96"/>
-      <w:szCs w:val="20"/>
-    </w:rPr>
-  </w:style>
-  <w:style w:type="paragraph" w:styleId="Caption">
-    <w:name w:val="caption"/>
-    <w:basedOn w:val="Normal"/>
-    <w:next w:val="Normal"/>
-    <w:uiPriority w:val="35"/>
-    <w:unhideWhenUsed/>
-    <w:qFormat/>
-    <w:rsid w:val="00C71BEC"/>
-    <w:pPr>
-      <w:spacing w:after="120" w:line="240" w:lineRule="auto"/>
-      <w:contextualSpacing w:val="0"/>
-      <w:jc w:val="center"/>
-    </w:pPr>
-    <w:rPr>
-      <w:b/>
-      <w:bCs/>
-      <w:color w:val="990000"/>
-      <w:sz w:val="16"/>
-      <w:szCs w:val="18"/>
-    </w:rPr>
-  </w:style>
-  <w:style w:type="numbering" w:customStyle="1" w:styleId="Listbyheaders">
-    <w:name w:val="List by headers"/>
-    <w:uiPriority w:val="99"/>
-    <w:rsid w:val="00C71BEC"/>
-    <w:pPr>
-      <w:numPr>
-        <w:numId w:val="2"/>
-      </w:numPr>
-    </w:pPr>
-  </w:style>
-  <w:style w:type="paragraph" w:customStyle="1" w:styleId="Title0">
-    <w:name w:val="Title 0"/>
-    <w:basedOn w:val="Subtitle"/>
-    <w:uiPriority w:val="98"/>
-    <w:rsid w:val="00C71BEC"/>
-    <w:rPr>
-      <w:sz w:val="96"/>
-    </w:rPr>
-  </w:style>
-  <w:style w:type="paragraph" w:styleId="TOC1">
-    <w:name w:val="toc 1"/>
-    <w:basedOn w:val="Normal"/>
-    <w:next w:val="Normal"/>
-    <w:autoRedefine/>
-    <w:uiPriority w:val="39"/>
-    <w:qFormat/>
-    <w:rsid w:val="00C71BEC"/>
-    <w:pPr>
-      <w:pBdr>
-        <w:between w:val="single" w:sz="48" w:space="1" w:color="FFFFFF" w:themeColor="background1"/>
-      </w:pBdr>
-      <w:shd w:val="clear" w:color="auto" w:fill="990000"/>
-      <w:tabs>
-        <w:tab w:val="right" w:pos="9350"/>
-      </w:tabs>
-      <w:spacing w:before="120" w:after="0" w:line="240" w:lineRule="auto"/>
-    </w:pPr>
-    <w:rPr>
-      <w:b/>
-      <w:color w:val="FFFFFF" w:themeColor="background1"/>
-    </w:rPr>
-  </w:style>
-  <w:style w:type="paragraph" w:styleId="TOC2">
-    <w:name w:val="toc 2"/>
-    <w:basedOn w:val="Normal"/>
-    <w:next w:val="Normal"/>
-    <w:autoRedefine/>
-    <w:uiPriority w:val="39"/>
-    <w:qFormat/>
-    <w:rsid w:val="00C71BEC"/>
-    <w:pPr>
-      <w:framePr w:wrap="around" w:vAnchor="text" w:hAnchor="text" w:y="1"/>
-      <w:pBdr>
-        <w:bottom w:val="dotted" w:sz="4" w:space="1" w:color="990000"/>
-        <w:between w:val="dotted" w:sz="4" w:space="1" w:color="990000"/>
-      </w:pBdr>
-      <w:tabs>
-        <w:tab w:val="right" w:pos="9350"/>
-      </w:tabs>
-      <w:spacing w:after="0"/>
-      <w:ind w:left="216"/>
-      <w:contextualSpacing w:val="0"/>
-    </w:pPr>
-    <w:rPr>
-      <w:noProof/>
-    </w:rPr>
-  </w:style>
-  <w:style w:type="paragraph" w:styleId="TOC3">
-    <w:name w:val="toc 3"/>
-    <w:basedOn w:val="Normal"/>
-    <w:next w:val="Normal"/>
-    <w:autoRedefine/>
-    <w:uiPriority w:val="39"/>
-    <w:qFormat/>
-    <w:rsid w:val="00C71BEC"/>
-    <w:pPr>
-      <w:pBdr>
-        <w:between w:val="single" w:sz="8" w:space="1" w:color="FFFFFF" w:themeColor="background1"/>
-      </w:pBdr>
-      <w:tabs>
-        <w:tab w:val="right" w:pos="9350"/>
-      </w:tabs>
-      <w:spacing w:after="0"/>
-      <w:ind w:left="446"/>
-    </w:pPr>
-    <w:rPr>
-      <w:noProof/>
-    </w:rPr>
-  </w:style>
-  <w:style w:type="table" w:customStyle="1" w:styleId="Tabla">
-    <w:name w:val="Tabla"/>
-    <w:uiPriority w:val="99"/>
-    <w:rsid w:val="00914269"/>
-    <w:rPr>
-      <w:rFonts w:ascii="Arial" w:eastAsia="Times New Roman" w:hAnsi="Arial"/>
-      <w:lang w:val="en-US" w:eastAsia="es-ES_tradnl"/>
-    </w:rPr>
-    <w:tblPr>
-      <w:tblStyleRowBandSize w:val="3"/>
-      <w:jc w:val="center"/>
-      <w:tblInd w:w="0" w:type="dxa"/>
-      <w:tblBorders>
-        <w:insideV w:val="single" w:sz="4" w:space="0" w:color="C00000"/>
-      </w:tblBorders>
-      <w:tblCellMar>
-        <w:top w:w="28" w:type="dxa"/>
-        <w:left w:w="85" w:type="dxa"/>
-        <w:bottom w:w="28" w:type="dxa"/>
-        <w:right w:w="85" w:type="dxa"/>
-      </w:tblCellMar>
-    </w:tblPr>
-    <w:trPr>
-      <w:jc w:val="center"/>
-    </w:trPr>
-    <w:tcPr>
-      <w:shd w:val="clear" w:color="auto" w:fill="auto"/>
-    </w:tcPr>
-    <w:tblStylePr w:type="firstRow">
-      <w:rPr>
-        <w:b/>
-      </w:rPr>
-      <w:tblPr/>
-      <w:tcPr>
-        <w:tcBorders>
-          <w:bottom w:val="single" w:sz="4" w:space="0" w:color="C00000"/>
-        </w:tcBorders>
-        <w:shd w:val="clear" w:color="auto" w:fill="auto"/>
-      </w:tcPr>
-    </w:tblStylePr>
-    <w:tblStylePr w:type="lastRow">
-      <w:rPr>
-        <w:b/>
-      </w:rPr>
-      <w:tblPr/>
-      <w:tcPr>
-        <w:tcBorders>
-          <w:top w:val="single" w:sz="4" w:space="0" w:color="C00000"/>
-        </w:tcBorders>
-        <w:shd w:val="clear" w:color="auto" w:fill="auto"/>
-      </w:tcPr>
-    </w:tblStylePr>
-    <w:tblStylePr w:type="firstCol">
-      <w:rPr>
-        <w:b/>
-      </w:rPr>
-    </w:tblStylePr>
-    <w:tblStylePr w:type="lastCol">
-      <w:rPr>
-        <w:b/>
-      </w:rPr>
-      <w:tblPr/>
-      <w:tcPr>
-        <w:tcBorders>
-          <w:top w:val="nil"/>
-          <w:left w:val="nil"/>
-          <w:bottom w:val="nil"/>
-          <w:right w:val="nil"/>
-          <w:insideH w:val="nil"/>
-          <w:insideV w:val="nil"/>
-          <w:tl2br w:val="nil"/>
-          <w:tr2bl w:val="nil"/>
-        </w:tcBorders>
-        <w:shd w:val="clear" w:color="auto" w:fill="auto"/>
-      </w:tcPr>
-    </w:tblStylePr>
-    <w:tblStylePr w:type="band1Horz">
-      <w:tblPr/>
-      <w:tcPr>
-        <w:shd w:val="clear" w:color="auto" w:fill="F2F2F2" w:themeFill="background1" w:themeFillShade="F2"/>
-      </w:tcPr>
-    </w:tblStylePr>
-  </w:style>
-  <w:style w:type="character" w:styleId="Hyperlink">
-    <w:name w:val="Hyperlink"/>
-    <w:basedOn w:val="DefaultParagraphFont"/>
-    <w:uiPriority w:val="99"/>
-    <w:unhideWhenUsed/>
-    <w:rsid w:val="00C71BEC"/>
-    <w:rPr>
-      <w:color w:val="0000FF" w:themeColor="hyperlink"/>
-      <w:u w:val="single"/>
-    </w:rPr>
-  </w:style>
-  <w:style w:type="paragraph" w:styleId="FootnoteText">
-    <w:name w:val="footnote text"/>
-    <w:basedOn w:val="Normal"/>
-    <w:link w:val="FootnoteTextChar"/>
-    <w:uiPriority w:val="99"/>
-    <w:semiHidden/>
-    <w:unhideWhenUsed/>
-    <w:rsid w:val="00C71BEC"/>
-    <w:pPr>
-      <w:spacing w:after="0" w:line="240" w:lineRule="auto"/>
-    </w:pPr>
-    <w:rPr>
-      <w:rFonts w:eastAsia="Calibri"/>
-      <w:sz w:val="20"/>
-      <w:szCs w:val="20"/>
-    </w:rPr>
-  </w:style>
-  <w:style w:type="character" w:customStyle="1" w:styleId="FootnoteTextChar">
-    <w:name w:val="Footnote Text Char"/>
-    <w:basedOn w:val="DefaultParagraphFont"/>
-    <w:link w:val="FootnoteText"/>
-    <w:uiPriority w:val="99"/>
-    <w:semiHidden/>
-    <w:rsid w:val="00C71BEC"/>
-    <w:rPr>
-      <w:rFonts w:ascii="Times New Roman" w:hAnsi="Times New Roman"/>
-      <w:lang w:val="en-US" w:eastAsia="en-US"/>
-    </w:rPr>
-  </w:style>
-  <w:style w:type="character" w:styleId="FootnoteReference">
-    <w:name w:val="footnote reference"/>
-    <w:basedOn w:val="DefaultParagraphFont"/>
-    <w:uiPriority w:val="99"/>
-    <w:semiHidden/>
-    <w:unhideWhenUsed/>
-    <w:rsid w:val="00C71BEC"/>
-    <w:rPr>
-      <w:vertAlign w:val="superscript"/>
-    </w:rPr>
-  </w:style>
-  <w:style w:type="paragraph" w:styleId="TOCHeading">
-    <w:name w:val="TOC Heading"/>
-    <w:basedOn w:val="Heading1"/>
-    <w:next w:val="Normal"/>
-    <w:uiPriority w:val="39"/>
-    <w:semiHidden/>
-    <w:unhideWhenUsed/>
-    <w:qFormat/>
-    <w:rsid w:val="00C71BEC"/>
-    <w:pPr>
-      <w:keepLines/>
-      <w:pageBreakBefore w:val="0"/>
-      <w:numPr>
-        <w:numId w:val="0"/>
-      </w:numPr>
-      <w:pBdr>
-        <w:top w:val="none" w:sz="0" w:space="0" w:color="auto"/>
-        <w:left w:val="none" w:sz="0" w:space="0" w:color="auto"/>
-        <w:bottom w:val="none" w:sz="0" w:space="0" w:color="auto"/>
-        <w:right w:val="none" w:sz="0" w:space="0" w:color="auto"/>
-      </w:pBdr>
-      <w:shd w:val="clear" w:color="auto" w:fill="auto"/>
-      <w:spacing w:before="480" w:after="0" w:line="276" w:lineRule="auto"/>
-      <w:contextualSpacing w:val="0"/>
-      <w:jc w:val="left"/>
-      <w:outlineLvl w:val="9"/>
-    </w:pPr>
-    <w:rPr>
-      <w:rFonts w:asciiTheme="majorHAnsi" w:eastAsiaTheme="majorEastAsia" w:hAnsiTheme="majorHAnsi" w:cstheme="majorBidi"/>
-      <w:b w:val="0"/>
-      <w:smallCaps w:val="0"/>
-      <w:color w:val="365F91" w:themeColor="accent1" w:themeShade="BF"/>
-      <w:szCs w:val="28"/>
-      <w:lang w:eastAsia="ja-JP"/>
-    </w:rPr>
-  </w:style>
-  <w:style w:type="character" w:styleId="PlaceholderText">
-    <w:name w:val="Placeholder Text"/>
-    <w:basedOn w:val="DefaultParagraphFont"/>
-    <w:uiPriority w:val="99"/>
-    <w:semiHidden/>
-    <w:rsid w:val="00613510"/>
-    <w:rPr>
-      <w:color w:val="808080"/>
-    </w:rPr>
-  </w:style>
-  <w:style w:type="table" w:customStyle="1" w:styleId="Every1">
-    <w:name w:val="Every 1"/>
-    <w:basedOn w:val="Tabla"/>
-    <w:uiPriority w:val="99"/>
-    <w:rsid w:val="00914269"/>
-    <w:tblPr>
-      <w:tblStyleRowBandSize w:val="1"/>
-      <w:tblStyleColBandSize w:val="1"/>
-      <w:jc w:val="center"/>
-      <w:tblInd w:w="0" w:type="dxa"/>
-      <w:tblBorders>
-        <w:insideV w:val="single" w:sz="4" w:space="0" w:color="C00000"/>
-      </w:tblBorders>
-      <w:tblCellMar>
-        <w:top w:w="28" w:type="dxa"/>
-        <w:left w:w="85" w:type="dxa"/>
-        <w:bottom w:w="28" w:type="dxa"/>
-        <w:right w:w="85" w:type="dxa"/>
-      </w:tblCellMar>
-    </w:tblPr>
-    <w:trPr>
-      <w:jc w:val="center"/>
-    </w:trPr>
-    <w:tcPr>
-      <w:shd w:val="clear" w:color="auto" w:fill="auto"/>
-    </w:tcPr>
-    <w:tblStylePr w:type="firstRow">
-      <w:rPr>
-        <w:b/>
-      </w:rPr>
-      <w:tblPr/>
-      <w:tcPr>
-        <w:tcBorders>
-          <w:bottom w:val="single" w:sz="4" w:space="0" w:color="C00000"/>
-        </w:tcBorders>
-        <w:shd w:val="clear" w:color="auto" w:fill="auto"/>
-      </w:tcPr>
-    </w:tblStylePr>
-    <w:tblStylePr w:type="lastRow">
-      <w:rPr>
-        <w:b/>
-      </w:rPr>
-      <w:tblPr/>
-      <w:tcPr>
-        <w:tcBorders>
-          <w:top w:val="single" w:sz="4" w:space="0" w:color="C00000"/>
-        </w:tcBorders>
-        <w:shd w:val="clear" w:color="auto" w:fill="auto"/>
-      </w:tcPr>
-    </w:tblStylePr>
-    <w:tblStylePr w:type="firstCol">
-      <w:rPr>
-        <w:b/>
-      </w:rPr>
-    </w:tblStylePr>
-    <w:tblStylePr w:type="lastCol">
-      <w:rPr>
-        <w:b/>
-      </w:rPr>
-      <w:tblPr/>
-      <w:tcPr>
-        <w:tcBorders>
-          <w:top w:val="nil"/>
-          <w:left w:val="nil"/>
-          <w:bottom w:val="nil"/>
-          <w:right w:val="nil"/>
-          <w:insideH w:val="nil"/>
-          <w:insideV w:val="nil"/>
-          <w:tl2br w:val="nil"/>
-          <w:tr2bl w:val="nil"/>
-        </w:tcBorders>
-        <w:shd w:val="clear" w:color="auto" w:fill="auto"/>
-      </w:tcPr>
-    </w:tblStylePr>
-    <w:tblStylePr w:type="band1Horz">
-      <w:tblPr/>
-      <w:tcPr>
-        <w:shd w:val="clear" w:color="auto" w:fill="F2F2F2" w:themeFill="background1" w:themeFillShade="F2"/>
-      </w:tcPr>
-    </w:tblStylePr>
-  </w:style>
-</w:styles>
-</file>
-
 <file path=word/theme/theme1.xml><?xml version="1.0" encoding="utf-8"?>
 <a:theme xmlns:a="http://schemas.openxmlformats.org/drawingml/2006/main" name="Office Theme">
   <a:themeElements>
@@ -23244,7 +21423,7 @@
 </file>
 
 <file path=customXml/itemProps1.xml><?xml version="1.0" encoding="utf-8"?>
-<ds:datastoreItem xmlns:ds="http://schemas.openxmlformats.org/officeDocument/2006/customXml" ds:itemID="{5400ED4A-B2B6-4B8C-BF6A-4E4AB287BA8D}">
+<ds:datastoreItem xmlns:ds="http://schemas.openxmlformats.org/officeDocument/2006/customXml" ds:itemID="{96E61DE4-D2C6-48E5-BD0B-CE9C4C876437}">
   <ds:schemaRefs>
     <ds:schemaRef ds:uri="http://schemas.openxmlformats.org/officeDocument/2006/bibliography"/>
   </ds:schemaRefs>

</xml_diff>

<commit_message>
Mayor refactoring of the main game simulation and optimizations in visibility.
</commit_message>
<xml_diff>
--- a/docs/To Tame The Void - Design.docx
+++ b/docs/To Tame The Void - Design.docx
@@ -9577,10 +9577,7 @@
         </w:numPr>
       </w:pPr>
       <w:r>
-        <w:t>A star is unknown</w:t>
-      </w:r>
-      <w:r>
-        <w:t xml:space="preserve"> if it connects with a visible or remembered star, but has never been visited.</w:t>
+        <w:t>A star is unknown if it connects with a visible or remembered star, but has never been visited.</w:t>
       </w:r>
     </w:p>
     <w:p>
@@ -12392,16 +12389,10 @@
       <w:bookmarkStart w:id="38" w:name="_Toc355415477"/>
       <w:r>
         <w:lastRenderedPageBreak/>
-        <w:t>Turn &amp;</w:t>
-      </w:r>
-      <w:r>
-        <w:t xml:space="preserve"> </w:t>
-      </w:r>
-      <w:r>
-        <w:t>Event</w:t>
-      </w:r>
-      <w:r>
-        <w:t xml:space="preserve"> Processing</w:t>
+        <w:t>Turn</w:t>
+      </w:r>
+      <w:r>
+        <w:t>, Actions &amp; Events</w:t>
       </w:r>
     </w:p>
     <w:p>
@@ -12414,6 +12405,69 @@
       </w:pPr>
       <w:bookmarkStart w:id="39" w:name="_Toc355415434"/>
       <w:r>
+        <w:t>Overview</w:t>
+      </w:r>
+    </w:p>
+    <w:p>
+      <w:pPr>
+        <w:pStyle w:val="Parrafonormal"/>
+      </w:pPr>
+      <w:r>
+        <w:t>A turn is a unit of time. An event is something that goes on, which might happen instantaneously (during turn update) or last for several turns.</w:t>
+      </w:r>
+      <w:r>
+        <w:t xml:space="preserve"> An action is something a player (human or AI) may decide to do, if the option is available to him.</w:t>
+      </w:r>
+    </w:p>
+    <w:p>
+      <w:pPr>
+        <w:pStyle w:val="Parrafonormal"/>
+      </w:pPr>
+      <w:r>
+        <w:t>A turn is the basic loop. A turn involves updating all game elements, on a given order.</w:t>
+      </w:r>
+    </w:p>
+    <w:p>
+      <w:pPr>
+        <w:pStyle w:val="Parrafonormal"/>
+      </w:pPr>
+      <w:r>
+        <w:t>Actions are computed on demand (avoid premature optimizations for AI). They can be checked, have a given icon and position, and can be triggered. Some produce instantaneous results, others will generate events.</w:t>
+      </w:r>
+    </w:p>
+    <w:p>
+      <w:pPr>
+        <w:pStyle w:val="Parrafonormal"/>
+      </w:pPr>
+      <w:r>
+        <w:t xml:space="preserve">Events can be the result of direct actions, but also of the movement (and creation and </w:t>
+      </w:r>
+      <w:r>
+        <w:t>deletion) of units. Each turn, the movements of all placeables are monitored, and every location is checked for events. If the checks pass, the events either take place immediately, or long term events get created.</w:t>
+      </w:r>
+      <w:r>
+        <w:t xml:space="preserve"> Long-term events are also stored independently, and updated as part of the turn process.</w:t>
+      </w:r>
+    </w:p>
+    <w:p>
+      <w:pPr>
+        <w:pStyle w:val="Parrafonormal"/>
+      </w:pPr>
+      <w:r>
+        <w:t>For implementation purposes, actions and events are similar (both can be checked for, both can be triggered, both have custom effects and may take time to resolve.</w:t>
+      </w:r>
+      <w:bookmarkStart w:id="40" w:name="_GoBack"/>
+      <w:bookmarkEnd w:id="40"/>
+    </w:p>
+    <w:p>
+      <w:pPr>
+        <w:pStyle w:val="Heading2"/>
+        <w:numPr>
+          <w:ilvl w:val="1"/>
+          <w:numId w:val="2"/>
+        </w:numPr>
+      </w:pPr>
+      <w:r>
         <w:t>State</w:t>
       </w:r>
     </w:p>
@@ -12579,6 +12633,7 @@
         </w:numPr>
       </w:pPr>
       <w:r>
+        <w:lastRenderedPageBreak/>
         <w:t>Perceived state is recalculated for all empires</w:t>
       </w:r>
       <w:r>
@@ -12651,8 +12706,6 @@
       <w:pPr>
         <w:pStyle w:val="Lista"/>
       </w:pPr>
-      <w:bookmarkStart w:id="40" w:name="_GoBack"/>
-      <w:bookmarkEnd w:id="40"/>
       <w:r>
         <w:t>Post-turn phase</w:t>
       </w:r>
@@ -12967,6 +13020,7 @@
           </w:tcPr>
           <w:p>
             <w:r>
+              <w:lastRenderedPageBreak/>
               <w:t>Easy to code.</w:t>
             </w:r>
           </w:p>
@@ -13096,8 +13150,260 @@
         </w:numPr>
       </w:pPr>
       <w:r>
+        <w:t>Update</w:t>
+      </w:r>
+    </w:p>
+    <w:p>
+      <w:pPr>
+        <w:pStyle w:val="Lista"/>
+        <w:numPr>
+          <w:ilvl w:val="1"/>
+          <w:numId w:val="1"/>
+        </w:numPr>
+      </w:pPr>
+      <w:r>
+        <w:t>Clean up from last turn</w:t>
+      </w:r>
+    </w:p>
+    <w:p>
+      <w:pPr>
+        <w:pStyle w:val="Lista"/>
+        <w:numPr>
+          <w:ilvl w:val="2"/>
+          <w:numId w:val="1"/>
+        </w:numPr>
+      </w:pPr>
+      <w:r>
+        <w:t>Reset counts</w:t>
+      </w:r>
+    </w:p>
+    <w:p>
+      <w:pPr>
+        <w:pStyle w:val="Lista"/>
+        <w:numPr>
+          <w:ilvl w:val="2"/>
+          <w:numId w:val="1"/>
+        </w:numPr>
+      </w:pPr>
+      <w:r>
+        <w:t>Reset statistics</w:t>
+      </w:r>
+    </w:p>
+    <w:p>
+      <w:pPr>
+        <w:pStyle w:val="Lista"/>
+        <w:numPr>
+          <w:ilvl w:val="1"/>
+          <w:numId w:val="1"/>
+        </w:numPr>
+      </w:pPr>
+      <w:r>
+        <w:t>Update all fleets (of any type)</w:t>
+      </w:r>
+    </w:p>
+    <w:p>
+      <w:pPr>
+        <w:pStyle w:val="Lista"/>
+        <w:numPr>
+          <w:ilvl w:val="2"/>
+          <w:numId w:val="1"/>
+        </w:numPr>
+      </w:pPr>
+      <w:r>
+        <w:t>Movements</w:t>
+      </w:r>
+    </w:p>
+    <w:p>
+      <w:pPr>
+        <w:pStyle w:val="Lista"/>
+        <w:numPr>
+          <w:ilvl w:val="2"/>
+          <w:numId w:val="1"/>
+        </w:numPr>
+      </w:pPr>
+      <w:r>
+        <w:t>Expenses</w:t>
+      </w:r>
+    </w:p>
+    <w:p>
+      <w:pPr>
+        <w:pStyle w:val="Lista"/>
+        <w:numPr>
+          <w:ilvl w:val="2"/>
+          <w:numId w:val="1"/>
+        </w:numPr>
+      </w:pPr>
+      <w:r>
+        <w:t>Post Statistics</w:t>
+      </w:r>
+    </w:p>
+    <w:p>
+      <w:pPr>
+        <w:pStyle w:val="Lista"/>
+        <w:numPr>
+          <w:ilvl w:val="1"/>
+          <w:numId w:val="1"/>
+        </w:numPr>
+      </w:pPr>
+      <w:r>
+        <w:t>Update technology</w:t>
+      </w:r>
+    </w:p>
+    <w:p>
+      <w:pPr>
+        <w:pStyle w:val="Lista"/>
+        <w:numPr>
+          <w:ilvl w:val="2"/>
+          <w:numId w:val="1"/>
+        </w:numPr>
+      </w:pPr>
+      <w:r>
+        <w:t>Status</w:t>
+      </w:r>
+    </w:p>
+    <w:p>
+      <w:pPr>
+        <w:pStyle w:val="Lista"/>
+        <w:numPr>
+          <w:ilvl w:val="2"/>
+          <w:numId w:val="1"/>
+        </w:numPr>
+      </w:pPr>
+      <w:r>
+        <w:t>Expenses</w:t>
+      </w:r>
+    </w:p>
+    <w:p>
+      <w:pPr>
+        <w:pStyle w:val="Lista"/>
+        <w:numPr>
+          <w:ilvl w:val="2"/>
+          <w:numId w:val="1"/>
+        </w:numPr>
+      </w:pPr>
+      <w:r>
+        <w:t>Post Statistics</w:t>
+      </w:r>
+    </w:p>
+    <w:p>
+      <w:pPr>
+        <w:pStyle w:val="Lista"/>
+        <w:numPr>
+          <w:ilvl w:val="1"/>
+          <w:numId w:val="1"/>
+        </w:numPr>
+      </w:pPr>
+      <w:r>
+        <w:t>Update shipyards</w:t>
+      </w:r>
+    </w:p>
+    <w:p>
+      <w:pPr>
+        <w:pStyle w:val="Lista"/>
+        <w:numPr>
+          <w:ilvl w:val="2"/>
+          <w:numId w:val="1"/>
+        </w:numPr>
+      </w:pPr>
+      <w:r>
+        <w:t>Production</w:t>
+      </w:r>
+    </w:p>
+    <w:p>
+      <w:pPr>
+        <w:pStyle w:val="Lista"/>
+        <w:numPr>
+          <w:ilvl w:val="2"/>
+          <w:numId w:val="1"/>
+        </w:numPr>
+      </w:pPr>
+      <w:r>
+        <w:t>Expenses</w:t>
+      </w:r>
+    </w:p>
+    <w:p>
+      <w:pPr>
+        <w:pStyle w:val="Lista"/>
+        <w:numPr>
+          <w:ilvl w:val="2"/>
+          <w:numId w:val="1"/>
+        </w:numPr>
+      </w:pPr>
+      <w:r>
+        <w:t>Post Statistics</w:t>
+      </w:r>
+    </w:p>
+    <w:p>
+      <w:pPr>
+        <w:pStyle w:val="Lista"/>
+        <w:numPr>
+          <w:ilvl w:val="1"/>
+          <w:numId w:val="1"/>
+        </w:numPr>
+      </w:pPr>
+      <w:r>
+        <w:t>Update all colonies</w:t>
+      </w:r>
+    </w:p>
+    <w:p>
+      <w:pPr>
+        <w:pStyle w:val="Lista"/>
+        <w:numPr>
+          <w:ilvl w:val="2"/>
+          <w:numId w:val="1"/>
+        </w:numPr>
+      </w:pPr>
+      <w:r>
+        <w:t>Production</w:t>
+      </w:r>
+    </w:p>
+    <w:p>
+      <w:pPr>
+        <w:pStyle w:val="Lista"/>
+        <w:numPr>
+          <w:ilvl w:val="2"/>
+          <w:numId w:val="1"/>
+        </w:numPr>
+      </w:pPr>
+      <w:r>
+        <w:t>Expenses</w:t>
+      </w:r>
+    </w:p>
+    <w:p>
+      <w:pPr>
+        <w:pStyle w:val="Lista"/>
+        <w:numPr>
+          <w:ilvl w:val="2"/>
+          <w:numId w:val="1"/>
+        </w:numPr>
+      </w:pPr>
+      <w:r>
+        <w:t>Growth</w:t>
+      </w:r>
+    </w:p>
+    <w:p>
+      <w:pPr>
+        <w:pStyle w:val="Lista"/>
+        <w:numPr>
+          <w:ilvl w:val="2"/>
+          <w:numId w:val="1"/>
+        </w:numPr>
+      </w:pPr>
+      <w:r>
         <w:lastRenderedPageBreak/>
-        <w:t>Update</w:t>
+        <w:t>Post Statistics</w:t>
+      </w:r>
+    </w:p>
+    <w:p>
+      <w:pPr>
+        <w:pStyle w:val="Lista"/>
+        <w:numPr>
+          <w:ilvl w:val="0"/>
+          <w:numId w:val="1"/>
+        </w:numPr>
+      </w:pPr>
+      <w:r>
+        <w:t>Conflicts (discovered by location)</w:t>
       </w:r>
     </w:p>
     <w:p>
@@ -13109,31 +13415,7 @@
         </w:numPr>
       </w:pPr>
       <w:r>
-        <w:t>Clean up from last turn</w:t>
-      </w:r>
-    </w:p>
-    <w:p>
-      <w:pPr>
-        <w:pStyle w:val="Lista"/>
-        <w:numPr>
-          <w:ilvl w:val="2"/>
-          <w:numId w:val="1"/>
-        </w:numPr>
-      </w:pPr>
-      <w:r>
-        <w:t>Reset counts</w:t>
-      </w:r>
-    </w:p>
-    <w:p>
-      <w:pPr>
-        <w:pStyle w:val="Lista"/>
-        <w:numPr>
-          <w:ilvl w:val="2"/>
-          <w:numId w:val="1"/>
-        </w:numPr>
-      </w:pPr>
-      <w:r>
-        <w:t>Reset statistics</w:t>
+        <w:t>Merge fleets if needed</w:t>
       </w:r>
     </w:p>
     <w:p>
@@ -13145,43 +13427,7 @@
         </w:numPr>
       </w:pPr>
       <w:r>
-        <w:t>Update all fleets (of any type)</w:t>
-      </w:r>
-    </w:p>
-    <w:p>
-      <w:pPr>
-        <w:pStyle w:val="Lista"/>
-        <w:numPr>
-          <w:ilvl w:val="2"/>
-          <w:numId w:val="1"/>
-        </w:numPr>
-      </w:pPr>
-      <w:r>
-        <w:t>Movements</w:t>
-      </w:r>
-    </w:p>
-    <w:p>
-      <w:pPr>
-        <w:pStyle w:val="Lista"/>
-        <w:numPr>
-          <w:ilvl w:val="2"/>
-          <w:numId w:val="1"/>
-        </w:numPr>
-      </w:pPr>
-      <w:r>
-        <w:t>Expenses</w:t>
-      </w:r>
-    </w:p>
-    <w:p>
-      <w:pPr>
-        <w:pStyle w:val="Lista"/>
-        <w:numPr>
-          <w:ilvl w:val="2"/>
-          <w:numId w:val="1"/>
-        </w:numPr>
-      </w:pPr>
-      <w:r>
-        <w:t>Post Statistics</w:t>
+        <w:t>Check for sabotage</w:t>
       </w:r>
     </w:p>
     <w:p>
@@ -13193,43 +13439,7 @@
         </w:numPr>
       </w:pPr>
       <w:r>
-        <w:t>Update technology</w:t>
-      </w:r>
-    </w:p>
-    <w:p>
-      <w:pPr>
-        <w:pStyle w:val="Lista"/>
-        <w:numPr>
-          <w:ilvl w:val="2"/>
-          <w:numId w:val="1"/>
-        </w:numPr>
-      </w:pPr>
-      <w:r>
-        <w:t>Status</w:t>
-      </w:r>
-    </w:p>
-    <w:p>
-      <w:pPr>
-        <w:pStyle w:val="Lista"/>
-        <w:numPr>
-          <w:ilvl w:val="2"/>
-          <w:numId w:val="1"/>
-        </w:numPr>
-      </w:pPr>
-      <w:r>
-        <w:t>Expenses</w:t>
-      </w:r>
-    </w:p>
-    <w:p>
-      <w:pPr>
-        <w:pStyle w:val="Lista"/>
-        <w:numPr>
-          <w:ilvl w:val="2"/>
-          <w:numId w:val="1"/>
-        </w:numPr>
-      </w:pPr>
-      <w:r>
-        <w:t>Post Statistics</w:t>
+        <w:t>Check for space combat</w:t>
       </w:r>
     </w:p>
     <w:p>
@@ -13241,43 +13451,7 @@
         </w:numPr>
       </w:pPr>
       <w:r>
-        <w:t>Update shipyards</w:t>
-      </w:r>
-    </w:p>
-    <w:p>
-      <w:pPr>
-        <w:pStyle w:val="Lista"/>
-        <w:numPr>
-          <w:ilvl w:val="2"/>
-          <w:numId w:val="1"/>
-        </w:numPr>
-      </w:pPr>
-      <w:r>
-        <w:t>Production</w:t>
-      </w:r>
-    </w:p>
-    <w:p>
-      <w:pPr>
-        <w:pStyle w:val="Lista"/>
-        <w:numPr>
-          <w:ilvl w:val="2"/>
-          <w:numId w:val="1"/>
-        </w:numPr>
-      </w:pPr>
-      <w:r>
-        <w:t>Expenses</w:t>
-      </w:r>
-    </w:p>
-    <w:p>
-      <w:pPr>
-        <w:pStyle w:val="Lista"/>
-        <w:numPr>
-          <w:ilvl w:val="2"/>
-          <w:numId w:val="1"/>
-        </w:numPr>
-      </w:pPr>
-      <w:r>
-        <w:t>Post Statistics</w:t>
+        <w:t>Check for bombing</w:t>
       </w:r>
     </w:p>
     <w:p>
@@ -13289,55 +13463,19 @@
         </w:numPr>
       </w:pPr>
       <w:r>
-        <w:t>Update all colonies</w:t>
-      </w:r>
-    </w:p>
-    <w:p>
-      <w:pPr>
-        <w:pStyle w:val="Lista"/>
-        <w:numPr>
-          <w:ilvl w:val="2"/>
-          <w:numId w:val="1"/>
-        </w:numPr>
-      </w:pPr>
-      <w:r>
-        <w:t>Production</w:t>
-      </w:r>
-    </w:p>
-    <w:p>
-      <w:pPr>
-        <w:pStyle w:val="Lista"/>
-        <w:numPr>
-          <w:ilvl w:val="2"/>
-          <w:numId w:val="1"/>
-        </w:numPr>
-      </w:pPr>
-      <w:r>
-        <w:t>Expenses</w:t>
-      </w:r>
-    </w:p>
-    <w:p>
-      <w:pPr>
-        <w:pStyle w:val="Lista"/>
-        <w:numPr>
-          <w:ilvl w:val="2"/>
-          <w:numId w:val="1"/>
-        </w:numPr>
-      </w:pPr>
-      <w:r>
-        <w:t>Growth</w:t>
-      </w:r>
-    </w:p>
-    <w:p>
-      <w:pPr>
-        <w:pStyle w:val="Lista"/>
-        <w:numPr>
-          <w:ilvl w:val="2"/>
-          <w:numId w:val="1"/>
-        </w:numPr>
-      </w:pPr>
-      <w:r>
-        <w:t>Post Statistics</w:t>
+        <w:t>Check for invasions</w:t>
+      </w:r>
+    </w:p>
+    <w:p>
+      <w:pPr>
+        <w:pStyle w:val="Lista"/>
+        <w:numPr>
+          <w:ilvl w:val="1"/>
+          <w:numId w:val="1"/>
+        </w:numPr>
+      </w:pPr>
+      <w:r>
+        <w:t>Clean empty fleets</w:t>
       </w:r>
     </w:p>
     <w:p>
@@ -13349,7 +13487,7 @@
         </w:numPr>
       </w:pPr>
       <w:r>
-        <w:t>Conflicts (discovered by location)</w:t>
+        <w:t>Orders</w:t>
       </w:r>
     </w:p>
     <w:p>
@@ -13361,7 +13499,7 @@
         </w:numPr>
       </w:pPr>
       <w:r>
-        <w:t>Merge fleets if needed</w:t>
+        <w:t>Launch AIs</w:t>
       </w:r>
     </w:p>
     <w:p>
@@ -13373,90 +13511,6 @@
         </w:numPr>
       </w:pPr>
       <w:r>
-        <w:t>Check for sabotage</w:t>
-      </w:r>
-    </w:p>
-    <w:p>
-      <w:pPr>
-        <w:pStyle w:val="Lista"/>
-        <w:numPr>
-          <w:ilvl w:val="1"/>
-          <w:numId w:val="1"/>
-        </w:numPr>
-      </w:pPr>
-      <w:r>
-        <w:t>Check for space combat</w:t>
-      </w:r>
-    </w:p>
-    <w:p>
-      <w:pPr>
-        <w:pStyle w:val="Lista"/>
-        <w:numPr>
-          <w:ilvl w:val="1"/>
-          <w:numId w:val="1"/>
-        </w:numPr>
-      </w:pPr>
-      <w:r>
-        <w:t>Check for bombing</w:t>
-      </w:r>
-    </w:p>
-    <w:p>
-      <w:pPr>
-        <w:pStyle w:val="Lista"/>
-        <w:numPr>
-          <w:ilvl w:val="1"/>
-          <w:numId w:val="1"/>
-        </w:numPr>
-      </w:pPr>
-      <w:r>
-        <w:t>Check for invasions</w:t>
-      </w:r>
-    </w:p>
-    <w:p>
-      <w:pPr>
-        <w:pStyle w:val="Lista"/>
-        <w:numPr>
-          <w:ilvl w:val="1"/>
-          <w:numId w:val="1"/>
-        </w:numPr>
-      </w:pPr>
-      <w:r>
-        <w:t>Clean empty fleets</w:t>
-      </w:r>
-    </w:p>
-    <w:p>
-      <w:pPr>
-        <w:pStyle w:val="Lista"/>
-        <w:numPr>
-          <w:ilvl w:val="0"/>
-          <w:numId w:val="1"/>
-        </w:numPr>
-      </w:pPr>
-      <w:r>
-        <w:t>Orders</w:t>
-      </w:r>
-    </w:p>
-    <w:p>
-      <w:pPr>
-        <w:pStyle w:val="Lista"/>
-        <w:numPr>
-          <w:ilvl w:val="1"/>
-          <w:numId w:val="1"/>
-        </w:numPr>
-      </w:pPr>
-      <w:r>
-        <w:t>Launch AIs</w:t>
-      </w:r>
-    </w:p>
-    <w:p>
-      <w:pPr>
-        <w:pStyle w:val="Lista"/>
-        <w:numPr>
-          <w:ilvl w:val="1"/>
-          <w:numId w:val="1"/>
-        </w:numPr>
-      </w:pPr>
-      <w:r>
         <w:t>Open the turn for player input and instructions</w:t>
       </w:r>
     </w:p>
@@ -13465,11 +13519,7 @@
         <w:pStyle w:val="Parrafonormal"/>
       </w:pPr>
       <w:r>
-        <w:t xml:space="preserve">As many of the items as possible are solved automatically, asking for user input only if necessary. At any point in time, only a single event is active, and they are processed in order. If an active call detects </w:t>
-      </w:r>
-      <w:r>
-        <w:lastRenderedPageBreak/>
-        <w:t>that the current item is solved, it moves to the next item currently in the list or to the next location. If the item is marked as requiring user input, then the loop is stopped until the event is again marked as complete.</w:t>
+        <w:t>As many of the items as possible are solved automatically, asking for user input only if necessary. At any point in time, only a single event is active, and they are processed in order. If an active call detects that the current item is solved, it moves to the next item currently in the list or to the next location. If the item is marked as requiring user input, then the loop is stopped until the event is again marked as complete.</w:t>
       </w:r>
     </w:p>
     <w:p>
@@ -13603,6 +13653,7 @@
         </w:numPr>
       </w:pPr>
       <w:r>
+        <w:lastRenderedPageBreak/>
         <w:t>Also, some actions are only needed under user interaction, which happens even less and outside the event loop. An example is colonization, which does not happen automatically.</w:t>
       </w:r>
     </w:p>
@@ -13707,7 +13758,6 @@
         </w:numPr>
       </w:pPr>
       <w:r>
-        <w:lastRenderedPageBreak/>
         <w:t>Remove any persistent event from these locations.</w:t>
       </w:r>
     </w:p>
@@ -13798,8 +13848,8 @@
         <w:tblLook w:val="04A0" w:firstRow="1" w:lastRow="0" w:firstColumn="1" w:lastColumn="0" w:noHBand="0" w:noVBand="1"/>
       </w:tblPr>
       <w:tblGrid>
-        <w:gridCol w:w="2165"/>
-        <w:gridCol w:w="4602"/>
+        <w:gridCol w:w="2207"/>
+        <w:gridCol w:w="4788"/>
         <w:gridCol w:w="1270"/>
         <w:gridCol w:w="1136"/>
       </w:tblGrid>
@@ -14121,6 +14171,7 @@
     </w:p>
     <w:p>
       <w:r>
+        <w:lastRenderedPageBreak/>
         <w:t>Galaxy</w:t>
       </w:r>
     </w:p>
@@ -18525,7 +18576,7 @@
                                   <w:rStyle w:val="PageNumber"/>
                                   <w:noProof/>
                                 </w:rPr>
-                                <w:t>50</w:t>
+                                <w:t>49</w:t>
                               </w:r>
                               <w:r>
                                 <w:rPr>
@@ -18604,7 +18655,7 @@
                             <w:rStyle w:val="PageNumber"/>
                             <w:noProof/>
                           </w:rPr>
-                          <w:t>50</w:t>
+                          <w:t>49</w:t>
                         </w:r>
                         <w:r>
                           <w:rPr>
@@ -18692,7 +18743,7 @@
             </mc:Choice>
             <mc:Fallback>
               <w:pict>
-                <v:shapetype w14:anchorId="62AAA66A" id="_x0000_t32" coordsize="21600,21600" o:spt="32" o:oned="t" path="m,l21600,21600e" filled="f">
+                <v:shapetype w14:anchorId="59268C1D" id="_x0000_t32" coordsize="21600,21600" o:spt="32" o:oned="t" path="m,l21600,21600e" filled="f">
                   <v:path arrowok="t" fillok="f" o:connecttype="none"/>
                   <o:lock v:ext="edit" shapetype="t"/>
                 </v:shapetype>
@@ -21423,7 +21474,7 @@
 </file>
 
 <file path=customXml/itemProps1.xml><?xml version="1.0" encoding="utf-8"?>
-<ds:datastoreItem xmlns:ds="http://schemas.openxmlformats.org/officeDocument/2006/customXml" ds:itemID="{96E61DE4-D2C6-48E5-BD0B-CE9C4C876437}">
+<ds:datastoreItem xmlns:ds="http://schemas.openxmlformats.org/officeDocument/2006/customXml" ds:itemID="{8F1E85D0-5CCE-4199-B75F-CD7434D2F4F4}">
   <ds:schemaRefs>
     <ds:schemaRef ds:uri="http://schemas.openxmlformats.org/officeDocument/2006/bibliography"/>
   </ds:schemaRefs>

</xml_diff>

<commit_message>
Added option widget and implementation for economy dialog!
</commit_message>
<xml_diff>
--- a/docs/To Tame The Void - Design.docx
+++ b/docs/To Tame The Void - Design.docx
@@ -1,6 +1,6 @@
 
 <file path=word/document.xml><?xml version="1.0" encoding="utf-8"?>
-<w:document xmlns:wpc="http://schemas.microsoft.com/office/word/2010/wordprocessingCanvas" xmlns:mc="http://schemas.openxmlformats.org/markup-compatibility/2006" xmlns:o="urn:schemas-microsoft-com:office:office" xmlns:r="http://schemas.openxmlformats.org/officeDocument/2006/relationships" xmlns:m="http://schemas.openxmlformats.org/officeDocument/2006/math" xmlns:v="urn:schemas-microsoft-com:vml" xmlns:wp14="http://schemas.microsoft.com/office/word/2010/wordprocessingDrawing" xmlns:wp="http://schemas.openxmlformats.org/drawingml/2006/wordprocessingDrawing" xmlns:w10="urn:schemas-microsoft-com:office:word" xmlns:w="http://schemas.openxmlformats.org/wordprocessingml/2006/main" xmlns:w14="http://schemas.microsoft.com/office/word/2010/wordml" xmlns:wpg="http://schemas.microsoft.com/office/word/2010/wordprocessingGroup" xmlns:wpi="http://schemas.microsoft.com/office/word/2010/wordprocessingInk" xmlns:wne="http://schemas.microsoft.com/office/word/2006/wordml" xmlns:wps="http://schemas.microsoft.com/office/word/2010/wordprocessingShape" mc:Ignorable="w14 wp14">
+<w:document xmlns:wpc="http://schemas.microsoft.com/office/word/2010/wordprocessingCanvas" xmlns:mc="http://schemas.openxmlformats.org/markup-compatibility/2006" xmlns:o="urn:schemas-microsoft-com:office:office" xmlns:r="http://schemas.openxmlformats.org/officeDocument/2006/relationships" xmlns:m="http://schemas.openxmlformats.org/officeDocument/2006/math" xmlns:v="urn:schemas-microsoft-com:vml" xmlns:wp14="http://schemas.microsoft.com/office/word/2010/wordprocessingDrawing" xmlns:wp="http://schemas.openxmlformats.org/drawingml/2006/wordprocessingDrawing" xmlns:w10="urn:schemas-microsoft-com:office:word" xmlns:w="http://schemas.openxmlformats.org/wordprocessingml/2006/main" xmlns:w14="http://schemas.microsoft.com/office/word/2010/wordml" xmlns:w15="http://schemas.microsoft.com/office/word/2012/wordml" xmlns:wpg="http://schemas.microsoft.com/office/word/2010/wordprocessingGroup" xmlns:wpi="http://schemas.microsoft.com/office/word/2010/wordprocessingInk" xmlns:wne="http://schemas.microsoft.com/office/word/2006/wordml" xmlns:wps="http://schemas.microsoft.com/office/word/2010/wordprocessingShape" mc:Ignorable="w14 w15 wp14">
   <w:body>
     <w:tbl>
       <w:tblPr>
@@ -211,7 +211,7 @@
     <w:p>
       <w:pPr>
         <w:sectPr>
-          <w:footerReference w:type="default" r:id="rId9"/>
+          <w:footerReference w:type="default" r:id="rId8"/>
           <w:type w:val="continuous"/>
           <w:pgSz w:w="12240" w:h="15840" w:code="1"/>
           <w:pgMar w:top="720" w:right="720" w:bottom="720" w:left="720" w:header="706" w:footer="706" w:gutter="0"/>
@@ -4099,31 +4099,7 @@
         <w:pStyle w:val="Parrafonormal"/>
       </w:pPr>
       <w:r>
-        <w:t xml:space="preserve">The galaxy map is the main interface of the game, showing a graph of star systems connected through </w:t>
-      </w:r>
-      <w:proofErr w:type="spellStart"/>
-      <w:r>
-        <w:t>starlanes</w:t>
-      </w:r>
-      <w:proofErr w:type="spellEnd"/>
-      <w:r>
-        <w:t xml:space="preserve">. </w:t>
-      </w:r>
-      <w:proofErr w:type="spellStart"/>
-      <w:r>
-        <w:t>Starlanes</w:t>
-      </w:r>
-      <w:proofErr w:type="spellEnd"/>
-      <w:r>
-        <w:t xml:space="preserve"> are the only way of traveling between stars and are strategically important, since they create chokepoints so not every star need a defending task force or risks being attacked at any time. The density of </w:t>
-      </w:r>
-      <w:proofErr w:type="spellStart"/>
-      <w:r>
-        <w:t>starlanes</w:t>
-      </w:r>
-      <w:proofErr w:type="spellEnd"/>
-      <w:r>
-        <w:t xml:space="preserve"> could be configurable at game start.</w:t>
+        <w:t>The galaxy map is the main interface of the game, showing a graph of star systems connected through starlanes. Starlanes are the only way of traveling between stars and are strategically important, since they create chokepoints so not every star need a defending task force or risks being attacked at any time. The density of starlanes could be configurable at game start.</w:t>
       </w:r>
     </w:p>
     <w:p>
@@ -4271,15 +4247,7 @@
         <w:pStyle w:val="Parrafonormal"/>
       </w:pPr>
       <w:r>
-        <w:t xml:space="preserve">The idea of the game is that it should be highly modular. This also allows for incremental implementation or future </w:t>
-      </w:r>
-      <w:proofErr w:type="spellStart"/>
-      <w:r>
-        <w:t>moding</w:t>
-      </w:r>
-      <w:proofErr w:type="spellEnd"/>
-      <w:r>
-        <w:t>. The problem with this approach is that any interesting definition for the different modules will cause interdependencies. For instance, if a certain model for economic production is used, resulting on several types of resources, then any other part of the game that requires resources needs to understand it. A practical solution is to make most modules completely independent from each other, while fixing the interaction between others. Potential modules can include:</w:t>
+        <w:t>The idea of the game is that it should be highly modular. This also allows for incremental implementation or future moding. The problem with this approach is that any interesting definition for the different modules will cause interdependencies. For instance, if a certain model for economic production is used, resulting on several types of resources, then any other part of the game that requires resources needs to understand it. A practical solution is to make most modules completely independent from each other, while fixing the interaction between others. Potential modules can include:</w:t>
       </w:r>
     </w:p>
     <w:tbl>
@@ -4516,13 +4484,8 @@
             <w:tcW w:w="5237" w:type="dxa"/>
           </w:tcPr>
           <w:p>
-            <w:proofErr w:type="gramStart"/>
-            <w:r>
-              <w:t>A simple production system were</w:t>
-            </w:r>
-            <w:proofErr w:type="gramEnd"/>
-            <w:r>
-              <w:t xml:space="preserve"> an "Imperial Command" can be built on a certain star. All units are produced at such centers, to avoid micro-management of hundreds of stars.</w:t>
+            <w:r>
+              <w:t>A simple production system were an "Imperial Command" can be built on a certain star. All units are produced at such centers, to avoid micro-management of hundreds of stars.</w:t>
             </w:r>
           </w:p>
         </w:tc>
@@ -4566,11 +4529,9 @@
             <w:tcW w:w="5237" w:type="dxa"/>
           </w:tcPr>
           <w:p>
-            <w:proofErr w:type="gramStart"/>
             <w:r>
               <w:t>A system were</w:t>
             </w:r>
-            <w:proofErr w:type="gramEnd"/>
             <w:r>
               <w:t xml:space="preserve"> a predefined set of ship models is available. Ships types are limited to a small set of attributes (damage, aim, dodge, etc.). The task force has a single "military might" status.</w:t>
             </w:r>
@@ -4614,15 +4575,7 @@
           </w:tcPr>
           <w:p>
             <w:r>
-              <w:t xml:space="preserve">Units </w:t>
-            </w:r>
-            <w:proofErr w:type="gramStart"/>
-            <w:r>
-              <w:t>cause</w:t>
-            </w:r>
-            <w:proofErr w:type="gramEnd"/>
-            <w:r>
-              <w:t xml:space="preserve"> damage in a fixed number of rounds before the fight is considered over (can continue next turn). No simulation is shown, just the result.</w:t>
+              <w:t>Units cause damage in a fixed number of rounds before the fight is considered over (can continue next turn). No simulation is shown, just the result.</w:t>
             </w:r>
           </w:p>
         </w:tc>
@@ -4670,15 +4623,7 @@
               <w:t xml:space="preserve">A single unit, "troop carrier" allows invasion of </w:t>
             </w:r>
             <w:r>
-              <w:t xml:space="preserve">outposts. A random set of infrastructure is destroyed and another conquered per carrier. If </w:t>
-            </w:r>
-            <w:proofErr w:type="gramStart"/>
-            <w:r>
-              <w:t>all the</w:t>
-            </w:r>
-            <w:proofErr w:type="gramEnd"/>
-            <w:r>
-              <w:t xml:space="preserve"> remaining infrastructure is conquered, the outpost switches owner.</w:t>
+              <w:t>outposts. A random set of infrastructure is destroyed and another conquered per carrier. If all the remaining infrastructure is conquered, the outpost switches owner.</w:t>
             </w:r>
           </w:p>
         </w:tc>
@@ -4726,15 +4671,7 @@
               <w:t>Each empire</w:t>
             </w:r>
             <w:r>
-              <w:t xml:space="preserve"> contains a specific set of multipliers, starting at 1.0 and incrementing slowly (5-10%). Production can be </w:t>
-            </w:r>
-            <w:proofErr w:type="gramStart"/>
-            <w:r>
-              <w:t>spend</w:t>
-            </w:r>
-            <w:proofErr w:type="gramEnd"/>
-            <w:r>
-              <w:t xml:space="preserve"> in tech in order to increment these values.</w:t>
+              <w:t xml:space="preserve"> contains a specific set of multipliers, starting at 1.0 and incrementing slowly (5-10%). Production can be spend in tech in order to increment these values.</w:t>
             </w:r>
           </w:p>
         </w:tc>
@@ -4748,13 +4685,8 @@
             <w:tcW w:w="2007" w:type="dxa"/>
           </w:tcPr>
           <w:p>
-            <w:proofErr w:type="spellStart"/>
-            <w:r>
-              <w:t>Unlockable</w:t>
-            </w:r>
-            <w:proofErr w:type="spellEnd"/>
-            <w:r>
-              <w:t xml:space="preserve"> components</w:t>
+            <w:r>
+              <w:t>Unlockable components</w:t>
             </w:r>
           </w:p>
         </w:tc>
@@ -5029,15 +4961,7 @@
         <w:pStyle w:val="Parrafonormal"/>
       </w:pPr>
       <w:r>
-        <w:t xml:space="preserve">For two empires A and B, A chooses how much it trusts B, B chooses how much it trusts </w:t>
-      </w:r>
-      <w:proofErr w:type="gramStart"/>
-      <w:r>
-        <w:t>A and</w:t>
-      </w:r>
-      <w:proofErr w:type="gramEnd"/>
-      <w:r>
-        <w:t xml:space="preserve"> the level of mutual trust is determined by the lesser quantity. The minimal common level of trust is then used to determine how open is the frontier between these empires and hence how easy is for influence units to enter or infiltrate the opposite empire. It is important hence to choose you allies carefully, since trust is a double edged sword. On one hand it can bring great rewards, on the other it can bring great danger.</w:t>
+        <w:t>For two empires A and B, A chooses how much it trusts B, B chooses how much it trusts A and the level of mutual trust is determined by the lesser quantity. The minimal common level of trust is then used to determine how open is the frontier between these empires and hence how easy is for influence units to enter or infiltrate the opposite empire. It is important hence to choose you allies carefully, since trust is a double edged sword. On one hand it can bring great rewards, on the other it can bring great danger.</w:t>
       </w:r>
     </w:p>
     <w:p>
@@ -5419,15 +5343,7 @@
         <w:pStyle w:val="Parrafonormal"/>
       </w:pPr>
       <w:r>
-        <w:t xml:space="preserve">IHs are marked with their own distinctive icon on the galaxy map can be found orbiting stars along task </w:t>
-      </w:r>
-      <w:proofErr w:type="gramStart"/>
-      <w:r>
-        <w:t>forces,</w:t>
-      </w:r>
-      <w:proofErr w:type="gramEnd"/>
-      <w:r>
-        <w:t xml:space="preserve"> they also have their own specific interfaces.</w:t>
+        <w:t>IHs are marked with their own distinctive icon on the galaxy map can be found orbiting stars along task forces, they also have their own specific interfaces.</w:t>
       </w:r>
     </w:p>
     <w:p>
@@ -5533,23 +5449,7 @@
         <w:pStyle w:val="Parrafonormal"/>
       </w:pPr>
       <w:r>
-        <w:t xml:space="preserve">A button allows </w:t>
-      </w:r>
-      <w:proofErr w:type="gramStart"/>
-      <w:r>
-        <w:t>to toggle</w:t>
-      </w:r>
-      <w:proofErr w:type="gramEnd"/>
-      <w:r>
-        <w:t xml:space="preserve"> the current output of the HQ. By default each HQ builds unit at the maximum possible speed, as long as there are enough resources to do so. This option allows </w:t>
-      </w:r>
-      <w:proofErr w:type="gramStart"/>
-      <w:r>
-        <w:t>to halve or halt</w:t>
-      </w:r>
-      <w:proofErr w:type="gramEnd"/>
-      <w:r>
-        <w:t xml:space="preserve"> construction in order to save resources. HQ Maintenance though still exists.</w:t>
+        <w:t>A button allows to toggle the current output of the HQ. By default each HQ builds unit at the maximum possible speed, as long as there are enough resources to do so. This option allows to halve or halt construction in order to save resources. HQ Maintenance though still exists.</w:t>
       </w:r>
     </w:p>
     <w:p>
@@ -5798,15 +5698,7 @@
         <w:pStyle w:val="Parrafonormal"/>
       </w:pPr>
       <w:r>
-        <w:t xml:space="preserve">Task forces can be sent from one star to another by clicking on the task force icon and then on the desired destination, which should of course be connected to the current star by a </w:t>
-      </w:r>
-      <w:proofErr w:type="spellStart"/>
-      <w:r>
-        <w:t>starlane</w:t>
-      </w:r>
-      <w:proofErr w:type="spellEnd"/>
-      <w:r>
-        <w:t>. As a convenient shortcut, clicking on a destination can be done while ships are in the staging area. If this is done, it will automatically create a new task force and sends it to the selected destination, but upon arrival the task force will automatically disband. These temporary task forces are useful to avoid too much micromanagement and can be used all the time without ever creating new task forces. The ability to define task forces can be convenient nevertheless to avoid having to reselect stacks of ships when more than one task force reaches the same star or other ships are already there.</w:t>
+        <w:t>Task forces can be sent from one star to another by clicking on the task force icon and then on the desired destination, which should of course be connected to the current star by a starlane. As a convenient shortcut, clicking on a destination can be done while ships are in the staging area. If this is done, it will automatically create a new task force and sends it to the selected destination, but upon arrival the task force will automatically disband. These temporary task forces are useful to avoid too much micromanagement and can be used all the time without ever creating new task forces. The ability to define task forces can be convenient nevertheless to avoid having to reselect stacks of ships when more than one task force reaches the same star or other ships are already there.</w:t>
       </w:r>
     </w:p>
     <w:p>
@@ -5840,23 +5732,7 @@
         <w:pStyle w:val="Parrafonormal"/>
       </w:pPr>
       <w:r>
-        <w:t xml:space="preserve">The basic system of space travel involves the use of a hyperspace gate to allow movement through hyperspace along a </w:t>
-      </w:r>
-      <w:proofErr w:type="spellStart"/>
-      <w:r>
-        <w:t>starline</w:t>
-      </w:r>
-      <w:proofErr w:type="spellEnd"/>
-      <w:r>
-        <w:t xml:space="preserve">/fracture. A hyperspace gate is opened by the engine and the shield guarantees that the task force can remain cohesive under the strong ripping forces of the hyperspace. The shield can encompass the same ship where it’s generated or nearby ships of the same task force. Task forces using hyperspace shield take several turns in transit, can be reached for orders with sufficiently high technology and can be detected from the other end. Ships can retreat from combat by opening a hyperspace gate and crossing it. Hyperspace launchers can accelerate ships through hyperspace if built on the origin. Hyperspace dampeners can reduce it at destination by polluting the </w:t>
-      </w:r>
-      <w:proofErr w:type="spellStart"/>
-      <w:r>
-        <w:t>starlane</w:t>
-      </w:r>
-      <w:proofErr w:type="spellEnd"/>
-      <w:r>
-        <w:t xml:space="preserve"> with hyperspace noise. The ability to open a hyperspace gate and the hyperspace shield are different ship components, and only a single gate is needed for all ships. Static gates</w:t>
+        <w:t>The basic system of space travel involves the use of a hyperspace gate to allow movement through hyperspace along a starline/fracture. A hyperspace gate is opened by the engine and the shield guarantees that the task force can remain cohesive under the strong ripping forces of the hyperspace. The shield can encompass the same ship where it’s generated or nearby ships of the same task force. Task forces using hyperspace shield take several turns in transit, can be reached for orders with sufficiently high technology and can be detected from the other end. Ships can retreat from combat by opening a hyperspace gate and crossing it. Hyperspace launchers can accelerate ships through hyperspace if built on the origin. Hyperspace dampeners can reduce it at destination by polluting the starlane with hyperspace noise. The ability to open a hyperspace gate and the hyperspace shield are different ship components, and only a single gate is needed for all ships. Static gates</w:t>
       </w:r>
     </w:p>
     <w:p>
@@ -5896,23 +5772,7 @@
         <w:pStyle w:val="Parrafonormal"/>
       </w:pPr>
       <w:r>
-        <w:t xml:space="preserve">The game doesn’t automatically calculate routes between stars. This design conclusion is due to the diversity of conditions and assumption for this problem. While </w:t>
-      </w:r>
-      <w:proofErr w:type="spellStart"/>
-      <w:r>
-        <w:t>pathfinding</w:t>
-      </w:r>
-      <w:proofErr w:type="spellEnd"/>
-      <w:r>
-        <w:t xml:space="preserve"> using </w:t>
-      </w:r>
-      <w:proofErr w:type="spellStart"/>
-      <w:r>
-        <w:t>starlanes</w:t>
-      </w:r>
-      <w:proofErr w:type="spellEnd"/>
-      <w:r>
-        <w:t xml:space="preserve"> is relatively </w:t>
+        <w:t xml:space="preserve">The game doesn’t automatically calculate routes between stars. This design conclusion is due to the diversity of conditions and assumption for this problem. While pathfinding using starlanes is relatively </w:t>
       </w:r>
       <w:r>
         <w:lastRenderedPageBreak/>
@@ -5971,66 +5831,41 @@
       <w:pPr>
         <w:pStyle w:val="Heading4"/>
       </w:pPr>
-      <w:proofErr w:type="spellStart"/>
-      <w:proofErr w:type="gramStart"/>
       <w:r>
         <w:t>starSize</w:t>
       </w:r>
-      <w:proofErr w:type="spellEnd"/>
-      <w:proofErr w:type="gramEnd"/>
     </w:p>
     <w:p>
       <w:pPr>
         <w:pStyle w:val="Parrafonormal"/>
       </w:pPr>
       <w:r>
-        <w:t xml:space="preserve">This attribute measures the sheer size of the system. A standard system will have a size of </w:t>
-      </w:r>
-      <w:proofErr w:type="gramStart"/>
-      <w:r>
-        <w:t>0.5,</w:t>
-      </w:r>
-      <w:proofErr w:type="gramEnd"/>
-      <w:r>
-        <w:t xml:space="preserve"> the maximum possible system (representing many planets for example) has a size of 1.0. A size of 0.0 indicates the absence of habitable locations.</w:t>
+        <w:t>This attribute measures the sheer size of the system. A standard system will have a size of 0.5, the maximum possible system (representing many planets for example) has a size of 1.0. A size of 0.0 indicates the absence of habitable locations.</w:t>
       </w:r>
     </w:p>
     <w:p>
       <w:pPr>
         <w:pStyle w:val="Heading4"/>
       </w:pPr>
-      <w:proofErr w:type="spellStart"/>
-      <w:proofErr w:type="gramStart"/>
       <w:r>
         <w:t>starConditions</w:t>
       </w:r>
-      <w:proofErr w:type="spellEnd"/>
-      <w:proofErr w:type="gramEnd"/>
     </w:p>
     <w:p>
       <w:pPr>
         <w:pStyle w:val="Parrafonormal"/>
       </w:pPr>
       <w:r>
-        <w:t xml:space="preserve">This attribute indicates the inherent difficulty of colonization for the system. It includes all imaginable aspects ranging; presence of atmospheres, corrosive elements, storms, hostile native life, gravity, temperature, etc. </w:t>
-      </w:r>
-      <w:proofErr w:type="gramStart"/>
-      <w:r>
-        <w:t>Conditions range from 0.0 (terrible conditions) to 1.0 (very auspicious).</w:t>
-      </w:r>
-      <w:proofErr w:type="gramEnd"/>
+        <w:t>This attribute indicates the inherent difficulty of colonization for the system. It includes all imaginable aspects ranging; presence of atmospheres, corrosive elements, storms, hostile native life, gravity, temperature, etc. Conditions range from 0.0 (terrible conditions) to 1.0 (very auspicious).</w:t>
+      </w:r>
     </w:p>
     <w:p>
       <w:pPr>
         <w:pStyle w:val="Heading4"/>
       </w:pPr>
-      <w:proofErr w:type="spellStart"/>
-      <w:proofErr w:type="gramStart"/>
       <w:r>
         <w:t>starResources</w:t>
       </w:r>
-      <w:proofErr w:type="spellEnd"/>
-      <w:proofErr w:type="gramEnd"/>
     </w:p>
     <w:p>
       <w:pPr>
@@ -6053,25 +5888,7 @@
         <w:pStyle w:val="Parrafonormal"/>
       </w:pPr>
       <w:r>
-        <w:t xml:space="preserve">To avoid making stars too generic, each one should be accompanied by a longer description and iconography, showing for example a representative landscape that varies with the presence of </w:t>
-      </w:r>
-      <w:proofErr w:type="spellStart"/>
-      <w:proofErr w:type="gramStart"/>
-      <w:r>
-        <w:t>a</w:t>
-      </w:r>
-      <w:proofErr w:type="spellEnd"/>
-      <w:proofErr w:type="gramEnd"/>
-      <w:r>
-        <w:t xml:space="preserve"> outpost. Examples could include a </w:t>
-      </w:r>
-      <w:proofErr w:type="spellStart"/>
-      <w:r>
-        <w:t>starbase</w:t>
-      </w:r>
-      <w:proofErr w:type="spellEnd"/>
-      <w:r>
-        <w:t xml:space="preserve"> made of asteroids, a desert, a submarine dome, a jungle, etc. This iconography is shown in secondary screens that relate to the star.</w:t>
+        <w:t>To avoid making stars too generic, each one should be accompanied by a longer description and iconography, showing for example a representative landscape that varies with the presence of a outpost. Examples could include a starbase made of asteroids, a desert, a submarine dome, a jungle, etc. This iconography is shown in secondary screens that relate to the star.</w:t>
       </w:r>
     </w:p>
     <w:p>
@@ -6095,15 +5912,7 @@
         <w:pStyle w:val="Parrafonormal"/>
       </w:pPr>
       <w:r>
-        <w:t xml:space="preserve">Strategic resources are rare findings that go beyond the scope of the normal standard resources that go into </w:t>
-      </w:r>
-      <w:proofErr w:type="gramStart"/>
-      <w:r>
-        <w:t>a</w:t>
-      </w:r>
-      <w:proofErr w:type="gramEnd"/>
-      <w:r>
-        <w:t xml:space="preserve"> outpost’s production. Strategic resources are extremely rare and influential and as such provide a galaxy-wide competitive advantage to an empire. A huge variety of resources and effects could be invented and each one should be unique galaxy-wide. Some arbitrary examples:</w:t>
+        <w:t>Strategic resources are rare findings that go beyond the scope of the normal standard resources that go into a outpost’s production. Strategic resources are extremely rare and influential and as such provide a galaxy-wide competitive advantage to an empire. A huge variety of resources and effects could be invented and each one should be unique galaxy-wide. Some arbitrary examples:</w:t>
       </w:r>
     </w:p>
     <w:p>
@@ -6138,13 +5947,8 @@
           <w:numId w:val="1"/>
         </w:numPr>
       </w:pPr>
-      <w:proofErr w:type="spellStart"/>
-      <w:r>
-        <w:t>Unobtanium</w:t>
-      </w:r>
-      <w:proofErr w:type="spellEnd"/>
-      <w:r>
-        <w:t xml:space="preserve"> deposits: Incredibly hard allow that can’t be obtained anywhere else in the galaxy, increases the toughness of all our ships by 10%.</w:t>
+      <w:r>
+        <w:t>Unobtanium deposits: Incredibly hard allow that can’t be obtained anywhere else in the galaxy, increases the toughness of all our ships by 10%.</w:t>
       </w:r>
     </w:p>
     <w:p>
@@ -6157,15 +5961,7 @@
       </w:pPr>
       <w:r>
         <w:lastRenderedPageBreak/>
-        <w:t xml:space="preserve">Spice </w:t>
-      </w:r>
-      <w:proofErr w:type="spellStart"/>
-      <w:r>
-        <w:t>Melange</w:t>
-      </w:r>
-      <w:proofErr w:type="spellEnd"/>
-      <w:r>
-        <w:t>: drug that can heighten intelligence, improving technological efforts by 8%.</w:t>
+        <w:t>Spice Melange: drug that can heighten intelligence, improving technological efforts by 8%.</w:t>
       </w:r>
     </w:p>
     <w:p>
@@ -6294,17 +6090,7 @@
         <w:pStyle w:val="Parrafonormal"/>
       </w:pPr>
       <w:r>
-        <w:t xml:space="preserve">Total cost to maintain the infrastructure of </w:t>
-      </w:r>
-      <w:proofErr w:type="spellStart"/>
-      <w:proofErr w:type="gramStart"/>
-      <w:r>
-        <w:t>a</w:t>
-      </w:r>
-      <w:proofErr w:type="spellEnd"/>
-      <w:proofErr w:type="gramEnd"/>
-      <w:r>
-        <w:t xml:space="preserve"> outpost</w:t>
+        <w:t>Total cost to maintain the infrastructure of a outpost</w:t>
       </w:r>
     </w:p>
     <w:p>
@@ -6614,7 +6400,12 @@
         <w:pStyle w:val="Parrafonormal"/>
       </w:pPr>
       <w:r>
-        <w:t>Given the maximum in infrastructure mentioned, the corresponding estimated maximum in production increases linearly with size, but varies depending on conditions and resources. In fact, very poor conditions or resources (or both) can make the cost of maintaining infrastructure greater than the expected production, making a system a net cost instead of a gain. Of course, a player can decide to pay such a cost for strategic reasons or to wait till technological advances make it a desirable option. The general behavior is shown in this graph:</w:t>
+        <w:t>Given the maximum in infrastructure mentioned, the corresponding estimated maximum in production increases linearl</w:t>
+      </w:r>
+      <w:bookmarkStart w:id="18" w:name="_GoBack"/>
+      <w:bookmarkEnd w:id="18"/>
+      <w:r>
+        <w:t>y with size, but varies depending on conditions and resources. In fact, very poor conditions or resources (or both) can make the cost of maintaining infrastructure greater than the expected production, making a system a net cost instead of a gain. Of course, a player can decide to pay such a cost for strategic reasons or to wait till technological advances make it a desirable option. The general behavior is shown in this graph:</w:t>
       </w:r>
     </w:p>
     <w:p>
@@ -6643,7 +6434,7 @@
                     </pic:cNvPicPr>
                   </pic:nvPicPr>
                   <pic:blipFill>
-                    <a:blip r:embed="rId10">
+                    <a:blip r:embed="rId9">
                       <a:extLst>
                         <a:ext uri="{28A0092B-C50C-407E-A947-70E740481C1C}">
                           <a14:useLocalDpi xmlns:a14="http://schemas.microsoft.com/office/drawing/2010/main" val="0"/>
@@ -6738,15 +6529,7 @@
         <w:t>Instantaneous Upgrade:</w:t>
       </w:r>
       <w:r>
-        <w:t xml:space="preserve"> Variable changes are applied </w:t>
-      </w:r>
-      <w:proofErr w:type="spellStart"/>
-      <w:r>
-        <w:t>inmediately</w:t>
-      </w:r>
-      <w:proofErr w:type="spellEnd"/>
-      <w:r>
-        <w:t xml:space="preserve"> on a new turn, when growth and production is calculated.</w:t>
+        <w:t xml:space="preserve"> Variable changes are applied inmediately on a new turn, when growth and production is calculated.</w:t>
       </w:r>
     </w:p>
     <w:p>
@@ -6771,11 +6554,11 @@
       <w:pPr>
         <w:pStyle w:val="Heading2"/>
       </w:pPr>
-      <w:bookmarkStart w:id="18" w:name="_Toc355415450"/>
+      <w:bookmarkStart w:id="19" w:name="_Toc355415450"/>
       <w:r>
         <w:t>The Reserve</w:t>
       </w:r>
-      <w:bookmarkEnd w:id="18"/>
+      <w:bookmarkEnd w:id="19"/>
     </w:p>
     <w:p>
       <w:pPr>
@@ -6998,11 +6781,11 @@
       <w:pPr>
         <w:pStyle w:val="Heading2"/>
       </w:pPr>
-      <w:bookmarkStart w:id="19" w:name="_Toc355415451"/>
+      <w:bookmarkStart w:id="20" w:name="_Toc355415451"/>
       <w:r>
         <w:t>Growth Policies</w:t>
       </w:r>
-      <w:bookmarkEnd w:id="19"/>
+      <w:bookmarkEnd w:id="20"/>
     </w:p>
     <w:p>
       <w:pPr>
@@ -7065,7 +6848,19 @@
         </w:numPr>
       </w:pPr>
       <w:r>
-        <w:t>First, each colony spends its own production in the specified percentage P and builds new infrastructure.  The limit T is respected, potentially diminishing the expense. This pass guarantees that all colonies have an equal opportunity to grow.</w:t>
+        <w:t xml:space="preserve">First, each </w:t>
+      </w:r>
+      <w:r>
+        <w:t>outpost</w:t>
+      </w:r>
+      <w:r>
+        <w:t xml:space="preserve"> spends its own production in the specified percentage P and builds new infrastructure.  The limit T is respected, potentially diminishing the expense. This pass guarantees that all </w:t>
+      </w:r>
+      <w:r>
+        <w:t>outposts</w:t>
+      </w:r>
+      <w:r>
+        <w:t xml:space="preserve"> have an equal opportunity to grow.</w:t>
       </w:r>
     </w:p>
     <w:p>
@@ -7100,12 +6895,12 @@
       <w:pPr>
         <w:pStyle w:val="Heading1"/>
       </w:pPr>
-      <w:bookmarkStart w:id="20" w:name="_Toc355415452"/>
+      <w:bookmarkStart w:id="21" w:name="_Toc355415452"/>
       <w:r>
         <w:lastRenderedPageBreak/>
         <w:t>Expansion and Control</w:t>
       </w:r>
-      <w:bookmarkEnd w:id="20"/>
+      <w:bookmarkEnd w:id="21"/>
     </w:p>
     <w:p>
       <w:pPr>
@@ -7119,11 +6914,11 @@
       <w:pPr>
         <w:pStyle w:val="Heading2"/>
       </w:pPr>
-      <w:bookmarkStart w:id="21" w:name="_Toc355415453"/>
+      <w:bookmarkStart w:id="22" w:name="_Toc355415453"/>
       <w:r>
         <w:t>Design Criteria</w:t>
       </w:r>
-      <w:bookmarkEnd w:id="21"/>
+      <w:bookmarkEnd w:id="22"/>
     </w:p>
     <w:p>
       <w:pPr>
@@ -7161,11 +6956,11 @@
       <w:pPr>
         <w:pStyle w:val="Heading2"/>
       </w:pPr>
-      <w:bookmarkStart w:id="22" w:name="_Toc355415454"/>
+      <w:bookmarkStart w:id="23" w:name="_Toc355415454"/>
       <w:r>
         <w:t xml:space="preserve">Basic </w:t>
       </w:r>
-      <w:bookmarkEnd w:id="22"/>
+      <w:bookmarkEnd w:id="23"/>
       <w:r>
         <w:t>Combat</w:t>
       </w:r>
@@ -7231,26 +7026,10 @@
         <w:t xml:space="preserve"> A number that determined how hard </w:t>
       </w:r>
       <w:r>
-        <w:t xml:space="preserve">a ship strikes an </w:t>
-      </w:r>
-      <w:proofErr w:type="gramStart"/>
-      <w:r>
-        <w:t>opponent</w:t>
-      </w:r>
-      <w:r>
-        <w:t>,</w:t>
-      </w:r>
-      <w:proofErr w:type="gramEnd"/>
-      <w:r>
-        <w:t xml:space="preserve"> it is directly subtracted </w:t>
-      </w:r>
-      <w:proofErr w:type="spellStart"/>
-      <w:r>
-        <w:t>form</w:t>
-      </w:r>
-      <w:proofErr w:type="spellEnd"/>
-      <w:r>
-        <w:t xml:space="preserve"> the hull value of an opponent.</w:t>
+        <w:t>a ship strikes an opponent</w:t>
+      </w:r>
+      <w:r>
+        <w:t>, it is directly subtracted form the hull value of an opponent.</w:t>
       </w:r>
     </w:p>
     <w:p>
@@ -7265,21 +7044,7 @@
         <w:rPr>
           <w:rStyle w:val="Strong"/>
         </w:rPr>
-        <w:t xml:space="preserve"># </w:t>
-      </w:r>
-      <w:proofErr w:type="gramStart"/>
-      <w:r>
-        <w:rPr>
-          <w:rStyle w:val="Strong"/>
-        </w:rPr>
-        <w:t>of</w:t>
-      </w:r>
-      <w:proofErr w:type="gramEnd"/>
-      <w:r>
-        <w:rPr>
-          <w:rStyle w:val="Strong"/>
-        </w:rPr>
-        <w:t xml:space="preserve"> Hits:</w:t>
+        <w:t># of Hits:</w:t>
       </w:r>
       <w:r>
         <w:t xml:space="preserve"> most ships strike once, but some shot multiple projectiles or otherwise affect complete areas.</w:t>
@@ -7492,15 +7257,7 @@
         <w:t xml:space="preserve">ularly effective in ship combat, but extremely so when bombarding systems. </w:t>
       </w:r>
       <w:r>
-        <w:t xml:space="preserve">Specialized bombers do </w:t>
-      </w:r>
-      <w:proofErr w:type="gramStart"/>
-      <w:r>
-        <w:t>twice as much damage</w:t>
-      </w:r>
-      <w:proofErr w:type="gramEnd"/>
-      <w:r>
-        <w:t xml:space="preserve"> as any other ship, and also provide a much better tactical bonus to assault troops.</w:t>
+        <w:t>Specialized bombers do twice as much damage as any other ship, and also provide a much better tactical bonus to assault troops.</w:t>
       </w:r>
     </w:p>
     <w:p>
@@ -7728,21 +7485,7 @@
         <w:rPr>
           <w:rStyle w:val="Strong"/>
         </w:rPr>
-        <w:t xml:space="preserve"># </w:t>
-      </w:r>
-      <w:proofErr w:type="gramStart"/>
-      <w:r>
-        <w:rPr>
-          <w:rStyle w:val="Strong"/>
-        </w:rPr>
-        <w:t>of</w:t>
-      </w:r>
-      <w:proofErr w:type="gramEnd"/>
-      <w:r>
-        <w:rPr>
-          <w:rStyle w:val="Strong"/>
-        </w:rPr>
-        <w:t xml:space="preserve"> Hits:</w:t>
+        <w:t># of Hits:</w:t>
       </w:r>
       <w:r>
         <w:t xml:space="preserve"> most weapons strike once, but some shot multiple projectiles or otherwise affect complete areas.</w:t>
@@ -7863,15 +7606,7 @@
         <w:t>Number of charges:</w:t>
       </w:r>
       <w:r>
-        <w:t xml:space="preserve"> how many times can new units </w:t>
-      </w:r>
-      <w:proofErr w:type="gramStart"/>
-      <w:r>
-        <w:t>be</w:t>
-      </w:r>
-      <w:proofErr w:type="gramEnd"/>
-      <w:r>
-        <w:t xml:space="preserve"> created.</w:t>
+        <w:t xml:space="preserve"> how many times can new units be created.</w:t>
       </w:r>
     </w:p>
     <w:p>
@@ -8053,15 +7788,7 @@
         <w:pStyle w:val="Parrafonormal"/>
       </w:pPr>
       <w:r>
-        <w:t xml:space="preserve">Crystal ships use lasers and are immune to lasers and lightning. </w:t>
-      </w:r>
-      <w:proofErr w:type="gramStart"/>
-      <w:r>
-        <w:t>Vulnerable to concussion damage.</w:t>
-      </w:r>
-      <w:proofErr w:type="gramEnd"/>
-      <w:r>
-        <w:t xml:space="preserve"> A ship, once destroyed, fragments into a set of smaller ships, and so on until they are destroyed at a bare minimum size.</w:t>
+        <w:t>Crystal ships use lasers and are immune to lasers and lightning. Vulnerable to concussion damage. A ship, once destroyed, fragments into a set of smaller ships, and so on until they are destroyed at a bare minimum size.</w:t>
       </w:r>
     </w:p>
     <w:p>
@@ -8077,15 +7804,7 @@
         <w:pStyle w:val="Lista"/>
       </w:pPr>
       <w:r>
-        <w:t xml:space="preserve">Minion: basic melee unit (small </w:t>
-      </w:r>
-      <w:proofErr w:type="spellStart"/>
-      <w:r>
-        <w:t>figther</w:t>
-      </w:r>
-      <w:proofErr w:type="spellEnd"/>
-      <w:r>
-        <w:t>, not a buildable unit). Fast.</w:t>
+        <w:t>Minion: basic melee unit (small figther, not a buildable unit). Fast.</w:t>
       </w:r>
     </w:p>
     <w:p>
@@ -8120,15 +7839,7 @@
         <w:pStyle w:val="Lista"/>
       </w:pPr>
       <w:r>
-        <w:t xml:space="preserve">? : </w:t>
-      </w:r>
-      <w:proofErr w:type="gramStart"/>
-      <w:r>
-        <w:t>though</w:t>
-      </w:r>
-      <w:proofErr w:type="gramEnd"/>
-      <w:r>
-        <w:t xml:space="preserve"> hulk, creates an immobile cloud that disrupts aiming, brings partial evasion to any ships hiding in the cloud.</w:t>
+        <w:t>? : though hulk, creates an immobile cloud that disrupts aiming, brings partial evasion to any ships hiding in the cloud.</w:t>
       </w:r>
     </w:p>
     <w:p>
@@ -8152,11 +7863,9 @@
       <w:pPr>
         <w:pStyle w:val="Heading4"/>
       </w:pPr>
-      <w:proofErr w:type="spellStart"/>
       <w:r>
         <w:t>Electromagnetical</w:t>
       </w:r>
-      <w:proofErr w:type="spellEnd"/>
     </w:p>
     <w:p>
       <w:pPr>
@@ -8174,11 +7883,11 @@
       <w:pPr>
         <w:pStyle w:val="Heading2"/>
       </w:pPr>
-      <w:bookmarkStart w:id="23" w:name="_Toc355415455"/>
+      <w:bookmarkStart w:id="24" w:name="_Toc355415455"/>
       <w:r>
         <w:t>Space Combat</w:t>
       </w:r>
-      <w:bookmarkEnd w:id="23"/>
+      <w:bookmarkEnd w:id="24"/>
     </w:p>
     <w:p>
       <w:pPr>
@@ -8281,15 +7990,7 @@
         <w:pStyle w:val="Parrafonormal"/>
       </w:pPr>
       <w:r>
-        <w:t xml:space="preserve">The battle will only last for 20 combat turns, after which the game will continue normally on the main map. This allows players to </w:t>
-      </w:r>
-      <w:proofErr w:type="gramStart"/>
-      <w:r>
-        <w:t>retreat,</w:t>
-      </w:r>
-      <w:proofErr w:type="gramEnd"/>
-      <w:r>
-        <w:t xml:space="preserve"> repair or reinforce, but if at the end of the game turn fleets are still in the same system, they might engage again. In a sense, small battles will probably be resolved in a single game turn, but larger conflicts will last for several turns, with opportunities for negotiation and even sabotage in between.</w:t>
+        <w:t>The battle will only last for 20 combat turns, after which the game will continue normally on the main map. This allows players to retreat, repair or reinforce, but if at the end of the game turn fleets are still in the same system, they might engage again. In a sense, small battles will probably be resolved in a single game turn, but larger conflicts will last for several turns, with opportunities for negotiation and even sabotage in between.</w:t>
       </w:r>
     </w:p>
     <w:p>
@@ -8583,15 +8284,7 @@
         <w:pStyle w:val="Parrafonormal"/>
       </w:pPr>
       <w:r>
-        <w:t xml:space="preserve">The idea is to represent damage to a stack as an area. The number of surviving ships being one dimension and the damage taken by them another. The total hull of the stack is then the multiplication of both units. As an example, let's say that we have a stack with 100 ships, with 6 HP each and that it takes 400 points of damage from a single attack. Each one of the three gray regions below, all with equivalent </w:t>
-      </w:r>
-      <w:proofErr w:type="gramStart"/>
-      <w:r>
-        <w:t>area,</w:t>
-      </w:r>
-      <w:proofErr w:type="gramEnd"/>
-      <w:r>
-        <w:t xml:space="preserve"> could be used to represent that damage:</w:t>
+        <w:t>The idea is to represent damage to a stack as an area. The number of surviving ships being one dimension and the damage taken by them another. The total hull of the stack is then the multiplication of both units. As an example, let's say that we have a stack with 100 ships, with 6 HP each and that it takes 400 points of damage from a single attack. Each one of the three gray regions below, all with equivalent area, could be used to represent that damage:</w:t>
       </w:r>
     </w:p>
     <w:p>
@@ -8606,7 +8299,7 @@
         </w:rPr>
         <w:lastRenderedPageBreak/>
         <w:drawing>
-          <wp:inline distT="0" distB="0" distL="0" distR="0" wp14:anchorId="0400B4B1" wp14:editId="2A20AB6A">
+          <wp:inline distT="0" distB="0" distL="0" distR="0" wp14:anchorId="082F84B2" wp14:editId="220250B2">
             <wp:extent cx="5957640" cy="1595880"/>
             <wp:effectExtent l="0" t="0" r="0" b="0"/>
             <wp:docPr id="4" name="Picture 4"/>
@@ -8623,7 +8316,7 @@
                     </pic:cNvPicPr>
                   </pic:nvPicPr>
                   <pic:blipFill>
-                    <a:blip r:embed="rId11">
+                    <a:blip r:embed="rId10">
                       <a:extLst>
                         <a:ext uri="{28A0092B-C50C-407E-A947-70E740481C1C}">
                           <a14:useLocalDpi xmlns:a14="http://schemas.microsoft.com/office/drawing/2010/main" val="0"/>
@@ -8693,7 +8386,7 @@
           <w:noProof/>
         </w:rPr>
         <w:drawing>
-          <wp:inline distT="0" distB="0" distL="0" distR="0" wp14:anchorId="425CD56D" wp14:editId="7E74A138">
+          <wp:inline distT="0" distB="0" distL="0" distR="0" wp14:anchorId="4DDE80B3" wp14:editId="6BFC2A2B">
             <wp:extent cx="3987000" cy="1380600"/>
             <wp:effectExtent l="0" t="0" r="0" b="0"/>
             <wp:docPr id="33" name="Picture 33"/>
@@ -8710,7 +8403,7 @@
                     </pic:cNvPicPr>
                   </pic:nvPicPr>
                   <pic:blipFill>
-                    <a:blip r:embed="rId12">
+                    <a:blip r:embed="rId11">
                       <a:extLst>
                         <a:ext uri="{28A0092B-C50C-407E-A947-70E740481C1C}">
                           <a14:useLocalDpi xmlns:a14="http://schemas.microsoft.com/office/drawing/2010/main" val="0"/>
@@ -8989,15 +8682,7 @@
         <w:pStyle w:val="Parrafonormal"/>
       </w:pPr>
       <w:r>
-        <w:t xml:space="preserve">The adversary can choose to retreat from battle. In this case their ships move away from battle and escape after getting out of range of any enemy fire or after 3 rounds, whatever happens </w:t>
-      </w:r>
-      <w:proofErr w:type="gramStart"/>
-      <w:r>
-        <w:t>first.</w:t>
-      </w:r>
-      <w:proofErr w:type="gramEnd"/>
-      <w:r>
-        <w:t xml:space="preserve"> At least 1 round of combat is always performed.</w:t>
+        <w:t>The adversary can choose to retreat from battle. In this case their ships move away from battle and escape after getting out of range of any enemy fire or after 3 rounds, whatever happens first. At least 1 round of combat is always performed.</w:t>
       </w:r>
     </w:p>
     <w:p>
@@ -9012,11 +8697,11 @@
       <w:pPr>
         <w:pStyle w:val="Heading2"/>
       </w:pPr>
-      <w:bookmarkStart w:id="24" w:name="_Toc355415456"/>
+      <w:bookmarkStart w:id="25" w:name="_Toc355415456"/>
       <w:r>
         <w:t>Other</w:t>
       </w:r>
-      <w:bookmarkEnd w:id="24"/>
+      <w:bookmarkEnd w:id="25"/>
     </w:p>
     <w:p>
       <w:pPr>
@@ -9065,11 +8750,11 @@
           <w:numId w:val="2"/>
         </w:numPr>
       </w:pPr>
-      <w:bookmarkStart w:id="25" w:name="_Toc355415457"/>
+      <w:bookmarkStart w:id="26" w:name="_Toc355415457"/>
       <w:r>
         <w:t>Conquest</w:t>
       </w:r>
-      <w:bookmarkEnd w:id="25"/>
+      <w:bookmarkEnd w:id="26"/>
     </w:p>
     <w:p>
       <w:pPr>
@@ -9079,11 +8764,11 @@
           <w:numId w:val="2"/>
         </w:numPr>
       </w:pPr>
-      <w:bookmarkStart w:id="26" w:name="_Toc355415458"/>
+      <w:bookmarkStart w:id="27" w:name="_Toc355415458"/>
       <w:r>
         <w:t>Troops</w:t>
       </w:r>
-      <w:bookmarkEnd w:id="26"/>
+      <w:bookmarkEnd w:id="27"/>
     </w:p>
     <w:p>
       <w:pPr>
@@ -9093,11 +8778,11 @@
           <w:numId w:val="2"/>
         </w:numPr>
       </w:pPr>
-      <w:bookmarkStart w:id="27" w:name="_Toc355415459"/>
+      <w:bookmarkStart w:id="28" w:name="_Toc355415459"/>
       <w:r>
         <w:t>Invasion</w:t>
       </w:r>
-      <w:bookmarkEnd w:id="27"/>
+      <w:bookmarkEnd w:id="28"/>
     </w:p>
     <w:p>
       <w:pPr>
@@ -9125,12 +8810,12 @@
       <w:pPr>
         <w:pStyle w:val="Heading1"/>
       </w:pPr>
-      <w:bookmarkStart w:id="28" w:name="_Toc355415461"/>
+      <w:bookmarkStart w:id="29" w:name="_Toc355415461"/>
       <w:r>
         <w:lastRenderedPageBreak/>
         <w:t>Intelligence and Influence</w:t>
       </w:r>
-      <w:bookmarkEnd w:id="28"/>
+      <w:bookmarkEnd w:id="29"/>
     </w:p>
     <w:p>
       <w:pPr>
@@ -9140,11 +8825,11 @@
           <w:numId w:val="2"/>
         </w:numPr>
       </w:pPr>
-      <w:bookmarkStart w:id="29" w:name="_Toc355415462"/>
+      <w:bookmarkStart w:id="30" w:name="_Toc355415462"/>
       <w:r>
         <w:t>General Description</w:t>
       </w:r>
-      <w:bookmarkEnd w:id="29"/>
+      <w:bookmarkEnd w:id="30"/>
     </w:p>
     <w:p>
       <w:pPr>
@@ -9170,11 +8855,11 @@
           <w:numId w:val="2"/>
         </w:numPr>
       </w:pPr>
-      <w:bookmarkStart w:id="30" w:name="_Toc355415464"/>
+      <w:bookmarkStart w:id="31" w:name="_Toc355415464"/>
       <w:r>
         <w:t>In enemy territory</w:t>
       </w:r>
-      <w:bookmarkEnd w:id="30"/>
+      <w:bookmarkEnd w:id="31"/>
     </w:p>
     <w:p>
       <w:pPr>
@@ -9358,11 +9043,11 @@
           <w:numId w:val="2"/>
         </w:numPr>
       </w:pPr>
-      <w:bookmarkStart w:id="31" w:name="_Toc355415465"/>
+      <w:bookmarkStart w:id="32" w:name="_Toc355415465"/>
       <w:r>
         <w:t>Units</w:t>
       </w:r>
-      <w:bookmarkEnd w:id="31"/>
+      <w:bookmarkEnd w:id="32"/>
     </w:p>
     <w:p>
       <w:pPr>
@@ -9398,15 +9083,7 @@
         <w:pStyle w:val="Parrafonormal"/>
       </w:pPr>
       <w:r>
-        <w:t xml:space="preserve">In terms of the intelligence network infiltrators need to be connected by a single </w:t>
-      </w:r>
-      <w:proofErr w:type="spellStart"/>
-      <w:r>
-        <w:t>starlane</w:t>
-      </w:r>
-      <w:proofErr w:type="spellEnd"/>
-      <w:r>
-        <w:t xml:space="preserve"> to another active infiltrator, all the way to one or more of their own outposts. Other agents can only travel into foreign territory if an active cell has already been established in the desired location. This limits the expansion of agents deep into foreign territory and increases the risk of detection, making the infiltration game much more challenging and interesting.</w:t>
+        <w:t>In terms of the intelligence network infiltrators need to be connected by a single starlane to another active infiltrator, all the way to one or more of their own outposts. Other agents can only travel into foreign territory if an active cell has already been established in the desired location. This limits the expansion of agents deep into foreign territory and increases the risk of detection, making the infiltration game much more challenging and interesting.</w:t>
       </w:r>
     </w:p>
     <w:p>
@@ -9434,17 +9111,7 @@
         <w:pStyle w:val="Parrafonormal"/>
       </w:pPr>
       <w:r>
-        <w:t xml:space="preserve">A smuggler is a unit that specializes in intervening markets for profit. Each smuggler in an outside empire will generate 0.01 </w:t>
-      </w:r>
-      <w:proofErr w:type="spellStart"/>
-      <w:proofErr w:type="gramStart"/>
-      <w:r>
-        <w:t>bc</w:t>
-      </w:r>
-      <w:proofErr w:type="spellEnd"/>
-      <w:proofErr w:type="gramEnd"/>
-      <w:r>
-        <w:t xml:space="preserve"> of production per turn from commerce with that empire, up to 20% of the current production of the system in which they are stationed.</w:t>
+        <w:t>A smuggler is a unit that specializes in intervening markets for profit. Each smuggler in an outside empire will generate 0.01 bc of production per turn from commerce with that empire, up to 20% of the current production of the system in which they are stationed.</w:t>
       </w:r>
     </w:p>
     <w:p>
@@ -9540,15 +9207,7 @@
         <w:pStyle w:val="Parrafonormal"/>
       </w:pPr>
       <w:r>
-        <w:t xml:space="preserve">A spy can try to get the secret technologies developed by other empires. A single spy produces a base of 1 research points for each technological area, plus 2 additional research point in each area in which the foreign empire has a higher technological level. A single outpost can't produce more than a number of research </w:t>
-      </w:r>
-      <w:proofErr w:type="gramStart"/>
-      <w:r>
-        <w:t>points</w:t>
-      </w:r>
-      <w:proofErr w:type="gramEnd"/>
-      <w:r>
-        <w:t xml:space="preserve"> equivalent to 20% of the outputs production.</w:t>
+        <w:t>A spy can try to get the secret technologies developed by other empires. A single spy produces a base of 1 research points for each technological area, plus 2 additional research point in each area in which the foreign empire has a higher technological level. A single outpost can't produce more than a number of research points equivalent to 20% of the outputs production.</w:t>
       </w:r>
     </w:p>
     <w:p>
@@ -9637,17 +9296,7 @@
         <w:pStyle w:val="Parrafonormal"/>
       </w:pPr>
       <w:r>
-        <w:t xml:space="preserve">The privateer (or pirate) is a unit designed to harm an enemy's economy. A privateer raids the systems were he is stationed, decreasing the system's production by 10 </w:t>
-      </w:r>
-      <w:proofErr w:type="spellStart"/>
-      <w:proofErr w:type="gramStart"/>
-      <w:r>
-        <w:t>bc</w:t>
-      </w:r>
-      <w:proofErr w:type="spellEnd"/>
-      <w:proofErr w:type="gramEnd"/>
-      <w:r>
-        <w:t xml:space="preserve"> each turn. There is no real limit to the number of privateers that can be effective simultaneously, so an outpost production can be eventually brought down to zero. On the other hand, the bigger the number of privateers operating in a system the harder it becomes to hide their operations, so the probability of discovery is multiplied by half the number of privateers.</w:t>
+        <w:t>The privateer (or pirate) is a unit designed to harm an enemy's economy. A privateer raids the systems were he is stationed, decreasing the system's production by 10 bc each turn. There is no real limit to the number of privateers that can be effective simultaneously, so an outpost production can be eventually brought down to zero. On the other hand, the bigger the number of privateers operating in a system the harder it becomes to hide their operations, so the probability of discovery is multiplied by half the number of privateers.</w:t>
       </w:r>
     </w:p>
     <w:p>
@@ -9816,12 +9465,12 @@
       <w:pPr>
         <w:pStyle w:val="Heading1"/>
       </w:pPr>
-      <w:bookmarkStart w:id="32" w:name="_Toc355415466"/>
+      <w:bookmarkStart w:id="33" w:name="_Toc355415466"/>
       <w:r>
         <w:lastRenderedPageBreak/>
         <w:t>Technology</w:t>
       </w:r>
-      <w:bookmarkEnd w:id="32"/>
+      <w:bookmarkEnd w:id="33"/>
       <w:r>
         <w:t xml:space="preserve"> (TODO)</w:t>
       </w:r>
@@ -9842,11 +9491,11 @@
           <w:numId w:val="2"/>
         </w:numPr>
       </w:pPr>
-      <w:bookmarkStart w:id="33" w:name="_Toc355415467"/>
+      <w:bookmarkStart w:id="34" w:name="_Toc355415467"/>
       <w:r>
         <w:t>Space Warfare</w:t>
       </w:r>
-      <w:bookmarkEnd w:id="33"/>
+      <w:bookmarkEnd w:id="34"/>
     </w:p>
     <w:p>
       <w:pPr>
@@ -10057,16 +9706,11 @@
           <w:numId w:val="2"/>
         </w:numPr>
       </w:pPr>
-      <w:bookmarkStart w:id="34" w:name="_Toc355415468"/>
-      <w:proofErr w:type="spellStart"/>
-      <w:r>
-        <w:t>Xeno</w:t>
-      </w:r>
-      <w:proofErr w:type="spellEnd"/>
-      <w:r>
-        <w:t>-Domination</w:t>
-      </w:r>
-      <w:bookmarkEnd w:id="34"/>
+      <w:bookmarkStart w:id="35" w:name="_Toc355415468"/>
+      <w:r>
+        <w:t>Xeno-Domination</w:t>
+      </w:r>
+      <w:bookmarkEnd w:id="35"/>
     </w:p>
     <w:p>
       <w:pPr>
@@ -10233,11 +9877,11 @@
           <w:numId w:val="2"/>
         </w:numPr>
       </w:pPr>
-      <w:bookmarkStart w:id="35" w:name="_Toc355415469"/>
+      <w:bookmarkStart w:id="36" w:name="_Toc355415469"/>
       <w:r>
         <w:t>Development</w:t>
       </w:r>
-      <w:bookmarkEnd w:id="35"/>
+      <w:bookmarkEnd w:id="36"/>
     </w:p>
     <w:p>
       <w:pPr>
@@ -10295,11 +9939,11 @@
           <w:numId w:val="2"/>
         </w:numPr>
       </w:pPr>
-      <w:bookmarkStart w:id="36" w:name="_Toc355415470"/>
+      <w:bookmarkStart w:id="37" w:name="_Toc355415470"/>
       <w:r>
         <w:t>Exploration</w:t>
       </w:r>
-      <w:bookmarkEnd w:id="36"/>
+      <w:bookmarkEnd w:id="37"/>
     </w:p>
     <w:p>
       <w:pPr>
@@ -10461,7 +10105,7 @@
           <w:numId w:val="2"/>
         </w:numPr>
       </w:pPr>
-      <w:bookmarkStart w:id="37" w:name="_Toc355415476"/>
+      <w:bookmarkStart w:id="38" w:name="_Toc355415476"/>
       <w:r>
         <w:lastRenderedPageBreak/>
         <w:t>Story</w:t>
@@ -10514,13 +10158,8 @@
       <w:pPr>
         <w:pStyle w:val="Lista"/>
       </w:pPr>
-      <w:proofErr w:type="spellStart"/>
-      <w:r>
-        <w:t>Purebreeds</w:t>
-      </w:r>
-      <w:proofErr w:type="spellEnd"/>
-      <w:r>
-        <w:t xml:space="preserve"> (standard humans)</w:t>
+      <w:r>
+        <w:t>Purebreeds (standard humans)</w:t>
       </w:r>
       <w:r>
         <w:t>: Focus: balanced</w:t>
@@ -10558,11 +10197,9 @@
       <w:pPr>
         <w:pStyle w:val="Lista"/>
       </w:pPr>
-      <w:proofErr w:type="spellStart"/>
       <w:r>
         <w:t>Crystaloids</w:t>
       </w:r>
-      <w:proofErr w:type="spellEnd"/>
       <w:r>
         <w:t xml:space="preserve"> (crystal-empathy, use crystal ships with liquid crystal compartments)</w:t>
       </w:r>
@@ -10598,13 +10235,8 @@
       <w:pPr>
         <w:pStyle w:val="Lista"/>
       </w:pPr>
-      <w:proofErr w:type="spellStart"/>
-      <w:r>
-        <w:t>Plantoids</w:t>
-      </w:r>
-      <w:proofErr w:type="spellEnd"/>
-      <w:r>
-        <w:t>: sh</w:t>
+      <w:r>
+        <w:t>Plantoids: sh</w:t>
       </w:r>
       <w:r>
         <w:t>i</w:t>
@@ -10616,15 +10248,7 @@
         <w:t>Have a plant affinity.</w:t>
       </w:r>
       <w:r>
-        <w:t xml:space="preserve"> Very efficient </w:t>
-      </w:r>
-      <w:proofErr w:type="spellStart"/>
-      <w:r>
-        <w:t>photosysntesis</w:t>
-      </w:r>
-      <w:proofErr w:type="spellEnd"/>
-      <w:r>
-        <w:t xml:space="preserve"> and very </w:t>
+        <w:t xml:space="preserve"> Very efficient photosysntesis and very </w:t>
       </w:r>
       <w:r>
         <w:t>low growth requirements and maintenance costs in general.</w:t>
@@ -10637,21 +10261,11 @@
       <w:pPr>
         <w:pStyle w:val="Lista"/>
       </w:pPr>
-      <w:proofErr w:type="spellStart"/>
-      <w:r>
-        <w:t>Trascendents</w:t>
-      </w:r>
-      <w:proofErr w:type="spellEnd"/>
-      <w:r>
-        <w:t xml:space="preserve">: </w:t>
-      </w:r>
-      <w:proofErr w:type="spellStart"/>
-      <w:r>
-        <w:t>Psilon</w:t>
-      </w:r>
-      <w:proofErr w:type="spellEnd"/>
-      <w:r>
-        <w:t xml:space="preserve">-like </w:t>
+      <w:r>
+        <w:t xml:space="preserve">Trascendents: </w:t>
+      </w:r>
+      <w:r>
+        <w:t xml:space="preserve">Psilon-like </w:t>
       </w:r>
       <w:r>
         <w:t xml:space="preserve">brains extended by alien drugs. </w:t>
@@ -10668,32 +10282,22 @@
         <w:t xml:space="preserve">Singers: </w:t>
       </w:r>
       <w:r>
-        <w:t xml:space="preserve">highly </w:t>
-      </w:r>
-      <w:proofErr w:type="spellStart"/>
-      <w:r>
-        <w:t>telapatical</w:t>
-      </w:r>
-      <w:proofErr w:type="spellEnd"/>
-      <w:r>
-        <w:t xml:space="preserve"> </w:t>
-      </w:r>
-      <w:r>
-        <w:t xml:space="preserve">race of nomads. Almost </w:t>
-      </w:r>
-      <w:proofErr w:type="spellStart"/>
-      <w:r>
-        <w:t>ommniscient</w:t>
-      </w:r>
-      <w:proofErr w:type="spellEnd"/>
-      <w:r>
-        <w:t xml:space="preserve"> understanding of the cosmos.</w:t>
+        <w:t xml:space="preserve">highly telapatical </w:t>
+      </w:r>
+      <w:r>
+        <w:t>race of nomads. Almost ommniscient understanding of the cosmos.</w:t>
       </w:r>
       <w:r>
         <w:t xml:space="preserve"> Traders.</w:t>
       </w:r>
       <w:r>
-        <w:t xml:space="preserve"> Many living inside hyperspace itself. Very small colonies and production.</w:t>
+        <w:t xml:space="preserve"> Many living inside hyperspace itself. Very small </w:t>
+      </w:r>
+      <w:r>
+        <w:t>outposts</w:t>
+      </w:r>
+      <w:r>
+        <w:t xml:space="preserve"> and production.</w:t>
       </w:r>
       <w:r>
         <w:t xml:space="preserve"> Religious searching for the "song of the cosmos".</w:t>
@@ -10707,26 +10311,10 @@
         <w:pStyle w:val="Lista"/>
       </w:pPr>
       <w:r>
-        <w:t xml:space="preserve">Reapers: </w:t>
-      </w:r>
-      <w:proofErr w:type="spellStart"/>
-      <w:r>
-        <w:t>zerg</w:t>
-      </w:r>
-      <w:proofErr w:type="spellEnd"/>
-      <w:r>
-        <w:t>-like humans, beyond all empathy.</w:t>
-      </w:r>
-      <w:r>
-        <w:t xml:space="preserve"> Focus: </w:t>
-      </w:r>
-      <w:proofErr w:type="spellStart"/>
-      <w:r>
-        <w:t>extermiantion</w:t>
-      </w:r>
-      <w:proofErr w:type="spellEnd"/>
-      <w:r>
-        <w:t>, overconsumption.</w:t>
+        <w:t>Reapers: zerg-like humans, beyond all empathy.</w:t>
+      </w:r>
+      <w:r>
+        <w:t xml:space="preserve"> Focus: extermiantion, overconsumption.</w:t>
       </w:r>
     </w:p>
     <w:p>
@@ -10773,23 +10361,7 @@
         <w:pStyle w:val="Lista"/>
       </w:pPr>
       <w:r>
-        <w:t xml:space="preserve">Other sentient life was found, and a wave of </w:t>
-      </w:r>
-      <w:proofErr w:type="spellStart"/>
-      <w:r>
-        <w:t>xeno</w:t>
-      </w:r>
-      <w:proofErr w:type="spellEnd"/>
-      <w:r>
-        <w:t xml:space="preserve"> </w:t>
-      </w:r>
-      <w:proofErr w:type="spellStart"/>
-      <w:r>
-        <w:t>atraction</w:t>
-      </w:r>
-      <w:proofErr w:type="spellEnd"/>
-      <w:r>
-        <w:t>, plus the discovery of empathic links allowed humans and other species to interbreed. Several sub-races were thus born.</w:t>
+        <w:t>Other sentient life was found, and a wave of xeno atraction, plus the discovery of empathic links allowed humans and other species to interbreed. Several sub-races were thus born.</w:t>
       </w:r>
     </w:p>
     <w:p>
@@ -10798,15 +10370,7 @@
       </w:pPr>
       <w:r>
         <w:lastRenderedPageBreak/>
-        <w:t xml:space="preserve">But deep down humanity, while diverse, remained the same. </w:t>
-      </w:r>
-      <w:proofErr w:type="gramStart"/>
-      <w:r>
-        <w:t>The was</w:t>
-      </w:r>
-      <w:proofErr w:type="gramEnd"/>
-      <w:r>
-        <w:t xml:space="preserve"> war, there was peace, there way joy and sadness.</w:t>
+        <w:t>But deep down humanity, while diverse, remained the same. The was war, there was peace, there way joy and sadness.</w:t>
       </w:r>
     </w:p>
     <w:p>
@@ -10838,15 +10402,7 @@
         <w:pStyle w:val="Lista"/>
       </w:pPr>
       <w:r>
-        <w:t xml:space="preserve">… </w:t>
-      </w:r>
-      <w:proofErr w:type="gramStart"/>
-      <w:r>
-        <w:t>but</w:t>
-      </w:r>
-      <w:proofErr w:type="gramEnd"/>
-      <w:r>
-        <w:t xml:space="preserve"> the reapers followed.</w:t>
+        <w:t>… but the reapers followed.</w:t>
       </w:r>
     </w:p>
     <w:p>
@@ -10866,7 +10422,7 @@
         <w:lastRenderedPageBreak/>
         <w:t>Roadmap</w:t>
       </w:r>
-      <w:bookmarkEnd w:id="37"/>
+      <w:bookmarkEnd w:id="38"/>
     </w:p>
     <w:tbl>
       <w:tblPr>
@@ -12310,21 +11866,7 @@
               <w:rPr>
                 <w:rStyle w:val="Small"/>
               </w:rPr>
-              <w:t xml:space="preserve"> (mimic </w:t>
-            </w:r>
-            <w:proofErr w:type="spellStart"/>
-            <w:r>
-              <w:rPr>
-                <w:rStyle w:val="Small"/>
-              </w:rPr>
-              <w:t>Vox</w:t>
-            </w:r>
-            <w:proofErr w:type="spellEnd"/>
-            <w:r>
-              <w:rPr>
-                <w:rStyle w:val="Small"/>
-              </w:rPr>
-              <w:t>)</w:t>
+              <w:t xml:space="preserve"> (mimic Vox)</w:t>
             </w:r>
           </w:p>
         </w:tc>
@@ -12501,7 +12043,7 @@
           <w:numId w:val="2"/>
         </w:numPr>
       </w:pPr>
-      <w:bookmarkStart w:id="38" w:name="_Toc355415477"/>
+      <w:bookmarkStart w:id="39" w:name="_Toc355415477"/>
       <w:r>
         <w:lastRenderedPageBreak/>
         <w:t>Turn &amp;</w:t>
@@ -12524,7 +12066,7 @@
           <w:numId w:val="2"/>
         </w:numPr>
       </w:pPr>
-      <w:bookmarkStart w:id="39" w:name="_Toc355415434"/>
+      <w:bookmarkStart w:id="40" w:name="_Toc355415434"/>
       <w:r>
         <w:t>State</w:t>
       </w:r>
@@ -12731,8 +12273,6 @@
       <w:r>
         <w:t>.</w:t>
       </w:r>
-      <w:bookmarkStart w:id="40" w:name="_GoBack"/>
-      <w:bookmarkEnd w:id="40"/>
     </w:p>
     <w:p>
       <w:pPr>
@@ -12746,15 +12286,7 @@
         <w:t>Actions change the perceived state only</w:t>
       </w:r>
       <w:r>
-        <w:t xml:space="preserve"> (fleets created or disbanded, routes modified, </w:t>
-      </w:r>
-      <w:proofErr w:type="spellStart"/>
-      <w:r>
-        <w:t>etc</w:t>
-      </w:r>
-      <w:proofErr w:type="spellEnd"/>
-      <w:r>
-        <w:t>).</w:t>
+        <w:t xml:space="preserve"> (fleets created or disbanded, routes modified, etc).</w:t>
       </w:r>
     </w:p>
     <w:p>
@@ -12819,7 +12351,7 @@
       <w:r>
         <w:t>Turns</w:t>
       </w:r>
-      <w:bookmarkEnd w:id="39"/>
+      <w:bookmarkEnd w:id="40"/>
     </w:p>
     <w:p>
       <w:pPr>
@@ -13170,15 +12702,7 @@
         <w:pStyle w:val="Parrafonormal"/>
       </w:pPr>
       <w:r>
-        <w:t xml:space="preserve">It is not clear which one of these is best or if it would be a good idea to force users to solve all conflicts as soon as possible (it alters what </w:t>
-      </w:r>
-      <w:proofErr w:type="gramStart"/>
-      <w:r>
-        <w:t>him</w:t>
-      </w:r>
-      <w:proofErr w:type="gramEnd"/>
-      <w:r>
-        <w:t xml:space="preserve"> and other players, even AIs, see as the turn's reality). For simplicity and fairness and to avoid exploits, the first option seems like a good initial alternative, although some exploration is possible.</w:t>
+        <w:t>It is not clear which one of these is best or if it would be a good idea to force users to solve all conflicts as soon as possible (it alters what him and other players, even AIs, see as the turn's reality). For simplicity and fairness and to avoid exploits, the first option seems like a good initial alternative, although some exploration is possible.</w:t>
       </w:r>
     </w:p>
     <w:p>
@@ -13405,7 +12929,10 @@
         </w:numPr>
       </w:pPr>
       <w:r>
-        <w:t>Update all colonies</w:t>
+        <w:t xml:space="preserve">Update all </w:t>
+      </w:r>
+      <w:r>
+        <w:t>outposts</w:t>
       </w:r>
     </w:p>
     <w:p>
@@ -13623,7 +13150,13 @@
         <w:pStyle w:val="Parrafonormal"/>
       </w:pPr>
       <w:r>
-        <w:t>Actions are optional commands available to a player. These actions usually depend on several factors: location, presence of units or colonies, treaties with other empires, enemy presence, actions taken last turn, etc. Some things occur without direct command by the player, but as automatic events instead. Actions and events are fairly similar, so it makes sense to try to address them in a single structure. Actions and events may depend on specific modules, making classification and implementation particularly difficult. Some important observations include:</w:t>
+        <w:t xml:space="preserve">Actions are optional commands available to a player. These actions usually depend on several factors: location, presence of units or </w:t>
+      </w:r>
+      <w:r>
+        <w:t>outposts</w:t>
+      </w:r>
+      <w:r>
+        <w:t>, treaties with other empires, enemy presence, actions taken last turn, etc. Some things occur without direct command by the player, but as automatic events instead. Actions and events are fairly similar, so it makes sense to try to address them in a single structure. Actions and events may depend on specific modules, making classification and implementation particularly difficult. Some important observations include:</w:t>
       </w:r>
     </w:p>
     <w:p>
@@ -13787,7 +13320,13 @@
         </w:numPr>
       </w:pPr>
       <w:r>
-        <w:t>Run update steps on base objects (colonies, fleets, empires)</w:t>
+        <w:t>Run update steps on base objects (</w:t>
+      </w:r>
+      <w:r>
+        <w:t>outposts</w:t>
+      </w:r>
+      <w:r>
+        <w:t>, fleets, empires)</w:t>
       </w:r>
     </w:p>
     <w:p>
@@ -13911,7 +13450,6 @@
       <w:tblPr>
         <w:tblStyle w:val="Tabla"/>
         <w:tblW w:w="0" w:type="auto"/>
-        <w:tblInd w:w="357" w:type="dxa"/>
         <w:tblLook w:val="04A0" w:firstRow="1" w:lastRow="0" w:firstColumn="1" w:lastColumn="0" w:noHBand="0" w:noVBand="1"/>
       </w:tblPr>
       <w:tblGrid>
@@ -14161,7 +13699,13 @@
               <w:cnfStyle w:val="000000000000" w:firstRow="0" w:lastRow="0" w:firstColumn="0" w:lastColumn="0" w:oddVBand="0" w:evenVBand="0" w:oddHBand="0" w:evenHBand="0" w:firstRowFirstColumn="0" w:firstRowLastColumn="0" w:lastRowFirstColumn="0" w:lastRowLastColumn="0"/>
             </w:pPr>
             <w:r>
-              <w:t>Available on all owned colonies.</w:t>
+              <w:t xml:space="preserve">Available on all owned </w:t>
+            </w:r>
+            <w:r>
+              <w:t>outposts</w:t>
+            </w:r>
+            <w:r>
+              <w:t>.</w:t>
             </w:r>
           </w:p>
         </w:tc>
@@ -14339,15 +13883,7 @@
     </w:p>
     <w:p>
       <w:r>
-        <w:t xml:space="preserve">Note that for AI purposes, all possible actions (or most of them) will likely be generated anyway at the beginning of each turn. AIs will not be opening interfaces. Also consider </w:t>
-      </w:r>
-      <w:proofErr w:type="spellStart"/>
-      <w:r>
-        <w:t>paralelism</w:t>
-      </w:r>
-      <w:proofErr w:type="spellEnd"/>
-      <w:r>
-        <w:t>.</w:t>
+        <w:t>Note that for AI purposes, all possible actions (or most of them) will likely be generated anyway at the beginning of each turn. AIs will not be opening interfaces. Also consider paralelism.</w:t>
       </w:r>
     </w:p>
     <w:p/>
@@ -14444,7 +13980,13 @@
         </w:numPr>
       </w:pPr>
       <w:r>
-        <w:t>Colonize (available on unclaimed stars with a colony ship present. Generates an event only on arrival)</w:t>
+        <w:t xml:space="preserve">Colonize (available on unclaimed stars with a </w:t>
+      </w:r>
+      <w:r>
+        <w:t>outpost</w:t>
+      </w:r>
+      <w:r>
+        <w:t xml:space="preserve"> ship present. Generates an event only on arrival)</w:t>
       </w:r>
     </w:p>
     <w:p>
@@ -14456,7 +13998,13 @@
         </w:numPr>
       </w:pPr>
       <w:r>
-        <w:t>Build (available on owned colonies, but not an event)</w:t>
+        <w:t xml:space="preserve">Build (available on owned </w:t>
+      </w:r>
+      <w:r>
+        <w:t>outposts</w:t>
+      </w:r>
+      <w:r>
+        <w:t>, but not an event)</w:t>
       </w:r>
     </w:p>
     <w:p>
@@ -14884,7 +14432,7 @@
         </w:rPr>
         <w:t xml:space="preserve">Note: Inspired in no small part by the design presented here: </w:t>
       </w:r>
-      <w:hyperlink r:id="rId13" w:history="1">
+      <w:hyperlink r:id="rId12" w:history="1">
         <w:r>
           <w:rPr>
             <w:rStyle w:val="Emphasis"/>
@@ -15863,7 +15411,10 @@
         </w:numPr>
       </w:pPr>
       <w:r>
-        <w:t>All colonies</w:t>
+        <w:t xml:space="preserve">All </w:t>
+      </w:r>
+      <w:r>
+        <w:t>outposts</w:t>
       </w:r>
     </w:p>
     <w:p>
@@ -16026,7 +15577,7 @@
         </w:numPr>
       </w:pPr>
       <w:bookmarkStart w:id="43" w:name="_Toc355415481"/>
-      <w:bookmarkEnd w:id="38"/>
+      <w:bookmarkEnd w:id="39"/>
       <w:r>
         <w:lastRenderedPageBreak/>
         <w:t>Sandbox</w:t>
@@ -16305,21 +15856,7 @@
               <w:rPr>
                 <w:rStyle w:val="Small"/>
               </w:rPr>
-              <w:t xml:space="preserve">outposts. Includes production, last turn growth, current industry, expected maximum industry, maintenance, </w:t>
-            </w:r>
-            <w:proofErr w:type="gramStart"/>
-            <w:r>
-              <w:rPr>
-                <w:rStyle w:val="Small"/>
-              </w:rPr>
-              <w:t>button</w:t>
-            </w:r>
-            <w:proofErr w:type="gramEnd"/>
-            <w:r>
-              <w:rPr>
-                <w:rStyle w:val="Small"/>
-              </w:rPr>
-              <w:t xml:space="preserve"> to overexploit. Controls growth.</w:t>
+              <w:t>outposts. Includes production, last turn growth, current industry, expected maximum industry, maintenance, button to overexploit. Controls growth.</w:t>
             </w:r>
           </w:p>
         </w:tc>
@@ -16838,15 +16375,7 @@
         <w:pStyle w:val="Parrafonormal"/>
       </w:pPr>
       <w:r>
-        <w:t xml:space="preserve">Race modifiers should not be only about bonuses or </w:t>
-      </w:r>
-      <w:proofErr w:type="gramStart"/>
-      <w:r>
-        <w:t>penalties,</w:t>
-      </w:r>
-      <w:proofErr w:type="gramEnd"/>
-      <w:r>
-        <w:t xml:space="preserve"> they should hopefully be about different ways to play the game. Some ideas:</w:t>
+        <w:t>Race modifiers should not be only about bonuses or penalties, they should hopefully be about different ways to play the game. Some ideas:</w:t>
       </w:r>
     </w:p>
     <w:p>
@@ -16857,11 +16386,9 @@
           <w:numId w:val="2"/>
         </w:numPr>
       </w:pPr>
-      <w:proofErr w:type="spellStart"/>
       <w:r>
         <w:t>Canibalization</w:t>
       </w:r>
-      <w:proofErr w:type="spellEnd"/>
     </w:p>
     <w:p>
       <w:pPr>
@@ -16931,13 +16458,8 @@
       <w:pPr>
         <w:pStyle w:val="Parrafonormal"/>
       </w:pPr>
-      <w:proofErr w:type="gramStart"/>
-      <w:r>
-        <w:t>Bonus or penalty according to the abundance of space and good conditions.</w:t>
-      </w:r>
-      <w:proofErr w:type="gramEnd"/>
-      <w:r>
-        <w:t xml:space="preserve"> Good for new planets but limits the output of older outposts.</w:t>
+      <w:r>
+        <w:t>Bonus or penalty according to the abundance of space and good conditions. Good for new planets but limits the output of older outposts.</w:t>
       </w:r>
     </w:p>
     <w:p>
@@ -16957,13 +16479,8 @@
       <w:pPr>
         <w:pStyle w:val="Parrafonormal"/>
       </w:pPr>
-      <w:proofErr w:type="gramStart"/>
-      <w:r>
-        <w:t>Production penalty based on the size of the empire.</w:t>
-      </w:r>
-      <w:proofErr w:type="gramEnd"/>
-      <w:r>
-        <w:t xml:space="preserve"> This is interesting since it can put larger empires in trouble, especially since there is not much of a balancing act other ways (bigger-&gt;better).</w:t>
+      <w:r>
+        <w:t>Production penalty based on the size of the empire. This is interesting since it can put larger empires in trouble, especially since there is not much of a balancing act other ways (bigger-&gt;better).</w:t>
       </w:r>
     </w:p>
     <w:p>
@@ -17431,21 +16948,7 @@
               <w:rPr>
                 <w:rStyle w:val="Small"/>
               </w:rPr>
-              <w:t xml:space="preserve">Speed at which ships can travel through </w:t>
-            </w:r>
-            <w:proofErr w:type="spellStart"/>
-            <w:r>
-              <w:rPr>
-                <w:rStyle w:val="Small"/>
-              </w:rPr>
-              <w:t>starlanes</w:t>
-            </w:r>
-            <w:proofErr w:type="spellEnd"/>
-            <w:r>
-              <w:rPr>
-                <w:rStyle w:val="Small"/>
-              </w:rPr>
-              <w:t>.</w:t>
+              <w:t>Speed at which ships can travel through starlanes.</w:t>
             </w:r>
           </w:p>
         </w:tc>
@@ -18551,15 +18054,7 @@
         </w:numPr>
       </w:pPr>
       <w:r>
-        <w:t xml:space="preserve">1D combat, option to choose behavior for each ship stack in </w:t>
-      </w:r>
-      <w:proofErr w:type="spellStart"/>
-      <w:r>
-        <w:t>realtime</w:t>
-      </w:r>
-      <w:proofErr w:type="spellEnd"/>
-      <w:r>
-        <w:t>.</w:t>
+        <w:t>1D combat, option to choose behavior for each ship stack in realtime.</w:t>
       </w:r>
     </w:p>
     <w:p>
@@ -18575,7 +18070,7 @@
       </w:r>
     </w:p>
     <w:sectPr>
-      <w:footerReference w:type="first" r:id="rId14"/>
+      <w:footerReference w:type="first" r:id="rId13"/>
       <w:pgSz w:w="12240" w:h="15840" w:code="1"/>
       <w:pgMar w:top="1440" w:right="1440" w:bottom="1440" w:left="1440" w:header="708" w:footer="708" w:gutter="0"/>
       <w:cols w:space="708"/>
@@ -18587,7 +18082,7 @@
 </file>
 
 <file path=word/endnotes.xml><?xml version="1.0" encoding="utf-8"?>
-<w:endnotes xmlns:wpc="http://schemas.microsoft.com/office/word/2010/wordprocessingCanvas" xmlns:mc="http://schemas.openxmlformats.org/markup-compatibility/2006" xmlns:o="urn:schemas-microsoft-com:office:office" xmlns:r="http://schemas.openxmlformats.org/officeDocument/2006/relationships" xmlns:m="http://schemas.openxmlformats.org/officeDocument/2006/math" xmlns:v="urn:schemas-microsoft-com:vml" xmlns:wp14="http://schemas.microsoft.com/office/word/2010/wordprocessingDrawing" xmlns:wp="http://schemas.openxmlformats.org/drawingml/2006/wordprocessingDrawing" xmlns:w10="urn:schemas-microsoft-com:office:word" xmlns:w="http://schemas.openxmlformats.org/wordprocessingml/2006/main" xmlns:w14="http://schemas.microsoft.com/office/word/2010/wordml" xmlns:wpg="http://schemas.microsoft.com/office/word/2010/wordprocessingGroup" xmlns:wpi="http://schemas.microsoft.com/office/word/2010/wordprocessingInk" xmlns:wne="http://schemas.microsoft.com/office/word/2006/wordml" xmlns:wps="http://schemas.microsoft.com/office/word/2010/wordprocessingShape" mc:Ignorable="w14 wp14">
+<w:endnotes xmlns:wpc="http://schemas.microsoft.com/office/word/2010/wordprocessingCanvas" xmlns:mc="http://schemas.openxmlformats.org/markup-compatibility/2006" xmlns:o="urn:schemas-microsoft-com:office:office" xmlns:r="http://schemas.openxmlformats.org/officeDocument/2006/relationships" xmlns:m="http://schemas.openxmlformats.org/officeDocument/2006/math" xmlns:v="urn:schemas-microsoft-com:vml" xmlns:wp14="http://schemas.microsoft.com/office/word/2010/wordprocessingDrawing" xmlns:wp="http://schemas.openxmlformats.org/drawingml/2006/wordprocessingDrawing" xmlns:w10="urn:schemas-microsoft-com:office:word" xmlns:w="http://schemas.openxmlformats.org/wordprocessingml/2006/main" xmlns:w14="http://schemas.microsoft.com/office/word/2010/wordml" xmlns:w15="http://schemas.microsoft.com/office/word/2012/wordml" xmlns:wpg="http://schemas.microsoft.com/office/word/2010/wordprocessingGroup" xmlns:wpi="http://schemas.microsoft.com/office/word/2010/wordprocessingInk" xmlns:wne="http://schemas.microsoft.com/office/word/2006/wordml" xmlns:wps="http://schemas.microsoft.com/office/word/2010/wordprocessingShape" mc:Ignorable="w14 w15 wp14">
   <w:endnote w:type="separator" w:id="-1">
     <w:p>
       <w:pPr>
@@ -18612,7 +18107,7 @@
 </file>
 
 <file path=word/footer1.xml><?xml version="1.0" encoding="utf-8"?>
-<w:ftr xmlns:wpc="http://schemas.microsoft.com/office/word/2010/wordprocessingCanvas" xmlns:mc="http://schemas.openxmlformats.org/markup-compatibility/2006" xmlns:o="urn:schemas-microsoft-com:office:office" xmlns:r="http://schemas.openxmlformats.org/officeDocument/2006/relationships" xmlns:m="http://schemas.openxmlformats.org/officeDocument/2006/math" xmlns:v="urn:schemas-microsoft-com:vml" xmlns:wp14="http://schemas.microsoft.com/office/word/2010/wordprocessingDrawing" xmlns:wp="http://schemas.openxmlformats.org/drawingml/2006/wordprocessingDrawing" xmlns:w10="urn:schemas-microsoft-com:office:word" xmlns:w="http://schemas.openxmlformats.org/wordprocessingml/2006/main" xmlns:w14="http://schemas.microsoft.com/office/word/2010/wordml" xmlns:wpg="http://schemas.microsoft.com/office/word/2010/wordprocessingGroup" xmlns:wpi="http://schemas.microsoft.com/office/word/2010/wordprocessingInk" xmlns:wne="http://schemas.microsoft.com/office/word/2006/wordml" xmlns:wps="http://schemas.microsoft.com/office/word/2010/wordprocessingShape" mc:Ignorable="w14 wp14">
+<w:ftr xmlns:wpc="http://schemas.microsoft.com/office/word/2010/wordprocessingCanvas" xmlns:mc="http://schemas.openxmlformats.org/markup-compatibility/2006" xmlns:o="urn:schemas-microsoft-com:office:office" xmlns:r="http://schemas.openxmlformats.org/officeDocument/2006/relationships" xmlns:m="http://schemas.openxmlformats.org/officeDocument/2006/math" xmlns:v="urn:schemas-microsoft-com:vml" xmlns:wp14="http://schemas.microsoft.com/office/word/2010/wordprocessingDrawing" xmlns:wp="http://schemas.openxmlformats.org/drawingml/2006/wordprocessingDrawing" xmlns:w10="urn:schemas-microsoft-com:office:word" xmlns:w="http://schemas.openxmlformats.org/wordprocessingml/2006/main" xmlns:w14="http://schemas.microsoft.com/office/word/2010/wordml" xmlns:w15="http://schemas.microsoft.com/office/word/2012/wordml" xmlns:wpg="http://schemas.microsoft.com/office/word/2010/wordprocessingGroup" xmlns:wpi="http://schemas.microsoft.com/office/word/2010/wordprocessingInk" xmlns:wne="http://schemas.microsoft.com/office/word/2006/wordml" xmlns:wps="http://schemas.microsoft.com/office/word/2010/wordprocessingShape" mc:Ignorable="w14 w15 wp14">
   <w:sdt>
     <w:sdtPr>
       <w:id w:val="475037282"/>
@@ -18706,7 +18201,7 @@
                                   <w:rStyle w:val="PageNumber"/>
                                   <w:noProof/>
                                 </w:rPr>
-                                <w:t>42</w:t>
+                                <w:t>16</w:t>
                               </w:r>
                               <w:r>
                                 <w:rPr>
@@ -18734,7 +18229,7 @@
             </mc:Choice>
             <mc:Fallback>
               <w:pict>
-                <v:shapetype id="_x0000_t185" coordsize="21600,21600" o:spt="185" adj="3600" path="m@0,nfqx0@0l0@2qy@0,21600em@1,nfqx21600@0l21600@2qy@1,21600em@0,nsqx0@0l0@2qy@0,21600l@1,21600qx21600@2l21600@0qy@1,xe" filled="f">
+                <v:shapetype w14:anchorId="5776E028" id="_x0000_t185" coordsize="21600,21600" o:spt="185" adj="3600" path="m@0,nfqx0@0l0@2qy@0,21600em@1,nfqx21600@0l21600@2qy@1,21600em@0,nsqx0@0l0@2qy@0,21600l@1,21600qx21600@2l21600@0qy@1,xe" filled="f">
                   <v:formulas>
                     <v:f eqn="val #0"/>
                     <v:f eqn="sum width 0 #0"/>
@@ -18785,7 +18280,7 @@
                             <w:rStyle w:val="PageNumber"/>
                             <w:noProof/>
                           </w:rPr>
-                          <w:t>42</w:t>
+                          <w:t>16</w:t>
                         </w:r>
                         <w:r>
                           <w:rPr>
@@ -18873,7 +18368,7 @@
             </mc:Choice>
             <mc:Fallback>
               <w:pict>
-                <v:shapetype id="_x0000_t32" coordsize="21600,21600" o:spt="32" o:oned="t" path="m,l21600,21600e" filled="f">
+                <v:shapetype w14:anchorId="2D92447E" id="_x0000_t32" coordsize="21600,21600" o:spt="32" o:oned="t" path="m,l21600,21600e" filled="f">
                   <v:path arrowok="t" fillok="f" o:connecttype="none"/>
                   <o:lock v:ext="edit" shapetype="t"/>
                 </v:shapetype>
@@ -18891,7 +18386,7 @@
 </file>
 
 <file path=word/footer2.xml><?xml version="1.0" encoding="utf-8"?>
-<w:ftr xmlns:wpc="http://schemas.microsoft.com/office/word/2010/wordprocessingCanvas" xmlns:mc="http://schemas.openxmlformats.org/markup-compatibility/2006" xmlns:o="urn:schemas-microsoft-com:office:office" xmlns:r="http://schemas.openxmlformats.org/officeDocument/2006/relationships" xmlns:m="http://schemas.openxmlformats.org/officeDocument/2006/math" xmlns:v="urn:schemas-microsoft-com:vml" xmlns:wp14="http://schemas.microsoft.com/office/word/2010/wordprocessingDrawing" xmlns:wp="http://schemas.openxmlformats.org/drawingml/2006/wordprocessingDrawing" xmlns:w10="urn:schemas-microsoft-com:office:word" xmlns:w="http://schemas.openxmlformats.org/wordprocessingml/2006/main" xmlns:w14="http://schemas.microsoft.com/office/word/2010/wordml" xmlns:wpg="http://schemas.microsoft.com/office/word/2010/wordprocessingGroup" xmlns:wpi="http://schemas.microsoft.com/office/word/2010/wordprocessingInk" xmlns:wne="http://schemas.microsoft.com/office/word/2006/wordml" xmlns:wps="http://schemas.microsoft.com/office/word/2010/wordprocessingShape" mc:Ignorable="w14 wp14">
+<w:ftr xmlns:wpc="http://schemas.microsoft.com/office/word/2010/wordprocessingCanvas" xmlns:mc="http://schemas.openxmlformats.org/markup-compatibility/2006" xmlns:o="urn:schemas-microsoft-com:office:office" xmlns:r="http://schemas.openxmlformats.org/officeDocument/2006/relationships" xmlns:m="http://schemas.openxmlformats.org/officeDocument/2006/math" xmlns:v="urn:schemas-microsoft-com:vml" xmlns:wp14="http://schemas.microsoft.com/office/word/2010/wordprocessingDrawing" xmlns:wp="http://schemas.openxmlformats.org/drawingml/2006/wordprocessingDrawing" xmlns:w10="urn:schemas-microsoft-com:office:word" xmlns:w="http://schemas.openxmlformats.org/wordprocessingml/2006/main" xmlns:w14="http://schemas.microsoft.com/office/word/2010/wordml" xmlns:w15="http://schemas.microsoft.com/office/word/2012/wordml" xmlns:wpg="http://schemas.microsoft.com/office/word/2010/wordprocessingGroup" xmlns:wpi="http://schemas.microsoft.com/office/word/2010/wordprocessingInk" xmlns:wne="http://schemas.microsoft.com/office/word/2006/wordml" xmlns:wps="http://schemas.microsoft.com/office/word/2010/wordprocessingShape" mc:Ignorable="w14 w15 wp14">
   <w:p>
     <w:pPr>
       <w:ind w:right="260"/>
@@ -19057,7 +18552,7 @@
         </mc:Choice>
         <mc:Fallback>
           <w:pict>
-            <v:shapetype id="_x0000_t202" coordsize="21600,21600" o:spt="202" path="m,l,21600r21600,l21600,xe">
+            <v:shapetype w14:anchorId="5B9A155D" id="_x0000_t202" coordsize="21600,21600" o:spt="202" path="m,l,21600r21600,l21600,xe">
               <v:stroke joinstyle="miter"/>
               <v:path gradientshapeok="t" o:connecttype="rect"/>
             </v:shapetype>
@@ -19135,7 +18630,7 @@
 </file>
 
 <file path=word/footnotes.xml><?xml version="1.0" encoding="utf-8"?>
-<w:footnotes xmlns:wpc="http://schemas.microsoft.com/office/word/2010/wordprocessingCanvas" xmlns:mc="http://schemas.openxmlformats.org/markup-compatibility/2006" xmlns:o="urn:schemas-microsoft-com:office:office" xmlns:r="http://schemas.openxmlformats.org/officeDocument/2006/relationships" xmlns:m="http://schemas.openxmlformats.org/officeDocument/2006/math" xmlns:v="urn:schemas-microsoft-com:vml" xmlns:wp14="http://schemas.microsoft.com/office/word/2010/wordprocessingDrawing" xmlns:wp="http://schemas.openxmlformats.org/drawingml/2006/wordprocessingDrawing" xmlns:w10="urn:schemas-microsoft-com:office:word" xmlns:w="http://schemas.openxmlformats.org/wordprocessingml/2006/main" xmlns:w14="http://schemas.microsoft.com/office/word/2010/wordml" xmlns:wpg="http://schemas.microsoft.com/office/word/2010/wordprocessingGroup" xmlns:wpi="http://schemas.microsoft.com/office/word/2010/wordprocessingInk" xmlns:wne="http://schemas.microsoft.com/office/word/2006/wordml" xmlns:wps="http://schemas.microsoft.com/office/word/2010/wordprocessingShape" mc:Ignorable="w14 wp14">
+<w:footnotes xmlns:wpc="http://schemas.microsoft.com/office/word/2010/wordprocessingCanvas" xmlns:mc="http://schemas.openxmlformats.org/markup-compatibility/2006" xmlns:o="urn:schemas-microsoft-com:office:office" xmlns:r="http://schemas.openxmlformats.org/officeDocument/2006/relationships" xmlns:m="http://schemas.openxmlformats.org/officeDocument/2006/math" xmlns:v="urn:schemas-microsoft-com:vml" xmlns:wp14="http://schemas.microsoft.com/office/word/2010/wordprocessingDrawing" xmlns:wp="http://schemas.openxmlformats.org/drawingml/2006/wordprocessingDrawing" xmlns:w10="urn:schemas-microsoft-com:office:word" xmlns:w="http://schemas.openxmlformats.org/wordprocessingml/2006/main" xmlns:w14="http://schemas.microsoft.com/office/word/2010/wordml" xmlns:w15="http://schemas.microsoft.com/office/word/2012/wordml" xmlns:wpg="http://schemas.microsoft.com/office/word/2010/wordprocessingGroup" xmlns:wpi="http://schemas.microsoft.com/office/word/2010/wordprocessingInk" xmlns:wne="http://schemas.microsoft.com/office/word/2006/wordml" xmlns:wps="http://schemas.microsoft.com/office/word/2010/wordprocessingShape" mc:Ignorable="w14 w15 wp14">
   <w:footnote w:type="separator" w:id="-1">
     <w:p>
       <w:pPr>
@@ -19192,7 +18687,7 @@
 </file>
 
 <file path=word/numbering.xml><?xml version="1.0" encoding="utf-8"?>
-<w:numbering xmlns:wpc="http://schemas.microsoft.com/office/word/2010/wordprocessingCanvas" xmlns:mc="http://schemas.openxmlformats.org/markup-compatibility/2006" xmlns:o="urn:schemas-microsoft-com:office:office" xmlns:r="http://schemas.openxmlformats.org/officeDocument/2006/relationships" xmlns:m="http://schemas.openxmlformats.org/officeDocument/2006/math" xmlns:v="urn:schemas-microsoft-com:vml" xmlns:wp14="http://schemas.microsoft.com/office/word/2010/wordprocessingDrawing" xmlns:wp="http://schemas.openxmlformats.org/drawingml/2006/wordprocessingDrawing" xmlns:w10="urn:schemas-microsoft-com:office:word" xmlns:w="http://schemas.openxmlformats.org/wordprocessingml/2006/main" xmlns:w14="http://schemas.microsoft.com/office/word/2010/wordml" xmlns:wpg="http://schemas.microsoft.com/office/word/2010/wordprocessingGroup" xmlns:wpi="http://schemas.microsoft.com/office/word/2010/wordprocessingInk" xmlns:wne="http://schemas.microsoft.com/office/word/2006/wordml" xmlns:wps="http://schemas.microsoft.com/office/word/2010/wordprocessingShape" mc:Ignorable="w14 wp14">
+<w:numbering xmlns:wpc="http://schemas.microsoft.com/office/word/2010/wordprocessingCanvas" xmlns:mc="http://schemas.openxmlformats.org/markup-compatibility/2006" xmlns:o="urn:schemas-microsoft-com:office:office" xmlns:r="http://schemas.openxmlformats.org/officeDocument/2006/relationships" xmlns:m="http://schemas.openxmlformats.org/officeDocument/2006/math" xmlns:v="urn:schemas-microsoft-com:vml" xmlns:wp14="http://schemas.microsoft.com/office/word/2010/wordprocessingDrawing" xmlns:wp="http://schemas.openxmlformats.org/drawingml/2006/wordprocessingDrawing" xmlns:w10="urn:schemas-microsoft-com:office:word" xmlns:w="http://schemas.openxmlformats.org/wordprocessingml/2006/main" xmlns:w14="http://schemas.microsoft.com/office/word/2010/wordml" xmlns:w15="http://schemas.microsoft.com/office/word/2012/wordml" xmlns:wpg="http://schemas.microsoft.com/office/word/2010/wordprocessingGroup" xmlns:wpi="http://schemas.microsoft.com/office/word/2010/wordprocessingInk" xmlns:wne="http://schemas.microsoft.com/office/word/2006/wordml" xmlns:wps="http://schemas.microsoft.com/office/word/2010/wordprocessingShape" mc:Ignorable="w14 w15 wp14">
   <w:abstractNum w:abstractNumId="0">
     <w:nsid w:val="007A7BA2"/>
     <w:multiLevelType w:val="multilevel"/>
@@ -19467,7 +18962,7 @@
 </file>
 
 <file path=word/styles.xml><?xml version="1.0" encoding="utf-8"?>
-<w:styles xmlns:mc="http://schemas.openxmlformats.org/markup-compatibility/2006" xmlns:r="http://schemas.openxmlformats.org/officeDocument/2006/relationships" xmlns:w="http://schemas.openxmlformats.org/wordprocessingml/2006/main" xmlns:w14="http://schemas.microsoft.com/office/word/2010/wordml" mc:Ignorable="w14">
+<w:styles xmlns:mc="http://schemas.openxmlformats.org/markup-compatibility/2006" xmlns:r="http://schemas.openxmlformats.org/officeDocument/2006/relationships" xmlns:w="http://schemas.openxmlformats.org/wordprocessingml/2006/main" xmlns:w14="http://schemas.microsoft.com/office/word/2010/wordml" xmlns:w15="http://schemas.microsoft.com/office/word/2012/wordml" mc:Ignorable="w14 w15">
   <w:docDefaults>
     <w:rPrDefault>
       <w:rPr>
@@ -19477,7 +18972,7 @@
     </w:rPrDefault>
     <w:pPrDefault/>
   </w:docDefaults>
-  <w:latentStyles w:defLockedState="0" w:defUIPriority="99" w:defSemiHidden="0" w:defUnhideWhenUsed="0" w:defQFormat="0" w:count="267">
+  <w:latentStyles w:defLockedState="0" w:defUIPriority="99" w:defSemiHidden="0" w:defUnhideWhenUsed="0" w:defQFormat="0" w:count="371">
     <w:lsdException w:name="Normal" w:uiPriority="0" w:qFormat="1"/>
     <w:lsdException w:name="heading 1" w:qFormat="1"/>
     <w:lsdException w:name="heading 2" w:qFormat="1"/>
@@ -19485,9 +18980,9 @@
     <w:lsdException w:name="heading 4" w:qFormat="1"/>
     <w:lsdException w:name="heading 5" w:qFormat="1"/>
     <w:lsdException w:name="heading 6" w:qFormat="1"/>
-    <w:lsdException w:name="heading 7" w:qFormat="1"/>
-    <w:lsdException w:name="heading 8" w:qFormat="1"/>
-    <w:lsdException w:name="heading 9" w:qFormat="1"/>
+    <w:lsdException w:name="heading 7" w:semiHidden="1" w:unhideWhenUsed="1" w:qFormat="1"/>
+    <w:lsdException w:name="heading 8" w:semiHidden="1" w:unhideWhenUsed="1" w:qFormat="1"/>
+    <w:lsdException w:name="heading 9" w:semiHidden="1" w:unhideWhenUsed="1" w:qFormat="1"/>
     <w:lsdException w:name="index 1" w:semiHidden="1" w:unhideWhenUsed="1"/>
     <w:lsdException w:name="index 2" w:semiHidden="1" w:unhideWhenUsed="1"/>
     <w:lsdException w:name="index 3" w:semiHidden="1" w:unhideWhenUsed="1"/>
@@ -19508,7 +19003,7 @@
     <w:lsdException w:name="toc 9" w:semiHidden="1" w:unhideWhenUsed="1"/>
     <w:lsdException w:name="Normal Indent" w:semiHidden="1" w:unhideWhenUsed="1"/>
     <w:lsdException w:name="footnote text" w:semiHidden="1" w:unhideWhenUsed="1"/>
-    <w:lsdException w:name="annotation text" w:locked="1"/>
+    <w:lsdException w:name="annotation text" w:locked="1" w:semiHidden="1" w:unhideWhenUsed="1"/>
     <w:lsdException w:name="header" w:semiHidden="1" w:unhideWhenUsed="1"/>
     <w:lsdException w:name="footer" w:semiHidden="1" w:unhideWhenUsed="1"/>
     <w:lsdException w:name="index heading" w:semiHidden="1" w:unhideWhenUsed="1"/>
@@ -19517,7 +19012,7 @@
     <w:lsdException w:name="envelope address" w:semiHidden="1" w:unhideWhenUsed="1"/>
     <w:lsdException w:name="envelope return" w:semiHidden="1" w:unhideWhenUsed="1"/>
     <w:lsdException w:name="footnote reference" w:semiHidden="1" w:unhideWhenUsed="1"/>
-    <w:lsdException w:name="annotation reference" w:locked="1"/>
+    <w:lsdException w:name="annotation reference" w:locked="1" w:semiHidden="1" w:unhideWhenUsed="1"/>
     <w:lsdException w:name="line number" w:semiHidden="1" w:unhideWhenUsed="1"/>
     <w:lsdException w:name="page number" w:semiHidden="1" w:unhideWhenUsed="1"/>
     <w:lsdException w:name="endnote reference" w:semiHidden="1" w:unhideWhenUsed="1"/>
@@ -19541,11 +19036,11 @@
     <w:lsdException w:name="List Number 4" w:semiHidden="1" w:unhideWhenUsed="1"/>
     <w:lsdException w:name="List Number 5" w:semiHidden="1" w:unhideWhenUsed="1"/>
     <w:lsdException w:name="Title" w:uiPriority="98" w:qFormat="1"/>
-    <w:lsdException w:name="Closing" w:locked="1" w:uiPriority="0"/>
+    <w:lsdException w:name="Closing" w:locked="1" w:semiHidden="1" w:uiPriority="0" w:unhideWhenUsed="1"/>
     <w:lsdException w:name="Signature" w:semiHidden="1" w:unhideWhenUsed="1"/>
     <w:lsdException w:name="Default Paragraph Font" w:semiHidden="1" w:uiPriority="1" w:unhideWhenUsed="1"/>
-    <w:lsdException w:name="Body Text" w:locked="1" w:uiPriority="0"/>
-    <w:lsdException w:name="Body Text Indent" w:locked="1" w:uiPriority="0"/>
+    <w:lsdException w:name="Body Text" w:locked="1" w:semiHidden="1" w:uiPriority="0" w:unhideWhenUsed="1"/>
+    <w:lsdException w:name="Body Text Indent" w:locked="1" w:semiHidden="1" w:uiPriority="0" w:unhideWhenUsed="1"/>
     <w:lsdException w:name="List Continue" w:semiHidden="1" w:unhideWhenUsed="1"/>
     <w:lsdException w:name="List Continue 2" w:semiHidden="1" w:unhideWhenUsed="1"/>
     <w:lsdException w:name="List Continue 3" w:semiHidden="1" w:unhideWhenUsed="1"/>
@@ -19556,13 +19051,13 @@
     <w:lsdException w:name="Salutation" w:semiHidden="1" w:unhideWhenUsed="1"/>
     <w:lsdException w:name="Date" w:locked="1" w:uiPriority="0"/>
     <w:lsdException w:name="Body Text First Indent" w:locked="1" w:uiPriority="0"/>
-    <w:lsdException w:name="Body Text First Indent 2" w:locked="1" w:uiPriority="0"/>
+    <w:lsdException w:name="Body Text First Indent 2" w:locked="1" w:semiHidden="1" w:uiPriority="0" w:unhideWhenUsed="1"/>
     <w:lsdException w:name="Note Heading" w:semiHidden="1" w:unhideWhenUsed="1"/>
-    <w:lsdException w:name="Body Text 2" w:locked="1" w:uiPriority="0"/>
-    <w:lsdException w:name="Body Text 3" w:locked="1" w:uiPriority="0"/>
-    <w:lsdException w:name="Body Text Indent 2" w:locked="1" w:uiPriority="0"/>
-    <w:lsdException w:name="Body Text Indent 3" w:locked="1" w:uiPriority="0"/>
-    <w:lsdException w:name="Block Text" w:locked="1" w:uiPriority="0"/>
+    <w:lsdException w:name="Body Text 2" w:locked="1" w:semiHidden="1" w:uiPriority="0" w:unhideWhenUsed="1"/>
+    <w:lsdException w:name="Body Text 3" w:locked="1" w:semiHidden="1" w:uiPriority="0" w:unhideWhenUsed="1"/>
+    <w:lsdException w:name="Body Text Indent 2" w:locked="1" w:semiHidden="1" w:uiPriority="0" w:unhideWhenUsed="1"/>
+    <w:lsdException w:name="Body Text Indent 3" w:locked="1" w:semiHidden="1" w:uiPriority="0" w:unhideWhenUsed="1"/>
+    <w:lsdException w:name="Block Text" w:locked="1" w:semiHidden="1" w:uiPriority="0" w:unhideWhenUsed="1"/>
     <w:lsdException w:name="Hyperlink" w:semiHidden="1" w:unhideWhenUsed="1"/>
     <w:lsdException w:name="FollowedHyperlink" w:semiHidden="1" w:unhideWhenUsed="1"/>
     <w:lsdException w:name="Strong" w:uiPriority="22" w:qFormat="1"/>
@@ -19572,67 +19067,67 @@
     <w:lsdException w:name="E-mail Signature" w:semiHidden="1" w:unhideWhenUsed="1"/>
     <w:lsdException w:name="HTML Top of Form" w:semiHidden="1" w:unhideWhenUsed="1"/>
     <w:lsdException w:name="HTML Bottom of Form" w:semiHidden="1" w:unhideWhenUsed="1"/>
-    <w:lsdException w:name="Normal (Web)" w:locked="1" w:uiPriority="0"/>
-    <w:lsdException w:name="HTML Acronym" w:locked="1" w:uiPriority="0"/>
-    <w:lsdException w:name="HTML Address" w:locked="1" w:uiPriority="0"/>
-    <w:lsdException w:name="HTML Cite" w:locked="1" w:uiPriority="0"/>
-    <w:lsdException w:name="HTML Code" w:locked="1" w:uiPriority="0"/>
-    <w:lsdException w:name="HTML Definition" w:locked="1" w:uiPriority="0"/>
-    <w:lsdException w:name="HTML Keyboard" w:locked="1" w:uiPriority="0"/>
-    <w:lsdException w:name="HTML Preformatted" w:locked="1" w:uiPriority="0"/>
-    <w:lsdException w:name="HTML Sample" w:locked="1" w:uiPriority="0"/>
-    <w:lsdException w:name="HTML Typewriter" w:locked="1" w:uiPriority="0"/>
-    <w:lsdException w:name="HTML Variable" w:locked="1" w:uiPriority="0"/>
+    <w:lsdException w:name="Normal (Web)" w:locked="1" w:semiHidden="1" w:uiPriority="0" w:unhideWhenUsed="1"/>
+    <w:lsdException w:name="HTML Acronym" w:locked="1" w:semiHidden="1" w:uiPriority="0" w:unhideWhenUsed="1"/>
+    <w:lsdException w:name="HTML Address" w:locked="1" w:semiHidden="1" w:uiPriority="0" w:unhideWhenUsed="1"/>
+    <w:lsdException w:name="HTML Cite" w:locked="1" w:semiHidden="1" w:uiPriority="0" w:unhideWhenUsed="1"/>
+    <w:lsdException w:name="HTML Code" w:locked="1" w:semiHidden="1" w:uiPriority="0" w:unhideWhenUsed="1"/>
+    <w:lsdException w:name="HTML Definition" w:locked="1" w:semiHidden="1" w:uiPriority="0" w:unhideWhenUsed="1"/>
+    <w:lsdException w:name="HTML Keyboard" w:locked="1" w:semiHidden="1" w:uiPriority="0" w:unhideWhenUsed="1"/>
+    <w:lsdException w:name="HTML Preformatted" w:locked="1" w:semiHidden="1" w:uiPriority="0" w:unhideWhenUsed="1"/>
+    <w:lsdException w:name="HTML Sample" w:locked="1" w:semiHidden="1" w:uiPriority="0" w:unhideWhenUsed="1"/>
+    <w:lsdException w:name="HTML Typewriter" w:locked="1" w:semiHidden="1" w:uiPriority="0" w:unhideWhenUsed="1"/>
+    <w:lsdException w:name="HTML Variable" w:locked="1" w:semiHidden="1" w:uiPriority="0" w:unhideWhenUsed="1"/>
     <w:lsdException w:name="Normal Table" w:semiHidden="1" w:unhideWhenUsed="1"/>
-    <w:lsdException w:name="annotation subject" w:locked="1"/>
+    <w:lsdException w:name="annotation subject" w:locked="1" w:semiHidden="1" w:unhideWhenUsed="1"/>
     <w:lsdException w:name="No List" w:semiHidden="1" w:unhideWhenUsed="1"/>
     <w:lsdException w:name="Outline List 1" w:semiHidden="1" w:unhideWhenUsed="1"/>
     <w:lsdException w:name="Outline List 2" w:semiHidden="1" w:unhideWhenUsed="1"/>
     <w:lsdException w:name="Outline List 3" w:semiHidden="1" w:unhideWhenUsed="1"/>
-    <w:lsdException w:name="Table Simple 1" w:locked="1" w:uiPriority="0"/>
-    <w:lsdException w:name="Table Simple 2" w:locked="1" w:uiPriority="0"/>
-    <w:lsdException w:name="Table Simple 3" w:locked="1" w:uiPriority="0"/>
-    <w:lsdException w:name="Table Classic 1" w:locked="1" w:uiPriority="0"/>
-    <w:lsdException w:name="Table Classic 2" w:locked="1" w:uiPriority="0"/>
-    <w:lsdException w:name="Table Classic 3" w:locked="1" w:uiPriority="0"/>
-    <w:lsdException w:name="Table Classic 4" w:locked="1" w:uiPriority="0"/>
-    <w:lsdException w:name="Table Colorful 1" w:locked="1" w:uiPriority="0"/>
-    <w:lsdException w:name="Table Colorful 2" w:locked="1" w:uiPriority="0"/>
-    <w:lsdException w:name="Table Colorful 3" w:locked="1" w:uiPriority="0"/>
-    <w:lsdException w:name="Table Columns 1" w:locked="1" w:uiPriority="0"/>
-    <w:lsdException w:name="Table Columns 2" w:locked="1" w:uiPriority="0"/>
-    <w:lsdException w:name="Table Columns 3" w:locked="1" w:uiPriority="0"/>
-    <w:lsdException w:name="Table Columns 4" w:locked="1" w:uiPriority="0"/>
-    <w:lsdException w:name="Table Columns 5" w:locked="1" w:uiPriority="0"/>
-    <w:lsdException w:name="Table Grid 1" w:locked="1" w:uiPriority="0"/>
-    <w:lsdException w:name="Table Grid 2" w:locked="1" w:uiPriority="0"/>
-    <w:lsdException w:name="Table Grid 3" w:locked="1" w:uiPriority="0"/>
-    <w:lsdException w:name="Table Grid 4" w:locked="1" w:uiPriority="0"/>
-    <w:lsdException w:name="Table Grid 5" w:locked="1" w:uiPriority="0"/>
-    <w:lsdException w:name="Table Grid 6" w:locked="1" w:uiPriority="0"/>
-    <w:lsdException w:name="Table Grid 7" w:locked="1" w:uiPriority="0"/>
-    <w:lsdException w:name="Table Grid 8" w:locked="1" w:uiPriority="0"/>
-    <w:lsdException w:name="Table List 1" w:locked="1" w:uiPriority="0"/>
-    <w:lsdException w:name="Table List 2" w:locked="1" w:uiPriority="0"/>
-    <w:lsdException w:name="Table List 3" w:locked="1" w:uiPriority="0"/>
-    <w:lsdException w:name="Table List 4" w:locked="1" w:uiPriority="0"/>
-    <w:lsdException w:name="Table List 5" w:locked="1" w:uiPriority="0"/>
-    <w:lsdException w:name="Table List 6" w:locked="1" w:uiPriority="0"/>
-    <w:lsdException w:name="Table List 7" w:locked="1" w:uiPriority="0"/>
-    <w:lsdException w:name="Table List 8" w:locked="1" w:uiPriority="0"/>
-    <w:lsdException w:name="Table 3D effects 1" w:locked="1" w:uiPriority="0"/>
-    <w:lsdException w:name="Table 3D effects 2" w:locked="1" w:uiPriority="0"/>
-    <w:lsdException w:name="Table 3D effects 3" w:locked="1" w:uiPriority="0"/>
-    <w:lsdException w:name="Table Contemporary" w:locked="1" w:uiPriority="0"/>
-    <w:lsdException w:name="Table Elegant" w:locked="1" w:uiPriority="0"/>
+    <w:lsdException w:name="Table Simple 1" w:locked="1" w:semiHidden="1" w:uiPriority="0" w:unhideWhenUsed="1"/>
+    <w:lsdException w:name="Table Simple 2" w:locked="1" w:semiHidden="1" w:uiPriority="0" w:unhideWhenUsed="1"/>
+    <w:lsdException w:name="Table Simple 3" w:locked="1" w:semiHidden="1" w:uiPriority="0" w:unhideWhenUsed="1"/>
+    <w:lsdException w:name="Table Classic 1" w:locked="1" w:semiHidden="1" w:uiPriority="0" w:unhideWhenUsed="1"/>
+    <w:lsdException w:name="Table Classic 2" w:locked="1" w:semiHidden="1" w:uiPriority="0" w:unhideWhenUsed="1"/>
+    <w:lsdException w:name="Table Classic 3" w:locked="1" w:semiHidden="1" w:uiPriority="0" w:unhideWhenUsed="1"/>
+    <w:lsdException w:name="Table Classic 4" w:locked="1" w:semiHidden="1" w:uiPriority="0" w:unhideWhenUsed="1"/>
+    <w:lsdException w:name="Table Colorful 1" w:locked="1" w:semiHidden="1" w:uiPriority="0" w:unhideWhenUsed="1"/>
+    <w:lsdException w:name="Table Colorful 2" w:locked="1" w:semiHidden="1" w:uiPriority="0" w:unhideWhenUsed="1"/>
+    <w:lsdException w:name="Table Colorful 3" w:locked="1" w:semiHidden="1" w:uiPriority="0" w:unhideWhenUsed="1"/>
+    <w:lsdException w:name="Table Columns 1" w:locked="1" w:semiHidden="1" w:uiPriority="0" w:unhideWhenUsed="1"/>
+    <w:lsdException w:name="Table Columns 2" w:locked="1" w:semiHidden="1" w:uiPriority="0" w:unhideWhenUsed="1"/>
+    <w:lsdException w:name="Table Columns 3" w:locked="1" w:semiHidden="1" w:uiPriority="0" w:unhideWhenUsed="1"/>
+    <w:lsdException w:name="Table Columns 4" w:locked="1" w:semiHidden="1" w:uiPriority="0" w:unhideWhenUsed="1"/>
+    <w:lsdException w:name="Table Columns 5" w:locked="1" w:semiHidden="1" w:uiPriority="0" w:unhideWhenUsed="1"/>
+    <w:lsdException w:name="Table Grid 1" w:locked="1" w:semiHidden="1" w:uiPriority="0" w:unhideWhenUsed="1"/>
+    <w:lsdException w:name="Table Grid 2" w:locked="1" w:semiHidden="1" w:uiPriority="0" w:unhideWhenUsed="1"/>
+    <w:lsdException w:name="Table Grid 3" w:locked="1" w:semiHidden="1" w:uiPriority="0" w:unhideWhenUsed="1"/>
+    <w:lsdException w:name="Table Grid 4" w:locked="1" w:semiHidden="1" w:uiPriority="0" w:unhideWhenUsed="1"/>
+    <w:lsdException w:name="Table Grid 5" w:locked="1" w:semiHidden="1" w:uiPriority="0" w:unhideWhenUsed="1"/>
+    <w:lsdException w:name="Table Grid 6" w:locked="1" w:semiHidden="1" w:uiPriority="0" w:unhideWhenUsed="1"/>
+    <w:lsdException w:name="Table Grid 7" w:locked="1" w:semiHidden="1" w:uiPriority="0" w:unhideWhenUsed="1"/>
+    <w:lsdException w:name="Table Grid 8" w:locked="1" w:semiHidden="1" w:uiPriority="0" w:unhideWhenUsed="1"/>
+    <w:lsdException w:name="Table List 1" w:locked="1" w:semiHidden="1" w:uiPriority="0" w:unhideWhenUsed="1"/>
+    <w:lsdException w:name="Table List 2" w:locked="1" w:semiHidden="1" w:uiPriority="0" w:unhideWhenUsed="1"/>
+    <w:lsdException w:name="Table List 3" w:locked="1" w:semiHidden="1" w:uiPriority="0" w:unhideWhenUsed="1"/>
+    <w:lsdException w:name="Table List 4" w:locked="1" w:semiHidden="1" w:uiPriority="0" w:unhideWhenUsed="1"/>
+    <w:lsdException w:name="Table List 5" w:locked="1" w:semiHidden="1" w:uiPriority="0" w:unhideWhenUsed="1"/>
+    <w:lsdException w:name="Table List 6" w:locked="1" w:semiHidden="1" w:uiPriority="0" w:unhideWhenUsed="1"/>
+    <w:lsdException w:name="Table List 7" w:locked="1" w:semiHidden="1" w:uiPriority="0" w:unhideWhenUsed="1"/>
+    <w:lsdException w:name="Table List 8" w:locked="1" w:semiHidden="1" w:uiPriority="0" w:unhideWhenUsed="1"/>
+    <w:lsdException w:name="Table 3D effects 1" w:locked="1" w:semiHidden="1" w:uiPriority="0" w:unhideWhenUsed="1"/>
+    <w:lsdException w:name="Table 3D effects 2" w:locked="1" w:semiHidden="1" w:uiPriority="0" w:unhideWhenUsed="1"/>
+    <w:lsdException w:name="Table 3D effects 3" w:locked="1" w:semiHidden="1" w:uiPriority="0" w:unhideWhenUsed="1"/>
+    <w:lsdException w:name="Table Contemporary" w:locked="1" w:semiHidden="1" w:uiPriority="0" w:unhideWhenUsed="1"/>
+    <w:lsdException w:name="Table Elegant" w:locked="1" w:semiHidden="1" w:uiPriority="0" w:unhideWhenUsed="1"/>
     <w:lsdException w:name="Table Professional" w:semiHidden="1" w:unhideWhenUsed="1"/>
-    <w:lsdException w:name="Table Subtle 1" w:locked="1" w:uiPriority="0"/>
-    <w:lsdException w:name="Table Subtle 2" w:locked="1" w:uiPriority="0"/>
-    <w:lsdException w:name="Table Web 1" w:locked="1" w:uiPriority="0"/>
-    <w:lsdException w:name="Table Web 2" w:locked="1" w:uiPriority="0"/>
-    <w:lsdException w:name="Table Web 3" w:locked="1" w:uiPriority="0"/>
-    <w:lsdException w:name="Balloon Text" w:locked="1"/>
-    <w:lsdException w:name="Table Theme" w:locked="1" w:uiPriority="0"/>
+    <w:lsdException w:name="Table Subtle 1" w:locked="1" w:semiHidden="1" w:uiPriority="0" w:unhideWhenUsed="1"/>
+    <w:lsdException w:name="Table Subtle 2" w:locked="1" w:semiHidden="1" w:uiPriority="0" w:unhideWhenUsed="1"/>
+    <w:lsdException w:name="Table Web 1" w:locked="1" w:semiHidden="1" w:uiPriority="0" w:unhideWhenUsed="1"/>
+    <w:lsdException w:name="Table Web 2" w:locked="1" w:semiHidden="1" w:uiPriority="0" w:unhideWhenUsed="1"/>
+    <w:lsdException w:name="Table Web 3" w:locked="1" w:semiHidden="1" w:uiPriority="0" w:unhideWhenUsed="1"/>
+    <w:lsdException w:name="Balloon Text" w:locked="1" w:semiHidden="1" w:unhideWhenUsed="1"/>
+    <w:lsdException w:name="Table Theme" w:locked="1" w:semiHidden="1" w:uiPriority="0" w:unhideWhenUsed="1"/>
     <w:lsdException w:name="Placeholder Text" w:semiHidden="1"/>
     <w:lsdException w:name="No Spacing" w:qFormat="1"/>
     <w:lsdException w:name="Light Shading" w:uiPriority="60"/>
@@ -19724,6 +19219,7 @@
     <w:lsdException w:name="Colorful List Accent 5" w:uiPriority="72"/>
     <w:lsdException w:name="Colorful Grid Accent 5" w:uiPriority="73"/>
     <w:lsdException w:name="Light Shading Accent 6" w:uiPriority="60"/>
+    <w:lsdException w:name="Light List Accent 6"/>
     <w:lsdException w:name="Light Grid Accent 6" w:uiPriority="62"/>
     <w:lsdException w:name="Medium Shading 1 Accent 6" w:uiPriority="63"/>
     <w:lsdException w:name="Medium Shading 2 Accent 6" w:uiPriority="64"/>
@@ -19743,6 +19239,110 @@
     <w:lsdException w:name="Book Title" w:uiPriority="33" w:qFormat="1"/>
     <w:lsdException w:name="Bibliography" w:semiHidden="1" w:uiPriority="37" w:unhideWhenUsed="1"/>
     <w:lsdException w:name="TOC Heading" w:semiHidden="1" w:uiPriority="39" w:unhideWhenUsed="1" w:qFormat="1"/>
+    <w:lsdException w:name="Plain Table 1" w:uiPriority="41"/>
+    <w:lsdException w:name="Plain Table 2" w:uiPriority="42"/>
+    <w:lsdException w:name="Plain Table 3" w:uiPriority="43"/>
+    <w:lsdException w:name="Plain Table 4" w:uiPriority="44"/>
+    <w:lsdException w:name="Plain Table 5" w:uiPriority="45"/>
+    <w:lsdException w:name="Grid Table Light" w:uiPriority="40"/>
+    <w:lsdException w:name="Grid Table 1 Light" w:uiPriority="46"/>
+    <w:lsdException w:name="Grid Table 2" w:uiPriority="47"/>
+    <w:lsdException w:name="Grid Table 3" w:uiPriority="48"/>
+    <w:lsdException w:name="Grid Table 4" w:uiPriority="49"/>
+    <w:lsdException w:name="Grid Table 5 Dark" w:uiPriority="50"/>
+    <w:lsdException w:name="Grid Table 6 Colorful" w:uiPriority="51"/>
+    <w:lsdException w:name="Grid Table 7 Colorful" w:uiPriority="52"/>
+    <w:lsdException w:name="Grid Table 1 Light Accent 1" w:uiPriority="46"/>
+    <w:lsdException w:name="Grid Table 2 Accent 1" w:uiPriority="47"/>
+    <w:lsdException w:name="Grid Table 3 Accent 1" w:uiPriority="48"/>
+    <w:lsdException w:name="Grid Table 4 Accent 1" w:uiPriority="49"/>
+    <w:lsdException w:name="Grid Table 5 Dark Accent 1" w:uiPriority="50"/>
+    <w:lsdException w:name="Grid Table 6 Colorful Accent 1" w:uiPriority="51"/>
+    <w:lsdException w:name="Grid Table 7 Colorful Accent 1" w:uiPriority="52"/>
+    <w:lsdException w:name="Grid Table 1 Light Accent 2" w:uiPriority="46"/>
+    <w:lsdException w:name="Grid Table 2 Accent 2" w:uiPriority="47"/>
+    <w:lsdException w:name="Grid Table 3 Accent 2" w:uiPriority="48"/>
+    <w:lsdException w:name="Grid Table 4 Accent 2" w:uiPriority="49"/>
+    <w:lsdException w:name="Grid Table 5 Dark Accent 2" w:uiPriority="50"/>
+    <w:lsdException w:name="Grid Table 6 Colorful Accent 2" w:uiPriority="51"/>
+    <w:lsdException w:name="Grid Table 7 Colorful Accent 2" w:uiPriority="52"/>
+    <w:lsdException w:name="Grid Table 1 Light Accent 3" w:uiPriority="46"/>
+    <w:lsdException w:name="Grid Table 2 Accent 3" w:uiPriority="47"/>
+    <w:lsdException w:name="Grid Table 3 Accent 3" w:uiPriority="48"/>
+    <w:lsdException w:name="Grid Table 4 Accent 3" w:uiPriority="49"/>
+    <w:lsdException w:name="Grid Table 5 Dark Accent 3" w:uiPriority="50"/>
+    <w:lsdException w:name="Grid Table 6 Colorful Accent 3" w:uiPriority="51"/>
+    <w:lsdException w:name="Grid Table 7 Colorful Accent 3" w:uiPriority="52"/>
+    <w:lsdException w:name="Grid Table 1 Light Accent 4" w:uiPriority="46"/>
+    <w:lsdException w:name="Grid Table 2 Accent 4" w:uiPriority="47"/>
+    <w:lsdException w:name="Grid Table 3 Accent 4" w:uiPriority="48"/>
+    <w:lsdException w:name="Grid Table 4 Accent 4" w:uiPriority="49"/>
+    <w:lsdException w:name="Grid Table 5 Dark Accent 4" w:uiPriority="50"/>
+    <w:lsdException w:name="Grid Table 6 Colorful Accent 4" w:uiPriority="51"/>
+    <w:lsdException w:name="Grid Table 7 Colorful Accent 4" w:uiPriority="52"/>
+    <w:lsdException w:name="Grid Table 1 Light Accent 5" w:uiPriority="46"/>
+    <w:lsdException w:name="Grid Table 2 Accent 5" w:uiPriority="47"/>
+    <w:lsdException w:name="Grid Table 3 Accent 5" w:uiPriority="48"/>
+    <w:lsdException w:name="Grid Table 4 Accent 5" w:uiPriority="49"/>
+    <w:lsdException w:name="Grid Table 5 Dark Accent 5" w:uiPriority="50"/>
+    <w:lsdException w:name="Grid Table 6 Colorful Accent 5" w:uiPriority="51"/>
+    <w:lsdException w:name="Grid Table 7 Colorful Accent 5" w:uiPriority="52"/>
+    <w:lsdException w:name="Grid Table 1 Light Accent 6" w:uiPriority="46"/>
+    <w:lsdException w:name="Grid Table 2 Accent 6" w:uiPriority="47"/>
+    <w:lsdException w:name="Grid Table 3 Accent 6" w:uiPriority="48"/>
+    <w:lsdException w:name="Grid Table 4 Accent 6" w:uiPriority="49"/>
+    <w:lsdException w:name="Grid Table 5 Dark Accent 6" w:uiPriority="50"/>
+    <w:lsdException w:name="Grid Table 6 Colorful Accent 6" w:uiPriority="51"/>
+    <w:lsdException w:name="Grid Table 7 Colorful Accent 6" w:uiPriority="52"/>
+    <w:lsdException w:name="List Table 1 Light" w:uiPriority="46"/>
+    <w:lsdException w:name="List Table 2" w:uiPriority="47"/>
+    <w:lsdException w:name="List Table 3" w:uiPriority="48"/>
+    <w:lsdException w:name="List Table 4" w:uiPriority="49"/>
+    <w:lsdException w:name="List Table 5 Dark" w:uiPriority="50"/>
+    <w:lsdException w:name="List Table 6 Colorful" w:uiPriority="51"/>
+    <w:lsdException w:name="List Table 7 Colorful" w:uiPriority="52"/>
+    <w:lsdException w:name="List Table 1 Light Accent 1" w:uiPriority="46"/>
+    <w:lsdException w:name="List Table 2 Accent 1" w:uiPriority="47"/>
+    <w:lsdException w:name="List Table 3 Accent 1" w:uiPriority="48"/>
+    <w:lsdException w:name="List Table 4 Accent 1" w:uiPriority="49"/>
+    <w:lsdException w:name="List Table 5 Dark Accent 1" w:uiPriority="50"/>
+    <w:lsdException w:name="List Table 6 Colorful Accent 1" w:uiPriority="51"/>
+    <w:lsdException w:name="List Table 7 Colorful Accent 1" w:uiPriority="52"/>
+    <w:lsdException w:name="List Table 1 Light Accent 2" w:uiPriority="46"/>
+    <w:lsdException w:name="List Table 2 Accent 2" w:uiPriority="47"/>
+    <w:lsdException w:name="List Table 3 Accent 2" w:uiPriority="48"/>
+    <w:lsdException w:name="List Table 4 Accent 2" w:uiPriority="49"/>
+    <w:lsdException w:name="List Table 5 Dark Accent 2" w:uiPriority="50"/>
+    <w:lsdException w:name="List Table 6 Colorful Accent 2" w:uiPriority="51"/>
+    <w:lsdException w:name="List Table 7 Colorful Accent 2" w:uiPriority="52"/>
+    <w:lsdException w:name="List Table 1 Light Accent 3" w:uiPriority="46"/>
+    <w:lsdException w:name="List Table 2 Accent 3" w:uiPriority="47"/>
+    <w:lsdException w:name="List Table 3 Accent 3" w:uiPriority="48"/>
+    <w:lsdException w:name="List Table 4 Accent 3" w:uiPriority="49"/>
+    <w:lsdException w:name="List Table 5 Dark Accent 3" w:uiPriority="50"/>
+    <w:lsdException w:name="List Table 6 Colorful Accent 3" w:uiPriority="51"/>
+    <w:lsdException w:name="List Table 7 Colorful Accent 3" w:uiPriority="52"/>
+    <w:lsdException w:name="List Table 1 Light Accent 4" w:uiPriority="46"/>
+    <w:lsdException w:name="List Table 2 Accent 4" w:uiPriority="47"/>
+    <w:lsdException w:name="List Table 3 Accent 4" w:uiPriority="48"/>
+    <w:lsdException w:name="List Table 4 Accent 4" w:uiPriority="49"/>
+    <w:lsdException w:name="List Table 5 Dark Accent 4" w:uiPriority="50"/>
+    <w:lsdException w:name="List Table 6 Colorful Accent 4" w:uiPriority="51"/>
+    <w:lsdException w:name="List Table 7 Colorful Accent 4" w:uiPriority="52"/>
+    <w:lsdException w:name="List Table 1 Light Accent 5" w:uiPriority="46"/>
+    <w:lsdException w:name="List Table 2 Accent 5" w:uiPriority="47"/>
+    <w:lsdException w:name="List Table 3 Accent 5" w:uiPriority="48"/>
+    <w:lsdException w:name="List Table 4 Accent 5" w:uiPriority="49"/>
+    <w:lsdException w:name="List Table 5 Dark Accent 5" w:uiPriority="50"/>
+    <w:lsdException w:name="List Table 6 Colorful Accent 5" w:uiPriority="51"/>
+    <w:lsdException w:name="List Table 7 Colorful Accent 5" w:uiPriority="52"/>
+    <w:lsdException w:name="List Table 1 Light Accent 6" w:uiPriority="46"/>
+    <w:lsdException w:name="List Table 2 Accent 6" w:uiPriority="47"/>
+    <w:lsdException w:name="List Table 3 Accent 6" w:uiPriority="48"/>
+    <w:lsdException w:name="List Table 4 Accent 6" w:uiPriority="49"/>
+    <w:lsdException w:name="List Table 5 Dark Accent 6" w:uiPriority="50"/>
+    <w:lsdException w:name="List Table 6 Colorful Accent 6" w:uiPriority="51"/>
+    <w:lsdException w:name="List Table 7 Colorful Accent 6" w:uiPriority="52"/>
   </w:latentStyles>
   <w:style w:type="paragraph" w:default="1" w:styleId="Normal">
     <w:name w:val="Normal"/>
@@ -21211,1751 +20811,6 @@
 </w:styles>
 </file>
 
-<file path=word/stylesWithEffects.xml><?xml version="1.0" encoding="utf-8"?>
-<w:styles xmlns:wpc="http://schemas.microsoft.com/office/word/2010/wordprocessingCanvas" xmlns:mc="http://schemas.openxmlformats.org/markup-compatibility/2006" xmlns:o="urn:schemas-microsoft-com:office:office" xmlns:r="http://schemas.openxmlformats.org/officeDocument/2006/relationships" xmlns:m="http://schemas.openxmlformats.org/officeDocument/2006/math" xmlns:v="urn:schemas-microsoft-com:vml" xmlns:wp14="http://schemas.microsoft.com/office/word/2010/wordprocessingDrawing" xmlns:wp="http://schemas.openxmlformats.org/drawingml/2006/wordprocessingDrawing" xmlns:w10="urn:schemas-microsoft-com:office:word" xmlns:w="http://schemas.openxmlformats.org/wordprocessingml/2006/main" xmlns:w14="http://schemas.microsoft.com/office/word/2010/wordml" xmlns:wpg="http://schemas.microsoft.com/office/word/2010/wordprocessingGroup" xmlns:wpi="http://schemas.microsoft.com/office/word/2010/wordprocessingInk" xmlns:wne="http://schemas.microsoft.com/office/word/2006/wordml" xmlns:wps="http://schemas.microsoft.com/office/word/2010/wordprocessingShape" mc:Ignorable="w14 wp14">
-  <w:docDefaults>
-    <w:rPrDefault>
-      <w:rPr>
-        <w:rFonts w:ascii="Calibri" w:eastAsia="Calibri" w:hAnsi="Calibri" w:cs="Times New Roman"/>
-        <w:lang w:val="es-CL" w:eastAsia="es-CL" w:bidi="ar-SA"/>
-      </w:rPr>
-    </w:rPrDefault>
-    <w:pPrDefault/>
-  </w:docDefaults>
-  <w:latentStyles w:defLockedState="0" w:defUIPriority="99" w:defSemiHidden="0" w:defUnhideWhenUsed="0" w:defQFormat="0" w:count="267">
-    <w:lsdException w:name="Normal" w:uiPriority="0" w:qFormat="1"/>
-    <w:lsdException w:name="heading 1" w:qFormat="1"/>
-    <w:lsdException w:name="heading 2" w:qFormat="1"/>
-    <w:lsdException w:name="heading 3" w:qFormat="1"/>
-    <w:lsdException w:name="heading 4" w:qFormat="1"/>
-    <w:lsdException w:name="heading 5" w:qFormat="1"/>
-    <w:lsdException w:name="heading 6" w:qFormat="1"/>
-    <w:lsdException w:name="heading 7" w:qFormat="1"/>
-    <w:lsdException w:name="heading 8" w:qFormat="1"/>
-    <w:lsdException w:name="heading 9" w:qFormat="1"/>
-    <w:lsdException w:name="index 1" w:semiHidden="1" w:unhideWhenUsed="1"/>
-    <w:lsdException w:name="index 2" w:semiHidden="1" w:unhideWhenUsed="1"/>
-    <w:lsdException w:name="index 3" w:semiHidden="1" w:unhideWhenUsed="1"/>
-    <w:lsdException w:name="index 4" w:semiHidden="1" w:unhideWhenUsed="1"/>
-    <w:lsdException w:name="index 5" w:semiHidden="1" w:unhideWhenUsed="1"/>
-    <w:lsdException w:name="index 6" w:semiHidden="1" w:unhideWhenUsed="1"/>
-    <w:lsdException w:name="index 7" w:semiHidden="1" w:unhideWhenUsed="1"/>
-    <w:lsdException w:name="index 8" w:semiHidden="1" w:unhideWhenUsed="1"/>
-    <w:lsdException w:name="index 9" w:semiHidden="1" w:unhideWhenUsed="1"/>
-    <w:lsdException w:name="toc 1" w:semiHidden="1" w:uiPriority="39" w:unhideWhenUsed="1" w:qFormat="1"/>
-    <w:lsdException w:name="toc 2" w:semiHidden="1" w:uiPriority="39" w:unhideWhenUsed="1" w:qFormat="1"/>
-    <w:lsdException w:name="toc 3" w:semiHidden="1" w:uiPriority="39" w:unhideWhenUsed="1" w:qFormat="1"/>
-    <w:lsdException w:name="toc 4" w:semiHidden="1" w:unhideWhenUsed="1"/>
-    <w:lsdException w:name="toc 5" w:semiHidden="1" w:unhideWhenUsed="1"/>
-    <w:lsdException w:name="toc 6" w:semiHidden="1" w:unhideWhenUsed="1"/>
-    <w:lsdException w:name="toc 7" w:semiHidden="1" w:unhideWhenUsed="1"/>
-    <w:lsdException w:name="toc 8" w:semiHidden="1" w:unhideWhenUsed="1"/>
-    <w:lsdException w:name="toc 9" w:semiHidden="1" w:unhideWhenUsed="1"/>
-    <w:lsdException w:name="Normal Indent" w:semiHidden="1" w:unhideWhenUsed="1"/>
-    <w:lsdException w:name="footnote text" w:semiHidden="1" w:unhideWhenUsed="1"/>
-    <w:lsdException w:name="annotation text" w:locked="1"/>
-    <w:lsdException w:name="header" w:semiHidden="1" w:unhideWhenUsed="1"/>
-    <w:lsdException w:name="footer" w:semiHidden="1" w:unhideWhenUsed="1"/>
-    <w:lsdException w:name="index heading" w:semiHidden="1" w:unhideWhenUsed="1"/>
-    <w:lsdException w:name="caption" w:semiHidden="1" w:uiPriority="35" w:unhideWhenUsed="1" w:qFormat="1"/>
-    <w:lsdException w:name="table of figures" w:semiHidden="1" w:unhideWhenUsed="1"/>
-    <w:lsdException w:name="envelope address" w:semiHidden="1" w:unhideWhenUsed="1"/>
-    <w:lsdException w:name="envelope return" w:semiHidden="1" w:unhideWhenUsed="1"/>
-    <w:lsdException w:name="footnote reference" w:semiHidden="1" w:unhideWhenUsed="1"/>
-    <w:lsdException w:name="annotation reference" w:locked="1"/>
-    <w:lsdException w:name="line number" w:semiHidden="1" w:unhideWhenUsed="1"/>
-    <w:lsdException w:name="page number" w:semiHidden="1" w:unhideWhenUsed="1"/>
-    <w:lsdException w:name="endnote reference" w:semiHidden="1" w:unhideWhenUsed="1"/>
-    <w:lsdException w:name="endnote text" w:semiHidden="1" w:unhideWhenUsed="1"/>
-    <w:lsdException w:name="table of authorities" w:semiHidden="1" w:unhideWhenUsed="1"/>
-    <w:lsdException w:name="macro" w:semiHidden="1" w:unhideWhenUsed="1"/>
-    <w:lsdException w:name="toa heading" w:semiHidden="1" w:unhideWhenUsed="1"/>
-    <w:lsdException w:name="List" w:semiHidden="1" w:unhideWhenUsed="1"/>
-    <w:lsdException w:name="List Bullet" w:semiHidden="1" w:unhideWhenUsed="1"/>
-    <w:lsdException w:name="List Number" w:semiHidden="1" w:unhideWhenUsed="1"/>
-    <w:lsdException w:name="List 2" w:semiHidden="1" w:unhideWhenUsed="1"/>
-    <w:lsdException w:name="List 3" w:semiHidden="1" w:unhideWhenUsed="1"/>
-    <w:lsdException w:name="List 4" w:semiHidden="1" w:unhideWhenUsed="1"/>
-    <w:lsdException w:name="List 5" w:semiHidden="1" w:unhideWhenUsed="1"/>
-    <w:lsdException w:name="List Bullet 2" w:semiHidden="1" w:unhideWhenUsed="1"/>
-    <w:lsdException w:name="List Bullet 3" w:semiHidden="1" w:unhideWhenUsed="1"/>
-    <w:lsdException w:name="List Bullet 4" w:semiHidden="1" w:unhideWhenUsed="1"/>
-    <w:lsdException w:name="List Bullet 5" w:semiHidden="1" w:unhideWhenUsed="1"/>
-    <w:lsdException w:name="List Number 2" w:semiHidden="1" w:unhideWhenUsed="1"/>
-    <w:lsdException w:name="List Number 3" w:semiHidden="1" w:unhideWhenUsed="1"/>
-    <w:lsdException w:name="List Number 4" w:semiHidden="1" w:unhideWhenUsed="1"/>
-    <w:lsdException w:name="List Number 5" w:semiHidden="1" w:unhideWhenUsed="1"/>
-    <w:lsdException w:name="Title" w:uiPriority="98" w:qFormat="1"/>
-    <w:lsdException w:name="Closing" w:locked="1" w:uiPriority="0"/>
-    <w:lsdException w:name="Signature" w:semiHidden="1" w:unhideWhenUsed="1"/>
-    <w:lsdException w:name="Default Paragraph Font" w:semiHidden="1" w:uiPriority="1" w:unhideWhenUsed="1"/>
-    <w:lsdException w:name="Body Text" w:locked="1" w:uiPriority="0"/>
-    <w:lsdException w:name="Body Text Indent" w:locked="1" w:uiPriority="0"/>
-    <w:lsdException w:name="List Continue" w:semiHidden="1" w:unhideWhenUsed="1"/>
-    <w:lsdException w:name="List Continue 2" w:semiHidden="1" w:unhideWhenUsed="1"/>
-    <w:lsdException w:name="List Continue 3" w:semiHidden="1" w:unhideWhenUsed="1"/>
-    <w:lsdException w:name="List Continue 4" w:semiHidden="1" w:unhideWhenUsed="1"/>
-    <w:lsdException w:name="List Continue 5" w:semiHidden="1" w:unhideWhenUsed="1"/>
-    <w:lsdException w:name="Message Header" w:semiHidden="1" w:unhideWhenUsed="1"/>
-    <w:lsdException w:name="Subtitle" w:uiPriority="98" w:qFormat="1"/>
-    <w:lsdException w:name="Salutation" w:semiHidden="1" w:unhideWhenUsed="1"/>
-    <w:lsdException w:name="Date" w:locked="1" w:uiPriority="0"/>
-    <w:lsdException w:name="Body Text First Indent" w:locked="1" w:uiPriority="0"/>
-    <w:lsdException w:name="Body Text First Indent 2" w:locked="1" w:uiPriority="0"/>
-    <w:lsdException w:name="Note Heading" w:semiHidden="1" w:unhideWhenUsed="1"/>
-    <w:lsdException w:name="Body Text 2" w:locked="1" w:uiPriority="0"/>
-    <w:lsdException w:name="Body Text 3" w:locked="1" w:uiPriority="0"/>
-    <w:lsdException w:name="Body Text Indent 2" w:locked="1" w:uiPriority="0"/>
-    <w:lsdException w:name="Body Text Indent 3" w:locked="1" w:uiPriority="0"/>
-    <w:lsdException w:name="Block Text" w:locked="1" w:uiPriority="0"/>
-    <w:lsdException w:name="Hyperlink" w:semiHidden="1" w:unhideWhenUsed="1"/>
-    <w:lsdException w:name="FollowedHyperlink" w:semiHidden="1" w:unhideWhenUsed="1"/>
-    <w:lsdException w:name="Strong" w:uiPriority="22" w:qFormat="1"/>
-    <w:lsdException w:name="Emphasis" w:qFormat="1"/>
-    <w:lsdException w:name="Document Map" w:semiHidden="1" w:unhideWhenUsed="1"/>
-    <w:lsdException w:name="Plain Text" w:semiHidden="1" w:unhideWhenUsed="1"/>
-    <w:lsdException w:name="E-mail Signature" w:semiHidden="1" w:unhideWhenUsed="1"/>
-    <w:lsdException w:name="HTML Top of Form" w:semiHidden="1" w:unhideWhenUsed="1"/>
-    <w:lsdException w:name="HTML Bottom of Form" w:semiHidden="1" w:unhideWhenUsed="1"/>
-    <w:lsdException w:name="Normal (Web)" w:locked="1" w:uiPriority="0"/>
-    <w:lsdException w:name="HTML Acronym" w:locked="1" w:uiPriority="0"/>
-    <w:lsdException w:name="HTML Address" w:locked="1" w:uiPriority="0"/>
-    <w:lsdException w:name="HTML Cite" w:locked="1" w:uiPriority="0"/>
-    <w:lsdException w:name="HTML Code" w:locked="1" w:uiPriority="0"/>
-    <w:lsdException w:name="HTML Definition" w:locked="1" w:uiPriority="0"/>
-    <w:lsdException w:name="HTML Keyboard" w:locked="1" w:uiPriority="0"/>
-    <w:lsdException w:name="HTML Preformatted" w:locked="1" w:uiPriority="0"/>
-    <w:lsdException w:name="HTML Sample" w:locked="1" w:uiPriority="0"/>
-    <w:lsdException w:name="HTML Typewriter" w:locked="1" w:uiPriority="0"/>
-    <w:lsdException w:name="HTML Variable" w:locked="1" w:uiPriority="0"/>
-    <w:lsdException w:name="Normal Table" w:semiHidden="1" w:unhideWhenUsed="1"/>
-    <w:lsdException w:name="annotation subject" w:locked="1"/>
-    <w:lsdException w:name="No List" w:semiHidden="1" w:unhideWhenUsed="1"/>
-    <w:lsdException w:name="Outline List 1" w:semiHidden="1" w:unhideWhenUsed="1"/>
-    <w:lsdException w:name="Outline List 2" w:semiHidden="1" w:unhideWhenUsed="1"/>
-    <w:lsdException w:name="Outline List 3" w:semiHidden="1" w:unhideWhenUsed="1"/>
-    <w:lsdException w:name="Table Simple 1" w:locked="1" w:uiPriority="0"/>
-    <w:lsdException w:name="Table Simple 2" w:locked="1" w:uiPriority="0"/>
-    <w:lsdException w:name="Table Simple 3" w:locked="1" w:uiPriority="0"/>
-    <w:lsdException w:name="Table Classic 1" w:locked="1" w:uiPriority="0"/>
-    <w:lsdException w:name="Table Classic 2" w:locked="1" w:uiPriority="0"/>
-    <w:lsdException w:name="Table Classic 3" w:locked="1" w:uiPriority="0"/>
-    <w:lsdException w:name="Table Classic 4" w:locked="1" w:uiPriority="0"/>
-    <w:lsdException w:name="Table Colorful 1" w:locked="1" w:uiPriority="0"/>
-    <w:lsdException w:name="Table Colorful 2" w:locked="1" w:uiPriority="0"/>
-    <w:lsdException w:name="Table Colorful 3" w:locked="1" w:uiPriority="0"/>
-    <w:lsdException w:name="Table Columns 1" w:locked="1" w:uiPriority="0"/>
-    <w:lsdException w:name="Table Columns 2" w:locked="1" w:uiPriority="0"/>
-    <w:lsdException w:name="Table Columns 3" w:locked="1" w:uiPriority="0"/>
-    <w:lsdException w:name="Table Columns 4" w:locked="1" w:uiPriority="0"/>
-    <w:lsdException w:name="Table Columns 5" w:locked="1" w:uiPriority="0"/>
-    <w:lsdException w:name="Table Grid 1" w:locked="1" w:uiPriority="0"/>
-    <w:lsdException w:name="Table Grid 2" w:locked="1" w:uiPriority="0"/>
-    <w:lsdException w:name="Table Grid 3" w:locked="1" w:uiPriority="0"/>
-    <w:lsdException w:name="Table Grid 4" w:locked="1" w:uiPriority="0"/>
-    <w:lsdException w:name="Table Grid 5" w:locked="1" w:uiPriority="0"/>
-    <w:lsdException w:name="Table Grid 6" w:locked="1" w:uiPriority="0"/>
-    <w:lsdException w:name="Table Grid 7" w:locked="1" w:uiPriority="0"/>
-    <w:lsdException w:name="Table Grid 8" w:locked="1" w:uiPriority="0"/>
-    <w:lsdException w:name="Table List 1" w:locked="1" w:uiPriority="0"/>
-    <w:lsdException w:name="Table List 2" w:locked="1" w:uiPriority="0"/>
-    <w:lsdException w:name="Table List 3" w:locked="1" w:uiPriority="0"/>
-    <w:lsdException w:name="Table List 4" w:locked="1" w:uiPriority="0"/>
-    <w:lsdException w:name="Table List 5" w:locked="1" w:uiPriority="0"/>
-    <w:lsdException w:name="Table List 6" w:locked="1" w:uiPriority="0"/>
-    <w:lsdException w:name="Table List 7" w:locked="1" w:uiPriority="0"/>
-    <w:lsdException w:name="Table List 8" w:locked="1" w:uiPriority="0"/>
-    <w:lsdException w:name="Table 3D effects 1" w:locked="1" w:uiPriority="0"/>
-    <w:lsdException w:name="Table 3D effects 2" w:locked="1" w:uiPriority="0"/>
-    <w:lsdException w:name="Table 3D effects 3" w:locked="1" w:uiPriority="0"/>
-    <w:lsdException w:name="Table Contemporary" w:locked="1" w:uiPriority="0"/>
-    <w:lsdException w:name="Table Elegant" w:locked="1" w:uiPriority="0"/>
-    <w:lsdException w:name="Table Professional" w:semiHidden="1" w:unhideWhenUsed="1"/>
-    <w:lsdException w:name="Table Subtle 1" w:locked="1" w:uiPriority="0"/>
-    <w:lsdException w:name="Table Subtle 2" w:locked="1" w:uiPriority="0"/>
-    <w:lsdException w:name="Table Web 1" w:locked="1" w:uiPriority="0"/>
-    <w:lsdException w:name="Table Web 2" w:locked="1" w:uiPriority="0"/>
-    <w:lsdException w:name="Table Web 3" w:locked="1" w:uiPriority="0"/>
-    <w:lsdException w:name="Balloon Text" w:locked="1"/>
-    <w:lsdException w:name="Table Theme" w:locked="1" w:uiPriority="0"/>
-    <w:lsdException w:name="Placeholder Text" w:semiHidden="1"/>
-    <w:lsdException w:name="No Spacing" w:qFormat="1"/>
-    <w:lsdException w:name="Light Shading" w:uiPriority="60"/>
-    <w:lsdException w:name="Light List" w:uiPriority="61"/>
-    <w:lsdException w:name="Light Grid" w:uiPriority="62"/>
-    <w:lsdException w:name="Medium Shading 1" w:uiPriority="63"/>
-    <w:lsdException w:name="Medium Shading 2" w:uiPriority="64"/>
-    <w:lsdException w:name="Medium List 1" w:uiPriority="65"/>
-    <w:lsdException w:name="Medium List 2" w:uiPriority="66"/>
-    <w:lsdException w:name="Medium Grid 1" w:uiPriority="67"/>
-    <w:lsdException w:name="Medium Grid 2" w:uiPriority="68"/>
-    <w:lsdException w:name="Medium Grid 3" w:uiPriority="69"/>
-    <w:lsdException w:name="Dark List" w:uiPriority="70"/>
-    <w:lsdException w:name="Colorful Shading" w:uiPriority="71"/>
-    <w:lsdException w:name="Colorful List" w:uiPriority="72"/>
-    <w:lsdException w:name="Colorful Grid" w:uiPriority="73"/>
-    <w:lsdException w:name="Light Shading Accent 1" w:uiPriority="60"/>
-    <w:lsdException w:name="Light List Accent 1" w:uiPriority="61"/>
-    <w:lsdException w:name="Light Grid Accent 1" w:uiPriority="62"/>
-    <w:lsdException w:name="Medium Shading 1 Accent 1" w:uiPriority="63"/>
-    <w:lsdException w:name="Medium Shading 2 Accent 1" w:uiPriority="64"/>
-    <w:lsdException w:name="Medium List 1 Accent 1" w:uiPriority="65"/>
-    <w:lsdException w:name="Revision" w:semiHidden="1"/>
-    <w:lsdException w:name="List Paragraph" w:qFormat="1"/>
-    <w:lsdException w:name="Quote" w:uiPriority="29" w:qFormat="1"/>
-    <w:lsdException w:name="Intense Quote" w:uiPriority="30" w:qFormat="1"/>
-    <w:lsdException w:name="Medium List 2 Accent 1" w:uiPriority="66"/>
-    <w:lsdException w:name="Medium Grid 1 Accent 1" w:uiPriority="67"/>
-    <w:lsdException w:name="Medium Grid 2 Accent 1" w:uiPriority="68"/>
-    <w:lsdException w:name="Medium Grid 3 Accent 1" w:uiPriority="69"/>
-    <w:lsdException w:name="Dark List Accent 1" w:uiPriority="70"/>
-    <w:lsdException w:name="Colorful Shading Accent 1" w:uiPriority="71"/>
-    <w:lsdException w:name="Colorful List Accent 1" w:uiPriority="72"/>
-    <w:lsdException w:name="Colorful Grid Accent 1" w:uiPriority="73"/>
-    <w:lsdException w:name="Light Shading Accent 2" w:uiPriority="60"/>
-    <w:lsdException w:name="Light List Accent 2" w:uiPriority="61"/>
-    <w:lsdException w:name="Light Grid Accent 2" w:uiPriority="62"/>
-    <w:lsdException w:name="Medium Shading 1 Accent 2" w:uiPriority="63"/>
-    <w:lsdException w:name="Medium Shading 2 Accent 2" w:uiPriority="64"/>
-    <w:lsdException w:name="Medium List 1 Accent 2" w:uiPriority="65"/>
-    <w:lsdException w:name="Medium List 2 Accent 2" w:uiPriority="66"/>
-    <w:lsdException w:name="Medium Grid 1 Accent 2" w:uiPriority="67"/>
-    <w:lsdException w:name="Medium Grid 2 Accent 2" w:uiPriority="68"/>
-    <w:lsdException w:name="Medium Grid 3 Accent 2" w:uiPriority="69"/>
-    <w:lsdException w:name="Dark List Accent 2" w:uiPriority="70"/>
-    <w:lsdException w:name="Colorful Shading Accent 2" w:uiPriority="71"/>
-    <w:lsdException w:name="Colorful List Accent 2" w:uiPriority="72"/>
-    <w:lsdException w:name="Colorful Grid Accent 2" w:uiPriority="73"/>
-    <w:lsdException w:name="Light Shading Accent 3" w:uiPriority="60"/>
-    <w:lsdException w:name="Light List Accent 3" w:uiPriority="61"/>
-    <w:lsdException w:name="Light Grid Accent 3" w:uiPriority="62"/>
-    <w:lsdException w:name="Medium Shading 1 Accent 3" w:uiPriority="63"/>
-    <w:lsdException w:name="Medium Shading 2 Accent 3" w:uiPriority="64"/>
-    <w:lsdException w:name="Medium List 1 Accent 3" w:uiPriority="65"/>
-    <w:lsdException w:name="Medium List 2 Accent 3" w:uiPriority="66"/>
-    <w:lsdException w:name="Medium Grid 1 Accent 3" w:uiPriority="67"/>
-    <w:lsdException w:name="Medium Grid 2 Accent 3" w:uiPriority="68"/>
-    <w:lsdException w:name="Medium Grid 3 Accent 3" w:uiPriority="69"/>
-    <w:lsdException w:name="Dark List Accent 3" w:uiPriority="70"/>
-    <w:lsdException w:name="Colorful Shading Accent 3" w:uiPriority="71"/>
-    <w:lsdException w:name="Colorful List Accent 3" w:uiPriority="72"/>
-    <w:lsdException w:name="Colorful Grid Accent 3" w:uiPriority="73"/>
-    <w:lsdException w:name="Light Shading Accent 4" w:uiPriority="60"/>
-    <w:lsdException w:name="Light List Accent 4" w:uiPriority="61"/>
-    <w:lsdException w:name="Light Grid Accent 4" w:uiPriority="62"/>
-    <w:lsdException w:name="Medium Shading 1 Accent 4" w:uiPriority="63"/>
-    <w:lsdException w:name="Medium Shading 2 Accent 4" w:uiPriority="64"/>
-    <w:lsdException w:name="Medium List 1 Accent 4" w:uiPriority="65"/>
-    <w:lsdException w:name="Medium List 2 Accent 4" w:uiPriority="66"/>
-    <w:lsdException w:name="Medium Grid 1 Accent 4" w:uiPriority="67"/>
-    <w:lsdException w:name="Medium Grid 2 Accent 4" w:uiPriority="68"/>
-    <w:lsdException w:name="Medium Grid 3 Accent 4" w:uiPriority="69"/>
-    <w:lsdException w:name="Dark List Accent 4" w:uiPriority="70"/>
-    <w:lsdException w:name="Colorful Shading Accent 4" w:uiPriority="71"/>
-    <w:lsdException w:name="Colorful List Accent 4" w:uiPriority="72"/>
-    <w:lsdException w:name="Colorful Grid Accent 4" w:uiPriority="73"/>
-    <w:lsdException w:name="Light Shading Accent 5" w:uiPriority="60"/>
-    <w:lsdException w:name="Light List Accent 5" w:uiPriority="61"/>
-    <w:lsdException w:name="Light Grid Accent 5" w:uiPriority="62"/>
-    <w:lsdException w:name="Medium Shading 1 Accent 5" w:uiPriority="63"/>
-    <w:lsdException w:name="Medium Shading 2 Accent 5" w:uiPriority="64"/>
-    <w:lsdException w:name="Medium List 1 Accent 5" w:uiPriority="65"/>
-    <w:lsdException w:name="Medium List 2 Accent 5" w:uiPriority="66"/>
-    <w:lsdException w:name="Medium Grid 1 Accent 5" w:uiPriority="67"/>
-    <w:lsdException w:name="Medium Grid 2 Accent 5" w:uiPriority="68"/>
-    <w:lsdException w:name="Medium Grid 3 Accent 5" w:uiPriority="69"/>
-    <w:lsdException w:name="Dark List Accent 5" w:uiPriority="70"/>
-    <w:lsdException w:name="Colorful Shading Accent 5" w:uiPriority="71"/>
-    <w:lsdException w:name="Colorful List Accent 5" w:uiPriority="72"/>
-    <w:lsdException w:name="Colorful Grid Accent 5" w:uiPriority="73"/>
-    <w:lsdException w:name="Light Shading Accent 6" w:uiPriority="60"/>
-    <w:lsdException w:name="Light Grid Accent 6" w:uiPriority="62"/>
-    <w:lsdException w:name="Medium Shading 1 Accent 6" w:uiPriority="63"/>
-    <w:lsdException w:name="Medium Shading 2 Accent 6" w:uiPriority="64"/>
-    <w:lsdException w:name="Medium List 1 Accent 6" w:uiPriority="65"/>
-    <w:lsdException w:name="Medium List 2 Accent 6" w:uiPriority="66"/>
-    <w:lsdException w:name="Medium Grid 1 Accent 6" w:uiPriority="67"/>
-    <w:lsdException w:name="Medium Grid 2 Accent 6" w:uiPriority="68"/>
-    <w:lsdException w:name="Medium Grid 3 Accent 6" w:uiPriority="69"/>
-    <w:lsdException w:name="Dark List Accent 6" w:uiPriority="70"/>
-    <w:lsdException w:name="Colorful Shading Accent 6" w:uiPriority="71"/>
-    <w:lsdException w:name="Colorful List Accent 6" w:uiPriority="72"/>
-    <w:lsdException w:name="Colorful Grid Accent 6" w:uiPriority="73"/>
-    <w:lsdException w:name="Subtle Emphasis" w:qFormat="1"/>
-    <w:lsdException w:name="Intense Emphasis" w:uiPriority="21" w:qFormat="1"/>
-    <w:lsdException w:name="Subtle Reference" w:uiPriority="31" w:qFormat="1"/>
-    <w:lsdException w:name="Intense Reference" w:uiPriority="32" w:qFormat="1"/>
-    <w:lsdException w:name="Book Title" w:uiPriority="33" w:qFormat="1"/>
-    <w:lsdException w:name="Bibliography" w:semiHidden="1" w:uiPriority="37" w:unhideWhenUsed="1"/>
-    <w:lsdException w:name="TOC Heading" w:semiHidden="1" w:uiPriority="39" w:unhideWhenUsed="1" w:qFormat="1"/>
-  </w:latentStyles>
-  <w:style w:type="paragraph" w:default="1" w:styleId="Normal">
-    <w:name w:val="Normal"/>
-    <w:qFormat/>
-    <w:rsid w:val="00293BE4"/>
-    <w:pPr>
-      <w:spacing w:after="200" w:line="276" w:lineRule="auto"/>
-      <w:contextualSpacing/>
-    </w:pPr>
-    <w:rPr>
-      <w:rFonts w:ascii="Times New Roman" w:eastAsiaTheme="minorEastAsia" w:hAnsi="Times New Roman"/>
-      <w:sz w:val="22"/>
-      <w:szCs w:val="22"/>
-      <w:lang w:val="en-US" w:eastAsia="en-US"/>
-    </w:rPr>
-  </w:style>
-  <w:style w:type="paragraph" w:styleId="Heading1">
-    <w:name w:val="heading 1"/>
-    <w:basedOn w:val="Normal"/>
-    <w:next w:val="Parrafonormal"/>
-    <w:link w:val="Heading1Char"/>
-    <w:uiPriority w:val="99"/>
-    <w:qFormat/>
-    <w:rsid w:val="00C71BEC"/>
-    <w:pPr>
-      <w:keepNext/>
-      <w:pageBreakBefore/>
-      <w:numPr>
-        <w:numId w:val="4"/>
-      </w:numPr>
-      <w:pBdr>
-        <w:top w:val="single" w:sz="4" w:space="1" w:color="auto"/>
-        <w:left w:val="single" w:sz="4" w:space="4" w:color="auto"/>
-        <w:bottom w:val="single" w:sz="4" w:space="1" w:color="auto"/>
-        <w:right w:val="single" w:sz="4" w:space="4" w:color="auto"/>
-      </w:pBdr>
-      <w:shd w:val="clear" w:color="auto" w:fill="990000"/>
-      <w:spacing w:after="360" w:line="240" w:lineRule="auto"/>
-      <w:jc w:val="center"/>
-      <w:outlineLvl w:val="0"/>
-    </w:pPr>
-    <w:rPr>
-      <w:rFonts w:ascii="Cambria" w:eastAsia="Times New Roman" w:hAnsi="Cambria"/>
-      <w:b/>
-      <w:bCs/>
-      <w:smallCaps/>
-      <w:color w:val="FFFFFF" w:themeColor="background1"/>
-      <w:sz w:val="32"/>
-      <w:szCs w:val="26"/>
-    </w:rPr>
-  </w:style>
-  <w:style w:type="paragraph" w:styleId="Heading2">
-    <w:name w:val="heading 2"/>
-    <w:next w:val="Parrafonormal"/>
-    <w:link w:val="Heading2Char"/>
-    <w:uiPriority w:val="99"/>
-    <w:qFormat/>
-    <w:rsid w:val="00C71BEC"/>
-    <w:pPr>
-      <w:keepNext/>
-      <w:keepLines/>
-      <w:numPr>
-        <w:ilvl w:val="1"/>
-        <w:numId w:val="4"/>
-      </w:numPr>
-      <w:pBdr>
-        <w:bottom w:val="single" w:sz="4" w:space="1" w:color="990000"/>
-      </w:pBdr>
-      <w:spacing w:before="360" w:after="240"/>
-      <w:outlineLvl w:val="1"/>
-    </w:pPr>
-    <w:rPr>
-      <w:rFonts w:ascii="Cambria" w:eastAsia="Times New Roman" w:hAnsi="Cambria"/>
-      <w:bCs/>
-      <w:i/>
-      <w:smallCaps/>
-      <w:sz w:val="26"/>
-      <w:szCs w:val="26"/>
-      <w:lang w:val="en-US" w:eastAsia="en-US"/>
-    </w:rPr>
-  </w:style>
-  <w:style w:type="paragraph" w:styleId="Heading3">
-    <w:name w:val="heading 3"/>
-    <w:next w:val="Parrafonormal"/>
-    <w:link w:val="Heading3Char"/>
-    <w:uiPriority w:val="99"/>
-    <w:qFormat/>
-    <w:rsid w:val="00C71BEC"/>
-    <w:pPr>
-      <w:keepNext/>
-      <w:keepLines/>
-      <w:numPr>
-        <w:ilvl w:val="2"/>
-        <w:numId w:val="4"/>
-      </w:numPr>
-      <w:spacing w:before="240" w:after="200"/>
-      <w:outlineLvl w:val="2"/>
-    </w:pPr>
-    <w:rPr>
-      <w:rFonts w:ascii="Cambria" w:eastAsia="Times New Roman" w:hAnsi="Cambria"/>
-      <w:bCs/>
-      <w:i/>
-      <w:sz w:val="24"/>
-      <w:szCs w:val="22"/>
-      <w:lang w:val="en-US" w:eastAsia="en-US"/>
-    </w:rPr>
-  </w:style>
-  <w:style w:type="paragraph" w:styleId="Heading4">
-    <w:name w:val="heading 4"/>
-    <w:next w:val="Parrafonormal"/>
-    <w:link w:val="Heading4Char"/>
-    <w:uiPriority w:val="99"/>
-    <w:qFormat/>
-    <w:rsid w:val="00C71BEC"/>
-    <w:pPr>
-      <w:keepNext/>
-      <w:keepLines/>
-      <w:numPr>
-        <w:ilvl w:val="3"/>
-        <w:numId w:val="4"/>
-      </w:numPr>
-      <w:outlineLvl w:val="3"/>
-    </w:pPr>
-    <w:rPr>
-      <w:rFonts w:ascii="Cambria" w:eastAsia="Times New Roman" w:hAnsi="Cambria"/>
-      <w:bCs/>
-      <w:i/>
-      <w:iCs/>
-      <w:color w:val="990000"/>
-      <w:sz w:val="22"/>
-      <w:szCs w:val="22"/>
-      <w:lang w:val="en-US" w:eastAsia="en-US"/>
-    </w:rPr>
-  </w:style>
-  <w:style w:type="paragraph" w:styleId="Heading5">
-    <w:name w:val="heading 5"/>
-    <w:basedOn w:val="Normal"/>
-    <w:next w:val="Parrafonormal"/>
-    <w:link w:val="Heading5Char"/>
-    <w:uiPriority w:val="99"/>
-    <w:qFormat/>
-    <w:rsid w:val="00C71BEC"/>
-    <w:pPr>
-      <w:keepNext/>
-      <w:keepLines/>
-      <w:numPr>
-        <w:ilvl w:val="4"/>
-        <w:numId w:val="4"/>
-      </w:numPr>
-      <w:spacing w:before="200" w:after="0"/>
-      <w:outlineLvl w:val="4"/>
-    </w:pPr>
-    <w:rPr>
-      <w:rFonts w:ascii="Cambria" w:eastAsia="Times New Roman" w:hAnsi="Cambria"/>
-      <w:sz w:val="20"/>
-      <w:szCs w:val="20"/>
-    </w:rPr>
-  </w:style>
-  <w:style w:type="paragraph" w:styleId="Heading6">
-    <w:name w:val="heading 6"/>
-    <w:basedOn w:val="Normal"/>
-    <w:next w:val="Normal"/>
-    <w:link w:val="Heading6Char"/>
-    <w:uiPriority w:val="99"/>
-    <w:semiHidden/>
-    <w:qFormat/>
-    <w:rsid w:val="00C71BEC"/>
-    <w:pPr>
-      <w:keepNext/>
-      <w:keepLines/>
-      <w:numPr>
-        <w:ilvl w:val="5"/>
-        <w:numId w:val="4"/>
-      </w:numPr>
-      <w:spacing w:before="200" w:after="0"/>
-      <w:outlineLvl w:val="5"/>
-    </w:pPr>
-    <w:rPr>
-      <w:rFonts w:ascii="Cambria" w:eastAsia="Times New Roman" w:hAnsi="Cambria"/>
-      <w:i/>
-      <w:iCs/>
-      <w:color w:val="243F60"/>
-      <w:sz w:val="20"/>
-      <w:szCs w:val="20"/>
-    </w:rPr>
-  </w:style>
-  <w:style w:type="paragraph" w:styleId="Heading7">
-    <w:name w:val="heading 7"/>
-    <w:basedOn w:val="Normal"/>
-    <w:next w:val="Normal"/>
-    <w:link w:val="Heading7Char"/>
-    <w:uiPriority w:val="99"/>
-    <w:semiHidden/>
-    <w:qFormat/>
-    <w:rsid w:val="00C71BEC"/>
-    <w:pPr>
-      <w:keepNext/>
-      <w:keepLines/>
-      <w:numPr>
-        <w:ilvl w:val="6"/>
-        <w:numId w:val="4"/>
-      </w:numPr>
-      <w:spacing w:before="200" w:after="0"/>
-      <w:outlineLvl w:val="6"/>
-    </w:pPr>
-    <w:rPr>
-      <w:rFonts w:ascii="Cambria" w:eastAsia="Times New Roman" w:hAnsi="Cambria"/>
-      <w:i/>
-      <w:iCs/>
-      <w:color w:val="404040"/>
-      <w:sz w:val="20"/>
-      <w:szCs w:val="20"/>
-    </w:rPr>
-  </w:style>
-  <w:style w:type="paragraph" w:styleId="Heading8">
-    <w:name w:val="heading 8"/>
-    <w:basedOn w:val="Normal"/>
-    <w:next w:val="Normal"/>
-    <w:link w:val="Heading8Char"/>
-    <w:uiPriority w:val="99"/>
-    <w:semiHidden/>
-    <w:qFormat/>
-    <w:rsid w:val="00C71BEC"/>
-    <w:pPr>
-      <w:keepNext/>
-      <w:keepLines/>
-      <w:numPr>
-        <w:ilvl w:val="7"/>
-        <w:numId w:val="4"/>
-      </w:numPr>
-      <w:spacing w:before="200" w:after="0"/>
-      <w:outlineLvl w:val="7"/>
-    </w:pPr>
-    <w:rPr>
-      <w:rFonts w:ascii="Cambria" w:eastAsia="Times New Roman" w:hAnsi="Cambria"/>
-      <w:color w:val="404040"/>
-      <w:sz w:val="20"/>
-      <w:szCs w:val="20"/>
-    </w:rPr>
-  </w:style>
-  <w:style w:type="paragraph" w:styleId="Heading9">
-    <w:name w:val="heading 9"/>
-    <w:basedOn w:val="Normal"/>
-    <w:next w:val="Normal"/>
-    <w:link w:val="Heading9Char"/>
-    <w:uiPriority w:val="99"/>
-    <w:semiHidden/>
-    <w:qFormat/>
-    <w:rsid w:val="00C71BEC"/>
-    <w:pPr>
-      <w:keepNext/>
-      <w:keepLines/>
-      <w:numPr>
-        <w:ilvl w:val="8"/>
-        <w:numId w:val="4"/>
-      </w:numPr>
-      <w:spacing w:before="200" w:after="0"/>
-      <w:outlineLvl w:val="8"/>
-    </w:pPr>
-    <w:rPr>
-      <w:rFonts w:ascii="Cambria" w:eastAsia="Times New Roman" w:hAnsi="Cambria"/>
-      <w:i/>
-      <w:iCs/>
-      <w:color w:val="404040"/>
-      <w:sz w:val="20"/>
-      <w:szCs w:val="20"/>
-    </w:rPr>
-  </w:style>
-  <w:style w:type="character" w:default="1" w:styleId="DefaultParagraphFont">
-    <w:name w:val="Default Paragraph Font"/>
-    <w:uiPriority w:val="1"/>
-    <w:semiHidden/>
-    <w:unhideWhenUsed/>
-  </w:style>
-  <w:style w:type="table" w:default="1" w:styleId="TableNormal">
-    <w:name w:val="Normal Table"/>
-    <w:uiPriority w:val="99"/>
-    <w:semiHidden/>
-    <w:unhideWhenUsed/>
-    <w:tblPr>
-      <w:tblInd w:w="0" w:type="dxa"/>
-      <w:tblCellMar>
-        <w:top w:w="0" w:type="dxa"/>
-        <w:left w:w="108" w:type="dxa"/>
-        <w:bottom w:w="0" w:type="dxa"/>
-        <w:right w:w="108" w:type="dxa"/>
-      </w:tblCellMar>
-    </w:tblPr>
-  </w:style>
-  <w:style w:type="numbering" w:default="1" w:styleId="NoList">
-    <w:name w:val="No List"/>
-    <w:uiPriority w:val="99"/>
-    <w:semiHidden/>
-    <w:unhideWhenUsed/>
-  </w:style>
-  <w:style w:type="character" w:customStyle="1" w:styleId="Heading1Char">
-    <w:name w:val="Heading 1 Char"/>
-    <w:link w:val="Heading1"/>
-    <w:uiPriority w:val="99"/>
-    <w:locked/>
-    <w:rsid w:val="00C71BEC"/>
-    <w:rPr>
-      <w:rFonts w:ascii="Cambria" w:eastAsia="Times New Roman" w:hAnsi="Cambria"/>
-      <w:b/>
-      <w:bCs/>
-      <w:smallCaps/>
-      <w:color w:val="FFFFFF" w:themeColor="background1"/>
-      <w:sz w:val="32"/>
-      <w:szCs w:val="26"/>
-      <w:shd w:val="clear" w:color="auto" w:fill="990000"/>
-      <w:lang w:val="en-US" w:eastAsia="en-US"/>
-    </w:rPr>
-  </w:style>
-  <w:style w:type="character" w:customStyle="1" w:styleId="Heading2Char">
-    <w:name w:val="Heading 2 Char"/>
-    <w:link w:val="Heading2"/>
-    <w:uiPriority w:val="99"/>
-    <w:locked/>
-    <w:rsid w:val="00C71BEC"/>
-    <w:rPr>
-      <w:rFonts w:ascii="Cambria" w:eastAsia="Times New Roman" w:hAnsi="Cambria"/>
-      <w:bCs/>
-      <w:i/>
-      <w:smallCaps/>
-      <w:sz w:val="26"/>
-      <w:szCs w:val="26"/>
-      <w:lang w:val="en-US" w:eastAsia="en-US"/>
-    </w:rPr>
-  </w:style>
-  <w:style w:type="character" w:customStyle="1" w:styleId="Heading3Char">
-    <w:name w:val="Heading 3 Char"/>
-    <w:link w:val="Heading3"/>
-    <w:uiPriority w:val="99"/>
-    <w:locked/>
-    <w:rsid w:val="00C71BEC"/>
-    <w:rPr>
-      <w:rFonts w:ascii="Cambria" w:eastAsia="Times New Roman" w:hAnsi="Cambria"/>
-      <w:bCs/>
-      <w:i/>
-      <w:sz w:val="24"/>
-      <w:szCs w:val="22"/>
-      <w:lang w:val="en-US" w:eastAsia="en-US"/>
-    </w:rPr>
-  </w:style>
-  <w:style w:type="character" w:customStyle="1" w:styleId="Heading4Char">
-    <w:name w:val="Heading 4 Char"/>
-    <w:link w:val="Heading4"/>
-    <w:uiPriority w:val="99"/>
-    <w:locked/>
-    <w:rsid w:val="00C71BEC"/>
-    <w:rPr>
-      <w:rFonts w:ascii="Cambria" w:eastAsia="Times New Roman" w:hAnsi="Cambria"/>
-      <w:bCs/>
-      <w:i/>
-      <w:iCs/>
-      <w:color w:val="990000"/>
-      <w:sz w:val="22"/>
-      <w:szCs w:val="22"/>
-      <w:lang w:val="en-US" w:eastAsia="en-US"/>
-    </w:rPr>
-  </w:style>
-  <w:style w:type="character" w:customStyle="1" w:styleId="Heading5Char">
-    <w:name w:val="Heading 5 Char"/>
-    <w:link w:val="Heading5"/>
-    <w:uiPriority w:val="99"/>
-    <w:locked/>
-    <w:rsid w:val="00C71BEC"/>
-    <w:rPr>
-      <w:rFonts w:ascii="Cambria" w:eastAsia="Times New Roman" w:hAnsi="Cambria"/>
-      <w:lang w:val="en-US" w:eastAsia="en-US"/>
-    </w:rPr>
-  </w:style>
-  <w:style w:type="character" w:customStyle="1" w:styleId="Heading6Char">
-    <w:name w:val="Heading 6 Char"/>
-    <w:link w:val="Heading6"/>
-    <w:uiPriority w:val="99"/>
-    <w:semiHidden/>
-    <w:locked/>
-    <w:rsid w:val="00C71BEC"/>
-    <w:rPr>
-      <w:rFonts w:ascii="Cambria" w:eastAsia="Times New Roman" w:hAnsi="Cambria"/>
-      <w:i/>
-      <w:iCs/>
-      <w:color w:val="243F60"/>
-      <w:lang w:val="en-US" w:eastAsia="en-US"/>
-    </w:rPr>
-  </w:style>
-  <w:style w:type="character" w:customStyle="1" w:styleId="Heading7Char">
-    <w:name w:val="Heading 7 Char"/>
-    <w:link w:val="Heading7"/>
-    <w:uiPriority w:val="99"/>
-    <w:semiHidden/>
-    <w:locked/>
-    <w:rsid w:val="00C71BEC"/>
-    <w:rPr>
-      <w:rFonts w:ascii="Cambria" w:eastAsia="Times New Roman" w:hAnsi="Cambria"/>
-      <w:i/>
-      <w:iCs/>
-      <w:color w:val="404040"/>
-      <w:lang w:val="en-US" w:eastAsia="en-US"/>
-    </w:rPr>
-  </w:style>
-  <w:style w:type="character" w:customStyle="1" w:styleId="Heading8Char">
-    <w:name w:val="Heading 8 Char"/>
-    <w:link w:val="Heading8"/>
-    <w:uiPriority w:val="99"/>
-    <w:semiHidden/>
-    <w:locked/>
-    <w:rsid w:val="00C71BEC"/>
-    <w:rPr>
-      <w:rFonts w:ascii="Cambria" w:eastAsia="Times New Roman" w:hAnsi="Cambria"/>
-      <w:color w:val="404040"/>
-      <w:lang w:val="en-US" w:eastAsia="en-US"/>
-    </w:rPr>
-  </w:style>
-  <w:style w:type="character" w:customStyle="1" w:styleId="Heading9Char">
-    <w:name w:val="Heading 9 Char"/>
-    <w:link w:val="Heading9"/>
-    <w:uiPriority w:val="99"/>
-    <w:semiHidden/>
-    <w:locked/>
-    <w:rsid w:val="00C71BEC"/>
-    <w:rPr>
-      <w:rFonts w:ascii="Cambria" w:eastAsia="Times New Roman" w:hAnsi="Cambria"/>
-      <w:i/>
-      <w:iCs/>
-      <w:color w:val="404040"/>
-      <w:lang w:val="en-US" w:eastAsia="en-US"/>
-    </w:rPr>
-  </w:style>
-  <w:style w:type="paragraph" w:styleId="DocumentMap">
-    <w:name w:val="Document Map"/>
-    <w:basedOn w:val="Normal"/>
-    <w:link w:val="DocumentMapChar"/>
-    <w:uiPriority w:val="99"/>
-    <w:semiHidden/>
-    <w:rsid w:val="00C71BEC"/>
-    <w:pPr>
-      <w:spacing w:after="0" w:line="240" w:lineRule="auto"/>
-    </w:pPr>
-    <w:rPr>
-      <w:rFonts w:ascii="Tahoma" w:hAnsi="Tahoma"/>
-      <w:sz w:val="16"/>
-      <w:szCs w:val="16"/>
-    </w:rPr>
-  </w:style>
-  <w:style w:type="character" w:customStyle="1" w:styleId="DocumentMapChar">
-    <w:name w:val="Document Map Char"/>
-    <w:link w:val="DocumentMap"/>
-    <w:uiPriority w:val="99"/>
-    <w:semiHidden/>
-    <w:locked/>
-    <w:rsid w:val="00C71BEC"/>
-    <w:rPr>
-      <w:rFonts w:ascii="Tahoma" w:eastAsiaTheme="minorEastAsia" w:hAnsi="Tahoma"/>
-      <w:sz w:val="16"/>
-      <w:szCs w:val="16"/>
-      <w:lang w:val="en-US" w:eastAsia="en-US"/>
-    </w:rPr>
-  </w:style>
-  <w:style w:type="paragraph" w:styleId="Title">
-    <w:name w:val="Title"/>
-    <w:aliases w:val="Title 1"/>
-    <w:basedOn w:val="Normal"/>
-    <w:next w:val="Normal"/>
-    <w:link w:val="TitleChar"/>
-    <w:uiPriority w:val="98"/>
-    <w:qFormat/>
-    <w:rsid w:val="00C71BEC"/>
-    <w:pPr>
-      <w:spacing w:after="120" w:line="240" w:lineRule="auto"/>
-      <w:jc w:val="right"/>
-    </w:pPr>
-    <w:rPr>
-      <w:rFonts w:ascii="Cambria" w:eastAsia="Times New Roman" w:hAnsi="Cambria"/>
-      <w:smallCaps/>
-      <w:color w:val="990000"/>
-      <w:spacing w:val="5"/>
-      <w:kern w:val="28"/>
-      <w:sz w:val="40"/>
-      <w:szCs w:val="52"/>
-    </w:rPr>
-  </w:style>
-  <w:style w:type="character" w:customStyle="1" w:styleId="TitleChar">
-    <w:name w:val="Title Char"/>
-    <w:aliases w:val="Title 1 Char"/>
-    <w:link w:val="Title"/>
-    <w:uiPriority w:val="99"/>
-    <w:locked/>
-    <w:rsid w:val="00C71BEC"/>
-    <w:rPr>
-      <w:rFonts w:ascii="Cambria" w:eastAsia="Times New Roman" w:hAnsi="Cambria"/>
-      <w:smallCaps/>
-      <w:color w:val="990000"/>
-      <w:spacing w:val="5"/>
-      <w:kern w:val="28"/>
-      <w:sz w:val="40"/>
-      <w:szCs w:val="52"/>
-      <w:lang w:val="en-US" w:eastAsia="en-US"/>
-    </w:rPr>
-  </w:style>
-  <w:style w:type="paragraph" w:styleId="Subtitle">
-    <w:name w:val="Subtitle"/>
-    <w:aliases w:val="Title 2"/>
-    <w:basedOn w:val="Normal"/>
-    <w:next w:val="Normal"/>
-    <w:link w:val="SubtitleChar"/>
-    <w:uiPriority w:val="98"/>
-    <w:qFormat/>
-    <w:rsid w:val="00C71BEC"/>
-    <w:pPr>
-      <w:numPr>
-        <w:ilvl w:val="1"/>
-      </w:numPr>
-      <w:jc w:val="right"/>
-    </w:pPr>
-    <w:rPr>
-      <w:rFonts w:ascii="Cambria" w:eastAsia="Times New Roman" w:hAnsi="Cambria"/>
-      <w:i/>
-      <w:iCs/>
-      <w:smallCaps/>
-      <w:spacing w:val="15"/>
-      <w:sz w:val="32"/>
-      <w:szCs w:val="24"/>
-    </w:rPr>
-  </w:style>
-  <w:style w:type="character" w:customStyle="1" w:styleId="SubtitleChar">
-    <w:name w:val="Subtitle Char"/>
-    <w:aliases w:val="Title 2 Char"/>
-    <w:link w:val="Subtitle"/>
-    <w:uiPriority w:val="99"/>
-    <w:locked/>
-    <w:rsid w:val="00C71BEC"/>
-    <w:rPr>
-      <w:rFonts w:ascii="Cambria" w:eastAsia="Times New Roman" w:hAnsi="Cambria"/>
-      <w:i/>
-      <w:iCs/>
-      <w:smallCaps/>
-      <w:spacing w:val="15"/>
-      <w:sz w:val="32"/>
-      <w:szCs w:val="24"/>
-      <w:lang w:val="en-US" w:eastAsia="en-US"/>
-    </w:rPr>
-  </w:style>
-  <w:style w:type="paragraph" w:styleId="TOC7">
-    <w:name w:val="toc 7"/>
-    <w:basedOn w:val="Normal"/>
-    <w:next w:val="Normal"/>
-    <w:autoRedefine/>
-    <w:uiPriority w:val="99"/>
-    <w:semiHidden/>
-    <w:rsid w:val="00C71BEC"/>
-    <w:pPr>
-      <w:spacing w:after="0"/>
-      <w:ind w:left="1320"/>
-    </w:pPr>
-    <w:rPr>
-      <w:sz w:val="20"/>
-      <w:szCs w:val="20"/>
-    </w:rPr>
-  </w:style>
-  <w:style w:type="character" w:styleId="Emphasis">
-    <w:name w:val="Emphasis"/>
-    <w:uiPriority w:val="99"/>
-    <w:qFormat/>
-    <w:rsid w:val="00C71BEC"/>
-    <w:rPr>
-      <w:rFonts w:cs="Times New Roman"/>
-      <w:i/>
-    </w:rPr>
-  </w:style>
-  <w:style w:type="paragraph" w:styleId="BalloonText">
-    <w:name w:val="Balloon Text"/>
-    <w:basedOn w:val="Normal"/>
-    <w:link w:val="BalloonTextChar"/>
-    <w:uiPriority w:val="99"/>
-    <w:semiHidden/>
-    <w:locked/>
-    <w:rsid w:val="00C71BEC"/>
-    <w:pPr>
-      <w:spacing w:after="0" w:line="240" w:lineRule="auto"/>
-    </w:pPr>
-    <w:rPr>
-      <w:rFonts w:ascii="Tahoma" w:hAnsi="Tahoma"/>
-      <w:sz w:val="16"/>
-      <w:szCs w:val="16"/>
-    </w:rPr>
-  </w:style>
-  <w:style w:type="character" w:customStyle="1" w:styleId="BalloonTextChar">
-    <w:name w:val="Balloon Text Char"/>
-    <w:link w:val="BalloonText"/>
-    <w:uiPriority w:val="99"/>
-    <w:semiHidden/>
-    <w:locked/>
-    <w:rsid w:val="00C71BEC"/>
-    <w:rPr>
-      <w:rFonts w:ascii="Tahoma" w:eastAsiaTheme="minorEastAsia" w:hAnsi="Tahoma"/>
-      <w:sz w:val="16"/>
-      <w:szCs w:val="16"/>
-      <w:lang w:val="en-US" w:eastAsia="en-US"/>
-    </w:rPr>
-  </w:style>
-  <w:style w:type="paragraph" w:customStyle="1" w:styleId="Parrafonormal">
-    <w:name w:val="Parrafo normal"/>
-    <w:basedOn w:val="Normal"/>
-    <w:uiPriority w:val="99"/>
-    <w:rsid w:val="00C71BEC"/>
-    <w:pPr>
-      <w:spacing w:before="120" w:after="120" w:line="240" w:lineRule="auto"/>
-      <w:ind w:firstLine="576"/>
-      <w:contextualSpacing w:val="0"/>
-      <w:jc w:val="both"/>
-    </w:pPr>
-  </w:style>
-  <w:style w:type="character" w:customStyle="1" w:styleId="Title3Char">
-    <w:name w:val="Title 3 Char"/>
-    <w:basedOn w:val="DefaultParagraphFont"/>
-    <w:link w:val="Title3"/>
-    <w:rsid w:val="00C71BEC"/>
-    <w:rPr>
-      <w:rFonts w:ascii="BauerBodni BT" w:eastAsia="Times New Roman" w:hAnsi="BauerBodni BT"/>
-      <w:sz w:val="96"/>
-      <w:lang w:val="en-US" w:eastAsia="en-US"/>
-    </w:rPr>
-  </w:style>
-  <w:style w:type="table" w:styleId="TableGrid">
-    <w:name w:val="Table Grid"/>
-    <w:basedOn w:val="TableNormal"/>
-    <w:uiPriority w:val="99"/>
-    <w:rsid w:val="00C71BEC"/>
-    <w:rPr>
-      <w:rFonts w:eastAsiaTheme="minorEastAsia"/>
-    </w:rPr>
-    <w:tblPr>
-      <w:tblInd w:w="0" w:type="dxa"/>
-      <w:tblBorders>
-        <w:top w:val="single" w:sz="4" w:space="0" w:color="000000"/>
-        <w:left w:val="single" w:sz="4" w:space="0" w:color="000000"/>
-        <w:bottom w:val="single" w:sz="4" w:space="0" w:color="000000"/>
-        <w:right w:val="single" w:sz="4" w:space="0" w:color="000000"/>
-        <w:insideH w:val="single" w:sz="4" w:space="0" w:color="000000"/>
-        <w:insideV w:val="single" w:sz="4" w:space="0" w:color="000000"/>
-      </w:tblBorders>
-      <w:tblCellMar>
-        <w:top w:w="0" w:type="dxa"/>
-        <w:left w:w="108" w:type="dxa"/>
-        <w:bottom w:w="0" w:type="dxa"/>
-        <w:right w:w="108" w:type="dxa"/>
-      </w:tblCellMar>
-    </w:tblPr>
-  </w:style>
-  <w:style w:type="table" w:customStyle="1" w:styleId="TablaLimpia">
-    <w:name w:val="Tabla Limpia"/>
-    <w:uiPriority w:val="99"/>
-    <w:rsid w:val="00C71BEC"/>
-    <w:rPr>
-      <w:rFonts w:eastAsiaTheme="minorEastAsia"/>
-      <w:lang w:val="en-US" w:eastAsia="en-US"/>
-    </w:rPr>
-    <w:tblPr>
-      <w:tblInd w:w="0" w:type="dxa"/>
-      <w:tblCellMar>
-        <w:top w:w="0" w:type="dxa"/>
-        <w:left w:w="108" w:type="dxa"/>
-        <w:bottom w:w="0" w:type="dxa"/>
-        <w:right w:w="108" w:type="dxa"/>
-      </w:tblCellMar>
-    </w:tblPr>
-  </w:style>
-  <w:style w:type="paragraph" w:customStyle="1" w:styleId="Lista">
-    <w:name w:val="Lista"/>
-    <w:basedOn w:val="Normal"/>
-    <w:link w:val="ListaChar"/>
-    <w:uiPriority w:val="99"/>
-    <w:rsid w:val="007C4971"/>
-    <w:pPr>
-      <w:numPr>
-        <w:numId w:val="3"/>
-      </w:numPr>
-      <w:spacing w:after="0" w:line="360" w:lineRule="auto"/>
-      <w:ind w:left="357" w:hanging="357"/>
-      <w:contextualSpacing w:val="0"/>
-    </w:pPr>
-  </w:style>
-  <w:style w:type="character" w:customStyle="1" w:styleId="ListaChar">
-    <w:name w:val="Lista Char"/>
-    <w:link w:val="Lista"/>
-    <w:uiPriority w:val="99"/>
-    <w:locked/>
-    <w:rsid w:val="007C4971"/>
-    <w:rPr>
-      <w:rFonts w:ascii="Times New Roman" w:eastAsiaTheme="minorEastAsia" w:hAnsi="Times New Roman"/>
-      <w:sz w:val="22"/>
-      <w:szCs w:val="22"/>
-      <w:lang w:val="en-US" w:eastAsia="en-US"/>
-    </w:rPr>
-  </w:style>
-  <w:style w:type="character" w:styleId="PageNumber">
-    <w:name w:val="page number"/>
-    <w:uiPriority w:val="99"/>
-    <w:rsid w:val="00C71BEC"/>
-    <w:rPr>
-      <w:rFonts w:ascii="Times New Roman" w:hAnsi="Times New Roman" w:cs="Times New Roman"/>
-      <w:color w:val="C00000"/>
-      <w:sz w:val="28"/>
-    </w:rPr>
-  </w:style>
-  <w:style w:type="paragraph" w:styleId="TOC4">
-    <w:name w:val="toc 4"/>
-    <w:basedOn w:val="Normal"/>
-    <w:next w:val="Normal"/>
-    <w:autoRedefine/>
-    <w:uiPriority w:val="99"/>
-    <w:semiHidden/>
-    <w:rsid w:val="00C71BEC"/>
-    <w:pPr>
-      <w:spacing w:after="0"/>
-      <w:ind w:left="660"/>
-    </w:pPr>
-    <w:rPr>
-      <w:sz w:val="20"/>
-      <w:szCs w:val="20"/>
-    </w:rPr>
-  </w:style>
-  <w:style w:type="paragraph" w:styleId="TOC5">
-    <w:name w:val="toc 5"/>
-    <w:basedOn w:val="Normal"/>
-    <w:next w:val="Normal"/>
-    <w:autoRedefine/>
-    <w:uiPriority w:val="99"/>
-    <w:semiHidden/>
-    <w:rsid w:val="00C71BEC"/>
-    <w:pPr>
-      <w:spacing w:after="0"/>
-      <w:ind w:left="880"/>
-    </w:pPr>
-    <w:rPr>
-      <w:sz w:val="20"/>
-      <w:szCs w:val="20"/>
-    </w:rPr>
-  </w:style>
-  <w:style w:type="paragraph" w:styleId="TOC6">
-    <w:name w:val="toc 6"/>
-    <w:basedOn w:val="Normal"/>
-    <w:next w:val="Normal"/>
-    <w:autoRedefine/>
-    <w:uiPriority w:val="99"/>
-    <w:semiHidden/>
-    <w:rsid w:val="00C71BEC"/>
-    <w:pPr>
-      <w:spacing w:after="0"/>
-      <w:ind w:left="1100"/>
-    </w:pPr>
-    <w:rPr>
-      <w:sz w:val="20"/>
-      <w:szCs w:val="20"/>
-    </w:rPr>
-  </w:style>
-  <w:style w:type="paragraph" w:styleId="TOC8">
-    <w:name w:val="toc 8"/>
-    <w:basedOn w:val="Normal"/>
-    <w:next w:val="Normal"/>
-    <w:autoRedefine/>
-    <w:uiPriority w:val="99"/>
-    <w:semiHidden/>
-    <w:rsid w:val="00C71BEC"/>
-    <w:pPr>
-      <w:spacing w:after="0"/>
-      <w:ind w:left="1540"/>
-    </w:pPr>
-    <w:rPr>
-      <w:sz w:val="20"/>
-      <w:szCs w:val="20"/>
-    </w:rPr>
-  </w:style>
-  <w:style w:type="paragraph" w:styleId="TOC9">
-    <w:name w:val="toc 9"/>
-    <w:basedOn w:val="Normal"/>
-    <w:next w:val="Normal"/>
-    <w:autoRedefine/>
-    <w:uiPriority w:val="99"/>
-    <w:semiHidden/>
-    <w:rsid w:val="00C71BEC"/>
-    <w:pPr>
-      <w:spacing w:after="0"/>
-      <w:ind w:left="1760"/>
-    </w:pPr>
-    <w:rPr>
-      <w:sz w:val="20"/>
-      <w:szCs w:val="20"/>
-    </w:rPr>
-  </w:style>
-  <w:style w:type="character" w:styleId="Strong">
-    <w:name w:val="Strong"/>
-    <w:uiPriority w:val="22"/>
-    <w:qFormat/>
-    <w:rsid w:val="00C71BEC"/>
-    <w:rPr>
-      <w:rFonts w:cs="Times New Roman"/>
-      <w:b/>
-    </w:rPr>
-  </w:style>
-  <w:style w:type="character" w:styleId="SubtleEmphasis">
-    <w:name w:val="Subtle Emphasis"/>
-    <w:uiPriority w:val="99"/>
-    <w:qFormat/>
-    <w:locked/>
-    <w:rsid w:val="00C71BEC"/>
-    <w:rPr>
-      <w:i/>
-      <w:color w:val="808080"/>
-    </w:rPr>
-  </w:style>
-  <w:style w:type="paragraph" w:styleId="CommentText">
-    <w:name w:val="annotation text"/>
-    <w:basedOn w:val="Normal"/>
-    <w:link w:val="CommentTextChar"/>
-    <w:uiPriority w:val="99"/>
-    <w:semiHidden/>
-    <w:locked/>
-    <w:rsid w:val="00C71BEC"/>
-    <w:pPr>
-      <w:spacing w:line="240" w:lineRule="auto"/>
-    </w:pPr>
-    <w:rPr>
-      <w:sz w:val="20"/>
-      <w:szCs w:val="20"/>
-    </w:rPr>
-  </w:style>
-  <w:style w:type="character" w:customStyle="1" w:styleId="CommentTextChar">
-    <w:name w:val="Comment Text Char"/>
-    <w:link w:val="CommentText"/>
-    <w:uiPriority w:val="99"/>
-    <w:semiHidden/>
-    <w:locked/>
-    <w:rsid w:val="00C71BEC"/>
-    <w:rPr>
-      <w:rFonts w:ascii="Times New Roman" w:eastAsiaTheme="minorEastAsia" w:hAnsi="Times New Roman"/>
-      <w:lang w:val="en-US" w:eastAsia="en-US"/>
-    </w:rPr>
-  </w:style>
-  <w:style w:type="paragraph" w:styleId="CommentSubject">
-    <w:name w:val="annotation subject"/>
-    <w:basedOn w:val="CommentText"/>
-    <w:next w:val="CommentText"/>
-    <w:link w:val="CommentSubjectChar"/>
-    <w:uiPriority w:val="99"/>
-    <w:semiHidden/>
-    <w:locked/>
-    <w:rsid w:val="00C71BEC"/>
-    <w:rPr>
-      <w:b/>
-      <w:bCs/>
-    </w:rPr>
-  </w:style>
-  <w:style w:type="character" w:customStyle="1" w:styleId="CommentSubjectChar">
-    <w:name w:val="Comment Subject Char"/>
-    <w:link w:val="CommentSubject"/>
-    <w:uiPriority w:val="99"/>
-    <w:semiHidden/>
-    <w:locked/>
-    <w:rsid w:val="00C71BEC"/>
-    <w:rPr>
-      <w:rFonts w:ascii="Times New Roman" w:eastAsiaTheme="minorEastAsia" w:hAnsi="Times New Roman"/>
-      <w:b/>
-      <w:bCs/>
-      <w:lang w:val="en-US" w:eastAsia="en-US"/>
-    </w:rPr>
-  </w:style>
-  <w:style w:type="character" w:styleId="CommentReference">
-    <w:name w:val="annotation reference"/>
-    <w:uiPriority w:val="99"/>
-    <w:semiHidden/>
-    <w:locked/>
-    <w:rsid w:val="00C71BEC"/>
-    <w:rPr>
-      <w:rFonts w:cs="Times New Roman"/>
-      <w:sz w:val="16"/>
-    </w:rPr>
-  </w:style>
-  <w:style w:type="paragraph" w:styleId="Revision">
-    <w:name w:val="Revision"/>
-    <w:hidden/>
-    <w:uiPriority w:val="99"/>
-    <w:semiHidden/>
-    <w:rsid w:val="003A1906"/>
-    <w:rPr>
-      <w:sz w:val="22"/>
-      <w:szCs w:val="22"/>
-      <w:lang w:val="es-ES_tradnl" w:eastAsia="en-US"/>
-    </w:rPr>
-  </w:style>
-  <w:style w:type="paragraph" w:customStyle="1" w:styleId="Codigo">
-    <w:name w:val="Codigo"/>
-    <w:basedOn w:val="Normal"/>
-    <w:uiPriority w:val="99"/>
-    <w:rsid w:val="00C71BEC"/>
-    <w:pPr>
-      <w:pBdr>
-        <w:top w:val="dashed" w:sz="4" w:space="1" w:color="990000"/>
-        <w:left w:val="dashed" w:sz="4" w:space="4" w:color="990000"/>
-        <w:bottom w:val="dashed" w:sz="4" w:space="1" w:color="990000"/>
-        <w:right w:val="dashed" w:sz="4" w:space="4" w:color="990000"/>
-      </w:pBdr>
-      <w:tabs>
-        <w:tab w:val="left" w:pos="284"/>
-        <w:tab w:val="left" w:pos="567"/>
-        <w:tab w:val="left" w:pos="851"/>
-        <w:tab w:val="left" w:pos="1134"/>
-        <w:tab w:val="left" w:pos="1418"/>
-        <w:tab w:val="left" w:pos="1701"/>
-        <w:tab w:val="left" w:pos="1985"/>
-      </w:tabs>
-    </w:pPr>
-    <w:rPr>
-      <w:rFonts w:ascii="Courier New" w:hAnsi="Courier New"/>
-      <w:sz w:val="18"/>
-    </w:rPr>
-  </w:style>
-  <w:style w:type="character" w:styleId="FollowedHyperlink">
-    <w:name w:val="FollowedHyperlink"/>
-    <w:uiPriority w:val="99"/>
-    <w:semiHidden/>
-    <w:rsid w:val="00C71BEC"/>
-    <w:rPr>
-      <w:rFonts w:cs="Times New Roman"/>
-      <w:color w:val="800080"/>
-      <w:u w:val="single"/>
-    </w:rPr>
-  </w:style>
-  <w:style w:type="table" w:styleId="LightList-Accent6">
-    <w:name w:val="Light List Accent 6"/>
-    <w:basedOn w:val="TableNormal"/>
-    <w:uiPriority w:val="99"/>
-    <w:locked/>
-    <w:rsid w:val="00C71BEC"/>
-    <w:rPr>
-      <w:rFonts w:eastAsiaTheme="minorEastAsia"/>
-    </w:rPr>
-    <w:tblPr>
-      <w:tblStyleRowBandSize w:val="1"/>
-      <w:tblStyleColBandSize w:val="1"/>
-      <w:tblInd w:w="0" w:type="dxa"/>
-      <w:tblBorders>
-        <w:top w:val="single" w:sz="8" w:space="0" w:color="F79646"/>
-        <w:left w:val="single" w:sz="8" w:space="0" w:color="F79646"/>
-        <w:bottom w:val="single" w:sz="8" w:space="0" w:color="F79646"/>
-        <w:right w:val="single" w:sz="8" w:space="0" w:color="F79646"/>
-      </w:tblBorders>
-      <w:tblCellMar>
-        <w:top w:w="0" w:type="dxa"/>
-        <w:left w:w="108" w:type="dxa"/>
-        <w:bottom w:w="0" w:type="dxa"/>
-        <w:right w:w="108" w:type="dxa"/>
-      </w:tblCellMar>
-    </w:tblPr>
-    <w:tblStylePr w:type="firstRow">
-      <w:pPr>
-        <w:spacing w:before="0" w:after="0"/>
-      </w:pPr>
-      <w:rPr>
-        <w:rFonts w:cs="Times New Roman"/>
-        <w:b/>
-        <w:bCs/>
-        <w:color w:val="FFFFFF"/>
-      </w:rPr>
-      <w:tblPr/>
-      <w:tcPr>
-        <w:shd w:val="clear" w:color="auto" w:fill="F79646"/>
-      </w:tcPr>
-    </w:tblStylePr>
-    <w:tblStylePr w:type="lastRow">
-      <w:pPr>
-        <w:spacing w:before="0" w:after="0"/>
-      </w:pPr>
-      <w:rPr>
-        <w:rFonts w:cs="Times New Roman"/>
-        <w:b/>
-        <w:bCs/>
-      </w:rPr>
-      <w:tblPr/>
-      <w:tcPr>
-        <w:tcBorders>
-          <w:top w:val="double" w:sz="6" w:space="0" w:color="F79646"/>
-          <w:left w:val="single" w:sz="8" w:space="0" w:color="F79646"/>
-          <w:bottom w:val="single" w:sz="8" w:space="0" w:color="F79646"/>
-          <w:right w:val="single" w:sz="8" w:space="0" w:color="F79646"/>
-        </w:tcBorders>
-      </w:tcPr>
-    </w:tblStylePr>
-    <w:tblStylePr w:type="firstCol">
-      <w:rPr>
-        <w:rFonts w:cs="Times New Roman"/>
-        <w:b/>
-        <w:bCs/>
-      </w:rPr>
-    </w:tblStylePr>
-    <w:tblStylePr w:type="lastCol">
-      <w:rPr>
-        <w:rFonts w:cs="Times New Roman"/>
-        <w:b/>
-        <w:bCs/>
-      </w:rPr>
-    </w:tblStylePr>
-    <w:tblStylePr w:type="band1Vert">
-      <w:rPr>
-        <w:rFonts w:cs="Times New Roman"/>
-      </w:rPr>
-      <w:tblPr/>
-      <w:tcPr>
-        <w:tcBorders>
-          <w:top w:val="single" w:sz="8" w:space="0" w:color="F79646"/>
-          <w:left w:val="single" w:sz="8" w:space="0" w:color="F79646"/>
-          <w:bottom w:val="single" w:sz="8" w:space="0" w:color="F79646"/>
-          <w:right w:val="single" w:sz="8" w:space="0" w:color="F79646"/>
-        </w:tcBorders>
-      </w:tcPr>
-    </w:tblStylePr>
-    <w:tblStylePr w:type="band1Horz">
-      <w:rPr>
-        <w:rFonts w:cs="Times New Roman"/>
-      </w:rPr>
-      <w:tblPr/>
-      <w:tcPr>
-        <w:tcBorders>
-          <w:top w:val="single" w:sz="8" w:space="0" w:color="F79646"/>
-          <w:left w:val="single" w:sz="8" w:space="0" w:color="F79646"/>
-          <w:bottom w:val="single" w:sz="8" w:space="0" w:color="F79646"/>
-          <w:right w:val="single" w:sz="8" w:space="0" w:color="F79646"/>
-        </w:tcBorders>
-      </w:tcPr>
-    </w:tblStylePr>
-  </w:style>
-  <w:style w:type="paragraph" w:styleId="ListParagraph">
-    <w:name w:val="List Paragraph"/>
-    <w:basedOn w:val="Normal"/>
-    <w:uiPriority w:val="99"/>
-    <w:semiHidden/>
-    <w:qFormat/>
-    <w:rsid w:val="00C71BEC"/>
-    <w:pPr>
-      <w:ind w:left="720"/>
-    </w:pPr>
-  </w:style>
-  <w:style w:type="paragraph" w:styleId="NoSpacing">
-    <w:name w:val="No Spacing"/>
-    <w:uiPriority w:val="99"/>
-    <w:semiHidden/>
-    <w:qFormat/>
-    <w:rsid w:val="00C71BEC"/>
-    <w:pPr>
-      <w:contextualSpacing/>
-    </w:pPr>
-    <w:rPr>
-      <w:rFonts w:eastAsiaTheme="minorEastAsia"/>
-      <w:sz w:val="22"/>
-      <w:szCs w:val="22"/>
-      <w:lang w:val="es-ES_tradnl" w:eastAsia="en-US"/>
-    </w:rPr>
-  </w:style>
-  <w:style w:type="character" w:customStyle="1" w:styleId="Small">
-    <w:name w:val="Small"/>
-    <w:uiPriority w:val="99"/>
-    <w:rsid w:val="00C71BEC"/>
-    <w:rPr>
-      <w:rFonts w:ascii="Arial" w:hAnsi="Arial" w:cs="Times New Roman"/>
-      <w:sz w:val="18"/>
-    </w:rPr>
-  </w:style>
-  <w:style w:type="numbering" w:customStyle="1" w:styleId="Punteo">
-    <w:name w:val="Punteo"/>
-    <w:rsid w:val="00C71BEC"/>
-    <w:pPr>
-      <w:numPr>
-        <w:numId w:val="1"/>
-      </w:numPr>
-    </w:pPr>
-  </w:style>
-  <w:style w:type="paragraph" w:customStyle="1" w:styleId="Title3">
-    <w:name w:val="Title 3"/>
-    <w:basedOn w:val="Normal"/>
-    <w:next w:val="Normal"/>
-    <w:link w:val="Title3Char"/>
-    <w:uiPriority w:val="98"/>
-    <w:rsid w:val="00C71BEC"/>
-    <w:pPr>
-      <w:spacing w:after="0" w:line="240" w:lineRule="auto"/>
-    </w:pPr>
-    <w:rPr>
-      <w:rFonts w:ascii="BauerBodni BT" w:eastAsia="Times New Roman" w:hAnsi="BauerBodni BT"/>
-      <w:sz w:val="96"/>
-      <w:szCs w:val="20"/>
-    </w:rPr>
-  </w:style>
-  <w:style w:type="paragraph" w:styleId="Caption">
-    <w:name w:val="caption"/>
-    <w:basedOn w:val="Normal"/>
-    <w:next w:val="Normal"/>
-    <w:uiPriority w:val="35"/>
-    <w:unhideWhenUsed/>
-    <w:qFormat/>
-    <w:rsid w:val="00C71BEC"/>
-    <w:pPr>
-      <w:spacing w:after="120" w:line="240" w:lineRule="auto"/>
-      <w:contextualSpacing w:val="0"/>
-      <w:jc w:val="center"/>
-    </w:pPr>
-    <w:rPr>
-      <w:b/>
-      <w:bCs/>
-      <w:color w:val="990000"/>
-      <w:sz w:val="16"/>
-      <w:szCs w:val="18"/>
-    </w:rPr>
-  </w:style>
-  <w:style w:type="numbering" w:customStyle="1" w:styleId="Listbyheaders">
-    <w:name w:val="List by headers"/>
-    <w:uiPriority w:val="99"/>
-    <w:rsid w:val="00C71BEC"/>
-    <w:pPr>
-      <w:numPr>
-        <w:numId w:val="2"/>
-      </w:numPr>
-    </w:pPr>
-  </w:style>
-  <w:style w:type="paragraph" w:customStyle="1" w:styleId="Title0">
-    <w:name w:val="Title 0"/>
-    <w:basedOn w:val="Subtitle"/>
-    <w:uiPriority w:val="98"/>
-    <w:rsid w:val="00C71BEC"/>
-    <w:rPr>
-      <w:sz w:val="96"/>
-    </w:rPr>
-  </w:style>
-  <w:style w:type="paragraph" w:styleId="TOC1">
-    <w:name w:val="toc 1"/>
-    <w:basedOn w:val="Normal"/>
-    <w:next w:val="Normal"/>
-    <w:autoRedefine/>
-    <w:uiPriority w:val="39"/>
-    <w:qFormat/>
-    <w:rsid w:val="00C71BEC"/>
-    <w:pPr>
-      <w:pBdr>
-        <w:between w:val="single" w:sz="48" w:space="1" w:color="FFFFFF" w:themeColor="background1"/>
-      </w:pBdr>
-      <w:shd w:val="clear" w:color="auto" w:fill="990000"/>
-      <w:tabs>
-        <w:tab w:val="right" w:pos="9350"/>
-      </w:tabs>
-      <w:spacing w:before="120" w:after="0" w:line="240" w:lineRule="auto"/>
-    </w:pPr>
-    <w:rPr>
-      <w:b/>
-      <w:color w:val="FFFFFF" w:themeColor="background1"/>
-    </w:rPr>
-  </w:style>
-  <w:style w:type="paragraph" w:styleId="TOC2">
-    <w:name w:val="toc 2"/>
-    <w:basedOn w:val="Normal"/>
-    <w:next w:val="Normal"/>
-    <w:autoRedefine/>
-    <w:uiPriority w:val="39"/>
-    <w:qFormat/>
-    <w:rsid w:val="00C71BEC"/>
-    <w:pPr>
-      <w:framePr w:wrap="around" w:vAnchor="text" w:hAnchor="text" w:y="1"/>
-      <w:pBdr>
-        <w:bottom w:val="dotted" w:sz="4" w:space="1" w:color="990000"/>
-        <w:between w:val="dotted" w:sz="4" w:space="1" w:color="990000"/>
-      </w:pBdr>
-      <w:tabs>
-        <w:tab w:val="right" w:pos="9350"/>
-      </w:tabs>
-      <w:spacing w:after="0"/>
-      <w:ind w:left="216"/>
-      <w:contextualSpacing w:val="0"/>
-    </w:pPr>
-    <w:rPr>
-      <w:noProof/>
-    </w:rPr>
-  </w:style>
-  <w:style w:type="paragraph" w:styleId="TOC3">
-    <w:name w:val="toc 3"/>
-    <w:basedOn w:val="Normal"/>
-    <w:next w:val="Normal"/>
-    <w:autoRedefine/>
-    <w:uiPriority w:val="39"/>
-    <w:qFormat/>
-    <w:rsid w:val="00C71BEC"/>
-    <w:pPr>
-      <w:pBdr>
-        <w:between w:val="single" w:sz="8" w:space="1" w:color="FFFFFF" w:themeColor="background1"/>
-      </w:pBdr>
-      <w:tabs>
-        <w:tab w:val="right" w:pos="9350"/>
-      </w:tabs>
-      <w:spacing w:after="0"/>
-      <w:ind w:left="446"/>
-    </w:pPr>
-    <w:rPr>
-      <w:noProof/>
-    </w:rPr>
-  </w:style>
-  <w:style w:type="table" w:customStyle="1" w:styleId="Tabla">
-    <w:name w:val="Tabla"/>
-    <w:uiPriority w:val="99"/>
-    <w:rsid w:val="00914269"/>
-    <w:rPr>
-      <w:rFonts w:ascii="Arial" w:eastAsia="Times New Roman" w:hAnsi="Arial"/>
-      <w:lang w:val="en-US" w:eastAsia="es-ES_tradnl"/>
-    </w:rPr>
-    <w:tblPr>
-      <w:tblStyleRowBandSize w:val="3"/>
-      <w:jc w:val="center"/>
-      <w:tblInd w:w="0" w:type="dxa"/>
-      <w:tblBorders>
-        <w:insideV w:val="single" w:sz="4" w:space="0" w:color="C00000"/>
-      </w:tblBorders>
-      <w:tblCellMar>
-        <w:top w:w="28" w:type="dxa"/>
-        <w:left w:w="85" w:type="dxa"/>
-        <w:bottom w:w="28" w:type="dxa"/>
-        <w:right w:w="85" w:type="dxa"/>
-      </w:tblCellMar>
-    </w:tblPr>
-    <w:trPr>
-      <w:jc w:val="center"/>
-    </w:trPr>
-    <w:tcPr>
-      <w:shd w:val="clear" w:color="auto" w:fill="auto"/>
-    </w:tcPr>
-    <w:tblStylePr w:type="firstRow">
-      <w:rPr>
-        <w:b/>
-      </w:rPr>
-      <w:tblPr/>
-      <w:tcPr>
-        <w:tcBorders>
-          <w:bottom w:val="single" w:sz="4" w:space="0" w:color="C00000"/>
-        </w:tcBorders>
-        <w:shd w:val="clear" w:color="auto" w:fill="auto"/>
-      </w:tcPr>
-    </w:tblStylePr>
-    <w:tblStylePr w:type="lastRow">
-      <w:rPr>
-        <w:b/>
-      </w:rPr>
-      <w:tblPr/>
-      <w:tcPr>
-        <w:tcBorders>
-          <w:top w:val="single" w:sz="4" w:space="0" w:color="C00000"/>
-        </w:tcBorders>
-        <w:shd w:val="clear" w:color="auto" w:fill="auto"/>
-      </w:tcPr>
-    </w:tblStylePr>
-    <w:tblStylePr w:type="firstCol">
-      <w:rPr>
-        <w:b/>
-      </w:rPr>
-    </w:tblStylePr>
-    <w:tblStylePr w:type="lastCol">
-      <w:rPr>
-        <w:b/>
-      </w:rPr>
-      <w:tblPr/>
-      <w:tcPr>
-        <w:tcBorders>
-          <w:top w:val="nil"/>
-          <w:left w:val="nil"/>
-          <w:bottom w:val="nil"/>
-          <w:right w:val="nil"/>
-          <w:insideH w:val="nil"/>
-          <w:insideV w:val="nil"/>
-          <w:tl2br w:val="nil"/>
-          <w:tr2bl w:val="nil"/>
-        </w:tcBorders>
-        <w:shd w:val="clear" w:color="auto" w:fill="auto"/>
-      </w:tcPr>
-    </w:tblStylePr>
-    <w:tblStylePr w:type="band1Horz">
-      <w:tblPr/>
-      <w:tcPr>
-        <w:shd w:val="clear" w:color="auto" w:fill="F2F2F2" w:themeFill="background1" w:themeFillShade="F2"/>
-      </w:tcPr>
-    </w:tblStylePr>
-  </w:style>
-  <w:style w:type="character" w:styleId="Hyperlink">
-    <w:name w:val="Hyperlink"/>
-    <w:basedOn w:val="DefaultParagraphFont"/>
-    <w:uiPriority w:val="99"/>
-    <w:unhideWhenUsed/>
-    <w:rsid w:val="00C71BEC"/>
-    <w:rPr>
-      <w:color w:val="0000FF" w:themeColor="hyperlink"/>
-      <w:u w:val="single"/>
-    </w:rPr>
-  </w:style>
-  <w:style w:type="paragraph" w:styleId="FootnoteText">
-    <w:name w:val="footnote text"/>
-    <w:basedOn w:val="Normal"/>
-    <w:link w:val="FootnoteTextChar"/>
-    <w:uiPriority w:val="99"/>
-    <w:semiHidden/>
-    <w:unhideWhenUsed/>
-    <w:rsid w:val="00C71BEC"/>
-    <w:pPr>
-      <w:spacing w:after="0" w:line="240" w:lineRule="auto"/>
-    </w:pPr>
-    <w:rPr>
-      <w:rFonts w:eastAsia="Calibri"/>
-      <w:sz w:val="20"/>
-      <w:szCs w:val="20"/>
-    </w:rPr>
-  </w:style>
-  <w:style w:type="character" w:customStyle="1" w:styleId="FootnoteTextChar">
-    <w:name w:val="Footnote Text Char"/>
-    <w:basedOn w:val="DefaultParagraphFont"/>
-    <w:link w:val="FootnoteText"/>
-    <w:uiPriority w:val="99"/>
-    <w:semiHidden/>
-    <w:rsid w:val="00C71BEC"/>
-    <w:rPr>
-      <w:rFonts w:ascii="Times New Roman" w:hAnsi="Times New Roman"/>
-      <w:lang w:val="en-US" w:eastAsia="en-US"/>
-    </w:rPr>
-  </w:style>
-  <w:style w:type="character" w:styleId="FootnoteReference">
-    <w:name w:val="footnote reference"/>
-    <w:basedOn w:val="DefaultParagraphFont"/>
-    <w:uiPriority w:val="99"/>
-    <w:semiHidden/>
-    <w:unhideWhenUsed/>
-    <w:rsid w:val="00C71BEC"/>
-    <w:rPr>
-      <w:vertAlign w:val="superscript"/>
-    </w:rPr>
-  </w:style>
-  <w:style w:type="paragraph" w:styleId="TOCHeading">
-    <w:name w:val="TOC Heading"/>
-    <w:basedOn w:val="Heading1"/>
-    <w:next w:val="Normal"/>
-    <w:uiPriority w:val="39"/>
-    <w:semiHidden/>
-    <w:unhideWhenUsed/>
-    <w:qFormat/>
-    <w:rsid w:val="00C71BEC"/>
-    <w:pPr>
-      <w:keepLines/>
-      <w:pageBreakBefore w:val="0"/>
-      <w:numPr>
-        <w:numId w:val="0"/>
-      </w:numPr>
-      <w:pBdr>
-        <w:top w:val="none" w:sz="0" w:space="0" w:color="auto"/>
-        <w:left w:val="none" w:sz="0" w:space="0" w:color="auto"/>
-        <w:bottom w:val="none" w:sz="0" w:space="0" w:color="auto"/>
-        <w:right w:val="none" w:sz="0" w:space="0" w:color="auto"/>
-      </w:pBdr>
-      <w:shd w:val="clear" w:color="auto" w:fill="auto"/>
-      <w:spacing w:before="480" w:after="0" w:line="276" w:lineRule="auto"/>
-      <w:contextualSpacing w:val="0"/>
-      <w:jc w:val="left"/>
-      <w:outlineLvl w:val="9"/>
-    </w:pPr>
-    <w:rPr>
-      <w:rFonts w:asciiTheme="majorHAnsi" w:eastAsiaTheme="majorEastAsia" w:hAnsiTheme="majorHAnsi" w:cstheme="majorBidi"/>
-      <w:b w:val="0"/>
-      <w:smallCaps w:val="0"/>
-      <w:color w:val="365F91" w:themeColor="accent1" w:themeShade="BF"/>
-      <w:szCs w:val="28"/>
-      <w:lang w:eastAsia="ja-JP"/>
-    </w:rPr>
-  </w:style>
-  <w:style w:type="character" w:styleId="PlaceholderText">
-    <w:name w:val="Placeholder Text"/>
-    <w:basedOn w:val="DefaultParagraphFont"/>
-    <w:uiPriority w:val="99"/>
-    <w:semiHidden/>
-    <w:rsid w:val="00613510"/>
-    <w:rPr>
-      <w:color w:val="808080"/>
-    </w:rPr>
-  </w:style>
-  <w:style w:type="table" w:customStyle="1" w:styleId="Every1">
-    <w:name w:val="Every 1"/>
-    <w:basedOn w:val="Tabla"/>
-    <w:uiPriority w:val="99"/>
-    <w:rsid w:val="00914269"/>
-    <w:tblPr>
-      <w:tblStyleRowBandSize w:val="1"/>
-      <w:tblStyleColBandSize w:val="1"/>
-      <w:jc w:val="center"/>
-      <w:tblInd w:w="0" w:type="dxa"/>
-      <w:tblBorders>
-        <w:insideV w:val="single" w:sz="4" w:space="0" w:color="C00000"/>
-      </w:tblBorders>
-      <w:tblCellMar>
-        <w:top w:w="28" w:type="dxa"/>
-        <w:left w:w="85" w:type="dxa"/>
-        <w:bottom w:w="28" w:type="dxa"/>
-        <w:right w:w="85" w:type="dxa"/>
-      </w:tblCellMar>
-    </w:tblPr>
-    <w:trPr>
-      <w:jc w:val="center"/>
-    </w:trPr>
-    <w:tcPr>
-      <w:shd w:val="clear" w:color="auto" w:fill="auto"/>
-    </w:tcPr>
-    <w:tblStylePr w:type="firstRow">
-      <w:rPr>
-        <w:b/>
-      </w:rPr>
-      <w:tblPr/>
-      <w:tcPr>
-        <w:tcBorders>
-          <w:bottom w:val="single" w:sz="4" w:space="0" w:color="C00000"/>
-        </w:tcBorders>
-        <w:shd w:val="clear" w:color="auto" w:fill="auto"/>
-      </w:tcPr>
-    </w:tblStylePr>
-    <w:tblStylePr w:type="lastRow">
-      <w:rPr>
-        <w:b/>
-      </w:rPr>
-      <w:tblPr/>
-      <w:tcPr>
-        <w:tcBorders>
-          <w:top w:val="single" w:sz="4" w:space="0" w:color="C00000"/>
-        </w:tcBorders>
-        <w:shd w:val="clear" w:color="auto" w:fill="auto"/>
-      </w:tcPr>
-    </w:tblStylePr>
-    <w:tblStylePr w:type="firstCol">
-      <w:rPr>
-        <w:b/>
-      </w:rPr>
-    </w:tblStylePr>
-    <w:tblStylePr w:type="lastCol">
-      <w:rPr>
-        <w:b/>
-      </w:rPr>
-      <w:tblPr/>
-      <w:tcPr>
-        <w:tcBorders>
-          <w:top w:val="nil"/>
-          <w:left w:val="nil"/>
-          <w:bottom w:val="nil"/>
-          <w:right w:val="nil"/>
-          <w:insideH w:val="nil"/>
-          <w:insideV w:val="nil"/>
-          <w:tl2br w:val="nil"/>
-          <w:tr2bl w:val="nil"/>
-        </w:tcBorders>
-        <w:shd w:val="clear" w:color="auto" w:fill="auto"/>
-      </w:tcPr>
-    </w:tblStylePr>
-    <w:tblStylePr w:type="band1Horz">
-      <w:tblPr/>
-      <w:tcPr>
-        <w:shd w:val="clear" w:color="auto" w:fill="F2F2F2" w:themeFill="background1" w:themeFillShade="F2"/>
-      </w:tcPr>
-    </w:tblStylePr>
-  </w:style>
-</w:styles>
-</file>
-
 <file path=word/theme/theme1.xml><?xml version="1.0" encoding="utf-8"?>
 <a:theme xmlns:a="http://schemas.openxmlformats.org/drawingml/2006/main" name="Office Theme">
   <a:themeElements>
@@ -23244,7 +21099,7 @@
 </file>
 
 <file path=customXml/itemProps1.xml><?xml version="1.0" encoding="utf-8"?>
-<ds:datastoreItem xmlns:ds="http://schemas.openxmlformats.org/officeDocument/2006/customXml" ds:itemID="{5400ED4A-B2B6-4B8C-BF6A-4E4AB287BA8D}">
+<ds:datastoreItem xmlns:ds="http://schemas.openxmlformats.org/officeDocument/2006/customXml" ds:itemID="{7FDEAF14-092C-452A-9C43-002DD297CA6A}">
   <ds:schemaRefs>
     <ds:schemaRef ds:uri="http://schemas.openxmlformats.org/officeDocument/2006/bibliography"/>
   </ds:schemaRefs>

</xml_diff>

<commit_message>
Mayor documentation definitions done for AI.
</commit_message>
<xml_diff>
--- a/docs/To Tame The Void - Design.docx
+++ b/docs/To Tame The Void - Design.docx
@@ -50,9 +50,6 @@
             <w:vAlign w:val="bottom"/>
           </w:tcPr>
           <w:p>
-            <w:pPr>
-              <w:pStyle w:val="Title"/>
-            </w:pPr>
             <w:r>
               <w:t xml:space="preserve"> </w:t>
             </w:r>
@@ -63,22 +60,14 @@
             <w:tcW w:w="3733" w:type="pct"/>
             <w:vAlign w:val="center"/>
           </w:tcPr>
-          <w:p>
-            <w:pPr>
-              <w:pStyle w:val="Title"/>
-            </w:pPr>
-          </w:p>
+          <w:p/>
         </w:tc>
         <w:tc>
           <w:tcPr>
             <w:tcW w:w="209" w:type="pct"/>
             <w:vAlign w:val="center"/>
           </w:tcPr>
-          <w:p>
-            <w:pPr>
-              <w:pStyle w:val="Title"/>
-            </w:pPr>
-          </w:p>
+          <w:p/>
         </w:tc>
       </w:tr>
       <w:tr>
@@ -748,7 +737,7 @@
         <w:fldChar w:fldCharType="separate"/>
       </w:r>
       <w:r>
-        <w:t>10</w:t>
+        <w:t>9</w:t>
       </w:r>
       <w:r>
         <w:fldChar w:fldCharType="end"/>
@@ -1111,7 +1100,7 @@
         <w:rPr>
           <w:noProof/>
         </w:rPr>
-        <w:t>15</w:t>
+        <w:t>14</w:t>
       </w:r>
       <w:r>
         <w:rPr>
@@ -1153,7 +1142,7 @@
         <w:fldChar w:fldCharType="separate"/>
       </w:r>
       <w:r>
-        <w:t>15</w:t>
+        <w:t>14</w:t>
       </w:r>
       <w:r>
         <w:fldChar w:fldCharType="end"/>
@@ -1191,7 +1180,7 @@
         <w:fldChar w:fldCharType="separate"/>
       </w:r>
       <w:r>
-        <w:t>15</w:t>
+        <w:t>14</w:t>
       </w:r>
       <w:r>
         <w:fldChar w:fldCharType="end"/>
@@ -1229,7 +1218,7 @@
         <w:fldChar w:fldCharType="separate"/>
       </w:r>
       <w:r>
-        <w:t>15</w:t>
+        <w:t>14</w:t>
       </w:r>
       <w:r>
         <w:fldChar w:fldCharType="end"/>
@@ -1268,7 +1257,7 @@
         <w:fldChar w:fldCharType="separate"/>
       </w:r>
       <w:r>
-        <w:t>15</w:t>
+        <w:t>14</w:t>
       </w:r>
       <w:r>
         <w:fldChar w:fldCharType="end"/>
@@ -1307,7 +1296,7 @@
         <w:fldChar w:fldCharType="separate"/>
       </w:r>
       <w:r>
-        <w:t>16</w:t>
+        <w:t>15</w:t>
       </w:r>
       <w:r>
         <w:fldChar w:fldCharType="end"/>
@@ -1345,7 +1334,7 @@
         <w:fldChar w:fldCharType="separate"/>
       </w:r>
       <w:r>
-        <w:t>16</w:t>
+        <w:t>15</w:t>
       </w:r>
       <w:r>
         <w:fldChar w:fldCharType="end"/>
@@ -1383,7 +1372,7 @@
         <w:fldChar w:fldCharType="separate"/>
       </w:r>
       <w:r>
-        <w:t>17</w:t>
+        <w:t>16</w:t>
       </w:r>
       <w:r>
         <w:fldChar w:fldCharType="end"/>
@@ -1421,7 +1410,7 @@
         <w:fldChar w:fldCharType="separate"/>
       </w:r>
       <w:r>
-        <w:t>18</w:t>
+        <w:t>17</w:t>
       </w:r>
       <w:r>
         <w:fldChar w:fldCharType="end"/>
@@ -1460,7 +1449,7 @@
         <w:fldChar w:fldCharType="separate"/>
       </w:r>
       <w:r>
-        <w:t>18</w:t>
+        <w:t>17</w:t>
       </w:r>
       <w:r>
         <w:fldChar w:fldCharType="end"/>
@@ -1498,7 +1487,7 @@
         <w:fldChar w:fldCharType="separate"/>
       </w:r>
       <w:r>
-        <w:t>18</w:t>
+        <w:t>17</w:t>
       </w:r>
       <w:r>
         <w:fldChar w:fldCharType="end"/>
@@ -1536,7 +1525,7 @@
         <w:fldChar w:fldCharType="separate"/>
       </w:r>
       <w:r>
-        <w:t>18</w:t>
+        <w:t>17</w:t>
       </w:r>
       <w:r>
         <w:fldChar w:fldCharType="end"/>
@@ -1574,7 +1563,7 @@
         <w:fldChar w:fldCharType="separate"/>
       </w:r>
       <w:r>
-        <w:t>19</w:t>
+        <w:t>18</w:t>
       </w:r>
       <w:r>
         <w:fldChar w:fldCharType="end"/>
@@ -1613,7 +1602,7 @@
         <w:fldChar w:fldCharType="separate"/>
       </w:r>
       <w:r>
-        <w:t>19</w:t>
+        <w:t>18</w:t>
       </w:r>
       <w:r>
         <w:fldChar w:fldCharType="end"/>
@@ -1678,7 +1667,7 @@
         <w:rPr>
           <w:noProof/>
         </w:rPr>
-        <w:t>21</w:t>
+        <w:t>19</w:t>
       </w:r>
       <w:r>
         <w:rPr>
@@ -1720,7 +1709,7 @@
         <w:fldChar w:fldCharType="separate"/>
       </w:r>
       <w:r>
-        <w:t>21</w:t>
+        <w:t>19</w:t>
       </w:r>
       <w:r>
         <w:fldChar w:fldCharType="end"/>
@@ -1759,7 +1748,7 @@
         <w:fldChar w:fldCharType="separate"/>
       </w:r>
       <w:r>
-        <w:t>21</w:t>
+        <w:t>19</w:t>
       </w:r>
       <w:r>
         <w:fldChar w:fldCharType="end"/>
@@ -1797,7 +1786,7 @@
         <w:fldChar w:fldCharType="separate"/>
       </w:r>
       <w:r>
-        <w:t>21</w:t>
+        <w:t>19</w:t>
       </w:r>
       <w:r>
         <w:fldChar w:fldCharType="end"/>
@@ -1835,7 +1824,7 @@
         <w:fldChar w:fldCharType="separate"/>
       </w:r>
       <w:r>
-        <w:t>22</w:t>
+        <w:t>20</w:t>
       </w:r>
       <w:r>
         <w:fldChar w:fldCharType="end"/>
@@ -1873,7 +1862,7 @@
         <w:fldChar w:fldCharType="separate"/>
       </w:r>
       <w:r>
-        <w:t>22</w:t>
+        <w:t>20</w:t>
       </w:r>
       <w:r>
         <w:fldChar w:fldCharType="end"/>
@@ -1912,7 +1901,7 @@
         <w:fldChar w:fldCharType="separate"/>
       </w:r>
       <w:r>
-        <w:t>22</w:t>
+        <w:t>20</w:t>
       </w:r>
       <w:r>
         <w:fldChar w:fldCharType="end"/>
@@ -1950,7 +1939,7 @@
         <w:fldChar w:fldCharType="separate"/>
       </w:r>
       <w:r>
-        <w:t>22</w:t>
+        <w:t>20</w:t>
       </w:r>
       <w:r>
         <w:fldChar w:fldCharType="end"/>
@@ -1988,7 +1977,7 @@
         <w:fldChar w:fldCharType="separate"/>
       </w:r>
       <w:r>
-        <w:t>23</w:t>
+        <w:t>20</w:t>
       </w:r>
       <w:r>
         <w:fldChar w:fldCharType="end"/>
@@ -2026,7 +2015,7 @@
         <w:fldChar w:fldCharType="separate"/>
       </w:r>
       <w:r>
-        <w:t>23</w:t>
+        <w:t>21</w:t>
       </w:r>
       <w:r>
         <w:fldChar w:fldCharType="end"/>
@@ -2064,7 +2053,7 @@
         <w:fldChar w:fldCharType="separate"/>
       </w:r>
       <w:r>
-        <w:t>24</w:t>
+        <w:t>21</w:t>
       </w:r>
       <w:r>
         <w:fldChar w:fldCharType="end"/>
@@ -2102,7 +2091,7 @@
         <w:fldChar w:fldCharType="separate"/>
       </w:r>
       <w:r>
-        <w:t>24</w:t>
+        <w:t>21</w:t>
       </w:r>
       <w:r>
         <w:fldChar w:fldCharType="end"/>
@@ -2141,7 +2130,7 @@
         <w:fldChar w:fldCharType="separate"/>
       </w:r>
       <w:r>
-        <w:t>25</w:t>
+        <w:t>22</w:t>
       </w:r>
       <w:r>
         <w:fldChar w:fldCharType="end"/>
@@ -2179,7 +2168,7 @@
         <w:fldChar w:fldCharType="separate"/>
       </w:r>
       <w:r>
-        <w:t>25</w:t>
+        <w:t>22</w:t>
       </w:r>
       <w:r>
         <w:fldChar w:fldCharType="end"/>
@@ -2217,7 +2206,7 @@
         <w:fldChar w:fldCharType="separate"/>
       </w:r>
       <w:r>
-        <w:t>25</w:t>
+        <w:t>22</w:t>
       </w:r>
       <w:r>
         <w:fldChar w:fldCharType="end"/>
@@ -2255,7 +2244,7 @@
         <w:fldChar w:fldCharType="separate"/>
       </w:r>
       <w:r>
-        <w:t>25</w:t>
+        <w:t>23</w:t>
       </w:r>
       <w:r>
         <w:fldChar w:fldCharType="end"/>
@@ -2293,7 +2282,7 @@
         <w:fldChar w:fldCharType="separate"/>
       </w:r>
       <w:r>
-        <w:t>26</w:t>
+        <w:t>23</w:t>
       </w:r>
       <w:r>
         <w:fldChar w:fldCharType="end"/>
@@ -2331,7 +2320,7 @@
         <w:fldChar w:fldCharType="separate"/>
       </w:r>
       <w:r>
-        <w:t>28</w:t>
+        <w:t>25</w:t>
       </w:r>
       <w:r>
         <w:fldChar w:fldCharType="end"/>
@@ -2369,7 +2358,7 @@
         <w:fldChar w:fldCharType="separate"/>
       </w:r>
       <w:r>
-        <w:t>29</w:t>
+        <w:t>26</w:t>
       </w:r>
       <w:r>
         <w:fldChar w:fldCharType="end"/>
@@ -2408,7 +2397,7 @@
         <w:fldChar w:fldCharType="separate"/>
       </w:r>
       <w:r>
-        <w:t>29</w:t>
+        <w:t>26</w:t>
       </w:r>
       <w:r>
         <w:fldChar w:fldCharType="end"/>
@@ -2447,7 +2436,7 @@
         <w:fldChar w:fldCharType="separate"/>
       </w:r>
       <w:r>
-        <w:t>29</w:t>
+        <w:t>26</w:t>
       </w:r>
       <w:r>
         <w:fldChar w:fldCharType="end"/>
@@ -2485,7 +2474,7 @@
         <w:fldChar w:fldCharType="separate"/>
       </w:r>
       <w:r>
-        <w:t>29</w:t>
+        <w:t>26</w:t>
       </w:r>
       <w:r>
         <w:fldChar w:fldCharType="end"/>
@@ -2523,7 +2512,7 @@
         <w:fldChar w:fldCharType="separate"/>
       </w:r>
       <w:r>
-        <w:t>29</w:t>
+        <w:t>26</w:t>
       </w:r>
       <w:r>
         <w:fldChar w:fldCharType="end"/>
@@ -2588,7 +2577,7 @@
         <w:rPr>
           <w:noProof/>
         </w:rPr>
-        <w:t>30</w:t>
+        <w:t>27</w:t>
       </w:r>
       <w:r>
         <w:rPr>
@@ -2629,7 +2618,7 @@
         <w:fldChar w:fldCharType="separate"/>
       </w:r>
       <w:r>
-        <w:t>30</w:t>
+        <w:t>27</w:t>
       </w:r>
       <w:r>
         <w:fldChar w:fldCharType="end"/>
@@ -2667,7 +2656,7 @@
         <w:fldChar w:fldCharType="separate"/>
       </w:r>
       <w:r>
-        <w:t>30</w:t>
+        <w:t>27</w:t>
       </w:r>
       <w:r>
         <w:fldChar w:fldCharType="end"/>
@@ -2705,7 +2694,7 @@
         <w:fldChar w:fldCharType="separate"/>
       </w:r>
       <w:r>
-        <w:t>30</w:t>
+        <w:t>27</w:t>
       </w:r>
       <w:r>
         <w:fldChar w:fldCharType="end"/>
@@ -2925,7 +2914,7 @@
         <w:fldChar w:fldCharType="separate"/>
       </w:r>
       <w:r>
-        <w:t>31</w:t>
+        <w:t>32</w:t>
       </w:r>
       <w:r>
         <w:fldChar w:fldCharType="end"/>
@@ -2990,7 +2979,7 @@
         <w:rPr>
           <w:noProof/>
         </w:rPr>
-        <w:t>31</w:t>
+        <w:t>33</w:t>
       </w:r>
       <w:r>
         <w:rPr>
@@ -3032,7 +3021,7 @@
         <w:fldChar w:fldCharType="separate"/>
       </w:r>
       <w:r>
-        <w:t>31</w:t>
+        <w:t>33</w:t>
       </w:r>
       <w:r>
         <w:fldChar w:fldCharType="end"/>
@@ -3070,7 +3059,7 @@
         <w:fldChar w:fldCharType="separate"/>
       </w:r>
       <w:r>
-        <w:t>31</w:t>
+        <w:t>33</w:t>
       </w:r>
       <w:r>
         <w:fldChar w:fldCharType="end"/>
@@ -3108,7 +3097,7 @@
         <w:fldChar w:fldCharType="separate"/>
       </w:r>
       <w:r>
-        <w:t>31</w:t>
+        <w:t>33</w:t>
       </w:r>
       <w:r>
         <w:fldChar w:fldCharType="end"/>
@@ -3147,7 +3136,7 @@
         <w:fldChar w:fldCharType="separate"/>
       </w:r>
       <w:r>
-        <w:t>31</w:t>
+        <w:t>33</w:t>
       </w:r>
       <w:r>
         <w:fldChar w:fldCharType="end"/>
@@ -3212,7 +3201,7 @@
         <w:rPr>
           <w:noProof/>
         </w:rPr>
-        <w:t>31</w:t>
+        <w:t>34</w:t>
       </w:r>
       <w:r>
         <w:rPr>
@@ -3280,7 +3269,7 @@
         <w:rPr>
           <w:noProof/>
         </w:rPr>
-        <w:t>31</w:t>
+        <w:t>36</w:t>
       </w:r>
       <w:r>
         <w:rPr>
@@ -3322,7 +3311,7 @@
         <w:fldChar w:fldCharType="separate"/>
       </w:r>
       <w:r>
-        <w:t>31</w:t>
+        <w:t>36</w:t>
       </w:r>
       <w:r>
         <w:fldChar w:fldCharType="end"/>
@@ -3360,7 +3349,7 @@
         <w:fldChar w:fldCharType="separate"/>
       </w:r>
       <w:r>
-        <w:t>31</w:t>
+        <w:t>36</w:t>
       </w:r>
       <w:r>
         <w:fldChar w:fldCharType="end"/>
@@ -3398,7 +3387,7 @@
         <w:fldChar w:fldCharType="separate"/>
       </w:r>
       <w:r>
-        <w:t>31</w:t>
+        <w:t>36</w:t>
       </w:r>
       <w:r>
         <w:fldChar w:fldCharType="end"/>
@@ -3437,7 +3426,7 @@
         <w:fldChar w:fldCharType="separate"/>
       </w:r>
       <w:r>
-        <w:t>31</w:t>
+        <w:t>46</w:t>
       </w:r>
       <w:r>
         <w:fldChar w:fldCharType="end"/>
@@ -3475,7 +3464,7 @@
         <w:fldChar w:fldCharType="separate"/>
       </w:r>
       <w:r>
-        <w:t>31</w:t>
+        <w:t>46</w:t>
       </w:r>
       <w:r>
         <w:fldChar w:fldCharType="end"/>
@@ -3513,7 +3502,7 @@
         <w:fldChar w:fldCharType="separate"/>
       </w:r>
       <w:r>
-        <w:t>31</w:t>
+        <w:t>37</w:t>
       </w:r>
       <w:r>
         <w:fldChar w:fldCharType="end"/>
@@ -3552,7 +3541,7 @@
         <w:fldChar w:fldCharType="separate"/>
       </w:r>
       <w:r>
-        <w:t>31</w:t>
+        <w:t>47</w:t>
       </w:r>
       <w:r>
         <w:fldChar w:fldCharType="end"/>
@@ -3590,7 +3579,7 @@
         <w:fldChar w:fldCharType="separate"/>
       </w:r>
       <w:r>
-        <w:t>31</w:t>
+        <w:t>47</w:t>
       </w:r>
       <w:r>
         <w:fldChar w:fldCharType="end"/>
@@ -3628,7 +3617,7 @@
         <w:fldChar w:fldCharType="separate"/>
       </w:r>
       <w:r>
-        <w:t>31</w:t>
+        <w:t>47</w:t>
       </w:r>
       <w:r>
         <w:fldChar w:fldCharType="end"/>
@@ -3666,7 +3655,7 @@
         <w:fldChar w:fldCharType="separate"/>
       </w:r>
       <w:r>
-        <w:t>31</w:t>
+        <w:t>48</w:t>
       </w:r>
       <w:r>
         <w:fldChar w:fldCharType="end"/>
@@ -3731,7 +3720,7 @@
         <w:rPr>
           <w:noProof/>
         </w:rPr>
-        <w:t>31</w:t>
+        <w:t>39</w:t>
       </w:r>
       <w:r>
         <w:rPr>
@@ -3773,7 +3762,7 @@
         <w:fldChar w:fldCharType="separate"/>
       </w:r>
       <w:r>
-        <w:t>31</w:t>
+        <w:t>39</w:t>
       </w:r>
       <w:r>
         <w:fldChar w:fldCharType="end"/>
@@ -3811,7 +3800,7 @@
         <w:fldChar w:fldCharType="separate"/>
       </w:r>
       <w:r>
-        <w:t>31</w:t>
+        <w:t>39</w:t>
       </w:r>
       <w:r>
         <w:fldChar w:fldCharType="end"/>
@@ -3849,7 +3838,7 @@
         <w:fldChar w:fldCharType="separate"/>
       </w:r>
       <w:r>
-        <w:t>31</w:t>
+        <w:t>39</w:t>
       </w:r>
       <w:r>
         <w:fldChar w:fldCharType="end"/>
@@ -3888,7 +3877,7 @@
         <w:fldChar w:fldCharType="separate"/>
       </w:r>
       <w:r>
-        <w:t>31</w:t>
+        <w:t>39</w:t>
       </w:r>
       <w:r>
         <w:fldChar w:fldCharType="end"/>
@@ -3927,7 +3916,7 @@
         <w:fldChar w:fldCharType="separate"/>
       </w:r>
       <w:r>
-        <w:t>31</w:t>
+        <w:t>40</w:t>
       </w:r>
       <w:r>
         <w:fldChar w:fldCharType="end"/>
@@ -3992,7 +3981,7 @@
         <w:rPr>
           <w:noProof/>
         </w:rPr>
-        <w:t>31</w:t>
+        <w:t>41</w:t>
       </w:r>
       <w:r>
         <w:rPr>
@@ -4034,7 +4023,7 @@
         <w:fldChar w:fldCharType="separate"/>
       </w:r>
       <w:r>
-        <w:t>31</w:t>
+        <w:t>41</w:t>
       </w:r>
       <w:r>
         <w:fldChar w:fldCharType="end"/>
@@ -4073,7 +4062,7 @@
         <w:fldChar w:fldCharType="separate"/>
       </w:r>
       <w:r>
-        <w:t>31</w:t>
+        <w:t>41</w:t>
       </w:r>
       <w:r>
         <w:fldChar w:fldCharType="end"/>
@@ -4111,7 +4100,7 @@
         <w:fldChar w:fldCharType="separate"/>
       </w:r>
       <w:r>
-        <w:t>31</w:t>
+        <w:t>41</w:t>
       </w:r>
       <w:r>
         <w:fldChar w:fldCharType="end"/>
@@ -4149,7 +4138,7 @@
         <w:fldChar w:fldCharType="separate"/>
       </w:r>
       <w:r>
-        <w:t>31</w:t>
+        <w:t>42</w:t>
       </w:r>
       <w:r>
         <w:fldChar w:fldCharType="end"/>
@@ -4188,7 +4177,7 @@
         <w:fldChar w:fldCharType="separate"/>
       </w:r>
       <w:r>
-        <w:t>31</w:t>
+        <w:t>42</w:t>
       </w:r>
       <w:r>
         <w:fldChar w:fldCharType="end"/>
@@ -4227,7 +4216,7 @@
         <w:fldChar w:fldCharType="separate"/>
       </w:r>
       <w:r>
-        <w:t>31</w:t>
+        <w:t>43</w:t>
       </w:r>
       <w:r>
         <w:fldChar w:fldCharType="end"/>
@@ -4266,7 +4255,7 @@
         <w:fldChar w:fldCharType="separate"/>
       </w:r>
       <w:r>
-        <w:t>31</w:t>
+        <w:t>44</w:t>
       </w:r>
       <w:r>
         <w:fldChar w:fldCharType="end"/>
@@ -4305,7 +4294,7 @@
         <w:fldChar w:fldCharType="separate"/>
       </w:r>
       <w:r>
-        <w:t>31</w:t>
+        <w:t>44</w:t>
       </w:r>
       <w:r>
         <w:fldChar w:fldCharType="end"/>
@@ -4344,7 +4333,7 @@
         <w:fldChar w:fldCharType="separate"/>
       </w:r>
       <w:r>
-        <w:t>31</w:t>
+        <w:t>45</w:t>
       </w:r>
       <w:r>
         <w:fldChar w:fldCharType="end"/>
@@ -4409,7 +4398,7 @@
         <w:rPr>
           <w:noProof/>
         </w:rPr>
-        <w:t>31</w:t>
+        <w:t>46</w:t>
       </w:r>
       <w:r>
         <w:rPr>
@@ -4451,7 +4440,7 @@
         <w:fldChar w:fldCharType="separate"/>
       </w:r>
       <w:r>
-        <w:t>31</w:t>
+        <w:t>46</w:t>
       </w:r>
       <w:r>
         <w:fldChar w:fldCharType="end"/>
@@ -4490,7 +4479,7 @@
         <w:fldChar w:fldCharType="separate"/>
       </w:r>
       <w:r>
-        <w:t>31</w:t>
+        <w:t>48</w:t>
       </w:r>
       <w:r>
         <w:fldChar w:fldCharType="end"/>
@@ -4528,7 +4517,7 @@
         <w:fldChar w:fldCharType="separate"/>
       </w:r>
       <w:r>
-        <w:t>31</w:t>
+        <w:t>49</w:t>
       </w:r>
       <w:r>
         <w:fldChar w:fldCharType="end"/>
@@ -4566,7 +4555,7 @@
         <w:fldChar w:fldCharType="separate"/>
       </w:r>
       <w:r>
-        <w:t>31</w:t>
+        <w:t>49</w:t>
       </w:r>
       <w:r>
         <w:fldChar w:fldCharType="end"/>
@@ -4605,7 +4594,7 @@
         <w:fldChar w:fldCharType="separate"/>
       </w:r>
       <w:r>
-        <w:t>31</w:t>
+        <w:t>49</w:t>
       </w:r>
       <w:r>
         <w:fldChar w:fldCharType="end"/>
@@ -4643,7 +4632,7 @@
         <w:fldChar w:fldCharType="separate"/>
       </w:r>
       <w:r>
-        <w:t>31</w:t>
+        <w:t>49</w:t>
       </w:r>
       <w:r>
         <w:fldChar w:fldCharType="end"/>
@@ -4682,7 +4671,7 @@
         <w:fldChar w:fldCharType="separate"/>
       </w:r>
       <w:r>
-        <w:t>31</w:t>
+        <w:t>50</w:t>
       </w:r>
       <w:r>
         <w:fldChar w:fldCharType="end"/>
@@ -4720,7 +4709,7 @@
         <w:fldChar w:fldCharType="separate"/>
       </w:r>
       <w:r>
-        <w:t>31</w:t>
+        <w:t>51</w:t>
       </w:r>
       <w:r>
         <w:fldChar w:fldCharType="end"/>
@@ -4759,7 +4748,7 @@
         <w:fldChar w:fldCharType="separate"/>
       </w:r>
       <w:r>
-        <w:t>31</w:t>
+        <w:t>51</w:t>
       </w:r>
       <w:r>
         <w:fldChar w:fldCharType="end"/>
@@ -4967,7 +4956,13 @@
         <w:pStyle w:val="Parrafonormal"/>
       </w:pPr>
       <w:r>
-        <w:t>The idea of the game is that it should be highly modular. This also allows for incremental implementation or future moding. The problem with this approach is that any interesting definition for the different modules will cause interdependencies. For instance, if a certain model for economic production is used, resulting on several types of resources, then any other part of the game that requires resources needs to understand it. A practical solution is to make most modules completely independent from each other, while fixing the interaction between others. Potential modules can include:</w:t>
+        <w:t>The idea of the game is that it should be highly modular. This also allows for incremental implementation or future mo</w:t>
+      </w:r>
+      <w:r>
+        <w:t>d</w:t>
+      </w:r>
+      <w:r>
+        <w:t>ding. The problem with this approach is that any interesting definition for the different modules will cause interdependencies. For instance, if a certain model for economic production is used, resulting on several types of resources, then any other part of the game that requires resources needs to understand it. A practical solution is to make most modules completely independent from each other, while fixing the interaction between others. Potential modules can include:</w:t>
       </w:r>
     </w:p>
     <w:tbl>
@@ -5629,6 +5624,22 @@
       </w:pPr>
       <w:bookmarkStart w:id="7" w:name="_Toc271749988"/>
       <w:r>
+        <w:t>The Galaxy</w:t>
+      </w:r>
+    </w:p>
+    <w:p>
+      <w:pPr>
+        <w:pStyle w:val="Heading2"/>
+      </w:pPr>
+      <w:r>
+        <w:t>Visibility</w:t>
+      </w:r>
+    </w:p>
+    <w:p>
+      <w:pPr>
+        <w:pStyle w:val="Heading1"/>
+      </w:pPr>
+      <w:r>
         <w:t>Empires &amp; Relations</w:t>
       </w:r>
       <w:bookmarkEnd w:id="7"/>
@@ -5828,7 +5839,13 @@
         </w:numPr>
       </w:pPr>
       <w:r>
-        <w:t>It has little to no relation to other mechanics in the game. Even trying to tie it down to technological advance (which is by definition pretty broad) results in weird tradeoff like making a space-faring civilization have to discover</w:t>
+        <w:t>It has little to no relation to other mechanics in the game. Even trying to tie it down to technological advance (which is by definition pretty broad) results in weird tradeoff</w:t>
+      </w:r>
+      <w:r>
+        <w:t>s</w:t>
+      </w:r>
+      <w:r>
+        <w:t xml:space="preserve"> like making a space-faring civilization have to discover</w:t>
       </w:r>
       <w:r>
         <w:t xml:space="preserve"> “peace treaty” and basic stuff </w:t>
@@ -5850,7 +5867,13 @@
         <w:pStyle w:val="Lista"/>
       </w:pPr>
       <w:r>
-        <w:t>If it needs to be really exploited, it’s a time consuming and tedious endeavor.</w:t>
+        <w:t>If it needs to be really exploited</w:t>
+      </w:r>
+      <w:r>
+        <w:t xml:space="preserve"> to win an advantage</w:t>
+      </w:r>
+      <w:r>
+        <w:t>, it’s a time consuming and tedious endeavor.</w:t>
       </w:r>
     </w:p>
     <w:p>
@@ -6725,7 +6748,13 @@
                 <w:rPr>
                   <w:rFonts w:ascii="Cambria Math" w:hAnsi="Cambria Math"/>
                 </w:rPr>
-                <m:t>starConditions-</m:t>
+                <m:t>starCond</m:t>
+              </m:r>
+              <m:r>
+                <w:rPr>
+                  <w:rFonts w:ascii="Cambria Math" w:hAnsi="Cambria Math"/>
+                </w:rPr>
+                <m:t>itions-</m:t>
               </m:r>
               <m:f>
                 <m:fPr>
@@ -10942,6 +10971,23 @@
               <w:t>✔</w:t>
             </w:r>
           </w:p>
+          <w:p>
+            <w:pPr>
+              <w:pStyle w:val="Lista"/>
+              <w:cnfStyle w:val="000000100000" w:firstRow="0" w:lastRow="0" w:firstColumn="0" w:lastColumn="0" w:oddVBand="0" w:evenVBand="0" w:oddHBand="1" w:evenHBand="0" w:firstRowFirstColumn="0" w:firstRowLastColumn="0" w:lastRowFirstColumn="0" w:lastRowLastColumn="0"/>
+              <w:rPr>
+                <w:rStyle w:val="Small"/>
+              </w:rPr>
+            </w:pPr>
+            <w:r>
+              <w:rPr>
+                <w:rStyle w:val="Small"/>
+              </w:rPr>
+              <w:t>Basic main menu</w:t>
+            </w:r>
+            <w:bookmarkStart w:id="69" w:name="_GoBack"/>
+            <w:bookmarkEnd w:id="69"/>
+          </w:p>
         </w:tc>
         <w:tc>
           <w:tcPr>
@@ -11578,6 +11624,11 @@
           <w:p>
             <w:pPr>
               <w:pStyle w:val="Lista"/>
+              <w:numPr>
+                <w:ilvl w:val="0"/>
+                <w:numId w:val="0"/>
+              </w:numPr>
+              <w:ind w:left="360"/>
               <w:cnfStyle w:val="000000000000" w:firstRow="0" w:lastRow="0" w:firstColumn="0" w:lastColumn="0" w:oddVBand="0" w:evenVBand="0" w:oddHBand="0" w:evenHBand="0" w:firstRowFirstColumn="0" w:firstRowLastColumn="0" w:lastRowFirstColumn="0" w:lastRowLastColumn="0"/>
               <w:rPr>
                 <w:rStyle w:val="Small"/>
@@ -11642,6 +11693,11 @@
           <w:p>
             <w:pPr>
               <w:pStyle w:val="Lista"/>
+              <w:numPr>
+                <w:ilvl w:val="0"/>
+                <w:numId w:val="0"/>
+              </w:numPr>
+              <w:ind w:left="360"/>
               <w:cnfStyle w:val="000000100000" w:firstRow="0" w:lastRow="0" w:firstColumn="0" w:lastColumn="0" w:oddVBand="0" w:evenVBand="0" w:oddHBand="1" w:evenHBand="0" w:firstRowFirstColumn="0" w:firstRowLastColumn="0" w:lastRowFirstColumn="0" w:lastRowLastColumn="0"/>
               <w:rPr>
                 <w:rStyle w:val="Small"/>
@@ -12139,31 +12195,31 @@
       <w:pPr>
         <w:pStyle w:val="Heading1"/>
       </w:pPr>
-      <w:bookmarkStart w:id="69" w:name="_Toc271750050"/>
+      <w:bookmarkStart w:id="70" w:name="_Toc271750050"/>
       <w:r>
         <w:t>Turn &amp; Event Processing</w:t>
       </w:r>
-      <w:bookmarkEnd w:id="69"/>
+      <w:bookmarkEnd w:id="70"/>
     </w:p>
     <w:p>
       <w:pPr>
         <w:pStyle w:val="Heading2"/>
       </w:pPr>
-      <w:bookmarkStart w:id="70" w:name="_Toc271750051"/>
+      <w:bookmarkStart w:id="71" w:name="_Toc271750051"/>
       <w:r>
         <w:t>State</w:t>
       </w:r>
-      <w:bookmarkEnd w:id="70"/>
+      <w:bookmarkEnd w:id="71"/>
     </w:p>
     <w:p>
       <w:pPr>
         <w:pStyle w:val="Heading3"/>
       </w:pPr>
-      <w:bookmarkStart w:id="71" w:name="_Toc271750052"/>
+      <w:bookmarkStart w:id="72" w:name="_Toc271750052"/>
       <w:r>
         <w:t>Concepts</w:t>
       </w:r>
-      <w:bookmarkEnd w:id="71"/>
+      <w:bookmarkEnd w:id="72"/>
     </w:p>
     <w:p>
       <w:pPr>
@@ -12263,11 +12319,11 @@
       <w:pPr>
         <w:pStyle w:val="Heading3"/>
       </w:pPr>
-      <w:bookmarkStart w:id="72" w:name="_Toc271750053"/>
+      <w:bookmarkStart w:id="73" w:name="_Toc271750053"/>
       <w:r>
         <w:t>Procedure</w:t>
       </w:r>
-      <w:bookmarkEnd w:id="72"/>
+      <w:bookmarkEnd w:id="73"/>
     </w:p>
     <w:p>
       <w:pPr>
@@ -12447,7 +12503,7 @@
       <w:pPr>
         <w:pStyle w:val="Heading3"/>
       </w:pPr>
-      <w:bookmarkStart w:id="73" w:name="_Toc271750056"/>
+      <w:bookmarkStart w:id="74" w:name="_Toc271750056"/>
       <w:r>
         <w:t xml:space="preserve">List of </w:t>
       </w:r>
@@ -12607,7 +12663,7 @@
       <w:r>
         <w:t>Step details</w:t>
       </w:r>
-      <w:bookmarkEnd w:id="73"/>
+      <w:bookmarkEnd w:id="74"/>
     </w:p>
     <w:p>
       <w:pPr>
@@ -12992,11 +13048,11 @@
       <w:pPr>
         <w:pStyle w:val="Heading1"/>
       </w:pPr>
-      <w:bookmarkStart w:id="74" w:name="_Toc271750061"/>
+      <w:bookmarkStart w:id="75" w:name="_Toc271750061"/>
       <w:r>
         <w:t>Interfaces</w:t>
       </w:r>
-      <w:bookmarkEnd w:id="74"/>
+      <w:bookmarkEnd w:id="75"/>
     </w:p>
     <w:p>
       <w:pPr>
@@ -13016,31 +13072,31 @@
       <w:pPr>
         <w:pStyle w:val="Heading2"/>
       </w:pPr>
-      <w:bookmarkStart w:id="75" w:name="_Toc271750062"/>
+      <w:bookmarkStart w:id="76" w:name="_Toc271750062"/>
       <w:r>
         <w:t>The star control</w:t>
       </w:r>
-      <w:bookmarkEnd w:id="75"/>
+      <w:bookmarkEnd w:id="76"/>
     </w:p>
     <w:p>
       <w:pPr>
         <w:pStyle w:val="Heading3"/>
       </w:pPr>
-      <w:bookmarkStart w:id="76" w:name="_Toc271750063"/>
+      <w:bookmarkStart w:id="77" w:name="_Toc271750063"/>
       <w:r>
         <w:t>Overview</w:t>
       </w:r>
-      <w:bookmarkEnd w:id="76"/>
+      <w:bookmarkEnd w:id="77"/>
     </w:p>
     <w:p>
       <w:pPr>
         <w:pStyle w:val="Heading3"/>
       </w:pPr>
-      <w:bookmarkStart w:id="77" w:name="_Toc271750064"/>
+      <w:bookmarkStart w:id="78" w:name="_Toc271750064"/>
       <w:r>
         <w:t>Actions</w:t>
       </w:r>
-      <w:bookmarkEnd w:id="77"/>
+      <w:bookmarkEnd w:id="78"/>
     </w:p>
     <w:p>
       <w:pPr>
@@ -13296,11 +13352,11 @@
       <w:pPr>
         <w:pStyle w:val="Heading2"/>
       </w:pPr>
-      <w:bookmarkStart w:id="78" w:name="_Toc271750065"/>
+      <w:bookmarkStart w:id="79" w:name="_Toc271750065"/>
       <w:r>
         <w:t>The fleet control</w:t>
       </w:r>
-      <w:bookmarkEnd w:id="78"/>
+      <w:bookmarkEnd w:id="79"/>
     </w:p>
     <w:p>
       <w:pPr>
@@ -13398,11 +13454,11 @@
       <w:pPr>
         <w:pStyle w:val="Heading2"/>
       </w:pPr>
-      <w:bookmarkStart w:id="79" w:name="_Toc271750066"/>
+      <w:bookmarkStart w:id="80" w:name="_Toc271750066"/>
       <w:r>
         <w:t>The IHQ control</w:t>
       </w:r>
-      <w:bookmarkEnd w:id="79"/>
+      <w:bookmarkEnd w:id="80"/>
     </w:p>
     <w:p>
       <w:pPr>
@@ -13453,21 +13509,21 @@
       <w:pPr>
         <w:pStyle w:val="Heading1"/>
       </w:pPr>
-      <w:bookmarkStart w:id="80" w:name="_Toc271750067"/>
+      <w:bookmarkStart w:id="81" w:name="_Toc271750067"/>
       <w:r>
         <w:t>AI</w:t>
       </w:r>
-      <w:bookmarkEnd w:id="80"/>
+      <w:bookmarkEnd w:id="81"/>
     </w:p>
     <w:p>
       <w:pPr>
         <w:pStyle w:val="Heading2"/>
       </w:pPr>
-      <w:bookmarkStart w:id="81" w:name="_Toc271750068"/>
+      <w:bookmarkStart w:id="82" w:name="_Toc271750068"/>
       <w:r>
         <w:t>Pre-requirements</w:t>
       </w:r>
-      <w:bookmarkEnd w:id="81"/>
+      <w:bookmarkEnd w:id="82"/>
     </w:p>
     <w:p>
       <w:pPr>
@@ -13489,11 +13545,11 @@
       <w:pPr>
         <w:pStyle w:val="Heading2"/>
       </w:pPr>
-      <w:bookmarkStart w:id="82" w:name="_Toc271750069"/>
+      <w:bookmarkStart w:id="83" w:name="_Toc271750069"/>
       <w:r>
         <w:t>Production Assignment</w:t>
       </w:r>
-      <w:bookmarkEnd w:id="82"/>
+      <w:bookmarkEnd w:id="83"/>
     </w:p>
     <w:p>
       <w:pPr>
@@ -13595,11 +13651,11 @@
       <w:pPr>
         <w:pStyle w:val="Heading3"/>
       </w:pPr>
-      <w:bookmarkStart w:id="83" w:name="_Toc271750070"/>
+      <w:bookmarkStart w:id="84" w:name="_Toc271750070"/>
       <w:r>
         <w:t>Allocation amount</w:t>
       </w:r>
-      <w:bookmarkEnd w:id="83"/>
+      <w:bookmarkEnd w:id="84"/>
     </w:p>
     <w:p>
       <w:pPr>
@@ -13639,11 +13695,11 @@
       <w:pPr>
         <w:pStyle w:val="Heading3"/>
       </w:pPr>
-      <w:bookmarkStart w:id="84" w:name="_Toc271750071"/>
+      <w:bookmarkStart w:id="85" w:name="_Toc271750071"/>
       <w:r>
         <w:t>Overshooting and undershooting</w:t>
       </w:r>
-      <w:bookmarkEnd w:id="84"/>
+      <w:bookmarkEnd w:id="85"/>
       <w:r>
         <w:t xml:space="preserve"> </w:t>
       </w:r>
@@ -13684,539 +13740,61 @@
       <w:pPr>
         <w:pStyle w:val="Heading2"/>
       </w:pPr>
-      <w:bookmarkStart w:id="85" w:name="_Toc271750072"/>
-      <w:r>
-        <w:t>Possible Incentives &amp; Actions</w:t>
+      <w:bookmarkStart w:id="86" w:name="_Toc271750072"/>
+      <w:r>
+        <w:t>Task Assignment</w:t>
       </w:r>
     </w:p>
     <w:p>
       <w:pPr>
         <w:pStyle w:val="Parrafonormal"/>
-      </w:pPr>
-    </w:p>
-    <w:tbl>
-      <w:tblPr>
-        <w:tblStyle w:val="Every1"/>
-        <w:tblW w:w="0" w:type="auto"/>
-        <w:tblLook w:val="0420" w:firstRow="1" w:lastRow="0" w:firstColumn="0" w:lastColumn="0" w:noHBand="0" w:noVBand="1"/>
-      </w:tblPr>
-      <w:tblGrid>
-        <w:gridCol w:w="3179"/>
-        <w:gridCol w:w="3177"/>
-        <w:gridCol w:w="3174"/>
-      </w:tblGrid>
-      <w:tr>
-        <w:trPr>
-          <w:cnfStyle w:val="100000000000" w:firstRow="1" w:lastRow="0" w:firstColumn="0" w:lastColumn="0" w:oddVBand="0" w:evenVBand="0" w:oddHBand="0" w:evenHBand="0" w:firstRowFirstColumn="0" w:firstRowLastColumn="0" w:lastRowFirstColumn="0" w:lastRowLastColumn="0"/>
-        </w:trPr>
-        <w:tc>
-          <w:tcPr>
-            <w:tcW w:w="3179" w:type="dxa"/>
-          </w:tcPr>
-          <w:p>
-            <w:r>
-              <w:t>Computation</w:t>
-            </w:r>
-          </w:p>
-        </w:tc>
-        <w:tc>
-          <w:tcPr>
-            <w:tcW w:w="3177" w:type="dxa"/>
-          </w:tcPr>
-          <w:p>
-            <w:r>
-              <w:t>Incentive</w:t>
-            </w:r>
-          </w:p>
-        </w:tc>
-        <w:tc>
-          <w:tcPr>
-            <w:tcW w:w="3174" w:type="dxa"/>
-          </w:tcPr>
-          <w:p>
-            <w:r>
-              <w:t>Tasks</w:t>
-            </w:r>
-          </w:p>
-        </w:tc>
-      </w:tr>
-      <w:tr>
-        <w:trPr>
-          <w:cnfStyle w:val="000000100000" w:firstRow="0" w:lastRow="0" w:firstColumn="0" w:lastColumn="0" w:oddVBand="0" w:evenVBand="0" w:oddHBand="1" w:evenHBand="0" w:firstRowFirstColumn="0" w:firstRowLastColumn="0" w:lastRowFirstColumn="0" w:lastRowLastColumn="0"/>
-        </w:trPr>
-        <w:tc>
-          <w:tcPr>
-            <w:tcW w:w="3179" w:type="dxa"/>
-          </w:tcPr>
-          <w:p/>
-        </w:tc>
-        <w:tc>
-          <w:tcPr>
-            <w:tcW w:w="3177" w:type="dxa"/>
-          </w:tcPr>
-          <w:p/>
-        </w:tc>
-        <w:tc>
-          <w:tcPr>
-            <w:tcW w:w="3174" w:type="dxa"/>
-          </w:tcPr>
-          <w:p/>
-        </w:tc>
-      </w:tr>
-      <w:tr>
-        <w:tc>
-          <w:tcPr>
-            <w:tcW w:w="3179" w:type="dxa"/>
-          </w:tcPr>
-          <w:p>
-            <w:r>
-              <w:t>% of stars limited by ROI</w:t>
-            </w:r>
-          </w:p>
-        </w:tc>
-        <w:tc>
-          <w:tcPr>
-            <w:tcW w:w="3177" w:type="dxa"/>
-          </w:tcPr>
-          <w:p>
-            <w:r>
-              <w:t xml:space="preserve">Increase </w:t>
-            </w:r>
-          </w:p>
-        </w:tc>
-        <w:tc>
-          <w:tcPr>
-            <w:tcW w:w="3174" w:type="dxa"/>
-          </w:tcPr>
-          <w:p/>
-        </w:tc>
-      </w:tr>
-      <w:tr>
-        <w:trPr>
-          <w:cnfStyle w:val="000000100000" w:firstRow="0" w:lastRow="0" w:firstColumn="0" w:lastColumn="0" w:oddVBand="0" w:evenVBand="0" w:oddHBand="1" w:evenHBand="0" w:firstRowFirstColumn="0" w:firstRowLastColumn="0" w:lastRowFirstColumn="0" w:lastRowLastColumn="0"/>
-        </w:trPr>
-        <w:tc>
-          <w:tcPr>
-            <w:tcW w:w="3179" w:type="dxa"/>
-          </w:tcPr>
-          <w:p>
-            <w:r>
-              <w:t>Average</w:t>
-            </w:r>
-            <w:r>
-              <w:t xml:space="preserve"> current ROI</w:t>
-            </w:r>
-          </w:p>
-        </w:tc>
-        <w:tc>
-          <w:tcPr>
-            <w:tcW w:w="3177" w:type="dxa"/>
-          </w:tcPr>
-          <w:p>
-            <w:r>
-              <w:t>Inversely proportional to number of turns.</w:t>
-            </w:r>
-          </w:p>
-        </w:tc>
-        <w:tc>
-          <w:tcPr>
-            <w:tcW w:w="3174" w:type="dxa"/>
-          </w:tcPr>
-          <w:p>
-            <w:r>
-              <w:t>If % speding is low, increase it</w:t>
-            </w:r>
-          </w:p>
-        </w:tc>
-      </w:tr>
-      <w:tr>
-        <w:tc>
-          <w:tcPr>
-            <w:tcW w:w="3179" w:type="dxa"/>
-          </w:tcPr>
-          <w:p>
-            <w:r>
-              <w:t>Best current ROI</w:t>
-            </w:r>
-          </w:p>
-        </w:tc>
-        <w:tc>
-          <w:tcPr>
-            <w:tcW w:w="3177" w:type="dxa"/>
-          </w:tcPr>
-          <w:p>
-            <w:r>
-              <w:t>Inversely proportional to number of turns.</w:t>
-            </w:r>
-          </w:p>
-        </w:tc>
-        <w:tc>
-          <w:tcPr>
-            <w:tcW w:w="3174" w:type="dxa"/>
-          </w:tcPr>
-          <w:p>
-            <w:r>
-              <w:t>If % speding is low, increase it</w:t>
-            </w:r>
-          </w:p>
-        </w:tc>
-      </w:tr>
-      <w:tr>
-        <w:trPr>
-          <w:cnfStyle w:val="000000100000" w:firstRow="0" w:lastRow="0" w:firstColumn="0" w:lastColumn="0" w:oddVBand="0" w:evenVBand="0" w:oddHBand="1" w:evenHBand="0" w:firstRowFirstColumn="0" w:firstRowLastColumn="0" w:lastRowFirstColumn="0" w:lastRowLastColumn="0"/>
-        </w:trPr>
-        <w:tc>
-          <w:tcPr>
-            <w:tcW w:w="3179" w:type="dxa"/>
-          </w:tcPr>
-          <w:p/>
-        </w:tc>
-        <w:tc>
-          <w:tcPr>
-            <w:tcW w:w="3177" w:type="dxa"/>
-          </w:tcPr>
-          <w:p/>
-        </w:tc>
-        <w:tc>
-          <w:tcPr>
-            <w:tcW w:w="3174" w:type="dxa"/>
-          </w:tcPr>
-          <w:p/>
-        </w:tc>
-      </w:tr>
-      <w:tr>
-        <w:tc>
-          <w:tcPr>
-            <w:tcW w:w="3179" w:type="dxa"/>
-          </w:tcPr>
-          <w:p/>
-        </w:tc>
-        <w:tc>
-          <w:tcPr>
-            <w:tcW w:w="3177" w:type="dxa"/>
-          </w:tcPr>
-          <w:p/>
-        </w:tc>
-        <w:tc>
-          <w:tcPr>
-            <w:tcW w:w="3174" w:type="dxa"/>
-          </w:tcPr>
-          <w:p/>
-        </w:tc>
-      </w:tr>
-      <w:tr>
-        <w:trPr>
-          <w:cnfStyle w:val="000000100000" w:firstRow="0" w:lastRow="0" w:firstColumn="0" w:lastColumn="0" w:oddVBand="0" w:evenVBand="0" w:oddHBand="1" w:evenHBand="0" w:firstRowFirstColumn="0" w:firstRowLastColumn="0" w:lastRowFirstColumn="0" w:lastRowLastColumn="0"/>
-        </w:trPr>
-        <w:tc>
-          <w:tcPr>
-            <w:tcW w:w="3179" w:type="dxa"/>
-          </w:tcPr>
-          <w:p/>
-        </w:tc>
-        <w:tc>
-          <w:tcPr>
-            <w:tcW w:w="3177" w:type="dxa"/>
-          </w:tcPr>
-          <w:p/>
-        </w:tc>
-        <w:tc>
-          <w:tcPr>
-            <w:tcW w:w="3174" w:type="dxa"/>
-          </w:tcPr>
-          <w:p/>
-        </w:tc>
-      </w:tr>
-      <w:tr>
-        <w:tc>
-          <w:tcPr>
-            <w:tcW w:w="3179" w:type="dxa"/>
-          </w:tcPr>
-          <w:p/>
-        </w:tc>
-        <w:tc>
-          <w:tcPr>
-            <w:tcW w:w="3177" w:type="dxa"/>
-          </w:tcPr>
-          <w:p/>
-        </w:tc>
-        <w:tc>
-          <w:tcPr>
-            <w:tcW w:w="3174" w:type="dxa"/>
-          </w:tcPr>
-          <w:p/>
-        </w:tc>
-      </w:tr>
-      <w:tr>
-        <w:trPr>
-          <w:cnfStyle w:val="000000100000" w:firstRow="0" w:lastRow="0" w:firstColumn="0" w:lastColumn="0" w:oddVBand="0" w:evenVBand="0" w:oddHBand="1" w:evenHBand="0" w:firstRowFirstColumn="0" w:firstRowLastColumn="0" w:lastRowFirstColumn="0" w:lastRowLastColumn="0"/>
-        </w:trPr>
-        <w:tc>
-          <w:tcPr>
-            <w:tcW w:w="3179" w:type="dxa"/>
-          </w:tcPr>
-          <w:p/>
-        </w:tc>
-        <w:tc>
-          <w:tcPr>
-            <w:tcW w:w="3177" w:type="dxa"/>
-          </w:tcPr>
-          <w:p/>
-        </w:tc>
-        <w:tc>
-          <w:tcPr>
-            <w:tcW w:w="3174" w:type="dxa"/>
-          </w:tcPr>
-          <w:p/>
-        </w:tc>
-      </w:tr>
-    </w:tbl>
-    <w:p>
-      <w:pPr>
-        <w:pStyle w:val="Parrafonormal"/>
-      </w:pPr>
-    </w:p>
-    <w:p>
-      <w:pPr>
-        <w:pStyle w:val="Heading3"/>
-      </w:pPr>
-      <w:r>
-        <w:t>Economic</w:t>
-      </w:r>
-      <w:r>
-        <w:t xml:space="preserve"> Growth</w:t>
-      </w:r>
-    </w:p>
-    <w:p>
-      <w:pPr>
-        <w:pStyle w:val="Heading4"/>
-      </w:pPr>
-      <w:r>
-        <w:t>Incentives</w:t>
-      </w:r>
-    </w:p>
-    <w:p>
-      <w:pPr>
-        <w:pStyle w:val="Lista"/>
-      </w:pPr>
-      <w:r>
-        <w:t>Quick ROI detected. Store best ROI across all colonies every turn. Weight is proportional to how low the ROI is.</w:t>
-      </w:r>
-    </w:p>
-    <w:p>
-      <w:pPr>
-        <w:pStyle w:val="Lista"/>
-      </w:pPr>
-      <w:r>
-        <w:t>Stay-ahead on total production. Weight is proportional to how to its rank against all other empires (better than to address production numbers)</w:t>
-      </w:r>
-    </w:p>
-    <w:p>
-      <w:pPr>
-        <w:pStyle w:val="Heading4"/>
-      </w:pPr>
-      <w:r>
-        <w:t>Tasks</w:t>
-      </w:r>
-    </w:p>
-    <w:p>
-      <w:pPr>
-        <w:pStyle w:val="Lista"/>
-      </w:pPr>
-      <w:r>
-        <w:t>Increase growth spending.</w:t>
-      </w:r>
-    </w:p>
-    <w:p>
-      <w:pPr>
-        <w:pStyle w:val="Lista"/>
-      </w:pPr>
-      <w:r>
-        <w:t>Enable growth boost</w:t>
-      </w:r>
-      <w:r>
-        <w:t>.</w:t>
-      </w:r>
-    </w:p>
-    <w:p>
-      <w:pPr>
-        <w:pStyle w:val="Lista"/>
-      </w:pPr>
-      <w:r>
-        <w:t>Increase ROI threshold</w:t>
-      </w:r>
-      <w:r>
-        <w:t>.</w:t>
-      </w:r>
-    </w:p>
-    <w:p>
-      <w:pPr>
-        <w:pStyle w:val="Heading3"/>
-      </w:pPr>
-      <w:r>
-        <w:t>Expansion</w:t>
-      </w:r>
-    </w:p>
-    <w:p>
-      <w:pPr>
-        <w:pStyle w:val="Heading4"/>
-      </w:pPr>
-      <w:r>
-        <w:t>Incentives</w:t>
-      </w:r>
-    </w:p>
-    <w:p>
-      <w:pPr>
-        <w:pStyle w:val="Lista"/>
-      </w:pPr>
-      <w:r>
-        <w:t>Unexplored Universe. Store % of discovered stars every turn. Weight is inversely proportional to this percentage.</w:t>
-      </w:r>
-    </w:p>
-    <w:p>
-      <w:pPr>
-        <w:pStyle w:val="Lista"/>
-      </w:pPr>
-      <w:r>
-        <w:t xml:space="preserve">Discoverable Stars. </w:t>
-      </w:r>
-      <w:r>
-        <w:t xml:space="preserve">Compute # or stars reachable form colonies with no enemy </w:t>
-      </w:r>
-      <w:r>
-        <w:t xml:space="preserve">Store # of reachable and unknown stars. Expand list every time a </w:t>
-      </w:r>
-      <w:r>
-        <w:t xml:space="preserve">new star is discovered, reduce it </w:t>
-      </w:r>
-    </w:p>
-    <w:p>
-      <w:pPr>
-        <w:pStyle w:val="Lista"/>
-      </w:pPr>
-      <w:r>
-        <w:t>Juicy target. Store average stats for the best uncolonized star. Weight is proportional to those stats.</w:t>
-      </w:r>
-    </w:p>
-    <w:p>
-      <w:pPr>
-        <w:pStyle w:val="Heading4"/>
-      </w:pPr>
-      <w:r>
-        <w:t>Tasks</w:t>
-      </w:r>
-    </w:p>
-    <w:p>
-      <w:pPr>
-        <w:pStyle w:val="Lista"/>
-      </w:pPr>
-      <w:r>
-        <w:t>Send colony ship</w:t>
-      </w:r>
-    </w:p>
-    <w:p>
-      <w:pPr>
-        <w:pStyle w:val="Lista"/>
-      </w:pPr>
-      <w:r>
-        <w:t>Build colony ship</w:t>
-      </w:r>
-    </w:p>
-    <w:p>
-      <w:pPr>
-        <w:pStyle w:val="Lista"/>
-      </w:pPr>
-      <w:r>
-        <w:t>Build small scouts</w:t>
-      </w:r>
-    </w:p>
-    <w:p>
-      <w:pPr>
-        <w:pStyle w:val="Lista"/>
-        <w:numPr>
-          <w:ilvl w:val="0"/>
-          <w:numId w:val="0"/>
-        </w:numPr>
-        <w:ind w:left="360" w:hanging="360"/>
-      </w:pPr>
-    </w:p>
-    <w:p>
-      <w:pPr>
-        <w:pStyle w:val="Lista"/>
-        <w:numPr>
-          <w:ilvl w:val="0"/>
-          <w:numId w:val="0"/>
-        </w:numPr>
-        <w:ind w:left="360" w:hanging="360"/>
-      </w:pPr>
-    </w:p>
-    <w:p>
-      <w:pPr>
-        <w:pStyle w:val="Lista"/>
-        <w:numPr>
-          <w:ilvl w:val="0"/>
-          <w:numId w:val="0"/>
-        </w:numPr>
-        <w:ind w:left="360" w:hanging="360"/>
-      </w:pPr>
-    </w:p>
-    <w:p>
-      <w:pPr>
-        <w:pStyle w:val="Parrafonormal"/>
-      </w:pPr>
-    </w:p>
-    <w:p>
-      <w:pPr>
-        <w:pStyle w:val="Heading2"/>
-      </w:pPr>
-      <w:r>
-        <w:t>Production Choices</w:t>
-      </w:r>
-      <w:bookmarkEnd w:id="85"/>
-    </w:p>
-    <w:p>
-      <w:pPr>
-        <w:pStyle w:val="Parrafonormal"/>
-      </w:pPr>
-      <w:r>
-        <w:t xml:space="preserve">Once resources have been allocated to separate needs, there needs to be </w:t>
-      </w:r>
-      <w:r>
-        <w:t xml:space="preserve">a way to define what specific actions to take to fulfill those needs. </w:t>
-      </w:r>
-    </w:p>
-    <w:p>
-      <w:pPr>
-        <w:pStyle w:val="Parrafonormal"/>
-      </w:pPr>
-    </w:p>
-    <w:p>
-      <w:pPr>
-        <w:pStyle w:val="Parrafonormal"/>
-      </w:pPr>
-      <w:r>
-        <w:t>What to produce? Very dependent on particular logic for each area.</w:t>
-      </w:r>
-    </w:p>
-    <w:p>
-      <w:pPr>
-        <w:pStyle w:val="Heading2"/>
-      </w:pPr>
-      <w:bookmarkStart w:id="86" w:name="_Toc271750073"/>
-      <w:r>
-        <w:t>Strategic objectives</w:t>
-      </w:r>
-      <w:bookmarkEnd w:id="86"/>
-      <w:r>
-        <w:t xml:space="preserve"> </w:t>
-      </w:r>
-    </w:p>
-    <w:p>
-      <w:pPr>
-        <w:pStyle w:val="Lista"/>
-      </w:pPr>
-      <w:r>
-        <w:t>High level goals</w:t>
+        <w:rPr>
+          <w:rStyle w:val="Emphasis"/>
+        </w:rPr>
+      </w:pPr>
+      <w:r>
+        <w:rPr>
+          <w:rStyle w:val="Emphasis"/>
+        </w:rPr>
+        <w:t xml:space="preserve">Note: Inspired in no small part by the design presented </w:t>
+      </w:r>
+      <w:hyperlink r:id="rId12" w:history="1">
+        <w:r>
+          <w:rPr>
+            <w:rStyle w:val="Hyperlink"/>
+          </w:rPr>
+          <w:t>here</w:t>
+        </w:r>
+      </w:hyperlink>
+      <w:r>
+        <w:rPr>
+          <w:rStyle w:val="Emphasis"/>
+        </w:rPr>
+        <w:t>, plus some AI elements present at most turn-based games.</w:t>
+      </w:r>
+    </w:p>
+    <w:p>
+      <w:r>
+        <w:t>After resources have been allocated, units and other game entities need also to receive orders. In general this works</w:t>
+      </w:r>
+      <w:r>
+        <w:t xml:space="preserve"> by:</w:t>
+      </w:r>
+    </w:p>
+    <w:p>
+      <w:pPr>
+        <w:pStyle w:val="Lista"/>
+      </w:pPr>
+      <w:r>
+        <w:t>Producing a set of tasks to be accomplished.</w:t>
+      </w:r>
+    </w:p>
+    <w:p>
+      <w:pPr>
+        <w:pStyle w:val="Lista"/>
+      </w:pPr>
+      <w:r>
+        <w:t>Producing all permutations of tasks and units that can complete them. Many permutations can be safely discarded:</w:t>
       </w:r>
     </w:p>
     <w:p>
@@ -14228,7 +13806,7 @@
         </w:numPr>
       </w:pPr>
       <w:r>
-        <w:t>Survival</w:t>
+        <w:t>Unit is unable to perform action (i.e battle ships can’t colonize).</w:t>
       </w:r>
     </w:p>
     <w:p>
@@ -14240,7 +13818,15 @@
         </w:numPr>
       </w:pPr>
       <w:r>
-        <w:t>Victory conditions</w:t>
+        <w:t>Unit is in no position to change task (fleet en route, shipyard being upgraded, etc).</w:t>
+      </w:r>
+    </w:p>
+    <w:p>
+      <w:pPr>
+        <w:pStyle w:val="Lista"/>
+      </w:pPr>
+      <w:r>
+        <w:t xml:space="preserve">As they are gathered, score all assignments according to </w:t>
       </w:r>
     </w:p>
     <w:p>
@@ -14252,7 +13838,7 @@
         </w:numPr>
       </w:pPr>
       <w:r>
-        <w:t>Overall superiority</w:t>
+        <w:t>Strength of underlying incentives</w:t>
       </w:r>
     </w:p>
     <w:p>
@@ -14264,15 +13850,58 @@
         </w:numPr>
       </w:pPr>
       <w:r>
-        <w:t>Intrinsic tendencies</w:t>
-      </w:r>
-    </w:p>
-    <w:p>
-      <w:pPr>
-        <w:pStyle w:val="Lista"/>
-      </w:pPr>
-      <w:r>
-        <w:t xml:space="preserve">Knobs </w:t>
+        <w:t>T</w:t>
+      </w:r>
+      <w:r>
+        <w:t>heir expected outcome</w:t>
+      </w:r>
+      <w:r>
+        <w:t xml:space="preserve"> (assuming they </w:t>
+      </w:r>
+      <w:r>
+        <w:t xml:space="preserve">have all </w:t>
+      </w:r>
+      <w:r>
+        <w:t>the units in place</w:t>
+      </w:r>
+      <w:r>
+        <w:t xml:space="preserve"> available</w:t>
+      </w:r>
+      <w:r>
+        <w:t>)</w:t>
+      </w:r>
+      <w:r>
+        <w:t>.</w:t>
+      </w:r>
+    </w:p>
+    <w:p>
+      <w:pPr>
+        <w:pStyle w:val="Lista"/>
+        <w:numPr>
+          <w:ilvl w:val="2"/>
+          <w:numId w:val="1"/>
+        </w:numPr>
+      </w:pPr>
+      <w:r>
+        <w:t xml:space="preserve">Avoid </w:t>
+      </w:r>
+      <w:r>
+        <w:t>assignments that</w:t>
+      </w:r>
+      <w:r>
+        <w:t xml:space="preserve"> will end in failure, like sending a colony ship to a defended territory.</w:t>
+      </w:r>
+    </w:p>
+    <w:p>
+      <w:pPr>
+        <w:pStyle w:val="Lista"/>
+        <w:numPr>
+          <w:ilvl w:val="2"/>
+          <w:numId w:val="1"/>
+        </w:numPr>
+      </w:pPr>
+      <w:r>
+        <w:t>Include for this the significance of achievement, in strategic or economic value.</w:t>
       </w:r>
     </w:p>
     <w:p>
@@ -14284,7 +13913,29 @@
         </w:numPr>
       </w:pPr>
       <w:r>
-        <w:t>Empire relationships</w:t>
+        <w:t>T</w:t>
+      </w:r>
+      <w:r>
+        <w:t>ime to completion</w:t>
+      </w:r>
+    </w:p>
+    <w:p>
+      <w:pPr>
+        <w:pStyle w:val="Lista"/>
+      </w:pPr>
+      <w:r>
+        <w:t>Sort assignments by score</w:t>
+      </w:r>
+    </w:p>
+    <w:p>
+      <w:pPr>
+        <w:pStyle w:val="Lista"/>
+      </w:pPr>
+      <w:r>
+        <w:t xml:space="preserve">Assign units in sorted </w:t>
+      </w:r>
+      <w:r>
+        <w:t>order, mark them as unavailable as they go.</w:t>
       </w:r>
     </w:p>
     <w:p>
@@ -14296,7 +13947,266 @@
         </w:numPr>
       </w:pPr>
       <w:r>
-        <w:t>Hostility</w:t>
+        <w:t xml:space="preserve">If multiple units are available, assign as many as are </w:t>
+      </w:r>
+      <w:r>
+        <w:t>likely to be needed for success, leave the rest available.</w:t>
+      </w:r>
+    </w:p>
+    <w:p>
+      <w:pPr>
+        <w:pStyle w:val="Lista"/>
+      </w:pPr>
+      <w:r>
+        <w:t>Delete candidate assignments with lower scores when units are no longer available.</w:t>
+      </w:r>
+    </w:p>
+    <w:p>
+      <w:pPr>
+        <w:pStyle w:val="Lista"/>
+      </w:pPr>
+      <w:r>
+        <w:t>If units are still available,</w:t>
+      </w:r>
+      <w:r>
+        <w:t xml:space="preserve"> traverse all tasks again with the reminder, assuming they have not been assigned at all. </w:t>
+      </w:r>
+      <w:r>
+        <w:t xml:space="preserve">They will reinforce </w:t>
+      </w:r>
+      <w:r>
+        <w:t>existing</w:t>
+      </w:r>
+      <w:r>
+        <w:t xml:space="preserve"> assignments.</w:t>
+      </w:r>
+    </w:p>
+    <w:p>
+      <w:pPr>
+        <w:pStyle w:val="Heading2"/>
+      </w:pPr>
+      <w:r>
+        <w:t>Economy AI</w:t>
+      </w:r>
+    </w:p>
+    <w:p>
+      <w:pPr>
+        <w:pStyle w:val="Heading4"/>
+      </w:pPr>
+      <w:r>
+        <w:t>Incentives</w:t>
+      </w:r>
+    </w:p>
+    <w:p>
+      <w:pPr>
+        <w:pStyle w:val="Parrafonormal"/>
+      </w:pPr>
+      <w:r>
+        <w:t>An incentive to invest in economic expansion</w:t>
+      </w:r>
+      <w:r>
+        <w:t xml:space="preserve"> (which in turn determine budget)</w:t>
+      </w:r>
+      <w:r>
+        <w:t xml:space="preserve"> is generated when:</w:t>
+      </w:r>
+    </w:p>
+    <w:p>
+      <w:pPr>
+        <w:pStyle w:val="Lista"/>
+      </w:pPr>
+      <w:r>
+        <w:t xml:space="preserve">There is good return of investment (proportional </w:t>
+      </w:r>
+      <w:r>
+        <w:rPr>
+          <w:b/>
+        </w:rPr>
+        <w:t>only</w:t>
+      </w:r>
+      <w:r>
+        <w:t xml:space="preserve"> </w:t>
+      </w:r>
+      <w:r>
+        <w:t>to average ROI)</w:t>
+      </w:r>
+    </w:p>
+    <w:p>
+      <w:pPr>
+        <w:pStyle w:val="Lista"/>
+      </w:pPr>
+      <w:r>
+        <w:t>There is one or more desirable, colonizable stars that could produce a good ROI</w:t>
+      </w:r>
+    </w:p>
+    <w:p>
+      <w:pPr>
+        <w:pStyle w:val="Lista"/>
+      </w:pPr>
+      <w:r>
+        <w:t>The economy is lagging behind compared to other empires</w:t>
+      </w:r>
+      <w:r>
+        <w:t xml:space="preserve"> (use rank, avoid compare production values)</w:t>
+      </w:r>
+    </w:p>
+    <w:p>
+      <w:pPr>
+        <w:pStyle w:val="Lista"/>
+      </w:pPr>
+      <w:r>
+        <w:t>There was a surplus of investment last turn (proportional to % returned)</w:t>
+      </w:r>
+    </w:p>
+    <w:p>
+      <w:pPr>
+        <w:pStyle w:val="Lista"/>
+      </w:pPr>
+      <w:r>
+        <w:t>Low reserve (&lt; 3 turns of production), assign some money to the reserve.</w:t>
+      </w:r>
+    </w:p>
+    <w:p>
+      <w:pPr>
+        <w:pStyle w:val="Lista"/>
+      </w:pPr>
+      <w:r>
+        <w:t>High reserve (&gt; 5 turns of production), assign extra budget to expenses.</w:t>
+      </w:r>
+    </w:p>
+    <w:p>
+      <w:pPr>
+        <w:pStyle w:val="Lista"/>
+      </w:pPr>
+      <w:r>
+        <w:t>Base incentive for economic growth, configured for the empire.</w:t>
+      </w:r>
+    </w:p>
+    <w:p>
+      <w:pPr>
+        <w:pStyle w:val="Heading4"/>
+      </w:pPr>
+      <w:r>
+        <w:t>Tasks</w:t>
+      </w:r>
+    </w:p>
+    <w:p>
+      <w:pPr>
+        <w:pStyle w:val="Parrafonormal"/>
+      </w:pPr>
+      <w:r>
+        <w:t>To determine what to invest in, the following objectives are created and scored independently:</w:t>
+      </w:r>
+    </w:p>
+    <w:p>
+      <w:pPr>
+        <w:pStyle w:val="Lista"/>
+      </w:pPr>
+      <w:r>
+        <w:t>Colonize a star (1 objective per colonizable star)</w:t>
+      </w:r>
+    </w:p>
+    <w:p>
+      <w:pPr>
+        <w:pStyle w:val="Lista"/>
+      </w:pPr>
+      <w:r>
+        <w:t>Invest in economy</w:t>
+      </w:r>
+    </w:p>
+    <w:p>
+      <w:pPr>
+        <w:pStyle w:val="Lista"/>
+      </w:pPr>
+      <w:r>
+        <w:t>Save in the reserve</w:t>
+      </w:r>
+    </w:p>
+    <w:p>
+      <w:pPr>
+        <w:pStyle w:val="Heading4"/>
+      </w:pPr>
+      <w:r>
+        <w:t>Executors</w:t>
+      </w:r>
+    </w:p>
+    <w:p>
+      <w:pPr>
+        <w:pStyle w:val="Parrafonormal"/>
+      </w:pPr>
+      <w:r>
+        <w:t>To determine who acts on these objectives</w:t>
+      </w:r>
+      <w:r>
+        <w:t>, a score is produce for each possible pairing.</w:t>
+      </w:r>
+      <w:r>
+        <w:t xml:space="preserve"> </w:t>
+      </w:r>
+    </w:p>
+    <w:p>
+      <w:pPr>
+        <w:pStyle w:val="Lista"/>
+      </w:pPr>
+      <w:r>
+        <w:t>Existing colony ships can be assigned to a given star</w:t>
+      </w:r>
+      <w:r>
+        <w:t xml:space="preserve"> (score given by star quality, distance)</w:t>
+      </w:r>
+    </w:p>
+    <w:p>
+      <w:pPr>
+        <w:pStyle w:val="Lista"/>
+      </w:pPr>
+      <w:r>
+        <w:t>Existing shipyards and budget can be assigned to build a colony ship</w:t>
+      </w:r>
+      <w:r>
+        <w:t xml:space="preserve"> (score given by star quality, distance, turns to build)</w:t>
+      </w:r>
+    </w:p>
+    <w:p>
+      <w:pPr>
+        <w:pStyle w:val="Lista"/>
+      </w:pPr>
+      <w:r>
+        <w:t>Existing economy can grow new infrastructure (score given by average ROI)</w:t>
+      </w:r>
+    </w:p>
+    <w:p>
+      <w:pPr>
+        <w:pStyle w:val="Heading4"/>
+      </w:pPr>
+      <w:r>
+        <w:t>Algorithms</w:t>
+      </w:r>
+    </w:p>
+    <w:p>
+      <w:pPr>
+        <w:pStyle w:val="Parrafonormal"/>
+      </w:pPr>
+      <w:r>
+        <w:t>When budget is assigned to economic growth, the AI will:</w:t>
+      </w:r>
+    </w:p>
+    <w:p>
+      <w:pPr>
+        <w:pStyle w:val="Lista"/>
+      </w:pPr>
+      <w:r>
+        <w:t>Start wit</w:t>
+      </w:r>
+      <w:r>
+        <w:t>h low threshold</w:t>
+      </w:r>
+    </w:p>
+    <w:p>
+      <w:pPr>
+        <w:pStyle w:val="Lista"/>
+      </w:pPr>
+      <w:r>
+        <w:t>Increase threshold when either:</w:t>
       </w:r>
     </w:p>
     <w:p>
@@ -14308,15 +14218,7 @@
         </w:numPr>
       </w:pPr>
       <w:r>
-        <w:t>Helping others</w:t>
-      </w:r>
-    </w:p>
-    <w:p>
-      <w:pPr>
-        <w:pStyle w:val="Lista"/>
-      </w:pPr>
-      <w:r>
-        <w:t>Determine on this phase:</w:t>
+        <w:t>threshold * 0.8 &gt;= avg (most stars have reached the threshold organically)</w:t>
       </w:r>
     </w:p>
     <w:p>
@@ -14328,7 +14230,15 @@
         </w:numPr>
       </w:pPr>
       <w:r>
-        <w:t>Update empire relationships.</w:t>
+        <w:t>bestROI * 1.5 &gt;= threshold (boosting would be more expensive than just raising the threshold)</w:t>
+      </w:r>
+    </w:p>
+    <w:p>
+      <w:pPr>
+        <w:pStyle w:val="Lista"/>
+      </w:pPr>
+      <w:r>
+        <w:t>Boost while:</w:t>
       </w:r>
     </w:p>
     <w:p>
@@ -14340,7 +14250,888 @@
         </w:numPr>
       </w:pPr>
       <w:r>
-        <w:t>Who is the main adversary?</w:t>
+        <w:t>Threshold can’t be increased</w:t>
+      </w:r>
+    </w:p>
+    <w:p>
+      <w:pPr>
+        <w:pStyle w:val="Lista"/>
+        <w:numPr>
+          <w:ilvl w:val="1"/>
+          <w:numId w:val="1"/>
+        </w:numPr>
+      </w:pPr>
+      <w:r>
+        <w:t>There was spending surplus last turn (the stars still growing are not spending enough)</w:t>
+      </w:r>
+    </w:p>
+    <w:p>
+      <w:pPr>
+        <w:pStyle w:val="Lista"/>
+      </w:pPr>
+      <w:r>
+        <w:t>This algorithm strives to minimize ROI deviation, as funds go to stars with lower ROI, who catch up. Also strives for organic growth, unless there are a few stragglers who can be boosted cheaply.</w:t>
+      </w:r>
+    </w:p>
+    <w:p>
+      <w:pPr>
+        <w:pStyle w:val="Heading2"/>
+      </w:pPr>
+      <w:r>
+        <w:t>Military</w:t>
+      </w:r>
+      <w:r>
+        <w:t xml:space="preserve"> AI</w:t>
+      </w:r>
+    </w:p>
+    <w:p>
+      <w:pPr>
+        <w:pStyle w:val="Heading4"/>
+      </w:pPr>
+      <w:r>
+        <w:t>Incentives</w:t>
+      </w:r>
+    </w:p>
+    <w:p>
+      <w:pPr>
+        <w:pStyle w:val="Lista"/>
+      </w:pPr>
+      <w:r>
+        <w:t>Basic incentive for military control, configured for the empire.</w:t>
+      </w:r>
+    </w:p>
+    <w:p>
+      <w:pPr>
+        <w:pStyle w:val="Lista"/>
+      </w:pPr>
+      <w:r>
+        <w:t>Rank in military strength, compared to other empires.</w:t>
+      </w:r>
+    </w:p>
+    <w:p>
+      <w:pPr>
+        <w:pStyle w:val="Lista"/>
+      </w:pPr>
+      <w:r>
+        <w:t>Relationship with other empires.</w:t>
+      </w:r>
+    </w:p>
+    <w:p>
+      <w:pPr>
+        <w:pStyle w:val="Lista"/>
+      </w:pPr>
+      <w:r>
+        <w:t xml:space="preserve">Lack of military units to accomplish </w:t>
+      </w:r>
+      <w:r>
+        <w:t>available tasks last turn</w:t>
+      </w:r>
+      <w:r>
+        <w:t xml:space="preserve"> (this will include many specific tasks, like exploration, defense, offence, etc)</w:t>
+      </w:r>
+      <w:r>
+        <w:t>.</w:t>
+      </w:r>
+    </w:p>
+    <w:p>
+      <w:pPr>
+        <w:pStyle w:val="Lista"/>
+      </w:pPr>
+      <w:r>
+        <w:t>Attack opportunities (a weak empire with low relationships)</w:t>
+      </w:r>
+    </w:p>
+    <w:p>
+      <w:pPr>
+        <w:pStyle w:val="Lista"/>
+      </w:pPr>
+      <w:r>
+        <w:t>Nice territory available for holding.</w:t>
+      </w:r>
+    </w:p>
+    <w:p>
+      <w:pPr>
+        <w:pStyle w:val="Lista"/>
+      </w:pPr>
+      <w:r>
+        <w:t>Number of reachable but undiscovered stars</w:t>
+      </w:r>
+    </w:p>
+    <w:p>
+      <w:pPr>
+        <w:pStyle w:val="Heading4"/>
+      </w:pPr>
+      <w:r>
+        <w:t>Tasks</w:t>
+      </w:r>
+    </w:p>
+    <w:p>
+      <w:pPr>
+        <w:pStyle w:val="Lista"/>
+      </w:pPr>
+      <w:r>
+        <w:t>Defend a star (score ~ threat), where threats are in turn dependent on:</w:t>
+      </w:r>
+    </w:p>
+    <w:p>
+      <w:pPr>
+        <w:pStyle w:val="Lista"/>
+        <w:numPr>
+          <w:ilvl w:val="1"/>
+          <w:numId w:val="1"/>
+        </w:numPr>
+      </w:pPr>
+      <w:r>
+        <w:t>Threat of f</w:t>
+      </w:r>
+      <w:r>
+        <w:t>leets on other reachable stars.</w:t>
+      </w:r>
+    </w:p>
+    <w:p>
+      <w:pPr>
+        <w:pStyle w:val="Lista"/>
+        <w:numPr>
+          <w:ilvl w:val="1"/>
+          <w:numId w:val="1"/>
+        </w:numPr>
+      </w:pPr>
+      <w:r>
+        <w:t>Colonies on other reachable stars.</w:t>
+      </w:r>
+    </w:p>
+    <w:p>
+      <w:pPr>
+        <w:pStyle w:val="Lista"/>
+        <w:numPr>
+          <w:ilvl w:val="1"/>
+          <w:numId w:val="1"/>
+        </w:numPr>
+      </w:pPr>
+      <w:r>
+        <w:t>Relationship with empires that own those ships.</w:t>
+      </w:r>
+    </w:p>
+    <w:p>
+      <w:pPr>
+        <w:pStyle w:val="Lista"/>
+        <w:numPr>
+          <w:ilvl w:val="1"/>
+          <w:numId w:val="1"/>
+        </w:numPr>
+      </w:pPr>
+      <w:r>
+        <w:t>Value of star to be protected</w:t>
+      </w:r>
+      <w:r>
+        <w:t xml:space="preserve"> (much bigger if colony is present)</w:t>
+      </w:r>
+      <w:r>
+        <w:t>.</w:t>
+      </w:r>
+    </w:p>
+    <w:p>
+      <w:pPr>
+        <w:pStyle w:val="Lista"/>
+        <w:numPr>
+          <w:ilvl w:val="1"/>
+          <w:numId w:val="1"/>
+        </w:numPr>
+      </w:pPr>
+      <w:r>
+        <w:t>Strategic value of the position (given by frontier size).</w:t>
+      </w:r>
+    </w:p>
+    <w:p>
+      <w:pPr>
+        <w:pStyle w:val="Lista"/>
+      </w:pPr>
+      <w:r>
+        <w:t>Attack a star, score dependent on</w:t>
+      </w:r>
+    </w:p>
+    <w:p>
+      <w:pPr>
+        <w:pStyle w:val="Lista"/>
+        <w:numPr>
+          <w:ilvl w:val="1"/>
+          <w:numId w:val="1"/>
+        </w:numPr>
+      </w:pPr>
+      <w:r>
+        <w:t>Ownership of the star (and relationship to owner)</w:t>
+      </w:r>
+    </w:p>
+    <w:p>
+      <w:pPr>
+        <w:pStyle w:val="Lista"/>
+        <w:numPr>
+          <w:ilvl w:val="1"/>
+          <w:numId w:val="1"/>
+        </w:numPr>
+      </w:pPr>
+      <w:r>
+        <w:t>Defending forces of that star</w:t>
+      </w:r>
+    </w:p>
+    <w:p>
+      <w:pPr>
+        <w:pStyle w:val="Lista"/>
+        <w:numPr>
+          <w:ilvl w:val="1"/>
+          <w:numId w:val="1"/>
+        </w:numPr>
+      </w:pPr>
+      <w:r>
+        <w:t>Size of attacking force (do I win?)</w:t>
+      </w:r>
+    </w:p>
+    <w:p>
+      <w:pPr>
+        <w:pStyle w:val="Lista"/>
+        <w:numPr>
+          <w:ilvl w:val="1"/>
+          <w:numId w:val="1"/>
+        </w:numPr>
+      </w:pPr>
+      <w:r>
+        <w:t>Value of the star (much bigger if there is an enemy colony)</w:t>
+      </w:r>
+    </w:p>
+    <w:p>
+      <w:pPr>
+        <w:pStyle w:val="Lista"/>
+      </w:pPr>
+      <w:r>
+        <w:t>Invade a star</w:t>
+      </w:r>
+    </w:p>
+    <w:p>
+      <w:pPr>
+        <w:pStyle w:val="Lista"/>
+      </w:pPr>
+      <w:r>
+        <w:t>Explore</w:t>
+      </w:r>
+    </w:p>
+    <w:p>
+      <w:pPr>
+        <w:pStyle w:val="Lista"/>
+      </w:pPr>
+      <w:r>
+        <w:t>Build more forces</w:t>
+      </w:r>
+    </w:p>
+    <w:p>
+      <w:pPr>
+        <w:pStyle w:val="Heading4"/>
+      </w:pPr>
+      <w:r>
+        <w:t>Executors</w:t>
+      </w:r>
+    </w:p>
+    <w:p>
+      <w:pPr>
+        <w:pStyle w:val="Lista"/>
+      </w:pPr>
+      <w:r>
+        <w:t>Existing military fleets can be assigned a task</w:t>
+      </w:r>
+    </w:p>
+    <w:p>
+      <w:pPr>
+        <w:pStyle w:val="Lista"/>
+      </w:pPr>
+      <w:r>
+        <w:t>Existing shipyards can be made to produce more uni</w:t>
+      </w:r>
+      <w:r>
+        <w:t>t</w:t>
+      </w:r>
+      <w:r>
+        <w:t>s</w:t>
+      </w:r>
+      <w:r>
+        <w:t>, using the budget</w:t>
+      </w:r>
+    </w:p>
+    <w:p>
+      <w:pPr>
+        <w:pStyle w:val="Lista"/>
+      </w:pPr>
+      <w:r>
+        <w:t>New shipyards can be built</w:t>
+      </w:r>
+      <w:r>
+        <w:t xml:space="preserve"> using the budget</w:t>
+      </w:r>
+    </w:p>
+    <w:p>
+      <w:pPr>
+        <w:pStyle w:val="Heading4"/>
+      </w:pPr>
+      <w:r>
+        <w:t>Algorithms</w:t>
+      </w:r>
+    </w:p>
+    <w:p>
+      <w:pPr>
+        <w:pStyle w:val="Lista"/>
+      </w:pPr>
+      <w:r>
+        <w:t>How and when to split fleets?</w:t>
+      </w:r>
+    </w:p>
+    <w:p>
+      <w:pPr>
+        <w:pStyle w:val="Lista"/>
+        <w:numPr>
+          <w:ilvl w:val="1"/>
+          <w:numId w:val="1"/>
+        </w:numPr>
+      </w:pPr>
+      <w:r>
+        <w:t>Exploration is safer with little</w:t>
+      </w:r>
+    </w:p>
+    <w:p>
+      <w:pPr>
+        <w:pStyle w:val="Lista"/>
+        <w:numPr>
+          <w:ilvl w:val="1"/>
+          <w:numId w:val="1"/>
+        </w:numPr>
+      </w:pPr>
+      <w:r>
+        <w:t xml:space="preserve">According to assignment </w:t>
+      </w:r>
+      <w:r>
+        <w:sym w:font="Wingdings" w:char="F0E0"/>
+      </w:r>
+      <w:r>
+        <w:t xml:space="preserve"> multipass?</w:t>
+      </w:r>
+    </w:p>
+    <w:p>
+      <w:pPr>
+        <w:pStyle w:val="Lista"/>
+        <w:numPr>
+          <w:ilvl w:val="1"/>
+          <w:numId w:val="1"/>
+        </w:numPr>
+      </w:pPr>
+      <w:r>
+        <w:t>Assign task with a %?</w:t>
+      </w:r>
+    </w:p>
+    <w:p>
+      <w:pPr>
+        <w:pStyle w:val="Heading2"/>
+      </w:pPr>
+      <w:r>
+        <w:t>Relationships AI</w:t>
+      </w:r>
+    </w:p>
+    <w:p>
+      <w:pPr>
+        <w:pStyle w:val="Parrafonormal"/>
+      </w:pPr>
+      <w:r>
+        <w:t xml:space="preserve">In general, this AI works a little differently. It does not receive allocation of resources of any kind, but computes levels of trues with other </w:t>
+      </w:r>
+      <w:r>
+        <w:t>empires. Trust can change in response to events on the previous turn, and will in turn affect incentives for the next turn. As such, is important the this part of the AI runs before any others.</w:t>
+      </w:r>
+    </w:p>
+    <w:p>
+      <w:pPr>
+        <w:pStyle w:val="Heading4"/>
+      </w:pPr>
+      <w:r>
+        <w:t>Incentives</w:t>
+      </w:r>
+    </w:p>
+    <w:p>
+      <w:pPr>
+        <w:pStyle w:val="Parrafonormal"/>
+      </w:pPr>
+      <w:r>
+        <w:t>Incentives here work a little differently. Instead of just moving the trust scale up or down, an incentive can also try to move the needle to a given level of trust, with a weight that partially depends on the distance to be moved. Some examples are described below.</w:t>
+      </w:r>
+    </w:p>
+    <w:p>
+      <w:pPr>
+        <w:pStyle w:val="Lista"/>
+      </w:pPr>
+      <w:r>
+        <w:t>Basic compatibility between races. Each race has a natural perception of others, which might be friendly or not. There is a basic incentive constantly pushes trust to this default.</w:t>
+      </w:r>
+    </w:p>
+    <w:p>
+      <w:pPr>
+        <w:pStyle w:val="Lista"/>
+      </w:pPr>
+      <w:r>
+        <w:t xml:space="preserve">Threatened frontiers. An empire will see his trust to another empire the more frontier they share and the more militarized the enemy frontier is. If the other empire is more mighty, this incentive will be to keep relationships at the “cease fire” level, but </w:t>
+      </w:r>
+      <w:r>
+        <w:t>the weaker the other empire is, the more this pressure will build towards open hostility.</w:t>
+      </w:r>
+    </w:p>
+    <w:p>
+      <w:pPr>
+        <w:pStyle w:val="Lista"/>
+      </w:pPr>
+      <w:r>
+        <w:t>Reciprocity: If the trust levels between two empires are different, there will be a small incentive to move the trust needle towards the other’s empire value.</w:t>
+      </w:r>
+    </w:p>
+    <w:p>
+      <w:pPr>
+        <w:pStyle w:val="Lista"/>
+      </w:pPr>
+      <w:r>
+        <w:t>The enemy of my enemy is my friend: every time two empires do battle, other empire</w:t>
+      </w:r>
+      <w:r>
+        <w:t>s have opinions on the matter.</w:t>
+      </w:r>
+    </w:p>
+    <w:p>
+      <w:pPr>
+        <w:pStyle w:val="Lista"/>
+        <w:numPr>
+          <w:ilvl w:val="1"/>
+          <w:numId w:val="1"/>
+        </w:numPr>
+      </w:pPr>
+      <w:r>
+        <w:t xml:space="preserve">Choose the fighting </w:t>
+      </w:r>
+      <w:r>
+        <w:t>empire that the AI likes</w:t>
+      </w:r>
+      <w:r>
+        <w:t xml:space="preserve"> or dislikes the most.</w:t>
+      </w:r>
+    </w:p>
+    <w:p>
+      <w:pPr>
+        <w:pStyle w:val="Lista"/>
+        <w:numPr>
+          <w:ilvl w:val="1"/>
+          <w:numId w:val="1"/>
+        </w:numPr>
+      </w:pPr>
+      <w:r>
+        <w:t>If liked, trust his opponent less, if disliked, trust him more.</w:t>
+      </w:r>
+    </w:p>
+    <w:p>
+      <w:pPr>
+        <w:pStyle w:val="Lista"/>
+        <w:numPr>
+          <w:ilvl w:val="1"/>
+          <w:numId w:val="1"/>
+        </w:numPr>
+      </w:pPr>
+      <w:r>
+        <w:t xml:space="preserve">Weight is proportional to the level of dislike found. Strong sentiments will translate into </w:t>
+      </w:r>
+      <w:r>
+        <w:t>a strong response, and vice-versa.</w:t>
+      </w:r>
+    </w:p>
+    <w:p>
+      <w:pPr>
+        <w:pStyle w:val="Lista"/>
+        <w:numPr>
+          <w:ilvl w:val="1"/>
+          <w:numId w:val="1"/>
+        </w:numPr>
+      </w:pPr>
+      <w:r>
+        <w:t>Weight is also proportional to who is taking action. Stronger weight is assigned if the selected empire is attacking than if he is defending.</w:t>
+      </w:r>
+    </w:p>
+    <w:p>
+      <w:pPr>
+        <w:pStyle w:val="Lista"/>
+        <w:numPr>
+          <w:ilvl w:val="1"/>
+          <w:numId w:val="1"/>
+        </w:numPr>
+      </w:pPr>
+      <w:r>
+        <w:t>Weight is also proportional to the amount of damage done</w:t>
+      </w:r>
+      <w:r>
+        <w:t xml:space="preserve"> (proportional to the empire’s total) and the k</w:t>
+      </w:r>
+      <w:r>
+        <w:t>ind of action taken (battle &lt; invasion &lt; bombardment)</w:t>
+      </w:r>
+    </w:p>
+    <w:p>
+      <w:pPr>
+        <w:pStyle w:val="Lista"/>
+        <w:numPr>
+          <w:ilvl w:val="1"/>
+          <w:numId w:val="1"/>
+        </w:numPr>
+      </w:pPr>
+      <w:r>
+        <w:t>No other considerations apply</w:t>
+      </w:r>
+      <w:r>
+        <w:rPr>
+          <w:rStyle w:val="FootnoteReference"/>
+        </w:rPr>
+        <w:footnoteReference w:id="3"/>
+      </w:r>
+    </w:p>
+    <w:p>
+      <w:pPr>
+        <w:pStyle w:val="Lista"/>
+      </w:pPr>
+      <w:r>
+        <w:t>Personality traits:</w:t>
+      </w:r>
+    </w:p>
+    <w:p>
+      <w:pPr>
+        <w:pStyle w:val="Lista"/>
+        <w:numPr>
+          <w:ilvl w:val="1"/>
+          <w:numId w:val="1"/>
+        </w:numPr>
+      </w:pPr>
+      <w:r>
+        <w:t>Disdain</w:t>
+      </w:r>
+      <w:r>
+        <w:t>ful: a desire to see weak players eliminated</w:t>
+      </w:r>
+      <w:r>
+        <w:t>.</w:t>
+      </w:r>
+    </w:p>
+    <w:p>
+      <w:pPr>
+        <w:pStyle w:val="Lista"/>
+        <w:numPr>
+          <w:ilvl w:val="1"/>
+          <w:numId w:val="1"/>
+        </w:numPr>
+      </w:pPr>
+      <w:r>
+        <w:t>Nurturing: a desire to see the weak catch up</w:t>
+      </w:r>
+      <w:r>
+        <w:t>.</w:t>
+      </w:r>
+    </w:p>
+    <w:p>
+      <w:pPr>
+        <w:pStyle w:val="Lista"/>
+        <w:numPr>
+          <w:ilvl w:val="1"/>
+          <w:numId w:val="1"/>
+        </w:numPr>
+      </w:pPr>
+      <w:r>
+        <w:t>Xenofobic: a –x penalty on all default tendencies.</w:t>
+      </w:r>
+    </w:p>
+    <w:p>
+      <w:pPr>
+        <w:pStyle w:val="Lista"/>
+        <w:numPr>
+          <w:ilvl w:val="1"/>
+          <w:numId w:val="1"/>
+        </w:numPr>
+      </w:pPr>
+      <w:r>
+        <w:t>Diplomatic: a +x bonus on trusting others.</w:t>
+      </w:r>
+    </w:p>
+    <w:p>
+      <w:pPr>
+        <w:pStyle w:val="Lista"/>
+        <w:numPr>
+          <w:ilvl w:val="1"/>
+          <w:numId w:val="1"/>
+        </w:numPr>
+      </w:pPr>
+      <w:r>
+        <w:t>TO-DO need more possible traits here.</w:t>
+      </w:r>
+    </w:p>
+    <w:p>
+      <w:pPr>
+        <w:pStyle w:val="Lista"/>
+      </w:pPr>
+      <w:r>
+        <w:t>Peace and prosperity: if there was no friction with another empire last turn, trust slowly increase, this can build up considerably overt time.</w:t>
+      </w:r>
+    </w:p>
+    <w:p>
+      <w:pPr>
+        <w:pStyle w:val="Lista"/>
+      </w:pPr>
+      <w:r>
+        <w:t>Betrayal</w:t>
+      </w:r>
+      <w:r>
+        <w:t xml:space="preserve">: </w:t>
+      </w:r>
+      <w:r>
+        <w:t xml:space="preserve">When an empire is victim of a negative action (attack, etc), its trust is decreased considerably, possibly causing open war. </w:t>
+      </w:r>
+      <w:r>
+        <w:t>If the action is done when the trust scale was high, a betrayal is felt, and the attacker incurs in global, long-lasting</w:t>
+      </w:r>
+      <w:r>
+        <w:t xml:space="preserve"> loss of reputation.</w:t>
+      </w:r>
+    </w:p>
+    <w:p>
+      <w:pPr>
+        <w:pStyle w:val="Lista"/>
+      </w:pPr>
+      <w:r>
+        <w:t xml:space="preserve">Espionage: shadow operations, if discovered, are always hard to justify. The affected empire has his trust greatly reduced, while all other empires are slightly </w:t>
+      </w:r>
+      <w:r>
+        <w:t>affected too.</w:t>
+      </w:r>
+    </w:p>
+    <w:p>
+      <w:pPr>
+        <w:pStyle w:val="Lista"/>
+      </w:pPr>
+      <w:r>
+        <w:t>In too deep: an empire with too many enemies</w:t>
+      </w:r>
+      <w:r>
+        <w:t xml:space="preserve"> will try to find some friends. From all the empires that are at war with me, the one that hates me the more remains unaffected. The others I’ll trust a little more. The weight is proportional to my chances of winning against that enemy</w:t>
+      </w:r>
+      <w:r>
+        <w:t xml:space="preserve"> and the chances of winning against all the enemies I’m at war with</w:t>
+      </w:r>
+      <w:r>
+        <w:t xml:space="preserve">.  </w:t>
+      </w:r>
+    </w:p>
+    <w:p>
+      <w:pPr>
+        <w:pStyle w:val="Heading4"/>
+      </w:pPr>
+      <w:r>
+        <w:t xml:space="preserve">Discarded </w:t>
+      </w:r>
+      <w:r>
+        <w:t>Ideas</w:t>
+      </w:r>
+    </w:p>
+    <w:p>
+      <w:pPr>
+        <w:pStyle w:val="Lista"/>
+      </w:pPr>
+      <w:r>
+        <w:t>Genocide: a trust penalty when an empire is eliminated. Removed since:</w:t>
+      </w:r>
+    </w:p>
+    <w:p>
+      <w:pPr>
+        <w:pStyle w:val="Lista"/>
+        <w:numPr>
+          <w:ilvl w:val="1"/>
+          <w:numId w:val="1"/>
+        </w:numPr>
+      </w:pPr>
+      <w:r>
+        <w:t>The empire making the killing might not be the main cause of the empire’s downfall.</w:t>
+      </w:r>
+    </w:p>
+    <w:p>
+      <w:pPr>
+        <w:pStyle w:val="Lista"/>
+        <w:numPr>
+          <w:ilvl w:val="1"/>
+          <w:numId w:val="1"/>
+        </w:numPr>
+      </w:pPr>
+      <w:r>
+        <w:t>Some empires might see the removal of hated vermin with good eyes.</w:t>
+      </w:r>
+    </w:p>
+    <w:p>
+      <w:pPr>
+        <w:pStyle w:val="Lista"/>
+        <w:numPr>
+          <w:ilvl w:val="1"/>
+          <w:numId w:val="1"/>
+        </w:numPr>
+      </w:pPr>
+      <w:r>
+        <w:t>The rule on other’s engaging in conflict already achieves these</w:t>
+      </w:r>
+      <w:r>
+        <w:t xml:space="preserve"> aims, especially since the damage here is bound to be 100% of what the other empire had.</w:t>
+      </w:r>
+    </w:p>
+    <w:p>
+      <w:pPr>
+        <w:pStyle w:val="Lista"/>
+      </w:pPr>
+      <w:r>
+        <w:t>Surrender</w:t>
+      </w:r>
+    </w:p>
+    <w:p>
+      <w:pPr>
+        <w:pStyle w:val="Lista"/>
+        <w:numPr>
+          <w:ilvl w:val="1"/>
+          <w:numId w:val="1"/>
+        </w:numPr>
+      </w:pPr>
+      <w:r>
+        <w:t>There is no practical difference between 2 empires being close allies and the same empire. From the point of view of game mechanics, the first one is more realistic (still need to invest for trading, etc).</w:t>
+      </w:r>
+    </w:p>
+    <w:p>
+      <w:pPr>
+        <w:pStyle w:val="Heading4"/>
+      </w:pPr>
+      <w:r>
+        <w:t>Algorithms</w:t>
+      </w:r>
+    </w:p>
+    <w:p>
+      <w:pPr>
+        <w:pStyle w:val="Lista"/>
+      </w:pPr>
+      <w:r>
+        <w:t>List the effects of all incentives and add them up.</w:t>
+      </w:r>
+    </w:p>
+    <w:p>
+      <w:pPr>
+        <w:pStyle w:val="Lista"/>
+      </w:pPr>
+      <w:r>
+        <w:t>Apply all the effect simultaneously, set new trust levels.</w:t>
+      </w:r>
+    </w:p>
+    <w:p>
+      <w:pPr>
+        <w:pStyle w:val="Lista"/>
+      </w:pPr>
+      <w:r>
+        <w:t>Unveil all the trust levels and compute mutual trust</w:t>
+      </w:r>
+      <w:r>
+        <w:t>.</w:t>
+      </w:r>
+    </w:p>
+    <w:bookmarkEnd w:id="86"/>
+    <w:p>
+      <w:pPr>
+        <w:pStyle w:val="Heading2"/>
+      </w:pPr>
+      <w:r>
+        <w:t>Ai Notifications</w:t>
+      </w:r>
+    </w:p>
+    <w:p>
+      <w:pPr>
+        <w:pStyle w:val="Parrafonormal"/>
+      </w:pPr>
+      <w:r>
+        <w:t>Radical changes in trust made by another empire should be communicated to the player. Depending on the change and the reasoning behind it, relevant and meaningful messages should be conveyed. This is important to make the AI less obscure and to spice the game.</w:t>
+      </w:r>
+      <w:r>
+        <w:t xml:space="preserve"> This way, some changes in trust will be notified as calls for help, others as war declarations, others as xenophobic disdain, etc.</w:t>
+      </w:r>
+    </w:p>
+    <w:p>
+      <w:pPr>
+        <w:pStyle w:val="Heading1"/>
+      </w:pPr>
+      <w:bookmarkStart w:id="87" w:name="_Toc271750077"/>
+      <w:r>
+        <w:t>Sandbox</w:t>
+      </w:r>
+      <w:bookmarkEnd w:id="87"/>
+    </w:p>
+    <w:p>
+      <w:pPr>
+        <w:pStyle w:val="Heading2"/>
+        <w:rPr>
+          <w:rStyle w:val="Emphasis"/>
+        </w:rPr>
+      </w:pPr>
+      <w:bookmarkStart w:id="88" w:name="_Toc271750078"/>
+      <w:r>
+        <w:rPr>
+          <w:rStyle w:val="Emphasis"/>
+        </w:rPr>
+        <w:t>System Developments</w:t>
+      </w:r>
+      <w:bookmarkEnd w:id="88"/>
+    </w:p>
+    <w:p>
+      <w:pPr>
+        <w:pStyle w:val="Parrafonormal"/>
+      </w:pPr>
+      <w:r>
+        <w:t>While the main idea is to avoid the micromanagement associated with building things on each and every system, there are some special technologies that can be used to alter the "terrain", the way things interact on the main galaxy map. These are built from the map itself, by creating a global project financed at the empire level, but placed at a specific location. After selecting the system, options can be found to build these projects, indicating their cost and turns to be completed.</w:t>
+      </w:r>
+    </w:p>
+    <w:p>
+      <w:pPr>
+        <w:pStyle w:val="Parrafonormal"/>
+      </w:pPr>
+      <w:r>
+        <w:t>Ideally, system developments, as part of the galaxy landscape, should be seen on the galaxy map, and not hidden on a separate screen or menu. This need limits considerable the number of developments that should exist, as there is limited ways to visualize them without adding too much clutter. Also, only a single instance of each development can be built. A list of existing system developments follows, but details for each one of them can be found on the relevant parts of this document.</w:t>
+      </w:r>
+    </w:p>
+    <w:p>
+      <w:pPr>
+        <w:pStyle w:val="Lista"/>
+      </w:pPr>
+      <w:r>
+        <w:t>Colonization: transforms an outpost into a full-fledged outpost.</w:t>
+      </w:r>
+    </w:p>
+    <w:p>
+      <w:pPr>
+        <w:pStyle w:val="Lista"/>
+      </w:pPr>
+      <w:r>
+        <w:t>Shipyard Construction: creates a new basic shipyard in the selected system.</w:t>
+      </w:r>
+    </w:p>
+    <w:p>
+      <w:pPr>
+        <w:pStyle w:val="Lista"/>
+      </w:pPr>
+      <w:r>
+        <w:t>Gates</w:t>
+      </w:r>
+    </w:p>
+    <w:p>
+      <w:pPr>
+        <w:pStyle w:val="Lista"/>
+        <w:numPr>
+          <w:ilvl w:val="1"/>
+          <w:numId w:val="1"/>
+        </w:numPr>
+      </w:pPr>
+      <w:r>
+        <w:t>Hyperspace Gate: creates a gate allowing task forces with no gate technology to jump into hyperspace.</w:t>
       </w:r>
     </w:p>
     <w:p>
@@ -14352,27 +15143,7 @@
         </w:numPr>
       </w:pPr>
       <w:r>
-        <w:t>Do not take on many adversaries at once unless inevitable.</w:t>
-      </w:r>
-    </w:p>
-    <w:p>
-      <w:pPr>
-        <w:pStyle w:val="Lista"/>
-        <w:numPr>
-          <w:ilvl w:val="2"/>
-          <w:numId w:val="1"/>
-        </w:numPr>
-      </w:pPr>
-      <w:r>
-        <w:t>Generate potential events.</w:t>
-      </w:r>
-    </w:p>
-    <w:p>
-      <w:pPr>
-        <w:pStyle w:val="Lista"/>
-      </w:pPr>
-      <w:r>
-        <w:t>Generate categorical comparison with other empires</w:t>
+        <w:t>Can be upgraded with accelerators</w:t>
       </w:r>
     </w:p>
     <w:p>
@@ -14382,1026 +15153,70 @@
           <w:ilvl w:val="1"/>
           <w:numId w:val="1"/>
         </w:numPr>
-      </w:pPr>
-      <w:r>
-        <w:t>Calculate comparison matrix</w:t>
-      </w:r>
-    </w:p>
-    <w:p>
-      <w:pPr>
-        <w:pStyle w:val="Lista"/>
-        <w:numPr>
-          <w:ilvl w:val="1"/>
-          <w:numId w:val="1"/>
-        </w:numPr>
-      </w:pPr>
-      <w:r>
-        <w:t>For every module, how well am I compared to others?</w:t>
-      </w:r>
-    </w:p>
-    <w:p>
-      <w:pPr>
-        <w:pStyle w:val="Lista"/>
-        <w:numPr>
-          <w:ilvl w:val="2"/>
-          <w:numId w:val="1"/>
-        </w:numPr>
-      </w:pPr>
-      <w:r>
-        <w:t>Tech levels</w:t>
-      </w:r>
-    </w:p>
-    <w:p>
-      <w:pPr>
-        <w:pStyle w:val="Lista"/>
-        <w:numPr>
-          <w:ilvl w:val="2"/>
-          <w:numId w:val="1"/>
-        </w:numPr>
-      </w:pPr>
-      <w:r>
-        <w:t>Influence</w:t>
-      </w:r>
-    </w:p>
-    <w:p>
-      <w:pPr>
-        <w:pStyle w:val="Lista"/>
-        <w:numPr>
-          <w:ilvl w:val="2"/>
-          <w:numId w:val="1"/>
-        </w:numPr>
-      </w:pPr>
-      <w:r>
-        <w:t>Number of planets</w:t>
-      </w:r>
-    </w:p>
-    <w:p>
-      <w:pPr>
-        <w:pStyle w:val="Lista"/>
-        <w:numPr>
-          <w:ilvl w:val="2"/>
-          <w:numId w:val="1"/>
-        </w:numPr>
-      </w:pPr>
-      <w:r>
-        <w:t>Production</w:t>
-      </w:r>
-    </w:p>
-    <w:p>
-      <w:pPr>
-        <w:pStyle w:val="Lista"/>
-        <w:numPr>
-          <w:ilvl w:val="2"/>
-          <w:numId w:val="1"/>
-        </w:numPr>
-      </w:pPr>
-      <w:r>
-        <w:t>Fleet size</w:t>
-      </w:r>
-    </w:p>
-    <w:p>
-      <w:pPr>
-        <w:pStyle w:val="Lista"/>
-        <w:numPr>
-          <w:ilvl w:val="2"/>
-          <w:numId w:val="1"/>
-        </w:numPr>
-      </w:pPr>
-      <w:r>
-        <w:t>Unit production</w:t>
-      </w:r>
-    </w:p>
-    <w:p>
-      <w:pPr>
-        <w:pStyle w:val="Lista"/>
-        <w:numPr>
-          <w:ilvl w:val="1"/>
-          <w:numId w:val="1"/>
-        </w:numPr>
-      </w:pPr>
-      <w:r>
-        <w:t>Trigger unusual actions for severe differences</w:t>
-      </w:r>
-    </w:p>
-    <w:p>
-      <w:pPr>
-        <w:pStyle w:val="Lista"/>
-        <w:numPr>
-          <w:ilvl w:val="2"/>
-          <w:numId w:val="1"/>
-        </w:numPr>
-      </w:pPr>
-      <w:r>
-        <w:t>Ask for help</w:t>
-      </w:r>
-    </w:p>
-    <w:p>
-      <w:pPr>
-        <w:pStyle w:val="Lista"/>
-        <w:numPr>
-          <w:ilvl w:val="2"/>
-          <w:numId w:val="1"/>
-        </w:numPr>
-      </w:pPr>
-      <w:r>
-        <w:t>Surrender</w:t>
-      </w:r>
+        <w:rPr>
+          <w:rStyle w:val="Emphasis"/>
+        </w:rPr>
+      </w:pPr>
+      <w:r>
+        <w:t>Jump gates: creates a gate allowing task forces to jump to a system with another gate.</w:t>
+      </w:r>
+    </w:p>
+    <w:p>
+      <w:pPr>
+        <w:pStyle w:val="Parrafonormal"/>
+      </w:pPr>
     </w:p>
     <w:p>
       <w:pPr>
         <w:pStyle w:val="Heading2"/>
       </w:pPr>
-      <w:bookmarkStart w:id="87" w:name="_Toc271750074"/>
-      <w:r>
-        <w:t>Object Classifications</w:t>
-      </w:r>
-      <w:bookmarkEnd w:id="87"/>
+      <w:bookmarkStart w:id="89" w:name="_Toc271750054"/>
+      <w:r>
+        <w:t>Turns</w:t>
+      </w:r>
+      <w:bookmarkEnd w:id="89"/>
     </w:p>
     <w:p>
       <w:pPr>
         <w:pStyle w:val="Parrafonormal"/>
       </w:pPr>
       <w:r>
-        <w:t>For the purpose of a single empire, stars and fleets are classified as follows:</w:t>
-      </w:r>
-    </w:p>
-    <w:p>
-      <w:pPr>
-        <w:pStyle w:val="Lista"/>
-      </w:pPr>
-      <w:r>
-        <w:t>Ownership &amp; Visibility</w:t>
-      </w:r>
-    </w:p>
-    <w:p>
-      <w:pPr>
-        <w:pStyle w:val="Lista"/>
-        <w:numPr>
-          <w:ilvl w:val="1"/>
-          <w:numId w:val="1"/>
-        </w:numPr>
-      </w:pPr>
-      <w:r>
-        <w:t>Unknown: stars not visited, but assumed to exist at the end of existing lanes.</w:t>
-      </w:r>
-    </w:p>
-    <w:p>
-      <w:pPr>
-        <w:pStyle w:val="Lista"/>
-        <w:numPr>
-          <w:ilvl w:val="1"/>
-          <w:numId w:val="1"/>
-        </w:numPr>
-      </w:pPr>
-      <w:r>
-        <w:t>Unclaimed: stars not owned by any empire.</w:t>
-      </w:r>
-    </w:p>
-    <w:p>
-      <w:pPr>
-        <w:pStyle w:val="Lista"/>
-        <w:numPr>
-          <w:ilvl w:val="1"/>
-          <w:numId w:val="1"/>
-        </w:numPr>
-      </w:pPr>
-      <w:r>
-        <w:t>Owned: stars or fleets owned by the empire.</w:t>
-      </w:r>
-    </w:p>
-    <w:p>
-      <w:pPr>
-        <w:pStyle w:val="Lista"/>
-        <w:numPr>
-          <w:ilvl w:val="1"/>
-          <w:numId w:val="1"/>
-        </w:numPr>
-      </w:pPr>
-      <w:r>
-        <w:t>Friendly: stars or fleets owned by empires with Brotherhood status.</w:t>
-      </w:r>
-    </w:p>
-    <w:p>
-      <w:pPr>
-        <w:pStyle w:val="Lista"/>
-        <w:numPr>
-          <w:ilvl w:val="1"/>
-          <w:numId w:val="1"/>
-        </w:numPr>
-      </w:pPr>
-      <w:r>
-        <w:t>Unfriendly: stars or fleets owned by any other empire.</w:t>
-      </w:r>
-    </w:p>
-    <w:p>
-      <w:pPr>
-        <w:pStyle w:val="Heading2"/>
-      </w:pPr>
-      <w:bookmarkStart w:id="88" w:name="_Toc271750075"/>
-      <w:r>
-        <w:t>Tactical Objectives</w:t>
-      </w:r>
-      <w:bookmarkEnd w:id="88"/>
-    </w:p>
-    <w:p>
-      <w:pPr>
-        <w:pStyle w:val="Parrafonormal"/>
-        <w:rPr>
-          <w:i/>
-        </w:rPr>
-      </w:pPr>
-      <w:r>
-        <w:rPr>
-          <w:rStyle w:val="Emphasis"/>
-        </w:rPr>
-        <w:t xml:space="preserve">Note: Inspired in no small part by the design presented here: </w:t>
-      </w:r>
-      <w:hyperlink r:id="rId12" w:history="1">
-        <w:r>
-          <w:rPr>
-            <w:rStyle w:val="Emphasis"/>
-          </w:rPr>
-          <w:t>http://www.gamasutra.com/view/feature/129959/designing_ai_algorithms_for_.php</w:t>
-        </w:r>
-      </w:hyperlink>
-      <w:r>
-        <w:rPr>
-          <w:rStyle w:val="Emphasis"/>
-        </w:rPr>
-        <w:t>, plus some AI elements present at most turn-based games.</w:t>
-      </w:r>
-    </w:p>
-    <w:p>
-      <w:pPr>
-        <w:pStyle w:val="Lista"/>
-      </w:pPr>
-      <w:r>
-        <w:t>Unit Actions</w:t>
-      </w:r>
-    </w:p>
-    <w:p>
-      <w:pPr>
-        <w:pStyle w:val="Lista"/>
-        <w:numPr>
-          <w:ilvl w:val="1"/>
-          <w:numId w:val="1"/>
-        </w:numPr>
-      </w:pPr>
-      <w:r>
-        <w:t>Generate list of tasks for existing units</w:t>
-      </w:r>
-    </w:p>
-    <w:p>
-      <w:pPr>
-        <w:pStyle w:val="Lista"/>
-        <w:numPr>
-          <w:ilvl w:val="2"/>
-          <w:numId w:val="1"/>
-        </w:numPr>
-      </w:pPr>
-      <w:r>
-        <w:t>Military Defense</w:t>
-      </w:r>
-    </w:p>
-    <w:p>
-      <w:pPr>
-        <w:pStyle w:val="Lista"/>
-        <w:numPr>
-          <w:ilvl w:val="2"/>
-          <w:numId w:val="1"/>
-        </w:numPr>
-      </w:pPr>
-      <w:r>
-        <w:t>Influence Defense</w:t>
-      </w:r>
-    </w:p>
-    <w:p>
-      <w:pPr>
-        <w:pStyle w:val="Lista"/>
-        <w:numPr>
-          <w:ilvl w:val="2"/>
-          <w:numId w:val="1"/>
-        </w:numPr>
-      </w:pPr>
-      <w:r>
-        <w:t>Military Conquer</w:t>
-      </w:r>
-    </w:p>
-    <w:p>
-      <w:pPr>
-        <w:pStyle w:val="Lista"/>
-        <w:numPr>
-          <w:ilvl w:val="2"/>
-          <w:numId w:val="1"/>
-        </w:numPr>
-      </w:pPr>
-      <w:r>
-        <w:t>Influence Conquer</w:t>
-      </w:r>
-    </w:p>
-    <w:p>
-      <w:pPr>
-        <w:pStyle w:val="Lista"/>
-        <w:numPr>
-          <w:ilvl w:val="2"/>
-          <w:numId w:val="1"/>
-        </w:numPr>
-      </w:pPr>
-      <w:r>
-        <w:t>Expand</w:t>
-      </w:r>
-    </w:p>
-    <w:p>
-      <w:pPr>
-        <w:pStyle w:val="Lista"/>
-        <w:numPr>
-          <w:ilvl w:val="2"/>
-          <w:numId w:val="1"/>
-        </w:numPr>
-      </w:pPr>
-      <w:r>
-        <w:t>Trade</w:t>
-      </w:r>
-    </w:p>
-    <w:p>
-      <w:pPr>
-        <w:pStyle w:val="Lista"/>
-        <w:numPr>
-          <w:ilvl w:val="2"/>
-          <w:numId w:val="1"/>
-        </w:numPr>
-      </w:pPr>
-      <w:r>
-        <w:t>Repair</w:t>
-      </w:r>
-    </w:p>
-    <w:p>
-      <w:pPr>
-        <w:pStyle w:val="Lista"/>
-        <w:numPr>
-          <w:ilvl w:val="2"/>
-          <w:numId w:val="1"/>
-        </w:numPr>
-      </w:pPr>
-      <w:r>
-        <w:t>Explore</w:t>
-      </w:r>
-    </w:p>
-    <w:p>
-      <w:pPr>
-        <w:pStyle w:val="Lista"/>
-        <w:numPr>
-          <w:ilvl w:val="1"/>
-          <w:numId w:val="1"/>
-        </w:numPr>
-      </w:pPr>
-      <w:r>
-        <w:t>Compute optimal units to assign to each task</w:t>
-      </w:r>
-    </w:p>
-    <w:p>
-      <w:pPr>
-        <w:pStyle w:val="Lista"/>
-        <w:numPr>
-          <w:ilvl w:val="2"/>
-          <w:numId w:val="1"/>
-        </w:numPr>
-      </w:pPr>
-      <w:r>
-        <w:t>Use distance as an important metric</w:t>
-      </w:r>
-    </w:p>
-    <w:p>
-      <w:pPr>
-        <w:pStyle w:val="Lista"/>
-        <w:numPr>
-          <w:ilvl w:val="2"/>
-          <w:numId w:val="1"/>
-        </w:numPr>
-      </w:pPr>
-      <w:r>
-        <w:t>Use relationships to weight them (defend, attack).</w:t>
-      </w:r>
-    </w:p>
-    <w:p>
-      <w:pPr>
-        <w:pStyle w:val="Lista"/>
-        <w:numPr>
-          <w:ilvl w:val="2"/>
-          <w:numId w:val="1"/>
-        </w:numPr>
-      </w:pPr>
-      <w:r>
-        <w:t>Use race/AI tendencies to weight them.</w:t>
-      </w:r>
-    </w:p>
-    <w:p>
-      <w:pPr>
-        <w:pStyle w:val="Lista"/>
-        <w:numPr>
-          <w:ilvl w:val="1"/>
-          <w:numId w:val="1"/>
-        </w:numPr>
-      </w:pPr>
-      <w:r>
-        <w:t>Aggregate the total satisfaction score for each action category.</w:t>
-      </w:r>
-    </w:p>
-    <w:p>
-      <w:pPr>
-        <w:pStyle w:val="Lista"/>
-      </w:pPr>
-      <w:r>
-        <w:t>Global actions</w:t>
-      </w:r>
-    </w:p>
-    <w:p>
-      <w:pPr>
-        <w:pStyle w:val="Lista"/>
-        <w:numPr>
-          <w:ilvl w:val="1"/>
-          <w:numId w:val="1"/>
-        </w:numPr>
-      </w:pPr>
-      <w:r>
-        <w:t>Generate list of global tasks</w:t>
-      </w:r>
-    </w:p>
-    <w:p>
-      <w:pPr>
-        <w:pStyle w:val="Lista"/>
-        <w:numPr>
-          <w:ilvl w:val="2"/>
-          <w:numId w:val="1"/>
-        </w:numPr>
-      </w:pPr>
-      <w:r>
-        <w:t>Build more units</w:t>
-      </w:r>
-    </w:p>
-    <w:p>
-      <w:pPr>
-        <w:pStyle w:val="Lista"/>
-        <w:numPr>
-          <w:ilvl w:val="3"/>
-          <w:numId w:val="1"/>
-        </w:numPr>
-      </w:pPr>
-      <w:r>
-        <w:t>Evaluate independently for each unit (especially important for influencers)</w:t>
-      </w:r>
-    </w:p>
-    <w:p>
-      <w:pPr>
-        <w:pStyle w:val="Lista"/>
-        <w:numPr>
-          <w:ilvl w:val="2"/>
-          <w:numId w:val="1"/>
-        </w:numPr>
-      </w:pPr>
-      <w:r>
-        <w:t>Improve technology</w:t>
-      </w:r>
-    </w:p>
-    <w:p>
-      <w:pPr>
-        <w:pStyle w:val="Lista"/>
-        <w:numPr>
-          <w:ilvl w:val="3"/>
-          <w:numId w:val="1"/>
-        </w:numPr>
-      </w:pPr>
-      <w:r>
-        <w:t>Evaluate independently for each tech type</w:t>
-      </w:r>
-    </w:p>
-    <w:p>
-      <w:pPr>
-        <w:pStyle w:val="Lista"/>
-        <w:numPr>
-          <w:ilvl w:val="2"/>
-          <w:numId w:val="1"/>
-        </w:numPr>
-      </w:pPr>
-      <w:r>
-        <w:t>Colony growth</w:t>
-      </w:r>
-    </w:p>
-    <w:p>
-      <w:pPr>
-        <w:pStyle w:val="Lista"/>
-        <w:numPr>
-          <w:ilvl w:val="3"/>
-          <w:numId w:val="1"/>
-        </w:numPr>
-      </w:pPr>
-      <w:r>
-        <w:t>Score based on ROIs</w:t>
-      </w:r>
-    </w:p>
-    <w:p>
-      <w:pPr>
-        <w:pStyle w:val="Lista"/>
-        <w:numPr>
-          <w:ilvl w:val="3"/>
-          <w:numId w:val="1"/>
-        </w:numPr>
-      </w:pPr>
-      <w:r>
-        <w:t>Score based on maintenance versus production</w:t>
-      </w:r>
-    </w:p>
-    <w:p>
-      <w:pPr>
-        <w:pStyle w:val="Lista"/>
-        <w:numPr>
-          <w:ilvl w:val="2"/>
-          <w:numId w:val="1"/>
-        </w:numPr>
-      </w:pPr>
-      <w:r>
-        <w:t>Improve relations</w:t>
-      </w:r>
-    </w:p>
-    <w:p>
-      <w:pPr>
-        <w:pStyle w:val="Lista"/>
-        <w:numPr>
-          <w:ilvl w:val="2"/>
-          <w:numId w:val="1"/>
-        </w:numPr>
-      </w:pPr>
-      <w:r>
-        <w:t>Planetary improvements</w:t>
-      </w:r>
-    </w:p>
-    <w:p>
-      <w:pPr>
-        <w:pStyle w:val="Lista"/>
-        <w:numPr>
-          <w:ilvl w:val="3"/>
-          <w:numId w:val="1"/>
-        </w:numPr>
-      </w:pPr>
-      <w:r>
-        <w:t>More/Bigger HQ needed (determine by queue size, distance to frontlines)</w:t>
-      </w:r>
-    </w:p>
-    <w:p>
-      <w:pPr>
-        <w:pStyle w:val="Lista"/>
-        <w:numPr>
-          <w:ilvl w:val="2"/>
-          <w:numId w:val="1"/>
-        </w:numPr>
-      </w:pPr>
-      <w:r>
-        <w:t>Save money</w:t>
-      </w:r>
-    </w:p>
-    <w:p>
-      <w:pPr>
-        <w:pStyle w:val="Lista"/>
-        <w:numPr>
-          <w:ilvl w:val="3"/>
-          <w:numId w:val="1"/>
-        </w:numPr>
-      </w:pPr>
-      <w:r>
-        <w:t>This should be a fixed, kind of low score, so it would only take meaningful priority if all other tasks become low priority themselves (peace, abundance, no un-colonized planets, etc.).</w:t>
-      </w:r>
-    </w:p>
-    <w:p>
-      <w:pPr>
-        <w:pStyle w:val="Lista"/>
-        <w:numPr>
-          <w:ilvl w:val="1"/>
-          <w:numId w:val="1"/>
-        </w:numPr>
-      </w:pPr>
-      <w:r>
-        <w:t>Use race/AI tendencies to weight them.</w:t>
-      </w:r>
-    </w:p>
-    <w:p>
-      <w:pPr>
-        <w:pStyle w:val="Lista"/>
-        <w:numPr>
-          <w:ilvl w:val="1"/>
-          <w:numId w:val="1"/>
-        </w:numPr>
-      </w:pPr>
-      <w:r>
-        <w:t>Merge with satisfaction aggregates to balance against building new units.</w:t>
-      </w:r>
-    </w:p>
-    <w:p>
-      <w:pPr>
-        <w:pStyle w:val="Lista"/>
-        <w:numPr>
-          <w:ilvl w:val="1"/>
-          <w:numId w:val="1"/>
-        </w:numPr>
-      </w:pPr>
-      <w:r>
-        <w:t>Combine with cross-empire matrix to weight universal needs</w:t>
-      </w:r>
-    </w:p>
-    <w:p>
-      <w:pPr>
-        <w:pStyle w:val="Lista"/>
-        <w:numPr>
-          <w:ilvl w:val="1"/>
-          <w:numId w:val="1"/>
-        </w:numPr>
-      </w:pPr>
-      <w:r>
-        <w:t>Distribute wealth accordingly to each category</w:t>
-      </w:r>
-    </w:p>
-    <w:p>
-      <w:pPr>
-        <w:pStyle w:val="Lista"/>
-        <w:numPr>
-          <w:ilvl w:val="2"/>
-          <w:numId w:val="1"/>
-        </w:numPr>
-      </w:pPr>
-      <w:r>
-        <w:t>Apply money directly to global efforts.</w:t>
-      </w:r>
-    </w:p>
-    <w:p>
-      <w:pPr>
-        <w:pStyle w:val="Lista"/>
-        <w:numPr>
-          <w:ilvl w:val="2"/>
-          <w:numId w:val="1"/>
-        </w:numPr>
-      </w:pPr>
-      <w:r>
-        <w:t>Use original unsatisfied needs to determine what to build and where.</w:t>
-      </w:r>
-    </w:p>
-    <w:p>
-      <w:pPr>
-        <w:pStyle w:val="Lista"/>
-        <w:numPr>
-          <w:ilvl w:val="3"/>
-          <w:numId w:val="1"/>
-        </w:numPr>
-      </w:pPr>
-      <w:r>
-        <w:t>Don't create queues more than 10 turns long.</w:t>
-      </w:r>
-    </w:p>
-    <w:p>
-      <w:pPr>
-        <w:pStyle w:val="Lista"/>
-        <w:numPr>
-          <w:ilvl w:val="3"/>
-          <w:numId w:val="1"/>
-        </w:numPr>
-      </w:pPr>
-      <w:r>
-        <w:t>If extra credits are left, save for HQ investments. This should work for when there are no HQ left and also, provide a nice gradient between a slight need for an HQ over many turns versus an urgent need.</w:t>
-      </w:r>
-    </w:p>
-    <w:p>
-      <w:pPr>
-        <w:pStyle w:val="Heading2"/>
-      </w:pPr>
-      <w:bookmarkStart w:id="89" w:name="_Toc271750076"/>
-      <w:r>
-        <w:t>Accumulators (code)</w:t>
-      </w:r>
-      <w:bookmarkEnd w:id="89"/>
-    </w:p>
-    <w:p>
-      <w:pPr>
-        <w:pStyle w:val="Lista"/>
-      </w:pPr>
-      <w:r>
-        <w:t xml:space="preserve">Empire </w:t>
-      </w:r>
-    </w:p>
-    <w:p>
-      <w:pPr>
-        <w:pStyle w:val="Lista"/>
-        <w:numPr>
-          <w:ilvl w:val="1"/>
-          <w:numId w:val="1"/>
-        </w:numPr>
-      </w:pPr>
-      <w:r>
-        <w:t>All outposts</w:t>
-      </w:r>
-    </w:p>
-    <w:p>
-      <w:pPr>
-        <w:pStyle w:val="Lista"/>
-        <w:numPr>
-          <w:ilvl w:val="2"/>
-          <w:numId w:val="1"/>
-        </w:numPr>
-      </w:pPr>
-      <w:r>
-        <w:t>Economy</w:t>
-      </w:r>
-    </w:p>
-    <w:p>
-      <w:pPr>
-        <w:pStyle w:val="Lista"/>
-        <w:numPr>
-          <w:ilvl w:val="2"/>
-          <w:numId w:val="1"/>
-        </w:numPr>
-      </w:pPr>
-      <w:r>
-        <w:t>Defense</w:t>
-      </w:r>
-    </w:p>
-    <w:p>
-      <w:pPr>
-        <w:pStyle w:val="Lista"/>
-        <w:numPr>
-          <w:ilvl w:val="1"/>
-          <w:numId w:val="1"/>
-        </w:numPr>
-      </w:pPr>
-      <w:r>
-        <w:t>Empty stars</w:t>
-      </w:r>
-    </w:p>
-    <w:p>
-      <w:pPr>
-        <w:pStyle w:val="Lista"/>
-        <w:numPr>
-          <w:ilvl w:val="2"/>
-          <w:numId w:val="1"/>
-        </w:numPr>
-      </w:pPr>
-      <w:r>
-        <w:t>Colonization</w:t>
-      </w:r>
-    </w:p>
-    <w:p>
-      <w:pPr>
-        <w:pStyle w:val="Lista"/>
-        <w:numPr>
-          <w:ilvl w:val="0"/>
-          <w:numId w:val="0"/>
-        </w:numPr>
-        <w:ind w:left="357" w:hanging="357"/>
-      </w:pPr>
-    </w:p>
-    <w:p>
-      <w:pPr>
-        <w:pStyle w:val="Lista"/>
-      </w:pPr>
-      <w:r>
-        <w:t xml:space="preserve">Calculate visibility </w:t>
-      </w:r>
-      <w:r>
-        <w:sym w:font="Wingdings" w:char="F0E0"/>
-      </w:r>
-      <w:r>
-        <w:t xml:space="preserve"> signal</w:t>
-      </w:r>
-    </w:p>
-    <w:p>
-      <w:pPr>
-        <w:pStyle w:val="Lista"/>
-        <w:numPr>
-          <w:ilvl w:val="1"/>
-          <w:numId w:val="1"/>
-        </w:numPr>
-      </w:pPr>
-      <w:r>
-        <w:t>Create perceived state</w:t>
-      </w:r>
-    </w:p>
-    <w:p>
-      <w:pPr>
-        <w:pStyle w:val="Lista"/>
-        <w:numPr>
-          <w:ilvl w:val="2"/>
-          <w:numId w:val="1"/>
-        </w:numPr>
-      </w:pPr>
-      <w:r>
-        <w:t>No need for classification (here)</w:t>
-      </w:r>
-    </w:p>
-    <w:p>
-      <w:pPr>
-        <w:pStyle w:val="Lista"/>
-        <w:numPr>
-          <w:ilvl w:val="1"/>
-          <w:numId w:val="1"/>
-        </w:numPr>
-      </w:pPr>
-      <w:r>
-        <w:t>Create AI tasks</w:t>
-      </w:r>
-    </w:p>
-    <w:p>
-      <w:pPr>
-        <w:pStyle w:val="Lista"/>
-        <w:numPr>
-          <w:ilvl w:val="2"/>
-          <w:numId w:val="1"/>
-        </w:numPr>
-      </w:pPr>
-      <w:r>
-        <w:t>Tasks on remembered state?</w:t>
-      </w:r>
-    </w:p>
-    <w:p>
-      <w:pPr>
-        <w:pStyle w:val="Lista"/>
-        <w:numPr>
-          <w:ilvl w:val="3"/>
-          <w:numId w:val="1"/>
-        </w:numPr>
-      </w:pPr>
-      <w:r>
-        <w:t>Need to store other state.</w:t>
-      </w:r>
-    </w:p>
-    <w:p>
-      <w:pPr>
-        <w:pStyle w:val="Lista"/>
-        <w:numPr>
-          <w:ilvl w:val="2"/>
-          <w:numId w:val="1"/>
-        </w:numPr>
-      </w:pPr>
-      <w:r>
-        <w:t>Classification required.</w:t>
-      </w:r>
-    </w:p>
-    <w:p>
-      <w:pPr>
-        <w:pStyle w:val="Heading1"/>
-      </w:pPr>
-      <w:bookmarkStart w:id="90" w:name="_Toc271750077"/>
-      <w:r>
-        <w:t>Sandbox</w:t>
+        <w:t xml:space="preserve">TTTV is a turn based game. Each turn consist on multiple phases, each restricted to operate over a specific set of events or behaviors. </w:t>
+      </w:r>
+    </w:p>
+    <w:p>
+      <w:pPr>
+        <w:pStyle w:val="Lista"/>
+      </w:pPr>
+      <w:r>
+        <w:t>Event resolution: All conflicts and scheduled events placed on the last turn are resolved.</w:t>
+      </w:r>
+    </w:p>
+    <w:p>
+      <w:pPr>
+        <w:pStyle w:val="Lista"/>
+      </w:pPr>
+      <w:r>
+        <w:t>State update: All objects are updated and the time moves forward.</w:t>
+      </w:r>
+    </w:p>
+    <w:p>
+      <w:pPr>
+        <w:pStyle w:val="Lista"/>
+      </w:pPr>
+      <w:r>
+        <w:t>Order placement: All players (human or AI) plan and place orders that will begin to take place on the next turn (some can last for more than one turn).</w:t>
+      </w:r>
+    </w:p>
+    <w:p>
+      <w:pPr>
+        <w:pStyle w:val="Heading3"/>
+      </w:pPr>
+      <w:bookmarkStart w:id="90" w:name="_Toc271750055"/>
+      <w:r>
+        <w:t>Possible Order</w:t>
       </w:r>
       <w:bookmarkEnd w:id="90"/>
-    </w:p>
-    <w:p>
-      <w:pPr>
-        <w:pStyle w:val="Heading2"/>
-        <w:rPr>
-          <w:rStyle w:val="Emphasis"/>
-        </w:rPr>
-      </w:pPr>
-      <w:bookmarkStart w:id="91" w:name="_Toc271750078"/>
-      <w:r>
-        <w:rPr>
-          <w:rStyle w:val="Emphasis"/>
-        </w:rPr>
-        <w:t>System Developments</w:t>
-      </w:r>
-      <w:bookmarkEnd w:id="91"/>
-    </w:p>
-    <w:p>
-      <w:pPr>
-        <w:pStyle w:val="Parrafonormal"/>
-      </w:pPr>
-      <w:r>
-        <w:t>While the main idea is to avoid the micromanagement associated with building things on each and every system, there are some special technologies that can be used to alter the "terrain", the way things interact on the main galaxy map. These are built from the map itself, by creating a global project financed at the empire level, but placed at a specific location. After selecting the system, options can be found to build these projects, indicating their cost and turns to be completed.</w:t>
-      </w:r>
-    </w:p>
-    <w:p>
-      <w:pPr>
-        <w:pStyle w:val="Parrafonormal"/>
-      </w:pPr>
-      <w:r>
-        <w:t>Ideally, system developments, as part of the galaxy landscape, should be seen on the galaxy map, and not hidden on a separate screen or menu. This need limits considerable the number of developments that should exist, as there is limited ways to visualize them without adding too much clutter. Also, only a single instance of each development can be built. A list of existing system developments follows, but details for each one of them can be found on the relevant parts of this document.</w:t>
-      </w:r>
-    </w:p>
-    <w:p>
-      <w:pPr>
-        <w:pStyle w:val="Lista"/>
-      </w:pPr>
-      <w:r>
-        <w:t>Colonization: transforms an outpost into a full-fledged outpost.</w:t>
-      </w:r>
-    </w:p>
-    <w:p>
-      <w:pPr>
-        <w:pStyle w:val="Lista"/>
-      </w:pPr>
-      <w:r>
-        <w:t>Shipyard Construction: creates a new basic shipyard in the selected system.</w:t>
-      </w:r>
-    </w:p>
-    <w:p>
-      <w:pPr>
-        <w:pStyle w:val="Lista"/>
-      </w:pPr>
-      <w:r>
-        <w:t>Gates</w:t>
-      </w:r>
-    </w:p>
-    <w:p>
-      <w:pPr>
-        <w:pStyle w:val="Lista"/>
-        <w:numPr>
-          <w:ilvl w:val="1"/>
-          <w:numId w:val="1"/>
-        </w:numPr>
-      </w:pPr>
-      <w:r>
-        <w:t>Hyperspace Gate: creates a gate allowing task forces with no gate technology to jump into hyperspace.</w:t>
-      </w:r>
-    </w:p>
-    <w:p>
-      <w:pPr>
-        <w:pStyle w:val="Lista"/>
-        <w:numPr>
-          <w:ilvl w:val="2"/>
-          <w:numId w:val="1"/>
-        </w:numPr>
-      </w:pPr>
-      <w:r>
-        <w:t>Can be upgraded with accelerators</w:t>
-      </w:r>
-    </w:p>
-    <w:p>
-      <w:pPr>
-        <w:pStyle w:val="Lista"/>
-        <w:numPr>
-          <w:ilvl w:val="1"/>
-          <w:numId w:val="1"/>
-        </w:numPr>
-        <w:rPr>
-          <w:rStyle w:val="Emphasis"/>
-        </w:rPr>
-      </w:pPr>
-      <w:r>
-        <w:t>Jump gates: creates a gate allowing task forces to jump to a system with another gate.</w:t>
-      </w:r>
-    </w:p>
-    <w:p>
-      <w:pPr>
-        <w:pStyle w:val="Parrafonormal"/>
-      </w:pPr>
-    </w:p>
-    <w:p>
-      <w:pPr>
-        <w:pStyle w:val="Heading2"/>
-      </w:pPr>
-      <w:bookmarkStart w:id="92" w:name="_Toc271750054"/>
-      <w:r>
-        <w:t>Turns</w:t>
-      </w:r>
-      <w:bookmarkEnd w:id="92"/>
-    </w:p>
-    <w:p>
-      <w:pPr>
-        <w:pStyle w:val="Parrafonormal"/>
-      </w:pPr>
-      <w:r>
-        <w:t xml:space="preserve">TTTV is a turn based game. Each turn consist on multiple phases, each restricted to operate over a specific set of events or behaviors. </w:t>
-      </w:r>
-    </w:p>
-    <w:p>
-      <w:pPr>
-        <w:pStyle w:val="Lista"/>
-      </w:pPr>
-      <w:r>
-        <w:t>Event resolution: All conflicts and scheduled events placed on the last turn are resolved.</w:t>
-      </w:r>
-    </w:p>
-    <w:p>
-      <w:pPr>
-        <w:pStyle w:val="Lista"/>
-      </w:pPr>
-      <w:r>
-        <w:t>State update: All objects are updated and the time moves forward.</w:t>
-      </w:r>
-    </w:p>
-    <w:p>
-      <w:pPr>
-        <w:pStyle w:val="Lista"/>
-      </w:pPr>
-      <w:r>
-        <w:t>Order placement: All players (human or AI) plan and place orders that will begin to take place on the next turn (some can last for more than one turn).</w:t>
-      </w:r>
-    </w:p>
-    <w:p>
-      <w:pPr>
-        <w:pStyle w:val="Heading3"/>
-      </w:pPr>
-      <w:bookmarkStart w:id="93" w:name="_Toc271750055"/>
-      <w:r>
-        <w:t>Possible Order</w:t>
-      </w:r>
-      <w:bookmarkEnd w:id="93"/>
     </w:p>
     <w:p>
       <w:pPr>
@@ -15704,24 +15519,24 @@
           <w:rStyle w:val="Emphasis"/>
         </w:rPr>
       </w:pPr>
-      <w:bookmarkStart w:id="94" w:name="_Toc271750057"/>
+      <w:bookmarkStart w:id="91" w:name="_Toc271750057"/>
       <w:r>
         <w:rPr>
           <w:rStyle w:val="Emphasis"/>
         </w:rPr>
         <w:t>Actions &amp; Events</w:t>
       </w:r>
-      <w:bookmarkEnd w:id="94"/>
+      <w:bookmarkEnd w:id="91"/>
     </w:p>
     <w:p>
       <w:pPr>
         <w:pStyle w:val="Heading3"/>
       </w:pPr>
-      <w:bookmarkStart w:id="95" w:name="_Toc271750058"/>
+      <w:bookmarkStart w:id="92" w:name="_Toc271750058"/>
       <w:r>
         <w:t>Context</w:t>
       </w:r>
-      <w:bookmarkEnd w:id="95"/>
+      <w:bookmarkEnd w:id="92"/>
     </w:p>
     <w:p>
       <w:pPr>
@@ -15819,11 +15634,11 @@
       <w:pPr>
         <w:pStyle w:val="Heading3"/>
       </w:pPr>
-      <w:bookmarkStart w:id="96" w:name="_Toc271750059"/>
+      <w:bookmarkStart w:id="93" w:name="_Toc271750059"/>
       <w:r>
         <w:t>Proposals</w:t>
       </w:r>
-      <w:bookmarkEnd w:id="96"/>
+      <w:bookmarkEnd w:id="93"/>
     </w:p>
     <w:p>
       <w:pPr>
@@ -15941,11 +15756,11 @@
       <w:pPr>
         <w:pStyle w:val="Heading3"/>
       </w:pPr>
-      <w:bookmarkStart w:id="97" w:name="_Toc271750060"/>
+      <w:bookmarkStart w:id="94" w:name="_Toc271750060"/>
       <w:r>
         <w:t>Event list</w:t>
       </w:r>
-      <w:bookmarkEnd w:id="97"/>
+      <w:bookmarkEnd w:id="94"/>
     </w:p>
     <w:p>
       <w:pPr>
@@ -16409,14 +16224,14 @@
           <w:rStyle w:val="Emphasis"/>
         </w:rPr>
       </w:pPr>
-      <w:bookmarkStart w:id="98" w:name="_Toc271750079"/>
+      <w:bookmarkStart w:id="95" w:name="_Toc271750079"/>
       <w:r>
         <w:rPr>
           <w:rStyle w:val="Emphasis"/>
         </w:rPr>
         <w:t>Spending</w:t>
       </w:r>
-      <w:bookmarkEnd w:id="98"/>
+      <w:bookmarkEnd w:id="95"/>
     </w:p>
     <w:tbl>
       <w:tblPr>
@@ -16873,11 +16688,11 @@
       <w:pPr>
         <w:pStyle w:val="Heading3"/>
       </w:pPr>
-      <w:bookmarkStart w:id="99" w:name="_Toc271750080"/>
+      <w:bookmarkStart w:id="96" w:name="_Toc271750080"/>
       <w:r>
         <w:t>Localized developments</w:t>
       </w:r>
-      <w:bookmarkEnd w:id="99"/>
+      <w:bookmarkEnd w:id="96"/>
     </w:p>
     <w:p>
       <w:pPr>
@@ -16983,137 +16798,137 @@
       <w:pPr>
         <w:pStyle w:val="Heading3"/>
       </w:pPr>
-      <w:bookmarkStart w:id="100" w:name="_Toc271750081"/>
+      <w:bookmarkStart w:id="97" w:name="_Toc271750081"/>
       <w:r>
         <w:t>Global</w:t>
       </w:r>
+      <w:bookmarkEnd w:id="97"/>
+    </w:p>
+    <w:p>
+      <w:pPr>
+        <w:pStyle w:val="Lista"/>
+      </w:pPr>
+      <w:r>
+        <w:t>Upgrade Ship Design</w:t>
+      </w:r>
+    </w:p>
+    <w:p>
+      <w:pPr>
+        <w:pStyle w:val="Heading2"/>
+      </w:pPr>
+      <w:bookmarkStart w:id="98" w:name="_Toc271750082"/>
+      <w:r>
+        <w:t>Races</w:t>
+      </w:r>
+      <w:bookmarkEnd w:id="98"/>
+    </w:p>
+    <w:p>
+      <w:pPr>
+        <w:pStyle w:val="Heading3"/>
+      </w:pPr>
+      <w:bookmarkStart w:id="99" w:name="_Toc271750083"/>
+      <w:r>
+        <w:t>Modifiers</w:t>
+      </w:r>
+      <w:bookmarkEnd w:id="99"/>
+    </w:p>
+    <w:p>
+      <w:pPr>
+        <w:pStyle w:val="Parrafonormal"/>
+      </w:pPr>
+      <w:r>
+        <w:t>Race modifiers should not be only about bonuses or penalties, they should hopefully be about different ways to play the game. Some ideas:</w:t>
+      </w:r>
+    </w:p>
+    <w:p>
+      <w:pPr>
+        <w:pStyle w:val="Heading4"/>
+      </w:pPr>
+      <w:r>
+        <w:t>Canibalization</w:t>
+      </w:r>
+    </w:p>
+    <w:p>
+      <w:pPr>
+        <w:pStyle w:val="Parrafonormal"/>
+      </w:pPr>
+      <w:r>
+        <w:t>The race consumes worlds. Constantly burn a system’s resources in exchange for a production bonus.</w:t>
+      </w:r>
+    </w:p>
+    <w:p>
+      <w:pPr>
+        <w:pStyle w:val="Heading4"/>
+      </w:pPr>
+      <w:r>
+        <w:t>Naturists</w:t>
+      </w:r>
+    </w:p>
+    <w:p>
+      <w:pPr>
+        <w:pStyle w:val="Parrafonormal"/>
+      </w:pPr>
+      <w:r>
+        <w:t>A planet only grows at his own pace (with local resources).</w:t>
+      </w:r>
+    </w:p>
+    <w:p>
+      <w:pPr>
+        <w:pStyle w:val="Lista"/>
+      </w:pPr>
+      <w:r>
+        <w:t>No maintenance?</w:t>
+      </w:r>
+    </w:p>
+    <w:p>
+      <w:pPr>
+        <w:pStyle w:val="Lista"/>
+      </w:pPr>
+      <w:r>
+        <w:t>Scavengers: learn tech from others after any combat.</w:t>
+      </w:r>
+    </w:p>
+    <w:p>
+      <w:pPr>
+        <w:pStyle w:val="Heading4"/>
+      </w:pPr>
+      <w:r>
+        <w:t>Morale</w:t>
+      </w:r>
+    </w:p>
+    <w:p>
+      <w:pPr>
+        <w:pStyle w:val="Parrafonormal"/>
+      </w:pPr>
+      <w:r>
+        <w:t>Bonus or penalty according to the abundance of space and good conditions. Good for new planets but limits the output of older outposts.</w:t>
+      </w:r>
+    </w:p>
+    <w:p>
+      <w:pPr>
+        <w:pStyle w:val="Heading4"/>
+      </w:pPr>
+      <w:r>
+        <w:t>Corruption</w:t>
+      </w:r>
+    </w:p>
+    <w:p>
+      <w:pPr>
+        <w:pStyle w:val="Parrafonormal"/>
+      </w:pPr>
+      <w:r>
+        <w:t>Production penalty based on the size of the empire. This is interesting since it can put larger empires in trouble, especially since there is not much of a balancing act other ways (bigger-&gt;better).</w:t>
+      </w:r>
+    </w:p>
+    <w:p>
+      <w:pPr>
+        <w:pStyle w:val="Heading2"/>
+      </w:pPr>
+      <w:bookmarkStart w:id="100" w:name="_Toc271750084"/>
+      <w:r>
+        <w:t>Empire Attributes</w:t>
+      </w:r>
       <w:bookmarkEnd w:id="100"/>
-    </w:p>
-    <w:p>
-      <w:pPr>
-        <w:pStyle w:val="Lista"/>
-      </w:pPr>
-      <w:r>
-        <w:t>Upgrade Ship Design</w:t>
-      </w:r>
-    </w:p>
-    <w:p>
-      <w:pPr>
-        <w:pStyle w:val="Heading2"/>
-      </w:pPr>
-      <w:bookmarkStart w:id="101" w:name="_Toc271750082"/>
-      <w:r>
-        <w:t>Races</w:t>
-      </w:r>
-      <w:bookmarkEnd w:id="101"/>
-    </w:p>
-    <w:p>
-      <w:pPr>
-        <w:pStyle w:val="Heading3"/>
-      </w:pPr>
-      <w:bookmarkStart w:id="102" w:name="_Toc271750083"/>
-      <w:r>
-        <w:t>Modifiers</w:t>
-      </w:r>
-      <w:bookmarkEnd w:id="102"/>
-    </w:p>
-    <w:p>
-      <w:pPr>
-        <w:pStyle w:val="Parrafonormal"/>
-      </w:pPr>
-      <w:r>
-        <w:t>Race modifiers should not be only about bonuses or penalties, they should hopefully be about different ways to play the game. Some ideas:</w:t>
-      </w:r>
-    </w:p>
-    <w:p>
-      <w:pPr>
-        <w:pStyle w:val="Heading4"/>
-      </w:pPr>
-      <w:r>
-        <w:t>Canibalization</w:t>
-      </w:r>
-    </w:p>
-    <w:p>
-      <w:pPr>
-        <w:pStyle w:val="Parrafonormal"/>
-      </w:pPr>
-      <w:r>
-        <w:t>The race consumes worlds. Constantly burn a system’s resources in exchange for a production bonus.</w:t>
-      </w:r>
-    </w:p>
-    <w:p>
-      <w:pPr>
-        <w:pStyle w:val="Heading4"/>
-      </w:pPr>
-      <w:r>
-        <w:t>Naturists</w:t>
-      </w:r>
-    </w:p>
-    <w:p>
-      <w:pPr>
-        <w:pStyle w:val="Parrafonormal"/>
-      </w:pPr>
-      <w:r>
-        <w:t>A planet only grows at his own pace (with local resources).</w:t>
-      </w:r>
-    </w:p>
-    <w:p>
-      <w:pPr>
-        <w:pStyle w:val="Lista"/>
-      </w:pPr>
-      <w:r>
-        <w:t>No maintenance?</w:t>
-      </w:r>
-    </w:p>
-    <w:p>
-      <w:pPr>
-        <w:pStyle w:val="Lista"/>
-      </w:pPr>
-      <w:r>
-        <w:t>Scavengers: learn tech from others after any combat.</w:t>
-      </w:r>
-    </w:p>
-    <w:p>
-      <w:pPr>
-        <w:pStyle w:val="Heading4"/>
-      </w:pPr>
-      <w:r>
-        <w:t>Morale</w:t>
-      </w:r>
-    </w:p>
-    <w:p>
-      <w:pPr>
-        <w:pStyle w:val="Parrafonormal"/>
-      </w:pPr>
-      <w:r>
-        <w:t>Bonus or penalty according to the abundance of space and good conditions. Good for new planets but limits the output of older outposts.</w:t>
-      </w:r>
-    </w:p>
-    <w:p>
-      <w:pPr>
-        <w:pStyle w:val="Heading4"/>
-      </w:pPr>
-      <w:r>
-        <w:t>Corruption</w:t>
-      </w:r>
-    </w:p>
-    <w:p>
-      <w:pPr>
-        <w:pStyle w:val="Parrafonormal"/>
-      </w:pPr>
-      <w:r>
-        <w:t>Production penalty based on the size of the empire. This is interesting since it can put larger empires in trouble, especially since there is not much of a balancing act other ways (bigger-&gt;better).</w:t>
-      </w:r>
-    </w:p>
-    <w:p>
-      <w:pPr>
-        <w:pStyle w:val="Heading2"/>
-      </w:pPr>
-      <w:bookmarkStart w:id="103" w:name="_Toc271750084"/>
-      <w:r>
-        <w:t>Empire Attributes</w:t>
-      </w:r>
-      <w:bookmarkEnd w:id="103"/>
     </w:p>
     <w:tbl>
       <w:tblPr>
@@ -18492,11 +18307,11 @@
       <w:pPr>
         <w:pStyle w:val="Heading3"/>
       </w:pPr>
-      <w:bookmarkStart w:id="104" w:name="_Toc271750085"/>
+      <w:bookmarkStart w:id="101" w:name="_Toc271750085"/>
       <w:r>
         <w:t>Fleet design</w:t>
       </w:r>
-      <w:bookmarkEnd w:id="104"/>
+      <w:bookmarkEnd w:id="101"/>
     </w:p>
     <w:p>
       <w:pPr>
@@ -18609,14 +18424,14 @@
           <w:rStyle w:val="Emphasis"/>
         </w:rPr>
       </w:pPr>
-      <w:bookmarkStart w:id="105" w:name="_Toc271750086"/>
+      <w:bookmarkStart w:id="102" w:name="_Toc271750086"/>
       <w:r>
         <w:rPr>
           <w:rStyle w:val="Emphasis"/>
         </w:rPr>
         <w:t>Space Combat</w:t>
       </w:r>
-      <w:bookmarkEnd w:id="105"/>
+      <w:bookmarkEnd w:id="102"/>
     </w:p>
     <w:p>
       <w:pPr>
@@ -20044,8 +19859,6 @@
       <w:r>
         <w:t>rithm</w:t>
       </w:r>
-      <w:bookmarkStart w:id="106" w:name="_GoBack"/>
-      <w:bookmarkEnd w:id="106"/>
       <w:r>
         <w:t>:</w:t>
       </w:r>
@@ -20152,13 +19965,7 @@
         </w:numPr>
       </w:pPr>
       <w:r>
-        <w:t>T</w:t>
-      </w:r>
-      <w:r>
-        <w:t>here was spending surplus last turn</w:t>
-      </w:r>
-      <w:r>
-        <w:t xml:space="preserve"> (the stars still growing are not spending enough)</w:t>
+        <w:t>There was spending surplus last turn (the stars still growing are not spending enough)</w:t>
       </w:r>
     </w:p>
     <w:p>
@@ -20177,12 +19984,64 @@
     </w:p>
     <w:p>
       <w:pPr>
+        <w:pStyle w:val="Heading4"/>
+      </w:pPr>
+      <w:r>
+        <w:t>Other interesting observations:</w:t>
+      </w:r>
+    </w:p>
+    <w:p>
+      <w:pPr>
+        <w:pStyle w:val="Lista"/>
+      </w:pPr>
+      <w:r>
+        <w:t xml:space="preserve">The need to colonize is really an </w:t>
+      </w:r>
+      <w:r>
+        <w:rPr>
+          <w:b/>
+        </w:rPr>
+        <w:t>economic</w:t>
+      </w:r>
+      <w:r>
+        <w:t xml:space="preserve"> need!</w:t>
+      </w:r>
+    </w:p>
+    <w:p>
+      <w:pPr>
         <w:pStyle w:val="Lista"/>
         <w:numPr>
-          <w:ilvl w:val="0"/>
-          <w:numId w:val="0"/>
+          <w:ilvl w:val="1"/>
+          <w:numId w:val="1"/>
         </w:numPr>
       </w:pPr>
+      <w:r>
+        <w:t>Choice is between expanding or boosting the existing economy.</w:t>
+      </w:r>
+    </w:p>
+    <w:p>
+      <w:pPr>
+        <w:pStyle w:val="Lista"/>
+        <w:numPr>
+          <w:ilvl w:val="1"/>
+          <w:numId w:val="1"/>
+        </w:numPr>
+      </w:pPr>
+      <w:r>
+        <w:t>Score both independently and assign resources accordingly.</w:t>
+      </w:r>
+    </w:p>
+    <w:p>
+      <w:pPr>
+        <w:pStyle w:val="Lista"/>
+        <w:numPr>
+          <w:ilvl w:val="1"/>
+          <w:numId w:val="1"/>
+        </w:numPr>
+      </w:pPr>
+      <w:r>
+        <w:t>The importance of building a colony ship is contrasted with the importance of military ships.</w:t>
+      </w:r>
     </w:p>
     <w:sectPr>
       <w:footerReference w:type="first" r:id="rId13"/>
@@ -20315,7 +20174,7 @@
                                   <w:rStyle w:val="PageNumber"/>
                                   <w:noProof/>
                                 </w:rPr>
-                                <w:t>52</w:t>
+                                <w:t>35</w:t>
                               </w:r>
                               <w:r>
                                 <w:rPr>
@@ -20394,7 +20253,7 @@
                             <w:rStyle w:val="PageNumber"/>
                             <w:noProof/>
                           </w:rPr>
-                          <w:t>52</w:t>
+                          <w:t>35</w:t>
                         </w:r>
                         <w:r>
                           <w:rPr>
@@ -20794,6 +20653,22 @@
       </w:r>
       <w:r>
         <w:t xml:space="preserve"> An alternative was the one with less trust. While easy to implement, but it complicated granularity when choosing trust, created border cases in case of ties and could be easily exploited to choose which fleet should receive the damage and which one could attack safely.</w:t>
+      </w:r>
+    </w:p>
+  </w:footnote>
+  <w:footnote w:id="3">
+    <w:p>
+      <w:pPr>
+        <w:pStyle w:val="FootnoteText"/>
+      </w:pPr>
+      <w:r>
+        <w:rPr>
+          <w:rStyle w:val="FootnoteReference"/>
+        </w:rPr>
+        <w:footnoteRef/>
+      </w:r>
+      <w:r>
+        <w:t xml:space="preserve"> There are many ways to apply this idea, for instance, without selecting a single target for the bonus. There is some potential for instance is increasing my trust in two bitter enemies that engage each other (it makes me less likely to participate while they weaken each other)</w:t>
       </w:r>
     </w:p>
   </w:footnote>
@@ -21846,46 +21721,6 @@
       <w:szCs w:val="16"/>
     </w:rPr>
   </w:style>
-  <w:style w:type="paragraph" w:styleId="Title">
-    <w:name w:val="Title"/>
-    <w:aliases w:val="Title 1"/>
-    <w:basedOn w:val="Normal"/>
-    <w:next w:val="Normal"/>
-    <w:link w:val="TitleChar"/>
-    <w:uiPriority w:val="98"/>
-    <w:qFormat/>
-    <w:rsid w:val="00BF6486"/>
-    <w:pPr>
-      <w:spacing w:after="120" w:line="240" w:lineRule="auto"/>
-      <w:jc w:val="right"/>
-    </w:pPr>
-    <w:rPr>
-      <w:rFonts w:ascii="Cambria" w:eastAsia="Times New Roman" w:hAnsi="Cambria"/>
-      <w:smallCaps/>
-      <w:color w:val="990000"/>
-      <w:spacing w:val="5"/>
-      <w:kern w:val="28"/>
-      <w:sz w:val="40"/>
-      <w:szCs w:val="52"/>
-    </w:rPr>
-  </w:style>
-  <w:style w:type="character" w:customStyle="1" w:styleId="TitleChar">
-    <w:name w:val="Title Char"/>
-    <w:aliases w:val="Title 1 Char"/>
-    <w:basedOn w:val="DefaultParagraphFont"/>
-    <w:link w:val="Title"/>
-    <w:uiPriority w:val="98"/>
-    <w:rsid w:val="00BF6486"/>
-    <w:rPr>
-      <w:rFonts w:ascii="Cambria" w:eastAsia="Times New Roman" w:hAnsi="Cambria" w:cs="Times New Roman"/>
-      <w:smallCaps/>
-      <w:color w:val="990000"/>
-      <w:spacing w:val="5"/>
-      <w:kern w:val="28"/>
-      <w:sz w:val="40"/>
-      <w:szCs w:val="52"/>
-    </w:rPr>
-  </w:style>
   <w:style w:type="paragraph" w:styleId="Subtitle">
     <w:name w:val="Subtitle"/>
     <w:aliases w:val="Title 2"/>
@@ -22678,7 +22513,6 @@
     <w:basedOn w:val="Normal"/>
     <w:link w:val="FootnoteTextChar"/>
     <w:uiPriority w:val="99"/>
-    <w:semiHidden/>
     <w:unhideWhenUsed/>
     <w:rsid w:val="00BF6486"/>
     <w:pPr>
@@ -22695,7 +22529,6 @@
     <w:basedOn w:val="DefaultParagraphFont"/>
     <w:link w:val="FootnoteText"/>
     <w:uiPriority w:val="99"/>
-    <w:semiHidden/>
     <w:rsid w:val="00BF6486"/>
     <w:rPr>
       <w:rFonts w:ascii="Times New Roman" w:eastAsia="Calibri" w:hAnsi="Times New Roman" w:cs="Times New Roman"/>
@@ -22707,7 +22540,6 @@
     <w:name w:val="footnote reference"/>
     <w:basedOn w:val="DefaultParagraphFont"/>
     <w:uiPriority w:val="99"/>
-    <w:semiHidden/>
     <w:unhideWhenUsed/>
     <w:rsid w:val="00BF6486"/>
     <w:rPr>
@@ -23449,46 +23281,6 @@
       <w:szCs w:val="16"/>
     </w:rPr>
   </w:style>
-  <w:style w:type="paragraph" w:styleId="Title">
-    <w:name w:val="Title"/>
-    <w:aliases w:val="Title 1"/>
-    <w:basedOn w:val="Normal"/>
-    <w:next w:val="Normal"/>
-    <w:link w:val="TitleChar"/>
-    <w:uiPriority w:val="98"/>
-    <w:qFormat/>
-    <w:rsid w:val="00BF6486"/>
-    <w:pPr>
-      <w:spacing w:after="120" w:line="240" w:lineRule="auto"/>
-      <w:jc w:val="right"/>
-    </w:pPr>
-    <w:rPr>
-      <w:rFonts w:ascii="Cambria" w:eastAsia="Times New Roman" w:hAnsi="Cambria"/>
-      <w:smallCaps/>
-      <w:color w:val="990000"/>
-      <w:spacing w:val="5"/>
-      <w:kern w:val="28"/>
-      <w:sz w:val="40"/>
-      <w:szCs w:val="52"/>
-    </w:rPr>
-  </w:style>
-  <w:style w:type="character" w:customStyle="1" w:styleId="TitleChar">
-    <w:name w:val="Title Char"/>
-    <w:aliases w:val="Title 1 Char"/>
-    <w:basedOn w:val="DefaultParagraphFont"/>
-    <w:link w:val="Title"/>
-    <w:uiPriority w:val="98"/>
-    <w:rsid w:val="00BF6486"/>
-    <w:rPr>
-      <w:rFonts w:ascii="Cambria" w:eastAsia="Times New Roman" w:hAnsi="Cambria" w:cs="Times New Roman"/>
-      <w:smallCaps/>
-      <w:color w:val="990000"/>
-      <w:spacing w:val="5"/>
-      <w:kern w:val="28"/>
-      <w:sz w:val="40"/>
-      <w:szCs w:val="52"/>
-    </w:rPr>
-  </w:style>
   <w:style w:type="paragraph" w:styleId="Subtitle">
     <w:name w:val="Subtitle"/>
     <w:aliases w:val="Title 2"/>
@@ -24281,7 +24073,6 @@
     <w:basedOn w:val="Normal"/>
     <w:link w:val="FootnoteTextChar"/>
     <w:uiPriority w:val="99"/>
-    <w:semiHidden/>
     <w:unhideWhenUsed/>
     <w:rsid w:val="00BF6486"/>
     <w:pPr>
@@ -24298,7 +24089,6 @@
     <w:basedOn w:val="DefaultParagraphFont"/>
     <w:link w:val="FootnoteText"/>
     <w:uiPriority w:val="99"/>
-    <w:semiHidden/>
     <w:rsid w:val="00BF6486"/>
     <w:rPr>
       <w:rFonts w:ascii="Times New Roman" w:eastAsia="Calibri" w:hAnsi="Times New Roman" w:cs="Times New Roman"/>
@@ -24310,7 +24100,6 @@
     <w:name w:val="footnote reference"/>
     <w:basedOn w:val="DefaultParagraphFont"/>
     <w:uiPriority w:val="99"/>
-    <w:semiHidden/>
     <w:unhideWhenUsed/>
     <w:rsid w:val="00BF6486"/>
     <w:rPr>

</xml_diff>

<commit_message>
Started work on incentives.
</commit_message>
<xml_diff>
--- a/docs/To Tame The Void - Design.docx
+++ b/docs/To Tame The Void - Design.docx
@@ -6748,13 +6748,7 @@
                 <w:rPr>
                   <w:rFonts w:ascii="Cambria Math" w:hAnsi="Cambria Math"/>
                 </w:rPr>
-                <m:t>starCond</m:t>
-              </m:r>
-              <m:r>
-                <w:rPr>
-                  <w:rFonts w:ascii="Cambria Math" w:hAnsi="Cambria Math"/>
-                </w:rPr>
-                <m:t>itions-</m:t>
+                <m:t>starConditions-</m:t>
               </m:r>
               <m:f>
                 <m:fPr>
@@ -10985,8 +10979,6 @@
               </w:rPr>
               <w:t>Basic main menu</w:t>
             </w:r>
-            <w:bookmarkStart w:id="69" w:name="_GoBack"/>
-            <w:bookmarkEnd w:id="69"/>
           </w:p>
         </w:tc>
         <w:tc>
@@ -12195,135 +12187,135 @@
       <w:pPr>
         <w:pStyle w:val="Heading1"/>
       </w:pPr>
-      <w:bookmarkStart w:id="70" w:name="_Toc271750050"/>
+      <w:bookmarkStart w:id="69" w:name="_Toc271750050"/>
       <w:r>
         <w:t>Turn &amp; Event Processing</w:t>
       </w:r>
+      <w:bookmarkEnd w:id="69"/>
+    </w:p>
+    <w:p>
+      <w:pPr>
+        <w:pStyle w:val="Heading2"/>
+      </w:pPr>
+      <w:bookmarkStart w:id="70" w:name="_Toc271750051"/>
+      <w:r>
+        <w:t>State</w:t>
+      </w:r>
       <w:bookmarkEnd w:id="70"/>
     </w:p>
     <w:p>
       <w:pPr>
-        <w:pStyle w:val="Heading2"/>
-      </w:pPr>
-      <w:bookmarkStart w:id="71" w:name="_Toc271750051"/>
-      <w:r>
-        <w:t>State</w:t>
+        <w:pStyle w:val="Heading3"/>
+      </w:pPr>
+      <w:bookmarkStart w:id="71" w:name="_Toc271750052"/>
+      <w:r>
+        <w:t>Concepts</w:t>
       </w:r>
       <w:bookmarkEnd w:id="71"/>
     </w:p>
     <w:p>
       <w:pPr>
+        <w:pStyle w:val="Heading4"/>
+      </w:pPr>
+      <w:r>
+        <w:t>The true state</w:t>
+      </w:r>
+    </w:p>
+    <w:p>
+      <w:pPr>
+        <w:pStyle w:val="Parrafonormal"/>
+      </w:pPr>
+      <w:r>
+        <w:t>This can be considered the shared, true state. It includes everything going on in the galaxy.</w:t>
+      </w:r>
+    </w:p>
+    <w:p>
+      <w:pPr>
+        <w:pStyle w:val="Heading4"/>
+      </w:pPr>
+      <w:r>
+        <w:t>Visibility</w:t>
+      </w:r>
+    </w:p>
+    <w:p>
+      <w:pPr>
+        <w:pStyle w:val="Parrafonormal"/>
+      </w:pPr>
+      <w:r>
+        <w:t>Visibility corresponds to one or more locations on the true state, visible to a given empire. Locations correspond to stars and lanes. Visibility is limited to those the current location of a colony or unit (either lane or star) and if orbiting a star also those lanes who reach it. This is a good and practical tradeoff, which also plays well with the fact that we want hidden agents to play an important role. There is no such thing as sensors capable to detect things several light-years away, which is also more realistic.</w:t>
+      </w:r>
+    </w:p>
+    <w:p>
+      <w:pPr>
+        <w:pStyle w:val="Heading4"/>
+      </w:pPr>
+      <w:r>
+        <w:t>Perceived State</w:t>
+      </w:r>
+    </w:p>
+    <w:p>
+      <w:pPr>
+        <w:pStyle w:val="Parrafonormal"/>
+      </w:pPr>
+      <w:r>
+        <w:t>This is the state of things as perceived by a single player/empire. The perceived state is a mix of the things that were visible (some of which can be remembered), the things that are currently visible and new actions taken by the player this turn.</w:t>
+      </w:r>
+    </w:p>
+    <w:p>
+      <w:pPr>
+        <w:pStyle w:val="Heading4"/>
+      </w:pPr>
+      <w:r>
+        <w:t>Decisions</w:t>
+      </w:r>
+    </w:p>
+    <w:p>
+      <w:pPr>
+        <w:pStyle w:val="Parrafonormal"/>
+      </w:pPr>
+      <w:r>
+        <w:t xml:space="preserve">A player, by analyzing the perceived state, need to decide what to do in order to win the game. Possible decisions include queuing new units to be built, colonizing a place, starting projects on a given colony, moving task forces around, etc. </w:t>
+      </w:r>
+      <w:r>
+        <w:t>Decisions will in turn</w:t>
+      </w:r>
+      <w:r>
+        <w:t xml:space="preserve"> issue commands to the relevant entities or create new entities. These changes exist immediately, but no progress will be made till the turn advances.</w:t>
+      </w:r>
+    </w:p>
+    <w:p>
+      <w:pPr>
+        <w:pStyle w:val="Heading4"/>
+      </w:pPr>
+      <w:r>
+        <w:t>Events / Options</w:t>
+      </w:r>
+    </w:p>
+    <w:p>
+      <w:pPr>
+        <w:pStyle w:val="Parrafonormal"/>
+      </w:pPr>
+      <w:r>
+        <w:t>As a result of previous decisions (or randomly), diverse events can take place. Some events involve immediate consequences, like two fleets engaging in combat. A second set of events will have no direct consequence, but will enable or disable a player from making certain decisions, for instance, a colony ship leaving a star will remove the option to colonize it.</w:t>
+      </w:r>
+    </w:p>
+    <w:p>
+      <w:pPr>
+        <w:pStyle w:val="Parrafonormal"/>
+      </w:pPr>
+      <w:r>
+        <w:t>Events have a given precedence. For instance, the option to colonize cannot be determined before space battles are resolved, as the colony ship might be destroyed.</w:t>
+      </w:r>
+    </w:p>
+    <w:p>
+      <w:pPr>
         <w:pStyle w:val="Heading3"/>
       </w:pPr>
-      <w:bookmarkStart w:id="72" w:name="_Toc271750052"/>
-      <w:r>
-        <w:t>Concepts</w:t>
+      <w:bookmarkStart w:id="72" w:name="_Toc271750053"/>
+      <w:r>
+        <w:t>Procedure</w:t>
       </w:r>
       <w:bookmarkEnd w:id="72"/>
-    </w:p>
-    <w:p>
-      <w:pPr>
-        <w:pStyle w:val="Heading4"/>
-      </w:pPr>
-      <w:r>
-        <w:t>The true state</w:t>
-      </w:r>
-    </w:p>
-    <w:p>
-      <w:pPr>
-        <w:pStyle w:val="Parrafonormal"/>
-      </w:pPr>
-      <w:r>
-        <w:t>This can be considered the shared, true state. It includes everything going on in the galaxy.</w:t>
-      </w:r>
-    </w:p>
-    <w:p>
-      <w:pPr>
-        <w:pStyle w:val="Heading4"/>
-      </w:pPr>
-      <w:r>
-        <w:t>Visibility</w:t>
-      </w:r>
-    </w:p>
-    <w:p>
-      <w:pPr>
-        <w:pStyle w:val="Parrafonormal"/>
-      </w:pPr>
-      <w:r>
-        <w:t>Visibility corresponds to one or more locations on the true state, visible to a given empire. Locations correspond to stars and lanes. Visibility is limited to those the current location of a colony or unit (either lane or star) and if orbiting a star also those lanes who reach it. This is a good and practical tradeoff, which also plays well with the fact that we want hidden agents to play an important role. There is no such thing as sensors capable to detect things several light-years away, which is also more realistic.</w:t>
-      </w:r>
-    </w:p>
-    <w:p>
-      <w:pPr>
-        <w:pStyle w:val="Heading4"/>
-      </w:pPr>
-      <w:r>
-        <w:t>Perceived State</w:t>
-      </w:r>
-    </w:p>
-    <w:p>
-      <w:pPr>
-        <w:pStyle w:val="Parrafonormal"/>
-      </w:pPr>
-      <w:r>
-        <w:t>This is the state of things as perceived by a single player/empire. The perceived state is a mix of the things that were visible (some of which can be remembered), the things that are currently visible and new actions taken by the player this turn.</w:t>
-      </w:r>
-    </w:p>
-    <w:p>
-      <w:pPr>
-        <w:pStyle w:val="Heading4"/>
-      </w:pPr>
-      <w:r>
-        <w:t>Decisions</w:t>
-      </w:r>
-    </w:p>
-    <w:p>
-      <w:pPr>
-        <w:pStyle w:val="Parrafonormal"/>
-      </w:pPr>
-      <w:r>
-        <w:t xml:space="preserve">A player, by analyzing the perceived state, need to decide what to do in order to win the game. Possible decisions include queuing new units to be built, colonizing a place, starting projects on a given colony, moving task forces around, etc. </w:t>
-      </w:r>
-      <w:r>
-        <w:t>Decisions will in turn</w:t>
-      </w:r>
-      <w:r>
-        <w:t xml:space="preserve"> issue commands to the relevant entities or create new entities. These changes exist immediately, but no progress will be made till the turn advances.</w:t>
-      </w:r>
-    </w:p>
-    <w:p>
-      <w:pPr>
-        <w:pStyle w:val="Heading4"/>
-      </w:pPr>
-      <w:r>
-        <w:t>Events / Options</w:t>
-      </w:r>
-    </w:p>
-    <w:p>
-      <w:pPr>
-        <w:pStyle w:val="Parrafonormal"/>
-      </w:pPr>
-      <w:r>
-        <w:t>As a result of previous decisions (or randomly), diverse events can take place. Some events involve immediate consequences, like two fleets engaging in combat. A second set of events will have no direct consequence, but will enable or disable a player from making certain decisions, for instance, a colony ship leaving a star will remove the option to colonize it.</w:t>
-      </w:r>
-    </w:p>
-    <w:p>
-      <w:pPr>
-        <w:pStyle w:val="Parrafonormal"/>
-      </w:pPr>
-      <w:r>
-        <w:t>Events have a given precedence. For instance, the option to colonize cannot be determined before space battles are resolved, as the colony ship might be destroyed.</w:t>
-      </w:r>
-    </w:p>
-    <w:p>
-      <w:pPr>
-        <w:pStyle w:val="Heading3"/>
-      </w:pPr>
-      <w:bookmarkStart w:id="73" w:name="_Toc271750053"/>
-      <w:r>
-        <w:t>Procedure</w:t>
-      </w:r>
-      <w:bookmarkEnd w:id="73"/>
     </w:p>
     <w:p>
       <w:pPr>
@@ -12503,7 +12495,7 @@
       <w:pPr>
         <w:pStyle w:val="Heading3"/>
       </w:pPr>
-      <w:bookmarkStart w:id="74" w:name="_Toc271750056"/>
+      <w:bookmarkStart w:id="73" w:name="_Toc271750056"/>
       <w:r>
         <w:t xml:space="preserve">List of </w:t>
       </w:r>
@@ -12663,7 +12655,7 @@
       <w:r>
         <w:t>Step details</w:t>
       </w:r>
-      <w:bookmarkEnd w:id="74"/>
+      <w:bookmarkEnd w:id="73"/>
     </w:p>
     <w:p>
       <w:pPr>
@@ -13048,33 +13040,43 @@
       <w:pPr>
         <w:pStyle w:val="Heading1"/>
       </w:pPr>
-      <w:bookmarkStart w:id="75" w:name="_Toc271750061"/>
+      <w:bookmarkStart w:id="74" w:name="_Toc271750061"/>
       <w:r>
         <w:t>Interfaces</w:t>
       </w:r>
+      <w:bookmarkEnd w:id="74"/>
+    </w:p>
+    <w:p>
+      <w:pPr>
+        <w:pStyle w:val="Parrafonormal"/>
+      </w:pPr>
+      <w:r>
+        <w:t xml:space="preserve">In general: allow </w:t>
+      </w:r>
+      <w:r>
+        <w:t>using</w:t>
+      </w:r>
+      <w:r>
+        <w:t xml:space="preserve"> space to hide the control, in order to be able to create routes or check the map easily.</w:t>
+      </w:r>
+    </w:p>
+    <w:p>
+      <w:pPr>
+        <w:pStyle w:val="Heading2"/>
+      </w:pPr>
+      <w:bookmarkStart w:id="75" w:name="_Toc271750062"/>
+      <w:r>
+        <w:t>The star control</w:t>
+      </w:r>
       <w:bookmarkEnd w:id="75"/>
     </w:p>
     <w:p>
       <w:pPr>
-        <w:pStyle w:val="Parrafonormal"/>
-      </w:pPr>
-      <w:r>
-        <w:t xml:space="preserve">In general: allow </w:t>
-      </w:r>
-      <w:r>
-        <w:t>using</w:t>
-      </w:r>
-      <w:r>
-        <w:t xml:space="preserve"> space to hide the control, in order to be able to create routes or check the map easily.</w:t>
-      </w:r>
-    </w:p>
-    <w:p>
-      <w:pPr>
-        <w:pStyle w:val="Heading2"/>
-      </w:pPr>
-      <w:bookmarkStart w:id="76" w:name="_Toc271750062"/>
-      <w:r>
-        <w:t>The star control</w:t>
+        <w:pStyle w:val="Heading3"/>
+      </w:pPr>
+      <w:bookmarkStart w:id="76" w:name="_Toc271750063"/>
+      <w:r>
+        <w:t>Overview</w:t>
       </w:r>
       <w:bookmarkEnd w:id="76"/>
     </w:p>
@@ -13082,21 +13084,11 @@
       <w:pPr>
         <w:pStyle w:val="Heading3"/>
       </w:pPr>
-      <w:bookmarkStart w:id="77" w:name="_Toc271750063"/>
-      <w:r>
-        <w:t>Overview</w:t>
+      <w:bookmarkStart w:id="77" w:name="_Toc271750064"/>
+      <w:r>
+        <w:t>Actions</w:t>
       </w:r>
       <w:bookmarkEnd w:id="77"/>
-    </w:p>
-    <w:p>
-      <w:pPr>
-        <w:pStyle w:val="Heading3"/>
-      </w:pPr>
-      <w:bookmarkStart w:id="78" w:name="_Toc271750064"/>
-      <w:r>
-        <w:t>Actions</w:t>
-      </w:r>
-      <w:bookmarkEnd w:id="78"/>
     </w:p>
     <w:p>
       <w:pPr>
@@ -13352,11 +13344,11 @@
       <w:pPr>
         <w:pStyle w:val="Heading2"/>
       </w:pPr>
-      <w:bookmarkStart w:id="79" w:name="_Toc271750065"/>
+      <w:bookmarkStart w:id="78" w:name="_Toc271750065"/>
       <w:r>
         <w:t>The fleet control</w:t>
       </w:r>
-      <w:bookmarkEnd w:id="79"/>
+      <w:bookmarkEnd w:id="78"/>
     </w:p>
     <w:p>
       <w:pPr>
@@ -13454,11 +13446,11 @@
       <w:pPr>
         <w:pStyle w:val="Heading2"/>
       </w:pPr>
-      <w:bookmarkStart w:id="80" w:name="_Toc271750066"/>
+      <w:bookmarkStart w:id="79" w:name="_Toc271750066"/>
       <w:r>
         <w:t>The IHQ control</w:t>
       </w:r>
-      <w:bookmarkEnd w:id="80"/>
+      <w:bookmarkEnd w:id="79"/>
     </w:p>
     <w:p>
       <w:pPr>
@@ -13509,238 +13501,238 @@
       <w:pPr>
         <w:pStyle w:val="Heading1"/>
       </w:pPr>
-      <w:bookmarkStart w:id="81" w:name="_Toc271750067"/>
+      <w:bookmarkStart w:id="80" w:name="_Toc271750067"/>
       <w:r>
         <w:t>AI</w:t>
       </w:r>
+      <w:bookmarkEnd w:id="80"/>
+    </w:p>
+    <w:p>
+      <w:pPr>
+        <w:pStyle w:val="Heading2"/>
+      </w:pPr>
+      <w:bookmarkStart w:id="81" w:name="_Toc271750068"/>
+      <w:r>
+        <w:t>Pre-requirements</w:t>
+      </w:r>
       <w:bookmarkEnd w:id="81"/>
     </w:p>
     <w:p>
       <w:pPr>
+        <w:pStyle w:val="Lista"/>
+      </w:pPr>
+      <w:r>
+        <w:t>Path and distance calculations: There needs to be an easy way to map a task against a fleet or object to execute it. Distance is important to determine the best object to execute the task.</w:t>
+      </w:r>
+    </w:p>
+    <w:p>
+      <w:pPr>
+        <w:pStyle w:val="Lista"/>
+      </w:pPr>
+      <w:r>
+        <w:t>Visibility: tasks cannot be created in cases where empires are not aware of them. The AI needs to be able to quickly evaluate the visibility of stars and fleets. Visibility may involve remembering something seen in the past.</w:t>
+      </w:r>
+    </w:p>
+    <w:p>
+      <w:pPr>
         <w:pStyle w:val="Heading2"/>
       </w:pPr>
-      <w:bookmarkStart w:id="82" w:name="_Toc271750068"/>
-      <w:r>
-        <w:t>Pre-requirements</w:t>
+      <w:bookmarkStart w:id="82" w:name="_Toc271750069"/>
+      <w:r>
+        <w:t>Production Assignment</w:t>
       </w:r>
       <w:bookmarkEnd w:id="82"/>
     </w:p>
     <w:p>
       <w:pPr>
-        <w:pStyle w:val="Lista"/>
-      </w:pPr>
-      <w:r>
-        <w:t>Path and distance calculations: There needs to be an easy way to map a task against a fleet or object to execute it. Distance is important to determine the best object to execute the task.</w:t>
-      </w:r>
-    </w:p>
-    <w:p>
-      <w:pPr>
-        <w:pStyle w:val="Lista"/>
-      </w:pPr>
-      <w:r>
-        <w:t>Visibility: tasks cannot be created in cases where empires are not aware of them. The AI needs to be able to quickly evaluate the visibility of stars and fleets. Visibility may involve remembering something seen in the past.</w:t>
+        <w:pStyle w:val="Parrafonormal"/>
+      </w:pPr>
+      <w:r>
+        <w:t xml:space="preserve">The first part of the AI is the allocation of production for distinct purposes. Resources can be assigned to each area (combat, technology, growth, agents, savings, expansion, exploration, etc.). </w:t>
+      </w:r>
+    </w:p>
+    <w:p>
+      <w:pPr>
+        <w:pStyle w:val="Parrafonormal"/>
+      </w:pPr>
+      <w:r>
+        <w:t>The algorithm will be based on incentives. The events and circumstances of each turn will produce more incentives to one area or another. Each incentive created has a weight, which will then decay over time at a specific rate for that type of incentive. Some example incentives are:</w:t>
+      </w:r>
+    </w:p>
+    <w:p>
+      <w:pPr>
+        <w:pStyle w:val="Lista"/>
+      </w:pPr>
+      <w:r>
+        <w:t>An intrinsic tendency by an empire to prioritize growth over expansion, which is constant and does not decay.</w:t>
+      </w:r>
+    </w:p>
+    <w:p>
+      <w:pPr>
+        <w:pStyle w:val="Lista"/>
+      </w:pPr>
+      <w:r>
+        <w:t>The fact that there was not enough shipyards to spend the production assigned to units, which will decay over 5 turns.</w:t>
+      </w:r>
+    </w:p>
+    <w:p>
+      <w:pPr>
+        <w:pStyle w:val="Lista"/>
+      </w:pPr>
+      <w:r>
+        <w:t>The fact that another empire is weak, and could be obliterated for his territory.</w:t>
+      </w:r>
+    </w:p>
+    <w:p>
+      <w:pPr>
+        <w:pStyle w:val="Lista"/>
+      </w:pPr>
+      <w:r>
+        <w:t>The fact that another empire is much more advanced technologically, so the AI needs to catch up.</w:t>
+      </w:r>
+    </w:p>
+    <w:p>
+      <w:pPr>
+        <w:pStyle w:val="Lista"/>
+      </w:pPr>
+      <w:r>
+        <w:t>The fact that there is a nice star that can be colonized.</w:t>
+      </w:r>
+    </w:p>
+    <w:p>
+      <w:pPr>
+        <w:pStyle w:val="Lista"/>
+      </w:pPr>
+      <w:r>
+        <w:t>The fact that very little of the galaxy is known, so we need to explore more.</w:t>
+      </w:r>
+    </w:p>
+    <w:p>
+      <w:pPr>
+        <w:pStyle w:val="Lista"/>
+      </w:pPr>
+      <w:r>
+        <w:t>The fact that a juicy new star was explored, which begs to be colonized.</w:t>
+      </w:r>
+    </w:p>
+    <w:p>
+      <w:pPr>
+        <w:pStyle w:val="Lista"/>
+      </w:pPr>
+      <w:r>
+        <w:t>Etc.</w:t>
+      </w:r>
+    </w:p>
+    <w:p>
+      <w:pPr>
+        <w:pStyle w:val="Parrafonormal"/>
+      </w:pPr>
+      <w:r>
+        <w:t>In fact, incentives can be very varied, and come from different sources. Also, recurring events that continue over many turns would produce several incentives of the same type, so the AI does not seem to react only to short-term stimuli. This has to be carefully tuned along with decay rates to also avoid some concerns to become overwhelming.</w:t>
+      </w:r>
+    </w:p>
+    <w:p>
+      <w:pPr>
+        <w:pStyle w:val="Parrafonormal"/>
+      </w:pPr>
+      <w:r>
+        <w:t>Once all incentives have been created, they are added up. This in turn produces a series of positive or negative values assigned to each area where resources can be allocated. Negative numbers are converted to zero (we don’t actively destroy previous investments) and the remaining positive values are normalized to obtain percentages. The corresponding amount of production is then allocated to each area.</w:t>
+      </w:r>
+    </w:p>
+    <w:p>
+      <w:pPr>
+        <w:pStyle w:val="Heading3"/>
+      </w:pPr>
+      <w:bookmarkStart w:id="83" w:name="_Toc271750070"/>
+      <w:r>
+        <w:t>Allocation amount</w:t>
+      </w:r>
+      <w:bookmarkEnd w:id="83"/>
+    </w:p>
+    <w:p>
+      <w:pPr>
+        <w:pStyle w:val="Parrafonormal"/>
+      </w:pPr>
+      <w:r>
+        <w:t xml:space="preserve">The amount of production to allocate on any given turn will depend on the urgency of the situation. In general, the amount of production that </w:t>
+      </w:r>
+      <w:r>
+        <w:rPr>
+          <w:rStyle w:val="Strong"/>
+        </w:rPr>
+        <w:t>can</w:t>
+      </w:r>
+      <w:r>
+        <w:t xml:space="preserve"> or </w:t>
+      </w:r>
+      <w:r>
+        <w:rPr>
+          <w:rStyle w:val="Strong"/>
+        </w:rPr>
+        <w:t>should</w:t>
+      </w:r>
+      <w:r>
+        <w:t xml:space="preserve"> be spent is proportional to what is being invested, and it makes sense to grow this capacity organically turn over turn. We don’t want to run our reserve to the ground nor to put all our production in savings.</w:t>
+      </w:r>
+    </w:p>
+    <w:p>
+      <w:pPr>
+        <w:pStyle w:val="Parrafonormal"/>
+      </w:pPr>
+      <w:r>
+        <w:t>The AI could by default spend the entire turn’s production, multiplying this by a value that would depend on how many turns of production are currently in the reserve and what was the total value of all incentives before normalization (a measure of the urgency of the situation). This will keep the reserve at a reasonable, but low amount.</w:t>
+      </w:r>
+    </w:p>
+    <w:p>
+      <w:pPr>
+        <w:pStyle w:val="Heading3"/>
+      </w:pPr>
+      <w:bookmarkStart w:id="84" w:name="_Toc271750071"/>
+      <w:r>
+        <w:t>Overshooting and undershooting</w:t>
+      </w:r>
+      <w:bookmarkEnd w:id="84"/>
+      <w:r>
+        <w:t xml:space="preserve"> </w:t>
+      </w:r>
+    </w:p>
+    <w:p>
+      <w:pPr>
+        <w:pStyle w:val="Parrafonormal"/>
+      </w:pPr>
+      <w:r>
+        <w:t>In many circumstances, the resulting allocation by any given category might turn out to be too little or too much. In these cases, the AI can react by changing the internal strategy pertaining to a given area to adjust to the difference, while generating additional incentives that can correct resource assignment in the future. Examples are:</w:t>
+      </w:r>
+    </w:p>
+    <w:p>
+      <w:pPr>
+        <w:pStyle w:val="Lista"/>
+      </w:pPr>
+      <w:r>
+        <w:t>Too much money is assigned for growth, but it could not be spent under the current configuration. The AI might as a result decide to enable the use of the reserve to boost production. If it is already enabled, it might decide to increase the return of investment limit. Separately, it might produce a disincentive to future expenditure on growth, which would affect the allocation next turn.</w:t>
+      </w:r>
+    </w:p>
+    <w:p>
+      <w:pPr>
+        <w:pStyle w:val="Lista"/>
+      </w:pPr>
+      <w:r>
+        <w:t>A significant amount of money is assigned for ship building, but there are not enough shipyards to spend it all. Building a new shipyard is an expensive proposition, and should be postponed if possible. The AI might create a small incentive to receive more funds for a new shipyard. Over many turns, unused allocation to ship building can increase, up to a point where it can pay the per-turn expenses of the project. When this happens, a shipyard is built or upgraded (which one is a separate analysis by the AI).</w:t>
+      </w:r>
+    </w:p>
+    <w:p>
+      <w:pPr>
+        <w:pStyle w:val="Parrafonormal"/>
+      </w:pPr>
+      <w:r>
+        <w:t xml:space="preserve">There might be cases where several areas are underfunded, but since they would all produce additional incentives the assumption is that the normalization step will prevent extreme competition. This behavior is highly adaptive and might fluctuate from turn to turn, but it will hopefully remain close to an optimum. </w:t>
       </w:r>
     </w:p>
     <w:p>
       <w:pPr>
         <w:pStyle w:val="Heading2"/>
       </w:pPr>
-      <w:bookmarkStart w:id="83" w:name="_Toc271750069"/>
-      <w:r>
-        <w:t>Production Assignment</w:t>
-      </w:r>
-      <w:bookmarkEnd w:id="83"/>
-    </w:p>
-    <w:p>
-      <w:pPr>
-        <w:pStyle w:val="Parrafonormal"/>
-      </w:pPr>
-      <w:r>
-        <w:t xml:space="preserve">The first part of the AI is the allocation of production for distinct purposes. Resources can be assigned to each area (combat, technology, growth, agents, savings, expansion, exploration, etc.). </w:t>
-      </w:r>
-    </w:p>
-    <w:p>
-      <w:pPr>
-        <w:pStyle w:val="Parrafonormal"/>
-      </w:pPr>
-      <w:r>
-        <w:t>The algorithm will be based on incentives. The events and circumstances of each turn will produce more incentives to one area or another. Each incentive created has a weight, which will then decay over time at a specific rate for that type of incentive. Some example incentives are:</w:t>
-      </w:r>
-    </w:p>
-    <w:p>
-      <w:pPr>
-        <w:pStyle w:val="Lista"/>
-      </w:pPr>
-      <w:r>
-        <w:t>An intrinsic tendency by an empire to prioritize growth over expansion, which is constant and does not decay.</w:t>
-      </w:r>
-    </w:p>
-    <w:p>
-      <w:pPr>
-        <w:pStyle w:val="Lista"/>
-      </w:pPr>
-      <w:r>
-        <w:t>The fact that there was not enough shipyards to spend the production assigned to units, which will decay over 5 turns.</w:t>
-      </w:r>
-    </w:p>
-    <w:p>
-      <w:pPr>
-        <w:pStyle w:val="Lista"/>
-      </w:pPr>
-      <w:r>
-        <w:t>The fact that another empire is weak, and could be obliterated for his territory.</w:t>
-      </w:r>
-    </w:p>
-    <w:p>
-      <w:pPr>
-        <w:pStyle w:val="Lista"/>
-      </w:pPr>
-      <w:r>
-        <w:t>The fact that another empire is much more advanced technologically, so the AI needs to catch up.</w:t>
-      </w:r>
-    </w:p>
-    <w:p>
-      <w:pPr>
-        <w:pStyle w:val="Lista"/>
-      </w:pPr>
-      <w:r>
-        <w:t>The fact that there is a nice star that can be colonized.</w:t>
-      </w:r>
-    </w:p>
-    <w:p>
-      <w:pPr>
-        <w:pStyle w:val="Lista"/>
-      </w:pPr>
-      <w:r>
-        <w:t>The fact that very little of the galaxy is known, so we need to explore more.</w:t>
-      </w:r>
-    </w:p>
-    <w:p>
-      <w:pPr>
-        <w:pStyle w:val="Lista"/>
-      </w:pPr>
-      <w:r>
-        <w:t>The fact that a juicy new star was explored, which begs to be colonized.</w:t>
-      </w:r>
-    </w:p>
-    <w:p>
-      <w:pPr>
-        <w:pStyle w:val="Lista"/>
-      </w:pPr>
-      <w:r>
-        <w:t>Etc.</w:t>
-      </w:r>
-    </w:p>
-    <w:p>
-      <w:pPr>
-        <w:pStyle w:val="Parrafonormal"/>
-      </w:pPr>
-      <w:r>
-        <w:t>In fact, incentives can be very varied, and come from different sources. Also, recurring events that continue over many turns would produce several incentives of the same type, so the AI does not seem to react only to short-term stimuli. This has to be carefully tuned along with decay rates to also avoid some concerns to become overwhelming.</w:t>
-      </w:r>
-    </w:p>
-    <w:p>
-      <w:pPr>
-        <w:pStyle w:val="Parrafonormal"/>
-      </w:pPr>
-      <w:r>
-        <w:t>Once all incentives have been created, they are added up. This in turn produces a series of positive or negative values assigned to each area where resources can be allocated. Negative numbers are converted to zero (we don’t actively destroy previous investments) and the remaining positive values are normalized to obtain percentages. The corresponding amount of production is then allocated to each area.</w:t>
-      </w:r>
-    </w:p>
-    <w:p>
-      <w:pPr>
-        <w:pStyle w:val="Heading3"/>
-      </w:pPr>
-      <w:bookmarkStart w:id="84" w:name="_Toc271750070"/>
-      <w:r>
-        <w:t>Allocation amount</w:t>
-      </w:r>
-      <w:bookmarkEnd w:id="84"/>
-    </w:p>
-    <w:p>
-      <w:pPr>
-        <w:pStyle w:val="Parrafonormal"/>
-      </w:pPr>
-      <w:r>
-        <w:t xml:space="preserve">The amount of production to allocate on any given turn will depend on the urgency of the situation. In general, the amount of production that </w:t>
-      </w:r>
-      <w:r>
-        <w:rPr>
-          <w:rStyle w:val="Strong"/>
-        </w:rPr>
-        <w:t>can</w:t>
-      </w:r>
-      <w:r>
-        <w:t xml:space="preserve"> or </w:t>
-      </w:r>
-      <w:r>
-        <w:rPr>
-          <w:rStyle w:val="Strong"/>
-        </w:rPr>
-        <w:t>should</w:t>
-      </w:r>
-      <w:r>
-        <w:t xml:space="preserve"> be spent is proportional to what is being invested, and it makes sense to grow this capacity organically turn over turn. We don’t want to run our reserve to the ground nor to put all our production in savings.</w:t>
-      </w:r>
-    </w:p>
-    <w:p>
-      <w:pPr>
-        <w:pStyle w:val="Parrafonormal"/>
-      </w:pPr>
-      <w:r>
-        <w:t>The AI could by default spend the entire turn’s production, multiplying this by a value that would depend on how many turns of production are currently in the reserve and what was the total value of all incentives before normalization (a measure of the urgency of the situation). This will keep the reserve at a reasonable, but low amount.</w:t>
-      </w:r>
-    </w:p>
-    <w:p>
-      <w:pPr>
-        <w:pStyle w:val="Heading3"/>
-      </w:pPr>
-      <w:bookmarkStart w:id="85" w:name="_Toc271750071"/>
-      <w:r>
-        <w:t>Overshooting and undershooting</w:t>
-      </w:r>
-      <w:bookmarkEnd w:id="85"/>
-      <w:r>
-        <w:t xml:space="preserve"> </w:t>
-      </w:r>
-    </w:p>
-    <w:p>
-      <w:pPr>
-        <w:pStyle w:val="Parrafonormal"/>
-      </w:pPr>
-      <w:r>
-        <w:t>In many circumstances, the resulting allocation by any given category might turn out to be too little or too much. In these cases, the AI can react by changing the internal strategy pertaining to a given area to adjust to the difference, while generating additional incentives that can correct resource assignment in the future. Examples are:</w:t>
-      </w:r>
-    </w:p>
-    <w:p>
-      <w:pPr>
-        <w:pStyle w:val="Lista"/>
-      </w:pPr>
-      <w:r>
-        <w:t>Too much money is assigned for growth, but it could not be spent under the current configuration. The AI might as a result decide to enable the use of the reserve to boost production. If it is already enabled, it might decide to increase the return of investment limit. Separately, it might produce a disincentive to future expenditure on growth, which would affect the allocation next turn.</w:t>
-      </w:r>
-    </w:p>
-    <w:p>
-      <w:pPr>
-        <w:pStyle w:val="Lista"/>
-      </w:pPr>
-      <w:r>
-        <w:t>A significant amount of money is assigned for ship building, but there are not enough shipyards to spend it all. Building a new shipyard is an expensive proposition, and should be postponed if possible. The AI might create a small incentive to receive more funds for a new shipyard. Over many turns, unused allocation to ship building can increase, up to a point where it can pay the per-turn expenses of the project. When this happens, a shipyard is built or upgraded (which one is a separate analysis by the AI).</w:t>
-      </w:r>
-    </w:p>
-    <w:p>
-      <w:pPr>
-        <w:pStyle w:val="Parrafonormal"/>
-      </w:pPr>
-      <w:r>
-        <w:t xml:space="preserve">There might be cases where several areas are underfunded, but since they would all produce additional incentives the assumption is that the normalization step will prevent extreme competition. This behavior is highly adaptive and might fluctuate from turn to turn, but it will hopefully remain close to an optimum. </w:t>
-      </w:r>
-    </w:p>
-    <w:p>
-      <w:pPr>
-        <w:pStyle w:val="Heading2"/>
-      </w:pPr>
-      <w:bookmarkStart w:id="86" w:name="_Toc271750072"/>
+      <w:bookmarkStart w:id="85" w:name="_Toc271750072"/>
       <w:r>
         <w:t>Task Assignment</w:t>
       </w:r>
@@ -13983,6 +13975,24 @@
     </w:p>
     <w:p>
       <w:pPr>
+        <w:pStyle w:val="Lista"/>
+      </w:pPr>
+      <w:r>
+        <w:t>If tasks are still available, generate incentives to build the respective units.</w:t>
+      </w:r>
+    </w:p>
+    <w:p>
+      <w:pPr>
+        <w:pStyle w:val="Lista"/>
+      </w:pPr>
+      <w:r>
+        <w:t>Start another round to assign unit production.</w:t>
+      </w:r>
+      <w:bookmarkStart w:id="86" w:name="_GoBack"/>
+      <w:bookmarkEnd w:id="86"/>
+    </w:p>
+    <w:p>
+      <w:pPr>
         <w:pStyle w:val="Heading2"/>
       </w:pPr>
       <w:r>
@@ -15036,7 +15046,7 @@
         <w:t>.</w:t>
       </w:r>
     </w:p>
-    <w:bookmarkEnd w:id="86"/>
+    <w:bookmarkEnd w:id="85"/>
     <w:p>
       <w:pPr>
         <w:pStyle w:val="Heading2"/>
@@ -20090,6 +20100,7 @@
         <w:docPartUnique/>
       </w:docPartObj>
     </w:sdtPr>
+    <w:sdtEndPr/>
     <w:sdtContent>
       <w:p>
         <w:r>
@@ -20174,7 +20185,7 @@
                                   <w:rStyle w:val="PageNumber"/>
                                   <w:noProof/>
                                 </w:rPr>
-                                <w:t>35</w:t>
+                                <w:t>44</w:t>
                               </w:r>
                               <w:r>
                                 <w:rPr>

</xml_diff>